<commit_message>
progress on second refinement
 but hit a problem - guard strengthening is a problem again due to the
inverse of the enable flags being used to guard the next engine stage.
</commit_message>
<xml_diff>
--- a/manuscripts/IFM2017/SCXMLsemanticsInEvent-B.docx
+++ b/manuscripts/IFM2017/SCXMLsemanticsInEvent-B.docx
@@ -2,7 +2,10 @@
 <file path=word/document.xml><?xml version="1.0" encoding="utf-8"?>
 <w:document xmlns:wpc="http://schemas.microsoft.com/office/word/2010/wordprocessingCanvas" xmlns:mo="http://schemas.microsoft.com/office/mac/office/2008/main" xmlns:mc="http://schemas.openxmlformats.org/markup-compatibility/2006" xmlns:mv="urn:schemas-microsoft-com:mac:vml" xmlns:o="urn:schemas-microsoft-com:office:office" xmlns:r="http://schemas.openxmlformats.org/officeDocument/2006/relationships" xmlns:m="http://schemas.openxmlformats.org/officeDocument/2006/math" xmlns:v="urn:schemas-microsoft-com:vml" xmlns:wp14="http://schemas.microsoft.com/office/word/2010/wordprocessingDrawing" xmlns:wp="http://schemas.openxmlformats.org/drawingml/2006/wordprocessingDrawing" xmlns:w10="urn:schemas-microsoft-com:office:word" xmlns:w="http://schemas.openxmlformats.org/wordprocessingml/2006/main" xmlns:w14="http://schemas.microsoft.com/office/word/2010/wordml" xmlns:wpg="http://schemas.microsoft.com/office/word/2010/wordprocessingGroup" xmlns:wpi="http://schemas.microsoft.com/office/word/2010/wordprocessingInk" xmlns:wne="http://schemas.microsoft.com/office/word/2006/wordml" xmlns:wps="http://schemas.microsoft.com/office/word/2010/wordprocessingShape" mc:Ignorable="w14 wp14">
   <w:body>
-    <w:p/>
+    <w:p>
+      <w:bookmarkStart w:id="0" w:name="_GoBack"/>
+    </w:p>
+    <w:bookmarkEnd w:id="0"/>
     <w:p>
       <w:pPr>
         <w:pStyle w:val="Heading2"/>
@@ -13,7 +16,15 @@
     </w:p>
     <w:p>
       <w:r>
-        <w:t xml:space="preserve">The SCXML semantics are described operationally here:- </w:t>
+        <w:t>The SCXML semantics are described operationally here</w:t>
+      </w:r>
+      <w:proofErr w:type="gramStart"/>
+      <w:r>
+        <w:t>:-</w:t>
+      </w:r>
+      <w:proofErr w:type="gramEnd"/>
+      <w:r>
+        <w:t xml:space="preserve"> </w:t>
       </w:r>
     </w:p>
     <w:p>
@@ -38,12 +49,14 @@
           <w:lang w:val="en-US"/>
         </w:rPr>
       </w:pPr>
+      <w:proofErr w:type="spellStart"/>
       <w:r>
         <w:rPr>
           <w:lang w:val="en-US"/>
         </w:rPr>
         <w:t>Initialise</w:t>
       </w:r>
+      <w:proofErr w:type="spellEnd"/>
     </w:p>
     <w:p>
       <w:pPr>
@@ -215,11 +228,19 @@
           <w:numId w:val="2"/>
         </w:numPr>
       </w:pPr>
-      <w:r>
-        <w:rPr>
-          <w:lang w:val="en-US"/>
-        </w:rPr>
-        <w:t>repeat from</w:t>
+      <w:proofErr w:type="gramStart"/>
+      <w:r>
+        <w:rPr>
+          <w:lang w:val="en-US"/>
+        </w:rPr>
+        <w:t>repeat</w:t>
+      </w:r>
+      <w:proofErr w:type="gramEnd"/>
+      <w:r>
+        <w:rPr>
+          <w:lang w:val="en-US"/>
+        </w:rPr>
+        <w:t xml:space="preserve"> from</w:t>
       </w:r>
       <w:r>
         <w:rPr>
@@ -267,7 +288,15 @@
         </w:numPr>
       </w:pPr>
       <w:r>
-        <w:t>Irrelevant triggers make the system progress through un-triggered transitions.</w:t>
+        <w:t xml:space="preserve">Irrelevant triggers make the system progress through un-triggered </w:t>
+      </w:r>
+      <w:proofErr w:type="gramStart"/>
+      <w:r>
+        <w:t>transitions</w:t>
+      </w:r>
+      <w:proofErr w:type="gramEnd"/>
+      <w:r>
+        <w:t>.</w:t>
       </w:r>
     </w:p>
     <w:p>
@@ -368,7 +397,15 @@
         <w:t xml:space="preserve">machine and context are provided to define the generic elements of the SCXML engine. Specific translated SCXML models start by refining/extending this basis. The basis provides a cyclic engine representing an abstraction of the semantics of SCXML. </w:t>
       </w:r>
       <w:r>
-        <w:t xml:space="preserve"> There are two trigger queues; internal and external. (Currently these are modelled as sets. It would be more accurate to make them queues)</w:t>
+        <w:t xml:space="preserve"> There are two trigger queues</w:t>
+      </w:r>
+      <w:proofErr w:type="gramStart"/>
+      <w:r>
+        <w:t>;</w:t>
+      </w:r>
+      <w:proofErr w:type="gramEnd"/>
+      <w:r>
+        <w:t xml:space="preserve"> internal and external. (Currently these are modelled as sets. It would be more accurate to make them queues)</w:t>
       </w:r>
       <w:r>
         <w:t>.</w:t>
@@ -379,7 +416,23 @@
         <w:t xml:space="preserve">Initially the </w:t>
       </w:r>
       <w:r>
-        <w:t xml:space="preserve">engine waits for triggers. When a trigger is present, internal triggers have precedence over external ones. A trigger is consumed and used to evaluate the enabledness of the transitions according to the current state of the SCXML application state chart and any other conditions involving system data. A Boolean flag is constructed for each transition recording its enabledness. This flag is used as the guard for the Event-B event that represents the corresponding </w:t>
+        <w:t xml:space="preserve">engine waits for triggers. When a trigger is present, internal triggers have precedence over external ones. A trigger is consumed and used to evaluate the </w:t>
+      </w:r>
+      <w:proofErr w:type="spellStart"/>
+      <w:r>
+        <w:t>enabledness</w:t>
+      </w:r>
+      <w:proofErr w:type="spellEnd"/>
+      <w:r>
+        <w:t xml:space="preserve"> of the transitions according to the current state of the SCXML application state chart and any other conditions involving system data. A Boolean flag is constructed for each transition recording its </w:t>
+      </w:r>
+      <w:proofErr w:type="spellStart"/>
+      <w:r>
+        <w:t>enabledness</w:t>
+      </w:r>
+      <w:proofErr w:type="spellEnd"/>
+      <w:r>
+        <w:t xml:space="preserve">. This flag is used as the guard for the Event-B event that represents the corresponding </w:t>
       </w:r>
       <w:r>
         <w:lastRenderedPageBreak/>
@@ -391,7 +444,15 @@
     </w:p>
     <w:p>
       <w:r>
-        <w:t xml:space="preserve">When all flags are reset to FALSE, the engine evaluates the enabledness of the transitions that are not triggered. This is done in a similar way using Boolean flags. When all un-triggered transitions </w:t>
+        <w:t xml:space="preserve">When all flags are reset to FALSE, the engine evaluates the </w:t>
+      </w:r>
+      <w:proofErr w:type="spellStart"/>
+      <w:r>
+        <w:t>enabledness</w:t>
+      </w:r>
+      <w:proofErr w:type="spellEnd"/>
+      <w:r>
+        <w:t xml:space="preserve"> of the transitions that are not triggered. This is done in a similar way using Boolean flags. When all un-triggered transitions </w:t>
       </w:r>
       <w:r>
         <w:t xml:space="preserve">have fired the engine goes back to the start and consumes another trigger from the internal queue if there is one, or from the external queue if not. </w:t>
@@ -412,31 +473,19 @@
     </w:p>
     <w:p>
       <w:r>
-        <w:rPr>
-          <w:noProof/>
-          <w:lang w:val="en-US"/>
-        </w:rPr>
         <w:drawing>
-          <wp:anchor distT="0" distB="0" distL="114300" distR="114300" simplePos="0" relativeHeight="251659264" behindDoc="0" locked="0" layoutInCell="1" allowOverlap="1" wp14:anchorId="695D978F" wp14:editId="468C299B">
+          <wp:anchor distT="0" distB="0" distL="114300" distR="114300" simplePos="0" relativeHeight="251659264" behindDoc="0" locked="0" layoutInCell="1" allowOverlap="1" wp14:anchorId="12E6E0E8" wp14:editId="589FBE21">
             <wp:simplePos x="0" y="0"/>
             <wp:positionH relativeFrom="column">
-              <wp:posOffset>0</wp:posOffset>
+              <wp:posOffset>457200</wp:posOffset>
             </wp:positionH>
             <wp:positionV relativeFrom="paragraph">
               <wp:posOffset>613410</wp:posOffset>
             </wp:positionV>
-            <wp:extent cx="3823970" cy="1257300"/>
-            <wp:effectExtent l="0" t="0" r="11430" b="12700"/>
-            <wp:wrapTight wrapText="bothSides">
-              <wp:wrapPolygon edited="0">
-                <wp:start x="0" y="0"/>
-                <wp:lineTo x="0" y="21382"/>
-                <wp:lineTo x="21521" y="21382"/>
-                <wp:lineTo x="21521" y="0"/>
-                <wp:lineTo x="0" y="0"/>
-              </wp:wrapPolygon>
-            </wp:wrapTight>
-            <wp:docPr id="4" name="Picture 4"/>
+            <wp:extent cx="4034790" cy="2185670"/>
+            <wp:effectExtent l="0" t="0" r="3810" b="0"/>
+            <wp:wrapTopAndBottom/>
+            <wp:docPr id="8" name="Picture 3"/>
             <wp:cNvGraphicFramePr>
               <a:graphicFrameLocks xmlns:a="http://schemas.openxmlformats.org/drawingml/2006/main" noChangeAspect="1"/>
             </wp:cNvGraphicFramePr>
@@ -444,7 +493,7 @@
               <a:graphicData uri="http://schemas.openxmlformats.org/drawingml/2006/picture">
                 <pic:pic xmlns:pic="http://schemas.openxmlformats.org/drawingml/2006/picture">
                   <pic:nvPicPr>
-                    <pic:cNvPr id="0" name="Picture 4"/>
+                    <pic:cNvPr id="0" name="Picture 3"/>
                     <pic:cNvPicPr>
                       <a:picLocks noChangeAspect="1" noChangeArrowheads="1"/>
                     </pic:cNvPicPr>
@@ -465,7 +514,7 @@
                   <pic:spPr bwMode="auto">
                     <a:xfrm>
                       <a:off x="0" y="0"/>
-                      <a:ext cx="3823970" cy="1257300"/>
+                      <a:ext cx="4034790" cy="2185670"/>
                     </a:xfrm>
                     <a:prstGeom prst="rect">
                       <a:avLst/>
@@ -488,13 +537,70 @@
         </w:drawing>
       </w:r>
       <w:r>
+        <w:rPr>
+          <w:noProof/>
+          <w:lang w:val="en-US"/>
+        </w:rPr>
+        <w:t xml:space="preserve"> </w:t>
+      </w:r>
+      <w:r>
         <w:t>The basis also provides a mechanism for introducing new triggers. Since these triggers require changes to the trigger queues</w:t>
       </w:r>
       <w:r>
         <w:t>,</w:t>
       </w:r>
       <w:r>
-        <w:t xml:space="preserve"> which are present from the abstract basis, they cannot be handled by ‘new’ events. Abstract ‘futureInternalTrigger’ and ‘futureExternalTrigger’ events are provided for them to refine. A set of ‘FutureInternalTrigger’ and ‘FutureExternalTrigger’ are provided as an abstraction of the triggers that may be introduced in the future.</w:t>
+        <w:t xml:space="preserve"> which are present from the abstract basis, they cannot be handled by ‘new’ events. Abstract ‘</w:t>
+      </w:r>
+      <w:proofErr w:type="spellStart"/>
+      <w:r>
+        <w:t>futureInternalTrigger</w:t>
+      </w:r>
+      <w:proofErr w:type="spellEnd"/>
+      <w:r>
+        <w:t>’ and ‘</w:t>
+      </w:r>
+      <w:proofErr w:type="spellStart"/>
+      <w:r>
+        <w:t>futureExternalTrigger</w:t>
+      </w:r>
+      <w:proofErr w:type="spellEnd"/>
+      <w:r>
+        <w:t>’ events</w:t>
+      </w:r>
+      <w:r>
+        <w:t>, which add an unspecified set of triggers</w:t>
+      </w:r>
+      <w:r>
+        <w:t xml:space="preserve"> </w:t>
+      </w:r>
+      <w:r>
+        <w:t xml:space="preserve">to the relevant queue, </w:t>
+      </w:r>
+      <w:r>
+        <w:t xml:space="preserve">are provided for </w:t>
+      </w:r>
+      <w:r>
+        <w:t xml:space="preserve">future transitions to </w:t>
+      </w:r>
+      <w:r>
+        <w:t>refine. A set of ‘</w:t>
+      </w:r>
+      <w:proofErr w:type="spellStart"/>
+      <w:r>
+        <w:t>FutureInternalTrigger</w:t>
+      </w:r>
+      <w:proofErr w:type="spellEnd"/>
+      <w:r>
+        <w:t>’ and ‘</w:t>
+      </w:r>
+      <w:proofErr w:type="spellStart"/>
+      <w:r>
+        <w:t>FutureExternalTrigger</w:t>
+      </w:r>
+      <w:proofErr w:type="spellEnd"/>
+      <w:r>
+        <w:t>’ are provided as an abstraction of the triggers that may be introduced in the future.</w:t>
       </w:r>
     </w:p>
     <w:p>
@@ -633,10 +739,7 @@
         <w:t xml:space="preserve">and ordering </w:t>
       </w:r>
       <w:r>
-        <w:t>of their consumption and hence the trace of events which is the definition of refinement. I.e. it is inherently not a refinement to replace an external trigger with an internal trigger. However, an internal trigger can be fired non-deterministically by an un-triggered and unguarded transition</w:t>
-      </w:r>
-      <w:r>
-        <w:t>. This means that it would be available to fire at any time to enter the event in the queue and later constrained to a specific transition but that the processing of it by the engine would be consistent in future refinements.</w:t>
+        <w:t xml:space="preserve">of their consumption and hence the trace of events which is the definition of refinement. I.e. it is inherently not a refinement to replace an external trigger with an internal trigger. </w:t>
       </w:r>
     </w:p>
     <w:p>
@@ -644,35 +747,77 @@
         <w:pStyle w:val="Heading2"/>
       </w:pPr>
       <w:r>
-        <w:t>Proof that transitions satisfy invariants</w:t>
-      </w:r>
-    </w:p>
-    <w:p>
-      <w:r>
-        <w:t xml:space="preserve"> Re</w:t>
-      </w:r>
-      <w:r>
-        <w:t xml:space="preserve">moving the guards </w:t>
-      </w:r>
-      <w:r>
-        <w:t>to the SCXML engine means that</w:t>
-      </w:r>
-      <w:r>
-        <w:t xml:space="preserve"> it </w:t>
-      </w:r>
-      <w:r>
-        <w:t>is less obvious that transitions satisfy</w:t>
-      </w:r>
-      <w:r>
-        <w:t xml:space="preserve"> invariants. </w:t>
-      </w:r>
-    </w:p>
-    <w:p>
-      <w:r>
-        <w:t>For example, the transition sendByte is enabled by the engine when bytes&gt;0. and bytes is not decreased elsewhere. However, the prover cannot initially discharge the PO concerning the range of bytes.</w:t>
-      </w:r>
-    </w:p>
-    <w:p/>
+        <w:t>Non-deterministically raised internal triggers</w:t>
+      </w:r>
+    </w:p>
+    <w:p>
+      <w:r>
+        <w:t xml:space="preserve">To allow for future refinement, we might wish to introduce and use an internal trigger but not yet describe how it is raised. To do this we introduce an unguarded event that refines </w:t>
+      </w:r>
+      <w:proofErr w:type="spellStart"/>
+      <w:r>
+        <w:rPr>
+          <w:i/>
+        </w:rPr>
+        <w:t>futureInternalTrigger</w:t>
+      </w:r>
+      <w:proofErr w:type="spellEnd"/>
+      <w:r>
+        <w:t xml:space="preserve">. This means that it </w:t>
+      </w:r>
+      <w:r>
+        <w:t>c</w:t>
+      </w:r>
+      <w:r>
+        <w:t xml:space="preserve">ould be </w:t>
+      </w:r>
+      <w:r>
+        <w:t>raised</w:t>
+      </w:r>
+      <w:r>
+        <w:t xml:space="preserve"> at any time to enter the event in the queue</w:t>
+      </w:r>
+      <w:r>
+        <w:t>. Later</w:t>
+      </w:r>
+      <w:r>
+        <w:t xml:space="preserve"> </w:t>
+      </w:r>
+      <w:r>
+        <w:t>this can be refined by a transition event in order to specify how the internal triggers are raised</w:t>
+      </w:r>
+      <w:r>
+        <w:t>.</w:t>
+      </w:r>
+      <w:r>
+        <w:t xml:space="preserve"> If several triggers will be raised together by a single transition, they must be introduced in a single such non-deterministic event. If they were introduced in individual events, the final raising transition would not be able to refine them all.</w:t>
+      </w:r>
+    </w:p>
+    <w:p>
+      <w:r>
+        <w:t xml:space="preserve">A naming convention is adopted for these non-deterministic Event-B events: They are prefixed </w:t>
+      </w:r>
+      <w:proofErr w:type="spellStart"/>
+      <w:r>
+        <w:rPr>
+          <w:i/>
+        </w:rPr>
+        <w:t>raiseInternalTrigger</w:t>
+      </w:r>
+      <w:proofErr w:type="spellEnd"/>
+      <w:r>
+        <w:rPr>
+          <w:i/>
+        </w:rPr>
+        <w:t>_</w:t>
+      </w:r>
+      <w:r>
+        <w:t xml:space="preserve"> foll</w:t>
+      </w:r>
+      <w:r>
+        <w:t>owed by the name of the raised triggers (separated by underscores if more than one).</w:t>
+      </w:r>
+    </w:p>
     <w:p>
       <w:r>
         <w:rPr>
@@ -680,10 +825,10 @@
           <w:lang w:val="en-US"/>
         </w:rPr>
         <w:drawing>
-          <wp:inline distT="0" distB="0" distL="0" distR="0" wp14:anchorId="424A4A80" wp14:editId="3718F308">
-            <wp:extent cx="5270500" cy="2604449"/>
-            <wp:effectExtent l="0" t="0" r="0" b="12065"/>
-            <wp:docPr id="1" name="Picture 1"/>
+          <wp:inline distT="0" distB="0" distL="0" distR="0" wp14:anchorId="7D35A84D" wp14:editId="3FF472C1">
+            <wp:extent cx="4225352" cy="1553246"/>
+            <wp:effectExtent l="0" t="0" r="0" b="0"/>
+            <wp:docPr id="6" name="Picture 1"/>
             <wp:cNvGraphicFramePr>
               <a:graphicFrameLocks xmlns:a="http://schemas.openxmlformats.org/drawingml/2006/main" noChangeAspect="1"/>
             </wp:cNvGraphicFramePr>
@@ -712,7 +857,7 @@
                   <pic:spPr bwMode="auto">
                     <a:xfrm>
                       <a:off x="0" y="0"/>
-                      <a:ext cx="5270500" cy="2604449"/>
+                      <a:ext cx="4225481" cy="1553293"/>
                     </a:xfrm>
                     <a:prstGeom prst="rect">
                       <a:avLst/>
@@ -729,55 +874,382 @@
         </w:drawing>
       </w:r>
     </w:p>
+    <w:p>
+      <w:pPr>
+        <w:pStyle w:val="Heading2"/>
+      </w:pPr>
+      <w:r>
+        <w:t>Raising external triggers</w:t>
+      </w:r>
+    </w:p>
+    <w:p>
+      <w:r>
+        <w:t xml:space="preserve">External triggers are always raised non-deterministically by introducing events similar to the </w:t>
+      </w:r>
+      <w:proofErr w:type="spellStart"/>
+      <w:r>
+        <w:rPr>
+          <w:i/>
+        </w:rPr>
+        <w:t>raiseInternalTrigger</w:t>
+      </w:r>
+      <w:proofErr w:type="spellEnd"/>
+      <w:r>
+        <w:t xml:space="preserve"> events above.</w:t>
+      </w:r>
+      <w:r>
+        <w:t xml:space="preserve"> Usually only a singleton set containing one trigger would be raised unless there is a real-life case where several external triggers occur simultaneously.</w:t>
+      </w:r>
+    </w:p>
+    <w:p>
+      <w:pPr>
+        <w:pStyle w:val="Heading2"/>
+      </w:pPr>
+      <w:r>
+        <w:t>Proof that transitions satisfy invariants</w:t>
+      </w:r>
+    </w:p>
+    <w:p>
+      <w:r>
+        <w:t xml:space="preserve"> Re</w:t>
+      </w:r>
+      <w:r>
+        <w:t xml:space="preserve">moving the guards </w:t>
+      </w:r>
+      <w:r>
+        <w:t>to the SCXML engine means that</w:t>
+      </w:r>
+      <w:r>
+        <w:t xml:space="preserve"> it </w:t>
+      </w:r>
+      <w:r>
+        <w:t xml:space="preserve">is </w:t>
+      </w:r>
+      <w:r>
+        <w:t xml:space="preserve">sometimes </w:t>
+      </w:r>
+      <w:r>
+        <w:t>less obvious that transitions satisfy</w:t>
+      </w:r>
+      <w:r>
+        <w:t xml:space="preserve"> invariants. </w:t>
+      </w:r>
+    </w:p>
+    <w:p>
+      <w:r>
+        <w:t xml:space="preserve">For example, the transition </w:t>
+      </w:r>
+      <w:proofErr w:type="spellStart"/>
+      <w:r>
+        <w:t>incCount</w:t>
+      </w:r>
+      <w:proofErr w:type="spellEnd"/>
+      <w:r>
+        <w:t xml:space="preserve"> is enabled by the engine when </w:t>
+      </w:r>
+      <w:proofErr w:type="spellStart"/>
+      <w:r>
+        <w:t>cnt</w:t>
+      </w:r>
+      <w:proofErr w:type="spellEnd"/>
+      <w:r>
+        <w:t>&lt;max</w:t>
+      </w:r>
+      <w:r>
+        <w:t xml:space="preserve">. </w:t>
+      </w:r>
+      <w:proofErr w:type="gramStart"/>
+      <w:r>
+        <w:t>and</w:t>
+      </w:r>
+      <w:proofErr w:type="gramEnd"/>
+      <w:r>
+        <w:t xml:space="preserve"> </w:t>
+      </w:r>
+      <w:proofErr w:type="spellStart"/>
+      <w:r>
+        <w:t>cnt</w:t>
+      </w:r>
+      <w:proofErr w:type="spellEnd"/>
+      <w:r>
+        <w:t xml:space="preserve"> is not </w:t>
+      </w:r>
+      <w:r>
+        <w:t>in</w:t>
+      </w:r>
+      <w:r>
+        <w:t xml:space="preserve">creased elsewhere. However, the </w:t>
+      </w:r>
+      <w:proofErr w:type="spellStart"/>
+      <w:r>
+        <w:t>prover</w:t>
+      </w:r>
+      <w:proofErr w:type="spellEnd"/>
+      <w:r>
+        <w:t xml:space="preserve"> cannot initially discharge the PO concerning the range </w:t>
+      </w:r>
+      <w:r>
+        <w:t xml:space="preserve">of </w:t>
+      </w:r>
+      <w:proofErr w:type="spellStart"/>
+      <w:r>
+        <w:t>cnt</w:t>
+      </w:r>
+      <w:proofErr w:type="spellEnd"/>
+      <w:r>
+        <w:t>.</w:t>
+      </w:r>
+    </w:p>
+    <w:p>
+      <w:r>
+        <w:t xml:space="preserve">Adding </w:t>
+      </w:r>
+      <w:r>
+        <w:t>an</w:t>
+      </w:r>
+      <w:r>
+        <w:t xml:space="preserve"> invariant as</w:t>
+      </w:r>
+      <w:r>
+        <w:t xml:space="preserve"> follows allows automatic </w:t>
+      </w:r>
+      <w:proofErr w:type="gramStart"/>
+      <w:r>
+        <w:t>proof  :-</w:t>
+      </w:r>
+      <w:proofErr w:type="gramEnd"/>
+      <w:r>
+        <w:t xml:space="preserve"> </w:t>
+      </w:r>
+      <w:proofErr w:type="spellStart"/>
+      <w:r>
+        <w:rPr>
+          <w:rFonts w:ascii="Brave Sans Mono" w:hAnsi="Brave Sans Mono" w:cs="Brave Sans Mono"/>
+          <w:color w:val="008000"/>
+          <w:sz w:val="20"/>
+          <w:szCs w:val="20"/>
+          <w:lang w:val="en-US"/>
+        </w:rPr>
+        <w:t>SCXML_incCount_enabled</w:t>
+      </w:r>
+      <w:proofErr w:type="spellEnd"/>
+      <w:r>
+        <w:rPr>
+          <w:rFonts w:ascii="Brave Sans Mono" w:hAnsi="Brave Sans Mono" w:cs="Brave Sans Mono"/>
+          <w:color w:val="008000"/>
+          <w:sz w:val="20"/>
+          <w:szCs w:val="20"/>
+          <w:lang w:val="en-US"/>
+        </w:rPr>
+        <w:t xml:space="preserve"> = TRUE ⇒ </w:t>
+      </w:r>
+      <w:proofErr w:type="spellStart"/>
+      <w:r>
+        <w:rPr>
+          <w:rFonts w:ascii="Brave Sans Mono" w:hAnsi="Brave Sans Mono" w:cs="Brave Sans Mono"/>
+          <w:color w:val="008000"/>
+          <w:sz w:val="20"/>
+          <w:szCs w:val="20"/>
+          <w:lang w:val="en-US"/>
+        </w:rPr>
+        <w:t>cnt</w:t>
+      </w:r>
+      <w:proofErr w:type="spellEnd"/>
+      <w:r>
+        <w:rPr>
+          <w:rFonts w:ascii="Brave Sans Mono" w:hAnsi="Brave Sans Mono" w:cs="Brave Sans Mono"/>
+          <w:color w:val="008000"/>
+          <w:sz w:val="20"/>
+          <w:szCs w:val="20"/>
+          <w:lang w:val="en-US"/>
+        </w:rPr>
+        <w:t>&lt;max_</w:t>
+      </w:r>
+      <w:r>
+        <w:t xml:space="preserve"> not theorem </w:t>
+      </w:r>
+    </w:p>
+    <w:p>
+      <w:r>
+        <w:t xml:space="preserve">If another transition </w:t>
+      </w:r>
+      <w:r>
+        <w:t xml:space="preserve">incremented </w:t>
+      </w:r>
+      <w:proofErr w:type="spellStart"/>
+      <w:r>
+        <w:t>cnt</w:t>
+      </w:r>
+      <w:proofErr w:type="spellEnd"/>
+      <w:r>
+        <w:t>, it w</w:t>
+      </w:r>
+      <w:r>
+        <w:t xml:space="preserve">ould not satisfy this invariant so the invariant provides </w:t>
+      </w:r>
+      <w:proofErr w:type="gramStart"/>
+      <w:r>
+        <w:t>a verification</w:t>
+      </w:r>
+      <w:proofErr w:type="gramEnd"/>
+      <w:r>
+        <w:t xml:space="preserve"> that there is no potential conflict in the system.</w:t>
+      </w:r>
+    </w:p>
     <w:p/>
     <w:p>
-      <w:r>
-        <w:t xml:space="preserve">Adding </w:t>
-      </w:r>
-      <w:r>
-        <w:t>an</w:t>
-      </w:r>
-      <w:r>
-        <w:t xml:space="preserve"> invariant as follows allows automatic proof.</w:t>
-      </w:r>
-    </w:p>
-    <w:p>
-      <w:r>
-        <w:tab/>
-      </w:r>
-      <w:r>
-        <w:rPr>
-          <w:rFonts w:ascii="System Font" w:hAnsi="System Font" w:cs="System Font"/>
-        </w:rPr>
-        <w:t>⚬</w:t>
-      </w:r>
-      <w:r>
-        <w:tab/>
-        <w:t>inv6:</w:t>
-      </w:r>
-      <w:r>
-        <w:tab/>
-        <w:t xml:space="preserve">SCXML_sendByte_enabled = TRUE </w:t>
-      </w:r>
-      <w:r>
-        <w:rPr>
-          <w:rFonts w:hint="eastAsia"/>
-        </w:rPr>
-        <w:t>⇒</w:t>
-      </w:r>
-      <w:r>
-        <w:t xml:space="preserve"> bytes &gt; 0 not theorem </w:t>
-      </w:r>
-    </w:p>
-    <w:p>
-      <w:r>
-        <w:t>If another transition decremented bytes, it would not satisfy this invariant.</w:t>
+      <w:pPr>
+        <w:pStyle w:val="Heading2"/>
+      </w:pPr>
+      <w:r>
+        <w:t>Conditional execution</w:t>
+      </w:r>
+    </w:p>
+    <w:p>
+      <w:r>
+        <w:t xml:space="preserve">The recommended way to model conditional behaviour in Event-B is with several events having </w:t>
+      </w:r>
+      <w:proofErr w:type="gramStart"/>
+      <w:r>
+        <w:t>disjoint</w:t>
+      </w:r>
+      <w:proofErr w:type="gramEnd"/>
+      <w:r>
+        <w:t xml:space="preserve"> guards. </w:t>
+      </w:r>
+    </w:p>
+    <w:p>
+      <w:r>
+        <w:t xml:space="preserve">While it is possible to write actions that are conditional this can make proof more difficult. Also, in our example we wish to conditional raise a trigger by refining a previously non-deterministic raise event. Making this conditional </w:t>
+      </w:r>
+      <w:r>
+        <w:t>would break the refinement simulation.</w:t>
+      </w:r>
+    </w:p>
+    <w:p>
+      <w:r>
+        <w:t>We therefore use two alternative events to express the two different conditions. Both conditions are driven from the SCXML engine by the same enabling event. A guard is added directly to the events to express the condition for each. This is the only situation where we place user guards into events directly.</w:t>
       </w:r>
     </w:p>
     <w:p/>
+    <w:p>
+      <w:r>
+        <w:rPr>
+          <w:noProof/>
+          <w:lang w:val="en-US"/>
+        </w:rPr>
+        <w:drawing>
+          <wp:inline distT="0" distB="0" distL="0" distR="0" wp14:anchorId="44EB2832" wp14:editId="30BEDBD9">
+            <wp:extent cx="4339652" cy="3173800"/>
+            <wp:effectExtent l="0" t="0" r="3810" b="1270"/>
+            <wp:docPr id="9" name="Picture 4"/>
+            <wp:cNvGraphicFramePr>
+              <a:graphicFrameLocks xmlns:a="http://schemas.openxmlformats.org/drawingml/2006/main" noChangeAspect="1"/>
+            </wp:cNvGraphicFramePr>
+            <a:graphic xmlns:a="http://schemas.openxmlformats.org/drawingml/2006/main">
+              <a:graphicData uri="http://schemas.openxmlformats.org/drawingml/2006/picture">
+                <pic:pic xmlns:pic="http://schemas.openxmlformats.org/drawingml/2006/picture">
+                  <pic:nvPicPr>
+                    <pic:cNvPr id="0" name="Picture 4"/>
+                    <pic:cNvPicPr>
+                      <a:picLocks noChangeAspect="1" noChangeArrowheads="1"/>
+                    </pic:cNvPicPr>
+                  </pic:nvPicPr>
+                  <pic:blipFill>
+                    <a:blip r:embed="rId11">
+                      <a:extLst>
+                        <a:ext uri="{28A0092B-C50C-407E-A947-70E740481C1C}">
+                          <a14:useLocalDpi xmlns:a14="http://schemas.microsoft.com/office/drawing/2010/main" val="0"/>
+                        </a:ext>
+                      </a:extLst>
+                    </a:blip>
+                    <a:srcRect/>
+                    <a:stretch>
+                      <a:fillRect/>
+                    </a:stretch>
+                  </pic:blipFill>
+                  <pic:spPr bwMode="auto">
+                    <a:xfrm>
+                      <a:off x="0" y="0"/>
+                      <a:ext cx="4339793" cy="3173903"/>
+                    </a:xfrm>
+                    <a:prstGeom prst="rect">
+                      <a:avLst/>
+                    </a:prstGeom>
+                    <a:noFill/>
+                    <a:ln>
+                      <a:noFill/>
+                    </a:ln>
+                  </pic:spPr>
+                </pic:pic>
+              </a:graphicData>
+            </a:graphic>
+          </wp:inline>
+        </w:drawing>
+      </w:r>
+    </w:p>
     <w:p/>
     <w:p>
-      <w:r>
+      <w:pPr>
+        <w:pStyle w:val="Heading2"/>
+      </w:pPr>
+      <w:r>
+        <w:t>Strengthening guards in refinements</w:t>
+      </w:r>
+    </w:p>
+    <w:p>
+      <w:r>
+        <w:t xml:space="preserve">We wish to be able to strengthen guards in refinements. This is a common tactic for making the conditions for behaviour more precise. Since the guards on our events are mostly now calculated in the SCXML engine, changing the guard predicates breaks the simulation of the Boolean enable flags. </w:t>
+      </w:r>
+    </w:p>
+    <w:p>
+      <w:pPr>
+        <w:rPr>
+          <w:color w:val="FF0000"/>
+        </w:rPr>
+      </w:pPr>
+      <w:r>
+        <w:rPr>
+          <w:color w:val="FF0000"/>
+        </w:rPr>
+        <w:t xml:space="preserve">Therefore, in order to perform guard strengthening we data refine the flags with a new flag and provide a gluing invariant that the </w:t>
+      </w:r>
+      <w:proofErr w:type="spellStart"/>
+      <w:r>
+        <w:rPr>
+          <w:color w:val="FF0000"/>
+        </w:rPr>
+        <w:t>prover</w:t>
+      </w:r>
+      <w:proofErr w:type="spellEnd"/>
+      <w:r>
+        <w:rPr>
+          <w:color w:val="FF0000"/>
+        </w:rPr>
+        <w:t xml:space="preserve"> can use to establish that the transition guards have not been weakened.</w:t>
+      </w:r>
+    </w:p>
+    <w:p>
+      <w:pPr>
+        <w:rPr>
+          <w:rFonts w:asciiTheme="majorHAnsi" w:eastAsiaTheme="majorEastAsia" w:hAnsiTheme="majorHAnsi" w:cstheme="majorBidi"/>
+          <w:b/>
+          <w:bCs/>
+          <w:color w:val="FF0000"/>
+          <w:sz w:val="32"/>
+          <w:szCs w:val="32"/>
+        </w:rPr>
+      </w:pPr>
+      <w:r>
+        <w:rPr>
+          <w:color w:val="FF0000"/>
+        </w:rPr>
+        <w:t xml:space="preserve">THIS DIDN’T WORK… PROBLEM IS THAT THE GUARD OF THE SCXML ENGINE THAT WAITS FOR THE TRANSITION TO FIRE IS WEAKENED. </w:t>
+      </w:r>
+      <w:r>
+        <w:rPr>
+          <w:color w:val="FF0000"/>
+        </w:rPr>
         <w:br w:type="page"/>
       </w:r>
     </w:p>
@@ -788,8 +1260,6 @@
       <w:r>
         <w:t>Answers to Questions</w:t>
       </w:r>
-      <w:bookmarkStart w:id="0" w:name="_GoBack"/>
-      <w:bookmarkEnd w:id="0"/>
     </w:p>
     <w:p>
       <w:pPr>
@@ -824,7 +1294,23 @@
           <w:i/>
           <w:lang w:val="en-US"/>
         </w:rPr>
-        <w:t>At this level of abstraction, spi_done looks like an external event. It won’t be; it comes from elsewhere in the ASIC. However, leaving the transition unguarded makes it look like it should exit the state as soon as it enters it, which is also quite false. What is the appropriate way to represent this?</w:t>
+        <w:t xml:space="preserve">At this level of abstraction, </w:t>
+      </w:r>
+      <w:proofErr w:type="spellStart"/>
+      <w:r>
+        <w:rPr>
+          <w:i/>
+          <w:lang w:val="en-US"/>
+        </w:rPr>
+        <w:t>spi_done</w:t>
+      </w:r>
+      <w:proofErr w:type="spellEnd"/>
+      <w:r>
+        <w:rPr>
+          <w:i/>
+          <w:lang w:val="en-US"/>
+        </w:rPr>
+        <w:t xml:space="preserve"> looks like an external event. It won’t be; it comes from elsewhere in the ASIC. However, leaving the transition unguarded makes it look like it should exit the state as soon as it enters it, which is also quite false. What is the appropriate way to represent this?</w:t>
       </w:r>
     </w:p>
     <w:p>
@@ -847,10 +1333,18 @@
         <w:t>happening sometime in the future as a</w:t>
       </w:r>
       <w:r>
-        <w:t xml:space="preserve"> response to spi_d</w:t>
-      </w:r>
-      <w:r>
-        <w:t xml:space="preserve">one. However, the SCXML semantics defines an engine that drives the transition, forcing its execution </w:t>
+        <w:t xml:space="preserve"> response to </w:t>
+      </w:r>
+      <w:proofErr w:type="spellStart"/>
+      <w:r>
+        <w:t>spi_d</w:t>
+      </w:r>
+      <w:r>
+        <w:t>one</w:t>
+      </w:r>
+      <w:proofErr w:type="spellEnd"/>
+      <w:r>
+        <w:t xml:space="preserve">. However, the SCXML semantics defines an engine that drives the transition, forcing its execution </w:t>
       </w:r>
       <w:r>
         <w:t>when</w:t>
@@ -874,13 +1368,23 @@
         <w:t xml:space="preserve"> refinement. (It might be possible to refine the event queues with new ones but the execution traces would also change). </w:t>
       </w:r>
       <w:r>
-        <w:t xml:space="preserve">In fact it is best to model it as an internal event right from the start and add an always enabled transition to raise spi_bot </w:t>
-      </w:r>
-      <w:r>
-        <w:t>non-deterministic</w:t>
-      </w:r>
-      <w:r>
-        <w:t>ally. However, I am not sure how best to do the transition in SCXML</w:t>
+        <w:t xml:space="preserve">In fact it is best to model it as an internal event right from the start and add an </w:t>
+      </w:r>
+      <w:proofErr w:type="gramStart"/>
+      <w:r>
+        <w:t>always enabled</w:t>
+      </w:r>
+      <w:proofErr w:type="gramEnd"/>
+      <w:r>
+        <w:t xml:space="preserve"> transition to raise </w:t>
+      </w:r>
+      <w:proofErr w:type="spellStart"/>
+      <w:r>
+        <w:t>spi_bot</w:t>
+      </w:r>
+      <w:proofErr w:type="spellEnd"/>
+      <w:r>
+        <w:t xml:space="preserve"> non-deterministically. However, I am not sure how best to do the transition in SCXML</w:t>
       </w:r>
     </w:p>
     <w:p>
@@ -898,7 +1402,23 @@
           <w:i/>
           <w:lang w:val="en-US"/>
         </w:rPr>
-        <w:t>Similarly, how can we indicate that the transition from the Wait 50 ms state to the Go state isn’t dependent on an external event, but nonetheless doesn’t happen right away?</w:t>
+        <w:t xml:space="preserve">Similarly, how can we indicate that the transition from the Wait 50 </w:t>
+      </w:r>
+      <w:proofErr w:type="spellStart"/>
+      <w:r>
+        <w:rPr>
+          <w:i/>
+          <w:lang w:val="en-US"/>
+        </w:rPr>
+        <w:t>ms</w:t>
+      </w:r>
+      <w:proofErr w:type="spellEnd"/>
+      <w:r>
+        <w:rPr>
+          <w:i/>
+          <w:lang w:val="en-US"/>
+        </w:rPr>
+        <w:t xml:space="preserve"> state to the Go state isn’t dependent on an external event, but nonetheless doesn’t happen right away?</w:t>
       </w:r>
     </w:p>
     <w:p>
@@ -983,7 +1503,23 @@
           <w:i/>
           <w:lang w:val="en-US"/>
         </w:rPr>
-        <w:t>Adding a parallel state is not a vertical refinement. However, this type of design process, wherein the designer starts with the high level flow and then adds details of the communication protocol later, is quite natural. It would not make sense to represent the SPI subsystem as a substate of any of the states on the left-hand side, because it would then have to be duplicated multiple times – once for each state that sends a SPI message.</w:t>
+        <w:t xml:space="preserve">Adding a parallel state is not a vertical refinement. However, this type of design process, wherein the designer starts with the high level flow and then adds details of the communication protocol later, is quite natural. It would not make sense to represent the SPI subsystem as a </w:t>
+      </w:r>
+      <w:proofErr w:type="spellStart"/>
+      <w:r>
+        <w:rPr>
+          <w:i/>
+          <w:lang w:val="en-US"/>
+        </w:rPr>
+        <w:t>substate</w:t>
+      </w:r>
+      <w:proofErr w:type="spellEnd"/>
+      <w:r>
+        <w:rPr>
+          <w:i/>
+          <w:lang w:val="en-US"/>
+        </w:rPr>
+        <w:t xml:space="preserve"> of any of the states on the left-hand side, because it would then have to be duplicated multiple times – once for each state that sends a SPI message.</w:t>
       </w:r>
     </w:p>
     <w:p>
@@ -991,7 +1527,15 @@
         <w:t>Adding an independent state-machine is a valid refinement. Less clear about a parallel state but I</w:t>
       </w:r>
       <w:r>
-        <w:t xml:space="preserve"> think it is ok because the only way it affects the existing state is to restrict its enabledness.</w:t>
+        <w:t xml:space="preserve"> think it is ok because the only way it affects the existing state is to restrict its </w:t>
+      </w:r>
+      <w:proofErr w:type="spellStart"/>
+      <w:r>
+        <w:t>enabledness</w:t>
+      </w:r>
+      <w:proofErr w:type="spellEnd"/>
+      <w:r>
+        <w:t>.</w:t>
       </w:r>
     </w:p>
     <w:p>
@@ -1009,7 +1553,55 @@
           <w:i/>
           <w:lang w:val="en-US"/>
         </w:rPr>
-        <w:t>Similar to last slide, there are events whose source is unclear. In this case, send_message will be raised by some of the states on the left, and last_byte_sent will be something that happens inside the Sending Message state. If we leave both of those events out altogether, that will allow the SPI subsystem to churn out messages at arbitrary times. Is that a necessary evil at this level? How should this statechart be represented?</w:t>
+        <w:t xml:space="preserve">Similar to last slide, there are events whose source is unclear. In this case, </w:t>
+      </w:r>
+      <w:proofErr w:type="spellStart"/>
+      <w:r>
+        <w:rPr>
+          <w:i/>
+          <w:lang w:val="en-US"/>
+        </w:rPr>
+        <w:t>send_message</w:t>
+      </w:r>
+      <w:proofErr w:type="spellEnd"/>
+      <w:r>
+        <w:rPr>
+          <w:i/>
+          <w:lang w:val="en-US"/>
+        </w:rPr>
+        <w:t xml:space="preserve"> will be raised by some of the states on the left, and </w:t>
+      </w:r>
+      <w:proofErr w:type="spellStart"/>
+      <w:r>
+        <w:rPr>
+          <w:i/>
+          <w:lang w:val="en-US"/>
+        </w:rPr>
+        <w:t>last_byte_sent</w:t>
+      </w:r>
+      <w:proofErr w:type="spellEnd"/>
+      <w:r>
+        <w:rPr>
+          <w:i/>
+          <w:lang w:val="en-US"/>
+        </w:rPr>
+        <w:t xml:space="preserve"> will be something that happens inside the Sending Message state. If we leave both of those events out altogether, that will allow the SPI subsystem to churn out messages at arbitrary times. Is that a necessary evil at this level? How should this </w:t>
+      </w:r>
+      <w:proofErr w:type="spellStart"/>
+      <w:r>
+        <w:rPr>
+          <w:i/>
+          <w:lang w:val="en-US"/>
+        </w:rPr>
+        <w:t>statechart</w:t>
+      </w:r>
+      <w:proofErr w:type="spellEnd"/>
+      <w:r>
+        <w:rPr>
+          <w:i/>
+          <w:lang w:val="en-US"/>
+        </w:rPr>
+        <w:t xml:space="preserve"> be represented?</w:t>
       </w:r>
     </w:p>
     <w:p>
@@ -1050,7 +1642,39 @@
           <w:i/>
           <w:lang w:val="en-US"/>
         </w:rPr>
-        <w:t>In some parts of the state machine, a transition must happen and must happen immediately. For example, when send_message is raised, the SPI subsystem must start transmitting the message, or else the whole statechart will freeze up. It also is necessary that one of the two parallel state machines be able to stay in a single state indefinitely while the other takes various actions. Are these inconsistent? Do they, together, compromise stuttering-invariance and, in turn, refinement?</w:t>
+        <w:t xml:space="preserve">In some parts of the state machine, a transition must happen and must happen immediately. For example, when </w:t>
+      </w:r>
+      <w:proofErr w:type="spellStart"/>
+      <w:r>
+        <w:rPr>
+          <w:i/>
+          <w:lang w:val="en-US"/>
+        </w:rPr>
+        <w:t>send_message</w:t>
+      </w:r>
+      <w:proofErr w:type="spellEnd"/>
+      <w:r>
+        <w:rPr>
+          <w:i/>
+          <w:lang w:val="en-US"/>
+        </w:rPr>
+        <w:t xml:space="preserve"> is raised, the SPI subsystem must start transmitting the message, or else the whole </w:t>
+      </w:r>
+      <w:proofErr w:type="spellStart"/>
+      <w:r>
+        <w:rPr>
+          <w:i/>
+          <w:lang w:val="en-US"/>
+        </w:rPr>
+        <w:t>statechart</w:t>
+      </w:r>
+      <w:proofErr w:type="spellEnd"/>
+      <w:r>
+        <w:rPr>
+          <w:i/>
+          <w:lang w:val="en-US"/>
+        </w:rPr>
+        <w:t xml:space="preserve"> will freeze up. It also is necessary that one of the two parallel state machines be able to stay in a single state indefinitely while the other takes various actions. Are these inconsistent? Do they, together, compromise stuttering-invariance and, in turn, refinement?</w:t>
       </w:r>
     </w:p>
     <w:p>
@@ -1084,7 +1708,23 @@
           <w:i/>
           <w:lang w:val="en-US"/>
         </w:rPr>
-        <w:t>Is there a scoping problem because send_message is generated at a different level of refinement than it is responded to?</w:t>
+        <w:t xml:space="preserve">Is there a scoping problem because </w:t>
+      </w:r>
+      <w:proofErr w:type="spellStart"/>
+      <w:r>
+        <w:rPr>
+          <w:i/>
+          <w:lang w:val="en-US"/>
+        </w:rPr>
+        <w:t>send_message</w:t>
+      </w:r>
+      <w:proofErr w:type="spellEnd"/>
+      <w:r>
+        <w:rPr>
+          <w:i/>
+          <w:lang w:val="en-US"/>
+        </w:rPr>
+        <w:t xml:space="preserve"> is generated at a different level of refinement than it is responded to?</w:t>
       </w:r>
     </w:p>
     <w:p>
@@ -1098,7 +1738,13 @@
         <w:t xml:space="preserve">ou cannot generate an event without responding to it </w:t>
       </w:r>
       <w:r>
-        <w:t xml:space="preserve">and then add the response later. (In terms of my Event-B representation, it would mean modifying and abstract variable in a new </w:t>
+        <w:t>and then add the response later. (In terms of my Event-B representat</w:t>
+      </w:r>
+      <w:r>
+        <w:t>ion, it would mean modifying an</w:t>
+      </w:r>
+      <w:r>
+        <w:t xml:space="preserve"> abstract variable in a new </w:t>
       </w:r>
       <w:r>
         <w:t>transition, which</w:t>
@@ -1109,8 +1755,26 @@
       <w:r>
         <w:t xml:space="preserve">the </w:t>
       </w:r>
-      <w:r>
-        <w:t>send_message event until later or introduce some abstract transition to respond to it without adding details until later.</w:t>
+      <w:proofErr w:type="spellStart"/>
+      <w:r>
+        <w:t>send_message</w:t>
+      </w:r>
+      <w:proofErr w:type="spellEnd"/>
+      <w:r>
+        <w:t xml:space="preserve"> event until later or introduce some abstract transition to respond to it without adding details until later.</w:t>
+      </w:r>
+    </w:p>
+    <w:p>
+      <w:r>
+        <w:t xml:space="preserve">Similarly if you respond to a trigger event you need to also introduce the raising of the event (external or internal). </w:t>
+      </w:r>
+      <w:proofErr w:type="gramStart"/>
+      <w:r>
+        <w:t>This can be done (in the Event-B representation) by introducing an Event-B event that raises the trigger event non-deterministically</w:t>
+      </w:r>
+      <w:proofErr w:type="gramEnd"/>
+      <w:r>
+        <w:t>. I am not sure how this could be shown in the SCXML.</w:t>
       </w:r>
     </w:p>
     <w:p>
@@ -1128,12 +1792,68 @@
           <w:i/>
           <w:lang w:val="en-US"/>
         </w:rPr>
-        <w:t>There is an intuitive notion that the message is composed of some integer number of bytes, and each byte should be sent sequentially until the last one. The way it is notated right now though is in terms of an event called last_byte_sent, which doesn’t indicate that. If we leave off the events altogether, the looping arrow around Send Byte becomes unnecessary, and it looks like it’s only sending one byte. Or an arbitrary number of bytes. How to notate this?</w:t>
-      </w:r>
-    </w:p>
-    <w:p>
-      <w:r>
-        <w:t>Not sure I understand the model here. Where are the events ‘last_byte_sent’ and ‘!last_byte_sent’ raised? Are events an appropriate way to model this? I assumed some local data and un-triggered guarded events here.. but I may have misunderstood the SCXML transition firing.</w:t>
+        <w:t xml:space="preserve">There is an intuitive notion that the message is composed of some integer number of bytes, and each byte should be sent sequentially until the last one. The way it is notated right now though is in terms of an event called </w:t>
+      </w:r>
+      <w:proofErr w:type="spellStart"/>
+      <w:r>
+        <w:rPr>
+          <w:i/>
+          <w:lang w:val="en-US"/>
+        </w:rPr>
+        <w:t>last_byte_sent</w:t>
+      </w:r>
+      <w:proofErr w:type="spellEnd"/>
+      <w:r>
+        <w:rPr>
+          <w:i/>
+          <w:lang w:val="en-US"/>
+        </w:rPr>
+        <w:t>, which doesn’t indicate that. If we leave off the events altogether, the looping arrow around Send Byte becomes unnecessary, and it looks like it’s only sending one byte. Or an arbitrary number of bytes. How to notate this?</w:t>
+      </w:r>
+    </w:p>
+    <w:p>
+      <w:r>
+        <w:t>Not sure I understand the model here. Where are the events ‘</w:t>
+      </w:r>
+      <w:proofErr w:type="spellStart"/>
+      <w:r>
+        <w:t>last_byte_sent</w:t>
+      </w:r>
+      <w:proofErr w:type="spellEnd"/>
+      <w:r>
+        <w:t>’ and ‘</w:t>
+      </w:r>
+      <w:proofErr w:type="gramStart"/>
+      <w:r>
+        <w:t>!</w:t>
+      </w:r>
+      <w:proofErr w:type="spellStart"/>
+      <w:r>
+        <w:t>last</w:t>
+      </w:r>
+      <w:proofErr w:type="gramEnd"/>
+      <w:r>
+        <w:t>_byte_sent</w:t>
+      </w:r>
+      <w:proofErr w:type="spellEnd"/>
+      <w:r>
+        <w:t>’ raised? Are events an appropriate way to model this? I assumed some local data and un-triggered guarded events here</w:t>
+      </w:r>
+      <w:proofErr w:type="gramStart"/>
+      <w:r>
+        <w:t>..</w:t>
+      </w:r>
+      <w:proofErr w:type="gramEnd"/>
+      <w:r>
+        <w:t xml:space="preserve"> </w:t>
+      </w:r>
+      <w:proofErr w:type="gramStart"/>
+      <w:r>
+        <w:t>but</w:t>
+      </w:r>
+      <w:proofErr w:type="gramEnd"/>
+      <w:r>
+        <w:t xml:space="preserve"> I may have misunderstood the SCXML transition firing.</w:t>
       </w:r>
     </w:p>
     <w:p>
@@ -1157,7 +1877,15 @@
     </w:p>
     <w:p>
       <w:r>
-        <w:t>Not sure I understand. Maybe we have different ideas of stuttering. How would you guard the transition to Go if you don’t have the count? Anyway, if it is hardware clocked it is probably better to model it as an external trigger event from the start (that’s what I did before I saw refinement 2).</w:t>
+        <w:t xml:space="preserve">Not sure I understand. Maybe we have different ideas of stuttering. How would you guard the transition to </w:t>
+      </w:r>
+      <w:proofErr w:type="gramStart"/>
+      <w:r>
+        <w:t>Go</w:t>
+      </w:r>
+      <w:proofErr w:type="gramEnd"/>
+      <w:r>
+        <w:t xml:space="preserve"> if you don’t have the count? Anyway, if it is hardware clocked it is probably better to model it as an external trigger event from the start (that’s what I did before I saw refinement 2).</w:t>
       </w:r>
     </w:p>
     <w:sectPr>
@@ -1278,7 +2006,6 @@
       </w:rPr>
     </w:lvl>
     <w:lvl w:ilvl="1" w:tplc="9CCCD4A8">
-      <w:start w:val="-16401"/>
       <w:numFmt w:val="bullet"/>
       <w:lvlText w:val="•"/>
       <w:lvlJc w:val="left"/>
@@ -1910,6 +2637,7 @@
   <w:style w:type="character" w:default="1" w:styleId="DefaultParagraphFont">
     <w:name w:val="Default Paragraph Font"/>
     <w:uiPriority w:val="1"/>
+    <w:semiHidden/>
     <w:unhideWhenUsed/>
   </w:style>
   <w:style w:type="table" w:default="1" w:styleId="TableNormal">
@@ -2251,6 +2979,7 @@
   <w:style w:type="character" w:default="1" w:styleId="DefaultParagraphFont">
     <w:name w:val="Default Paragraph Font"/>
     <w:uiPriority w:val="1"/>
+    <w:semiHidden/>
     <w:unhideWhenUsed/>
   </w:style>
   <w:style w:type="table" w:default="1" w:styleId="TableNormal">

</xml_diff>

<commit_message>
add summary of problem with refining rtc semantics
</commit_message>
<xml_diff>
--- a/manuscripts/IFM2017/SCXMLsemanticsInEvent-B.docx
+++ b/manuscripts/IFM2017/SCXMLsemanticsInEvent-B.docx
@@ -3,9 +3,50 @@
 <w:document xmlns:wpc="http://schemas.microsoft.com/office/word/2010/wordprocessingCanvas" xmlns:mo="http://schemas.microsoft.com/office/mac/office/2008/main" xmlns:mc="http://schemas.openxmlformats.org/markup-compatibility/2006" xmlns:mv="urn:schemas-microsoft-com:mac:vml" xmlns:o="urn:schemas-microsoft-com:office:office" xmlns:r="http://schemas.openxmlformats.org/officeDocument/2006/relationships" xmlns:m="http://schemas.openxmlformats.org/officeDocument/2006/math" xmlns:v="urn:schemas-microsoft-com:vml" xmlns:wp14="http://schemas.microsoft.com/office/word/2010/wordprocessingDrawing" xmlns:wp="http://schemas.openxmlformats.org/drawingml/2006/wordprocessingDrawing" xmlns:w10="urn:schemas-microsoft-com:office:word" xmlns:w="http://schemas.openxmlformats.org/wordprocessingml/2006/main" xmlns:w14="http://schemas.microsoft.com/office/word/2010/wordml" xmlns:wpg="http://schemas.microsoft.com/office/word/2010/wordprocessingGroup" xmlns:wpi="http://schemas.microsoft.com/office/word/2010/wordprocessingInk" xmlns:wne="http://schemas.microsoft.com/office/word/2006/wordml" xmlns:wps="http://schemas.microsoft.com/office/word/2010/wordprocessingShape" mc:Ignorable="w14 wp14">
   <w:body>
     <w:p>
+      <w:pPr>
+        <w:pStyle w:val="Title"/>
+      </w:pPr>
+      <w:r>
+        <w:t xml:space="preserve">An attempt to simulate SCXML semantics </w:t>
+      </w:r>
+      <w:r>
+        <w:t xml:space="preserve">with refinement </w:t>
+      </w:r>
+      <w:r>
+        <w:t>in Event-B</w:t>
+      </w:r>
+      <w:r>
+        <w:t xml:space="preserve"> </w:t>
+      </w:r>
+    </w:p>
+    <w:p>
+      <w:pPr>
+        <w:pStyle w:val="Heading1"/>
+      </w:pPr>
+      <w:proofErr w:type="spellStart"/>
+      <w:r>
+        <w:t>SpiBot</w:t>
+      </w:r>
+      <w:proofErr w:type="spellEnd"/>
+      <w:r>
+        <w:t xml:space="preserve"> Example</w:t>
+      </w:r>
+    </w:p>
+    <w:p>
+      <w:r>
+        <w:t xml:space="preserve">This attempt is based on a </w:t>
+      </w:r>
+      <w:proofErr w:type="spellStart"/>
+      <w:r>
+        <w:t>Spi</w:t>
+      </w:r>
+      <w:proofErr w:type="spellEnd"/>
+      <w:r>
+        <w:t xml:space="preserve"> Bot example State chart model, which is introduced in 3 levels. The example adds state chart details as well as introducing internal trigger events before defining where they are raised.</w:t>
+      </w:r>
       <w:bookmarkStart w:id="0" w:name="_GoBack"/>
-    </w:p>
-    <w:bookmarkEnd w:id="0"/>
+      <w:bookmarkEnd w:id="0"/>
+    </w:p>
     <w:p>
       <w:pPr>
         <w:pStyle w:val="Heading2"/>
@@ -264,7 +305,19 @@
         </w:numPr>
       </w:pPr>
       <w:r>
-        <w:t>The system cannot start because initially the internal queue will be empty.</w:t>
+        <w:t>The system cannot start because initially the internal queue will be empty</w:t>
+      </w:r>
+      <w:r>
+        <w:rPr>
+          <w:i/>
+        </w:rPr>
+        <w:t>.</w:t>
+      </w:r>
+      <w:r>
+        <w:rPr>
+          <w:i/>
+        </w:rPr>
+        <w:t xml:space="preserve"> We assume that if the internal queue is empty we can skip straight to step 4)</w:t>
       </w:r>
     </w:p>
     <w:p>
@@ -276,7 +329,13 @@
         </w:numPr>
       </w:pPr>
       <w:r>
-        <w:t>The system cannot progress through a sequence of un-triggered transitions unless irrelevant external/internal triggers arrive. Therefore it is invalid to have more than one un-triggered transition without a triggered one in between.</w:t>
+        <w:t xml:space="preserve">The system cannot progress through a sequence of un-triggered transitions unless irrelevant </w:t>
+      </w:r>
+      <w:r>
+        <w:t xml:space="preserve">(i.e. triggers that do not enable anything in thee current state) </w:t>
+      </w:r>
+      <w:r>
+        <w:t>external/internal triggers arrive. Therefore it is invalid to have more than one un-triggered transition without a triggered one in between.</w:t>
       </w:r>
     </w:p>
     <w:p>
@@ -288,15 +347,7 @@
         </w:numPr>
       </w:pPr>
       <w:r>
-        <w:t xml:space="preserve">Irrelevant triggers make the system progress through un-triggered </w:t>
-      </w:r>
-      <w:proofErr w:type="gramStart"/>
-      <w:r>
-        <w:t>transitions</w:t>
-      </w:r>
-      <w:proofErr w:type="gramEnd"/>
-      <w:r>
-        <w:t>.</w:t>
+        <w:t>Irrelevant triggers make the system progress through un-triggered transitions.</w:t>
       </w:r>
     </w:p>
     <w:p>
@@ -397,7 +448,11 @@
         <w:t xml:space="preserve">machine and context are provided to define the generic elements of the SCXML engine. Specific translated SCXML models start by refining/extending this basis. The basis provides a cyclic engine representing an abstraction of the semantics of SCXML. </w:t>
       </w:r>
       <w:r>
-        <w:t xml:space="preserve"> There are two trigger queues</w:t>
+        <w:t xml:space="preserve"> There are two trigger </w:t>
+      </w:r>
+      <w:r>
+        <w:lastRenderedPageBreak/>
+        <w:t>queues</w:t>
       </w:r>
       <w:proofErr w:type="gramStart"/>
       <w:r>
@@ -432,11 +487,7 @@
       </w:r>
       <w:proofErr w:type="spellEnd"/>
       <w:r>
-        <w:t xml:space="preserve">. This flag is used as the guard for the Event-B event that represents the corresponding </w:t>
-      </w:r>
-      <w:r>
-        <w:lastRenderedPageBreak/>
-        <w:t xml:space="preserve">SCXML transition. The engine then waits for all the transitions it enabled to fire. The transitions set new state and data as well as resetting their enabled flag. </w:t>
+        <w:t xml:space="preserve">. This flag is used as the guard for the Event-B event that represents the corresponding SCXML transition. The engine then waits for all the transitions it enabled to fire. The transitions set new state and data as well as resetting their enabled flag. </w:t>
       </w:r>
       <w:r>
         <w:t>They may also raise new internal triggers by adding them to the internal queue.</w:t>
@@ -473,6 +524,10 @@
     </w:p>
     <w:p>
       <w:r>
+        <w:rPr>
+          <w:noProof/>
+          <w:lang w:val="en-US"/>
+        </w:rPr>
         <w:drawing>
           <wp:anchor distT="0" distB="0" distL="114300" distR="114300" simplePos="0" relativeHeight="251659264" behindDoc="0" locked="0" layoutInCell="1" allowOverlap="1" wp14:anchorId="12E6E0E8" wp14:editId="589FBE21">
             <wp:simplePos x="0" y="0"/>
@@ -1232,19 +1287,82 @@
     <w:p>
       <w:pPr>
         <w:rPr>
-          <w:rFonts w:asciiTheme="majorHAnsi" w:eastAsiaTheme="majorEastAsia" w:hAnsiTheme="majorHAnsi" w:cstheme="majorBidi"/>
+          <w:color w:val="FF0000"/>
+        </w:rPr>
+      </w:pPr>
+      <w:r>
+        <w:rPr>
+          <w:color w:val="FF0000"/>
+        </w:rPr>
+        <w:t xml:space="preserve">THIS DIDN’T WORK… PROBLEM IS THAT THE GUARD OF THE SCXML ENGINE THAT WAITS FOR THE TRANSITION TO FIRE IS WEAKENED. </w:t>
+      </w:r>
+    </w:p>
+    <w:p>
+      <w:pPr>
+        <w:pStyle w:val="Heading1"/>
+      </w:pPr>
+      <w:r>
+        <w:t>Run to completion semantics cannot be refined</w:t>
+      </w:r>
+    </w:p>
+    <w:p>
+      <w:pPr>
+        <w:rPr>
           <w:b/>
           <w:bCs/>
           <w:color w:val="FF0000"/>
-          <w:sz w:val="32"/>
-          <w:szCs w:val="32"/>
-        </w:rPr>
-      </w:pPr>
-      <w:r>
-        <w:rPr>
-          <w:color w:val="FF0000"/>
-        </w:rPr>
-        <w:t xml:space="preserve">THIS DIDN’T WORK… PROBLEM IS THAT THE GUARD OF THE SCXML ENGINE THAT WAITS FOR THE TRANSITION TO FIRE IS WEAKENED. </w:t>
+        </w:rPr>
+      </w:pPr>
+      <w:r>
+        <w:t xml:space="preserve">There seems to be an inherent problem with refining ‘run to completion’ semantics. The semantics require that every </w:t>
+      </w:r>
+      <w:proofErr w:type="spellStart"/>
+      <w:r>
+        <w:t>microstep</w:t>
+      </w:r>
+      <w:proofErr w:type="spellEnd"/>
+      <w:r>
+        <w:t xml:space="preserve"> that can be </w:t>
+      </w:r>
+      <w:proofErr w:type="gramStart"/>
+      <w:r>
+        <w:t>done,</w:t>
+      </w:r>
+      <w:proofErr w:type="gramEnd"/>
+      <w:r>
+        <w:t xml:space="preserve"> is completed before the next </w:t>
+      </w:r>
+      <w:proofErr w:type="spellStart"/>
+      <w:r>
+        <w:t>macrostep</w:t>
+      </w:r>
+      <w:proofErr w:type="spellEnd"/>
+      <w:r>
+        <w:t xml:space="preserve"> is started. The inherent problem is that in a refinement we often strengthen the conditions for the </w:t>
+      </w:r>
+      <w:proofErr w:type="spellStart"/>
+      <w:r>
+        <w:t>microstep</w:t>
+      </w:r>
+      <w:proofErr w:type="spellEnd"/>
+      <w:r>
+        <w:t xml:space="preserve">. However, by making the </w:t>
+      </w:r>
+      <w:proofErr w:type="spellStart"/>
+      <w:r>
+        <w:t>microsteps</w:t>
+      </w:r>
+      <w:proofErr w:type="spellEnd"/>
+      <w:r>
+        <w:t xml:space="preserve"> less frequent we make their completion more easily achieved. I.e. we make the guard for taking the next </w:t>
+      </w:r>
+      <w:proofErr w:type="spellStart"/>
+      <w:r>
+        <w:t>macrostep</w:t>
+      </w:r>
+      <w:proofErr w:type="spellEnd"/>
+      <w:r>
+        <w:t xml:space="preserve"> weaker.</w:t>
       </w:r>
       <w:r>
         <w:rPr>
@@ -2769,6 +2887,45 @@
       <w:szCs w:val="32"/>
     </w:rPr>
   </w:style>
+  <w:style w:type="paragraph" w:styleId="Title">
+    <w:name w:val="Title"/>
+    <w:basedOn w:val="Normal"/>
+    <w:next w:val="Normal"/>
+    <w:link w:val="TitleChar"/>
+    <w:uiPriority w:val="10"/>
+    <w:qFormat/>
+    <w:rsid w:val="00D55210"/>
+    <w:pPr>
+      <w:pBdr>
+        <w:bottom w:val="single" w:sz="8" w:space="4" w:color="4F81BD" w:themeColor="accent1"/>
+      </w:pBdr>
+      <w:spacing w:after="300"/>
+      <w:contextualSpacing/>
+    </w:pPr>
+    <w:rPr>
+      <w:rFonts w:asciiTheme="majorHAnsi" w:eastAsiaTheme="majorEastAsia" w:hAnsiTheme="majorHAnsi" w:cstheme="majorBidi"/>
+      <w:color w:val="17365D" w:themeColor="text2" w:themeShade="BF"/>
+      <w:spacing w:val="5"/>
+      <w:kern w:val="28"/>
+      <w:sz w:val="52"/>
+      <w:szCs w:val="52"/>
+    </w:rPr>
+  </w:style>
+  <w:style w:type="character" w:customStyle="1" w:styleId="TitleChar">
+    <w:name w:val="Title Char"/>
+    <w:basedOn w:val="DefaultParagraphFont"/>
+    <w:link w:val="Title"/>
+    <w:uiPriority w:val="10"/>
+    <w:rsid w:val="00D55210"/>
+    <w:rPr>
+      <w:rFonts w:asciiTheme="majorHAnsi" w:eastAsiaTheme="majorEastAsia" w:hAnsiTheme="majorHAnsi" w:cstheme="majorBidi"/>
+      <w:color w:val="17365D" w:themeColor="text2" w:themeShade="BF"/>
+      <w:spacing w:val="5"/>
+      <w:kern w:val="28"/>
+      <w:sz w:val="52"/>
+      <w:szCs w:val="52"/>
+    </w:rPr>
+  </w:style>
 </w:styles>
 </file>
 
@@ -3111,6 +3268,45 @@
       <w:szCs w:val="32"/>
     </w:rPr>
   </w:style>
+  <w:style w:type="paragraph" w:styleId="Title">
+    <w:name w:val="Title"/>
+    <w:basedOn w:val="Normal"/>
+    <w:next w:val="Normal"/>
+    <w:link w:val="TitleChar"/>
+    <w:uiPriority w:val="10"/>
+    <w:qFormat/>
+    <w:rsid w:val="00D55210"/>
+    <w:pPr>
+      <w:pBdr>
+        <w:bottom w:val="single" w:sz="8" w:space="4" w:color="4F81BD" w:themeColor="accent1"/>
+      </w:pBdr>
+      <w:spacing w:after="300"/>
+      <w:contextualSpacing/>
+    </w:pPr>
+    <w:rPr>
+      <w:rFonts w:asciiTheme="majorHAnsi" w:eastAsiaTheme="majorEastAsia" w:hAnsiTheme="majorHAnsi" w:cstheme="majorBidi"/>
+      <w:color w:val="17365D" w:themeColor="text2" w:themeShade="BF"/>
+      <w:spacing w:val="5"/>
+      <w:kern w:val="28"/>
+      <w:sz w:val="52"/>
+      <w:szCs w:val="52"/>
+    </w:rPr>
+  </w:style>
+  <w:style w:type="character" w:customStyle="1" w:styleId="TitleChar">
+    <w:name w:val="Title Char"/>
+    <w:basedOn w:val="DefaultParagraphFont"/>
+    <w:link w:val="Title"/>
+    <w:uiPriority w:val="10"/>
+    <w:rsid w:val="00D55210"/>
+    <w:rPr>
+      <w:rFonts w:asciiTheme="majorHAnsi" w:eastAsiaTheme="majorEastAsia" w:hAnsiTheme="majorHAnsi" w:cstheme="majorBidi"/>
+      <w:color w:val="17365D" w:themeColor="text2" w:themeShade="BF"/>
+      <w:spacing w:val="5"/>
+      <w:kern w:val="28"/>
+      <w:sz w:val="52"/>
+      <w:szCs w:val="52"/>
+    </w:rPr>
+  </w:style>
 </w:styles>
 </file>
 

</xml_diff>

<commit_message>
add some more description of new approach : only consume trigger when transition fires
</commit_message>
<xml_diff>
--- a/manuscripts/IFM2017/SCXMLsemanticsInEvent-B.docx
+++ b/manuscripts/IFM2017/SCXMLsemanticsInEvent-B.docx
@@ -668,7 +668,7 @@
               <wp:extent cx="1988820" cy="2883535"/>
               <wp:effectExtent l="0" t="0" r="0" b="12065"/>
               <wp:wrapSquare wrapText="bothSides"/>
-              <wp:docPr id="1" name=""/>
+              <wp:docPr id="1" name="Picture 1"/>
               <wp:cNvGraphicFramePr>
                 <a:graphicFrameLocks xmlns:a="http://schemas.openxmlformats.org/drawingml/2006/main" noChangeAspect="1"/>
               </wp:cNvGraphicFramePr>
@@ -783,11 +783,14 @@
         </w:r>
       </w:ins>
       <w:r>
-        <w:t xml:space="preserve">A trigger is consumed and used to evaluate the </w:t>
+        <w:t xml:space="preserve">A </w:t>
+      </w:r>
+      <w:r>
+        <w:lastRenderedPageBreak/>
+        <w:t xml:space="preserve">trigger is consumed and used to evaluate the </w:t>
       </w:r>
       <w:proofErr w:type="spellStart"/>
       <w:r>
-        <w:lastRenderedPageBreak/>
         <w:t>enabledness</w:t>
       </w:r>
       <w:proofErr w:type="spellEnd"/>
@@ -1519,147 +1522,141 @@
         <w:rPr>
           <w:ins w:id="57" w:author="Colin Snook" w:date="2017-03-01T09:26:00Z"/>
         </w:rPr>
-        <w:pPrChange w:id="58" w:author="Colin Snook" w:date="2017-03-01T09:16:00Z">
+      </w:pPr>
+      <w:ins w:id="58" w:author="Colin Snook" w:date="2017-03-01T09:19:00Z">
+        <w:r>
+          <w:t xml:space="preserve"> </w:t>
+        </w:r>
+      </w:ins>
+      <w:ins w:id="59" w:author="Colin Snook" w:date="2017-03-01T09:16:00Z">
+        <w:r>
+          <w:t xml:space="preserve">When the </w:t>
+        </w:r>
+      </w:ins>
+      <w:ins w:id="60" w:author="Colin Snook" w:date="2017-03-01T09:17:00Z">
+        <w:r>
+          <w:t xml:space="preserve">users </w:t>
+        </w:r>
+      </w:ins>
+      <w:ins w:id="61" w:author="Colin Snook" w:date="2017-03-01T09:16:00Z">
+        <w:r>
+          <w:t xml:space="preserve">SCXML </w:t>
+        </w:r>
+      </w:ins>
+      <w:ins w:id="62" w:author="Colin Snook" w:date="2017-03-01T09:17:00Z">
+        <w:r>
+          <w:t xml:space="preserve">state-chart is translated into Event-B, </w:t>
+        </w:r>
+      </w:ins>
+      <w:ins w:id="63" w:author="Colin Snook" w:date="2017-03-01T09:20:00Z">
+        <w:r>
+          <w:t xml:space="preserve">new events </w:t>
+        </w:r>
+      </w:ins>
+      <w:ins w:id="64" w:author="Colin Snook" w:date="2017-03-01T09:23:00Z">
+        <w:r>
+          <w:t xml:space="preserve">that represent the users transitions </w:t>
+        </w:r>
+      </w:ins>
+      <w:ins w:id="65" w:author="Colin Snook" w:date="2017-03-01T09:20:00Z">
+        <w:r>
+          <w:t xml:space="preserve">are introduced into </w:t>
+        </w:r>
+      </w:ins>
+      <w:ins w:id="66" w:author="Colin Snook" w:date="2017-03-01T09:21:00Z">
+        <w:r>
+          <w:t xml:space="preserve">a refined version of the basis that describes the engine. </w:t>
+        </w:r>
+      </w:ins>
+      <w:ins w:id="67" w:author="Colin Snook" w:date="2017-03-01T09:20:00Z">
+        <w:r>
+          <w:t xml:space="preserve"> </w:t>
+        </w:r>
+      </w:ins>
+      <w:ins w:id="68" w:author="Colin Snook" w:date="2017-03-01T09:23:00Z">
+        <w:r>
+          <w:t>These events retain the actions of the SCXML transition including changing to the target state of the SCXML state-chart</w:t>
+        </w:r>
+      </w:ins>
+      <w:ins w:id="69" w:author="Colin Snook" w:date="2017-03-01T09:24:00Z">
+        <w:r>
+          <w:t xml:space="preserve">. However, their guards are all removed and replaced by the </w:t>
+        </w:r>
+      </w:ins>
+      <w:ins w:id="70" w:author="Colin Snook" w:date="2017-03-01T09:25:00Z">
+        <w:r>
+          <w:t>enabling</w:t>
+        </w:r>
+      </w:ins>
+      <w:ins w:id="71" w:author="Colin Snook" w:date="2017-03-01T09:24:00Z">
+        <w:r>
+          <w:t xml:space="preserve"> </w:t>
+        </w:r>
+      </w:ins>
+      <w:ins w:id="72" w:author="Colin Snook" w:date="2017-03-01T09:25:00Z">
+        <w:r>
+          <w:t xml:space="preserve">flag described above. </w:t>
+        </w:r>
+      </w:ins>
+      <w:ins w:id="73" w:author="Colin Snook" w:date="2017-03-01T09:27:00Z">
+        <w:r>
+          <w:t xml:space="preserve"> The event resets the enabling flag to </w:t>
+        </w:r>
+      </w:ins>
+      <w:ins w:id="74" w:author="Colin Snook" w:date="2017-03-01T09:29:00Z">
+        <w:r>
+          <w:t>indicate to the engine</w:t>
+        </w:r>
+      </w:ins>
+      <w:ins w:id="75" w:author="Colin Snook" w:date="2017-03-01T09:27:00Z">
+        <w:r>
+          <w:t xml:space="preserve"> that it has fired</w:t>
+        </w:r>
+      </w:ins>
+      <w:ins w:id="76" w:author="Colin Snook" w:date="2017-03-01T09:29:00Z">
+        <w:r>
+          <w:t>. We also ensure that the event can only fire at the relevant stage of the engine by adding a guard for the engine state.</w:t>
+        </w:r>
+      </w:ins>
+      <w:ins w:id="77" w:author="Colin Snook" w:date="2017-03-01T09:30:00Z">
+        <w:r>
+          <w:t xml:space="preserve"> </w:t>
+        </w:r>
+      </w:ins>
+      <w:ins w:id="78" w:author="Colin Snook" w:date="2017-03-01T09:31:00Z">
+        <w:r>
+          <w:t>(This is only needed in abstract levels where the engine may proceed without waiting for the event to fire</w:t>
+        </w:r>
+      </w:ins>
+      <w:ins w:id="79" w:author="Colin Snook" w:date="2017-03-01T09:33:00Z">
+        <w:r>
+          <w:t>. We discuss this in more detail below</w:t>
+        </w:r>
+      </w:ins>
+      <w:ins w:id="80" w:author="Colin Snook" w:date="2017-03-01T09:31:00Z">
+        <w:r>
+          <w:t>).</w:t>
+        </w:r>
+      </w:ins>
+    </w:p>
+    <w:p>
+      <w:pPr>
+        <w:rPr>
+          <w:ins w:id="81" w:author="Colin Snook" w:date="2017-03-01T09:26:00Z"/>
+        </w:rPr>
+      </w:pPr>
+    </w:p>
+    <w:p>
+      <w:pPr>
+        <w:jc w:val="center"/>
+        <w:rPr>
+          <w:ins w:id="82" w:author="Colin Snook" w:date="2017-03-01T09:33:00Z"/>
+        </w:rPr>
+        <w:pPrChange w:id="83" w:author="Colin Snook" w:date="2017-03-01T09:33:00Z">
           <w:pPr/>
         </w:pPrChange>
       </w:pPr>
-      <w:ins w:id="59" w:author="Colin Snook" w:date="2017-03-01T09:19:00Z">
-        <w:r>
-          <w:t xml:space="preserve"> </w:t>
-        </w:r>
-      </w:ins>
-      <w:ins w:id="60" w:author="Colin Snook" w:date="2017-03-01T09:16:00Z">
-        <w:r>
-          <w:t xml:space="preserve">When the </w:t>
-        </w:r>
-      </w:ins>
-      <w:ins w:id="61" w:author="Colin Snook" w:date="2017-03-01T09:17:00Z">
-        <w:r>
-          <w:t xml:space="preserve">users </w:t>
-        </w:r>
-      </w:ins>
-      <w:ins w:id="62" w:author="Colin Snook" w:date="2017-03-01T09:16:00Z">
-        <w:r>
-          <w:t xml:space="preserve">SCXML </w:t>
-        </w:r>
-      </w:ins>
-      <w:ins w:id="63" w:author="Colin Snook" w:date="2017-03-01T09:17:00Z">
-        <w:r>
-          <w:t xml:space="preserve">state-chart is translated into Event-B, </w:t>
-        </w:r>
-      </w:ins>
-      <w:ins w:id="64" w:author="Colin Snook" w:date="2017-03-01T09:20:00Z">
-        <w:r>
-          <w:t xml:space="preserve">new events </w:t>
-        </w:r>
-      </w:ins>
-      <w:ins w:id="65" w:author="Colin Snook" w:date="2017-03-01T09:23:00Z">
-        <w:r>
-          <w:t xml:space="preserve">that represent the users transitions </w:t>
-        </w:r>
-      </w:ins>
-      <w:ins w:id="66" w:author="Colin Snook" w:date="2017-03-01T09:20:00Z">
-        <w:r>
-          <w:t xml:space="preserve">are introduced into </w:t>
-        </w:r>
-      </w:ins>
-      <w:ins w:id="67" w:author="Colin Snook" w:date="2017-03-01T09:21:00Z">
-        <w:r>
-          <w:t xml:space="preserve">a refined version of the basis that describes the engine. </w:t>
-        </w:r>
-      </w:ins>
-      <w:ins w:id="68" w:author="Colin Snook" w:date="2017-03-01T09:20:00Z">
-        <w:r>
-          <w:t xml:space="preserve"> </w:t>
-        </w:r>
-      </w:ins>
-      <w:ins w:id="69" w:author="Colin Snook" w:date="2017-03-01T09:23:00Z">
-        <w:r>
-          <w:t>These events retain the actions of the SCXML transition including changing to the target state of the SCXML state-chart</w:t>
-        </w:r>
-      </w:ins>
-      <w:ins w:id="70" w:author="Colin Snook" w:date="2017-03-01T09:24:00Z">
-        <w:r>
-          <w:t xml:space="preserve">. However, their guards are all removed and replaced by the </w:t>
-        </w:r>
-      </w:ins>
-      <w:ins w:id="71" w:author="Colin Snook" w:date="2017-03-01T09:25:00Z">
-        <w:r>
-          <w:t>enabling</w:t>
-        </w:r>
-      </w:ins>
-      <w:ins w:id="72" w:author="Colin Snook" w:date="2017-03-01T09:24:00Z">
-        <w:r>
-          <w:t xml:space="preserve"> </w:t>
-        </w:r>
-      </w:ins>
-      <w:ins w:id="73" w:author="Colin Snook" w:date="2017-03-01T09:25:00Z">
-        <w:r>
-          <w:t xml:space="preserve">flag described above. </w:t>
-        </w:r>
-      </w:ins>
-      <w:ins w:id="74" w:author="Colin Snook" w:date="2017-03-01T09:27:00Z">
-        <w:r>
-          <w:t xml:space="preserve"> The event resets the enabling flag to </w:t>
-        </w:r>
-      </w:ins>
-      <w:ins w:id="75" w:author="Colin Snook" w:date="2017-03-01T09:29:00Z">
-        <w:r>
-          <w:t>indicate to the engine</w:t>
-        </w:r>
-      </w:ins>
-      <w:ins w:id="76" w:author="Colin Snook" w:date="2017-03-01T09:27:00Z">
-        <w:r>
-          <w:t xml:space="preserve"> that it has fired</w:t>
-        </w:r>
-      </w:ins>
-      <w:ins w:id="77" w:author="Colin Snook" w:date="2017-03-01T09:29:00Z">
-        <w:r>
-          <w:t>. We also ensure that the event can only fire at the relevant stage of the engine by adding a guard for the engine state.</w:t>
-        </w:r>
-      </w:ins>
-      <w:ins w:id="78" w:author="Colin Snook" w:date="2017-03-01T09:30:00Z">
-        <w:r>
-          <w:t xml:space="preserve"> </w:t>
-        </w:r>
-      </w:ins>
-      <w:ins w:id="79" w:author="Colin Snook" w:date="2017-03-01T09:31:00Z">
-        <w:r>
-          <w:t>(This is only needed in abstract levels where the engine may proceed without waiting for the event to fire</w:t>
-        </w:r>
-      </w:ins>
-      <w:ins w:id="80" w:author="Colin Snook" w:date="2017-03-01T09:33:00Z">
-        <w:r>
-          <w:t>. We discuss this in more detail below</w:t>
-        </w:r>
-      </w:ins>
-      <w:ins w:id="81" w:author="Colin Snook" w:date="2017-03-01T09:31:00Z">
-        <w:r>
-          <w:t>).</w:t>
-        </w:r>
-      </w:ins>
-    </w:p>
-    <w:p>
-      <w:pPr>
-        <w:rPr>
-          <w:ins w:id="82" w:author="Colin Snook" w:date="2017-03-01T09:26:00Z"/>
-        </w:rPr>
-        <w:pPrChange w:id="83" w:author="Colin Snook" w:date="2017-03-01T09:16:00Z">
-          <w:pPr/>
-        </w:pPrChange>
-      </w:pPr>
-    </w:p>
-    <w:p>
-      <w:pPr>
-        <w:jc w:val="center"/>
-        <w:rPr>
-          <w:ins w:id="84" w:author="Colin Snook" w:date="2017-03-01T09:33:00Z"/>
-        </w:rPr>
-        <w:pPrChange w:id="85" w:author="Colin Snook" w:date="2017-03-01T09:33:00Z">
-          <w:pPr/>
-        </w:pPrChange>
-      </w:pPr>
-      <w:ins w:id="86" w:author="Colin Snook" w:date="2017-03-01T09:26:00Z">
+      <w:ins w:id="84" w:author="Colin Snook" w:date="2017-03-01T09:26:00Z">
         <w:r>
           <w:rPr>
             <w:noProof/>
@@ -1719,44 +1716,44 @@
     <w:p>
       <w:pPr>
         <w:rPr>
-          <w:ins w:id="87" w:author="Colin Snook" w:date="2017-03-01T09:34:00Z"/>
-        </w:rPr>
-      </w:pPr>
-    </w:p>
-    <w:p>
-      <w:pPr>
-        <w:rPr>
-          <w:ins w:id="88" w:author="Colin Snook" w:date="2017-03-01T09:34:00Z"/>
-        </w:rPr>
-      </w:pPr>
+          <w:ins w:id="85" w:author="Colin Snook" w:date="2017-03-01T09:34:00Z"/>
+        </w:rPr>
+      </w:pPr>
+    </w:p>
+    <w:p>
+      <w:pPr>
+        <w:rPr>
+          <w:ins w:id="86" w:author="Colin Snook" w:date="2017-03-01T09:34:00Z"/>
+        </w:rPr>
+      </w:pPr>
+      <w:ins w:id="87" w:author="Colin Snook" w:date="2017-03-01T09:34:00Z">
+        <w:r>
+          <w:t>The guards from the user transition, including any trigger requirement, source state and user entered condition</w:t>
+        </w:r>
+      </w:ins>
+      <w:ins w:id="88" w:author="Colin Snook" w:date="2017-03-01T09:37:00Z">
+        <w:r>
+          <w:t>s</w:t>
+        </w:r>
+      </w:ins>
       <w:ins w:id="89" w:author="Colin Snook" w:date="2017-03-01T09:34:00Z">
         <w:r>
-          <w:t>The guards from the user transition, including any trigger requirement, source state and user entered condition</w:t>
-        </w:r>
-      </w:ins>
-      <w:ins w:id="90" w:author="Colin Snook" w:date="2017-03-01T09:37:00Z">
-        <w:r>
-          <w:t>s</w:t>
-        </w:r>
-      </w:ins>
-      <w:ins w:id="91" w:author="Colin Snook" w:date="2017-03-01T09:34:00Z">
-        <w:r>
           <w:t>, are used by the engine to set the enabling flag of the event</w:t>
         </w:r>
       </w:ins>
+      <w:ins w:id="90" w:author="Colin Snook" w:date="2017-03-01T09:35:00Z">
+        <w:r>
+          <w:t xml:space="preserve">. </w:t>
+        </w:r>
+      </w:ins>
+    </w:p>
+    <w:p>
+      <w:pPr>
+        <w:rPr>
+          <w:ins w:id="91" w:author="Colin Snook" w:date="2017-03-01T09:33:00Z"/>
+        </w:rPr>
+      </w:pPr>
       <w:ins w:id="92" w:author="Colin Snook" w:date="2017-03-01T09:35:00Z">
-        <w:r>
-          <w:t xml:space="preserve">. </w:t>
-        </w:r>
-      </w:ins>
-    </w:p>
-    <w:p>
-      <w:pPr>
-        <w:rPr>
-          <w:ins w:id="93" w:author="Colin Snook" w:date="2017-03-01T09:33:00Z"/>
-        </w:rPr>
-      </w:pPr>
-      <w:ins w:id="94" w:author="Colin Snook" w:date="2017-03-01T09:35:00Z">
         <w:r>
           <w:rPr>
             <w:noProof/>
@@ -1856,15 +1853,46 @@
       <w:r>
         <w:rPr>
           <w:i/>
+          <w:rPrChange w:id="93" w:author="Colin Snook" w:date="2017-03-01T09:02:00Z">
+            <w:rPr/>
+          </w:rPrChange>
+        </w:rPr>
+        <w:t>incCount</w:t>
+      </w:r>
+      <w:proofErr w:type="spellEnd"/>
+      <w:r>
+        <w:t xml:space="preserve"> is enabled by the engine when </w:t>
+      </w:r>
+      <w:proofErr w:type="spellStart"/>
+      <w:r>
+        <w:rPr>
+          <w:i/>
+          <w:rPrChange w:id="94" w:author="Colin Snook" w:date="2017-03-01T09:02:00Z">
+            <w:rPr/>
+          </w:rPrChange>
+        </w:rPr>
+        <w:t>cnt</w:t>
+      </w:r>
+      <w:proofErr w:type="spellEnd"/>
+      <w:r>
+        <w:rPr>
+          <w:i/>
           <w:rPrChange w:id="95" w:author="Colin Snook" w:date="2017-03-01T09:02:00Z">
             <w:rPr/>
           </w:rPrChange>
         </w:rPr>
-        <w:t>incCount</w:t>
-      </w:r>
-      <w:proofErr w:type="spellEnd"/>
-      <w:r>
-        <w:t xml:space="preserve"> is enabled by the engine when </w:t>
+        <w:t>&lt;max</w:t>
+      </w:r>
+      <w:r>
+        <w:t xml:space="preserve">. </w:t>
+      </w:r>
+      <w:proofErr w:type="gramStart"/>
+      <w:r>
+        <w:t>and</w:t>
+      </w:r>
+      <w:proofErr w:type="gramEnd"/>
+      <w:r>
+        <w:t xml:space="preserve"> </w:t>
       </w:r>
       <w:proofErr w:type="spellStart"/>
       <w:r>
@@ -1878,85 +1906,54 @@
       </w:r>
       <w:proofErr w:type="spellEnd"/>
       <w:r>
+        <w:t xml:space="preserve"> is not </w:t>
+      </w:r>
+      <w:r>
+        <w:t>in</w:t>
+      </w:r>
+      <w:r>
+        <w:t xml:space="preserve">creased elsewhere. However, the prover cannot initially discharge the PO concerning the range </w:t>
+      </w:r>
+      <w:r>
+        <w:t xml:space="preserve">of </w:t>
+      </w:r>
+      <w:proofErr w:type="spellStart"/>
+      <w:r>
         <w:rPr>
           <w:i/>
           <w:rPrChange w:id="97" w:author="Colin Snook" w:date="2017-03-01T09:02:00Z">
             <w:rPr/>
           </w:rPrChange>
         </w:rPr>
-        <w:t>&lt;max</w:t>
-      </w:r>
-      <w:r>
-        <w:t xml:space="preserve">. </w:t>
+        <w:t>cnt</w:t>
+      </w:r>
+      <w:proofErr w:type="spellEnd"/>
+      <w:r>
+        <w:t>.</w:t>
+      </w:r>
+    </w:p>
+    <w:p>
+      <w:r>
+        <w:t xml:space="preserve">Adding </w:t>
+      </w:r>
+      <w:r>
+        <w:t>an</w:t>
+      </w:r>
+      <w:r>
+        <w:t xml:space="preserve"> invariant as</w:t>
+      </w:r>
+      <w:r>
+        <w:t xml:space="preserve"> follows allows automatic </w:t>
       </w:r>
       <w:proofErr w:type="gramStart"/>
       <w:r>
-        <w:t>and</w:t>
+        <w:t>proof  :-</w:t>
       </w:r>
       <w:proofErr w:type="gramEnd"/>
       <w:r>
         <w:t xml:space="preserve"> </w:t>
       </w:r>
-      <w:proofErr w:type="spellStart"/>
-      <w:r>
-        <w:rPr>
-          <w:i/>
-          <w:rPrChange w:id="98" w:author="Colin Snook" w:date="2017-03-01T09:02:00Z">
-            <w:rPr/>
-          </w:rPrChange>
-        </w:rPr>
-        <w:t>cnt</w:t>
-      </w:r>
-      <w:proofErr w:type="spellEnd"/>
-      <w:r>
-        <w:t xml:space="preserve"> is not </w:t>
-      </w:r>
-      <w:r>
-        <w:t>in</w:t>
-      </w:r>
-      <w:r>
-        <w:t xml:space="preserve">creased elsewhere. However, the prover cannot initially discharge the PO concerning the range </w:t>
-      </w:r>
-      <w:r>
-        <w:t xml:space="preserve">of </w:t>
-      </w:r>
-      <w:proofErr w:type="spellStart"/>
-      <w:r>
-        <w:rPr>
-          <w:i/>
-          <w:rPrChange w:id="99" w:author="Colin Snook" w:date="2017-03-01T09:02:00Z">
-            <w:rPr/>
-          </w:rPrChange>
-        </w:rPr>
-        <w:t>cnt</w:t>
-      </w:r>
-      <w:proofErr w:type="spellEnd"/>
-      <w:r>
-        <w:t>.</w:t>
-      </w:r>
-    </w:p>
-    <w:p>
-      <w:r>
-        <w:t xml:space="preserve">Adding </w:t>
-      </w:r>
-      <w:r>
-        <w:t>an</w:t>
-      </w:r>
-      <w:r>
-        <w:t xml:space="preserve"> invariant as</w:t>
-      </w:r>
-      <w:r>
-        <w:t xml:space="preserve"> follows allows automatic </w:t>
-      </w:r>
-      <w:proofErr w:type="gramStart"/>
-      <w:r>
-        <w:t>proof  :-</w:t>
-      </w:r>
-      <w:proofErr w:type="gramEnd"/>
-      <w:r>
-        <w:t xml:space="preserve"> </w:t>
-      </w:r>
-      <w:ins w:id="100" w:author="Colin Snook" w:date="2017-03-01T09:03:00Z">
+      <w:ins w:id="98" w:author="Colin Snook" w:date="2017-03-01T09:03:00Z">
         <w:r>
           <w:br/>
         </w:r>
@@ -2011,7 +2008,7 @@
       <w:r>
         <w:t xml:space="preserve"> </w:t>
       </w:r>
-      <w:del w:id="101" w:author="Colin Snook" w:date="2017-03-01T09:03:00Z">
+      <w:del w:id="99" w:author="Colin Snook" w:date="2017-03-01T09:03:00Z">
         <w:r>
           <w:delText xml:space="preserve">not theorem </w:delText>
         </w:r>
@@ -2028,7 +2025,7 @@
       <w:r>
         <w:rPr>
           <w:i/>
-          <w:rPrChange w:id="102" w:author="Colin Snook" w:date="2017-03-01T09:03:00Z">
+          <w:rPrChange w:id="100" w:author="Colin Snook" w:date="2017-03-01T09:03:00Z">
             <w:rPr/>
           </w:rPrChange>
         </w:rPr>
@@ -2041,7 +2038,7 @@
       <w:r>
         <w:t xml:space="preserve">ould not satisfy this invariant so the invariant provides </w:t>
       </w:r>
-      <w:del w:id="103" w:author="Colin Snook" w:date="2017-03-01T09:03:00Z">
+      <w:del w:id="101" w:author="Colin Snook" w:date="2017-03-01T09:03:00Z">
         <w:r>
           <w:delText xml:space="preserve">a </w:delText>
         </w:r>
@@ -2076,7 +2073,7 @@
       <w:r>
         <w:t>While it is possible to write actions that are conditional this can make proof more difficult. Also, in our example we wish to conditional</w:t>
       </w:r>
-      <w:ins w:id="104" w:author="Colin Snook" w:date="2017-03-01T09:04:00Z">
+      <w:ins w:id="102" w:author="Colin Snook" w:date="2017-03-01T09:04:00Z">
         <w:r>
           <w:t>ly</w:t>
         </w:r>
@@ -2095,7 +2092,7 @@
       <w:r>
         <w:rPr>
           <w:b/>
-          <w:rPrChange w:id="105" w:author="Colin Snook" w:date="2017-03-01T09:04:00Z">
+          <w:rPrChange w:id="103" w:author="Colin Snook" w:date="2017-03-01T09:04:00Z">
             <w:rPr/>
           </w:rPrChange>
         </w:rPr>
@@ -2191,7 +2188,7 @@
     <w:p>
       <w:pPr>
         <w:rPr>
-          <w:ins w:id="106" w:author="Colin Snook" w:date="2017-03-01T09:07:00Z"/>
+          <w:ins w:id="104" w:author="Colin Snook" w:date="2017-03-01T09:07:00Z"/>
           <w:color w:val="FF0000"/>
         </w:rPr>
       </w:pPr>
@@ -2209,18 +2206,18 @@
       <w:pPr>
         <w:ind w:firstLine="720"/>
         <w:rPr>
-          <w:ins w:id="107" w:author="Colin Snook" w:date="2017-03-01T09:07:00Z"/>
+          <w:ins w:id="105" w:author="Colin Snook" w:date="2017-03-01T09:07:00Z"/>
           <w:rFonts w:ascii="Brave Sans Mono" w:hAnsi="Brave Sans Mono" w:cs="Brave Sans Mono"/>
           <w:color w:val="008000"/>
           <w:sz w:val="20"/>
           <w:szCs w:val="20"/>
           <w:lang w:val="en-US"/>
         </w:rPr>
-        <w:pPrChange w:id="108" w:author="Colin Snook" w:date="2017-03-01T09:07:00Z">
+        <w:pPrChange w:id="106" w:author="Colin Snook" w:date="2017-03-01T09:07:00Z">
           <w:pPr/>
         </w:pPrChange>
       </w:pPr>
-      <w:ins w:id="109" w:author="Colin Snook" w:date="2017-03-01T09:07:00Z">
+      <w:ins w:id="107" w:author="Colin Snook" w:date="2017-03-01T09:07:00Z">
         <w:r>
           <w:rPr>
             <w:rFonts w:ascii="Brave Sans Mono" w:hAnsi="Brave Sans Mono" w:cs="Brave Sans Mono"/>
@@ -2237,20 +2234,20 @@
       <w:pPr>
         <w:ind w:firstLine="720"/>
         <w:rPr>
-          <w:ins w:id="110" w:author="Colin Snook" w:date="2017-03-01T09:05:00Z"/>
+          <w:ins w:id="108" w:author="Colin Snook" w:date="2017-03-01T09:05:00Z"/>
           <w:rFonts w:ascii="Brave Sans Mono" w:hAnsi="Brave Sans Mono" w:cs="Brave Sans Mono"/>
           <w:color w:val="008000"/>
           <w:sz w:val="20"/>
           <w:szCs w:val="20"/>
           <w:lang w:val="en-US"/>
-          <w:rPrChange w:id="111" w:author="Colin Snook" w:date="2017-03-01T09:07:00Z">
+          <w:rPrChange w:id="109" w:author="Colin Snook" w:date="2017-03-01T09:07:00Z">
             <w:rPr>
-              <w:ins w:id="112" w:author="Colin Snook" w:date="2017-03-01T09:05:00Z"/>
+              <w:ins w:id="110" w:author="Colin Snook" w:date="2017-03-01T09:05:00Z"/>
               <w:color w:val="FF0000"/>
             </w:rPr>
           </w:rPrChange>
         </w:rPr>
-        <w:pPrChange w:id="113" w:author="Colin Snook" w:date="2017-03-01T09:07:00Z">
+        <w:pPrChange w:id="111" w:author="Colin Snook" w:date="2017-03-01T09:07:00Z">
           <w:pPr/>
         </w:pPrChange>
       </w:pPr>
@@ -2258,15 +2255,37 @@
     <w:p>
       <w:pPr>
         <w:rPr>
-          <w:ins w:id="114" w:author="Colin Snook" w:date="2017-03-01T09:09:00Z"/>
-          <w:rPrChange w:id="115" w:author="Colin Snook" w:date="2017-03-01T09:11:00Z">
+          <w:ins w:id="112" w:author="Colin Snook" w:date="2017-03-01T09:09:00Z"/>
+          <w:rPrChange w:id="113" w:author="Colin Snook" w:date="2017-03-01T09:11:00Z">
             <w:rPr>
-              <w:ins w:id="116" w:author="Colin Snook" w:date="2017-03-01T09:09:00Z"/>
+              <w:ins w:id="114" w:author="Colin Snook" w:date="2017-03-01T09:09:00Z"/>
               <w:color w:val="FF0000"/>
             </w:rPr>
           </w:rPrChange>
         </w:rPr>
       </w:pPr>
+      <w:r>
+        <w:rPr>
+          <w:rPrChange w:id="115" w:author="Colin Snook" w:date="2017-03-01T09:11:00Z">
+            <w:rPr>
+              <w:color w:val="FF0000"/>
+            </w:rPr>
+          </w:rPrChange>
+        </w:rPr>
+        <w:t xml:space="preserve">Unfortunately however, the subsequent step of the run to completion </w:t>
+      </w:r>
+      <w:proofErr w:type="gramStart"/>
+      <w:r>
+        <w:rPr>
+          <w:rPrChange w:id="116" w:author="Colin Snook" w:date="2017-03-01T09:11:00Z">
+            <w:rPr>
+              <w:color w:val="FF0000"/>
+            </w:rPr>
+          </w:rPrChange>
+        </w:rPr>
+        <w:t>engine which</w:t>
+      </w:r>
+      <w:proofErr w:type="gramEnd"/>
       <w:r>
         <w:rPr>
           <w:rPrChange w:id="117" w:author="Colin Snook" w:date="2017-03-01T09:11:00Z">
@@ -2275,31 +2294,30 @@
             </w:rPr>
           </w:rPrChange>
         </w:rPr>
-        <w:t xml:space="preserve">Unfortunately however, the subsequent step of the run to completion </w:t>
-      </w:r>
-      <w:proofErr w:type="gramStart"/>
-      <w:r>
-        <w:rPr>
-          <w:rPrChange w:id="118" w:author="Colin Snook" w:date="2017-03-01T09:11:00Z">
-            <w:rPr>
-              <w:color w:val="FF0000"/>
-            </w:rPr>
-          </w:rPrChange>
-        </w:rPr>
-        <w:t>engine which</w:t>
-      </w:r>
-      <w:proofErr w:type="gramEnd"/>
-      <w:r>
-        <w:rPr>
-          <w:rPrChange w:id="119" w:author="Colin Snook" w:date="2017-03-01T09:11:00Z">
-            <w:rPr>
-              <w:color w:val="FF0000"/>
-            </w:rPr>
-          </w:rPrChange>
-        </w:rPr>
         <w:t xml:space="preserve"> waits for the transitions to fire, is guarded by the negation of these guards which have been weakened by the above.</w:t>
       </w:r>
-      <w:ins w:id="120" w:author="Colin Snook" w:date="2017-03-01T09:08:00Z">
+      <w:ins w:id="118" w:author="Colin Snook" w:date="2017-03-01T09:08:00Z">
+        <w:r>
+          <w:rPr>
+            <w:rPrChange w:id="119" w:author="Colin Snook" w:date="2017-03-01T09:11:00Z">
+              <w:rPr>
+                <w:color w:val="FF0000"/>
+              </w:rPr>
+            </w:rPrChange>
+          </w:rPr>
+          <w:t xml:space="preserve"> I.e. it is </w:t>
+        </w:r>
+        <w:r>
+          <w:rPr>
+            <w:b/>
+            <w:rPrChange w:id="120" w:author="Colin Snook" w:date="2017-03-01T09:11:00Z">
+              <w:rPr>
+                <w:color w:val="FF0000"/>
+              </w:rPr>
+            </w:rPrChange>
+          </w:rPr>
+          <w:t>not</w:t>
+        </w:r>
         <w:r>
           <w:rPr>
             <w:rPrChange w:id="121" w:author="Colin Snook" w:date="2017-03-01T09:11:00Z">
@@ -2308,27 +2326,6 @@
               </w:rPr>
             </w:rPrChange>
           </w:rPr>
-          <w:t xml:space="preserve"> I.e. it is </w:t>
-        </w:r>
-        <w:r>
-          <w:rPr>
-            <w:b/>
-            <w:rPrChange w:id="122" w:author="Colin Snook" w:date="2017-03-01T09:11:00Z">
-              <w:rPr>
-                <w:color w:val="FF0000"/>
-              </w:rPr>
-            </w:rPrChange>
-          </w:rPr>
-          <w:t>not</w:t>
-        </w:r>
-        <w:r>
-          <w:rPr>
-            <w:rPrChange w:id="123" w:author="Colin Snook" w:date="2017-03-01T09:11:00Z">
-              <w:rPr>
-                <w:color w:val="FF0000"/>
-              </w:rPr>
-            </w:rPrChange>
-          </w:rPr>
           <w:t xml:space="preserve"> true that </w:t>
         </w:r>
       </w:ins>
@@ -2337,7 +2334,7 @@
       <w:pPr>
         <w:ind w:firstLine="720"/>
         <w:rPr>
-          <w:ins w:id="124" w:author="Colin Snook" w:date="2017-03-01T09:09:00Z"/>
+          <w:ins w:id="122" w:author="Colin Snook" w:date="2017-03-01T09:09:00Z"/>
           <w:rFonts w:ascii="Brave Sans Mono" w:hAnsi="Brave Sans Mono" w:cs="Brave Sans Mono"/>
           <w:color w:val="008000"/>
           <w:sz w:val="20"/>
@@ -2345,7 +2342,7 @@
           <w:lang w:val="en-US"/>
         </w:rPr>
       </w:pPr>
-      <w:ins w:id="125" w:author="Colin Snook" w:date="2017-03-01T09:09:00Z">
+      <w:ins w:id="123" w:author="Colin Snook" w:date="2017-03-01T09:09:00Z">
         <w:r>
           <w:rPr>
             <w:rFonts w:ascii="Brave Sans Mono" w:hAnsi="Brave Sans Mono" w:cs="Brave Sans Mono"/>
@@ -2362,43 +2359,59 @@
       <w:pPr>
         <w:rPr>
           <w:lang w:val="en-US"/>
-          <w:rPrChange w:id="126" w:author="Colin Snook" w:date="2017-03-01T09:13:00Z">
+          <w:rPrChange w:id="124" w:author="Colin Snook" w:date="2017-03-01T09:13:00Z">
             <w:rPr>
               <w:color w:val="FF0000"/>
             </w:rPr>
           </w:rPrChange>
         </w:rPr>
       </w:pPr>
+      <w:ins w:id="125" w:author="Colin Snook" w:date="2017-03-01T09:10:00Z">
+        <w:r>
+          <w:rPr>
+            <w:lang w:val="en-US"/>
+          </w:rPr>
+          <w:t>This problem is discussed in</w:t>
+        </w:r>
+      </w:ins>
+      <w:ins w:id="126" w:author="Colin Snook" w:date="2017-03-01T09:12:00Z">
+        <w:r>
+          <w:rPr>
+            <w:lang w:val="en-US"/>
+          </w:rPr>
+          <w:t xml:space="preserve"> more detail in</w:t>
+        </w:r>
+      </w:ins>
       <w:ins w:id="127" w:author="Colin Snook" w:date="2017-03-01T09:10:00Z">
         <w:r>
           <w:rPr>
             <w:lang w:val="en-US"/>
           </w:rPr>
-          <w:t>This problem is discussed in</w:t>
-        </w:r>
-      </w:ins>
-      <w:ins w:id="128" w:author="Colin Snook" w:date="2017-03-01T09:12:00Z">
+          <w:t xml:space="preserve"> the next section</w:t>
+        </w:r>
+      </w:ins>
+      <w:ins w:id="128" w:author="Colin Snook" w:date="2017-03-01T09:11:00Z">
         <w:r>
           <w:rPr>
             <w:lang w:val="en-US"/>
           </w:rPr>
-          <w:t xml:space="preserve"> more detail in</w:t>
-        </w:r>
-      </w:ins>
-      <w:ins w:id="129" w:author="Colin Snook" w:date="2017-03-01T09:10:00Z">
+          <w:t>. The solution results in relaxing the abstract levels to allow the engine to continue</w:t>
+        </w:r>
+      </w:ins>
+      <w:ins w:id="129" w:author="Colin Snook" w:date="2017-03-01T09:12:00Z">
         <w:r>
           <w:rPr>
             <w:lang w:val="en-US"/>
           </w:rPr>
-          <w:t xml:space="preserve"> the next section</w:t>
-        </w:r>
-      </w:ins>
-      <w:ins w:id="130" w:author="Colin Snook" w:date="2017-03-01T09:11:00Z">
+          <w:t xml:space="preserve"> to the next </w:t>
+        </w:r>
+      </w:ins>
+      <w:ins w:id="130" w:author="Colin Snook" w:date="2017-03-01T09:13:00Z">
         <w:r>
           <w:rPr>
             <w:lang w:val="en-US"/>
           </w:rPr>
-          <w:t>. The solution results in relaxing the abstract levels to allow the engine to continue</w:t>
+          <w:t xml:space="preserve">‘big </w:t>
         </w:r>
       </w:ins>
       <w:ins w:id="131" w:author="Colin Snook" w:date="2017-03-01T09:12:00Z">
@@ -2406,7 +2419,7 @@
           <w:rPr>
             <w:lang w:val="en-US"/>
           </w:rPr>
-          <w:t xml:space="preserve"> to the next </w:t>
+          <w:t>step</w:t>
         </w:r>
       </w:ins>
       <w:ins w:id="132" w:author="Colin Snook" w:date="2017-03-01T09:13:00Z">
@@ -2414,7 +2427,7 @@
           <w:rPr>
             <w:lang w:val="en-US"/>
           </w:rPr>
-          <w:t xml:space="preserve">‘big </w:t>
+          <w:t>’</w:t>
         </w:r>
       </w:ins>
       <w:ins w:id="133" w:author="Colin Snook" w:date="2017-03-01T09:12:00Z">
@@ -2422,30 +2435,14 @@
           <w:rPr>
             <w:lang w:val="en-US"/>
           </w:rPr>
-          <w:t>step</w:t>
-        </w:r>
-      </w:ins>
-      <w:ins w:id="134" w:author="Colin Snook" w:date="2017-03-01T09:13:00Z">
+          <w:t xml:space="preserve"> without waiting for the enabled transitions to fire.</w:t>
+        </w:r>
+      </w:ins>
+      <w:ins w:id="134" w:author="Colin Snook" w:date="2017-03-01T09:11:00Z">
         <w:r>
           <w:rPr>
             <w:lang w:val="en-US"/>
           </w:rPr>
-          <w:t>’</w:t>
-        </w:r>
-      </w:ins>
-      <w:ins w:id="135" w:author="Colin Snook" w:date="2017-03-01T09:12:00Z">
-        <w:r>
-          <w:rPr>
-            <w:lang w:val="en-US"/>
-          </w:rPr>
-          <w:t xml:space="preserve"> without waiting for the enabled transitions to fire.</w:t>
-        </w:r>
-      </w:ins>
-      <w:ins w:id="136" w:author="Colin Snook" w:date="2017-03-01T09:11:00Z">
-        <w:r>
-          <w:rPr>
-            <w:lang w:val="en-US"/>
-          </w:rPr>
           <w:t xml:space="preserve"> </w:t>
         </w:r>
       </w:ins>
@@ -2457,7 +2454,7 @@
       <w:r>
         <w:t>R</w:t>
       </w:r>
-      <w:ins w:id="137" w:author="Colin Snook" w:date="2017-03-01T09:14:00Z">
+      <w:ins w:id="135" w:author="Colin Snook" w:date="2017-03-01T09:14:00Z">
         <w:r>
           <w:t>efinement of r</w:t>
         </w:r>
@@ -2465,7 +2462,7 @@
       <w:r>
         <w:t>un to completion semantics</w:t>
       </w:r>
-      <w:del w:id="138" w:author="Colin Snook" w:date="2017-03-01T09:14:00Z">
+      <w:del w:id="136" w:author="Colin Snook" w:date="2017-03-01T09:14:00Z">
         <w:r>
           <w:delText xml:space="preserve"> cannot be refined</w:delText>
         </w:r>
@@ -2474,7 +2471,7 @@
     <w:p>
       <w:pPr>
         <w:rPr>
-          <w:ins w:id="139" w:author="Colin Snook" w:date="2017-03-01T09:38:00Z"/>
+          <w:ins w:id="137" w:author="Colin Snook" w:date="2017-03-01T09:38:00Z"/>
         </w:rPr>
       </w:pPr>
       <w:r>
@@ -2541,17 +2538,17 @@
     <w:p>
       <w:pPr>
         <w:rPr>
-          <w:ins w:id="140" w:author="Colin Snook" w:date="2017-03-01T09:38:00Z"/>
-        </w:rPr>
-      </w:pPr>
-    </w:p>
-    <w:p>
-      <w:pPr>
-        <w:rPr>
-          <w:ins w:id="141" w:author="Colin Snook" w:date="2017-03-01T09:39:00Z"/>
-        </w:rPr>
-      </w:pPr>
-      <w:ins w:id="142" w:author="Colin Snook" w:date="2017-03-01T09:38:00Z">
+          <w:ins w:id="138" w:author="Colin Snook" w:date="2017-03-01T09:38:00Z"/>
+        </w:rPr>
+      </w:pPr>
+    </w:p>
+    <w:p>
+      <w:pPr>
+        <w:rPr>
+          <w:ins w:id="139" w:author="Colin Snook" w:date="2017-03-01T09:39:00Z"/>
+        </w:rPr>
+      </w:pPr>
+      <w:ins w:id="140" w:author="Colin Snook" w:date="2017-03-01T09:38:00Z">
         <w:r>
           <w:t xml:space="preserve">&lt;TODO: describe </w:t>
         </w:r>
@@ -2565,14 +2562,14 @@
           <w:numId w:val="6"/>
         </w:numPr>
         <w:rPr>
-          <w:ins w:id="143" w:author="Colin Snook" w:date="2017-03-01T09:41:00Z"/>
-        </w:rPr>
-        <w:pPrChange w:id="144" w:author="Colin Snook" w:date="2017-03-01T09:41:00Z">
+          <w:ins w:id="141" w:author="Colin Snook" w:date="2017-03-01T09:41:00Z"/>
+        </w:rPr>
+        <w:pPrChange w:id="142" w:author="Colin Snook" w:date="2017-03-01T09:41:00Z">
           <w:pPr/>
         </w:pPrChange>
       </w:pPr>
       <w:proofErr w:type="gramStart"/>
-      <w:ins w:id="145" w:author="Colin Snook" w:date="2017-03-01T09:39:00Z">
+      <w:ins w:id="143" w:author="Colin Snook" w:date="2017-03-01T09:39:00Z">
         <w:r>
           <w:t>the</w:t>
         </w:r>
@@ -2589,30 +2586,30 @@
           <w:t xml:space="preserve"> the engine to non-deterministically cycle without waiting for complet</w:t>
         </w:r>
       </w:ins>
+      <w:ins w:id="144" w:author="Colin Snook" w:date="2017-03-01T09:40:00Z">
+        <w:r>
+          <w:t xml:space="preserve">ion.. </w:t>
+        </w:r>
+        <w:proofErr w:type="gramStart"/>
+        <w:r>
+          <w:t>this</w:t>
+        </w:r>
+        <w:proofErr w:type="gramEnd"/>
+        <w:r>
+          <w:t xml:space="preserve"> </w:t>
+        </w:r>
+      </w:ins>
+      <w:ins w:id="145" w:author="Colin Snook" w:date="2017-03-01T09:41:00Z">
+        <w:r>
+          <w:t>is an abstraction of</w:t>
+        </w:r>
+      </w:ins>
       <w:ins w:id="146" w:author="Colin Snook" w:date="2017-03-01T09:40:00Z">
         <w:r>
-          <w:t xml:space="preserve">ion.. </w:t>
-        </w:r>
-        <w:proofErr w:type="gramStart"/>
-        <w:r>
-          <w:t>this</w:t>
-        </w:r>
-        <w:proofErr w:type="gramEnd"/>
-        <w:r>
-          <w:t xml:space="preserve"> </w:t>
+          <w:t xml:space="preserve"> the cycles that will be added in the future refinements</w:t>
         </w:r>
       </w:ins>
       <w:ins w:id="147" w:author="Colin Snook" w:date="2017-03-01T09:41:00Z">
-        <w:r>
-          <w:t>is an abstraction of</w:t>
-        </w:r>
-      </w:ins>
-      <w:ins w:id="148" w:author="Colin Snook" w:date="2017-03-01T09:40:00Z">
-        <w:r>
-          <w:t xml:space="preserve"> the cycles that will be added in the future refinements</w:t>
-        </w:r>
-      </w:ins>
-      <w:ins w:id="149" w:author="Colin Snook" w:date="2017-03-01T09:41:00Z">
         <w:r>
           <w:t>.</w:t>
         </w:r>
@@ -2626,27 +2623,111 @@
           <w:numId w:val="6"/>
         </w:numPr>
         <w:rPr>
-          <w:ins w:id="150" w:author="Colin Snook" w:date="2017-03-01T09:51:00Z"/>
+          <w:ins w:id="148" w:author="Colin Snook" w:date="2017-03-01T09:51:00Z"/>
           <w:b/>
           <w:bCs/>
           <w:color w:val="FF0000"/>
-          <w:rPrChange w:id="151" w:author="Colin Snook" w:date="2017-03-01T09:51:00Z">
+          <w:rPrChange w:id="149" w:author="Colin Snook" w:date="2017-03-01T09:51:00Z">
             <w:rPr>
-              <w:ins w:id="152" w:author="Colin Snook" w:date="2017-03-01T09:51:00Z"/>
+              <w:ins w:id="150" w:author="Colin Snook" w:date="2017-03-01T09:51:00Z"/>
               <w:color w:val="FF0000"/>
             </w:rPr>
           </w:rPrChange>
         </w:rPr>
-        <w:pPrChange w:id="153" w:author="Colin Snook" w:date="2017-03-01T09:41:00Z">
+        <w:pPrChange w:id="151" w:author="Colin Snook" w:date="2017-03-01T09:41:00Z">
           <w:pPr/>
         </w:pPrChange>
       </w:pPr>
       <w:proofErr w:type="gramStart"/>
+      <w:ins w:id="152" w:author="Colin Snook" w:date="2017-03-01T09:41:00Z">
+        <w:r>
+          <w:rPr>
+            <w:color w:val="FF0000"/>
+          </w:rPr>
+          <w:t>the</w:t>
+        </w:r>
+        <w:proofErr w:type="gramEnd"/>
+        <w:r>
+          <w:rPr>
+            <w:color w:val="FF0000"/>
+          </w:rPr>
+          <w:t xml:space="preserve"> mechanism of disabling</w:t>
+        </w:r>
+      </w:ins>
+      <w:ins w:id="153" w:author="Colin Snook" w:date="2017-03-01T09:42:00Z">
+        <w:r>
+          <w:rPr>
+            <w:color w:val="FF0000"/>
+          </w:rPr>
+          <w:t>/enabling</w:t>
+        </w:r>
+      </w:ins>
       <w:ins w:id="154" w:author="Colin Snook" w:date="2017-03-01T09:41:00Z">
         <w:r>
           <w:rPr>
             <w:color w:val="FF0000"/>
           </w:rPr>
+          <w:t xml:space="preserve"> the completion </w:t>
+        </w:r>
+      </w:ins>
+      <w:ins w:id="155" w:author="Colin Snook" w:date="2017-03-01T09:42:00Z">
+        <w:r>
+          <w:rPr>
+            <w:color w:val="FF0000"/>
+          </w:rPr>
+          <w:t xml:space="preserve">guards. The engine is allowed to continue to cycle </w:t>
+        </w:r>
+        <w:r>
+          <w:rPr>
+            <w:color w:val="FF0000"/>
+          </w:rPr>
+          <w:t>without firing an enabled event</w:t>
+        </w:r>
+      </w:ins>
+      <w:ins w:id="156" w:author="Colin Snook" w:date="2017-03-01T09:43:00Z">
+        <w:r>
+          <w:rPr>
+            <w:color w:val="FF0000"/>
+          </w:rPr>
+          <w:t xml:space="preserve">. </w:t>
+        </w:r>
+      </w:ins>
+      <w:ins w:id="157" w:author="Colin Snook" w:date="2017-03-01T09:47:00Z">
+        <w:r>
+          <w:rPr>
+            <w:color w:val="FF0000"/>
+          </w:rPr>
+          <w:t>Unless</w:t>
+        </w:r>
+      </w:ins>
+      <w:ins w:id="158" w:author="Colin Snook" w:date="2017-03-01T09:48:00Z">
+        <w:r>
+          <w:rPr>
+            <w:color w:val="FF0000"/>
+          </w:rPr>
+          <w:t xml:space="preserve"> conditions have changed to disable it</w:t>
+        </w:r>
+        <w:proofErr w:type="gramStart"/>
+        <w:r>
+          <w:rPr>
+            <w:color w:val="FF0000"/>
+          </w:rPr>
+          <w:t xml:space="preserve">, </w:t>
+        </w:r>
+      </w:ins>
+      <w:ins w:id="159" w:author="Colin Snook" w:date="2017-03-01T09:47:00Z">
+        <w:r>
+          <w:rPr>
+            <w:color w:val="FF0000"/>
+          </w:rPr>
+          <w:t xml:space="preserve"> </w:t>
+        </w:r>
+      </w:ins>
+      <w:ins w:id="160" w:author="Colin Snook" w:date="2017-03-01T09:43:00Z">
+        <w:r>
+          <w:rPr>
+            <w:color w:val="FF0000"/>
+          </w:rPr>
           <w:t>the</w:t>
         </w:r>
         <w:proofErr w:type="gramEnd"/>
@@ -2654,139 +2735,75 @@
           <w:rPr>
             <w:color w:val="FF0000"/>
           </w:rPr>
-          <w:t xml:space="preserve"> mechanism of disabling</w:t>
-        </w:r>
-      </w:ins>
-      <w:ins w:id="155" w:author="Colin Snook" w:date="2017-03-01T09:42:00Z">
+          <w:t xml:space="preserve"> event </w:t>
+        </w:r>
+      </w:ins>
+      <w:ins w:id="161" w:author="Colin Snook" w:date="2017-03-01T09:48:00Z">
         <w:r>
           <w:rPr>
             <w:color w:val="FF0000"/>
           </w:rPr>
-          <w:t>/enabling</w:t>
-        </w:r>
-      </w:ins>
-      <w:ins w:id="156" w:author="Colin Snook" w:date="2017-03-01T09:41:00Z">
+          <w:t>should be</w:t>
+        </w:r>
+      </w:ins>
+      <w:ins w:id="162" w:author="Colin Snook" w:date="2017-03-01T09:43:00Z">
         <w:r>
           <w:rPr>
             <w:color w:val="FF0000"/>
           </w:rPr>
-          <w:t xml:space="preserve"> the completion </w:t>
-        </w:r>
-      </w:ins>
-      <w:ins w:id="157" w:author="Colin Snook" w:date="2017-03-01T09:42:00Z">
+          <w:t xml:space="preserve"> </w:t>
+        </w:r>
+      </w:ins>
+      <w:ins w:id="163" w:author="Colin Snook" w:date="2017-03-01T09:48:00Z">
         <w:r>
           <w:rPr>
             <w:color w:val="FF0000"/>
           </w:rPr>
-          <w:t xml:space="preserve">guards. The engine is allowed to continue to cycle </w:t>
-        </w:r>
+          <w:t>re-</w:t>
+        </w:r>
+      </w:ins>
+      <w:ins w:id="164" w:author="Colin Snook" w:date="2017-03-01T09:43:00Z">
         <w:r>
           <w:rPr>
             <w:color w:val="FF0000"/>
           </w:rPr>
-          <w:t>without firing an enabled event</w:t>
-        </w:r>
-      </w:ins>
-      <w:ins w:id="158" w:author="Colin Snook" w:date="2017-03-01T09:43:00Z">
+          <w:t xml:space="preserve">enabled </w:t>
+        </w:r>
+      </w:ins>
+      <w:ins w:id="165" w:author="Colin Snook" w:date="2017-03-01T09:46:00Z">
         <w:r>
           <w:rPr>
             <w:color w:val="FF0000"/>
           </w:rPr>
-          <w:t xml:space="preserve">. </w:t>
-        </w:r>
-      </w:ins>
-      <w:ins w:id="159" w:author="Colin Snook" w:date="2017-03-01T09:47:00Z">
+          <w:t xml:space="preserve">and can be fired </w:t>
+        </w:r>
+      </w:ins>
+      <w:ins w:id="166" w:author="Colin Snook" w:date="2017-03-01T09:48:00Z">
         <w:r>
           <w:rPr>
             <w:color w:val="FF0000"/>
           </w:rPr>
-          <w:t>Unless</w:t>
-        </w:r>
-      </w:ins>
-      <w:ins w:id="160" w:author="Colin Snook" w:date="2017-03-01T09:48:00Z">
-        <w:r>
-          <w:rPr>
+          <w:t>on the next cycle.</w:t>
+        </w:r>
+      </w:ins>
+    </w:p>
+    <w:p>
+      <w:pPr>
+        <w:rPr>
+          <w:ins w:id="167" w:author="Colin Snook" w:date="2017-03-24T18:06:00Z"/>
+          <w:b/>
+          <w:bCs/>
+          <w:color w:val="FF0000"/>
+        </w:rPr>
+      </w:pPr>
+      <w:ins w:id="168" w:author="Colin Snook" w:date="2017-03-01T09:51:00Z">
+        <w:r>
+          <w:rPr>
+            <w:b/>
+            <w:bCs/>
             <w:color w:val="FF0000"/>
           </w:rPr>
-          <w:t xml:space="preserve"> conditions have changed to disable it</w:t>
-        </w:r>
-        <w:proofErr w:type="gramStart"/>
-        <w:r>
-          <w:rPr>
-            <w:color w:val="FF0000"/>
-          </w:rPr>
-          <w:t xml:space="preserve">, </w:t>
-        </w:r>
-      </w:ins>
-      <w:ins w:id="161" w:author="Colin Snook" w:date="2017-03-01T09:47:00Z">
-        <w:r>
-          <w:rPr>
-            <w:color w:val="FF0000"/>
-          </w:rPr>
-          <w:t xml:space="preserve"> </w:t>
-        </w:r>
-      </w:ins>
-      <w:ins w:id="162" w:author="Colin Snook" w:date="2017-03-01T09:43:00Z">
-        <w:r>
-          <w:rPr>
-            <w:color w:val="FF0000"/>
-          </w:rPr>
-          <w:t>the</w:t>
-        </w:r>
-        <w:proofErr w:type="gramEnd"/>
-        <w:r>
-          <w:rPr>
-            <w:color w:val="FF0000"/>
-          </w:rPr>
-          <w:t xml:space="preserve"> event </w:t>
-        </w:r>
-      </w:ins>
-      <w:ins w:id="163" w:author="Colin Snook" w:date="2017-03-01T09:48:00Z">
-        <w:r>
-          <w:rPr>
-            <w:color w:val="FF0000"/>
-          </w:rPr>
-          <w:t>should be</w:t>
-        </w:r>
-      </w:ins>
-      <w:ins w:id="164" w:author="Colin Snook" w:date="2017-03-01T09:43:00Z">
-        <w:r>
-          <w:rPr>
-            <w:color w:val="FF0000"/>
-          </w:rPr>
-          <w:t xml:space="preserve"> </w:t>
-        </w:r>
-      </w:ins>
-      <w:ins w:id="165" w:author="Colin Snook" w:date="2017-03-01T09:48:00Z">
-        <w:r>
-          <w:rPr>
-            <w:color w:val="FF0000"/>
-          </w:rPr>
-          <w:t>re-</w:t>
-        </w:r>
-      </w:ins>
-      <w:ins w:id="166" w:author="Colin Snook" w:date="2017-03-01T09:43:00Z">
-        <w:r>
-          <w:rPr>
-            <w:color w:val="FF0000"/>
-          </w:rPr>
-          <w:t xml:space="preserve">enabled </w:t>
-        </w:r>
-      </w:ins>
-      <w:ins w:id="167" w:author="Colin Snook" w:date="2017-03-01T09:46:00Z">
-        <w:r>
-          <w:rPr>
-            <w:color w:val="FF0000"/>
-          </w:rPr>
-          <w:t xml:space="preserve">and can be fired </w:t>
-        </w:r>
-      </w:ins>
-      <w:ins w:id="168" w:author="Colin Snook" w:date="2017-03-01T09:48:00Z">
-        <w:r>
-          <w:rPr>
-            <w:color w:val="FF0000"/>
-          </w:rPr>
-          <w:t>on the next cycle.</w:t>
+          <w:t>&gt;</w:t>
         </w:r>
       </w:ins>
     </w:p>
@@ -2805,16 +2822,358 @@
           </w:rPrChange>
         </w:rPr>
       </w:pPr>
-      <w:ins w:id="172" w:author="Colin Snook" w:date="2017-03-01T09:51:00Z">
-        <w:r>
-          <w:rPr>
-            <w:b/>
-            <w:bCs/>
+    </w:p>
+    <w:p>
+      <w:pPr>
+        <w:rPr>
+          <w:ins w:id="172" w:author="Colin Snook" w:date="2017-03-24T18:07:00Z"/>
+          <w:color w:val="FF0000"/>
+        </w:rPr>
+      </w:pPr>
+      <w:ins w:id="173" w:author="Colin Snook" w:date="2017-03-24T18:06:00Z">
+        <w:r>
+          <w:rPr>
             <w:color w:val="FF0000"/>
           </w:rPr>
-          <w:t>&gt;</w:t>
-        </w:r>
-      </w:ins>
+          <w:t xml:space="preserve">We </w:t>
+        </w:r>
+      </w:ins>
+      <w:ins w:id="174" w:author="Colin Snook" w:date="2017-03-01T09:48:00Z">
+        <w:r>
+          <w:rPr>
+            <w:color w:val="FF0000"/>
+          </w:rPr>
+          <w:t>should re-e</w:t>
+        </w:r>
+      </w:ins>
+      <w:ins w:id="175" w:author="Colin Snook" w:date="2017-03-01T09:49:00Z">
+        <w:r>
+          <w:rPr>
+            <w:color w:val="FF0000"/>
+          </w:rPr>
+          <w:t xml:space="preserve">valuate the </w:t>
+        </w:r>
+        <w:proofErr w:type="spellStart"/>
+        <w:r>
+          <w:rPr>
+            <w:color w:val="FF0000"/>
+          </w:rPr>
+          <w:t>enabledness</w:t>
+        </w:r>
+        <w:proofErr w:type="spellEnd"/>
+        <w:r>
+          <w:rPr>
+            <w:color w:val="FF0000"/>
+          </w:rPr>
+          <w:t xml:space="preserve"> </w:t>
+        </w:r>
+        <w:proofErr w:type="gramStart"/>
+        <w:r>
+          <w:rPr>
+            <w:color w:val="FF0000"/>
+          </w:rPr>
+          <w:t>on each iteration</w:t>
+        </w:r>
+        <w:proofErr w:type="gramEnd"/>
+        <w:r>
+          <w:rPr>
+            <w:color w:val="FF0000"/>
+          </w:rPr>
+          <w:t xml:space="preserve">. </w:t>
+        </w:r>
+      </w:ins>
+      <w:ins w:id="176" w:author="Colin Snook" w:date="2017-03-24T08:26:00Z">
+        <w:r>
+          <w:rPr>
+            <w:color w:val="FF0000"/>
+          </w:rPr>
+          <w:t xml:space="preserve"> This is easy to do for </w:t>
+        </w:r>
+        <w:proofErr w:type="spellStart"/>
+        <w:r>
+          <w:rPr>
+            <w:color w:val="FF0000"/>
+          </w:rPr>
+          <w:t>untriggered</w:t>
+        </w:r>
+        <w:proofErr w:type="spellEnd"/>
+        <w:r>
+          <w:rPr>
+            <w:color w:val="FF0000"/>
+          </w:rPr>
+          <w:t xml:space="preserve"> transitions (</w:t>
+        </w:r>
+      </w:ins>
+      <w:ins w:id="177" w:author="Colin Snook" w:date="2017-03-24T18:15:00Z">
+        <w:r>
+          <w:rPr>
+            <w:color w:val="FF0000"/>
+          </w:rPr>
+          <w:t xml:space="preserve">except </w:t>
+        </w:r>
+      </w:ins>
+      <w:ins w:id="178" w:author="Colin Snook" w:date="2017-03-24T08:26:00Z">
+        <w:r>
+          <w:rPr>
+            <w:color w:val="FF0000"/>
+          </w:rPr>
+          <w:t xml:space="preserve">a trigger could step in </w:t>
+        </w:r>
+      </w:ins>
+      <w:ins w:id="179" w:author="Colin Snook" w:date="2017-03-24T18:15:00Z">
+        <w:r>
+          <w:rPr>
+            <w:color w:val="FF0000"/>
+          </w:rPr>
+          <w:t>- this is discussed below</w:t>
+        </w:r>
+      </w:ins>
+      <w:ins w:id="180" w:author="Colin Snook" w:date="2017-03-24T08:26:00Z">
+        <w:r>
+          <w:rPr>
+            <w:color w:val="FF0000"/>
+          </w:rPr>
+          <w:t>) but it is difficult to do for triggers because the trigger event is consumed when the transition is first enabled</w:t>
+        </w:r>
+        <w:proofErr w:type="gramStart"/>
+        <w:r>
+          <w:rPr>
+            <w:color w:val="FF0000"/>
+          </w:rPr>
+          <w:t>..</w:t>
+        </w:r>
+        <w:proofErr w:type="gramEnd"/>
+        <w:r>
+          <w:rPr>
+            <w:color w:val="FF0000"/>
+          </w:rPr>
+          <w:t xml:space="preserve"> </w:t>
+        </w:r>
+        <w:proofErr w:type="gramStart"/>
+        <w:r>
+          <w:rPr>
+            <w:color w:val="FF0000"/>
+          </w:rPr>
+          <w:t>next</w:t>
+        </w:r>
+        <w:proofErr w:type="gramEnd"/>
+        <w:r>
+          <w:rPr>
+            <w:color w:val="FF0000"/>
+          </w:rPr>
+          <w:t xml:space="preserve"> time around the trigger event will no longer be available to re-enable the transition.</w:t>
+        </w:r>
+      </w:ins>
+    </w:p>
+    <w:p>
+      <w:pPr>
+        <w:rPr>
+          <w:ins w:id="181" w:author="Colin Snook" w:date="2017-03-24T18:11:00Z"/>
+          <w:color w:val="FF0000"/>
+        </w:rPr>
+      </w:pPr>
+      <w:ins w:id="182" w:author="Colin Snook" w:date="2017-03-24T08:26:00Z">
+        <w:r>
+          <w:rPr>
+            <w:color w:val="FF0000"/>
+          </w:rPr>
+          <w:t xml:space="preserve">The solution is to </w:t>
+        </w:r>
+      </w:ins>
+      <w:ins w:id="183" w:author="Colin Snook" w:date="2017-03-01T09:50:00Z">
+        <w:r>
+          <w:rPr>
+            <w:color w:val="FF0000"/>
+          </w:rPr>
+          <w:t>only consume the trigger</w:t>
+        </w:r>
+        <w:r>
+          <w:rPr>
+            <w:color w:val="FF0000"/>
+          </w:rPr>
+          <w:t xml:space="preserve"> </w:t>
+        </w:r>
+      </w:ins>
+      <w:ins w:id="184" w:author="Colin Snook" w:date="2017-03-24T18:08:00Z">
+        <w:r>
+          <w:rPr>
+            <w:color w:val="FF0000"/>
+          </w:rPr>
+          <w:t xml:space="preserve">(i.e. remove it from the queue) </w:t>
+        </w:r>
+      </w:ins>
+      <w:ins w:id="185" w:author="Colin Snook" w:date="2017-03-01T09:50:00Z">
+        <w:r>
+          <w:rPr>
+            <w:color w:val="FF0000"/>
+          </w:rPr>
+          <w:t xml:space="preserve">when the event </w:t>
+        </w:r>
+      </w:ins>
+      <w:ins w:id="186" w:author="Colin Snook" w:date="2017-03-24T18:07:00Z">
+        <w:r>
+          <w:rPr>
+            <w:color w:val="FF0000"/>
+          </w:rPr>
+          <w:t>actually</w:t>
+        </w:r>
+      </w:ins>
+      <w:ins w:id="187" w:author="Colin Snook" w:date="2017-03-01T09:50:00Z">
+        <w:r>
+          <w:rPr>
+            <w:color w:val="FF0000"/>
+          </w:rPr>
+          <w:t xml:space="preserve"> fire</w:t>
+        </w:r>
+      </w:ins>
+      <w:ins w:id="188" w:author="Colin Snook" w:date="2017-03-24T18:07:00Z">
+        <w:r>
+          <w:rPr>
+            <w:color w:val="FF0000"/>
+          </w:rPr>
+          <w:t>s</w:t>
+        </w:r>
+      </w:ins>
+      <w:ins w:id="189" w:author="Colin Snook" w:date="2017-03-01T09:50:00Z">
+        <w:r>
+          <w:rPr>
+            <w:color w:val="FF0000"/>
+          </w:rPr>
+          <w:t>.</w:t>
+        </w:r>
+      </w:ins>
+      <w:ins w:id="190" w:author="Colin Snook" w:date="2017-03-24T18:08:00Z">
+        <w:r>
+          <w:rPr>
+            <w:color w:val="FF0000"/>
+          </w:rPr>
+          <w:t xml:space="preserve">  With this approach if the transition does not fire the trigger remains in the queue and can be used to re-enable the transition on the next cycle. </w:t>
+        </w:r>
+      </w:ins>
+    </w:p>
+    <w:p>
+      <w:pPr>
+        <w:rPr>
+          <w:ins w:id="191" w:author="Colin Snook" w:date="2017-03-24T18:10:00Z"/>
+          <w:color w:val="FF0000"/>
+        </w:rPr>
+      </w:pPr>
+      <w:ins w:id="192" w:author="Colin Snook" w:date="2017-03-24T18:10:00Z">
+        <w:r>
+          <w:rPr>
+            <w:color w:val="FF0000"/>
+          </w:rPr>
+          <w:t>(Q: is there a scenario where a trigger can be consumed but something interrupts the transition and it never fires? I don’t think so).</w:t>
+        </w:r>
+      </w:ins>
+    </w:p>
+    <w:p>
+      <w:pPr>
+        <w:rPr>
+          <w:ins w:id="193" w:author="Colin Snook" w:date="2017-03-24T18:11:00Z"/>
+          <w:color w:val="FF0000"/>
+        </w:rPr>
+      </w:pPr>
+    </w:p>
+    <w:p>
+      <w:pPr>
+        <w:rPr>
+          <w:ins w:id="194" w:author="Colin Snook" w:date="2017-03-24T18:16:00Z"/>
+          <w:color w:val="FF0000"/>
+        </w:rPr>
+      </w:pPr>
+      <w:ins w:id="195" w:author="Colin Snook" w:date="2017-03-24T18:11:00Z">
+        <w:r>
+          <w:rPr>
+            <w:color w:val="FF0000"/>
+          </w:rPr>
+          <w:t xml:space="preserve">This mechanism gets us almost there but there is still a problem with the re-evaluation. The problem is that we cannot be sure that the same category of enabling will be done on the next cycle. </w:t>
+        </w:r>
+      </w:ins>
+      <w:ins w:id="196" w:author="Colin Snook" w:date="2017-03-24T18:14:00Z">
+        <w:r>
+          <w:rPr>
+            <w:color w:val="FF0000"/>
+          </w:rPr>
+          <w:t xml:space="preserve">I.e. if a trigger arrives the machine will switch to handling that trigger instead of </w:t>
+        </w:r>
+      </w:ins>
+      <w:ins w:id="197" w:author="Colin Snook" w:date="2017-03-24T18:15:00Z">
+        <w:r>
+          <w:rPr>
+            <w:color w:val="FF0000"/>
+          </w:rPr>
+          <w:t>e.g. handling</w:t>
+        </w:r>
+      </w:ins>
+      <w:ins w:id="198" w:author="Colin Snook" w:date="2017-03-24T18:14:00Z">
+        <w:r>
+          <w:rPr>
+            <w:color w:val="FF0000"/>
+          </w:rPr>
+          <w:t xml:space="preserve"> </w:t>
+        </w:r>
+        <w:proofErr w:type="spellStart"/>
+        <w:r>
+          <w:rPr>
+            <w:color w:val="FF0000"/>
+          </w:rPr>
+          <w:t>untriggered</w:t>
+        </w:r>
+        <w:proofErr w:type="spellEnd"/>
+        <w:r>
+          <w:rPr>
+            <w:color w:val="FF0000"/>
+          </w:rPr>
+          <w:t xml:space="preserve"> transitions</w:t>
+        </w:r>
+      </w:ins>
+      <w:ins w:id="199" w:author="Colin Snook" w:date="2017-03-24T18:16:00Z">
+        <w:r>
+          <w:rPr>
+            <w:color w:val="FF0000"/>
+          </w:rPr>
+          <w:t xml:space="preserve">. </w:t>
+        </w:r>
+      </w:ins>
+    </w:p>
+    <w:p>
+      <w:pPr>
+        <w:rPr>
+          <w:ins w:id="200" w:author="Colin Snook" w:date="2017-03-24T18:07:00Z"/>
+          <w:color w:val="FF0000"/>
+        </w:rPr>
+      </w:pPr>
+      <w:ins w:id="201" w:author="Colin Snook" w:date="2017-03-24T18:17:00Z">
+        <w:r>
+          <w:rPr>
+            <w:color w:val="FF0000"/>
+          </w:rPr>
+          <w:t xml:space="preserve">Therefore we propose that all </w:t>
+        </w:r>
+        <w:proofErr w:type="spellStart"/>
+        <w:r>
+          <w:rPr>
+            <w:color w:val="FF0000"/>
+          </w:rPr>
+          <w:t>enablings</w:t>
+        </w:r>
+        <w:proofErr w:type="spellEnd"/>
+        <w:r>
+          <w:rPr>
+            <w:color w:val="FF0000"/>
+          </w:rPr>
+          <w:t xml:space="preserve"> are reset at the end of each cycle so that they are only re-enabled if the</w:t>
+        </w:r>
+        <w:r>
+          <w:rPr>
+            <w:color w:val="FF0000"/>
+          </w:rPr>
+          <w:t xml:space="preserve"> same category is chosen and nothing has happened to disable them.</w:t>
+        </w:r>
+      </w:ins>
+      <w:bookmarkStart w:id="202" w:name="_GoBack"/>
+      <w:bookmarkEnd w:id="202"/>
     </w:p>
     <w:p>
       <w:pPr>
@@ -2822,83 +3181,15 @@
           <w:b/>
           <w:bCs/>
           <w:color w:val="FF0000"/>
-          <w:rPrChange w:id="173" w:author="Colin Snook" w:date="2017-03-01T09:48:00Z">
+          <w:rPrChange w:id="203" w:author="Colin Snook" w:date="2017-03-01T09:48:00Z">
             <w:rPr/>
           </w:rPrChange>
         </w:rPr>
       </w:pPr>
-      <w:ins w:id="174" w:author="Colin Snook" w:date="2017-03-01T09:48:00Z">
-        <w:r>
-          <w:rPr>
-            <w:color w:val="FF0000"/>
-          </w:rPr>
-          <w:t>&lt;FIXME: should re-e</w:t>
-        </w:r>
-      </w:ins>
-      <w:ins w:id="175" w:author="Colin Snook" w:date="2017-03-01T09:49:00Z">
-        <w:r>
-          <w:rPr>
-            <w:color w:val="FF0000"/>
-          </w:rPr>
-          <w:t xml:space="preserve">valuate the </w:t>
-        </w:r>
-        <w:proofErr w:type="spellStart"/>
-        <w:r>
-          <w:rPr>
-            <w:color w:val="FF0000"/>
-          </w:rPr>
-          <w:t>enabledness</w:t>
-        </w:r>
-        <w:proofErr w:type="spellEnd"/>
-        <w:r>
-          <w:rPr>
-            <w:color w:val="FF0000"/>
-          </w:rPr>
-          <w:t xml:space="preserve"> </w:t>
-        </w:r>
-        <w:proofErr w:type="gramStart"/>
-        <w:r>
-          <w:rPr>
-            <w:color w:val="FF0000"/>
-          </w:rPr>
-          <w:t>on each iteration</w:t>
-        </w:r>
-        <w:proofErr w:type="gramEnd"/>
-        <w:r>
-          <w:rPr>
-            <w:color w:val="FF0000"/>
-          </w:rPr>
-          <w:t>. This means recording the trigge</w:t>
-        </w:r>
-        <w:bookmarkStart w:id="176" w:name="_GoBack"/>
-        <w:bookmarkEnd w:id="176"/>
-        <w:r>
-          <w:rPr>
-            <w:color w:val="FF0000"/>
-          </w:rPr>
-          <w:t xml:space="preserve">r </w:t>
-        </w:r>
-      </w:ins>
-      <w:ins w:id="177" w:author="Colin Snook" w:date="2017-03-01T09:50:00Z">
-        <w:r>
-          <w:rPr>
-            <w:color w:val="FF0000"/>
-          </w:rPr>
-          <w:t>or only consuming it when the event does fire</w:t>
-        </w:r>
-        <w:proofErr w:type="gramStart"/>
-        <w:r>
-          <w:rPr>
-            <w:color w:val="FF0000"/>
-          </w:rPr>
-          <w:t>.&gt;</w:t>
-        </w:r>
-      </w:ins>
-      <w:proofErr w:type="gramEnd"/>
       <w:r>
         <w:rPr>
           <w:color w:val="FF0000"/>
-          <w:rPrChange w:id="178" w:author="Colin Snook" w:date="2017-03-01T09:48:00Z">
+          <w:rPrChange w:id="204" w:author="Colin Snook" w:date="2017-03-01T09:48:00Z">
             <w:rPr/>
           </w:rPrChange>
         </w:rPr>

</xml_diff>

<commit_message>
some notes on discussion: 5/4/17
</commit_message>
<xml_diff>
--- a/manuscripts/IFM2017/SCXMLsemanticsInEvent-B.docx
+++ b/manuscripts/IFM2017/SCXMLsemanticsInEvent-B.docx
@@ -3172,24 +3172,256 @@
           <w:t xml:space="preserve"> same category is chosen and nothing has happened to disable them.</w:t>
         </w:r>
       </w:ins>
-      <w:bookmarkStart w:id="202" w:name="_GoBack"/>
-      <w:bookmarkEnd w:id="202"/>
-    </w:p>
-    <w:p>
-      <w:pPr>
-        <w:rPr>
-          <w:b/>
-          <w:bCs/>
+    </w:p>
+    <w:p>
+      <w:pPr>
+        <w:rPr>
+          <w:ins w:id="202" w:author="Colin Snook" w:date="2017-04-05T23:12:00Z"/>
           <w:color w:val="FF0000"/>
-          <w:rPrChange w:id="203" w:author="Colin Snook" w:date="2017-03-01T09:48:00Z">
+        </w:rPr>
+      </w:pPr>
+    </w:p>
+    <w:p>
+      <w:pPr>
+        <w:rPr>
+          <w:ins w:id="203" w:author="Colin Snook" w:date="2017-04-05T23:12:00Z"/>
+          <w:color w:val="FF0000"/>
+        </w:rPr>
+      </w:pPr>
+    </w:p>
+    <w:p>
+      <w:pPr>
+        <w:rPr>
+          <w:ins w:id="204" w:author="Colin Snook" w:date="2017-04-05T23:13:00Z"/>
+          <w:color w:val="FF0000"/>
+        </w:rPr>
+      </w:pPr>
+      <w:ins w:id="205" w:author="Colin Snook" w:date="2017-04-05T23:12:00Z">
+        <w:r>
+          <w:rPr>
+            <w:color w:val="FF0000"/>
+          </w:rPr>
+          <w:t xml:space="preserve">5 April </w:t>
+        </w:r>
+      </w:ins>
+      <w:ins w:id="206" w:author="Colin Snook" w:date="2017-04-05T23:13:00Z">
+        <w:r>
+          <w:rPr>
+            <w:color w:val="FF0000"/>
+          </w:rPr>
+          <w:t>2017 - Discussion between Karla and Colin</w:t>
+        </w:r>
+        <w:proofErr w:type="gramStart"/>
+        <w:r>
+          <w:rPr>
+            <w:color w:val="FF0000"/>
+          </w:rPr>
+          <w:t>:-</w:t>
+        </w:r>
+        <w:proofErr w:type="gramEnd"/>
+      </w:ins>
+    </w:p>
+    <w:p>
+      <w:pPr>
+        <w:rPr>
+          <w:ins w:id="207" w:author="Colin Snook" w:date="2017-04-05T23:17:00Z"/>
+          <w:color w:val="FF0000"/>
+        </w:rPr>
+      </w:pPr>
+      <w:ins w:id="208" w:author="Colin Snook" w:date="2017-04-05T23:13:00Z">
+        <w:r>
+          <w:rPr>
+            <w:color w:val="FF0000"/>
+          </w:rPr>
+          <w:t>We decided that the above strategy is still not correct in terms of the SCXML behaviour</w:t>
+        </w:r>
+      </w:ins>
+      <w:ins w:id="209" w:author="Colin Snook" w:date="2017-04-05T23:14:00Z">
+        <w:r>
+          <w:rPr>
+            <w:color w:val="FF0000"/>
+          </w:rPr>
+          <w:t xml:space="preserve"> (even if it allows a valid refinement chain). </w:t>
+        </w:r>
+      </w:ins>
+      <w:ins w:id="210" w:author="Colin Snook" w:date="2017-04-05T23:15:00Z">
+        <w:r>
+          <w:rPr>
+            <w:color w:val="FF0000"/>
+          </w:rPr>
+          <w:t xml:space="preserve">The problem is that if two triggered transitions were enabled they should both fire at the same time - either now or both deferred if </w:t>
+        </w:r>
+      </w:ins>
+      <w:ins w:id="211" w:author="Colin Snook" w:date="2017-04-05T23:16:00Z">
+        <w:r>
+          <w:rPr>
+            <w:color w:val="FF0000"/>
+          </w:rPr>
+          <w:t>they are not taken. With the above strategy, one may be taken and consume the trigger while th</w:t>
+        </w:r>
+      </w:ins>
+      <w:ins w:id="212" w:author="Colin Snook" w:date="2017-04-05T23:17:00Z">
+        <w:r>
+          <w:rPr>
+            <w:color w:val="FF0000"/>
+          </w:rPr>
+          <w:t>e other one is not taken and is lost (since the trigger has been consumed).</w:t>
+        </w:r>
+      </w:ins>
+    </w:p>
+    <w:p>
+      <w:pPr>
+        <w:rPr>
+          <w:ins w:id="213" w:author="Colin Snook" w:date="2017-04-05T23:24:00Z"/>
+          <w:color w:val="FF0000"/>
+        </w:rPr>
+      </w:pPr>
+      <w:ins w:id="214" w:author="Colin Snook" w:date="2017-04-05T23:17:00Z">
+        <w:r>
+          <w:rPr>
+            <w:color w:val="FF0000"/>
+          </w:rPr>
+          <w:t>We discussed a better strategy would be to</w:t>
+        </w:r>
+      </w:ins>
+      <w:ins w:id="215" w:author="Colin Snook" w:date="2017-04-05T23:18:00Z">
+        <w:r>
+          <w:rPr>
+            <w:color w:val="FF0000"/>
+          </w:rPr>
+          <w:t xml:space="preserve"> allow the engine to have </w:t>
+        </w:r>
+      </w:ins>
+      <w:ins w:id="216" w:author="Colin Snook" w:date="2017-04-05T23:19:00Z">
+        <w:r>
+          <w:rPr>
+            <w:color w:val="FF0000"/>
+          </w:rPr>
+          <w:t xml:space="preserve">‘ghost cycles’ without enabling any transitions. </w:t>
+        </w:r>
+      </w:ins>
+      <w:ins w:id="217" w:author="Colin Snook" w:date="2017-04-05T23:20:00Z">
+        <w:r>
+          <w:rPr>
+            <w:color w:val="FF0000"/>
+          </w:rPr>
+          <w:t xml:space="preserve">This reflects the abstraction better since the stuttering pre-steps </w:t>
+        </w:r>
+      </w:ins>
+      <w:ins w:id="218" w:author="Colin Snook" w:date="2017-04-05T23:21:00Z">
+        <w:r>
+          <w:rPr>
+            <w:color w:val="FF0000"/>
+          </w:rPr>
+          <w:t>occur before any trigger arr</w:t>
+        </w:r>
+      </w:ins>
+      <w:ins w:id="219" w:author="Colin Snook" w:date="2017-04-05T23:22:00Z">
+        <w:r>
+          <w:rPr>
+            <w:color w:val="FF0000"/>
+          </w:rPr>
+          <w:t xml:space="preserve">ives. </w:t>
+        </w:r>
+      </w:ins>
+    </w:p>
+    <w:p>
+      <w:pPr>
+        <w:rPr>
+          <w:ins w:id="220" w:author="Colin Snook" w:date="2017-04-05T23:25:00Z"/>
+          <w:color w:val="FF0000"/>
+        </w:rPr>
+      </w:pPr>
+      <w:ins w:id="221" w:author="Colin Snook" w:date="2017-04-05T23:22:00Z">
+        <w:r>
+          <w:rPr>
+            <w:color w:val="FF0000"/>
+          </w:rPr>
+          <w:t>However,</w:t>
+        </w:r>
+      </w:ins>
+      <w:ins w:id="222" w:author="Colin Snook" w:date="2017-04-05T23:24:00Z">
+        <w:r>
+          <w:rPr>
+            <w:color w:val="FF0000"/>
+          </w:rPr>
+          <w:t xml:space="preserve"> the problem with this approach has been to find a way around the weakened completion guard (since now we again require th</w:t>
+        </w:r>
+      </w:ins>
+      <w:ins w:id="223" w:author="Colin Snook" w:date="2017-04-05T23:25:00Z">
+        <w:r>
+          <w:rPr>
+            <w:color w:val="FF0000"/>
+          </w:rPr>
+          <w:t xml:space="preserve">at all enabled transitions complete). </w:t>
+        </w:r>
+      </w:ins>
+    </w:p>
+    <w:p>
+      <w:pPr>
+        <w:rPr>
+          <w:ins w:id="224" w:author="Colin Snook" w:date="2017-04-05T23:28:00Z"/>
+          <w:color w:val="FF0000"/>
+        </w:rPr>
+      </w:pPr>
+      <w:ins w:id="225" w:author="Colin Snook" w:date="2017-04-05T23:25:00Z">
+        <w:r>
+          <w:rPr>
+            <w:color w:val="FF0000"/>
+          </w:rPr>
+          <w:t xml:space="preserve">It may be possible to get around this by </w:t>
+        </w:r>
+      </w:ins>
+      <w:ins w:id="226" w:author="Colin Snook" w:date="2017-04-05T23:26:00Z">
+        <w:r>
+          <w:rPr>
+            <w:color w:val="FF0000"/>
+          </w:rPr>
+          <w:t>separating the enabling tran</w:t>
+        </w:r>
+      </w:ins>
+      <w:ins w:id="227" w:author="Colin Snook" w:date="2017-04-05T23:27:00Z">
+        <w:r>
+          <w:rPr>
+            <w:color w:val="FF0000"/>
+          </w:rPr>
+          <w:t>sitions per trigger, so that new ones refine a ‘future enabling’ engine transition.</w:t>
+        </w:r>
+      </w:ins>
+      <w:ins w:id="228" w:author="Colin Snook" w:date="2017-04-05T23:28:00Z">
+        <w:r>
+          <w:rPr>
+            <w:color w:val="FF0000"/>
+          </w:rPr>
+          <w:t xml:space="preserve"> </w:t>
+        </w:r>
+      </w:ins>
+    </w:p>
+    <w:p>
+      <w:pPr>
+        <w:rPr>
+          <w:color w:val="FF0000"/>
+          <w:rPrChange w:id="229" w:author="Colin Snook" w:date="2017-04-05T23:13:00Z">
             <w:rPr/>
           </w:rPrChange>
         </w:rPr>
       </w:pPr>
+      <w:proofErr w:type="gramStart"/>
+      <w:ins w:id="230" w:author="Colin Snook" w:date="2017-04-05T23:28:00Z">
+        <w:r>
+          <w:rPr>
+            <w:color w:val="FF0000"/>
+          </w:rPr>
+          <w:t>Colin to investigate this new strategy.</w:t>
+        </w:r>
+      </w:ins>
+      <w:bookmarkStart w:id="231" w:name="_GoBack"/>
+      <w:bookmarkEnd w:id="231"/>
+      <w:proofErr w:type="gramEnd"/>
       <w:r>
         <w:rPr>
           <w:color w:val="FF0000"/>
-          <w:rPrChange w:id="204" w:author="Colin Snook" w:date="2017-03-01T09:48:00Z">
+          <w:rPrChange w:id="232" w:author="Colin Snook" w:date="2017-03-01T09:48:00Z">
             <w:rPr/>
           </w:rPrChange>
         </w:rPr>

</xml_diff>

<commit_message>
update word doc to describe problem
</commit_message>
<xml_diff>
--- a/manuscripts/IFM2017/SCXMLsemanticsInEvent-B.docx
+++ b/manuscripts/IFM2017/SCXMLsemanticsInEvent-B.docx
@@ -6,11 +6,6 @@
       <w:pPr>
         <w:pStyle w:val="Title"/>
       </w:pPr>
-      <w:del w:id="0" w:author="Colin Snook" w:date="2017-03-01T09:38:00Z">
-        <w:r>
-          <w:delText xml:space="preserve">An attempt to simulate </w:delText>
-        </w:r>
-      </w:del>
       <w:r>
         <w:t xml:space="preserve">SCXML semantics </w:t>
       </w:r>
@@ -94,7 +89,6 @@
           <w:numId w:val="2"/>
         </w:numPr>
         <w:rPr>
-          <w:ins w:id="1" w:author="Colin Snook" w:date="2017-03-01T08:17:00Z"/>
           <w:lang w:val="en-US"/>
         </w:rPr>
       </w:pPr>
@@ -118,14 +112,12 @@
           <w:lang w:val="en-US"/>
         </w:rPr>
       </w:pPr>
-      <w:ins w:id="2" w:author="Colin Snook" w:date="2017-03-01T08:18:00Z">
-        <w:r>
-          <w:rPr>
-            <w:lang w:val="en-US"/>
-          </w:rPr>
-          <w:t>Take one of the following options:</w:t>
-        </w:r>
-      </w:ins>
+      <w:r>
+        <w:rPr>
+          <w:lang w:val="en-US"/>
+        </w:rPr>
+        <w:t>Take one of the following options:</w:t>
+      </w:r>
     </w:p>
     <w:p>
       <w:pPr>
@@ -137,51 +129,38 @@
         <w:rPr>
           <w:lang w:val="en-US"/>
         </w:rPr>
-        <w:pPrChange w:id="3" w:author="Colin Snook" w:date="2017-03-01T08:17:00Z">
-          <w:pPr>
-            <w:pStyle w:val="ListParagraph"/>
-            <w:numPr>
-              <w:numId w:val="2"/>
-            </w:numPr>
-            <w:ind w:hanging="360"/>
-          </w:pPr>
-        </w:pPrChange>
-      </w:pPr>
-      <w:ins w:id="4" w:author="Colin Snook" w:date="2017-03-01T08:15:00Z">
-        <w:r>
-          <w:rPr>
-            <w:lang w:val="en-US"/>
-          </w:rPr>
-          <w:t>If the external queue is not empty</w:t>
-        </w:r>
-        <w:proofErr w:type="gramStart"/>
-        <w:r>
-          <w:rPr>
-            <w:lang w:val="en-US"/>
-          </w:rPr>
-          <w:t xml:space="preserve">, </w:t>
-        </w:r>
-        <w:r>
-          <w:rPr>
-            <w:lang w:val="en-US"/>
-          </w:rPr>
-          <w:t xml:space="preserve"> t</w:t>
-        </w:r>
-      </w:ins>
+      </w:pPr>
+      <w:r>
+        <w:rPr>
+          <w:lang w:val="en-US"/>
+        </w:rPr>
+        <w:t>If the external queue is not empty</w:t>
+      </w:r>
+      <w:proofErr w:type="gramStart"/>
+      <w:r>
+        <w:rPr>
+          <w:lang w:val="en-US"/>
+        </w:rPr>
+        <w:t xml:space="preserve">, </w:t>
+      </w:r>
+      <w:r>
+        <w:rPr>
+          <w:lang w:val="en-US"/>
+        </w:rPr>
+        <w:t xml:space="preserve"> t</w:t>
+      </w:r>
+      <w:r>
+        <w:rPr>
+          <w:lang w:val="en-US"/>
+        </w:rPr>
+        <w:t>ake</w:t>
+      </w:r>
       <w:proofErr w:type="gramEnd"/>
-      <w:del w:id="5" w:author="Colin Snook" w:date="2017-03-01T08:15:00Z">
-        <w:r>
-          <w:rPr>
-            <w:lang w:val="en-US"/>
-          </w:rPr>
-          <w:delText>T</w:delText>
-        </w:r>
-      </w:del>
-      <w:r>
-        <w:rPr>
-          <w:lang w:val="en-US"/>
-        </w:rPr>
-        <w:t xml:space="preserve">ake one event from the internal queue and fire the set of transitions that are </w:t>
+      <w:r>
+        <w:rPr>
+          <w:lang w:val="en-US"/>
+        </w:rPr>
+        <w:t xml:space="preserve"> one event from the internal queue and fire the set of transitions that are </w:t>
       </w:r>
       <w:r>
         <w:rPr>
@@ -198,44 +177,27 @@
           <w:numId w:val="2"/>
         </w:numPr>
         <w:rPr>
-          <w:ins w:id="6" w:author="Colin Snook" w:date="2017-03-01T08:16:00Z"/>
-          <w:lang w:val="en-US"/>
-        </w:rPr>
-        <w:pPrChange w:id="7" w:author="Colin Snook" w:date="2017-03-01T08:17:00Z">
-          <w:pPr>
-            <w:pStyle w:val="ListParagraph"/>
-            <w:numPr>
-              <w:numId w:val="2"/>
-            </w:numPr>
-            <w:ind w:hanging="360"/>
-          </w:pPr>
-        </w:pPrChange>
-      </w:pPr>
-      <w:moveToRangeStart w:id="8" w:author="Colin Snook" w:date="2017-03-01T08:15:00Z" w:name="move349975470"/>
-      <w:moveTo w:id="9" w:author="Colin Snook" w:date="2017-03-01T08:15:00Z">
-        <w:r>
-          <w:rPr>
-            <w:lang w:val="en-US"/>
-          </w:rPr>
-          <w:t xml:space="preserve">If </w:t>
-        </w:r>
-      </w:moveTo>
-      <w:ins w:id="10" w:author="Colin Snook" w:date="2017-03-01T08:15:00Z">
-        <w:r>
-          <w:rPr>
-            <w:lang w:val="en-US"/>
-          </w:rPr>
-          <w:t xml:space="preserve">the internal queue is empty but </w:t>
-        </w:r>
-      </w:ins>
-      <w:moveTo w:id="11" w:author="Colin Snook" w:date="2017-03-01T08:15:00Z">
-        <w:r>
-          <w:rPr>
-            <w:lang w:val="en-US"/>
-          </w:rPr>
-          <w:t>the external queue is not empty, take one event from the external queue and fire the set of transitions that are enabled by it at that time. Again they must be enabled at the time it checks, not subsequently after firing one or more of the set of transitions.</w:t>
-        </w:r>
-      </w:moveTo>
+          <w:lang w:val="en-US"/>
+        </w:rPr>
+      </w:pPr>
+      <w:r>
+        <w:rPr>
+          <w:lang w:val="en-US"/>
+        </w:rPr>
+        <w:t xml:space="preserve">If </w:t>
+      </w:r>
+      <w:r>
+        <w:rPr>
+          <w:lang w:val="en-US"/>
+        </w:rPr>
+        <w:t xml:space="preserve">the internal queue is empty but </w:t>
+      </w:r>
+      <w:r>
+        <w:rPr>
+          <w:lang w:val="en-US"/>
+        </w:rPr>
+        <w:t>the external queue is not empty, take one event from the external queue and fire the set of transitions that are enabled by it at that time. Again they must be enabled at the time it checks, not subsequently after firing one or more of the set of transitions.</w:t>
+      </w:r>
     </w:p>
     <w:p>
       <w:pPr>
@@ -247,26 +209,26 @@
         <w:rPr>
           <w:lang w:val="en-US"/>
         </w:rPr>
-        <w:pPrChange w:id="12" w:author="Colin Snook" w:date="2017-03-01T08:17:00Z">
-          <w:pPr>
-            <w:pStyle w:val="ListParagraph"/>
-            <w:numPr>
-              <w:numId w:val="2"/>
-            </w:numPr>
-            <w:ind w:hanging="360"/>
-          </w:pPr>
-        </w:pPrChange>
-      </w:pPr>
-      <w:ins w:id="13" w:author="Colin Snook" w:date="2017-03-01T08:16:00Z">
-        <w:r>
-          <w:rPr>
-            <w:lang w:val="en-US"/>
-          </w:rPr>
-          <w:t>If the internal and external queues are both empty proceed to step 4)</w:t>
-        </w:r>
-      </w:ins>
-    </w:p>
-    <w:moveToRangeEnd w:id="8"/>
+      </w:pPr>
+      <w:r>
+        <w:rPr>
+          <w:lang w:val="en-US"/>
+        </w:rPr>
+        <w:t xml:space="preserve">If the internal and external queues </w:t>
+      </w:r>
+      <w:r>
+        <w:rPr>
+          <w:lang w:val="en-US"/>
+        </w:rPr>
+        <w:t>are both empty proceed to step 2</w:t>
+      </w:r>
+      <w:r>
+        <w:rPr>
+          <w:lang w:val="en-US"/>
+        </w:rPr>
+        <w:t>)</w:t>
+      </w:r>
+    </w:p>
     <w:p>
       <w:pPr>
         <w:pStyle w:val="ListParagraph"/>
@@ -340,88 +302,6 @@
           <w:ilvl w:val="0"/>
           <w:numId w:val="2"/>
         </w:numPr>
-        <w:rPr>
-          <w:del w:id="14" w:author="Colin Snook" w:date="2017-03-01T08:19:00Z"/>
-          <w:lang w:val="en-US"/>
-        </w:rPr>
-      </w:pPr>
-      <w:del w:id="15" w:author="Colin Snook" w:date="2017-03-01T08:19:00Z">
-        <w:r>
-          <w:rPr>
-            <w:lang w:val="en-US"/>
-          </w:rPr>
-          <w:delText>If the internal queue is not empty, repeat from 1)</w:delText>
-        </w:r>
-      </w:del>
-    </w:p>
-    <w:p>
-      <w:pPr>
-        <w:pStyle w:val="ListParagraph"/>
-        <w:numPr>
-          <w:ilvl w:val="0"/>
-          <w:numId w:val="2"/>
-        </w:numPr>
-        <w:rPr>
-          <w:del w:id="16" w:author="Colin Snook" w:date="2017-03-01T08:19:00Z"/>
-          <w:lang w:val="en-US"/>
-        </w:rPr>
-      </w:pPr>
-      <w:del w:id="17" w:author="Colin Snook" w:date="2017-03-01T08:19:00Z">
-        <w:r>
-          <w:rPr>
-            <w:lang w:val="en-US"/>
-          </w:rPr>
-          <w:delText>If</w:delText>
-        </w:r>
-        <w:r>
-          <w:rPr>
-            <w:lang w:val="en-US"/>
-          </w:rPr>
-          <w:delText xml:space="preserve"> the internal</w:delText>
-        </w:r>
-        <w:r>
-          <w:rPr>
-            <w:lang w:val="en-US"/>
-          </w:rPr>
-          <w:delText xml:space="preserve"> queue is empty, and the external queue is empty, wait for an external event to arrive.</w:delText>
-        </w:r>
-      </w:del>
-    </w:p>
-    <w:p>
-      <w:pPr>
-        <w:pStyle w:val="ListParagraph"/>
-        <w:numPr>
-          <w:ilvl w:val="0"/>
-          <w:numId w:val="2"/>
-        </w:numPr>
-        <w:rPr>
-          <w:lang w:val="en-US"/>
-        </w:rPr>
-      </w:pPr>
-      <w:moveFromRangeStart w:id="18" w:author="Colin Snook" w:date="2017-03-01T08:15:00Z" w:name="move349975470"/>
-      <w:moveFrom w:id="19" w:author="Colin Snook" w:date="2017-03-01T08:15:00Z">
-        <w:r>
-          <w:rPr>
-            <w:lang w:val="en-US"/>
-          </w:rPr>
-          <w:t xml:space="preserve">If the external queue is not empty, </w:t>
-        </w:r>
-        <w:r>
-          <w:rPr>
-            <w:lang w:val="en-US"/>
-          </w:rPr>
-          <w:t>take one event from the external queue and fire the set of transitions that are enabled by it at that time. Again they must be enabled at the time it checks, not subsequently after firing one or more of the set of transitions.</w:t>
-        </w:r>
-      </w:moveFrom>
-    </w:p>
-    <w:moveFromRangeEnd w:id="18"/>
-    <w:p>
-      <w:pPr>
-        <w:pStyle w:val="ListParagraph"/>
-        <w:numPr>
-          <w:ilvl w:val="0"/>
-          <w:numId w:val="2"/>
-        </w:numPr>
       </w:pPr>
       <w:proofErr w:type="gramStart"/>
       <w:r>
@@ -447,121 +327,6 @@
     <w:p/>
     <w:p>
       <w:pPr>
-        <w:rPr>
-          <w:del w:id="20" w:author="Colin Snook" w:date="2017-03-01T08:12:00Z"/>
-        </w:rPr>
-      </w:pPr>
-      <w:del w:id="21" w:author="Colin Snook" w:date="2017-03-01T08:12:00Z">
-        <w:r>
-          <w:delText>There are some issues with this interpretation</w:delText>
-        </w:r>
-      </w:del>
-    </w:p>
-    <w:p>
-      <w:pPr>
-        <w:pStyle w:val="ListParagraph"/>
-        <w:numPr>
-          <w:ilvl w:val="0"/>
-          <w:numId w:val="3"/>
-        </w:numPr>
-        <w:rPr>
-          <w:del w:id="22" w:author="Colin Snook" w:date="2017-03-01T08:12:00Z"/>
-        </w:rPr>
-      </w:pPr>
-      <w:del w:id="23" w:author="Colin Snook" w:date="2017-03-01T08:12:00Z">
-        <w:r>
-          <w:delText>The system cannot start because initially the internal queue will be empty</w:delText>
-        </w:r>
-        <w:r>
-          <w:rPr>
-            <w:i/>
-          </w:rPr>
-          <w:delText>.</w:delText>
-        </w:r>
-        <w:r>
-          <w:rPr>
-            <w:i/>
-          </w:rPr>
-          <w:delText xml:space="preserve"> We assume that if the internal queue is empty we can skip straight to step 4)</w:delText>
-        </w:r>
-      </w:del>
-    </w:p>
-    <w:p>
-      <w:pPr>
-        <w:pStyle w:val="ListParagraph"/>
-        <w:numPr>
-          <w:ilvl w:val="0"/>
-          <w:numId w:val="3"/>
-        </w:numPr>
-        <w:rPr>
-          <w:del w:id="24" w:author="Colin Snook" w:date="2017-03-01T08:12:00Z"/>
-          <w:highlight w:val="yellow"/>
-        </w:rPr>
-      </w:pPr>
-      <w:del w:id="25" w:author="Colin Snook" w:date="2017-03-01T08:12:00Z">
-        <w:r>
-          <w:rPr>
-            <w:highlight w:val="yellow"/>
-          </w:rPr>
-          <w:delText xml:space="preserve">The system cannot progress through a sequence of un-triggered </w:delText>
-        </w:r>
-        <w:commentRangeStart w:id="26"/>
-        <w:r>
-          <w:rPr>
-            <w:highlight w:val="yellow"/>
-          </w:rPr>
-          <w:delText>transitions</w:delText>
-        </w:r>
-        <w:commentRangeEnd w:id="26"/>
-        <w:r>
-          <w:rPr>
-            <w:rStyle w:val="CommentReference"/>
-          </w:rPr>
-          <w:commentReference w:id="26"/>
-        </w:r>
-        <w:r>
-          <w:rPr>
-            <w:highlight w:val="yellow"/>
-          </w:rPr>
-          <w:delText xml:space="preserve"> unless irrelevant </w:delText>
-        </w:r>
-        <w:r>
-          <w:rPr>
-            <w:highlight w:val="yellow"/>
-          </w:rPr>
-          <w:delText xml:space="preserve">(i.e. triggers that do not enable anything in thee current state) </w:delText>
-        </w:r>
-        <w:r>
-          <w:rPr>
-            <w:highlight w:val="yellow"/>
-          </w:rPr>
-          <w:delText>external/internal triggers arrive. Therefore it is invalid to have more than one un-triggered transition without a triggered one in between.</w:delText>
-        </w:r>
-      </w:del>
-    </w:p>
-    <w:p>
-      <w:pPr>
-        <w:pStyle w:val="ListParagraph"/>
-        <w:numPr>
-          <w:ilvl w:val="0"/>
-          <w:numId w:val="3"/>
-        </w:numPr>
-        <w:rPr>
-          <w:del w:id="27" w:author="Colin Snook" w:date="2017-03-01T08:12:00Z"/>
-          <w:highlight w:val="yellow"/>
-        </w:rPr>
-      </w:pPr>
-      <w:del w:id="28" w:author="Colin Snook" w:date="2017-03-01T08:12:00Z">
-        <w:r>
-          <w:rPr>
-            <w:highlight w:val="yellow"/>
-          </w:rPr>
-          <w:delText>Irrelevant triggers make the system progress through un-triggered transitions.</w:delText>
-        </w:r>
-      </w:del>
-    </w:p>
-    <w:p>
-      <w:pPr>
         <w:pStyle w:val="Heading2"/>
       </w:pPr>
       <w:r>
@@ -569,162 +334,82 @@
       </w:r>
     </w:p>
     <w:p>
-      <w:del w:id="29" w:author="Colin Snook" w:date="2017-03-01T08:41:00Z">
-        <w:r>
-          <w:rPr>
-            <w:noProof/>
-            <w:lang w:val="en-US"/>
-          </w:rPr>
-          <w:drawing>
-            <wp:anchor distT="0" distB="0" distL="114300" distR="114300" simplePos="0" relativeHeight="251658240" behindDoc="0" locked="0" layoutInCell="1" allowOverlap="1" wp14:anchorId="7CE55F65" wp14:editId="34577C8F">
-              <wp:simplePos x="0" y="0"/>
-              <wp:positionH relativeFrom="column">
-                <wp:posOffset>0</wp:posOffset>
-              </wp:positionH>
-              <wp:positionV relativeFrom="paragraph">
-                <wp:posOffset>521335</wp:posOffset>
-              </wp:positionV>
-              <wp:extent cx="1939290" cy="2719705"/>
-              <wp:effectExtent l="0" t="0" r="0" b="0"/>
-              <wp:wrapTight wrapText="bothSides">
-                <wp:wrapPolygon edited="0">
-                  <wp:start x="0" y="0"/>
-                  <wp:lineTo x="0" y="21383"/>
-                  <wp:lineTo x="21218" y="21383"/>
-                  <wp:lineTo x="21218" y="0"/>
-                  <wp:lineTo x="0" y="0"/>
-                </wp:wrapPolygon>
-              </wp:wrapTight>
-              <wp:docPr id="2" name="Picture 2"/>
-              <wp:cNvGraphicFramePr>
-                <a:graphicFrameLocks xmlns:a="http://schemas.openxmlformats.org/drawingml/2006/main" noChangeAspect="1"/>
-              </wp:cNvGraphicFramePr>
-              <a:graphic xmlns:a="http://schemas.openxmlformats.org/drawingml/2006/main">
-                <a:graphicData uri="http://schemas.openxmlformats.org/drawingml/2006/picture">
-                  <pic:pic xmlns:pic="http://schemas.openxmlformats.org/drawingml/2006/picture">
-                    <pic:nvPicPr>
-                      <pic:cNvPr id="0" name="Picture 2"/>
-                      <pic:cNvPicPr>
-                        <a:picLocks noChangeAspect="1" noChangeArrowheads="1"/>
-                      </pic:cNvPicPr>
-                    </pic:nvPicPr>
-                    <pic:blipFill>
-                      <a:blip r:embed="rId7">
-                        <a:extLst>
-                          <a:ext uri="{28A0092B-C50C-407E-A947-70E740481C1C}">
-                            <a14:useLocalDpi xmlns:a14="http://schemas.microsoft.com/office/drawing/2010/main" val="0"/>
-                          </a:ext>
-                        </a:extLst>
-                      </a:blip>
-                      <a:srcRect/>
-                      <a:stretch>
-                        <a:fillRect/>
-                      </a:stretch>
-                    </pic:blipFill>
-                    <pic:spPr bwMode="auto">
-                      <a:xfrm>
-                        <a:off x="0" y="0"/>
-                        <a:ext cx="1939290" cy="2719705"/>
-                      </a:xfrm>
-                      <a:prstGeom prst="rect">
-                        <a:avLst/>
-                      </a:prstGeom>
-                      <a:noFill/>
-                      <a:ln>
-                        <a:noFill/>
-                      </a:ln>
-                    </pic:spPr>
-                  </pic:pic>
-                </a:graphicData>
-              </a:graphic>
-              <wp14:sizeRelH relativeFrom="page">
-                <wp14:pctWidth>0</wp14:pctWidth>
-              </wp14:sizeRelH>
-              <wp14:sizeRelV relativeFrom="page">
-                <wp14:pctHeight>0</wp14:pctHeight>
-              </wp14:sizeRelV>
-            </wp:anchor>
-          </w:drawing>
-        </w:r>
-      </w:del>
-      <w:ins w:id="30" w:author="Colin Snook" w:date="2017-03-01T08:41:00Z">
-        <w:r>
-          <w:t xml:space="preserve"> </w:t>
-        </w:r>
-        <w:r>
-          <w:rPr>
-            <w:noProof/>
-            <w:lang w:val="en-US"/>
-          </w:rPr>
-          <w:drawing>
-            <wp:anchor distT="0" distB="0" distL="114300" distR="114300" simplePos="0" relativeHeight="251660288" behindDoc="0" locked="0" layoutInCell="1" allowOverlap="1" wp14:anchorId="2AD55699" wp14:editId="091B60B9">
-              <wp:simplePos x="0" y="0"/>
-              <wp:positionH relativeFrom="column">
-                <wp:posOffset>33655</wp:posOffset>
-              </wp:positionH>
-              <wp:positionV relativeFrom="paragraph">
-                <wp:posOffset>1270</wp:posOffset>
-              </wp:positionV>
-              <wp:extent cx="1988820" cy="2883535"/>
-              <wp:effectExtent l="0" t="0" r="0" b="12065"/>
-              <wp:wrapSquare wrapText="bothSides"/>
-              <wp:docPr id="1" name="Picture 1"/>
-              <wp:cNvGraphicFramePr>
-                <a:graphicFrameLocks xmlns:a="http://schemas.openxmlformats.org/drawingml/2006/main" noChangeAspect="1"/>
-              </wp:cNvGraphicFramePr>
-              <a:graphic xmlns:a="http://schemas.openxmlformats.org/drawingml/2006/main">
-                <a:graphicData uri="http://schemas.openxmlformats.org/drawingml/2006/picture">
-                  <pic:pic xmlns:pic="http://schemas.openxmlformats.org/drawingml/2006/picture">
-                    <pic:nvPicPr>
-                      <pic:cNvPr id="0" name="Picture 1"/>
-                      <pic:cNvPicPr>
-                        <a:picLocks noChangeAspect="1" noChangeArrowheads="1"/>
-                      </pic:cNvPicPr>
-                    </pic:nvPicPr>
-                    <pic:blipFill>
-                      <a:blip r:embed="rId8">
-                        <a:extLst>
-                          <a:ext uri="{28A0092B-C50C-407E-A947-70E740481C1C}">
-                            <a14:useLocalDpi xmlns:a14="http://schemas.microsoft.com/office/drawing/2010/main" val="0"/>
-                          </a:ext>
-                        </a:extLst>
-                      </a:blip>
-                      <a:srcRect/>
-                      <a:stretch>
-                        <a:fillRect/>
-                      </a:stretch>
-                    </pic:blipFill>
-                    <pic:spPr bwMode="auto">
-                      <a:xfrm>
-                        <a:off x="0" y="0"/>
-                        <a:ext cx="1988820" cy="2883535"/>
-                      </a:xfrm>
-                      <a:prstGeom prst="rect">
-                        <a:avLst/>
-                      </a:prstGeom>
-                      <a:noFill/>
-                      <a:ln>
-                        <a:noFill/>
-                      </a:ln>
+      <w:r>
+        <w:t xml:space="preserve"> </w:t>
+      </w:r>
+      <w:r>
+        <w:rPr>
+          <w:noProof/>
+          <w:lang w:val="en-US"/>
+        </w:rPr>
+        <w:drawing>
+          <wp:anchor distT="0" distB="0" distL="114300" distR="114300" simplePos="0" relativeHeight="251660288" behindDoc="0" locked="0" layoutInCell="1" allowOverlap="1" wp14:anchorId="2AD55699" wp14:editId="091B60B9">
+            <wp:simplePos x="0" y="0"/>
+            <wp:positionH relativeFrom="column">
+              <wp:posOffset>33655</wp:posOffset>
+            </wp:positionH>
+            <wp:positionV relativeFrom="paragraph">
+              <wp:posOffset>1270</wp:posOffset>
+            </wp:positionV>
+            <wp:extent cx="1988820" cy="2883535"/>
+            <wp:effectExtent l="0" t="0" r="0" b="12065"/>
+            <wp:wrapSquare wrapText="bothSides"/>
+            <wp:docPr id="1" name="Picture 1"/>
+            <wp:cNvGraphicFramePr>
+              <a:graphicFrameLocks xmlns:a="http://schemas.openxmlformats.org/drawingml/2006/main" noChangeAspect="1"/>
+            </wp:cNvGraphicFramePr>
+            <a:graphic xmlns:a="http://schemas.openxmlformats.org/drawingml/2006/main">
+              <a:graphicData uri="http://schemas.openxmlformats.org/drawingml/2006/picture">
+                <pic:pic xmlns:pic="http://schemas.openxmlformats.org/drawingml/2006/picture">
+                  <pic:nvPicPr>
+                    <pic:cNvPr id="0" name="Picture 1"/>
+                    <pic:cNvPicPr>
+                      <a:picLocks noChangeAspect="1" noChangeArrowheads="1"/>
+                    </pic:cNvPicPr>
+                  </pic:nvPicPr>
+                  <pic:blipFill>
+                    <a:blip r:embed="rId6">
                       <a:extLst>
-                        <a:ext uri="{FAA26D3D-D897-4be2-8F04-BA451C77F1D7}">
-                          <ma14:placeholderFlag xmlns:ma14="http://schemas.microsoft.com/office/mac/drawingml/2011/main"/>
+                        <a:ext uri="{28A0092B-C50C-407E-A947-70E740481C1C}">
+                          <a14:useLocalDpi xmlns:a14="http://schemas.microsoft.com/office/drawing/2010/main" val="0"/>
                         </a:ext>
                       </a:extLst>
-                    </pic:spPr>
-                  </pic:pic>
-                </a:graphicData>
-              </a:graphic>
-              <wp14:sizeRelH relativeFrom="page">
-                <wp14:pctWidth>0</wp14:pctWidth>
-              </wp14:sizeRelH>
-              <wp14:sizeRelV relativeFrom="page">
-                <wp14:pctHeight>0</wp14:pctHeight>
-              </wp14:sizeRelV>
-            </wp:anchor>
-          </w:drawing>
-        </w:r>
-      </w:ins>
+                    </a:blip>
+                    <a:srcRect/>
+                    <a:stretch>
+                      <a:fillRect/>
+                    </a:stretch>
+                  </pic:blipFill>
+                  <pic:spPr bwMode="auto">
+                    <a:xfrm>
+                      <a:off x="0" y="0"/>
+                      <a:ext cx="1988820" cy="2883535"/>
+                    </a:xfrm>
+                    <a:prstGeom prst="rect">
+                      <a:avLst/>
+                    </a:prstGeom>
+                    <a:noFill/>
+                    <a:ln>
+                      <a:noFill/>
+                    </a:ln>
+                    <a:extLst>
+                      <a:ext uri="{FAA26D3D-D897-4be2-8F04-BA451C77F1D7}">
+                        <ma14:placeholderFlag xmlns:ma14="http://schemas.microsoft.com/office/mac/drawingml/2011/main"/>
+                      </a:ext>
+                    </a:extLst>
+                  </pic:spPr>
+                </pic:pic>
+              </a:graphicData>
+            </a:graphic>
+            <wp14:sizeRelH relativeFrom="page">
+              <wp14:pctWidth>0</wp14:pctWidth>
+            </wp14:sizeRelH>
+            <wp14:sizeRelV relativeFrom="page">
+              <wp14:pctHeight>0</wp14:pctHeight>
+            </wp14:sizeRelV>
+          </wp:anchor>
+        </w:drawing>
+      </w:r>
       <w:r>
         <w:t xml:space="preserve">A </w:t>
       </w:r>
@@ -759,35 +444,31 @@
       <w:r>
         <w:t xml:space="preserve">engine waits for triggers. When a trigger is present, internal triggers have precedence over external ones. </w:t>
       </w:r>
-      <w:ins w:id="31" w:author="Colin Snook" w:date="2017-03-01T08:21:00Z">
-        <w:r>
-          <w:t>If no triggers are present, the engine proceeds to the next step</w:t>
-        </w:r>
-      </w:ins>
-      <w:ins w:id="32" w:author="Colin Snook" w:date="2017-03-01T08:23:00Z">
-        <w:r>
-          <w:t xml:space="preserve"> of enabling </w:t>
-        </w:r>
-        <w:proofErr w:type="spellStart"/>
-        <w:r>
-          <w:t>untriggered</w:t>
-        </w:r>
-        <w:proofErr w:type="spellEnd"/>
-        <w:r>
-          <w:t xml:space="preserve"> transitions</w:t>
-        </w:r>
-      </w:ins>
-      <w:ins w:id="33" w:author="Colin Snook" w:date="2017-03-01T08:21:00Z">
-        <w:r>
-          <w:t xml:space="preserve">. </w:t>
-        </w:r>
-      </w:ins>
-      <w:r>
-        <w:t xml:space="preserve">A </w:t>
-      </w:r>
+      <w:r>
+        <w:t>If no triggers are present, the engine proceeds to the next step</w:t>
+      </w:r>
+      <w:r>
+        <w:t xml:space="preserve"> of enabling </w:t>
+      </w:r>
+      <w:proofErr w:type="spellStart"/>
+      <w:r>
+        <w:t>untriggered</w:t>
+      </w:r>
+      <w:proofErr w:type="spellEnd"/>
+      <w:r>
+        <w:t xml:space="preserve"> transitions. </w:t>
+      </w:r>
+      <w:r>
+        <w:t xml:space="preserve">A trigger is consumed and used to evaluate the </w:t>
+      </w:r>
+      <w:proofErr w:type="spellStart"/>
       <w:r>
         <w:lastRenderedPageBreak/>
-        <w:t xml:space="preserve">trigger is consumed and used to evaluate the </w:t>
+        <w:t>enabledness</w:t>
+      </w:r>
+      <w:proofErr w:type="spellEnd"/>
+      <w:r>
+        <w:t xml:space="preserve"> of the transitions according to the current state of the SCXML application state chart and any other conditions involving system data. A Boolean flag is constructed for each transition recording its </w:t>
       </w:r>
       <w:proofErr w:type="spellStart"/>
       <w:r>
@@ -795,7 +476,15 @@
       </w:r>
       <w:proofErr w:type="spellEnd"/>
       <w:r>
-        <w:t xml:space="preserve"> of the transitions according to the current state of the SCXML application state chart and any other conditions involving system data. A Boolean flag is constructed for each transition recording its </w:t>
+        <w:t xml:space="preserve">. This flag is used as the guard for the Event-B event that represents the corresponding SCXML transition. The engine then waits for all the transitions it enabled to fire. The transitions set new state and data as well as resetting their enabled flag. </w:t>
+      </w:r>
+      <w:r>
+        <w:t>They may also raise new internal triggers by adding them to the internal queue.</w:t>
+      </w:r>
+    </w:p>
+    <w:p>
+      <w:r>
+        <w:t xml:space="preserve">When all flags are reset to FALSE, the engine evaluates the </w:t>
       </w:r>
       <w:proofErr w:type="spellStart"/>
       <w:r>
@@ -803,15 +492,13 @@
       </w:r>
       <w:proofErr w:type="spellEnd"/>
       <w:r>
-        <w:t xml:space="preserve">. This flag is used as the guard for the Event-B event that represents the corresponding SCXML transition. The engine then waits for all the transitions it enabled to fire. The transitions set new state and data as well as resetting their enabled flag. </w:t>
-      </w:r>
-      <w:r>
-        <w:t>They may also raise new internal triggers by adding them to the internal queue.</w:t>
-      </w:r>
-    </w:p>
-    <w:p>
-      <w:r>
-        <w:t xml:space="preserve">When all flags are reset to FALSE, the engine evaluates the </w:t>
+        <w:t xml:space="preserve"> of the transitions that are not triggered. This is done in a similar way using Boolean flags. When all un-triggered transitions </w:t>
+      </w:r>
+      <w:r>
+        <w:t xml:space="preserve">have fired the engine goes back to the start and consumes another trigger from the internal queue if there is one, or from the external queue if not. </w:t>
+      </w:r>
+      <w:r>
+        <w:t xml:space="preserve"> If there are no triggers available, the engine repeats this step of evaluating the </w:t>
       </w:r>
       <w:proofErr w:type="spellStart"/>
       <w:r>
@@ -819,52 +506,16 @@
       </w:r>
       <w:proofErr w:type="spellEnd"/>
       <w:r>
-        <w:t xml:space="preserve"> of the transitions that are not triggered. This is done in a similar way using Boolean flags. When all un-triggered transitions </w:t>
-      </w:r>
-      <w:r>
-        <w:t xml:space="preserve">have fired the engine goes back to the start and consumes another trigger from the internal queue if there is one, or from the external queue if not. </w:t>
-      </w:r>
-      <w:ins w:id="34" w:author="Colin Snook" w:date="2017-03-01T08:23:00Z">
-        <w:r>
-          <w:t xml:space="preserve"> If there are no triggers available</w:t>
-        </w:r>
-      </w:ins>
-      <w:ins w:id="35" w:author="Colin Snook" w:date="2017-03-01T08:24:00Z">
-        <w:r>
-          <w:t xml:space="preserve">, the engine repeats this step of evaluating the </w:t>
-        </w:r>
-        <w:proofErr w:type="spellStart"/>
-        <w:r>
-          <w:t>enabledness</w:t>
-        </w:r>
-        <w:proofErr w:type="spellEnd"/>
-        <w:r>
-          <w:t xml:space="preserve"> of the transitions that are no</w:t>
-        </w:r>
-      </w:ins>
-      <w:ins w:id="36" w:author="Colin Snook" w:date="2017-03-01T08:25:00Z">
-        <w:r>
-          <w:t>t</w:t>
-        </w:r>
-      </w:ins>
-      <w:ins w:id="37" w:author="Colin Snook" w:date="2017-03-01T08:24:00Z">
-        <w:r>
-          <w:t xml:space="preserve"> triggered. </w:t>
-        </w:r>
-      </w:ins>
-      <w:ins w:id="38" w:author="Colin Snook" w:date="2017-03-01T08:25:00Z">
-        <w:r>
-          <w:t xml:space="preserve"> This allows the system to progress through a sequence of </w:t>
-        </w:r>
-        <w:proofErr w:type="spellStart"/>
-        <w:r>
-          <w:t>untriggered</w:t>
-        </w:r>
-        <w:proofErr w:type="spellEnd"/>
-        <w:r>
-          <w:t xml:space="preserve"> behaviour while allowing triggered behaviour to interrupt.</w:t>
-        </w:r>
-      </w:ins>
+        <w:t xml:space="preserve"> of the transitions that are not triggered.  This allows the system to progress through a sequence of </w:t>
+      </w:r>
+      <w:proofErr w:type="spellStart"/>
+      <w:r>
+        <w:t>untriggered</w:t>
+      </w:r>
+      <w:proofErr w:type="spellEnd"/>
+      <w:r>
+        <w:t xml:space="preserve"> behaviour while allowing triggered behaviour to interrupt.</w:t>
+      </w:r>
     </w:p>
     <w:p>
       <w:r>
@@ -911,7 +562,7 @@
                     </pic:cNvPicPr>
                   </pic:nvPicPr>
                   <pic:blipFill>
-                    <a:blip r:embed="rId9">
+                    <a:blip r:embed="rId7">
                       <a:extLst>
                         <a:ext uri="{28A0092B-C50C-407E-A947-70E740481C1C}">
                           <a14:useLocalDpi xmlns:a14="http://schemas.microsoft.com/office/drawing/2010/main" val="0"/>
@@ -1042,7 +693,7 @@
                     </pic:cNvPicPr>
                   </pic:nvPicPr>
                   <pic:blipFill>
-                    <a:blip r:embed="rId10">
+                    <a:blip r:embed="rId8">
                       <a:extLst>
                         <a:ext uri="{28A0092B-C50C-407E-A947-70E740481C1C}">
                           <a14:useLocalDpi xmlns:a14="http://schemas.microsoft.com/office/drawing/2010/main" val="0"/>
@@ -1078,234 +729,138 @@
       <w:r>
         <w:t>New triggers are introduced by partitioning this set, leaving a residual for further future triggers</w:t>
       </w:r>
-      <w:ins w:id="39" w:author="Colin Snook" w:date="2017-03-01T08:53:00Z">
-        <w:r>
-          <w:t>.</w:t>
-        </w:r>
-      </w:ins>
-    </w:p>
-    <w:p>
-      <w:pPr>
-        <w:rPr>
-          <w:ins w:id="40" w:author="Colin Snook" w:date="2017-03-01T08:52:00Z"/>
-        </w:rPr>
-      </w:pPr>
-      <w:ins w:id="41" w:author="Colin Snook" w:date="2017-03-01T08:56:00Z">
-        <w:r>
-          <w:rPr>
-            <w:noProof/>
-            <w:lang w:val="en-US"/>
-          </w:rPr>
-          <w:drawing>
-            <wp:inline distT="0" distB="0" distL="0" distR="0" wp14:anchorId="5B67BEC5" wp14:editId="1EDB2595">
-              <wp:extent cx="3882452" cy="130057"/>
-              <wp:effectExtent l="0" t="0" r="0" b="0"/>
-              <wp:docPr id="7" name="Picture 3"/>
-              <wp:cNvGraphicFramePr>
-                <a:graphicFrameLocks xmlns:a="http://schemas.openxmlformats.org/drawingml/2006/main" noChangeAspect="1"/>
-              </wp:cNvGraphicFramePr>
-              <a:graphic xmlns:a="http://schemas.openxmlformats.org/drawingml/2006/main">
-                <a:graphicData uri="http://schemas.openxmlformats.org/drawingml/2006/picture">
-                  <pic:pic xmlns:pic="http://schemas.openxmlformats.org/drawingml/2006/picture">
-                    <pic:nvPicPr>
-                      <pic:cNvPr id="0" name="Picture 3"/>
-                      <pic:cNvPicPr>
-                        <a:picLocks noChangeAspect="1" noChangeArrowheads="1"/>
-                      </pic:cNvPicPr>
-                    </pic:nvPicPr>
-                    <pic:blipFill>
-                      <a:blip r:embed="rId11">
-                        <a:extLst>
-                          <a:ext uri="{28A0092B-C50C-407E-A947-70E740481C1C}">
-                            <a14:useLocalDpi xmlns:a14="http://schemas.microsoft.com/office/drawing/2010/main" val="0"/>
-                          </a:ext>
-                        </a:extLst>
-                      </a:blip>
-                      <a:srcRect/>
-                      <a:stretch>
-                        <a:fillRect/>
-                      </a:stretch>
-                    </pic:blipFill>
-                    <pic:spPr bwMode="auto">
-                      <a:xfrm>
-                        <a:off x="0" y="0"/>
-                        <a:ext cx="3891541" cy="130361"/>
-                      </a:xfrm>
-                      <a:prstGeom prst="rect">
-                        <a:avLst/>
-                      </a:prstGeom>
+      <w:r>
+        <w:t>.</w:t>
+      </w:r>
+    </w:p>
+    <w:p>
+      <w:r>
+        <w:rPr>
+          <w:noProof/>
+          <w:lang w:val="en-US"/>
+        </w:rPr>
+        <w:drawing>
+          <wp:inline distT="0" distB="0" distL="0" distR="0" wp14:anchorId="5B67BEC5" wp14:editId="1EDB2595">
+            <wp:extent cx="3882452" cy="130057"/>
+            <wp:effectExtent l="0" t="0" r="0" b="0"/>
+            <wp:docPr id="7" name="Picture 3"/>
+            <wp:cNvGraphicFramePr>
+              <a:graphicFrameLocks xmlns:a="http://schemas.openxmlformats.org/drawingml/2006/main" noChangeAspect="1"/>
+            </wp:cNvGraphicFramePr>
+            <a:graphic xmlns:a="http://schemas.openxmlformats.org/drawingml/2006/main">
+              <a:graphicData uri="http://schemas.openxmlformats.org/drawingml/2006/picture">
+                <pic:pic xmlns:pic="http://schemas.openxmlformats.org/drawingml/2006/picture">
+                  <pic:nvPicPr>
+                    <pic:cNvPr id="0" name="Picture 3"/>
+                    <pic:cNvPicPr>
+                      <a:picLocks noChangeAspect="1" noChangeArrowheads="1"/>
+                    </pic:cNvPicPr>
+                  </pic:nvPicPr>
+                  <pic:blipFill>
+                    <a:blip r:embed="rId9">
+                      <a:extLst>
+                        <a:ext uri="{28A0092B-C50C-407E-A947-70E740481C1C}">
+                          <a14:useLocalDpi xmlns:a14="http://schemas.microsoft.com/office/drawing/2010/main" val="0"/>
+                        </a:ext>
+                      </a:extLst>
+                    </a:blip>
+                    <a:srcRect/>
+                    <a:stretch>
+                      <a:fillRect/>
+                    </a:stretch>
+                  </pic:blipFill>
+                  <pic:spPr bwMode="auto">
+                    <a:xfrm>
+                      <a:off x="0" y="0"/>
+                      <a:ext cx="3891541" cy="130361"/>
+                    </a:xfrm>
+                    <a:prstGeom prst="rect">
+                      <a:avLst/>
+                    </a:prstGeom>
+                    <a:noFill/>
+                    <a:ln>
                       <a:noFill/>
-                      <a:ln>
-                        <a:noFill/>
-                      </a:ln>
-                    </pic:spPr>
-                  </pic:pic>
-                </a:graphicData>
-              </a:graphic>
-            </wp:inline>
-          </w:drawing>
-        </w:r>
-      </w:ins>
-      <w:del w:id="42" w:author="Colin Snook" w:date="2017-03-01T08:56:00Z">
-        <w:r>
-          <w:rPr>
-            <w:noProof/>
-            <w:lang w:val="en-US"/>
-          </w:rPr>
-          <w:drawing>
-            <wp:inline distT="0" distB="0" distL="0" distR="0" wp14:anchorId="02B63C00" wp14:editId="516CC97D">
-              <wp:extent cx="5270500" cy="159380"/>
-              <wp:effectExtent l="0" t="0" r="0" b="0"/>
-              <wp:docPr id="5" name="Picture 5"/>
-              <wp:cNvGraphicFramePr>
-                <a:graphicFrameLocks xmlns:a="http://schemas.openxmlformats.org/drawingml/2006/main" noChangeAspect="1"/>
-              </wp:cNvGraphicFramePr>
-              <a:graphic xmlns:a="http://schemas.openxmlformats.org/drawingml/2006/main">
-                <a:graphicData uri="http://schemas.openxmlformats.org/drawingml/2006/picture">
-                  <pic:pic xmlns:pic="http://schemas.openxmlformats.org/drawingml/2006/picture">
-                    <pic:nvPicPr>
-                      <pic:cNvPr id="0" name="Picture 5"/>
-                      <pic:cNvPicPr>
-                        <a:picLocks noChangeAspect="1" noChangeArrowheads="1"/>
-                      </pic:cNvPicPr>
-                    </pic:nvPicPr>
-                    <pic:blipFill>
-                      <a:blip r:embed="rId12">
-                        <a:extLst>
-                          <a:ext uri="{28A0092B-C50C-407E-A947-70E740481C1C}">
-                            <a14:useLocalDpi xmlns:a14="http://schemas.microsoft.com/office/drawing/2010/main" val="0"/>
-                          </a:ext>
-                        </a:extLst>
-                      </a:blip>
-                      <a:srcRect/>
-                      <a:stretch>
-                        <a:fillRect/>
-                      </a:stretch>
-                    </pic:blipFill>
-                    <pic:spPr bwMode="auto">
-                      <a:xfrm>
-                        <a:off x="0" y="0"/>
-                        <a:ext cx="5270500" cy="159380"/>
-                      </a:xfrm>
-                      <a:prstGeom prst="rect">
-                        <a:avLst/>
-                      </a:prstGeom>
+                    </a:ln>
+                  </pic:spPr>
+                </pic:pic>
+              </a:graphicData>
+            </a:graphic>
+          </wp:inline>
+        </w:drawing>
+      </w:r>
+    </w:p>
+    <w:p>
+      <w:r>
+        <w:t xml:space="preserve">At each refinement step we further partition the </w:t>
+      </w:r>
+      <w:r>
+        <w:t>original set of triggers by introducing a smaller residual set.</w:t>
+      </w:r>
+    </w:p>
+    <w:p>
+      <w:r>
+        <w:rPr>
+          <w:noProof/>
+          <w:lang w:val="en-US"/>
+        </w:rPr>
+        <w:drawing>
+          <wp:inline distT="0" distB="0" distL="0" distR="0" wp14:anchorId="759151F8" wp14:editId="2B5D3FBD">
+            <wp:extent cx="5270500" cy="125815"/>
+            <wp:effectExtent l="0" t="0" r="0" b="1270"/>
+            <wp:docPr id="4" name="Picture 2"/>
+            <wp:cNvGraphicFramePr>
+              <a:graphicFrameLocks xmlns:a="http://schemas.openxmlformats.org/drawingml/2006/main" noChangeAspect="1"/>
+            </wp:cNvGraphicFramePr>
+            <a:graphic xmlns:a="http://schemas.openxmlformats.org/drawingml/2006/main">
+              <a:graphicData uri="http://schemas.openxmlformats.org/drawingml/2006/picture">
+                <pic:pic xmlns:pic="http://schemas.openxmlformats.org/drawingml/2006/picture">
+                  <pic:nvPicPr>
+                    <pic:cNvPr id="0" name="Picture 2"/>
+                    <pic:cNvPicPr>
+                      <a:picLocks noChangeAspect="1" noChangeArrowheads="1"/>
+                    </pic:cNvPicPr>
+                  </pic:nvPicPr>
+                  <pic:blipFill>
+                    <a:blip r:embed="rId10">
+                      <a:extLst>
+                        <a:ext uri="{28A0092B-C50C-407E-A947-70E740481C1C}">
+                          <a14:useLocalDpi xmlns:a14="http://schemas.microsoft.com/office/drawing/2010/main" val="0"/>
+                        </a:ext>
+                      </a:extLst>
+                    </a:blip>
+                    <a:srcRect/>
+                    <a:stretch>
+                      <a:fillRect/>
+                    </a:stretch>
+                  </pic:blipFill>
+                  <pic:spPr bwMode="auto">
+                    <a:xfrm>
+                      <a:off x="0" y="0"/>
+                      <a:ext cx="5270500" cy="125815"/>
+                    </a:xfrm>
+                    <a:prstGeom prst="rect">
+                      <a:avLst/>
+                    </a:prstGeom>
+                    <a:noFill/>
+                    <a:ln>
                       <a:noFill/>
-                      <a:ln>
-                        <a:noFill/>
-                      </a:ln>
-                    </pic:spPr>
-                  </pic:pic>
-                </a:graphicData>
-              </a:graphic>
-            </wp:inline>
-          </w:drawing>
-        </w:r>
-      </w:del>
-    </w:p>
-    <w:p>
-      <w:pPr>
-        <w:rPr>
-          <w:ins w:id="43" w:author="Colin Snook" w:date="2017-03-01T08:54:00Z"/>
-        </w:rPr>
-      </w:pPr>
-      <w:ins w:id="44" w:author="Colin Snook" w:date="2017-03-01T08:52:00Z">
-        <w:r>
-          <w:t xml:space="preserve">At each refinement step we further partition the </w:t>
-        </w:r>
-        <w:r>
-          <w:t>original set of triggers</w:t>
-        </w:r>
-      </w:ins>
-      <w:ins w:id="45" w:author="Colin Snook" w:date="2017-03-01T08:55:00Z">
-        <w:r>
-          <w:t xml:space="preserve"> by introducing a smaller residual set</w:t>
-        </w:r>
-      </w:ins>
-      <w:ins w:id="46" w:author="Colin Snook" w:date="2017-03-01T08:52:00Z">
-        <w:r>
-          <w:t>.</w:t>
-        </w:r>
-      </w:ins>
-    </w:p>
-    <w:p>
-      <w:pPr>
-        <w:rPr>
-          <w:ins w:id="47" w:author="Colin Snook" w:date="2017-03-01T08:57:00Z"/>
-        </w:rPr>
-      </w:pPr>
-      <w:ins w:id="48" w:author="Colin Snook" w:date="2017-03-01T08:54:00Z">
-        <w:r>
-          <w:rPr>
-            <w:noProof/>
-            <w:lang w:val="en-US"/>
-          </w:rPr>
-          <w:drawing>
-            <wp:inline distT="0" distB="0" distL="0" distR="0" wp14:anchorId="759151F8" wp14:editId="2B5D3FBD">
-              <wp:extent cx="5270500" cy="125815"/>
-              <wp:effectExtent l="0" t="0" r="0" b="1270"/>
-              <wp:docPr id="4" name="Picture 2"/>
-              <wp:cNvGraphicFramePr>
-                <a:graphicFrameLocks xmlns:a="http://schemas.openxmlformats.org/drawingml/2006/main" noChangeAspect="1"/>
-              </wp:cNvGraphicFramePr>
-              <a:graphic xmlns:a="http://schemas.openxmlformats.org/drawingml/2006/main">
-                <a:graphicData uri="http://schemas.openxmlformats.org/drawingml/2006/picture">
-                  <pic:pic xmlns:pic="http://schemas.openxmlformats.org/drawingml/2006/picture">
-                    <pic:nvPicPr>
-                      <pic:cNvPr id="0" name="Picture 2"/>
-                      <pic:cNvPicPr>
-                        <a:picLocks noChangeAspect="1" noChangeArrowheads="1"/>
-                      </pic:cNvPicPr>
-                    </pic:nvPicPr>
-                    <pic:blipFill>
-                      <a:blip r:embed="rId13">
-                        <a:extLst>
-                          <a:ext uri="{28A0092B-C50C-407E-A947-70E740481C1C}">
-                            <a14:useLocalDpi xmlns:a14="http://schemas.microsoft.com/office/drawing/2010/main" val="0"/>
-                          </a:ext>
-                        </a:extLst>
-                      </a:blip>
-                      <a:srcRect/>
-                      <a:stretch>
-                        <a:fillRect/>
-                      </a:stretch>
-                    </pic:blipFill>
-                    <pic:spPr bwMode="auto">
-                      <a:xfrm>
-                        <a:off x="0" y="0"/>
-                        <a:ext cx="5270500" cy="125815"/>
-                      </a:xfrm>
-                      <a:prstGeom prst="rect">
-                        <a:avLst/>
-                      </a:prstGeom>
-                      <a:noFill/>
-                      <a:ln>
-                        <a:noFill/>
-                      </a:ln>
-                    </pic:spPr>
-                  </pic:pic>
-                </a:graphicData>
-              </a:graphic>
-            </wp:inline>
-          </w:drawing>
-        </w:r>
-      </w:ins>
-    </w:p>
-    <w:p>
-      <w:ins w:id="49" w:author="Colin Snook" w:date="2017-03-01T08:57:00Z">
-        <w:r>
-          <w:t xml:space="preserve">Note that we could have partitioned the previous residual set but this does not result in such a </w:t>
-        </w:r>
-      </w:ins>
-      <w:ins w:id="50" w:author="Colin Snook" w:date="2017-03-01T08:58:00Z">
-        <w:r>
-          <w:t xml:space="preserve">clean enumeration when animating with </w:t>
-        </w:r>
-        <w:proofErr w:type="spellStart"/>
-        <w:r>
-          <w:t>ProB.</w:t>
-        </w:r>
-      </w:ins>
+                    </a:ln>
+                  </pic:spPr>
+                </pic:pic>
+              </a:graphicData>
+            </a:graphic>
+          </wp:inline>
+        </w:drawing>
+      </w:r>
+    </w:p>
+    <w:p>
+      <w:r>
+        <w:t xml:space="preserve">Note that we could have partitioned the previous residual set but this does not result in such a clean enumeration when animating with </w:t>
+      </w:r>
+      <w:proofErr w:type="spellStart"/>
+      <w:r>
+        <w:t>ProB.</w:t>
+      </w:r>
       <w:proofErr w:type="spellEnd"/>
     </w:p>
     <w:p>
@@ -1402,11 +957,9 @@
       <w:r>
         <w:t>owed by the name of the raised triggers (separated by underscores if more than one).</w:t>
       </w:r>
-      <w:ins w:id="51" w:author="Colin Snook" w:date="2017-03-01T09:01:00Z">
-        <w:r>
-          <w:t xml:space="preserve"> These events are removed once they are refined by a transition.</w:t>
-        </w:r>
-      </w:ins>
+      <w:r>
+        <w:t xml:space="preserve"> These events are removed once they are refined by a transition.</w:t>
+      </w:r>
     </w:p>
     <w:p>
       <w:r>
@@ -1432,7 +985,7 @@
                     </pic:cNvPicPr>
                   </pic:nvPicPr>
                   <pic:blipFill>
-                    <a:blip r:embed="rId14">
+                    <a:blip r:embed="rId11">
                       <a:extLst>
                         <a:ext uri="{28A0092B-C50C-407E-A947-70E740481C1C}">
                           <a14:useLocalDpi xmlns:a14="http://schemas.microsoft.com/office/drawing/2010/main" val="0"/>
@@ -1473,11 +1026,6 @@
       </w:r>
     </w:p>
     <w:p>
-      <w:pPr>
-        <w:rPr>
-          <w:ins w:id="52" w:author="Colin Snook" w:date="2017-03-01T09:16:00Z"/>
-        </w:rPr>
-      </w:pPr>
       <w:r>
         <w:t xml:space="preserve">External triggers are always raised non-deterministically by introducing events similar to the </w:t>
       </w:r>
@@ -1499,316 +1047,149 @@
     <w:p>
       <w:pPr>
         <w:pStyle w:val="Heading2"/>
-        <w:rPr>
-          <w:ins w:id="53" w:author="Colin Snook" w:date="2017-03-01T09:16:00Z"/>
-        </w:rPr>
-        <w:pPrChange w:id="54" w:author="Colin Snook" w:date="2017-03-01T09:16:00Z">
-          <w:pPr/>
-        </w:pPrChange>
-      </w:pPr>
-      <w:ins w:id="55" w:author="Colin Snook" w:date="2017-03-01T09:16:00Z">
-        <w:r>
-          <w:t>Introducing users transitions</w:t>
-        </w:r>
-      </w:ins>
-      <w:ins w:id="56" w:author="Colin Snook" w:date="2017-03-01T09:23:00Z">
-        <w:r>
-          <w:t xml:space="preserve"> into the ‘engine’</w:t>
-        </w:r>
-      </w:ins>
-    </w:p>
-    <w:p>
-      <w:pPr>
-        <w:rPr>
-          <w:ins w:id="57" w:author="Colin Snook" w:date="2017-03-01T09:26:00Z"/>
-        </w:rPr>
-      </w:pPr>
-      <w:ins w:id="58" w:author="Colin Snook" w:date="2017-03-01T09:19:00Z">
-        <w:r>
-          <w:t xml:space="preserve"> </w:t>
-        </w:r>
-      </w:ins>
-      <w:ins w:id="59" w:author="Colin Snook" w:date="2017-03-01T09:16:00Z">
-        <w:r>
-          <w:t xml:space="preserve">When the </w:t>
-        </w:r>
-      </w:ins>
-      <w:ins w:id="60" w:author="Colin Snook" w:date="2017-03-01T09:17:00Z">
-        <w:r>
-          <w:t xml:space="preserve">users </w:t>
-        </w:r>
-      </w:ins>
-      <w:ins w:id="61" w:author="Colin Snook" w:date="2017-03-01T09:16:00Z">
-        <w:r>
-          <w:t xml:space="preserve">SCXML </w:t>
-        </w:r>
-      </w:ins>
-      <w:ins w:id="62" w:author="Colin Snook" w:date="2017-03-01T09:17:00Z">
-        <w:r>
-          <w:t xml:space="preserve">state-chart is translated into Event-B, </w:t>
-        </w:r>
-      </w:ins>
-      <w:ins w:id="63" w:author="Colin Snook" w:date="2017-03-01T09:20:00Z">
-        <w:r>
-          <w:t xml:space="preserve">new events </w:t>
-        </w:r>
-      </w:ins>
-      <w:ins w:id="64" w:author="Colin Snook" w:date="2017-03-01T09:23:00Z">
-        <w:r>
-          <w:t xml:space="preserve">that represent the users transitions </w:t>
-        </w:r>
-      </w:ins>
-      <w:ins w:id="65" w:author="Colin Snook" w:date="2017-03-01T09:20:00Z">
-        <w:r>
-          <w:t xml:space="preserve">are introduced into </w:t>
-        </w:r>
-      </w:ins>
-      <w:ins w:id="66" w:author="Colin Snook" w:date="2017-03-01T09:21:00Z">
-        <w:r>
-          <w:t xml:space="preserve">a refined version of the basis that describes the engine. </w:t>
-        </w:r>
-      </w:ins>
-      <w:ins w:id="67" w:author="Colin Snook" w:date="2017-03-01T09:20:00Z">
-        <w:r>
-          <w:t xml:space="preserve"> </w:t>
-        </w:r>
-      </w:ins>
-      <w:ins w:id="68" w:author="Colin Snook" w:date="2017-03-01T09:23:00Z">
-        <w:r>
-          <w:t>These events retain the actions of the SCXML transition including changing to the target state of the SCXML state-chart</w:t>
-        </w:r>
-      </w:ins>
-      <w:ins w:id="69" w:author="Colin Snook" w:date="2017-03-01T09:24:00Z">
-        <w:r>
-          <w:t xml:space="preserve">. However, their guards are all removed and replaced by the </w:t>
-        </w:r>
-      </w:ins>
-      <w:ins w:id="70" w:author="Colin Snook" w:date="2017-03-01T09:25:00Z">
-        <w:r>
-          <w:t>enabling</w:t>
-        </w:r>
-      </w:ins>
-      <w:ins w:id="71" w:author="Colin Snook" w:date="2017-03-01T09:24:00Z">
-        <w:r>
-          <w:t xml:space="preserve"> </w:t>
-        </w:r>
-      </w:ins>
-      <w:ins w:id="72" w:author="Colin Snook" w:date="2017-03-01T09:25:00Z">
-        <w:r>
-          <w:t xml:space="preserve">flag described above. </w:t>
-        </w:r>
-      </w:ins>
-      <w:ins w:id="73" w:author="Colin Snook" w:date="2017-03-01T09:27:00Z">
-        <w:r>
-          <w:t xml:space="preserve"> The event resets the enabling flag to </w:t>
-        </w:r>
-      </w:ins>
-      <w:ins w:id="74" w:author="Colin Snook" w:date="2017-03-01T09:29:00Z">
-        <w:r>
-          <w:t>indicate to the engine</w:t>
-        </w:r>
-      </w:ins>
-      <w:ins w:id="75" w:author="Colin Snook" w:date="2017-03-01T09:27:00Z">
-        <w:r>
-          <w:t xml:space="preserve"> that it has fired</w:t>
-        </w:r>
-      </w:ins>
-      <w:ins w:id="76" w:author="Colin Snook" w:date="2017-03-01T09:29:00Z">
-        <w:r>
-          <w:t>. We also ensure that the event can only fire at the relevant stage of the engine by adding a guard for the engine state.</w:t>
-        </w:r>
-      </w:ins>
-      <w:ins w:id="77" w:author="Colin Snook" w:date="2017-03-01T09:30:00Z">
-        <w:r>
-          <w:t xml:space="preserve"> </w:t>
-        </w:r>
-      </w:ins>
-      <w:ins w:id="78" w:author="Colin Snook" w:date="2017-03-01T09:31:00Z">
-        <w:r>
-          <w:t>(This is only needed in abstract levels where the engine may proceed without waiting for the event to fire</w:t>
-        </w:r>
-      </w:ins>
-      <w:ins w:id="79" w:author="Colin Snook" w:date="2017-03-01T09:33:00Z">
-        <w:r>
-          <w:t>. We discuss this in more detail below</w:t>
-        </w:r>
-      </w:ins>
-      <w:ins w:id="80" w:author="Colin Snook" w:date="2017-03-01T09:31:00Z">
-        <w:r>
-          <w:t>).</w:t>
-        </w:r>
-      </w:ins>
-    </w:p>
-    <w:p>
-      <w:pPr>
-        <w:rPr>
-          <w:ins w:id="81" w:author="Colin Snook" w:date="2017-03-01T09:26:00Z"/>
-        </w:rPr>
-      </w:pPr>
-    </w:p>
+      </w:pPr>
+      <w:r>
+        <w:t>Introducing users transitions into the ‘engine’</w:t>
+      </w:r>
+    </w:p>
+    <w:p>
+      <w:r>
+        <w:t xml:space="preserve"> </w:t>
+      </w:r>
+      <w:r>
+        <w:t xml:space="preserve">When the users SCXML state-chart is translated into Event-B, new events </w:t>
+      </w:r>
+      <w:r>
+        <w:t xml:space="preserve">that represent the users transitions </w:t>
+      </w:r>
+      <w:r>
+        <w:t xml:space="preserve">are introduced into a refined version of the basis that describes the engine.  </w:t>
+      </w:r>
+      <w:r>
+        <w:t>These events retain the actions of the SCXML transition including changing to the target state of the SCXML state-chart. However, their guards are all removed and replaced by the enabling flag described above.  The event resets the enabling flag to indicate to the engine that it has fired. We also ensure that the event can only fire at the relevant stage of the engine by adding a guard for the engine state. (This is only needed in abstract levels where the engine may proceed without waiting for the event to fire. We discuss this in more detail below).</w:t>
+      </w:r>
+    </w:p>
+    <w:p/>
     <w:p>
       <w:pPr>
         <w:jc w:val="center"/>
-        <w:rPr>
-          <w:ins w:id="82" w:author="Colin Snook" w:date="2017-03-01T09:33:00Z"/>
-        </w:rPr>
-        <w:pPrChange w:id="83" w:author="Colin Snook" w:date="2017-03-01T09:33:00Z">
-          <w:pPr/>
-        </w:pPrChange>
-      </w:pPr>
-      <w:ins w:id="84" w:author="Colin Snook" w:date="2017-03-01T09:26:00Z">
-        <w:r>
-          <w:rPr>
-            <w:noProof/>
-            <w:lang w:val="en-US"/>
-          </w:rPr>
-          <w:drawing>
-            <wp:inline distT="0" distB="0" distL="0" distR="0" wp14:anchorId="3F1645DF" wp14:editId="1A43D74F">
-              <wp:extent cx="3625746" cy="1235578"/>
-              <wp:effectExtent l="0" t="0" r="6985" b="9525"/>
-              <wp:docPr id="11" name="Picture 5"/>
-              <wp:cNvGraphicFramePr>
-                <a:graphicFrameLocks xmlns:a="http://schemas.openxmlformats.org/drawingml/2006/main" noChangeAspect="1"/>
-              </wp:cNvGraphicFramePr>
-              <a:graphic xmlns:a="http://schemas.openxmlformats.org/drawingml/2006/main">
-                <a:graphicData uri="http://schemas.openxmlformats.org/drawingml/2006/picture">
-                  <pic:pic xmlns:pic="http://schemas.openxmlformats.org/drawingml/2006/picture">
-                    <pic:nvPicPr>
-                      <pic:cNvPr id="0" name="Picture 5"/>
-                      <pic:cNvPicPr>
-                        <a:picLocks noChangeAspect="1" noChangeArrowheads="1"/>
-                      </pic:cNvPicPr>
-                    </pic:nvPicPr>
-                    <pic:blipFill>
-                      <a:blip r:embed="rId15">
-                        <a:extLst>
-                          <a:ext uri="{28A0092B-C50C-407E-A947-70E740481C1C}">
-                            <a14:useLocalDpi xmlns:a14="http://schemas.microsoft.com/office/drawing/2010/main" val="0"/>
-                          </a:ext>
-                        </a:extLst>
-                      </a:blip>
-                      <a:srcRect/>
-                      <a:stretch>
-                        <a:fillRect/>
-                      </a:stretch>
-                    </pic:blipFill>
-                    <pic:spPr bwMode="auto">
-                      <a:xfrm>
-                        <a:off x="0" y="0"/>
-                        <a:ext cx="3625746" cy="1235578"/>
-                      </a:xfrm>
-                      <a:prstGeom prst="rect">
-                        <a:avLst/>
-                      </a:prstGeom>
+      </w:pPr>
+      <w:r>
+        <w:rPr>
+          <w:noProof/>
+          <w:lang w:val="en-US"/>
+        </w:rPr>
+        <w:drawing>
+          <wp:inline distT="0" distB="0" distL="0" distR="0" wp14:anchorId="3F1645DF" wp14:editId="1A43D74F">
+            <wp:extent cx="3625746" cy="1235578"/>
+            <wp:effectExtent l="0" t="0" r="6985" b="9525"/>
+            <wp:docPr id="11" name="Picture 5"/>
+            <wp:cNvGraphicFramePr>
+              <a:graphicFrameLocks xmlns:a="http://schemas.openxmlformats.org/drawingml/2006/main" noChangeAspect="1"/>
+            </wp:cNvGraphicFramePr>
+            <a:graphic xmlns:a="http://schemas.openxmlformats.org/drawingml/2006/main">
+              <a:graphicData uri="http://schemas.openxmlformats.org/drawingml/2006/picture">
+                <pic:pic xmlns:pic="http://schemas.openxmlformats.org/drawingml/2006/picture">
+                  <pic:nvPicPr>
+                    <pic:cNvPr id="0" name="Picture 5"/>
+                    <pic:cNvPicPr>
+                      <a:picLocks noChangeAspect="1" noChangeArrowheads="1"/>
+                    </pic:cNvPicPr>
+                  </pic:nvPicPr>
+                  <pic:blipFill>
+                    <a:blip r:embed="rId12">
+                      <a:extLst>
+                        <a:ext uri="{28A0092B-C50C-407E-A947-70E740481C1C}">
+                          <a14:useLocalDpi xmlns:a14="http://schemas.microsoft.com/office/drawing/2010/main" val="0"/>
+                        </a:ext>
+                      </a:extLst>
+                    </a:blip>
+                    <a:srcRect/>
+                    <a:stretch>
+                      <a:fillRect/>
+                    </a:stretch>
+                  </pic:blipFill>
+                  <pic:spPr bwMode="auto">
+                    <a:xfrm>
+                      <a:off x="0" y="0"/>
+                      <a:ext cx="3625746" cy="1235578"/>
+                    </a:xfrm>
+                    <a:prstGeom prst="rect">
+                      <a:avLst/>
+                    </a:prstGeom>
+                    <a:noFill/>
+                    <a:ln>
                       <a:noFill/>
-                      <a:ln>
-                        <a:noFill/>
-                      </a:ln>
-                    </pic:spPr>
-                  </pic:pic>
-                </a:graphicData>
-              </a:graphic>
-            </wp:inline>
-          </w:drawing>
-        </w:r>
-      </w:ins>
-    </w:p>
-    <w:p>
-      <w:pPr>
-        <w:rPr>
-          <w:ins w:id="85" w:author="Colin Snook" w:date="2017-03-01T09:34:00Z"/>
-        </w:rPr>
-      </w:pPr>
-    </w:p>
-    <w:p>
-      <w:pPr>
-        <w:rPr>
-          <w:ins w:id="86" w:author="Colin Snook" w:date="2017-03-01T09:34:00Z"/>
-        </w:rPr>
-      </w:pPr>
-      <w:ins w:id="87" w:author="Colin Snook" w:date="2017-03-01T09:34:00Z">
-        <w:r>
-          <w:t>The guards from the user transition, including any trigger requirement, source state and user entered condition</w:t>
-        </w:r>
-      </w:ins>
-      <w:ins w:id="88" w:author="Colin Snook" w:date="2017-03-01T09:37:00Z">
-        <w:r>
-          <w:t>s</w:t>
-        </w:r>
-      </w:ins>
-      <w:ins w:id="89" w:author="Colin Snook" w:date="2017-03-01T09:34:00Z">
-        <w:r>
-          <w:t>, are used by the engine to set the enabling flag of the event</w:t>
-        </w:r>
-      </w:ins>
-      <w:ins w:id="90" w:author="Colin Snook" w:date="2017-03-01T09:35:00Z">
-        <w:r>
-          <w:t xml:space="preserve">. </w:t>
-        </w:r>
-      </w:ins>
-    </w:p>
-    <w:p>
-      <w:pPr>
-        <w:rPr>
-          <w:ins w:id="91" w:author="Colin Snook" w:date="2017-03-01T09:33:00Z"/>
-        </w:rPr>
-      </w:pPr>
-      <w:ins w:id="92" w:author="Colin Snook" w:date="2017-03-01T09:35:00Z">
-        <w:r>
-          <w:rPr>
-            <w:noProof/>
-            <w:lang w:val="en-US"/>
-          </w:rPr>
-          <w:drawing>
-            <wp:inline distT="0" distB="0" distL="0" distR="0" wp14:anchorId="1E70B349" wp14:editId="64FA856C">
-              <wp:extent cx="5270500" cy="2097001"/>
-              <wp:effectExtent l="0" t="0" r="0" b="11430"/>
-              <wp:docPr id="12" name="Picture 6"/>
-              <wp:cNvGraphicFramePr>
-                <a:graphicFrameLocks xmlns:a="http://schemas.openxmlformats.org/drawingml/2006/main" noChangeAspect="1"/>
-              </wp:cNvGraphicFramePr>
-              <a:graphic xmlns:a="http://schemas.openxmlformats.org/drawingml/2006/main">
-                <a:graphicData uri="http://schemas.openxmlformats.org/drawingml/2006/picture">
-                  <pic:pic xmlns:pic="http://schemas.openxmlformats.org/drawingml/2006/picture">
-                    <pic:nvPicPr>
-                      <pic:cNvPr id="0" name="Picture 6"/>
-                      <pic:cNvPicPr>
-                        <a:picLocks noChangeAspect="1" noChangeArrowheads="1"/>
-                      </pic:cNvPicPr>
-                    </pic:nvPicPr>
-                    <pic:blipFill>
-                      <a:blip r:embed="rId16">
-                        <a:extLst>
-                          <a:ext uri="{28A0092B-C50C-407E-A947-70E740481C1C}">
-                            <a14:useLocalDpi xmlns:a14="http://schemas.microsoft.com/office/drawing/2010/main" val="0"/>
-                          </a:ext>
-                        </a:extLst>
-                      </a:blip>
-                      <a:srcRect/>
-                      <a:stretch>
-                        <a:fillRect/>
-                      </a:stretch>
-                    </pic:blipFill>
-                    <pic:spPr bwMode="auto">
-                      <a:xfrm>
-                        <a:off x="0" y="0"/>
-                        <a:ext cx="5270500" cy="2097001"/>
-                      </a:xfrm>
-                      <a:prstGeom prst="rect">
-                        <a:avLst/>
-                      </a:prstGeom>
+                    </a:ln>
+                  </pic:spPr>
+                </pic:pic>
+              </a:graphicData>
+            </a:graphic>
+          </wp:inline>
+        </w:drawing>
+      </w:r>
+    </w:p>
+    <w:p/>
+    <w:p>
+      <w:r>
+        <w:t xml:space="preserve">The guards from the user transition, including any trigger requirement, source state and user entered conditions, are used by the engine to set the enabling flag of the event. </w:t>
+      </w:r>
+    </w:p>
+    <w:p>
+      <w:r>
+        <w:rPr>
+          <w:noProof/>
+          <w:lang w:val="en-US"/>
+        </w:rPr>
+        <w:drawing>
+          <wp:inline distT="0" distB="0" distL="0" distR="0" wp14:anchorId="1E70B349" wp14:editId="64FA856C">
+            <wp:extent cx="5270500" cy="2097001"/>
+            <wp:effectExtent l="0" t="0" r="0" b="11430"/>
+            <wp:docPr id="12" name="Picture 6"/>
+            <wp:cNvGraphicFramePr>
+              <a:graphicFrameLocks xmlns:a="http://schemas.openxmlformats.org/drawingml/2006/main" noChangeAspect="1"/>
+            </wp:cNvGraphicFramePr>
+            <a:graphic xmlns:a="http://schemas.openxmlformats.org/drawingml/2006/main">
+              <a:graphicData uri="http://schemas.openxmlformats.org/drawingml/2006/picture">
+                <pic:pic xmlns:pic="http://schemas.openxmlformats.org/drawingml/2006/picture">
+                  <pic:nvPicPr>
+                    <pic:cNvPr id="0" name="Picture 6"/>
+                    <pic:cNvPicPr>
+                      <a:picLocks noChangeAspect="1" noChangeArrowheads="1"/>
+                    </pic:cNvPicPr>
+                  </pic:nvPicPr>
+                  <pic:blipFill>
+                    <a:blip r:embed="rId13">
+                      <a:extLst>
+                        <a:ext uri="{28A0092B-C50C-407E-A947-70E740481C1C}">
+                          <a14:useLocalDpi xmlns:a14="http://schemas.microsoft.com/office/drawing/2010/main" val="0"/>
+                        </a:ext>
+                      </a:extLst>
+                    </a:blip>
+                    <a:srcRect/>
+                    <a:stretch>
+                      <a:fillRect/>
+                    </a:stretch>
+                  </pic:blipFill>
+                  <pic:spPr bwMode="auto">
+                    <a:xfrm>
+                      <a:off x="0" y="0"/>
+                      <a:ext cx="5270500" cy="2097001"/>
+                    </a:xfrm>
+                    <a:prstGeom prst="rect">
+                      <a:avLst/>
+                    </a:prstGeom>
+                    <a:noFill/>
+                    <a:ln>
                       <a:noFill/>
-                      <a:ln>
-                        <a:noFill/>
-                      </a:ln>
-                    </pic:spPr>
-                  </pic:pic>
-                </a:graphicData>
-              </a:graphic>
-            </wp:inline>
-          </w:drawing>
-        </w:r>
-      </w:ins>
+                    </a:ln>
+                  </pic:spPr>
+                </pic:pic>
+              </a:graphicData>
+            </a:graphic>
+          </wp:inline>
+        </w:drawing>
+      </w:r>
     </w:p>
     <w:p/>
     <w:p>
@@ -1853,9 +1234,6 @@
       <w:r>
         <w:rPr>
           <w:i/>
-          <w:rPrChange w:id="93" w:author="Colin Snook" w:date="2017-03-01T09:02:00Z">
-            <w:rPr/>
-          </w:rPrChange>
         </w:rPr>
         <w:t>incCount</w:t>
       </w:r>
@@ -1867,9 +1245,6 @@
       <w:r>
         <w:rPr>
           <w:i/>
-          <w:rPrChange w:id="94" w:author="Colin Snook" w:date="2017-03-01T09:02:00Z">
-            <w:rPr/>
-          </w:rPrChange>
         </w:rPr>
         <w:t>cnt</w:t>
       </w:r>
@@ -1877,9 +1252,6 @@
       <w:r>
         <w:rPr>
           <w:i/>
-          <w:rPrChange w:id="95" w:author="Colin Snook" w:date="2017-03-01T09:02:00Z">
-            <w:rPr/>
-          </w:rPrChange>
         </w:rPr>
         <w:t>&lt;max</w:t>
       </w:r>
@@ -1898,9 +1270,6 @@
       <w:r>
         <w:rPr>
           <w:i/>
-          <w:rPrChange w:id="96" w:author="Colin Snook" w:date="2017-03-01T09:02:00Z">
-            <w:rPr/>
-          </w:rPrChange>
         </w:rPr>
         <w:t>cnt</w:t>
       </w:r>
@@ -1921,9 +1290,6 @@
       <w:r>
         <w:rPr>
           <w:i/>
-          <w:rPrChange w:id="97" w:author="Colin Snook" w:date="2017-03-01T09:02:00Z">
-            <w:rPr/>
-          </w:rPrChange>
         </w:rPr>
         <w:t>cnt</w:t>
       </w:r>
@@ -1953,14 +1319,12 @@
       <w:r>
         <w:t xml:space="preserve"> </w:t>
       </w:r>
-      <w:ins w:id="98" w:author="Colin Snook" w:date="2017-03-01T09:03:00Z">
-        <w:r>
-          <w:br/>
-        </w:r>
-        <w:r>
-          <w:tab/>
-        </w:r>
-      </w:ins>
+      <w:r>
+        <w:br/>
+      </w:r>
+      <w:r>
+        <w:tab/>
+      </w:r>
       <w:proofErr w:type="spellStart"/>
       <w:r>
         <w:rPr>
@@ -2008,11 +1372,6 @@
       <w:r>
         <w:t xml:space="preserve"> </w:t>
       </w:r>
-      <w:del w:id="99" w:author="Colin Snook" w:date="2017-03-01T09:03:00Z">
-        <w:r>
-          <w:delText xml:space="preserve">not theorem </w:delText>
-        </w:r>
-      </w:del>
     </w:p>
     <w:p>
       <w:r>
@@ -2025,9 +1384,6 @@
       <w:r>
         <w:rPr>
           <w:i/>
-          <w:rPrChange w:id="100" w:author="Colin Snook" w:date="2017-03-01T09:03:00Z">
-            <w:rPr/>
-          </w:rPrChange>
         </w:rPr>
         <w:t>cnt</w:t>
       </w:r>
@@ -2036,15 +1392,7 @@
         <w:t>, it w</w:t>
       </w:r>
       <w:r>
-        <w:t xml:space="preserve">ould not satisfy this invariant so the invariant provides </w:t>
-      </w:r>
-      <w:del w:id="101" w:author="Colin Snook" w:date="2017-03-01T09:03:00Z">
-        <w:r>
-          <w:delText xml:space="preserve">a </w:delText>
-        </w:r>
-      </w:del>
-      <w:r>
-        <w:t>verification that there is no potential conflict in the system.</w:t>
+        <w:t>ould not satisfy this invariant so the invariant provides verification that there is no potential conflict in the system.</w:t>
       </w:r>
     </w:p>
     <w:p/>
@@ -2073,11 +1421,9 @@
       <w:r>
         <w:t>While it is possible to write actions that are conditional this can make proof more difficult. Also, in our example we wish to conditional</w:t>
       </w:r>
-      <w:ins w:id="102" w:author="Colin Snook" w:date="2017-03-01T09:04:00Z">
-        <w:r>
-          <w:t>ly</w:t>
-        </w:r>
-      </w:ins>
+      <w:r>
+        <w:t>ly</w:t>
+      </w:r>
       <w:r>
         <w:t xml:space="preserve"> raise a trigger by refining a previously non-deterministic raise event. Making this conditional </w:t>
       </w:r>
@@ -2092,9 +1438,6 @@
       <w:r>
         <w:rPr>
           <w:b/>
-          <w:rPrChange w:id="103" w:author="Colin Snook" w:date="2017-03-01T09:04:00Z">
-            <w:rPr/>
-          </w:rPrChange>
         </w:rPr>
         <w:t>This is the only situation where we place user guards into events directly</w:t>
       </w:r>
@@ -2127,7 +1470,7 @@
                     </pic:cNvPicPr>
                   </pic:nvPicPr>
                   <pic:blipFill>
-                    <a:blip r:embed="rId17">
+                    <a:blip r:embed="rId14">
                       <a:extLst>
                         <a:ext uri="{28A0092B-C50C-407E-A947-70E740481C1C}">
                           <a14:useLocalDpi xmlns:a14="http://schemas.microsoft.com/office/drawing/2010/main" val="0"/>
@@ -2188,7 +1531,6 @@
     <w:p>
       <w:pPr>
         <w:rPr>
-          <w:ins w:id="104" w:author="Colin Snook" w:date="2017-03-01T09:07:00Z"/>
           <w:color w:val="FF0000"/>
         </w:rPr>
       </w:pPr>
@@ -2206,135 +1548,28 @@
       <w:pPr>
         <w:ind w:firstLine="720"/>
         <w:rPr>
-          <w:ins w:id="105" w:author="Colin Snook" w:date="2017-03-01T09:07:00Z"/>
           <w:rFonts w:ascii="Brave Sans Mono" w:hAnsi="Brave Sans Mono" w:cs="Brave Sans Mono"/>
           <w:color w:val="008000"/>
           <w:sz w:val="20"/>
           <w:szCs w:val="20"/>
           <w:lang w:val="en-US"/>
         </w:rPr>
-        <w:pPrChange w:id="106" w:author="Colin Snook" w:date="2017-03-01T09:07:00Z">
-          <w:pPr/>
-        </w:pPrChange>
-      </w:pPr>
-      <w:ins w:id="107" w:author="Colin Snook" w:date="2017-03-01T09:07:00Z">
-        <w:r>
-          <w:rPr>
-            <w:rFonts w:ascii="Brave Sans Mono" w:hAnsi="Brave Sans Mono" w:cs="Brave Sans Mono"/>
-            <w:color w:val="008000"/>
-            <w:sz w:val="20"/>
-            <w:szCs w:val="20"/>
-            <w:lang w:val="en-US"/>
-          </w:rPr>
-          <w:t>SCXML_e1_enabled_1 = TRUE ⇒ SCXML_e1_enabled = TRUE</w:t>
-        </w:r>
-      </w:ins>
-    </w:p>
-    <w:p>
-      <w:pPr>
-        <w:ind w:firstLine="720"/>
-        <w:rPr>
-          <w:ins w:id="108" w:author="Colin Snook" w:date="2017-03-01T09:05:00Z"/>
+      </w:pPr>
+      <w:r>
+        <w:rPr>
           <w:rFonts w:ascii="Brave Sans Mono" w:hAnsi="Brave Sans Mono" w:cs="Brave Sans Mono"/>
           <w:color w:val="008000"/>
           <w:sz w:val="20"/>
           <w:szCs w:val="20"/>
           <w:lang w:val="en-US"/>
-          <w:rPrChange w:id="109" w:author="Colin Snook" w:date="2017-03-01T09:07:00Z">
-            <w:rPr>
-              <w:ins w:id="110" w:author="Colin Snook" w:date="2017-03-01T09:05:00Z"/>
-              <w:color w:val="FF0000"/>
-            </w:rPr>
-          </w:rPrChange>
-        </w:rPr>
-        <w:pPrChange w:id="111" w:author="Colin Snook" w:date="2017-03-01T09:07:00Z">
-          <w:pPr/>
-        </w:pPrChange>
-      </w:pPr>
-    </w:p>
-    <w:p>
-      <w:pPr>
-        <w:rPr>
-          <w:ins w:id="112" w:author="Colin Snook" w:date="2017-03-01T09:09:00Z"/>
-          <w:rPrChange w:id="113" w:author="Colin Snook" w:date="2017-03-01T09:11:00Z">
-            <w:rPr>
-              <w:ins w:id="114" w:author="Colin Snook" w:date="2017-03-01T09:09:00Z"/>
-              <w:color w:val="FF0000"/>
-            </w:rPr>
-          </w:rPrChange>
-        </w:rPr>
-      </w:pPr>
-      <w:r>
-        <w:rPr>
-          <w:rPrChange w:id="115" w:author="Colin Snook" w:date="2017-03-01T09:11:00Z">
-            <w:rPr>
-              <w:color w:val="FF0000"/>
-            </w:rPr>
-          </w:rPrChange>
-        </w:rPr>
-        <w:t xml:space="preserve">Unfortunately however, the subsequent step of the run to completion </w:t>
-      </w:r>
-      <w:proofErr w:type="gramStart"/>
-      <w:r>
-        <w:rPr>
-          <w:rPrChange w:id="116" w:author="Colin Snook" w:date="2017-03-01T09:11:00Z">
-            <w:rPr>
-              <w:color w:val="FF0000"/>
-            </w:rPr>
-          </w:rPrChange>
-        </w:rPr>
-        <w:t>engine which</w:t>
-      </w:r>
-      <w:proofErr w:type="gramEnd"/>
-      <w:r>
-        <w:rPr>
-          <w:rPrChange w:id="117" w:author="Colin Snook" w:date="2017-03-01T09:11:00Z">
-            <w:rPr>
-              <w:color w:val="FF0000"/>
-            </w:rPr>
-          </w:rPrChange>
-        </w:rPr>
-        <w:t xml:space="preserve"> waits for the transitions to fire, is guarded by the negation of these guards which have been weakened by the above.</w:t>
-      </w:r>
-      <w:ins w:id="118" w:author="Colin Snook" w:date="2017-03-01T09:08:00Z">
-        <w:r>
-          <w:rPr>
-            <w:rPrChange w:id="119" w:author="Colin Snook" w:date="2017-03-01T09:11:00Z">
-              <w:rPr>
-                <w:color w:val="FF0000"/>
-              </w:rPr>
-            </w:rPrChange>
-          </w:rPr>
-          <w:t xml:space="preserve"> I.e. it is </w:t>
-        </w:r>
-        <w:r>
-          <w:rPr>
-            <w:b/>
-            <w:rPrChange w:id="120" w:author="Colin Snook" w:date="2017-03-01T09:11:00Z">
-              <w:rPr>
-                <w:color w:val="FF0000"/>
-              </w:rPr>
-            </w:rPrChange>
-          </w:rPr>
-          <w:t>not</w:t>
-        </w:r>
-        <w:r>
-          <w:rPr>
-            <w:rPrChange w:id="121" w:author="Colin Snook" w:date="2017-03-01T09:11:00Z">
-              <w:rPr>
-                <w:color w:val="FF0000"/>
-              </w:rPr>
-            </w:rPrChange>
-          </w:rPr>
-          <w:t xml:space="preserve"> true that </w:t>
-        </w:r>
-      </w:ins>
+        </w:rPr>
+        <w:t>SCXML_e1_enabled_1 = TRUE ⇒ SCXML_e1_enabled = TRUE</w:t>
+      </w:r>
     </w:p>
     <w:p>
       <w:pPr>
         <w:ind w:firstLine="720"/>
         <w:rPr>
-          <w:ins w:id="122" w:author="Colin Snook" w:date="2017-03-01T09:09:00Z"/>
           <w:rFonts w:ascii="Brave Sans Mono" w:hAnsi="Brave Sans Mono" w:cs="Brave Sans Mono"/>
           <w:color w:val="008000"/>
           <w:sz w:val="20"/>
@@ -2342,110 +1577,90 @@
           <w:lang w:val="en-US"/>
         </w:rPr>
       </w:pPr>
-      <w:ins w:id="123" w:author="Colin Snook" w:date="2017-03-01T09:09:00Z">
-        <w:r>
-          <w:rPr>
-            <w:rFonts w:ascii="Brave Sans Mono" w:hAnsi="Brave Sans Mono" w:cs="Brave Sans Mono"/>
-            <w:color w:val="008000"/>
-            <w:sz w:val="20"/>
-            <w:szCs w:val="20"/>
-            <w:lang w:val="en-US"/>
-          </w:rPr>
-          <w:t>SCXML_e1_enabled_1 = FALSE ⇒ SCXML_e1_enabled = FALSE</w:t>
-        </w:r>
-      </w:ins>
-    </w:p>
-    <w:p>
-      <w:pPr>
-        <w:rPr>
-          <w:lang w:val="en-US"/>
-          <w:rPrChange w:id="124" w:author="Colin Snook" w:date="2017-03-01T09:13:00Z">
-            <w:rPr>
-              <w:color w:val="FF0000"/>
-            </w:rPr>
-          </w:rPrChange>
-        </w:rPr>
-      </w:pPr>
-      <w:ins w:id="125" w:author="Colin Snook" w:date="2017-03-01T09:10:00Z">
-        <w:r>
-          <w:rPr>
-            <w:lang w:val="en-US"/>
-          </w:rPr>
-          <w:t>This problem is discussed in</w:t>
-        </w:r>
-      </w:ins>
-      <w:ins w:id="126" w:author="Colin Snook" w:date="2017-03-01T09:12:00Z">
-        <w:r>
-          <w:rPr>
-            <w:lang w:val="en-US"/>
-          </w:rPr>
-          <w:t xml:space="preserve"> more detail in</w:t>
-        </w:r>
-      </w:ins>
-      <w:ins w:id="127" w:author="Colin Snook" w:date="2017-03-01T09:10:00Z">
-        <w:r>
-          <w:rPr>
-            <w:lang w:val="en-US"/>
-          </w:rPr>
-          <w:t xml:space="preserve"> the next section</w:t>
-        </w:r>
-      </w:ins>
-      <w:ins w:id="128" w:author="Colin Snook" w:date="2017-03-01T09:11:00Z">
-        <w:r>
-          <w:rPr>
-            <w:lang w:val="en-US"/>
-          </w:rPr>
-          <w:t>. The solution results in relaxing the abstract levels to allow the engine to continue</w:t>
-        </w:r>
-      </w:ins>
-      <w:ins w:id="129" w:author="Colin Snook" w:date="2017-03-01T09:12:00Z">
-        <w:r>
-          <w:rPr>
-            <w:lang w:val="en-US"/>
-          </w:rPr>
-          <w:t xml:space="preserve"> to the next </w:t>
-        </w:r>
-      </w:ins>
-      <w:ins w:id="130" w:author="Colin Snook" w:date="2017-03-01T09:13:00Z">
-        <w:r>
-          <w:rPr>
-            <w:lang w:val="en-US"/>
-          </w:rPr>
-          <w:t xml:space="preserve">‘big </w:t>
-        </w:r>
-      </w:ins>
-      <w:ins w:id="131" w:author="Colin Snook" w:date="2017-03-01T09:12:00Z">
-        <w:r>
-          <w:rPr>
-            <w:lang w:val="en-US"/>
-          </w:rPr>
-          <w:t>step</w:t>
-        </w:r>
-      </w:ins>
-      <w:ins w:id="132" w:author="Colin Snook" w:date="2017-03-01T09:13:00Z">
-        <w:r>
-          <w:rPr>
-            <w:lang w:val="en-US"/>
-          </w:rPr>
-          <w:t>’</w:t>
-        </w:r>
-      </w:ins>
-      <w:ins w:id="133" w:author="Colin Snook" w:date="2017-03-01T09:12:00Z">
-        <w:r>
-          <w:rPr>
-            <w:lang w:val="en-US"/>
-          </w:rPr>
-          <w:t xml:space="preserve"> without waiting for the enabled transitions to fire.</w:t>
-        </w:r>
-      </w:ins>
-      <w:ins w:id="134" w:author="Colin Snook" w:date="2017-03-01T09:11:00Z">
-        <w:r>
-          <w:rPr>
-            <w:lang w:val="en-US"/>
-          </w:rPr>
-          <w:t xml:space="preserve"> </w:t>
-        </w:r>
-      </w:ins>
+    </w:p>
+    <w:p>
+      <w:r>
+        <w:t xml:space="preserve">Unfortunately however, the subsequent step of the run to completion </w:t>
+      </w:r>
+      <w:proofErr w:type="gramStart"/>
+      <w:r>
+        <w:t>engine which</w:t>
+      </w:r>
+      <w:proofErr w:type="gramEnd"/>
+      <w:r>
+        <w:t xml:space="preserve"> waits for the transitions to fire, is guarded by the negation of these guards which have been weakened by the above.</w:t>
+      </w:r>
+      <w:r>
+        <w:t xml:space="preserve"> I.e. it is </w:t>
+      </w:r>
+      <w:r>
+        <w:rPr>
+          <w:b/>
+        </w:rPr>
+        <w:t>not</w:t>
+      </w:r>
+      <w:r>
+        <w:t xml:space="preserve"> true that </w:t>
+      </w:r>
+    </w:p>
+    <w:p>
+      <w:pPr>
+        <w:ind w:firstLine="720"/>
+        <w:rPr>
+          <w:rFonts w:ascii="Brave Sans Mono" w:hAnsi="Brave Sans Mono" w:cs="Brave Sans Mono"/>
+          <w:color w:val="008000"/>
+          <w:sz w:val="20"/>
+          <w:szCs w:val="20"/>
+          <w:lang w:val="en-US"/>
+        </w:rPr>
+      </w:pPr>
+      <w:r>
+        <w:rPr>
+          <w:rFonts w:ascii="Brave Sans Mono" w:hAnsi="Brave Sans Mono" w:cs="Brave Sans Mono"/>
+          <w:color w:val="008000"/>
+          <w:sz w:val="20"/>
+          <w:szCs w:val="20"/>
+          <w:lang w:val="en-US"/>
+        </w:rPr>
+        <w:t>SCXML_e1_enabled_1 = FALSE ⇒ SCXML_e1_enabled = FALSE</w:t>
+      </w:r>
+    </w:p>
+    <w:p>
+      <w:pPr>
+        <w:rPr>
+          <w:lang w:val="en-US"/>
+        </w:rPr>
+      </w:pPr>
+      <w:r>
+        <w:rPr>
+          <w:lang w:val="en-US"/>
+        </w:rPr>
+        <w:t xml:space="preserve">This problem is discussed in more detail in the next section. The solution results in relaxing the abstract levels to allow the engine to continue to the next </w:t>
+      </w:r>
+      <w:r>
+        <w:rPr>
+          <w:lang w:val="en-US"/>
+        </w:rPr>
+        <w:t xml:space="preserve">‘big </w:t>
+      </w:r>
+      <w:r>
+        <w:rPr>
+          <w:lang w:val="en-US"/>
+        </w:rPr>
+        <w:t>step</w:t>
+      </w:r>
+      <w:r>
+        <w:rPr>
+          <w:lang w:val="en-US"/>
+        </w:rPr>
+        <w:t>’</w:t>
+      </w:r>
+      <w:r>
+        <w:rPr>
+          <w:lang w:val="en-US"/>
+        </w:rPr>
+        <w:t xml:space="preserve"> without waiting for the enabled transitions to fire. </w:t>
+      </w:r>
     </w:p>
     <w:p>
       <w:pPr>
@@ -2454,36 +1669,22 @@
       <w:r>
         <w:t>R</w:t>
       </w:r>
-      <w:ins w:id="135" w:author="Colin Snook" w:date="2017-03-01T09:14:00Z">
-        <w:r>
-          <w:t>efinement of r</w:t>
-        </w:r>
-      </w:ins>
+      <w:r>
+        <w:t>efinement of r</w:t>
+      </w:r>
       <w:r>
         <w:t>un to completion semantics</w:t>
       </w:r>
-      <w:del w:id="136" w:author="Colin Snook" w:date="2017-03-01T09:14:00Z">
-        <w:r>
-          <w:delText xml:space="preserve"> cannot be refined</w:delText>
-        </w:r>
-      </w:del>
-    </w:p>
-    <w:p>
-      <w:pPr>
-        <w:rPr>
-          <w:ins w:id="137" w:author="Colin Snook" w:date="2017-03-01T09:38:00Z"/>
-        </w:rPr>
-      </w:pPr>
-      <w:r>
-        <w:t xml:space="preserve">There seems to be an inherent problem with refining ‘run to completion’ semantics. The semantics require that every </w:t>
-      </w:r>
-      <w:proofErr w:type="spellStart"/>
-      <w:r>
-        <w:t>microstep</w:t>
-      </w:r>
-      <w:proofErr w:type="spellEnd"/>
-      <w:r>
-        <w:t xml:space="preserve"> that can be </w:t>
+    </w:p>
+    <w:p>
+      <w:r>
+        <w:t>There seems to be an inherent problem with refining ‘run to completion’ semantics. The semantics require that every micro</w:t>
+      </w:r>
+      <w:r>
+        <w:t xml:space="preserve"> </w:t>
+      </w:r>
+      <w:r>
+        <w:t xml:space="preserve">step that can be </w:t>
       </w:r>
       <w:proofErr w:type="gramStart"/>
       <w:r>
@@ -2491,200 +1692,182 @@
       </w:r>
       <w:proofErr w:type="gramEnd"/>
       <w:r>
-        <w:t xml:space="preserve"> is completed before the next </w:t>
-      </w:r>
-      <w:proofErr w:type="spellStart"/>
-      <w:r>
-        <w:t>macrostep</w:t>
-      </w:r>
-      <w:proofErr w:type="spellEnd"/>
-      <w:r>
-        <w:t xml:space="preserve"> is started. The inherent problem is that in a refinement we often strengthen the conditions for the </w:t>
-      </w:r>
-      <w:proofErr w:type="spellStart"/>
-      <w:r>
-        <w:t>microstep</w:t>
-      </w:r>
-      <w:proofErr w:type="spellEnd"/>
-      <w:r>
-        <w:t xml:space="preserve">. However, by making the </w:t>
-      </w:r>
-      <w:proofErr w:type="spellStart"/>
-      <w:r>
-        <w:t>microsteps</w:t>
-      </w:r>
-      <w:proofErr w:type="spellEnd"/>
+        <w:t xml:space="preserve"> is completed before the next macro</w:t>
+      </w:r>
       <w:r>
         <w:t xml:space="preserve"> </w:t>
       </w:r>
       <w:r>
+        <w:t>step is started. The inherent problem is that in a refinement we often strengthen the conditions for the micro</w:t>
+      </w:r>
+      <w:r>
+        <w:t xml:space="preserve"> </w:t>
+      </w:r>
+      <w:r>
+        <w:t>step. However, by making the micro</w:t>
+      </w:r>
+      <w:r>
+        <w:t xml:space="preserve"> </w:t>
+      </w:r>
+      <w:r>
+        <w:t xml:space="preserve">steps </w:t>
+      </w:r>
+      <w:r>
         <w:t>more constrained</w:t>
       </w:r>
       <w:r>
-        <w:t xml:space="preserve"> we make their completion more easily achieved. I.e. we make the guard for taking the next </w:t>
-      </w:r>
-      <w:proofErr w:type="spellStart"/>
-      <w:r>
-        <w:t>macrostep</w:t>
-      </w:r>
-      <w:proofErr w:type="spellEnd"/>
-      <w:r>
-        <w:t xml:space="preserve"> weaker.</w:t>
-      </w:r>
-      <w:r>
-        <w:t xml:space="preserve"> This is illustrated by a simpler Event-B example in Appendix B.</w:t>
-      </w:r>
-    </w:p>
-    <w:p>
-      <w:pPr>
-        <w:rPr>
-          <w:ins w:id="138" w:author="Colin Snook" w:date="2017-03-01T09:38:00Z"/>
-        </w:rPr>
-      </w:pPr>
-    </w:p>
-    <w:p>
-      <w:pPr>
-        <w:rPr>
-          <w:ins w:id="139" w:author="Colin Snook" w:date="2017-03-01T09:39:00Z"/>
-        </w:rPr>
-      </w:pPr>
-      <w:ins w:id="140" w:author="Colin Snook" w:date="2017-03-01T09:38:00Z">
-        <w:r>
-          <w:t xml:space="preserve">&lt;TODO: describe </w:t>
-        </w:r>
-      </w:ins>
-    </w:p>
-    <w:p>
-      <w:pPr>
-        <w:pStyle w:val="ListParagraph"/>
-        <w:numPr>
-          <w:ilvl w:val="0"/>
-          <w:numId w:val="6"/>
-        </w:numPr>
-        <w:rPr>
-          <w:ins w:id="141" w:author="Colin Snook" w:date="2017-03-01T09:41:00Z"/>
-        </w:rPr>
-        <w:pPrChange w:id="142" w:author="Colin Snook" w:date="2017-03-01T09:41:00Z">
-          <w:pPr/>
-        </w:pPrChange>
-      </w:pPr>
+        <w:t xml:space="preserve"> we make their completion more easily achieved. I.e. we make the guard for taking the next macro</w:t>
+      </w:r>
+      <w:r>
+        <w:t xml:space="preserve"> </w:t>
+      </w:r>
+      <w:r>
+        <w:t>step weaker.</w:t>
+      </w:r>
+      <w:r>
+        <w:t xml:space="preserve"> This is illustrated by a simple Event-B example in Appendix B.</w:t>
+      </w:r>
+    </w:p>
+    <w:p/>
+    <w:p>
+      <w:pPr>
+        <w:rPr>
+          <w:ins w:id="0" w:author="Colin Snook" w:date="2017-04-19T14:00:00Z"/>
+        </w:rPr>
+      </w:pPr>
+      <w:r>
+        <w:t xml:space="preserve">In our first attempt to solve this problem we simply disabled the guards that require enabled transitions to complete before the next macro step. The idea is to allow the SCXML engine to continue cycling before it actually takes the enabled transitions. These preliminary cycles represent preliminary (stuttering) steps that will be added in future refinements leading up to the enabling of the enabled transitions.  We found that this solution does prove as a refinement (since the troublesome weakened guard is disabled) but the behaviour of this abstraction is not very useful. </w:t>
+      </w:r>
+      <w:r>
+        <w:t xml:space="preserve">If several transitions are enabled simultaneously, some may be taken before the next macro step is taken and others not. This leads to many permutations of behaviour that are not permitted in the system. We consider that when transitions are simultaneously enabled, they should all be completed within the same macro step cycle (or none at all). </w:t>
+      </w:r>
+      <w:r>
+        <w:t xml:space="preserve">The problem stems from the fact that the abstract ‘phantom’ cycles occur after the enabling decision whereas in the refinement the preliminary stuttering will delay the enabling decision. This causes even more problems for triggered transitions </w:t>
+      </w:r>
       <w:proofErr w:type="gramStart"/>
-      <w:ins w:id="143" w:author="Colin Snook" w:date="2017-03-01T09:39:00Z">
-        <w:r>
-          <w:t>the</w:t>
-        </w:r>
-        <w:proofErr w:type="gramEnd"/>
-        <w:r>
-          <w:t xml:space="preserve"> idea of the solution.. </w:t>
-        </w:r>
-        <w:proofErr w:type="gramStart"/>
-        <w:r>
-          <w:t>allowing</w:t>
-        </w:r>
-        <w:proofErr w:type="gramEnd"/>
-        <w:r>
-          <w:t xml:space="preserve"> the engine to non-deterministically cycle without waiting for complet</w:t>
-        </w:r>
-      </w:ins>
-      <w:ins w:id="144" w:author="Colin Snook" w:date="2017-03-01T09:40:00Z">
-        <w:r>
-          <w:t xml:space="preserve">ion.. </w:t>
-        </w:r>
-        <w:proofErr w:type="gramStart"/>
-        <w:r>
-          <w:t>this</w:t>
-        </w:r>
-        <w:proofErr w:type="gramEnd"/>
-        <w:r>
-          <w:t xml:space="preserve"> </w:t>
-        </w:r>
-      </w:ins>
-      <w:ins w:id="145" w:author="Colin Snook" w:date="2017-03-01T09:41:00Z">
-        <w:r>
-          <w:t>is an abstraction of</w:t>
-        </w:r>
-      </w:ins>
-      <w:ins w:id="146" w:author="Colin Snook" w:date="2017-03-01T09:40:00Z">
-        <w:r>
-          <w:t xml:space="preserve"> the cycles that will be added in the future refinements</w:t>
-        </w:r>
-      </w:ins>
-      <w:ins w:id="147" w:author="Colin Snook" w:date="2017-03-01T09:41:00Z">
-        <w:r>
-          <w:t>.</w:t>
-        </w:r>
-      </w:ins>
-    </w:p>
-    <w:p>
-      <w:pPr>
-        <w:pStyle w:val="ListParagraph"/>
-        <w:numPr>
-          <w:ilvl w:val="0"/>
-          <w:numId w:val="6"/>
-        </w:numPr>
-        <w:rPr>
-          <w:ins w:id="148" w:author="Colin Snook" w:date="2017-03-01T09:51:00Z"/>
-          <w:b/>
-          <w:bCs/>
+      <w:r>
+        <w:t>because,</w:t>
+      </w:r>
+      <w:proofErr w:type="gramEnd"/>
+      <w:r>
+        <w:t xml:space="preserve"> if they are not fired they cannot be re-enabled because the trigger has been consumed. </w:t>
+      </w:r>
+      <w:r>
+        <w:t xml:space="preserve">We tried several approaches to try to find a better abstraction but were unable to find a way to </w:t>
+      </w:r>
+      <w:r>
+        <w:t>allow for the introduction of preliminary stuttering macro-steps that retains the important behaviour of ensuring several parallel transitions are fired within one cycle.</w:t>
+      </w:r>
+      <w:r>
+        <w:rPr>
           <w:color w:val="FF0000"/>
-          <w:rPrChange w:id="149" w:author="Colin Snook" w:date="2017-03-01T09:51:00Z">
-            <w:rPr>
-              <w:ins w:id="150" w:author="Colin Snook" w:date="2017-03-01T09:51:00Z"/>
-              <w:color w:val="FF0000"/>
-            </w:rPr>
-          </w:rPrChange>
-        </w:rPr>
-        <w:pPrChange w:id="151" w:author="Colin Snook" w:date="2017-03-01T09:41:00Z">
-          <w:pPr/>
-        </w:pPrChange>
-      </w:pPr>
-      <w:proofErr w:type="gramStart"/>
-      <w:ins w:id="152" w:author="Colin Snook" w:date="2017-03-01T09:41:00Z">
+        </w:rPr>
+        <w:t xml:space="preserve"> </w:t>
+      </w:r>
+    </w:p>
+    <w:p>
+      <w:pPr>
+        <w:rPr>
+          <w:ins w:id="1" w:author="Colin Snook" w:date="2017-04-19T14:00:00Z"/>
+          <w:color w:val="FF0000"/>
+        </w:rPr>
+      </w:pPr>
+    </w:p>
+    <w:p>
+      <w:pPr>
+        <w:rPr>
+          <w:color w:val="FF0000"/>
+        </w:rPr>
+      </w:pPr>
+      <w:ins w:id="2" w:author="Colin Snook" w:date="2017-04-19T14:20:00Z">
         <w:r>
           <w:rPr>
             <w:color w:val="FF0000"/>
           </w:rPr>
-          <w:t>the</w:t>
+          <w:t xml:space="preserve">The following is a simplified example to illustrate </w:t>
         </w:r>
-        <w:proofErr w:type="gramEnd"/>
+      </w:ins>
+      <w:ins w:id="3" w:author="Colin Snook" w:date="2017-04-19T14:24:00Z">
         <w:r>
           <w:rPr>
             <w:color w:val="FF0000"/>
           </w:rPr>
-          <w:t xml:space="preserve"> mechanism of disabling</w:t>
+          <w:t>what</w:t>
         </w:r>
       </w:ins>
-      <w:ins w:id="153" w:author="Colin Snook" w:date="2017-03-01T09:42:00Z">
+      <w:ins w:id="4" w:author="Colin Snook" w:date="2017-04-19T14:20:00Z">
         <w:r>
           <w:rPr>
             <w:color w:val="FF0000"/>
           </w:rPr>
-          <w:t>/enabling</w:t>
+          <w:t xml:space="preserve"> we are trying to achieve and why it does not work. Each vertical chain of arrows is a macro step and macro steps are executed from left to right</w:t>
         </w:r>
       </w:ins>
-      <w:ins w:id="154" w:author="Colin Snook" w:date="2017-03-01T09:41:00Z">
+      <w:ins w:id="5" w:author="Colin Snook" w:date="2017-04-19T14:22:00Z">
         <w:r>
           <w:rPr>
             <w:color w:val="FF0000"/>
           </w:rPr>
-          <w:t xml:space="preserve"> the completion </w:t>
+          <w:t xml:space="preserve">. Each arrow is implemented by a set of </w:t>
         </w:r>
       </w:ins>
-      <w:ins w:id="155" w:author="Colin Snook" w:date="2017-03-01T09:42:00Z">
+      <w:ins w:id="6" w:author="Colin Snook" w:date="2017-04-19T14:23:00Z">
         <w:r>
           <w:rPr>
             <w:color w:val="FF0000"/>
           </w:rPr>
-          <w:t xml:space="preserve">guards. The engine is allowed to continue to cycle </w:t>
+          <w:t xml:space="preserve">one or more </w:t>
         </w:r>
+      </w:ins>
+      <w:ins w:id="7" w:author="Colin Snook" w:date="2017-04-19T14:22:00Z">
         <w:r>
           <w:rPr>
             <w:color w:val="FF0000"/>
           </w:rPr>
-          <w:t>without firing an enabled event</w:t>
+          <w:t>Event-B events</w:t>
         </w:r>
       </w:ins>
-      <w:ins w:id="156" w:author="Colin Snook" w:date="2017-03-01T09:43:00Z">
+      <w:ins w:id="8" w:author="Colin Snook" w:date="2017-04-19T14:20:00Z">
+        <w:r>
+          <w:rPr>
+            <w:color w:val="FF0000"/>
+          </w:rPr>
+          <w:t>.</w:t>
+        </w:r>
+      </w:ins>
+      <w:ins w:id="9" w:author="Colin Snook" w:date="2017-04-19T14:23:00Z">
+        <w:r>
+          <w:rPr>
+            <w:color w:val="FF0000"/>
+          </w:rPr>
+          <w:t xml:space="preserve"> Capital letters</w:t>
+        </w:r>
+      </w:ins>
+      <w:ins w:id="10" w:author="Colin Snook" w:date="2017-04-19T14:27:00Z">
+        <w:r>
+          <w:rPr>
+            <w:color w:val="FF0000"/>
+          </w:rPr>
+          <w:t>, F, T</w:t>
+        </w:r>
+      </w:ins>
+      <w:ins w:id="11" w:author="Colin Snook" w:date="2017-04-19T14:23:00Z">
+        <w:r>
+          <w:rPr>
+            <w:color w:val="FF0000"/>
+          </w:rPr>
+          <w:t xml:space="preserve"> represent sets of user transitions</w:t>
+        </w:r>
+      </w:ins>
+      <w:ins w:id="12" w:author="Colin Snook" w:date="2017-04-19T14:32:00Z">
+        <w:r>
+          <w:rPr>
+            <w:color w:val="FF0000"/>
+          </w:rPr>
+          <w:t xml:space="preserve"> that are fired in parallel in the same macro cycle</w:t>
+        </w:r>
+      </w:ins>
+      <w:ins w:id="13" w:author="Colin Snook" w:date="2017-04-19T14:24:00Z">
         <w:r>
           <w:rPr>
             <w:color w:val="FF0000"/>
@@ -2692,30 +1875,71 @@
           <w:t xml:space="preserve">. </w:t>
         </w:r>
       </w:ins>
-      <w:ins w:id="157" w:author="Colin Snook" w:date="2017-03-01T09:47:00Z">
+      <w:ins w:id="14" w:author="Colin Snook" w:date="2017-04-19T14:31:00Z">
         <w:r>
           <w:rPr>
             <w:color w:val="FF0000"/>
           </w:rPr>
-          <w:t>Unless</w:t>
+          <w:t xml:space="preserve">In this example a set T of user transitions are </w:t>
         </w:r>
       </w:ins>
-      <w:ins w:id="158" w:author="Colin Snook" w:date="2017-03-01T09:48:00Z">
+      <w:ins w:id="15" w:author="Colin Snook" w:date="2017-04-19T14:32:00Z">
         <w:r>
           <w:rPr>
             <w:color w:val="FF0000"/>
           </w:rPr>
-          <w:t xml:space="preserve"> conditions have changed to disable it</w:t>
+          <w:t xml:space="preserve">enabled and </w:t>
         </w:r>
-        <w:proofErr w:type="gramStart"/>
+      </w:ins>
+      <w:ins w:id="16" w:author="Colin Snook" w:date="2017-04-19T14:38:00Z">
         <w:r>
           <w:rPr>
             <w:color w:val="FF0000"/>
           </w:rPr>
-          <w:t xml:space="preserve">, </w:t>
+          <w:t xml:space="preserve">all </w:t>
         </w:r>
       </w:ins>
-      <w:ins w:id="159" w:author="Colin Snook" w:date="2017-03-01T09:47:00Z">
+      <w:ins w:id="17" w:author="Colin Snook" w:date="2017-04-19T14:32:00Z">
+        <w:r>
+          <w:rPr>
+            <w:color w:val="FF0000"/>
+          </w:rPr>
+          <w:t xml:space="preserve">fired in </w:t>
+        </w:r>
+      </w:ins>
+      <w:ins w:id="18" w:author="Colin Snook" w:date="2017-04-19T14:33:00Z">
+        <w:r>
+          <w:rPr>
+            <w:color w:val="FF0000"/>
+          </w:rPr>
+          <w:t xml:space="preserve">a single macro-step of the abstract model. </w:t>
+        </w:r>
+      </w:ins>
+      <w:ins w:id="19" w:author="Colin Snook" w:date="2017-04-19T14:39:00Z">
+        <w:r>
+          <w:rPr>
+            <w:color w:val="FF0000"/>
+          </w:rPr>
+          <w:t xml:space="preserve">The abstraction allows for future preliminary macro-steps by modelling the execution of a </w:t>
+        </w:r>
+      </w:ins>
+      <w:ins w:id="20" w:author="Colin Snook" w:date="2017-04-19T14:40:00Z">
+        <w:r>
+          <w:rPr>
+            <w:color w:val="FF0000"/>
+          </w:rPr>
+          <w:t xml:space="preserve">non-deterministic subset of </w:t>
+        </w:r>
+      </w:ins>
+      <w:ins w:id="21" w:author="Colin Snook" w:date="2017-04-19T14:28:00Z">
+        <w:r>
+          <w:rPr>
+            <w:color w:val="FF0000"/>
+          </w:rPr>
+          <w:t>F0,</w:t>
+        </w:r>
+      </w:ins>
+      <w:ins w:id="22" w:author="Colin Snook" w:date="2017-04-19T14:41:00Z">
         <w:r>
           <w:rPr>
             <w:color w:val="FF0000"/>
@@ -2723,30 +1947,23 @@
           <w:t xml:space="preserve"> </w:t>
         </w:r>
       </w:ins>
-      <w:ins w:id="160" w:author="Colin Snook" w:date="2017-03-01T09:43:00Z">
+      <w:ins w:id="23" w:author="Colin Snook" w:date="2017-04-19T14:28:00Z">
         <w:r>
           <w:rPr>
             <w:color w:val="FF0000"/>
           </w:rPr>
-          <w:t>the</w:t>
+          <w:t>the set of transitions to be introduced in future refinements</w:t>
         </w:r>
-        <w:proofErr w:type="gramEnd"/>
+      </w:ins>
+      <w:ins w:id="24" w:author="Colin Snook" w:date="2017-04-19T14:41:00Z">
         <w:r>
           <w:rPr>
             <w:color w:val="FF0000"/>
           </w:rPr>
-          <w:t xml:space="preserve"> event </w:t>
+          <w:t>. In the refinement</w:t>
         </w:r>
       </w:ins>
-      <w:ins w:id="161" w:author="Colin Snook" w:date="2017-03-01T09:48:00Z">
-        <w:r>
-          <w:rPr>
-            <w:color w:val="FF0000"/>
-          </w:rPr>
-          <w:t>should be</w:t>
-        </w:r>
-      </w:ins>
-      <w:ins w:id="162" w:author="Colin Snook" w:date="2017-03-01T09:43:00Z">
+      <w:ins w:id="25" w:author="Colin Snook" w:date="2017-04-19T14:28:00Z">
         <w:r>
           <w:rPr>
             <w:color w:val="FF0000"/>
@@ -2754,127 +1971,35 @@
           <w:t xml:space="preserve"> </w:t>
         </w:r>
       </w:ins>
-      <w:ins w:id="163" w:author="Colin Snook" w:date="2017-03-01T09:48:00Z">
+      <w:ins w:id="26" w:author="Colin Snook" w:date="2017-04-19T14:41:00Z">
         <w:r>
           <w:rPr>
             <w:color w:val="FF0000"/>
           </w:rPr>
-          <w:t>re-</w:t>
+          <w:t xml:space="preserve">a preliminary macro-step is introduced which fires a </w:t>
         </w:r>
       </w:ins>
-      <w:ins w:id="164" w:author="Colin Snook" w:date="2017-03-01T09:43:00Z">
+      <w:ins w:id="27" w:author="Colin Snook" w:date="2017-04-19T14:42:00Z">
         <w:r>
           <w:rPr>
             <w:color w:val="FF0000"/>
           </w:rPr>
-          <w:t xml:space="preserve">enabled </w:t>
-        </w:r>
-      </w:ins>
-      <w:ins w:id="165" w:author="Colin Snook" w:date="2017-03-01T09:46:00Z">
-        <w:r>
-          <w:rPr>
-            <w:color w:val="FF0000"/>
-          </w:rPr>
-          <w:t xml:space="preserve">and can be fired </w:t>
-        </w:r>
-      </w:ins>
-      <w:ins w:id="166" w:author="Colin Snook" w:date="2017-03-01T09:48:00Z">
-        <w:r>
-          <w:rPr>
-            <w:color w:val="FF0000"/>
-          </w:rPr>
-          <w:t>on the next cycle.</w:t>
-        </w:r>
-      </w:ins>
-    </w:p>
-    <w:p>
-      <w:pPr>
-        <w:rPr>
-          <w:ins w:id="167" w:author="Colin Snook" w:date="2017-03-24T18:06:00Z"/>
-          <w:b/>
-          <w:bCs/>
-          <w:color w:val="FF0000"/>
-        </w:rPr>
-      </w:pPr>
-      <w:ins w:id="168" w:author="Colin Snook" w:date="2017-03-01T09:51:00Z">
-        <w:r>
-          <w:rPr>
-            <w:b/>
-            <w:bCs/>
-            <w:color w:val="FF0000"/>
-          </w:rPr>
-          <w:t>&gt;</w:t>
-        </w:r>
-      </w:ins>
-    </w:p>
-    <w:p>
-      <w:pPr>
-        <w:rPr>
-          <w:ins w:id="169" w:author="Colin Snook" w:date="2017-03-01T09:48:00Z"/>
-          <w:b/>
-          <w:bCs/>
-          <w:color w:val="FF0000"/>
-          <w:rPrChange w:id="170" w:author="Colin Snook" w:date="2017-03-01T09:51:00Z">
-            <w:rPr>
-              <w:ins w:id="171" w:author="Colin Snook" w:date="2017-03-01T09:48:00Z"/>
-              <w:color w:val="FF0000"/>
-            </w:rPr>
-          </w:rPrChange>
-        </w:rPr>
-      </w:pPr>
-    </w:p>
-    <w:p>
-      <w:pPr>
-        <w:rPr>
-          <w:ins w:id="172" w:author="Colin Snook" w:date="2017-03-24T18:07:00Z"/>
-          <w:color w:val="FF0000"/>
-        </w:rPr>
-      </w:pPr>
-      <w:ins w:id="173" w:author="Colin Snook" w:date="2017-03-24T18:06:00Z">
-        <w:r>
-          <w:rPr>
-            <w:color w:val="FF0000"/>
-          </w:rPr>
-          <w:t xml:space="preserve">We </w:t>
-        </w:r>
-      </w:ins>
-      <w:ins w:id="174" w:author="Colin Snook" w:date="2017-03-01T09:48:00Z">
-        <w:r>
-          <w:rPr>
-            <w:color w:val="FF0000"/>
-          </w:rPr>
-          <w:t>should re-e</w:t>
-        </w:r>
-      </w:ins>
-      <w:ins w:id="175" w:author="Colin Snook" w:date="2017-03-01T09:49:00Z">
-        <w:r>
-          <w:rPr>
-            <w:color w:val="FF0000"/>
-          </w:rPr>
-          <w:t xml:space="preserve">valuate the </w:t>
+          <w:t xml:space="preserve">specific set </w:t>
         </w:r>
         <w:proofErr w:type="spellStart"/>
         <w:r>
           <w:rPr>
             <w:color w:val="FF0000"/>
           </w:rPr>
-          <w:t>enabledness</w:t>
+          <w:t>Tn</w:t>
         </w:r>
         <w:proofErr w:type="spellEnd"/>
         <w:r>
           <w:rPr>
             <w:color w:val="FF0000"/>
           </w:rPr>
-          <w:t xml:space="preserve"> </w:t>
+          <w:t xml:space="preserve"> of newly defined user transitions</w:t>
         </w:r>
-        <w:proofErr w:type="gramStart"/>
-        <w:r>
-          <w:rPr>
-            <w:color w:val="FF0000"/>
-          </w:rPr>
-          <w:t>on each iteration</w:t>
-        </w:r>
-        <w:proofErr w:type="gramEnd"/>
         <w:r>
           <w:rPr>
             <w:color w:val="FF0000"/>
@@ -2882,65 +2007,13 @@
           <w:t xml:space="preserve">. </w:t>
         </w:r>
       </w:ins>
-      <w:ins w:id="176" w:author="Colin Snook" w:date="2017-03-24T08:26:00Z">
+      <w:proofErr w:type="gramStart"/>
+      <w:ins w:id="28" w:author="Colin Snook" w:date="2017-04-19T14:28:00Z">
         <w:r>
           <w:rPr>
             <w:color w:val="FF0000"/>
           </w:rPr>
-          <w:t xml:space="preserve"> This is easy to do for </w:t>
-        </w:r>
-        <w:proofErr w:type="spellStart"/>
-        <w:r>
-          <w:rPr>
-            <w:color w:val="FF0000"/>
-          </w:rPr>
-          <w:t>untriggered</w:t>
-        </w:r>
-        <w:proofErr w:type="spellEnd"/>
-        <w:r>
-          <w:rPr>
-            <w:color w:val="FF0000"/>
-          </w:rPr>
-          <w:t xml:space="preserve"> transitions (</w:t>
-        </w:r>
-      </w:ins>
-      <w:ins w:id="177" w:author="Colin Snook" w:date="2017-03-24T18:15:00Z">
-        <w:r>
-          <w:rPr>
-            <w:color w:val="FF0000"/>
-          </w:rPr>
-          <w:t xml:space="preserve">except </w:t>
-        </w:r>
-      </w:ins>
-      <w:ins w:id="178" w:author="Colin Snook" w:date="2017-03-24T08:26:00Z">
-        <w:r>
-          <w:rPr>
-            <w:color w:val="FF0000"/>
-          </w:rPr>
-          <w:t xml:space="preserve">a trigger could step in </w:t>
-        </w:r>
-      </w:ins>
-      <w:ins w:id="179" w:author="Colin Snook" w:date="2017-03-24T18:15:00Z">
-        <w:r>
-          <w:rPr>
-            <w:color w:val="FF0000"/>
-          </w:rPr>
-          <w:t>- this is discussed below</w:t>
-        </w:r>
-      </w:ins>
-      <w:ins w:id="180" w:author="Colin Snook" w:date="2017-03-24T08:26:00Z">
-        <w:r>
-          <w:rPr>
-            <w:color w:val="FF0000"/>
-          </w:rPr>
-          <w:t>) but it is difficult to do for triggers because the trigger event is consumed when the transition is first enabled</w:t>
-        </w:r>
-        <w:proofErr w:type="gramStart"/>
-        <w:r>
-          <w:rPr>
-            <w:color w:val="FF0000"/>
-          </w:rPr>
-          <w:t>..</w:t>
+          <w:t>and</w:t>
         </w:r>
         <w:proofErr w:type="gramEnd"/>
         <w:r>
@@ -2949,484 +2022,240 @@
           </w:rPr>
           <w:t xml:space="preserve"> </w:t>
         </w:r>
-        <w:proofErr w:type="gramStart"/>
+      </w:ins>
+      <w:ins w:id="29" w:author="Colin Snook" w:date="2017-04-19T14:44:00Z">
         <w:r>
           <w:rPr>
             <w:color w:val="FF0000"/>
           </w:rPr>
-          <w:t>next</w:t>
+          <w:t>the future transitions is reduced correspondingly</w:t>
         </w:r>
-        <w:proofErr w:type="gramEnd"/>
+      </w:ins>
+      <w:ins w:id="30" w:author="Colin Snook" w:date="2017-04-19T14:45:00Z">
         <w:r>
           <w:rPr>
             <w:color w:val="FF0000"/>
           </w:rPr>
-          <w:t xml:space="preserve"> time around the trigger event will no longer be available to re-enable the transition.</w:t>
+          <w:t>. In all cases Next cycle should not be enabled until all the user transitions that were enabled at the start of this macro-cycle have fired.</w:t>
         </w:r>
       </w:ins>
     </w:p>
     <w:p>
       <w:pPr>
         <w:rPr>
-          <w:ins w:id="181" w:author="Colin Snook" w:date="2017-03-24T18:11:00Z"/>
-          <w:color w:val="FF0000"/>
-        </w:rPr>
-      </w:pPr>
-      <w:ins w:id="182" w:author="Colin Snook" w:date="2017-03-24T08:26:00Z">
+          <w:ins w:id="31" w:author="Colin Snook" w:date="2017-04-19T14:57:00Z"/>
+        </w:rPr>
+      </w:pPr>
+      <w:ins w:id="32" w:author="Colin Snook" w:date="2017-04-19T14:38:00Z">
         <w:r>
           <w:rPr>
-            <w:color w:val="FF0000"/>
+            <w:noProof/>
+            <w:lang w:val="en-US"/>
           </w:rPr>
-          <w:t xml:space="preserve">The solution is to </w:t>
+          <w:drawing>
+            <wp:inline distT="0" distB="0" distL="0" distR="0" wp14:anchorId="468C0920" wp14:editId="0842D9C1">
+              <wp:extent cx="5270500" cy="2567458"/>
+              <wp:effectExtent l="0" t="0" r="0" b="0"/>
+              <wp:docPr id="14" name="Picture 3"/>
+              <wp:cNvGraphicFramePr>
+                <a:graphicFrameLocks xmlns:a="http://schemas.openxmlformats.org/drawingml/2006/main" noChangeAspect="1"/>
+              </wp:cNvGraphicFramePr>
+              <a:graphic xmlns:a="http://schemas.openxmlformats.org/drawingml/2006/main">
+                <a:graphicData uri="http://schemas.openxmlformats.org/drawingml/2006/picture">
+                  <pic:pic xmlns:pic="http://schemas.openxmlformats.org/drawingml/2006/picture">
+                    <pic:nvPicPr>
+                      <pic:cNvPr id="0" name="Picture 3"/>
+                      <pic:cNvPicPr>
+                        <a:picLocks noChangeAspect="1" noChangeArrowheads="1"/>
+                      </pic:cNvPicPr>
+                    </pic:nvPicPr>
+                    <pic:blipFill>
+                      <a:blip r:embed="rId15">
+                        <a:extLst>
+                          <a:ext uri="{28A0092B-C50C-407E-A947-70E740481C1C}">
+                            <a14:useLocalDpi xmlns:a14="http://schemas.microsoft.com/office/drawing/2010/main" val="0"/>
+                          </a:ext>
+                        </a:extLst>
+                      </a:blip>
+                      <a:srcRect/>
+                      <a:stretch>
+                        <a:fillRect/>
+                      </a:stretch>
+                    </pic:blipFill>
+                    <pic:spPr bwMode="auto">
+                      <a:xfrm>
+                        <a:off x="0" y="0"/>
+                        <a:ext cx="5270500" cy="2567458"/>
+                      </a:xfrm>
+                      <a:prstGeom prst="rect">
+                        <a:avLst/>
+                      </a:prstGeom>
+                      <a:noFill/>
+                      <a:ln>
+                        <a:noFill/>
+                      </a:ln>
+                    </pic:spPr>
+                  </pic:pic>
+                </a:graphicData>
+              </a:graphic>
+            </wp:inline>
+          </w:drawing>
         </w:r>
       </w:ins>
-      <w:ins w:id="183" w:author="Colin Snook" w:date="2017-03-01T09:50:00Z">
+    </w:p>
+    <w:p>
+      <w:pPr>
+        <w:rPr>
+          <w:ins w:id="33" w:author="Colin Snook" w:date="2017-04-19T14:57:00Z"/>
+        </w:rPr>
+      </w:pPr>
+    </w:p>
+    <w:p>
+      <w:pPr>
+        <w:pStyle w:val="ListParagraph"/>
+        <w:numPr>
+          <w:ilvl w:val="0"/>
+          <w:numId w:val="7"/>
+        </w:numPr>
+        <w:rPr>
+          <w:ins w:id="34" w:author="Colin Snook" w:date="2017-04-19T15:19:00Z"/>
+        </w:rPr>
+        <w:pPrChange w:id="35" w:author="Colin Snook" w:date="2017-04-19T15:19:00Z">
+          <w:pPr/>
+        </w:pPrChange>
+      </w:pPr>
+      <w:proofErr w:type="gramStart"/>
+      <w:ins w:id="36" w:author="Colin Snook" w:date="2017-04-19T15:17:00Z">
         <w:r>
-          <w:rPr>
-            <w:color w:val="FF0000"/>
-          </w:rPr>
-          <w:t>only consume the trigger</w:t>
+          <w:t>the</w:t>
+        </w:r>
+        <w:proofErr w:type="gramEnd"/>
+        <w:r>
+          <w:t xml:space="preserve"> guard for Next cycle is weakened in the </w:t>
+        </w:r>
+      </w:ins>
+      <w:ins w:id="37" w:author="Colin Snook" w:date="2017-04-19T15:18:00Z">
+        <w:r>
+          <w:t>refinement due to strengthening the guard for Enable T.</w:t>
+        </w:r>
+      </w:ins>
+    </w:p>
+    <w:p>
+      <w:pPr>
+        <w:pStyle w:val="ListParagraph"/>
+        <w:numPr>
+          <w:ilvl w:val="0"/>
+          <w:numId w:val="7"/>
+        </w:numPr>
+        <w:rPr>
+          <w:ins w:id="38" w:author="Colin Snook" w:date="2017-04-19T15:22:00Z"/>
+        </w:rPr>
+        <w:pPrChange w:id="39" w:author="Colin Snook" w:date="2017-04-19T15:22:00Z">
+          <w:pPr/>
+        </w:pPrChange>
+      </w:pPr>
+      <w:ins w:id="40" w:author="Colin Snook" w:date="2017-04-19T15:19:00Z">
+        <w:r>
+          <w:t xml:space="preserve">Could the guard for Next cycle be done in such as way to avoid specific reference to </w:t>
+        </w:r>
+      </w:ins>
+      <w:ins w:id="41" w:author="Colin Snook" w:date="2017-04-19T15:20:00Z">
+        <w:r>
+          <w:t>the enabled transitions?</w:t>
         </w:r>
         <w:r>
-          <w:rPr>
-            <w:color w:val="FF0000"/>
-          </w:rPr>
-          <w:t xml:space="preserve"> </w:t>
+          <w:t xml:space="preserve"> E.g. Enabled = {} where enabled is a set of tokens for each of the enabled transitions. </w:t>
         </w:r>
       </w:ins>
-      <w:ins w:id="184" w:author="Colin Snook" w:date="2017-03-24T18:08:00Z">
+      <w:ins w:id="42" w:author="Colin Snook" w:date="2017-04-19T15:21:00Z">
         <w:r>
-          <w:rPr>
-            <w:color w:val="FF0000"/>
-          </w:rPr>
-          <w:t xml:space="preserve">(i.e. remove it from the queue) </w:t>
+          <w:t>Unfortunately, the guard predicates for each user transition are specific to th</w:t>
         </w:r>
       </w:ins>
-      <w:ins w:id="185" w:author="Colin Snook" w:date="2017-03-01T09:50:00Z">
+      <w:ins w:id="43" w:author="Colin Snook" w:date="2017-04-19T15:22:00Z">
         <w:r>
-          <w:rPr>
-            <w:color w:val="FF0000"/>
-          </w:rPr>
-          <w:t xml:space="preserve">when the event </w:t>
+          <w:t>at transition so it is difficult to see how they can be converted into a generic set of tokens.</w:t>
         </w:r>
       </w:ins>
-      <w:ins w:id="186" w:author="Colin Snook" w:date="2017-03-24T18:07:00Z">
+    </w:p>
+    <w:p>
+      <w:pPr>
+        <w:pStyle w:val="ListParagraph"/>
+        <w:numPr>
+          <w:ilvl w:val="0"/>
+          <w:numId w:val="7"/>
+        </w:numPr>
+        <w:rPr>
+          <w:ins w:id="44" w:author="Colin Snook" w:date="2017-04-19T15:45:00Z"/>
+        </w:rPr>
+        <w:pPrChange w:id="45" w:author="Colin Snook" w:date="2017-04-19T15:22:00Z">
+          <w:pPr/>
+        </w:pPrChange>
+      </w:pPr>
+      <w:ins w:id="46" w:author="Colin Snook" w:date="2017-04-19T15:22:00Z">
         <w:r>
-          <w:rPr>
-            <w:color w:val="FF0000"/>
-          </w:rPr>
-          <w:t>actually</w:t>
+          <w:t xml:space="preserve">Could the transitions T be combined into a single event? </w:t>
         </w:r>
       </w:ins>
-      <w:ins w:id="187" w:author="Colin Snook" w:date="2017-03-01T09:50:00Z">
+      <w:ins w:id="47" w:author="Colin Snook" w:date="2017-04-19T15:27:00Z">
         <w:r>
-          <w:rPr>
-            <w:color w:val="FF0000"/>
-          </w:rPr>
-          <w:t xml:space="preserve"> fire</w:t>
-        </w:r>
-      </w:ins>
-      <w:ins w:id="188" w:author="Colin Snook" w:date="2017-03-24T18:07:00Z">
-        <w:r>
-          <w:rPr>
-            <w:color w:val="FF0000"/>
-          </w:rPr>
-          <w:t>s</w:t>
-        </w:r>
-      </w:ins>
-      <w:ins w:id="189" w:author="Colin Snook" w:date="2017-03-01T09:50:00Z">
-        <w:r>
-          <w:rPr>
-            <w:color w:val="FF0000"/>
-          </w:rPr>
-          <w:t>.</w:t>
-        </w:r>
-      </w:ins>
-      <w:ins w:id="190" w:author="Colin Snook" w:date="2017-03-24T18:08:00Z">
-        <w:r>
-          <w:rPr>
-            <w:color w:val="FF0000"/>
-          </w:rPr>
-          <w:t xml:space="preserve">  With this approach if the transition does not fire the trigger remains in the queue and can be used to re-enable the transition on the next cycle. </w:t>
-        </w:r>
-      </w:ins>
-    </w:p>
-    <w:p>
-      <w:pPr>
-        <w:rPr>
-          <w:ins w:id="191" w:author="Colin Snook" w:date="2017-03-24T18:10:00Z"/>
-          <w:color w:val="FF0000"/>
-        </w:rPr>
-      </w:pPr>
-      <w:ins w:id="192" w:author="Colin Snook" w:date="2017-03-24T18:10:00Z">
-        <w:r>
-          <w:rPr>
-            <w:color w:val="FF0000"/>
-          </w:rPr>
-          <w:t>(Q: is there a scenario where a trigger can be consumed but something interrupts the transition and it never fires? I don’t think so).</w:t>
-        </w:r>
-      </w:ins>
-    </w:p>
-    <w:p>
-      <w:pPr>
-        <w:rPr>
-          <w:ins w:id="193" w:author="Colin Snook" w:date="2017-03-24T18:11:00Z"/>
-          <w:color w:val="FF0000"/>
-        </w:rPr>
-      </w:pPr>
-    </w:p>
-    <w:p>
-      <w:pPr>
-        <w:rPr>
-          <w:ins w:id="194" w:author="Colin Snook" w:date="2017-03-24T18:16:00Z"/>
-          <w:color w:val="FF0000"/>
-        </w:rPr>
-      </w:pPr>
-      <w:ins w:id="195" w:author="Colin Snook" w:date="2017-03-24T18:11:00Z">
-        <w:r>
-          <w:rPr>
-            <w:color w:val="FF0000"/>
-          </w:rPr>
-          <w:t xml:space="preserve">This mechanism gets us almost there but there is still a problem with the re-evaluation. The problem is that we cannot be sure that the same category of enabling will be done on the next cycle. </w:t>
-        </w:r>
-      </w:ins>
-      <w:ins w:id="196" w:author="Colin Snook" w:date="2017-03-24T18:14:00Z">
-        <w:r>
-          <w:rPr>
-            <w:color w:val="FF0000"/>
-          </w:rPr>
-          <w:t xml:space="preserve">I.e. if a trigger arrives the machine will switch to handling that trigger instead of </w:t>
-        </w:r>
-      </w:ins>
-      <w:ins w:id="197" w:author="Colin Snook" w:date="2017-03-24T18:15:00Z">
-        <w:r>
-          <w:rPr>
-            <w:color w:val="FF0000"/>
-          </w:rPr>
-          <w:t>e.g. handling</w:t>
-        </w:r>
-      </w:ins>
-      <w:ins w:id="198" w:author="Colin Snook" w:date="2017-03-24T18:14:00Z">
-        <w:r>
-          <w:rPr>
-            <w:color w:val="FF0000"/>
-          </w:rPr>
-          <w:t xml:space="preserve"> </w:t>
-        </w:r>
-        <w:proofErr w:type="spellStart"/>
-        <w:r>
-          <w:rPr>
-            <w:color w:val="FF0000"/>
-          </w:rPr>
-          <w:t>untriggered</w:t>
-        </w:r>
-        <w:proofErr w:type="spellEnd"/>
-        <w:r>
-          <w:rPr>
-            <w:color w:val="FF0000"/>
-          </w:rPr>
-          <w:t xml:space="preserve"> transitions</w:t>
-        </w:r>
-      </w:ins>
-      <w:ins w:id="199" w:author="Colin Snook" w:date="2017-03-24T18:16:00Z">
-        <w:r>
-          <w:rPr>
-            <w:color w:val="FF0000"/>
-          </w:rPr>
-          <w:t xml:space="preserve">. </w:t>
-        </w:r>
-      </w:ins>
-    </w:p>
-    <w:p>
-      <w:pPr>
-        <w:rPr>
-          <w:ins w:id="200" w:author="Colin Snook" w:date="2017-03-24T18:07:00Z"/>
-          <w:color w:val="FF0000"/>
-        </w:rPr>
-      </w:pPr>
-      <w:ins w:id="201" w:author="Colin Snook" w:date="2017-03-24T18:17:00Z">
-        <w:r>
-          <w:rPr>
-            <w:color w:val="FF0000"/>
-          </w:rPr>
-          <w:t xml:space="preserve">Therefore we propose that all </w:t>
-        </w:r>
-        <w:proofErr w:type="spellStart"/>
-        <w:r>
-          <w:rPr>
-            <w:color w:val="FF0000"/>
-          </w:rPr>
-          <w:t>enablings</w:t>
-        </w:r>
-        <w:proofErr w:type="spellEnd"/>
-        <w:r>
-          <w:rPr>
-            <w:color w:val="FF0000"/>
-          </w:rPr>
-          <w:t xml:space="preserve"> are reset at the end of each cycle so that they are only re-enabled if the</w:t>
-        </w:r>
-        <w:r>
-          <w:rPr>
-            <w:color w:val="FF0000"/>
-          </w:rPr>
-          <w:t xml:space="preserve"> same category is chosen and nothing has happened to disable them.</w:t>
-        </w:r>
-      </w:ins>
-    </w:p>
-    <w:p>
-      <w:pPr>
-        <w:rPr>
-          <w:ins w:id="202" w:author="Colin Snook" w:date="2017-04-05T23:12:00Z"/>
-          <w:color w:val="FF0000"/>
-        </w:rPr>
-      </w:pPr>
-    </w:p>
-    <w:p>
-      <w:pPr>
-        <w:rPr>
-          <w:ins w:id="203" w:author="Colin Snook" w:date="2017-04-05T23:12:00Z"/>
-          <w:color w:val="FF0000"/>
-        </w:rPr>
-      </w:pPr>
-    </w:p>
-    <w:p>
-      <w:pPr>
-        <w:rPr>
-          <w:ins w:id="204" w:author="Colin Snook" w:date="2017-04-05T23:13:00Z"/>
-          <w:color w:val="FF0000"/>
-        </w:rPr>
-      </w:pPr>
-      <w:ins w:id="205" w:author="Colin Snook" w:date="2017-04-05T23:12:00Z">
-        <w:r>
-          <w:rPr>
-            <w:color w:val="FF0000"/>
-          </w:rPr>
-          <w:t xml:space="preserve">5 April </w:t>
-        </w:r>
-      </w:ins>
-      <w:ins w:id="206" w:author="Colin Snook" w:date="2017-04-05T23:13:00Z">
-        <w:r>
-          <w:rPr>
-            <w:color w:val="FF0000"/>
-          </w:rPr>
-          <w:t>2017 - Discussion between Karla and Colin</w:t>
+          <w:t>(</w:t>
         </w:r>
         <w:proofErr w:type="gramStart"/>
         <w:r>
-          <w:rPr>
-            <w:color w:val="FF0000"/>
-          </w:rPr>
-          <w:t>:-</w:t>
+          <w:t>this</w:t>
         </w:r>
         <w:proofErr w:type="gramEnd"/>
-      </w:ins>
-    </w:p>
-    <w:p>
-      <w:pPr>
-        <w:rPr>
-          <w:ins w:id="207" w:author="Colin Snook" w:date="2017-04-05T23:17:00Z"/>
-          <w:color w:val="FF0000"/>
-        </w:rPr>
-      </w:pPr>
-      <w:ins w:id="208" w:author="Colin Snook" w:date="2017-04-05T23:13:00Z">
         <w:r>
-          <w:rPr>
-            <w:color w:val="FF0000"/>
-          </w:rPr>
-          <w:t>We decided that the above strategy is still not correct in terms of the SCXML behaviour</w:t>
+          <w:t xml:space="preserve"> would avoid the problem </w:t>
         </w:r>
       </w:ins>
-      <w:ins w:id="209" w:author="Colin Snook" w:date="2017-04-05T23:14:00Z">
+      <w:ins w:id="48" w:author="Colin Snook" w:date="2017-04-19T15:28:00Z">
         <w:r>
-          <w:rPr>
-            <w:color w:val="FF0000"/>
-          </w:rPr>
-          <w:t xml:space="preserve"> (even if it allows a valid refinement chain). </w:t>
+          <w:t xml:space="preserve">with the first approach of not waiting for completion). </w:t>
         </w:r>
       </w:ins>
-      <w:ins w:id="210" w:author="Colin Snook" w:date="2017-04-05T23:15:00Z">
+      <w:ins w:id="49" w:author="Colin Snook" w:date="2017-04-19T15:27:00Z">
         <w:r>
-          <w:rPr>
-            <w:color w:val="FF0000"/>
-          </w:rPr>
-          <w:t xml:space="preserve">The problem is that if two triggered transitions were enabled they should both fire at the same time - either now or both deferred if </w:t>
+          <w:t xml:space="preserve">No because </w:t>
         </w:r>
       </w:ins>
-      <w:ins w:id="211" w:author="Colin Snook" w:date="2017-04-05T23:16:00Z">
+      <w:ins w:id="50" w:author="Colin Snook" w:date="2017-04-19T15:45:00Z">
         <w:r>
-          <w:rPr>
-            <w:color w:val="FF0000"/>
-          </w:rPr>
-          <w:t>they are not taken. With the above strategy, one may be taken and consume the trigger while th</w:t>
+          <w:t>the selection of which transitions fire is dynamic depending on their guards.</w:t>
         </w:r>
       </w:ins>
-      <w:ins w:id="212" w:author="Colin Snook" w:date="2017-04-05T23:17:00Z">
+    </w:p>
+    <w:p>
+      <w:pPr>
+        <w:pStyle w:val="ListParagraph"/>
+        <w:numPr>
+          <w:ilvl w:val="0"/>
+          <w:numId w:val="7"/>
+        </w:numPr>
+        <w:rPr>
+          <w:ins w:id="51" w:author="Colin Snook" w:date="2017-04-19T14:00:00Z"/>
+          <w:rPrChange w:id="52" w:author="Colin Snook" w:date="2017-04-19T15:19:00Z">
+            <w:rPr>
+              <w:ins w:id="53" w:author="Colin Snook" w:date="2017-04-19T14:00:00Z"/>
+              <w:rFonts w:asciiTheme="majorHAnsi" w:eastAsiaTheme="majorEastAsia" w:hAnsiTheme="majorHAnsi" w:cstheme="majorBidi"/>
+              <w:color w:val="345A8A" w:themeColor="accent1" w:themeShade="B5"/>
+              <w:sz w:val="32"/>
+              <w:szCs w:val="32"/>
+            </w:rPr>
+          </w:rPrChange>
+        </w:rPr>
+        <w:pPrChange w:id="54" w:author="Colin Snook" w:date="2017-04-19T15:22:00Z">
+          <w:pPr/>
+        </w:pPrChange>
+      </w:pPr>
+      <w:bookmarkStart w:id="55" w:name="_GoBack"/>
+      <w:bookmarkEnd w:id="55"/>
+      <w:ins w:id="56" w:author="Colin Snook" w:date="2017-04-19T14:00:00Z">
         <w:r>
-          <w:rPr>
-            <w:color w:val="FF0000"/>
-          </w:rPr>
-          <w:t>e other one is not taken and is lost (since the trigger has been consumed).</w:t>
+          <w:br w:type="page"/>
         </w:r>
       </w:ins>
-    </w:p>
-    <w:p>
-      <w:pPr>
-        <w:rPr>
-          <w:ins w:id="213" w:author="Colin Snook" w:date="2017-04-05T23:24:00Z"/>
-          <w:color w:val="FF0000"/>
-        </w:rPr>
-      </w:pPr>
-      <w:ins w:id="214" w:author="Colin Snook" w:date="2017-04-05T23:17:00Z">
-        <w:r>
-          <w:rPr>
-            <w:color w:val="FF0000"/>
-          </w:rPr>
-          <w:t>We discussed a better strategy would be to</w:t>
-        </w:r>
-      </w:ins>
-      <w:ins w:id="215" w:author="Colin Snook" w:date="2017-04-05T23:18:00Z">
-        <w:r>
-          <w:rPr>
-            <w:color w:val="FF0000"/>
-          </w:rPr>
-          <w:t xml:space="preserve"> allow the engine to have </w:t>
-        </w:r>
-      </w:ins>
-      <w:ins w:id="216" w:author="Colin Snook" w:date="2017-04-05T23:19:00Z">
-        <w:r>
-          <w:rPr>
-            <w:color w:val="FF0000"/>
-          </w:rPr>
-          <w:t xml:space="preserve">‘ghost cycles’ without enabling any transitions. </w:t>
-        </w:r>
-      </w:ins>
-      <w:ins w:id="217" w:author="Colin Snook" w:date="2017-04-05T23:20:00Z">
-        <w:r>
-          <w:rPr>
-            <w:color w:val="FF0000"/>
-          </w:rPr>
-          <w:t xml:space="preserve">This reflects the abstraction better since the stuttering pre-steps </w:t>
-        </w:r>
-      </w:ins>
-      <w:ins w:id="218" w:author="Colin Snook" w:date="2017-04-05T23:21:00Z">
-        <w:r>
-          <w:rPr>
-            <w:color w:val="FF0000"/>
-          </w:rPr>
-          <w:t>occur before any trigger arr</w:t>
-        </w:r>
-      </w:ins>
-      <w:ins w:id="219" w:author="Colin Snook" w:date="2017-04-05T23:22:00Z">
-        <w:r>
-          <w:rPr>
-            <w:color w:val="FF0000"/>
-          </w:rPr>
-          <w:t xml:space="preserve">ives. </w:t>
-        </w:r>
-      </w:ins>
-    </w:p>
-    <w:p>
-      <w:pPr>
-        <w:rPr>
-          <w:ins w:id="220" w:author="Colin Snook" w:date="2017-04-05T23:25:00Z"/>
-          <w:color w:val="FF0000"/>
-        </w:rPr>
-      </w:pPr>
-      <w:ins w:id="221" w:author="Colin Snook" w:date="2017-04-05T23:22:00Z">
-        <w:r>
-          <w:rPr>
-            <w:color w:val="FF0000"/>
-          </w:rPr>
-          <w:t>However,</w:t>
-        </w:r>
-      </w:ins>
-      <w:ins w:id="222" w:author="Colin Snook" w:date="2017-04-05T23:24:00Z">
-        <w:r>
-          <w:rPr>
-            <w:color w:val="FF0000"/>
-          </w:rPr>
-          <w:t xml:space="preserve"> the problem with this approach has been to find a way around the weakened completion guard (since now we again require th</w:t>
-        </w:r>
-      </w:ins>
-      <w:ins w:id="223" w:author="Colin Snook" w:date="2017-04-05T23:25:00Z">
-        <w:r>
-          <w:rPr>
-            <w:color w:val="FF0000"/>
-          </w:rPr>
-          <w:t xml:space="preserve">at all enabled transitions complete). </w:t>
-        </w:r>
-      </w:ins>
-    </w:p>
-    <w:p>
-      <w:pPr>
-        <w:rPr>
-          <w:ins w:id="224" w:author="Colin Snook" w:date="2017-04-05T23:28:00Z"/>
-          <w:color w:val="FF0000"/>
-        </w:rPr>
-      </w:pPr>
-      <w:ins w:id="225" w:author="Colin Snook" w:date="2017-04-05T23:25:00Z">
-        <w:r>
-          <w:rPr>
-            <w:color w:val="FF0000"/>
-          </w:rPr>
-          <w:t xml:space="preserve">It may be possible to get around this by </w:t>
-        </w:r>
-      </w:ins>
-      <w:ins w:id="226" w:author="Colin Snook" w:date="2017-04-05T23:26:00Z">
-        <w:r>
-          <w:rPr>
-            <w:color w:val="FF0000"/>
-          </w:rPr>
-          <w:t>separating the enabling tran</w:t>
-        </w:r>
-      </w:ins>
-      <w:ins w:id="227" w:author="Colin Snook" w:date="2017-04-05T23:27:00Z">
-        <w:r>
-          <w:rPr>
-            <w:color w:val="FF0000"/>
-          </w:rPr>
-          <w:t>sitions per trigger, so that new ones refine a ‘future enabling’ engine transition.</w:t>
-        </w:r>
-      </w:ins>
-      <w:ins w:id="228" w:author="Colin Snook" w:date="2017-04-05T23:28:00Z">
-        <w:r>
-          <w:rPr>
-            <w:color w:val="FF0000"/>
-          </w:rPr>
-          <w:t xml:space="preserve"> </w:t>
-        </w:r>
-      </w:ins>
-    </w:p>
-    <w:p>
-      <w:pPr>
-        <w:rPr>
-          <w:color w:val="FF0000"/>
-          <w:rPrChange w:id="229" w:author="Colin Snook" w:date="2017-04-05T23:13:00Z">
-            <w:rPr/>
-          </w:rPrChange>
-        </w:rPr>
-      </w:pPr>
-      <w:proofErr w:type="gramStart"/>
-      <w:ins w:id="230" w:author="Colin Snook" w:date="2017-04-05T23:28:00Z">
-        <w:r>
-          <w:rPr>
-            <w:color w:val="FF0000"/>
-          </w:rPr>
-          <w:t>Colin to investigate this new strategy.</w:t>
-        </w:r>
-      </w:ins>
-      <w:bookmarkStart w:id="231" w:name="_GoBack"/>
-      <w:bookmarkEnd w:id="231"/>
-      <w:proofErr w:type="gramEnd"/>
-      <w:r>
-        <w:rPr>
-          <w:color w:val="FF0000"/>
-          <w:rPrChange w:id="232" w:author="Colin Snook" w:date="2017-03-01T09:48:00Z">
-            <w:rPr/>
-          </w:rPrChange>
-        </w:rPr>
-        <w:br w:type="page"/>
-      </w:r>
     </w:p>
     <w:p>
       <w:pPr>
@@ -4598,35 +3427,6 @@
 </w:document>
 </file>
 
-<file path=word/comments.xml><?xml version="1.0" encoding="utf-8"?>
-<w:comments xmlns:wpc="http://schemas.microsoft.com/office/word/2010/wordprocessingCanvas" xmlns:mo="http://schemas.microsoft.com/office/mac/office/2008/main" xmlns:mc="http://schemas.openxmlformats.org/markup-compatibility/2006" xmlns:mv="urn:schemas-microsoft-com:mac:vml" xmlns:o="urn:schemas-microsoft-com:office:office" xmlns:r="http://schemas.openxmlformats.org/officeDocument/2006/relationships" xmlns:m="http://schemas.openxmlformats.org/officeDocument/2006/math" xmlns:v="urn:schemas-microsoft-com:vml" xmlns:wp14="http://schemas.microsoft.com/office/word/2010/wordprocessingDrawing" xmlns:wp="http://schemas.openxmlformats.org/drawingml/2006/wordprocessingDrawing" xmlns:w10="urn:schemas-microsoft-com:office:word" xmlns:w="http://schemas.openxmlformats.org/wordprocessingml/2006/main" xmlns:w14="http://schemas.microsoft.com/office/word/2010/wordml" xmlns:wpg="http://schemas.microsoft.com/office/word/2010/wordprocessingGroup" xmlns:wpi="http://schemas.microsoft.com/office/word/2010/wordprocessingInk" xmlns:wne="http://schemas.microsoft.com/office/word/2006/wordml" xmlns:wps="http://schemas.microsoft.com/office/word/2010/wordprocessingShape" mc:Ignorable="w14 wp14">
-  <w:comment w:id="26" w:author="Colin Snook" w:date="2017-03-01T00:08:00Z" w:initials="CS">
-    <w:p>
-      <w:pPr>
-        <w:pStyle w:val="CommentText"/>
-      </w:pPr>
-      <w:r>
-        <w:rPr>
-          <w:rStyle w:val="CommentReference"/>
-        </w:rPr>
-        <w:annotationRef/>
-      </w:r>
-      <w:r>
-        <w:t xml:space="preserve">We decided the semantics allows the simulation to continue enabling </w:t>
-      </w:r>
-      <w:proofErr w:type="spellStart"/>
-      <w:r>
-        <w:t>untriggered</w:t>
-      </w:r>
-      <w:proofErr w:type="spellEnd"/>
-      <w:r>
-        <w:t xml:space="preserve"> transitions while there are no new triggers.</w:t>
-      </w:r>
-    </w:p>
-  </w:comment>
-</w:comments>
-</file>
-
 <file path=word/numbering.xml><?xml version="1.0" encoding="utf-8"?>
 <w:numbering xmlns:wpc="http://schemas.microsoft.com/office/word/2010/wordprocessingCanvas" xmlns:mo="http://schemas.microsoft.com/office/mac/office/2008/main" xmlns:mc="http://schemas.openxmlformats.org/markup-compatibility/2006" xmlns:mv="urn:schemas-microsoft-com:mac:vml" xmlns:o="urn:schemas-microsoft-com:office:office" xmlns:r="http://schemas.openxmlformats.org/officeDocument/2006/relationships" xmlns:m="http://schemas.openxmlformats.org/officeDocument/2006/math" xmlns:v="urn:schemas-microsoft-com:vml" xmlns:wp14="http://schemas.microsoft.com/office/word/2010/wordprocessingDrawing" xmlns:wp="http://schemas.openxmlformats.org/drawingml/2006/wordprocessingDrawing" xmlns:w10="urn:schemas-microsoft-com:office:word" xmlns:w="http://schemas.openxmlformats.org/wordprocessingml/2006/main" xmlns:w14="http://schemas.microsoft.com/office/word/2010/wordml" xmlns:wpg="http://schemas.microsoft.com/office/word/2010/wordprocessingGroup" xmlns:wpi="http://schemas.microsoft.com/office/word/2010/wordprocessingInk" xmlns:wne="http://schemas.microsoft.com/office/word/2006/wordml" xmlns:wps="http://schemas.microsoft.com/office/word/2010/wordprocessingShape" mc:Ignorable="w14 wp14">
   <w:abstractNum w:abstractNumId="0">
@@ -5032,6 +3832,95 @@
     </w:lvl>
   </w:abstractNum>
   <w:abstractNum w:abstractNumId="4">
+    <w:nsid w:val="5FE35E3B"/>
+    <w:multiLevelType w:val="hybridMultilevel"/>
+    <w:tmpl w:val="7E727720"/>
+    <w:lvl w:ilvl="0" w:tplc="04090011">
+      <w:start w:val="1"/>
+      <w:numFmt w:val="decimal"/>
+      <w:lvlText w:val="%1)"/>
+      <w:lvlJc w:val="left"/>
+      <w:pPr>
+        <w:ind w:left="720" w:hanging="360"/>
+      </w:pPr>
+      <w:rPr>
+        <w:rFonts w:hint="default"/>
+      </w:rPr>
+    </w:lvl>
+    <w:lvl w:ilvl="1" w:tplc="04090019" w:tentative="1">
+      <w:start w:val="1"/>
+      <w:numFmt w:val="lowerLetter"/>
+      <w:lvlText w:val="%2."/>
+      <w:lvlJc w:val="left"/>
+      <w:pPr>
+        <w:ind w:left="1440" w:hanging="360"/>
+      </w:pPr>
+    </w:lvl>
+    <w:lvl w:ilvl="2" w:tplc="0409001B" w:tentative="1">
+      <w:start w:val="1"/>
+      <w:numFmt w:val="lowerRoman"/>
+      <w:lvlText w:val="%3."/>
+      <w:lvlJc w:val="right"/>
+      <w:pPr>
+        <w:ind w:left="2160" w:hanging="180"/>
+      </w:pPr>
+    </w:lvl>
+    <w:lvl w:ilvl="3" w:tplc="0409000F" w:tentative="1">
+      <w:start w:val="1"/>
+      <w:numFmt w:val="decimal"/>
+      <w:lvlText w:val="%4."/>
+      <w:lvlJc w:val="left"/>
+      <w:pPr>
+        <w:ind w:left="2880" w:hanging="360"/>
+      </w:pPr>
+    </w:lvl>
+    <w:lvl w:ilvl="4" w:tplc="04090019" w:tentative="1">
+      <w:start w:val="1"/>
+      <w:numFmt w:val="lowerLetter"/>
+      <w:lvlText w:val="%5."/>
+      <w:lvlJc w:val="left"/>
+      <w:pPr>
+        <w:ind w:left="3600" w:hanging="360"/>
+      </w:pPr>
+    </w:lvl>
+    <w:lvl w:ilvl="5" w:tplc="0409001B" w:tentative="1">
+      <w:start w:val="1"/>
+      <w:numFmt w:val="lowerRoman"/>
+      <w:lvlText w:val="%6."/>
+      <w:lvlJc w:val="right"/>
+      <w:pPr>
+        <w:ind w:left="4320" w:hanging="180"/>
+      </w:pPr>
+    </w:lvl>
+    <w:lvl w:ilvl="6" w:tplc="0409000F" w:tentative="1">
+      <w:start w:val="1"/>
+      <w:numFmt w:val="decimal"/>
+      <w:lvlText w:val="%7."/>
+      <w:lvlJc w:val="left"/>
+      <w:pPr>
+        <w:ind w:left="5040" w:hanging="360"/>
+      </w:pPr>
+    </w:lvl>
+    <w:lvl w:ilvl="7" w:tplc="04090019" w:tentative="1">
+      <w:start w:val="1"/>
+      <w:numFmt w:val="lowerLetter"/>
+      <w:lvlText w:val="%8."/>
+      <w:lvlJc w:val="left"/>
+      <w:pPr>
+        <w:ind w:left="5760" w:hanging="360"/>
+      </w:pPr>
+    </w:lvl>
+    <w:lvl w:ilvl="8" w:tplc="0409001B" w:tentative="1">
+      <w:start w:val="1"/>
+      <w:numFmt w:val="lowerRoman"/>
+      <w:lvlText w:val="%9."/>
+      <w:lvlJc w:val="right"/>
+      <w:pPr>
+        <w:ind w:left="6480" w:hanging="180"/>
+      </w:pPr>
+    </w:lvl>
+  </w:abstractNum>
+  <w:abstractNum w:abstractNumId="5">
     <w:nsid w:val="6F141F2B"/>
     <w:multiLevelType w:val="hybridMultilevel"/>
     <w:tmpl w:val="F9FE2870"/>
@@ -5117,7 +4006,7 @@
       </w:pPr>
     </w:lvl>
   </w:abstractNum>
-  <w:abstractNum w:abstractNumId="5">
+  <w:abstractNum w:abstractNumId="6">
     <w:nsid w:val="7792741F"/>
     <w:multiLevelType w:val="hybridMultilevel"/>
     <w:tmpl w:val="3B9E91D2"/>
@@ -5231,7 +4120,7 @@
     </w:lvl>
   </w:abstractNum>
   <w:num w:numId="1">
-    <w:abstractNumId w:val="4"/>
+    <w:abstractNumId w:val="5"/>
   </w:num>
   <w:num w:numId="2">
     <w:abstractNumId w:val="2"/>
@@ -5243,10 +4132,13 @@
     <w:abstractNumId w:val="1"/>
   </w:num>
   <w:num w:numId="5">
-    <w:abstractNumId w:val="5"/>
+    <w:abstractNumId w:val="6"/>
   </w:num>
   <w:num w:numId="6">
     <w:abstractNumId w:val="3"/>
+  </w:num>
+  <w:num w:numId="7">
+    <w:abstractNumId w:val="4"/>
   </w:num>
 </w:numbering>
 </file>

</xml_diff>

<commit_message>
add description of possible solution discussed 26/04/2017
</commit_message>
<xml_diff>
--- a/manuscripts/IFM2017/SCXMLsemanticsInEvent-B.docx
+++ b/manuscripts/IFM2017/SCXMLsemanticsInEvent-B.docx
@@ -2186,7 +2186,7 @@
           <w:numId w:val="7"/>
         </w:numPr>
         <w:rPr>
-          <w:ins w:id="44" w:author="Colin Snook" w:date="2017-04-19T15:45:00Z"/>
+          <w:ins w:id="44" w:author="Colin Snook" w:date="2017-04-26T17:44:00Z"/>
         </w:rPr>
         <w:pPrChange w:id="45" w:author="Colin Snook" w:date="2017-04-19T15:22:00Z">
           <w:pPr/>
@@ -2225,6 +2225,368 @@
           <w:t>the selection of which transitions fire is dynamic depending on their guards.</w:t>
         </w:r>
       </w:ins>
+      <w:ins w:id="51" w:author="Colin Snook" w:date="2017-04-26T17:38:00Z">
+        <w:r>
+          <w:t xml:space="preserve"> </w:t>
+        </w:r>
+      </w:ins>
+    </w:p>
+    <w:p>
+      <w:pPr>
+        <w:rPr>
+          <w:ins w:id="52" w:author="Colin Snook" w:date="2017-04-26T17:44:00Z"/>
+        </w:rPr>
+      </w:pPr>
+    </w:p>
+    <w:p>
+      <w:pPr>
+        <w:rPr>
+          <w:ins w:id="53" w:author="Colin Snook" w:date="2017-04-26T17:45:00Z"/>
+        </w:rPr>
+      </w:pPr>
+      <w:ins w:id="54" w:author="Colin Snook" w:date="2017-04-26T17:44:00Z">
+        <w:r>
+          <w:t>A possible solution</w:t>
+        </w:r>
+        <w:proofErr w:type="gramStart"/>
+        <w:r>
+          <w:t>:-</w:t>
+        </w:r>
+      </w:ins>
+      <w:proofErr w:type="gramEnd"/>
+    </w:p>
+    <w:p>
+      <w:pPr>
+        <w:rPr>
+          <w:ins w:id="55" w:author="Colin Snook" w:date="2017-04-26T17:47:00Z"/>
+        </w:rPr>
+      </w:pPr>
+      <w:ins w:id="56" w:author="Colin Snook" w:date="2017-04-26T17:45:00Z">
+        <w:r>
+          <w:t>We could generate an event for each combination of transitions</w:t>
+        </w:r>
+      </w:ins>
+      <w:ins w:id="57" w:author="Colin Snook" w:date="2017-04-26T17:46:00Z">
+        <w:r>
+          <w:t>. This will be ‘verbose’ but</w:t>
+        </w:r>
+      </w:ins>
+      <w:ins w:id="58" w:author="Colin Snook" w:date="2017-04-26T17:35:00Z">
+        <w:r>
+          <w:t xml:space="preserve"> </w:t>
+        </w:r>
+      </w:ins>
+      <w:ins w:id="59" w:author="Colin Snook" w:date="2017-04-26T17:46:00Z">
+        <w:r>
+          <w:t>many</w:t>
+        </w:r>
+      </w:ins>
+      <w:ins w:id="60" w:author="Colin Snook" w:date="2017-04-26T17:39:00Z">
+        <w:r>
+          <w:t xml:space="preserve"> combinations are not possible because of the event triggering mechanism</w:t>
+        </w:r>
+        <w:r>
+          <w:t>. I.e. we only consume one trigger at a time and we can use this to reduce the combinations</w:t>
+        </w:r>
+      </w:ins>
+      <w:ins w:id="61" w:author="Colin Snook" w:date="2017-04-26T17:40:00Z">
+        <w:r>
+          <w:t xml:space="preserve"> that we need events for</w:t>
+        </w:r>
+      </w:ins>
+      <w:ins w:id="62" w:author="Colin Snook" w:date="2017-04-26T17:39:00Z">
+        <w:r>
+          <w:t xml:space="preserve">. </w:t>
+        </w:r>
+      </w:ins>
+      <w:ins w:id="63" w:author="Colin Snook" w:date="2017-04-26T17:47:00Z">
+        <w:r>
+          <w:t>F</w:t>
+        </w:r>
+      </w:ins>
+      <w:ins w:id="64" w:author="Colin Snook" w:date="2017-04-26T17:42:00Z">
+        <w:r>
+          <w:t xml:space="preserve">or each trigger, </w:t>
+        </w:r>
+      </w:ins>
+      <w:ins w:id="65" w:author="Colin Snook" w:date="2017-04-26T17:35:00Z">
+        <w:r>
+          <w:t xml:space="preserve">we could </w:t>
+        </w:r>
+      </w:ins>
+      <w:ins w:id="66" w:author="Colin Snook" w:date="2017-04-26T17:36:00Z">
+        <w:r>
+          <w:t xml:space="preserve">generate </w:t>
+        </w:r>
+        <w:r>
+          <w:t>event</w:t>
+        </w:r>
+      </w:ins>
+      <w:ins w:id="67" w:author="Colin Snook" w:date="2017-04-26T17:42:00Z">
+        <w:r>
+          <w:t>s</w:t>
+        </w:r>
+      </w:ins>
+      <w:ins w:id="68" w:author="Colin Snook" w:date="2017-04-26T17:36:00Z">
+        <w:r>
+          <w:t xml:space="preserve"> for </w:t>
+        </w:r>
+      </w:ins>
+      <w:ins w:id="69" w:author="Colin Snook" w:date="2017-04-26T17:41:00Z">
+        <w:r>
+          <w:t>all the</w:t>
+        </w:r>
+      </w:ins>
+      <w:ins w:id="70" w:author="Colin Snook" w:date="2017-04-26T17:36:00Z">
+        <w:r>
+          <w:t xml:space="preserve"> combination</w:t>
+        </w:r>
+      </w:ins>
+      <w:ins w:id="71" w:author="Colin Snook" w:date="2017-04-26T17:41:00Z">
+        <w:r>
+          <w:t>s</w:t>
+        </w:r>
+      </w:ins>
+      <w:ins w:id="72" w:author="Colin Snook" w:date="2017-04-26T17:36:00Z">
+        <w:r>
+          <w:t xml:space="preserve"> of </w:t>
+        </w:r>
+      </w:ins>
+      <w:ins w:id="73" w:author="Colin Snook" w:date="2017-04-26T17:37:00Z">
+        <w:r>
+          <w:t xml:space="preserve">transitions that </w:t>
+        </w:r>
+      </w:ins>
+      <w:ins w:id="74" w:author="Colin Snook" w:date="2017-04-26T17:41:00Z">
+        <w:r>
+          <w:t>are enabled</w:t>
+        </w:r>
+      </w:ins>
+      <w:ins w:id="75" w:author="Colin Snook" w:date="2017-04-26T17:37:00Z">
+        <w:r>
+          <w:t xml:space="preserve"> by </w:t>
+        </w:r>
+      </w:ins>
+      <w:ins w:id="76" w:author="Colin Snook" w:date="2017-04-26T17:43:00Z">
+        <w:r>
+          <w:t>that</w:t>
+        </w:r>
+      </w:ins>
+      <w:ins w:id="77" w:author="Colin Snook" w:date="2017-04-26T17:37:00Z">
+        <w:r>
+          <w:t xml:space="preserve"> trigger.</w:t>
+        </w:r>
+      </w:ins>
+      <w:ins w:id="78" w:author="Colin Snook" w:date="2017-04-26T17:41:00Z">
+        <w:r>
+          <w:t xml:space="preserve"> </w:t>
+        </w:r>
+      </w:ins>
+      <w:ins w:id="79" w:author="Colin Snook" w:date="2017-04-26T17:37:00Z">
+        <w:r>
+          <w:t xml:space="preserve"> </w:t>
+        </w:r>
+      </w:ins>
+      <w:ins w:id="80" w:author="Colin Snook" w:date="2017-04-26T17:36:00Z">
+        <w:r>
+          <w:t xml:space="preserve"> </w:t>
+        </w:r>
+      </w:ins>
+      <w:ins w:id="81" w:author="Colin Snook" w:date="2017-04-26T17:43:00Z">
+        <w:r>
+          <w:t>Then we also need events for all the combinations of transitions that are un-triggered.</w:t>
+        </w:r>
+      </w:ins>
+    </w:p>
+    <w:p>
+      <w:pPr>
+        <w:rPr>
+          <w:ins w:id="82" w:author="Colin Snook" w:date="2017-04-26T17:47:00Z"/>
+        </w:rPr>
+      </w:pPr>
+      <w:ins w:id="83" w:author="Colin Snook" w:date="2017-04-26T17:48:00Z">
+        <w:r>
+          <w:t xml:space="preserve">Note that these combinations must be transitions in different </w:t>
+        </w:r>
+      </w:ins>
+      <w:ins w:id="84" w:author="Colin Snook" w:date="2017-04-26T17:49:00Z">
+        <w:r>
+          <w:t xml:space="preserve">parallel </w:t>
+        </w:r>
+      </w:ins>
+      <w:ins w:id="85" w:author="Colin Snook" w:date="2017-04-26T17:48:00Z">
+        <w:r>
+          <w:t>machines</w:t>
+        </w:r>
+      </w:ins>
+      <w:ins w:id="86" w:author="Colin Snook" w:date="2017-04-26T17:49:00Z">
+        <w:r>
+          <w:t xml:space="preserve">. When </w:t>
+        </w:r>
+        <w:proofErr w:type="gramStart"/>
+        <w:r>
+          <w:t xml:space="preserve">two transitions in the same </w:t>
+        </w:r>
+        <w:proofErr w:type="spellStart"/>
+        <w:r>
+          <w:t>statemachine</w:t>
+        </w:r>
+        <w:proofErr w:type="spellEnd"/>
+        <w:r>
+          <w:t xml:space="preserve"> </w:t>
+        </w:r>
+        <w:r>
+          <w:t>are triggered by the same trigger</w:t>
+        </w:r>
+        <w:proofErr w:type="gramEnd"/>
+        <w:r>
+          <w:t xml:space="preserve">, only one of them can be taken at a time. If both are enabled, </w:t>
+        </w:r>
+      </w:ins>
+      <w:ins w:id="87" w:author="Colin Snook" w:date="2017-04-26T17:50:00Z">
+        <w:r>
+          <w:t>we could either make a choice based on priority, or enable both using the same flag. Whichever fires first will disable the other and enabled the next cycle.</w:t>
+        </w:r>
+      </w:ins>
+      <w:ins w:id="88" w:author="Colin Snook" w:date="2017-04-26T17:52:00Z">
+        <w:r>
+          <w:t xml:space="preserve"> We need to provide a set of combinations for each of these alternative transitions, but exclude combinations that involve them both.</w:t>
+        </w:r>
+      </w:ins>
+    </w:p>
+    <w:p>
+      <w:pPr>
+        <w:rPr>
+          <w:ins w:id="89" w:author="Colin Snook" w:date="2017-04-26T18:00:00Z"/>
+        </w:rPr>
+      </w:pPr>
+      <w:ins w:id="90" w:author="Colin Snook" w:date="2017-04-26T17:47:00Z">
+        <w:r>
+          <w:t xml:space="preserve">In a refinement we may </w:t>
+        </w:r>
+      </w:ins>
+      <w:ins w:id="91" w:author="Colin Snook" w:date="2017-04-26T17:52:00Z">
+        <w:r>
+          <w:t xml:space="preserve">add </w:t>
+        </w:r>
+      </w:ins>
+      <w:ins w:id="92" w:author="Colin Snook" w:date="2017-04-26T17:57:00Z">
+        <w:r>
+          <w:t xml:space="preserve">a parallel state-machine with </w:t>
+        </w:r>
+      </w:ins>
+      <w:ins w:id="93" w:author="Colin Snook" w:date="2017-04-26T17:52:00Z">
+        <w:r>
+          <w:t>more transitions that use the same trigger</w:t>
+        </w:r>
+      </w:ins>
+      <w:ins w:id="94" w:author="Colin Snook" w:date="2017-04-26T17:57:00Z">
+        <w:r>
+          <w:t xml:space="preserve">. This would mean adding more combinations to the set of events covering that trigger. These events would refine the corresponding </w:t>
+        </w:r>
+      </w:ins>
+      <w:ins w:id="95" w:author="Colin Snook" w:date="2017-04-26T18:00:00Z">
+        <w:r>
+          <w:t xml:space="preserve">combination </w:t>
+        </w:r>
+      </w:ins>
+      <w:ins w:id="96" w:author="Colin Snook" w:date="2017-04-26T17:57:00Z">
+        <w:r>
+          <w:t xml:space="preserve">event without the new transition. </w:t>
+        </w:r>
+      </w:ins>
+      <w:ins w:id="97" w:author="Colin Snook" w:date="2017-04-26T17:59:00Z">
+        <w:r>
+          <w:t>(</w:t>
+        </w:r>
+        <w:r>
+          <w:t>The event for the new transition alone would be a new event).</w:t>
+        </w:r>
+      </w:ins>
+    </w:p>
+    <w:p>
+      <w:pPr>
+        <w:rPr>
+          <w:ins w:id="98" w:author="Colin Snook" w:date="2017-04-26T18:00:00Z"/>
+        </w:rPr>
+      </w:pPr>
+    </w:p>
+    <w:p>
+      <w:pPr>
+        <w:rPr>
+          <w:ins w:id="99" w:author="Colin Snook" w:date="2017-04-26T18:52:00Z"/>
+        </w:rPr>
+      </w:pPr>
+      <w:ins w:id="100" w:author="Colin Snook" w:date="2017-04-26T18:51:00Z">
+        <w:r>
+          <w:t xml:space="preserve">TBD: </w:t>
+        </w:r>
+      </w:ins>
+    </w:p>
+    <w:p>
+      <w:pPr>
+        <w:pStyle w:val="ListParagraph"/>
+        <w:numPr>
+          <w:ilvl w:val="0"/>
+          <w:numId w:val="8"/>
+        </w:numPr>
+        <w:rPr>
+          <w:ins w:id="101" w:author="Colin Snook" w:date="2017-04-26T18:52:00Z"/>
+        </w:rPr>
+        <w:pPrChange w:id="102" w:author="Colin Snook" w:date="2017-04-26T18:52:00Z">
+          <w:pPr/>
+        </w:pPrChange>
+      </w:pPr>
+      <w:proofErr w:type="gramStart"/>
+      <w:ins w:id="103" w:author="Colin Snook" w:date="2017-04-26T18:51:00Z">
+        <w:r>
+          <w:t>try</w:t>
+        </w:r>
+        <w:proofErr w:type="gramEnd"/>
+        <w:r>
+          <w:t xml:space="preserve"> this strategy in a small abstract example</w:t>
+        </w:r>
+      </w:ins>
+      <w:ins w:id="104" w:author="Colin Snook" w:date="2017-04-26T18:52:00Z">
+        <w:r>
+          <w:t>,</w:t>
+        </w:r>
+      </w:ins>
+    </w:p>
+    <w:p>
+      <w:pPr>
+        <w:pStyle w:val="ListParagraph"/>
+        <w:numPr>
+          <w:ilvl w:val="0"/>
+          <w:numId w:val="8"/>
+        </w:numPr>
+        <w:rPr>
+          <w:ins w:id="105" w:author="Colin Snook" w:date="2017-04-19T15:45:00Z"/>
+        </w:rPr>
+        <w:pPrChange w:id="106" w:author="Colin Snook" w:date="2017-04-26T18:52:00Z">
+          <w:pPr/>
+        </w:pPrChange>
+      </w:pPr>
+      <w:proofErr w:type="gramStart"/>
+      <w:ins w:id="107" w:author="Colin Snook" w:date="2017-04-26T18:52:00Z">
+        <w:r>
+          <w:t>try</w:t>
+        </w:r>
+        <w:proofErr w:type="gramEnd"/>
+        <w:r>
+          <w:t xml:space="preserve"> this strategy in the </w:t>
+        </w:r>
+        <w:proofErr w:type="spellStart"/>
+        <w:r>
+          <w:t>SecBOT</w:t>
+        </w:r>
+        <w:proofErr w:type="spellEnd"/>
+        <w:r>
+          <w:t xml:space="preserve"> example (enhance the example to illustrate the point if necessary)</w:t>
+        </w:r>
+      </w:ins>
+      <w:bookmarkStart w:id="108" w:name="_GoBack"/>
+      <w:bookmarkEnd w:id="108"/>
     </w:p>
     <w:p>
       <w:pPr>
@@ -2234,10 +2596,46 @@
           <w:numId w:val="7"/>
         </w:numPr>
         <w:rPr>
-          <w:ins w:id="51" w:author="Colin Snook" w:date="2017-04-19T14:00:00Z"/>
-          <w:rPrChange w:id="52" w:author="Colin Snook" w:date="2017-04-19T15:19:00Z">
+          <w:ins w:id="109" w:author="Colin Snook" w:date="2017-04-26T17:43:00Z"/>
+        </w:rPr>
+        <w:pPrChange w:id="110" w:author="Colin Snook" w:date="2017-04-19T15:22:00Z">
+          <w:pPr/>
+        </w:pPrChange>
+      </w:pPr>
+      <w:ins w:id="111" w:author="Colin Snook" w:date="2017-04-19T14:00:00Z">
+        <w:r>
+          <w:br w:type="page"/>
+        </w:r>
+      </w:ins>
+    </w:p>
+    <w:p>
+      <w:pPr>
+        <w:rPr>
+          <w:ins w:id="112" w:author="Colin Snook" w:date="2017-04-26T17:43:00Z"/>
+        </w:rPr>
+        <w:pPrChange w:id="113" w:author="Colin Snook" w:date="2017-04-26T17:43:00Z">
+          <w:pPr>
+            <w:pStyle w:val="ListParagraph"/>
+            <w:numPr>
+              <w:numId w:val="7"/>
+            </w:numPr>
+            <w:ind w:hanging="360"/>
+          </w:pPr>
+        </w:pPrChange>
+      </w:pPr>
+    </w:p>
+    <w:p>
+      <w:pPr>
+        <w:pStyle w:val="ListParagraph"/>
+        <w:numPr>
+          <w:ilvl w:val="0"/>
+          <w:numId w:val="7"/>
+        </w:numPr>
+        <w:rPr>
+          <w:ins w:id="114" w:author="Colin Snook" w:date="2017-04-19T14:00:00Z"/>
+          <w:rPrChange w:id="115" w:author="Colin Snook" w:date="2017-04-19T15:19:00Z">
             <w:rPr>
-              <w:ins w:id="53" w:author="Colin Snook" w:date="2017-04-19T14:00:00Z"/>
+              <w:ins w:id="116" w:author="Colin Snook" w:date="2017-04-19T14:00:00Z"/>
               <w:rFonts w:asciiTheme="majorHAnsi" w:eastAsiaTheme="majorEastAsia" w:hAnsiTheme="majorHAnsi" w:cstheme="majorBidi"/>
               <w:color w:val="345A8A" w:themeColor="accent1" w:themeShade="B5"/>
               <w:sz w:val="32"/>
@@ -2245,17 +2643,10 @@
             </w:rPr>
           </w:rPrChange>
         </w:rPr>
-        <w:pPrChange w:id="54" w:author="Colin Snook" w:date="2017-04-19T15:22:00Z">
+        <w:pPrChange w:id="117" w:author="Colin Snook" w:date="2017-04-19T15:22:00Z">
           <w:pPr/>
         </w:pPrChange>
       </w:pPr>
-      <w:bookmarkStart w:id="55" w:name="_GoBack"/>
-      <w:bookmarkEnd w:id="55"/>
-      <w:ins w:id="56" w:author="Colin Snook" w:date="2017-04-19T14:00:00Z">
-        <w:r>
-          <w:br w:type="page"/>
-        </w:r>
-      </w:ins>
     </w:p>
     <w:p>
       <w:pPr>
@@ -3743,6 +4134,95 @@
     </w:lvl>
   </w:abstractNum>
   <w:abstractNum w:abstractNumId="3">
+    <w:nsid w:val="343E7EC8"/>
+    <w:multiLevelType w:val="hybridMultilevel"/>
+    <w:tmpl w:val="441405E8"/>
+    <w:lvl w:ilvl="0" w:tplc="04090011">
+      <w:start w:val="1"/>
+      <w:numFmt w:val="decimal"/>
+      <w:lvlText w:val="%1)"/>
+      <w:lvlJc w:val="left"/>
+      <w:pPr>
+        <w:ind w:left="720" w:hanging="360"/>
+      </w:pPr>
+      <w:rPr>
+        <w:rFonts w:hint="default"/>
+      </w:rPr>
+    </w:lvl>
+    <w:lvl w:ilvl="1" w:tplc="04090019" w:tentative="1">
+      <w:start w:val="1"/>
+      <w:numFmt w:val="lowerLetter"/>
+      <w:lvlText w:val="%2."/>
+      <w:lvlJc w:val="left"/>
+      <w:pPr>
+        <w:ind w:left="1440" w:hanging="360"/>
+      </w:pPr>
+    </w:lvl>
+    <w:lvl w:ilvl="2" w:tplc="0409001B" w:tentative="1">
+      <w:start w:val="1"/>
+      <w:numFmt w:val="lowerRoman"/>
+      <w:lvlText w:val="%3."/>
+      <w:lvlJc w:val="right"/>
+      <w:pPr>
+        <w:ind w:left="2160" w:hanging="180"/>
+      </w:pPr>
+    </w:lvl>
+    <w:lvl w:ilvl="3" w:tplc="0409000F" w:tentative="1">
+      <w:start w:val="1"/>
+      <w:numFmt w:val="decimal"/>
+      <w:lvlText w:val="%4."/>
+      <w:lvlJc w:val="left"/>
+      <w:pPr>
+        <w:ind w:left="2880" w:hanging="360"/>
+      </w:pPr>
+    </w:lvl>
+    <w:lvl w:ilvl="4" w:tplc="04090019" w:tentative="1">
+      <w:start w:val="1"/>
+      <w:numFmt w:val="lowerLetter"/>
+      <w:lvlText w:val="%5."/>
+      <w:lvlJc w:val="left"/>
+      <w:pPr>
+        <w:ind w:left="3600" w:hanging="360"/>
+      </w:pPr>
+    </w:lvl>
+    <w:lvl w:ilvl="5" w:tplc="0409001B" w:tentative="1">
+      <w:start w:val="1"/>
+      <w:numFmt w:val="lowerRoman"/>
+      <w:lvlText w:val="%6."/>
+      <w:lvlJc w:val="right"/>
+      <w:pPr>
+        <w:ind w:left="4320" w:hanging="180"/>
+      </w:pPr>
+    </w:lvl>
+    <w:lvl w:ilvl="6" w:tplc="0409000F" w:tentative="1">
+      <w:start w:val="1"/>
+      <w:numFmt w:val="decimal"/>
+      <w:lvlText w:val="%7."/>
+      <w:lvlJc w:val="left"/>
+      <w:pPr>
+        <w:ind w:left="5040" w:hanging="360"/>
+      </w:pPr>
+    </w:lvl>
+    <w:lvl w:ilvl="7" w:tplc="04090019" w:tentative="1">
+      <w:start w:val="1"/>
+      <w:numFmt w:val="lowerLetter"/>
+      <w:lvlText w:val="%8."/>
+      <w:lvlJc w:val="left"/>
+      <w:pPr>
+        <w:ind w:left="5760" w:hanging="360"/>
+      </w:pPr>
+    </w:lvl>
+    <w:lvl w:ilvl="8" w:tplc="0409001B" w:tentative="1">
+      <w:start w:val="1"/>
+      <w:numFmt w:val="lowerRoman"/>
+      <w:lvlText w:val="%9."/>
+      <w:lvlJc w:val="right"/>
+      <w:pPr>
+        <w:ind w:left="6480" w:hanging="180"/>
+      </w:pPr>
+    </w:lvl>
+  </w:abstractNum>
+  <w:abstractNum w:abstractNumId="4">
     <w:nsid w:val="552D75DC"/>
     <w:multiLevelType w:val="hybridMultilevel"/>
     <w:tmpl w:val="91D4D404"/>
@@ -3831,7 +4311,7 @@
       </w:pPr>
     </w:lvl>
   </w:abstractNum>
-  <w:abstractNum w:abstractNumId="4">
+  <w:abstractNum w:abstractNumId="5">
     <w:nsid w:val="5FE35E3B"/>
     <w:multiLevelType w:val="hybridMultilevel"/>
     <w:tmpl w:val="7E727720"/>
@@ -3920,7 +4400,7 @@
       </w:pPr>
     </w:lvl>
   </w:abstractNum>
-  <w:abstractNum w:abstractNumId="5">
+  <w:abstractNum w:abstractNumId="6">
     <w:nsid w:val="6F141F2B"/>
     <w:multiLevelType w:val="hybridMultilevel"/>
     <w:tmpl w:val="F9FE2870"/>
@@ -4006,7 +4486,7 @@
       </w:pPr>
     </w:lvl>
   </w:abstractNum>
-  <w:abstractNum w:abstractNumId="6">
+  <w:abstractNum w:abstractNumId="7">
     <w:nsid w:val="7792741F"/>
     <w:multiLevelType w:val="hybridMultilevel"/>
     <w:tmpl w:val="3B9E91D2"/>
@@ -4120,7 +4600,7 @@
     </w:lvl>
   </w:abstractNum>
   <w:num w:numId="1">
-    <w:abstractNumId w:val="5"/>
+    <w:abstractNumId w:val="6"/>
   </w:num>
   <w:num w:numId="2">
     <w:abstractNumId w:val="2"/>
@@ -4132,13 +4612,16 @@
     <w:abstractNumId w:val="1"/>
   </w:num>
   <w:num w:numId="5">
-    <w:abstractNumId w:val="6"/>
+    <w:abstractNumId w:val="7"/>
   </w:num>
   <w:num w:numId="6">
-    <w:abstractNumId w:val="3"/>
+    <w:abstractNumId w:val="4"/>
   </w:num>
   <w:num w:numId="7">
-    <w:abstractNumId w:val="4"/>
+    <w:abstractNumId w:val="5"/>
+  </w:num>
+  <w:num w:numId="8">
+    <w:abstractNumId w:val="3"/>
   </w:num>
 </w:numbering>
 </file>

</xml_diff>

<commit_message>
add description of further refinement problems with new approach
</commit_message>
<xml_diff>
--- a/manuscripts/IFM2017/SCXMLsemanticsInEvent-B.docx
+++ b/manuscripts/IFM2017/SCXMLsemanticsInEvent-B.docx
@@ -1,6 +1,6 @@
 
 <file path=word/document.xml><?xml version="1.0" encoding="utf-8"?>
-<w:document xmlns:wpc="http://schemas.microsoft.com/office/word/2010/wordprocessingCanvas" xmlns:mo="http://schemas.microsoft.com/office/mac/office/2008/main" xmlns:mc="http://schemas.openxmlformats.org/markup-compatibility/2006" xmlns:mv="urn:schemas-microsoft-com:mac:vml" xmlns:o="urn:schemas-microsoft-com:office:office" xmlns:r="http://schemas.openxmlformats.org/officeDocument/2006/relationships" xmlns:m="http://schemas.openxmlformats.org/officeDocument/2006/math" xmlns:v="urn:schemas-microsoft-com:vml" xmlns:wp14="http://schemas.microsoft.com/office/word/2010/wordprocessingDrawing" xmlns:wp="http://schemas.openxmlformats.org/drawingml/2006/wordprocessingDrawing" xmlns:w10="urn:schemas-microsoft-com:office:word" xmlns:w="http://schemas.openxmlformats.org/wordprocessingml/2006/main" xmlns:w14="http://schemas.microsoft.com/office/word/2010/wordml" xmlns:wpg="http://schemas.microsoft.com/office/word/2010/wordprocessingGroup" xmlns:wpi="http://schemas.microsoft.com/office/word/2010/wordprocessingInk" xmlns:wne="http://schemas.microsoft.com/office/word/2006/wordml" xmlns:wps="http://schemas.microsoft.com/office/word/2010/wordprocessingShape" mc:Ignorable="w14 wp14">
+<w:document xmlns:wpc="http://schemas.microsoft.com/office/word/2010/wordprocessingCanvas" xmlns:mo="http://schemas.microsoft.com/office/mac/office/2008/main" xmlns:mc="http://schemas.openxmlformats.org/markup-compatibility/2006" xmlns:mv="urn:schemas-microsoft-com:mac:vml" xmlns:o="urn:schemas-microsoft-com:office:office" xmlns:r="http://schemas.openxmlformats.org/officeDocument/2006/relationships" xmlns:m="http://schemas.openxmlformats.org/officeDocument/2006/math" xmlns:v="urn:schemas-microsoft-com:vml" xmlns:wp14="http://schemas.microsoft.com/office/word/2010/wordprocessingDrawing" xmlns:wp="http://schemas.openxmlformats.org/drawingml/2006/wordprocessingDrawing" xmlns:w10="urn:schemas-microsoft-com:office:word" xmlns:w="http://schemas.openxmlformats.org/wordprocessingml/2006/main" xmlns:w14="http://schemas.microsoft.com/office/word/2010/wordml" xmlns:w15="http://schemas.microsoft.com/office/word/2012/wordml" xmlns:wpg="http://schemas.microsoft.com/office/word/2010/wordprocessingGroup" xmlns:wpi="http://schemas.microsoft.com/office/word/2010/wordprocessingInk" xmlns:wne="http://schemas.microsoft.com/office/word/2006/wordml" xmlns:wps="http://schemas.microsoft.com/office/word/2010/wordprocessingShape" mc:Ignorable="w14 w15 wp14">
   <w:body>
     <w:p>
       <w:pPr>
@@ -59,11 +59,11 @@
     </w:p>
     <w:p>
       <w:r>
-        <w:t>The SCXML semantics are described operationally here</w:t>
+        <w:t xml:space="preserve">The SCXML semantics are described operationally </w:t>
       </w:r>
       <w:proofErr w:type="gramStart"/>
       <w:r>
-        <w:t>:-</w:t>
+        <w:t>here:-</w:t>
       </w:r>
       <w:proofErr w:type="gramEnd"/>
       <w:r>
@@ -134,14 +134,14 @@
         <w:rPr>
           <w:lang w:val="en-US"/>
         </w:rPr>
-        <w:t>If the external queue is not empty</w:t>
+        <w:t xml:space="preserve">If the external queue is not </w:t>
       </w:r>
       <w:proofErr w:type="gramStart"/>
       <w:r>
         <w:rPr>
           <w:lang w:val="en-US"/>
         </w:rPr>
-        <w:t xml:space="preserve">, </w:t>
+        <w:t xml:space="preserve">empty, </w:t>
       </w:r>
       <w:r>
         <w:rPr>
@@ -303,19 +303,11 @@
           <w:numId w:val="2"/>
         </w:numPr>
       </w:pPr>
-      <w:proofErr w:type="gramStart"/>
-      <w:r>
-        <w:rPr>
-          <w:lang w:val="en-US"/>
-        </w:rPr>
-        <w:t>repeat</w:t>
-      </w:r>
-      <w:proofErr w:type="gramEnd"/>
-      <w:r>
-        <w:rPr>
-          <w:lang w:val="en-US"/>
-        </w:rPr>
-        <w:t xml:space="preserve"> from</w:t>
+      <w:r>
+        <w:rPr>
+          <w:lang w:val="en-US"/>
+        </w:rPr>
+        <w:t>repeat from</w:t>
       </w:r>
       <w:r>
         <w:rPr>
@@ -340,7 +332,7 @@
       <w:r>
         <w:rPr>
           <w:noProof/>
-          <w:lang w:val="en-US"/>
+          <w:lang w:eastAsia="en-GB"/>
         </w:rPr>
         <w:drawing>
           <wp:anchor distT="0" distB="0" distL="114300" distR="114300" simplePos="0" relativeHeight="251660288" behindDoc="0" locked="0" layoutInCell="1" allowOverlap="1" wp14:anchorId="2AD55699" wp14:editId="091B60B9">
@@ -368,7 +360,7 @@
                     </pic:cNvPicPr>
                   </pic:nvPicPr>
                   <pic:blipFill>
-                    <a:blip r:embed="rId6">
+                    <a:blip r:embed="rId5">
                       <a:extLst>
                         <a:ext uri="{28A0092B-C50C-407E-A947-70E740481C1C}">
                           <a14:useLocalDpi xmlns:a14="http://schemas.microsoft.com/office/drawing/2010/main" val="0"/>
@@ -423,15 +415,7 @@
         <w:t xml:space="preserve">machine and context are provided to define the generic elements of the SCXML engine. Specific translated SCXML models start by refining/extending this basis. The basis provides a cyclic engine representing an abstraction of the semantics of SCXML. </w:t>
       </w:r>
       <w:r>
-        <w:t xml:space="preserve"> There are two trigger queues</w:t>
-      </w:r>
-      <w:proofErr w:type="gramStart"/>
-      <w:r>
-        <w:t>;</w:t>
-      </w:r>
-      <w:proofErr w:type="gramEnd"/>
-      <w:r>
-        <w:t xml:space="preserve"> internal and external. (Currently these are modelled as sets. It would be more accurate to make them queues)</w:t>
+        <w:t xml:space="preserve"> There are two trigger queues; internal and external. (Currently these are modelled as sets. It would be more accurate to make them queues)</w:t>
       </w:r>
       <w:r>
         <w:t>.</w:t>
@@ -534,7 +518,7 @@
       <w:r>
         <w:rPr>
           <w:noProof/>
-          <w:lang w:val="en-US"/>
+          <w:lang w:eastAsia="en-GB"/>
         </w:rPr>
         <w:drawing>
           <wp:anchor distT="0" distB="0" distL="114300" distR="114300" simplePos="0" relativeHeight="251659264" behindDoc="0" locked="0" layoutInCell="1" allowOverlap="1" wp14:anchorId="12E6E0E8" wp14:editId="589FBE21">
@@ -562,7 +546,7 @@
                     </pic:cNvPicPr>
                   </pic:nvPicPr>
                   <pic:blipFill>
-                    <a:blip r:embed="rId7">
+                    <a:blip r:embed="rId6">
                       <a:extLst>
                         <a:ext uri="{28A0092B-C50C-407E-A947-70E740481C1C}">
                           <a14:useLocalDpi xmlns:a14="http://schemas.microsoft.com/office/drawing/2010/main" val="0"/>
@@ -673,7 +657,7 @@
       <w:r>
         <w:rPr>
           <w:noProof/>
-          <w:lang w:val="en-US"/>
+          <w:lang w:eastAsia="en-GB"/>
         </w:rPr>
         <w:drawing>
           <wp:inline distT="0" distB="0" distL="0" distR="0" wp14:anchorId="0A25054A" wp14:editId="4948A387">
@@ -693,7 +677,7 @@
                     </pic:cNvPicPr>
                   </pic:nvPicPr>
                   <pic:blipFill>
-                    <a:blip r:embed="rId8">
+                    <a:blip r:embed="rId7">
                       <a:extLst>
                         <a:ext uri="{28A0092B-C50C-407E-A947-70E740481C1C}">
                           <a14:useLocalDpi xmlns:a14="http://schemas.microsoft.com/office/drawing/2010/main" val="0"/>
@@ -737,7 +721,7 @@
       <w:r>
         <w:rPr>
           <w:noProof/>
-          <w:lang w:val="en-US"/>
+          <w:lang w:eastAsia="en-GB"/>
         </w:rPr>
         <w:drawing>
           <wp:inline distT="0" distB="0" distL="0" distR="0" wp14:anchorId="5B67BEC5" wp14:editId="1EDB2595">
@@ -757,7 +741,7 @@
                     </pic:cNvPicPr>
                   </pic:nvPicPr>
                   <pic:blipFill>
-                    <a:blip r:embed="rId9">
+                    <a:blip r:embed="rId8">
                       <a:extLst>
                         <a:ext uri="{28A0092B-C50C-407E-A947-70E740481C1C}">
                           <a14:useLocalDpi xmlns:a14="http://schemas.microsoft.com/office/drawing/2010/main" val="0"/>
@@ -801,7 +785,7 @@
       <w:r>
         <w:rPr>
           <w:noProof/>
-          <w:lang w:val="en-US"/>
+          <w:lang w:eastAsia="en-GB"/>
         </w:rPr>
         <w:drawing>
           <wp:inline distT="0" distB="0" distL="0" distR="0" wp14:anchorId="759151F8" wp14:editId="2B5D3FBD">
@@ -821,7 +805,7 @@
                     </pic:cNvPicPr>
                   </pic:nvPicPr>
                   <pic:blipFill>
-                    <a:blip r:embed="rId10">
+                    <a:blip r:embed="rId9">
                       <a:extLst>
                         <a:ext uri="{28A0092B-C50C-407E-A947-70E740481C1C}">
                           <a14:useLocalDpi xmlns:a14="http://schemas.microsoft.com/office/drawing/2010/main" val="0"/>
@@ -965,7 +949,7 @@
       <w:r>
         <w:rPr>
           <w:noProof/>
-          <w:lang w:val="en-US"/>
+          <w:lang w:eastAsia="en-GB"/>
         </w:rPr>
         <w:drawing>
           <wp:inline distT="0" distB="0" distL="0" distR="0" wp14:anchorId="7D35A84D" wp14:editId="3FF472C1">
@@ -985,7 +969,7 @@
                     </pic:cNvPicPr>
                   </pic:nvPicPr>
                   <pic:blipFill>
-                    <a:blip r:embed="rId11">
+                    <a:blip r:embed="rId10">
                       <a:extLst>
                         <a:ext uri="{28A0092B-C50C-407E-A947-70E740481C1C}">
                           <a14:useLocalDpi xmlns:a14="http://schemas.microsoft.com/office/drawing/2010/main" val="0"/>
@@ -1077,7 +1061,7 @@
       <w:r>
         <w:rPr>
           <w:noProof/>
-          <w:lang w:val="en-US"/>
+          <w:lang w:eastAsia="en-GB"/>
         </w:rPr>
         <w:drawing>
           <wp:inline distT="0" distB="0" distL="0" distR="0" wp14:anchorId="3F1645DF" wp14:editId="1A43D74F">
@@ -1097,7 +1081,7 @@
                     </pic:cNvPicPr>
                   </pic:nvPicPr>
                   <pic:blipFill>
-                    <a:blip r:embed="rId12">
+                    <a:blip r:embed="rId11">
                       <a:extLst>
                         <a:ext uri="{28A0092B-C50C-407E-A947-70E740481C1C}">
                           <a14:useLocalDpi xmlns:a14="http://schemas.microsoft.com/office/drawing/2010/main" val="0"/>
@@ -1139,7 +1123,7 @@
       <w:r>
         <w:rPr>
           <w:noProof/>
-          <w:lang w:val="en-US"/>
+          <w:lang w:eastAsia="en-GB"/>
         </w:rPr>
         <w:drawing>
           <wp:inline distT="0" distB="0" distL="0" distR="0" wp14:anchorId="1E70B349" wp14:editId="64FA856C">
@@ -1159,7 +1143,7 @@
                     </pic:cNvPicPr>
                   </pic:nvPicPr>
                   <pic:blipFill>
-                    <a:blip r:embed="rId13">
+                    <a:blip r:embed="rId12">
                       <a:extLst>
                         <a:ext uri="{28A0092B-C50C-407E-A947-70E740481C1C}">
                           <a14:useLocalDpi xmlns:a14="http://schemas.microsoft.com/office/drawing/2010/main" val="0"/>
@@ -1256,68 +1240,60 @@
         <w:t>&lt;max</w:t>
       </w:r>
       <w:r>
-        <w:t xml:space="preserve">. </w:t>
+        <w:t xml:space="preserve">. and </w:t>
+      </w:r>
+      <w:proofErr w:type="spellStart"/>
+      <w:r>
+        <w:rPr>
+          <w:i/>
+        </w:rPr>
+        <w:t>cnt</w:t>
+      </w:r>
+      <w:proofErr w:type="spellEnd"/>
+      <w:r>
+        <w:t xml:space="preserve"> is not </w:t>
+      </w:r>
+      <w:r>
+        <w:t>in</w:t>
+      </w:r>
+      <w:r>
+        <w:t xml:space="preserve">creased elsewhere. However, the prover cannot initially discharge the PO concerning the range </w:t>
+      </w:r>
+      <w:r>
+        <w:t xml:space="preserve">of </w:t>
+      </w:r>
+      <w:proofErr w:type="spellStart"/>
+      <w:r>
+        <w:rPr>
+          <w:i/>
+        </w:rPr>
+        <w:t>cnt</w:t>
+      </w:r>
+      <w:proofErr w:type="spellEnd"/>
+      <w:r>
+        <w:t>.</w:t>
+      </w:r>
+    </w:p>
+    <w:p>
+      <w:r>
+        <w:t xml:space="preserve">Adding </w:t>
+      </w:r>
+      <w:r>
+        <w:t>an</w:t>
+      </w:r>
+      <w:r>
+        <w:t xml:space="preserve"> invariant as</w:t>
+      </w:r>
+      <w:r>
+        <w:t xml:space="preserve"> follows allows automatic </w:t>
       </w:r>
       <w:proofErr w:type="gramStart"/>
       <w:r>
-        <w:t>and</w:t>
+        <w:t>proof  :</w:t>
       </w:r>
       <w:proofErr w:type="gramEnd"/>
       <w:r>
-        <w:t xml:space="preserve"> </w:t>
-      </w:r>
-      <w:proofErr w:type="spellStart"/>
-      <w:r>
-        <w:rPr>
-          <w:i/>
-        </w:rPr>
-        <w:t>cnt</w:t>
-      </w:r>
-      <w:proofErr w:type="spellEnd"/>
-      <w:r>
-        <w:t xml:space="preserve"> is not </w:t>
-      </w:r>
-      <w:r>
-        <w:t>in</w:t>
-      </w:r>
-      <w:r>
-        <w:t xml:space="preserve">creased elsewhere. However, the prover cannot initially discharge the PO concerning the range </w:t>
-      </w:r>
-      <w:r>
-        <w:t xml:space="preserve">of </w:t>
-      </w:r>
-      <w:proofErr w:type="spellStart"/>
-      <w:r>
-        <w:rPr>
-          <w:i/>
-        </w:rPr>
-        <w:t>cnt</w:t>
-      </w:r>
-      <w:proofErr w:type="spellEnd"/>
-      <w:r>
-        <w:t>.</w:t>
-      </w:r>
-    </w:p>
-    <w:p>
-      <w:r>
-        <w:t xml:space="preserve">Adding </w:t>
-      </w:r>
-      <w:r>
-        <w:t>an</w:t>
-      </w:r>
-      <w:r>
-        <w:t xml:space="preserve"> invariant as</w:t>
-      </w:r>
-      <w:r>
-        <w:t xml:space="preserve"> follows allows automatic </w:t>
-      </w:r>
-      <w:proofErr w:type="gramStart"/>
-      <w:r>
-        <w:t>proof  :-</w:t>
-      </w:r>
-      <w:proofErr w:type="gramEnd"/>
-      <w:r>
-        <w:t xml:space="preserve"> </w:t>
+        <w:t xml:space="preserve">- </w:t>
       </w:r>
       <w:r>
         <w:br/>
@@ -1406,15 +1382,7 @@
     </w:p>
     <w:p>
       <w:r>
-        <w:t xml:space="preserve">The recommended way to model conditional behaviour in Event-B is with several events having </w:t>
-      </w:r>
-      <w:proofErr w:type="gramStart"/>
-      <w:r>
-        <w:t>disjoint</w:t>
-      </w:r>
-      <w:proofErr w:type="gramEnd"/>
-      <w:r>
-        <w:t xml:space="preserve"> guards. </w:t>
+        <w:t xml:space="preserve">The recommended way to model conditional behaviour in Event-B is with several events having disjoint guards. </w:t>
       </w:r>
     </w:p>
     <w:p>
@@ -1450,7 +1418,7 @@
       <w:r>
         <w:rPr>
           <w:noProof/>
-          <w:lang w:val="en-US"/>
+          <w:lang w:eastAsia="en-GB"/>
         </w:rPr>
         <w:drawing>
           <wp:inline distT="0" distB="0" distL="0" distR="0" wp14:anchorId="44EB2832" wp14:editId="30BEDBD9">
@@ -1470,7 +1438,7 @@
                     </pic:cNvPicPr>
                   </pic:nvPicPr>
                   <pic:blipFill>
-                    <a:blip r:embed="rId14">
+                    <a:blip r:embed="rId13">
                       <a:extLst>
                         <a:ext uri="{28A0092B-C50C-407E-A947-70E740481C1C}">
                           <a14:useLocalDpi xmlns:a14="http://schemas.microsoft.com/office/drawing/2010/main" val="0"/>
@@ -1579,16 +1547,13 @@
       </w:pPr>
     </w:p>
     <w:p>
-      <w:r>
-        <w:t xml:space="preserve">Unfortunately however, the subsequent step of the run to completion </w:t>
-      </w:r>
       <w:proofErr w:type="gramStart"/>
       <w:r>
-        <w:t>engine which</w:t>
+        <w:t>Unfortunately</w:t>
       </w:r>
       <w:proofErr w:type="gramEnd"/>
       <w:r>
-        <w:t xml:space="preserve"> waits for the transitions to fire, is guarded by the negation of these guards which have been weakened by the above.</w:t>
+        <w:t xml:space="preserve"> however, the subsequent step of the run to completion engine which waits for the transitions to fire, is guarded by the negation of these guards which have been weakened by the above.</w:t>
       </w:r>
       <w:r>
         <w:t xml:space="preserve"> I.e. it is </w:t>
@@ -1684,379 +1649,534 @@
         <w:t xml:space="preserve"> </w:t>
       </w:r>
       <w:r>
-        <w:t xml:space="preserve">step that can be </w:t>
+        <w:t>step that can be done, is completed before the next macro</w:t>
+      </w:r>
+      <w:r>
+        <w:t xml:space="preserve"> </w:t>
+      </w:r>
+      <w:r>
+        <w:t>step is started. The inherent problem is that in a refinement we often strengthen the conditions for the micro</w:t>
+      </w:r>
+      <w:r>
+        <w:t xml:space="preserve"> </w:t>
+      </w:r>
+      <w:r>
+        <w:t>step. However, by making the micro</w:t>
+      </w:r>
+      <w:r>
+        <w:t xml:space="preserve"> </w:t>
+      </w:r>
+      <w:r>
+        <w:t xml:space="preserve">steps </w:t>
+      </w:r>
+      <w:r>
+        <w:t>more constrained</w:t>
+      </w:r>
+      <w:r>
+        <w:t xml:space="preserve"> we make their completion more easily achieved. I.e. we make the guard for taking the next macro</w:t>
+      </w:r>
+      <w:r>
+        <w:t xml:space="preserve"> </w:t>
+      </w:r>
+      <w:r>
+        <w:t>step weaker.</w:t>
+      </w:r>
+      <w:r>
+        <w:t xml:space="preserve"> This is illustrated by a simple Event-B example in Appendix B.</w:t>
+      </w:r>
+    </w:p>
+    <w:p/>
+    <w:p>
+      <w:r>
+        <w:t xml:space="preserve">In our first attempt to solve this problem we simply disabled the guards that require enabled transitions to complete before the next macro step. The idea is to allow the SCXML engine to continue cycling before it actually takes the enabled transitions. These preliminary cycles represent preliminary (stuttering) steps that will be added in future refinements leading up to the enabling of the enabled transitions.  We found that this solution does prove as a refinement (since the troublesome weakened guard is disabled) but the behaviour of this abstraction is not very useful. </w:t>
+      </w:r>
+      <w:r>
+        <w:t xml:space="preserve">If several transitions are enabled simultaneously, some may be taken before the next macro step is taken and others not. This leads to many permutations of behaviour that are not permitted in the system. We consider that when transitions are simultaneously enabled, they should all be completed within the same macro step cycle (or none at all). </w:t>
+      </w:r>
+      <w:r>
+        <w:t xml:space="preserve">The problem stems from the fact that the abstract ‘phantom’ cycles occur after the enabling decision whereas in the refinement the preliminary stuttering will delay the enabling decision. This causes even more problems for triggered transitions because, if they are not fired they cannot be re-enabled because the trigger has been consumed. </w:t>
+      </w:r>
+      <w:r>
+        <w:t xml:space="preserve">We tried several approaches to try to find a better abstraction but were unable to find a way to </w:t>
+      </w:r>
+      <w:r>
+        <w:t>allow for the introduction of preliminary stuttering macro-steps that retains the important behaviour of ensuring several parallel transitions are fired within one cycle.</w:t>
+      </w:r>
+      <w:r>
+        <w:rPr>
+          <w:color w:val="FF0000"/>
+        </w:rPr>
+        <w:t xml:space="preserve"> </w:t>
+      </w:r>
+    </w:p>
+    <w:p>
+      <w:pPr>
+        <w:rPr>
+          <w:color w:val="FF0000"/>
+        </w:rPr>
+      </w:pPr>
+    </w:p>
+    <w:p>
+      <w:pPr>
+        <w:rPr>
+          <w:color w:val="000000" w:themeColor="text1"/>
+        </w:rPr>
+      </w:pPr>
+      <w:r>
+        <w:rPr>
+          <w:color w:val="000000" w:themeColor="text1"/>
+        </w:rPr>
+        <w:t xml:space="preserve">The following is a simplified example to illustrate </w:t>
+      </w:r>
+      <w:r>
+        <w:rPr>
+          <w:color w:val="000000" w:themeColor="text1"/>
+        </w:rPr>
+        <w:t>what</w:t>
+      </w:r>
+      <w:r>
+        <w:rPr>
+          <w:color w:val="000000" w:themeColor="text1"/>
+        </w:rPr>
+        <w:t xml:space="preserve"> we are trying to achieve and why it does not work. Each vertical chain of arrows is a macro step and macro steps are executed from left to right</w:t>
+      </w:r>
+      <w:r>
+        <w:rPr>
+          <w:color w:val="000000" w:themeColor="text1"/>
+        </w:rPr>
+        <w:t>. Each arrow is implemented by a set of one or more Event-B events. Capital letters, F, T represent sets of user transitions</w:t>
+      </w:r>
+      <w:r>
+        <w:rPr>
+          <w:color w:val="000000" w:themeColor="text1"/>
+        </w:rPr>
+        <w:t xml:space="preserve"> that are fired in parallel in the same macro cycle</w:t>
+      </w:r>
+      <w:r>
+        <w:rPr>
+          <w:color w:val="000000" w:themeColor="text1"/>
+        </w:rPr>
+        <w:t xml:space="preserve">. In this example a set T of user transitions are </w:t>
+      </w:r>
+      <w:r>
+        <w:rPr>
+          <w:color w:val="000000" w:themeColor="text1"/>
+        </w:rPr>
+        <w:t xml:space="preserve">enabled and all fired in a single macro-step of the abstract model. The abstraction allows for future preliminary macro-steps by modelling the execution of a non-deterministic subset of F0, </w:t>
+      </w:r>
+      <w:r>
+        <w:rPr>
+          <w:color w:val="000000" w:themeColor="text1"/>
+        </w:rPr>
+        <w:t>the set of transitions to be introduced in future refinements</w:t>
+      </w:r>
+      <w:r>
+        <w:rPr>
+          <w:color w:val="000000" w:themeColor="text1"/>
+        </w:rPr>
+        <w:t>. In the refinement</w:t>
+      </w:r>
+      <w:r>
+        <w:rPr>
+          <w:color w:val="000000" w:themeColor="text1"/>
+        </w:rPr>
+        <w:t xml:space="preserve"> </w:t>
+      </w:r>
+      <w:r>
+        <w:rPr>
+          <w:color w:val="000000" w:themeColor="text1"/>
+        </w:rPr>
+        <w:t xml:space="preserve">a preliminary macro-step is introduced which fires a specific set </w:t>
+      </w:r>
+      <w:proofErr w:type="spellStart"/>
+      <w:r>
+        <w:rPr>
+          <w:color w:val="000000" w:themeColor="text1"/>
+        </w:rPr>
+        <w:t>Tn</w:t>
+      </w:r>
+      <w:proofErr w:type="spellEnd"/>
+      <w:r>
+        <w:rPr>
+          <w:color w:val="000000" w:themeColor="text1"/>
+        </w:rPr>
+        <w:t xml:space="preserve"> of newly defined user transitions</w:t>
+      </w:r>
+      <w:r>
+        <w:rPr>
+          <w:color w:val="000000" w:themeColor="text1"/>
+        </w:rPr>
+        <w:t xml:space="preserve">. </w:t>
+      </w:r>
+      <w:r>
+        <w:rPr>
+          <w:color w:val="000000" w:themeColor="text1"/>
+        </w:rPr>
+        <w:t xml:space="preserve">and </w:t>
+      </w:r>
+      <w:r>
+        <w:rPr>
+          <w:color w:val="000000" w:themeColor="text1"/>
+        </w:rPr>
+        <w:t>the future transitions is reduced correspondingly. In all cases Next cycle should not be enabled until all the user transitions that were enabled at the start of this macro-cycle have fired.</w:t>
+      </w:r>
+    </w:p>
+    <w:p>
+      <w:r>
+        <w:rPr>
+          <w:noProof/>
+          <w:lang w:eastAsia="en-GB"/>
+        </w:rPr>
+        <w:drawing>
+          <wp:inline distT="0" distB="0" distL="0" distR="0" wp14:anchorId="468C0920" wp14:editId="6A051500">
+            <wp:extent cx="5270186" cy="2143594"/>
+            <wp:effectExtent l="0" t="0" r="0" b="0"/>
+            <wp:docPr id="14" name="Picture 3"/>
+            <wp:cNvGraphicFramePr>
+              <a:graphicFrameLocks xmlns:a="http://schemas.openxmlformats.org/drawingml/2006/main" noChangeAspect="1"/>
+            </wp:cNvGraphicFramePr>
+            <a:graphic xmlns:a="http://schemas.openxmlformats.org/drawingml/2006/main">
+              <a:graphicData uri="http://schemas.openxmlformats.org/drawingml/2006/picture">
+                <pic:pic xmlns:pic="http://schemas.openxmlformats.org/drawingml/2006/picture">
+                  <pic:nvPicPr>
+                    <pic:cNvPr id="0" name="Picture 3"/>
+                    <pic:cNvPicPr>
+                      <a:picLocks noChangeAspect="1" noChangeArrowheads="1"/>
+                    </pic:cNvPicPr>
+                  </pic:nvPicPr>
+                  <pic:blipFill rotWithShape="1">
+                    <a:blip r:embed="rId14">
+                      <a:extLst>
+                        <a:ext uri="{28A0092B-C50C-407E-A947-70E740481C1C}">
+                          <a14:useLocalDpi xmlns:a14="http://schemas.microsoft.com/office/drawing/2010/main" val="0"/>
+                        </a:ext>
+                      </a:extLst>
+                    </a:blip>
+                    <a:srcRect b="16504"/>
+                    <a:stretch/>
+                  </pic:blipFill>
+                  <pic:spPr bwMode="auto">
+                    <a:xfrm>
+                      <a:off x="0" y="0"/>
+                      <a:ext cx="5270500" cy="2143722"/>
+                    </a:xfrm>
+                    <a:prstGeom prst="rect">
+                      <a:avLst/>
+                    </a:prstGeom>
+                    <a:noFill/>
+                    <a:ln>
+                      <a:noFill/>
+                    </a:ln>
+                    <a:extLst>
+                      <a:ext uri="{53640926-AAD7-44D8-BBD7-CCE9431645EC}">
+                        <a14:shadowObscured xmlns:a14="http://schemas.microsoft.com/office/drawing/2010/main"/>
+                      </a:ext>
+                    </a:extLst>
+                  </pic:spPr>
+                </pic:pic>
+              </a:graphicData>
+            </a:graphic>
+          </wp:inline>
+        </w:drawing>
+      </w:r>
+    </w:p>
+    <w:p/>
+    <w:p>
+      <w:pPr>
+        <w:pStyle w:val="ListParagraph"/>
+        <w:numPr>
+          <w:ilvl w:val="0"/>
+          <w:numId w:val="7"/>
+        </w:numPr>
+      </w:pPr>
+      <w:r>
+        <w:t>the guard for Next cycle is weakened in the refinement due to strengthening the guard for Enable T.</w:t>
+      </w:r>
+    </w:p>
+    <w:p>
+      <w:pPr>
+        <w:pStyle w:val="ListParagraph"/>
+        <w:numPr>
+          <w:ilvl w:val="0"/>
+          <w:numId w:val="7"/>
+        </w:numPr>
+      </w:pPr>
+      <w:r>
+        <w:t xml:space="preserve">Could the guard for Next cycle be done in such as way to avoid specific reference to </w:t>
+      </w:r>
+      <w:r>
+        <w:t>the enabled transitions?</w:t>
+      </w:r>
+      <w:r>
+        <w:t xml:space="preserve"> E.g. Enabled = {} where enabled is a set of tokens for each of the enabled transitions. Unfortunately, the guard predicates for each user transition are specific to that transition so it is difficult to see how they can be converted into a generic set of tokens.</w:t>
+      </w:r>
+    </w:p>
+    <w:p>
+      <w:pPr>
+        <w:pStyle w:val="ListParagraph"/>
+        <w:numPr>
+          <w:ilvl w:val="0"/>
+          <w:numId w:val="7"/>
+        </w:numPr>
+      </w:pPr>
+      <w:r>
+        <w:t xml:space="preserve">Could the transitions T be combined into a single event? (this would avoid the problem with the first approach of not waiting for completion). No because </w:t>
+      </w:r>
+      <w:r>
+        <w:t>the selection of which transitions fire is dynamic depending on their guards.</w:t>
+      </w:r>
+      <w:r>
+        <w:t xml:space="preserve"> </w:t>
+      </w:r>
+    </w:p>
+    <w:p/>
+    <w:p>
+      <w:r>
+        <w:t xml:space="preserve">A possible </w:t>
       </w:r>
       <w:proofErr w:type="gramStart"/>
       <w:r>
-        <w:t>done,</w:t>
+        <w:t>solution:-</w:t>
       </w:r>
       <w:proofErr w:type="gramEnd"/>
-      <w:r>
-        <w:t xml:space="preserve"> is completed before the next macro</w:t>
+    </w:p>
+    <w:p>
+      <w:r>
+        <w:t>We could generate an event for each combination of transitions. This will be ‘verbose’ but</w:t>
       </w:r>
       <w:r>
         <w:t xml:space="preserve"> </w:t>
       </w:r>
       <w:r>
-        <w:t>step is started. The inherent problem is that in a refinement we often strengthen the conditions for the micro</w:t>
+        <w:t>many</w:t>
+      </w:r>
+      <w:r>
+        <w:t xml:space="preserve"> combinations are not possible because of the event triggering mechanism</w:t>
+      </w:r>
+      <w:r>
+        <w:t xml:space="preserve">. I.e. we only consume one trigger at a time and we can use this to reduce the combinations that we need events for. For each trigger, </w:t>
+      </w:r>
+      <w:r>
+        <w:t xml:space="preserve">we could </w:t>
+      </w:r>
+      <w:r>
+        <w:t xml:space="preserve">generate </w:t>
+      </w:r>
+      <w:r>
+        <w:t>event</w:t>
+      </w:r>
+      <w:r>
+        <w:t>s</w:t>
+      </w:r>
+      <w:r>
+        <w:t xml:space="preserve"> for </w:t>
+      </w:r>
+      <w:r>
+        <w:t>all the</w:t>
+      </w:r>
+      <w:r>
+        <w:t xml:space="preserve"> combination</w:t>
+      </w:r>
+      <w:r>
+        <w:t>s</w:t>
+      </w:r>
+      <w:r>
+        <w:t xml:space="preserve"> of transitions that </w:t>
+      </w:r>
+      <w:r>
+        <w:t>are enabled</w:t>
+      </w:r>
+      <w:r>
+        <w:t xml:space="preserve"> by </w:t>
+      </w:r>
+      <w:r>
+        <w:t>that</w:t>
+      </w:r>
+      <w:r>
+        <w:t xml:space="preserve"> trigger.</w:t>
       </w:r>
       <w:r>
         <w:t xml:space="preserve"> </w:t>
       </w:r>
       <w:r>
-        <w:t>step. However, by making the micro</w:t>
-      </w:r>
+        <w:t xml:space="preserve">  </w:t>
+      </w:r>
+      <w:r>
+        <w:t>Then we also need events for all the combinations of transitions that are un-triggered.</w:t>
+      </w:r>
+    </w:p>
+    <w:p>
+      <w:r>
+        <w:t xml:space="preserve">Note that these combinations must be transitions in different parallel machines. When two transitions in the same </w:t>
+      </w:r>
+      <w:proofErr w:type="spellStart"/>
+      <w:r>
+        <w:t>statemachine</w:t>
+      </w:r>
+      <w:proofErr w:type="spellEnd"/>
       <w:r>
         <w:t xml:space="preserve"> </w:t>
       </w:r>
       <w:r>
-        <w:t xml:space="preserve">steps </w:t>
-      </w:r>
-      <w:r>
-        <w:t>more constrained</w:t>
-      </w:r>
-      <w:r>
-        <w:t xml:space="preserve"> we make their completion more easily achieved. I.e. we make the guard for taking the next macro</w:t>
-      </w:r>
-      <w:r>
-        <w:t xml:space="preserve"> </w:t>
-      </w:r>
-      <w:r>
-        <w:t>step weaker.</w:t>
-      </w:r>
-      <w:r>
-        <w:t xml:space="preserve"> This is illustrated by a simple Event-B example in Appendix B.</w:t>
+        <w:t>are triggered by the same trigger, only one of them can be taken at a time. If both are enabled, we could either make a choice based on priority, or enable both using the same flag. Whichever fires first will disable the other and enabled the next cycle. We need to provide a set of combinations for each of these alternative transitions, but exclude combinations that involve them both.</w:t>
+      </w:r>
+    </w:p>
+    <w:p>
+      <w:r>
+        <w:t xml:space="preserve">In a refinement we may </w:t>
+      </w:r>
+      <w:r>
+        <w:t xml:space="preserve">add a parallel state-machine with more transitions that use the same trigger. This would mean adding more combinations to the set of events covering that trigger. These events would refine the corresponding </w:t>
+      </w:r>
+      <w:r>
+        <w:t xml:space="preserve">combination </w:t>
+      </w:r>
+      <w:r>
+        <w:t xml:space="preserve">event without the new transition. </w:t>
+      </w:r>
+      <w:r>
+        <w:t>(</w:t>
+      </w:r>
+      <w:r>
+        <w:t>The event for the new transition alone would be a new event).</w:t>
       </w:r>
     </w:p>
     <w:p/>
     <w:p>
-      <w:pPr>
-        <w:rPr>
-          <w:ins w:id="0" w:author="Colin Snook" w:date="2017-04-19T14:00:00Z"/>
-        </w:rPr>
-      </w:pPr>
-      <w:r>
-        <w:t xml:space="preserve">In our first attempt to solve this problem we simply disabled the guards that require enabled transitions to complete before the next macro step. The idea is to allow the SCXML engine to continue cycling before it actually takes the enabled transitions. These preliminary cycles represent preliminary (stuttering) steps that will be added in future refinements leading up to the enabling of the enabled transitions.  We found that this solution does prove as a refinement (since the troublesome weakened guard is disabled) but the behaviour of this abstraction is not very useful. </w:t>
-      </w:r>
-      <w:r>
-        <w:t xml:space="preserve">If several transitions are enabled simultaneously, some may be taken before the next macro step is taken and others not. This leads to many permutations of behaviour that are not permitted in the system. We consider that when transitions are simultaneously enabled, they should all be completed within the same macro step cycle (or none at all). </w:t>
-      </w:r>
-      <w:r>
-        <w:t xml:space="preserve">The problem stems from the fact that the abstract ‘phantom’ cycles occur after the enabling decision whereas in the refinement the preliminary stuttering will delay the enabling decision. This causes even more problems for triggered transitions </w:t>
-      </w:r>
-      <w:proofErr w:type="gramStart"/>
-      <w:r>
-        <w:t>because,</w:t>
-      </w:r>
-      <w:proofErr w:type="gramEnd"/>
-      <w:r>
-        <w:t xml:space="preserve"> if they are not fired they cannot be re-enabled because the trigger has been consumed. </w:t>
-      </w:r>
-      <w:r>
-        <w:t xml:space="preserve">We tried several approaches to try to find a better abstraction but were unable to find a way to </w:t>
-      </w:r>
-      <w:r>
-        <w:t>allow for the introduction of preliminary stuttering macro-steps that retains the important behaviour of ensuring several parallel transitions are fired within one cycle.</w:t>
-      </w:r>
-      <w:r>
-        <w:rPr>
-          <w:color w:val="FF0000"/>
-        </w:rPr>
-        <w:t xml:space="preserve"> </w:t>
-      </w:r>
-    </w:p>
-    <w:p>
-      <w:pPr>
-        <w:rPr>
-          <w:ins w:id="1" w:author="Colin Snook" w:date="2017-04-19T14:00:00Z"/>
-          <w:color w:val="FF0000"/>
-        </w:rPr>
-      </w:pPr>
-    </w:p>
-    <w:p>
-      <w:pPr>
-        <w:rPr>
-          <w:color w:val="FF0000"/>
-        </w:rPr>
-      </w:pPr>
-      <w:ins w:id="2" w:author="Colin Snook" w:date="2017-04-19T14:20:00Z">
-        <w:r>
-          <w:rPr>
-            <w:color w:val="FF0000"/>
-          </w:rPr>
-          <w:t xml:space="preserve">The following is a simplified example to illustrate </w:t>
+      <w:r>
+        <w:t xml:space="preserve">TBD: </w:t>
+      </w:r>
+    </w:p>
+    <w:p>
+      <w:pPr>
+        <w:pStyle w:val="ListParagraph"/>
+        <w:numPr>
+          <w:ilvl w:val="0"/>
+          <w:numId w:val="8"/>
+        </w:numPr>
+      </w:pPr>
+      <w:r>
+        <w:t>try this strategy in a small abstract example,</w:t>
+      </w:r>
+    </w:p>
+    <w:p>
+      <w:pPr>
+        <w:pStyle w:val="ListParagraph"/>
+        <w:numPr>
+          <w:ilvl w:val="0"/>
+          <w:numId w:val="8"/>
+        </w:numPr>
+      </w:pPr>
+      <w:r>
+        <w:t xml:space="preserve">try this strategy in the </w:t>
+      </w:r>
+      <w:proofErr w:type="spellStart"/>
+      <w:r>
+        <w:t>SecBOT</w:t>
+      </w:r>
+      <w:proofErr w:type="spellEnd"/>
+      <w:r>
+        <w:t xml:space="preserve"> example (enhance the example to illustrate the point if necessary)</w:t>
+      </w:r>
+    </w:p>
+    <w:p>
+      <w:pPr>
+        <w:rPr>
+          <w:ins w:id="0" w:author="Colin Snook" w:date="2017-05-02T13:41:00Z"/>
+        </w:rPr>
+        <w:pPrChange w:id="1" w:author="Colin Snook" w:date="2017-05-02T13:40:00Z">
+          <w:pPr>
+            <w:pStyle w:val="ListParagraph"/>
+            <w:numPr>
+              <w:numId w:val="7"/>
+            </w:numPr>
+            <w:ind w:hanging="360"/>
+          </w:pPr>
+        </w:pPrChange>
+      </w:pPr>
+    </w:p>
+    <w:p>
+      <w:pPr>
+        <w:rPr>
+          <w:ins w:id="2" w:author="Colin Snook" w:date="2017-05-02T13:41:00Z"/>
+        </w:rPr>
+        <w:pPrChange w:id="3" w:author="Colin Snook" w:date="2017-05-02T13:40:00Z">
+          <w:pPr>
+            <w:pStyle w:val="ListParagraph"/>
+            <w:numPr>
+              <w:numId w:val="7"/>
+            </w:numPr>
+            <w:ind w:hanging="360"/>
+          </w:pPr>
+        </w:pPrChange>
+      </w:pPr>
+    </w:p>
+    <w:p>
+      <w:pPr>
+        <w:pStyle w:val="Heading2"/>
+        <w:rPr>
+          <w:ins w:id="4" w:author="Colin Snook" w:date="2017-05-02T13:42:00Z"/>
+        </w:rPr>
+        <w:pPrChange w:id="5" w:author="Colin Snook" w:date="2017-05-02T13:43:00Z">
+          <w:pPr>
+            <w:pStyle w:val="ListParagraph"/>
+            <w:numPr>
+              <w:numId w:val="7"/>
+            </w:numPr>
+            <w:ind w:hanging="360"/>
+          </w:pPr>
+        </w:pPrChange>
+      </w:pPr>
+      <w:ins w:id="6" w:author="Colin Snook" w:date="2017-05-02T13:41:00Z">
+        <w:r>
+          <w:t xml:space="preserve">Parallel Triggered Transitions </w:t>
         </w:r>
       </w:ins>
-      <w:ins w:id="3" w:author="Colin Snook" w:date="2017-04-19T14:24:00Z">
-        <w:r>
-          <w:rPr>
-            <w:color w:val="FF0000"/>
-          </w:rPr>
-          <w:t>what</w:t>
+      <w:ins w:id="7" w:author="Colin Snook" w:date="2017-05-02T13:42:00Z">
+        <w:r>
+          <w:t>–</w:t>
         </w:r>
       </w:ins>
-      <w:ins w:id="4" w:author="Colin Snook" w:date="2017-04-19T14:20:00Z">
-        <w:r>
-          <w:rPr>
-            <w:color w:val="FF0000"/>
-          </w:rPr>
-          <w:t xml:space="preserve"> we are trying to achieve and why it does not work. Each vertical chain of arrows is a macro step and macro steps are executed from left to right</w:t>
+      <w:ins w:id="8" w:author="Colin Snook" w:date="2017-05-02T13:41:00Z">
+        <w:r>
+          <w:t xml:space="preserve"> Using </w:t>
         </w:r>
       </w:ins>
-      <w:ins w:id="5" w:author="Colin Snook" w:date="2017-04-19T14:22:00Z">
-        <w:r>
-          <w:rPr>
-            <w:color w:val="FF0000"/>
-          </w:rPr>
-          <w:t xml:space="preserve">. Each arrow is implemented by a set of </w:t>
+      <w:ins w:id="9" w:author="Colin Snook" w:date="2017-05-02T13:42:00Z">
+        <w:r>
+          <w:t>transition combinations approach</w:t>
         </w:r>
       </w:ins>
-      <w:ins w:id="6" w:author="Colin Snook" w:date="2017-04-19T14:23:00Z">
-        <w:r>
-          <w:rPr>
-            <w:color w:val="FF0000"/>
-          </w:rPr>
-          <w:t xml:space="preserve">one or more </w:t>
-        </w:r>
-      </w:ins>
-      <w:ins w:id="7" w:author="Colin Snook" w:date="2017-04-19T14:22:00Z">
-        <w:r>
-          <w:rPr>
-            <w:color w:val="FF0000"/>
-          </w:rPr>
-          <w:t>Event-B events</w:t>
-        </w:r>
-      </w:ins>
-      <w:ins w:id="8" w:author="Colin Snook" w:date="2017-04-19T14:20:00Z">
-        <w:r>
-          <w:rPr>
-            <w:color w:val="FF0000"/>
-          </w:rPr>
-          <w:t>.</w:t>
-        </w:r>
-      </w:ins>
-      <w:ins w:id="9" w:author="Colin Snook" w:date="2017-04-19T14:23:00Z">
-        <w:r>
-          <w:rPr>
-            <w:color w:val="FF0000"/>
-          </w:rPr>
-          <w:t xml:space="preserve"> Capital letters</w:t>
-        </w:r>
-      </w:ins>
-      <w:ins w:id="10" w:author="Colin Snook" w:date="2017-04-19T14:27:00Z">
-        <w:r>
-          <w:rPr>
-            <w:color w:val="FF0000"/>
-          </w:rPr>
-          <w:t>, F, T</w:t>
-        </w:r>
-      </w:ins>
-      <w:ins w:id="11" w:author="Colin Snook" w:date="2017-04-19T14:23:00Z">
-        <w:r>
-          <w:rPr>
-            <w:color w:val="FF0000"/>
-          </w:rPr>
-          <w:t xml:space="preserve"> represent sets of user transitions</w:t>
-        </w:r>
-      </w:ins>
-      <w:ins w:id="12" w:author="Colin Snook" w:date="2017-04-19T14:32:00Z">
-        <w:r>
-          <w:rPr>
-            <w:color w:val="FF0000"/>
-          </w:rPr>
-          <w:t xml:space="preserve"> that are fired in parallel in the same macro cycle</w:t>
-        </w:r>
-      </w:ins>
-      <w:ins w:id="13" w:author="Colin Snook" w:date="2017-04-19T14:24:00Z">
-        <w:r>
-          <w:rPr>
-            <w:color w:val="FF0000"/>
-          </w:rPr>
-          <w:t xml:space="preserve">. </w:t>
-        </w:r>
-      </w:ins>
-      <w:ins w:id="14" w:author="Colin Snook" w:date="2017-04-19T14:31:00Z">
-        <w:r>
-          <w:rPr>
-            <w:color w:val="FF0000"/>
-          </w:rPr>
-          <w:t xml:space="preserve">In this example a set T of user transitions are </w:t>
-        </w:r>
-      </w:ins>
-      <w:ins w:id="15" w:author="Colin Snook" w:date="2017-04-19T14:32:00Z">
-        <w:r>
-          <w:rPr>
-            <w:color w:val="FF0000"/>
-          </w:rPr>
-          <w:t xml:space="preserve">enabled and </w:t>
-        </w:r>
-      </w:ins>
-      <w:ins w:id="16" w:author="Colin Snook" w:date="2017-04-19T14:38:00Z">
-        <w:r>
-          <w:rPr>
-            <w:color w:val="FF0000"/>
-          </w:rPr>
-          <w:t xml:space="preserve">all </w:t>
-        </w:r>
-      </w:ins>
-      <w:ins w:id="17" w:author="Colin Snook" w:date="2017-04-19T14:32:00Z">
-        <w:r>
-          <w:rPr>
-            <w:color w:val="FF0000"/>
-          </w:rPr>
-          <w:t xml:space="preserve">fired in </w:t>
-        </w:r>
-      </w:ins>
-      <w:ins w:id="18" w:author="Colin Snook" w:date="2017-04-19T14:33:00Z">
-        <w:r>
-          <w:rPr>
-            <w:color w:val="FF0000"/>
-          </w:rPr>
-          <w:t xml:space="preserve">a single macro-step of the abstract model. </w:t>
-        </w:r>
-      </w:ins>
-      <w:ins w:id="19" w:author="Colin Snook" w:date="2017-04-19T14:39:00Z">
-        <w:r>
-          <w:rPr>
-            <w:color w:val="FF0000"/>
-          </w:rPr>
-          <w:t xml:space="preserve">The abstraction allows for future preliminary macro-steps by modelling the execution of a </w:t>
-        </w:r>
-      </w:ins>
-      <w:ins w:id="20" w:author="Colin Snook" w:date="2017-04-19T14:40:00Z">
-        <w:r>
-          <w:rPr>
-            <w:color w:val="FF0000"/>
-          </w:rPr>
-          <w:t xml:space="preserve">non-deterministic subset of </w:t>
-        </w:r>
-      </w:ins>
-      <w:ins w:id="21" w:author="Colin Snook" w:date="2017-04-19T14:28:00Z">
-        <w:r>
-          <w:rPr>
-            <w:color w:val="FF0000"/>
-          </w:rPr>
-          <w:t>F0,</w:t>
-        </w:r>
-      </w:ins>
-      <w:ins w:id="22" w:author="Colin Snook" w:date="2017-04-19T14:41:00Z">
-        <w:r>
-          <w:rPr>
-            <w:color w:val="FF0000"/>
-          </w:rPr>
-          <w:t xml:space="preserve"> </w:t>
-        </w:r>
-      </w:ins>
-      <w:ins w:id="23" w:author="Colin Snook" w:date="2017-04-19T14:28:00Z">
-        <w:r>
-          <w:rPr>
-            <w:color w:val="FF0000"/>
-          </w:rPr>
-          <w:t>the set of transitions to be introduced in future refinements</w:t>
-        </w:r>
-      </w:ins>
-      <w:ins w:id="24" w:author="Colin Snook" w:date="2017-04-19T14:41:00Z">
-        <w:r>
-          <w:rPr>
-            <w:color w:val="FF0000"/>
-          </w:rPr>
-          <w:t>. In the refinement</w:t>
-        </w:r>
-      </w:ins>
-      <w:ins w:id="25" w:author="Colin Snook" w:date="2017-04-19T14:28:00Z">
-        <w:r>
-          <w:rPr>
-            <w:color w:val="FF0000"/>
-          </w:rPr>
-          <w:t xml:space="preserve"> </w:t>
-        </w:r>
-      </w:ins>
-      <w:ins w:id="26" w:author="Colin Snook" w:date="2017-04-19T14:41:00Z">
-        <w:r>
-          <w:rPr>
-            <w:color w:val="FF0000"/>
-          </w:rPr>
-          <w:t xml:space="preserve">a preliminary macro-step is introduced which fires a </w:t>
-        </w:r>
-      </w:ins>
-      <w:ins w:id="27" w:author="Colin Snook" w:date="2017-04-19T14:42:00Z">
-        <w:r>
-          <w:rPr>
-            <w:color w:val="FF0000"/>
-          </w:rPr>
-          <w:t xml:space="preserve">specific set </w:t>
-        </w:r>
-        <w:proofErr w:type="spellStart"/>
-        <w:r>
-          <w:rPr>
-            <w:color w:val="FF0000"/>
-          </w:rPr>
-          <w:t>Tn</w:t>
-        </w:r>
-        <w:proofErr w:type="spellEnd"/>
-        <w:r>
-          <w:rPr>
-            <w:color w:val="FF0000"/>
-          </w:rPr>
-          <w:t xml:space="preserve"> of newly defined user transitions</w:t>
-        </w:r>
-        <w:r>
-          <w:rPr>
-            <w:color w:val="FF0000"/>
-          </w:rPr>
-          <w:t xml:space="preserve">. </w:t>
-        </w:r>
-      </w:ins>
-      <w:proofErr w:type="gramStart"/>
-      <w:ins w:id="28" w:author="Colin Snook" w:date="2017-04-19T14:28:00Z">
-        <w:r>
-          <w:rPr>
-            <w:color w:val="FF0000"/>
-          </w:rPr>
-          <w:t>and</w:t>
-        </w:r>
-        <w:proofErr w:type="gramEnd"/>
-        <w:r>
-          <w:rPr>
-            <w:color w:val="FF0000"/>
-          </w:rPr>
-          <w:t xml:space="preserve"> </w:t>
-        </w:r>
-      </w:ins>
-      <w:ins w:id="29" w:author="Colin Snook" w:date="2017-04-19T14:44:00Z">
-        <w:r>
-          <w:rPr>
-            <w:color w:val="FF0000"/>
-          </w:rPr>
-          <w:t>the future transitions is reduced correspondingly</w:t>
-        </w:r>
-      </w:ins>
-      <w:ins w:id="30" w:author="Colin Snook" w:date="2017-04-19T14:45:00Z">
-        <w:r>
-          <w:rPr>
-            <w:color w:val="FF0000"/>
-          </w:rPr>
-          <w:t>. In all cases Next cycle should not be enabled until all the user transitions that were enabled at the start of this macro-cycle have fired.</w:t>
-        </w:r>
-      </w:ins>
-    </w:p>
-    <w:p>
-      <w:pPr>
-        <w:rPr>
-          <w:ins w:id="31" w:author="Colin Snook" w:date="2017-04-19T14:57:00Z"/>
-        </w:rPr>
-      </w:pPr>
-      <w:ins w:id="32" w:author="Colin Snook" w:date="2017-04-19T14:38:00Z">
-        <w:r>
-          <w:rPr>
-            <w:noProof/>
-            <w:lang w:val="en-US"/>
-          </w:rPr>
+    </w:p>
+    <w:p>
+      <w:pPr>
+        <w:rPr>
+          <w:ins w:id="10" w:author="Colin Snook" w:date="2017-05-02T13:43:00Z"/>
+        </w:rPr>
+      </w:pPr>
+      <w:ins w:id="11" w:author="Colin Snook" w:date="2017-05-02T13:43:00Z">
+        <w:r>
           <w:drawing>
-            <wp:inline distT="0" distB="0" distL="0" distR="0" wp14:anchorId="468C0920" wp14:editId="0842D9C1">
-              <wp:extent cx="5270500" cy="2567458"/>
-              <wp:effectExtent l="0" t="0" r="0" b="0"/>
-              <wp:docPr id="14" name="Picture 3"/>
+            <wp:anchor distT="0" distB="0" distL="114300" distR="114300" simplePos="0" relativeHeight="251661312" behindDoc="0" locked="0" layoutInCell="1" allowOverlap="1" wp14:anchorId="341CB75D" wp14:editId="45F4B374">
+              <wp:simplePos x="0" y="0"/>
+              <wp:positionH relativeFrom="column">
+                <wp:posOffset>-63500</wp:posOffset>
+              </wp:positionH>
+              <wp:positionV relativeFrom="paragraph">
+                <wp:posOffset>34925</wp:posOffset>
+              </wp:positionV>
+              <wp:extent cx="2205990" cy="2205990"/>
+              <wp:effectExtent l="0" t="0" r="3810" b="3810"/>
+              <wp:wrapTight wrapText="bothSides">
+                <wp:wrapPolygon edited="0">
+                  <wp:start x="0" y="0"/>
+                  <wp:lineTo x="0" y="21389"/>
+                  <wp:lineTo x="21389" y="21389"/>
+                  <wp:lineTo x="21389" y="0"/>
+                  <wp:lineTo x="0" y="0"/>
+                </wp:wrapPolygon>
+              </wp:wrapTight>
+              <wp:docPr id="5" name="Picture 1"/>
               <wp:cNvGraphicFramePr>
                 <a:graphicFrameLocks xmlns:a="http://schemas.openxmlformats.org/drawingml/2006/main" noChangeAspect="1"/>
               </wp:cNvGraphicFramePr>
@@ -2064,9 +2184,9 @@
                 <a:graphicData uri="http://schemas.openxmlformats.org/drawingml/2006/picture">
                   <pic:pic xmlns:pic="http://schemas.openxmlformats.org/drawingml/2006/picture">
                     <pic:nvPicPr>
-                      <pic:cNvPr id="0" name="Picture 3"/>
+                      <pic:cNvPr id="2" name="Picture 1"/>
                       <pic:cNvPicPr>
-                        <a:picLocks noChangeAspect="1" noChangeArrowheads="1"/>
+                        <a:picLocks noChangeAspect="1"/>
                       </pic:cNvPicPr>
                     </pic:nvPicPr>
                     <pic:blipFill>
@@ -2077,543 +2197,601 @@
                           </a:ext>
                         </a:extLst>
                       </a:blip>
-                      <a:srcRect/>
                       <a:stretch>
                         <a:fillRect/>
                       </a:stretch>
                     </pic:blipFill>
-                    <pic:spPr bwMode="auto">
+                    <pic:spPr>
                       <a:xfrm>
                         <a:off x="0" y="0"/>
-                        <a:ext cx="5270500" cy="2567458"/>
+                        <a:ext cx="2205990" cy="2205990"/>
                       </a:xfrm>
                       <a:prstGeom prst="rect">
                         <a:avLst/>
                       </a:prstGeom>
-                      <a:noFill/>
-                      <a:ln>
-                        <a:noFill/>
-                      </a:ln>
                     </pic:spPr>
                   </pic:pic>
                 </a:graphicData>
               </a:graphic>
-            </wp:inline>
+              <wp14:sizeRelH relativeFrom="page">
+                <wp14:pctWidth>0</wp14:pctWidth>
+              </wp14:sizeRelH>
+              <wp14:sizeRelV relativeFrom="page">
+                <wp14:pctHeight>0</wp14:pctHeight>
+              </wp14:sizeRelV>
+            </wp:anchor>
           </w:drawing>
         </w:r>
+        <w:r>
+          <w:rPr>
+            <w:lang w:val="en-US"/>
+          </w:rPr>
+          <w:t xml:space="preserve">T1 and T2 are both triggered by trigger </w:t>
+        </w:r>
+        <w:r>
+          <w:rPr>
+            <w:i/>
+            <w:lang w:val="en-US"/>
+            <w:rPrChange w:id="12" w:author="Colin Snook" w:date="2017-05-02T13:43:00Z">
+              <w:rPr>
+                <w:lang w:val="en-US"/>
+              </w:rPr>
+            </w:rPrChange>
+          </w:rPr>
+          <w:t>t</w:t>
+        </w:r>
+        <w:r>
+          <w:rPr>
+            <w:lang w:val="en-US"/>
+          </w:rPr>
+          <w:t xml:space="preserve">. </w:t>
+        </w:r>
       </w:ins>
     </w:p>
     <w:p>
       <w:pPr>
         <w:rPr>
-          <w:ins w:id="33" w:author="Colin Snook" w:date="2017-04-19T14:57:00Z"/>
-        </w:rPr>
-      </w:pPr>
-    </w:p>
-    <w:p>
-      <w:pPr>
-        <w:pStyle w:val="ListParagraph"/>
-        <w:numPr>
-          <w:ilvl w:val="0"/>
-          <w:numId w:val="7"/>
-        </w:numPr>
-        <w:rPr>
-          <w:ins w:id="34" w:author="Colin Snook" w:date="2017-04-19T15:19:00Z"/>
-        </w:rPr>
-        <w:pPrChange w:id="35" w:author="Colin Snook" w:date="2017-04-19T15:19:00Z">
-          <w:pPr/>
-        </w:pPrChange>
-      </w:pPr>
-      <w:proofErr w:type="gramStart"/>
-      <w:ins w:id="36" w:author="Colin Snook" w:date="2017-04-19T15:17:00Z">
-        <w:r>
-          <w:t>the</w:t>
+          <w:ins w:id="13" w:author="Colin Snook" w:date="2017-05-02T13:44:00Z"/>
+          <w:lang w:val="en-US"/>
+        </w:rPr>
+      </w:pPr>
+      <w:ins w:id="14" w:author="Colin Snook" w:date="2017-05-02T13:43:00Z">
+        <w:r>
+          <w:rPr>
+            <w:lang w:val="en-US"/>
+          </w:rPr>
+          <w:t>They are in parallel state-machines so could be triggered together,</w:t>
+        </w:r>
+      </w:ins>
+      <w:ins w:id="15" w:author="Colin Snook" w:date="2017-05-02T13:44:00Z">
+        <w:r>
+          <w:t xml:space="preserve"> </w:t>
+        </w:r>
+      </w:ins>
+      <w:ins w:id="16" w:author="Colin Snook" w:date="2017-05-02T13:43:00Z">
+        <w:r>
+          <w:rPr>
+            <w:lang w:val="en-US"/>
+          </w:rPr>
+          <w:t>o</w:t>
+        </w:r>
+        <w:r>
+          <w:rPr>
+            <w:lang w:val="en-US"/>
+          </w:rPr>
+          <w:t>r one at a time depending on other guards such as source state.</w:t>
+        </w:r>
+      </w:ins>
+      <w:ins w:id="17" w:author="Colin Snook" w:date="2017-05-02T13:44:00Z">
+        <w:r>
+          <w:t xml:space="preserve"> </w:t>
+        </w:r>
+      </w:ins>
+      <w:ins w:id="18" w:author="Colin Snook" w:date="2017-05-02T13:43:00Z">
+        <w:r>
+          <w:rPr>
+            <w:lang w:val="en-US"/>
+          </w:rPr>
+          <w:t>We could represent these options as 3 events:</w:t>
+        </w:r>
+      </w:ins>
+    </w:p>
+    <w:p>
+      <w:pPr>
+        <w:rPr>
+          <w:ins w:id="19" w:author="Colin Snook" w:date="2017-05-02T13:43:00Z"/>
+        </w:rPr>
+      </w:pPr>
+    </w:p>
+    <w:p>
+      <w:pPr>
+        <w:rPr>
+          <w:ins w:id="20" w:author="Colin Snook" w:date="2017-05-02T13:43:00Z"/>
+        </w:rPr>
+      </w:pPr>
+      <w:ins w:id="21" w:author="Colin Snook" w:date="2017-05-02T13:43:00Z">
+        <w:r>
+          <w:rPr>
+            <w:lang w:val="en-US"/>
+          </w:rPr>
+          <w:t xml:space="preserve">E1: [A &amp; ~C &amp; t]/ T1 </w:t>
+        </w:r>
+      </w:ins>
+    </w:p>
+    <w:p>
+      <w:pPr>
+        <w:rPr>
+          <w:ins w:id="22" w:author="Colin Snook" w:date="2017-05-02T13:43:00Z"/>
+        </w:rPr>
+      </w:pPr>
+      <w:ins w:id="23" w:author="Colin Snook" w:date="2017-05-02T13:43:00Z">
+        <w:r>
+          <w:rPr>
+            <w:lang w:val="en-US"/>
+          </w:rPr>
+          <w:t>E2: [~A &amp; C &amp; t]/ T2</w:t>
+        </w:r>
+      </w:ins>
+    </w:p>
+    <w:p>
+      <w:pPr>
+        <w:rPr>
+          <w:ins w:id="24" w:author="Colin Snook" w:date="2017-05-02T13:43:00Z"/>
+        </w:rPr>
+      </w:pPr>
+      <w:ins w:id="25" w:author="Colin Snook" w:date="2017-05-02T13:43:00Z">
+        <w:r>
+          <w:rPr>
+            <w:lang w:val="en-US"/>
+          </w:rPr>
+          <w:t>E3: [A &amp; C &amp; t]/ (T1 || T2)</w:t>
+        </w:r>
+      </w:ins>
+    </w:p>
+    <w:p>
+      <w:pPr>
+        <w:rPr>
+          <w:ins w:id="26" w:author="Colin Snook" w:date="2017-05-02T13:44:00Z"/>
+          <w:i/>
+          <w:iCs/>
+          <w:lang w:val="en-US"/>
+        </w:rPr>
+      </w:pPr>
+      <w:ins w:id="27" w:author="Colin Snook" w:date="2017-05-02T13:43:00Z">
+        <w:r>
+          <w:rPr>
+            <w:i/>
+            <w:iCs/>
+            <w:lang w:val="en-US"/>
+          </w:rPr>
+          <w:t xml:space="preserve">(The reason for explicitly modelling T1 || T2 rather than allowing them to fire in non-deterministic </w:t>
+        </w:r>
+        <w:proofErr w:type="gramStart"/>
+        <w:r>
+          <w:rPr>
+            <w:i/>
+            <w:iCs/>
+            <w:lang w:val="en-US"/>
+          </w:rPr>
+          <w:t>order,  has</w:t>
         </w:r>
         <w:proofErr w:type="gramEnd"/>
         <w:r>
-          <w:t xml:space="preserve"> guard for Next cycle is weakened in the </w:t>
+          <w:rPr>
+            <w:i/>
+            <w:iCs/>
+            <w:lang w:val="en-US"/>
+          </w:rPr>
+          <w:t xml:space="preserve"> to do with the difficulty of refining SCXML semantics and is discussed </w:t>
         </w:r>
       </w:ins>
-      <w:ins w:id="37" w:author="Colin Snook" w:date="2017-04-19T15:18:00Z">
-        <w:r>
-          <w:t>refinement due to strengthening the guard for Enable T.</w:t>
+      <w:ins w:id="28" w:author="Colin Snook" w:date="2017-05-02T13:44:00Z">
+        <w:r>
+          <w:rPr>
+            <w:i/>
+            <w:iCs/>
+            <w:lang w:val="en-US"/>
+          </w:rPr>
+          <w:t>above</w:t>
         </w:r>
       </w:ins>
-    </w:p>
-    <w:p>
-      <w:pPr>
-        <w:pStyle w:val="ListParagraph"/>
-        <w:numPr>
-          <w:ilvl w:val="0"/>
-          <w:numId w:val="7"/>
-        </w:numPr>
-        <w:rPr>
-          <w:ins w:id="38" w:author="Colin Snook" w:date="2017-04-19T15:22:00Z"/>
-        </w:rPr>
-        <w:pPrChange w:id="39" w:author="Colin Snook" w:date="2017-04-19T15:22:00Z">
-          <w:pPr/>
-        </w:pPrChange>
-      </w:pPr>
-      <w:ins w:id="40" w:author="Colin Snook" w:date="2017-04-19T15:19:00Z">
-        <w:r>
-          <w:t xml:space="preserve">Could the guard for Next cycle be done in such as way to avoid specific reference to </w:t>
+      <w:ins w:id="29" w:author="Colin Snook" w:date="2017-05-02T13:43:00Z">
+        <w:r>
+          <w:rPr>
+            <w:i/>
+            <w:iCs/>
+            <w:lang w:val="en-US"/>
+          </w:rPr>
+          <w:t>).</w:t>
         </w:r>
       </w:ins>
-      <w:ins w:id="41" w:author="Colin Snook" w:date="2017-04-19T15:20:00Z">
-        <w:r>
-          <w:t>the enabled transitions?</w:t>
-        </w:r>
-        <w:r>
-          <w:t xml:space="preserve"> E.g. Enabled = {} where enabled is a set of tokens for each of the enabled transitions. </w:t>
+    </w:p>
+    <w:p>
+      <w:pPr>
+        <w:rPr>
+          <w:ins w:id="30" w:author="Colin Snook" w:date="2017-05-02T13:44:00Z"/>
+          <w:i/>
+          <w:iCs/>
+          <w:lang w:val="en-US"/>
+        </w:rPr>
+      </w:pPr>
+      <w:ins w:id="31" w:author="Colin Snook" w:date="2017-05-02T13:44:00Z">
+        <w:r>
+          <w:drawing>
+            <wp:anchor distT="0" distB="0" distL="114300" distR="114300" simplePos="0" relativeHeight="251662336" behindDoc="0" locked="0" layoutInCell="1" allowOverlap="1" wp14:anchorId="4F0F39A3" wp14:editId="3BEECE92">
+              <wp:simplePos x="0" y="0"/>
+              <wp:positionH relativeFrom="column">
+                <wp:posOffset>3175</wp:posOffset>
+              </wp:positionH>
+              <wp:positionV relativeFrom="paragraph">
+                <wp:posOffset>175895</wp:posOffset>
+              </wp:positionV>
+              <wp:extent cx="2219325" cy="2200910"/>
+              <wp:effectExtent l="0" t="0" r="0" b="8890"/>
+              <wp:wrapTight wrapText="bothSides">
+                <wp:wrapPolygon edited="0">
+                  <wp:start x="0" y="0"/>
+                  <wp:lineTo x="0" y="21438"/>
+                  <wp:lineTo x="21260" y="21438"/>
+                  <wp:lineTo x="21260" y="0"/>
+                  <wp:lineTo x="0" y="0"/>
+                </wp:wrapPolygon>
+              </wp:wrapTight>
+              <wp:docPr id="10" name="Picture 1"/>
+              <wp:cNvGraphicFramePr>
+                <a:graphicFrameLocks xmlns:a="http://schemas.openxmlformats.org/drawingml/2006/main" noChangeAspect="1"/>
+              </wp:cNvGraphicFramePr>
+              <a:graphic xmlns:a="http://schemas.openxmlformats.org/drawingml/2006/main">
+                <a:graphicData uri="http://schemas.openxmlformats.org/drawingml/2006/picture">
+                  <pic:pic xmlns:pic="http://schemas.openxmlformats.org/drawingml/2006/picture">
+                    <pic:nvPicPr>
+                      <pic:cNvPr id="2" name="Picture 1"/>
+                      <pic:cNvPicPr>
+                        <a:picLocks noChangeAspect="1"/>
+                      </pic:cNvPicPr>
+                    </pic:nvPicPr>
+                    <pic:blipFill>
+                      <a:blip r:embed="rId16">
+                        <a:extLst>
+                          <a:ext uri="{28A0092B-C50C-407E-A947-70E740481C1C}">
+                            <a14:useLocalDpi xmlns:a14="http://schemas.microsoft.com/office/drawing/2010/main" val="0"/>
+                          </a:ext>
+                        </a:extLst>
+                      </a:blip>
+                      <a:stretch>
+                        <a:fillRect/>
+                      </a:stretch>
+                    </pic:blipFill>
+                    <pic:spPr>
+                      <a:xfrm>
+                        <a:off x="0" y="0"/>
+                        <a:ext cx="2219325" cy="2200910"/>
+                      </a:xfrm>
+                      <a:prstGeom prst="rect">
+                        <a:avLst/>
+                      </a:prstGeom>
+                    </pic:spPr>
+                  </pic:pic>
+                </a:graphicData>
+              </a:graphic>
+              <wp14:sizeRelH relativeFrom="page">
+                <wp14:pctWidth>0</wp14:pctWidth>
+              </wp14:sizeRelH>
+              <wp14:sizeRelV relativeFrom="page">
+                <wp14:pctHeight>0</wp14:pctHeight>
+              </wp14:sizeRelV>
+            </wp:anchor>
+          </w:drawing>
         </w:r>
       </w:ins>
-      <w:ins w:id="42" w:author="Colin Snook" w:date="2017-04-19T15:21:00Z">
-        <w:r>
-          <w:t>Unfortunately, the guard predicates for each user transition are specific to th</w:t>
+    </w:p>
+    <w:p>
+      <w:pPr>
+        <w:rPr>
+          <w:ins w:id="32" w:author="Colin Snook" w:date="2017-05-02T13:45:00Z"/>
+          <w:lang w:val="en-US"/>
+        </w:rPr>
+      </w:pPr>
+      <w:ins w:id="33" w:author="Colin Snook" w:date="2017-05-02T13:45:00Z">
+        <w:r>
+          <w:rPr>
+            <w:lang w:val="en-US"/>
+          </w:rPr>
+          <w:t xml:space="preserve">In a refinement, another parallel transition T3, also triggered by </w:t>
+        </w:r>
+        <w:r>
+          <w:rPr>
+            <w:i/>
+            <w:lang w:val="en-US"/>
+            <w:rPrChange w:id="34" w:author="Colin Snook" w:date="2017-05-02T13:45:00Z">
+              <w:rPr>
+                <w:lang w:val="en-US"/>
+              </w:rPr>
+            </w:rPrChange>
+          </w:rPr>
+          <w:t>t</w:t>
+        </w:r>
+        <w:r>
+          <w:rPr>
+            <w:lang w:val="en-US"/>
+          </w:rPr>
+          <w:t>, is added.  It may also fire independently or in combination with the other parallel triggered transitions.</w:t>
+        </w:r>
+        <w:r>
+          <w:t xml:space="preserve"> </w:t>
+        </w:r>
+        <w:r>
+          <w:rPr>
+            <w:lang w:val="en-US"/>
+          </w:rPr>
+          <w:t>We need to add all of these options as a further 4 events</w:t>
         </w:r>
       </w:ins>
-      <w:ins w:id="43" w:author="Colin Snook" w:date="2017-04-19T15:22:00Z">
-        <w:r>
-          <w:t>at transition so it is difficult to see how they can be converted into a generic set of tokens.</w:t>
+      <w:ins w:id="35" w:author="Colin Snook" w:date="2017-05-02T13:47:00Z">
+        <w:r>
+          <w:rPr>
+            <w:lang w:val="en-US"/>
+          </w:rPr>
+          <w:t>. T3 alone refines skip while the other combinations are a case splitting of the three abstract events</w:t>
         </w:r>
       </w:ins>
-    </w:p>
-    <w:p>
-      <w:pPr>
-        <w:pStyle w:val="ListParagraph"/>
-        <w:numPr>
-          <w:ilvl w:val="0"/>
-          <w:numId w:val="7"/>
-        </w:numPr>
-        <w:rPr>
-          <w:ins w:id="44" w:author="Colin Snook" w:date="2017-04-26T17:44:00Z"/>
-        </w:rPr>
-        <w:pPrChange w:id="45" w:author="Colin Snook" w:date="2017-04-19T15:22:00Z">
-          <w:pPr/>
-        </w:pPrChange>
-      </w:pPr>
-      <w:ins w:id="46" w:author="Colin Snook" w:date="2017-04-19T15:22:00Z">
-        <w:r>
-          <w:t xml:space="preserve">Could the transitions T be combined into a single event? </w:t>
+      <w:ins w:id="36" w:author="Colin Snook" w:date="2017-05-02T13:45:00Z">
+        <w:r>
+          <w:rPr>
+            <w:lang w:val="en-US"/>
+          </w:rPr>
+          <w:t>:</w:t>
         </w:r>
       </w:ins>
-      <w:ins w:id="47" w:author="Colin Snook" w:date="2017-04-19T15:27:00Z">
-        <w:r>
-          <w:t>(</w:t>
+    </w:p>
+    <w:p>
+      <w:pPr>
+        <w:rPr>
+          <w:ins w:id="37" w:author="Colin Snook" w:date="2017-05-02T13:45:00Z"/>
+        </w:rPr>
+      </w:pPr>
+    </w:p>
+    <w:p>
+      <w:pPr>
+        <w:rPr>
+          <w:ins w:id="38" w:author="Colin Snook" w:date="2017-05-02T13:45:00Z"/>
+        </w:rPr>
+      </w:pPr>
+      <w:ins w:id="39" w:author="Colin Snook" w:date="2017-05-02T13:45:00Z">
+        <w:r>
+          <w:rPr>
+            <w:lang w:val="en-US"/>
+          </w:rPr>
+          <w:t xml:space="preserve">E1: [A &amp; ~C &amp; ~E </w:t>
         </w:r>
         <w:proofErr w:type="gramStart"/>
         <w:r>
-          <w:t>this</w:t>
+          <w:rPr>
+            <w:lang w:val="en-US"/>
+          </w:rPr>
+          <w:t>&amp;  t</w:t>
         </w:r>
         <w:proofErr w:type="gramEnd"/>
         <w:r>
-          <w:t xml:space="preserve"> would avoid the problem </w:t>
+          <w:rPr>
+            <w:lang w:val="en-US"/>
+          </w:rPr>
+          <w:t xml:space="preserve">]/ T1 </w:t>
         </w:r>
       </w:ins>
-      <w:ins w:id="48" w:author="Colin Snook" w:date="2017-04-19T15:28:00Z">
-        <w:r>
-          <w:t xml:space="preserve">with the first approach of not waiting for completion). </w:t>
+    </w:p>
+    <w:p>
+      <w:pPr>
+        <w:rPr>
+          <w:ins w:id="40" w:author="Colin Snook" w:date="2017-05-02T13:45:00Z"/>
+        </w:rPr>
+      </w:pPr>
+      <w:ins w:id="41" w:author="Colin Snook" w:date="2017-05-02T13:45:00Z">
+        <w:r>
+          <w:rPr>
+            <w:lang w:val="en-US"/>
+          </w:rPr>
+          <w:t>E2: [~A &amp; C &amp; ~E &amp; t]/ T2</w:t>
         </w:r>
       </w:ins>
-      <w:ins w:id="49" w:author="Colin Snook" w:date="2017-04-19T15:27:00Z">
-        <w:r>
-          <w:t xml:space="preserve">No because </w:t>
+    </w:p>
+    <w:p>
+      <w:pPr>
+        <w:rPr>
+          <w:ins w:id="42" w:author="Colin Snook" w:date="2017-05-02T13:48:00Z"/>
+        </w:rPr>
+      </w:pPr>
+      <w:ins w:id="43" w:author="Colin Snook" w:date="2017-05-02T13:45:00Z">
+        <w:r>
+          <w:rPr>
+            <w:lang w:val="en-US"/>
+          </w:rPr>
+          <w:t>E3: [A &amp; C &amp; ~E &amp; t]/ (T1 || T2)</w:t>
         </w:r>
       </w:ins>
-      <w:ins w:id="50" w:author="Colin Snook" w:date="2017-04-19T15:45:00Z">
-        <w:r>
-          <w:t>the selection of which transitions fire is dynamic depending on their guards.</w:t>
+    </w:p>
+    <w:p>
+      <w:pPr>
+        <w:rPr>
+          <w:ins w:id="44" w:author="Colin Snook" w:date="2017-05-02T13:46:00Z"/>
+          <w:rPrChange w:id="45" w:author="Colin Snook" w:date="2017-05-02T13:48:00Z">
+            <w:rPr>
+              <w:ins w:id="46" w:author="Colin Snook" w:date="2017-05-02T13:46:00Z"/>
+              <w:lang w:val="en-US"/>
+            </w:rPr>
+          </w:rPrChange>
+        </w:rPr>
+      </w:pPr>
+    </w:p>
+    <w:p>
+      <w:pPr>
+        <w:rPr>
+          <w:ins w:id="47" w:author="Colin Snook" w:date="2017-05-02T13:45:00Z"/>
+        </w:rPr>
+      </w:pPr>
+      <w:ins w:id="48" w:author="Colin Snook" w:date="2017-05-02T13:45:00Z">
+        <w:r>
+          <w:rPr>
+            <w:lang w:val="en-US"/>
+          </w:rPr>
+          <w:t>E4: [~A &amp; ~C &amp; E &amp; t]/ T3</w:t>
         </w:r>
       </w:ins>
-      <w:ins w:id="51" w:author="Colin Snook" w:date="2017-04-26T17:38:00Z">
-        <w:r>
-          <w:t xml:space="preserve"> </w:t>
+    </w:p>
+    <w:p>
+      <w:pPr>
+        <w:rPr>
+          <w:ins w:id="49" w:author="Colin Snook" w:date="2017-05-02T13:45:00Z"/>
+        </w:rPr>
+      </w:pPr>
+      <w:ins w:id="50" w:author="Colin Snook" w:date="2017-05-02T13:45:00Z">
+        <w:r>
+          <w:rPr>
+            <w:lang w:val="en-US"/>
+          </w:rPr>
+          <w:t xml:space="preserve">E5: [A &amp; ~C &amp; E &amp; t]/ (T1 || T3) </w:t>
+        </w:r>
+        <w:r>
+          <w:rPr>
+            <w:lang w:val="en-US"/>
+          </w:rPr>
+          <w:tab/>
         </w:r>
       </w:ins>
-    </w:p>
-    <w:p>
-      <w:pPr>
-        <w:rPr>
-          <w:ins w:id="52" w:author="Colin Snook" w:date="2017-04-26T17:44:00Z"/>
-        </w:rPr>
-      </w:pPr>
-    </w:p>
-    <w:p>
-      <w:pPr>
-        <w:rPr>
-          <w:ins w:id="53" w:author="Colin Snook" w:date="2017-04-26T17:45:00Z"/>
-        </w:rPr>
-      </w:pPr>
-      <w:ins w:id="54" w:author="Colin Snook" w:date="2017-04-26T17:44:00Z">
-        <w:r>
-          <w:t>A possible solution</w:t>
+      <w:ins w:id="51" w:author="Colin Snook" w:date="2017-05-02T13:48:00Z">
+        <w:r>
+          <w:rPr>
+            <w:lang w:val="en-US"/>
+          </w:rPr>
+          <w:tab/>
+        </w:r>
+      </w:ins>
+      <w:ins w:id="52" w:author="Colin Snook" w:date="2017-05-02T13:45:00Z">
+        <w:r>
+          <w:rPr>
+            <w:lang w:val="en-US"/>
+          </w:rPr>
+          <w:t>(refines E1)</w:t>
+        </w:r>
+      </w:ins>
+    </w:p>
+    <w:p>
+      <w:pPr>
+        <w:rPr>
+          <w:ins w:id="53" w:author="Colin Snook" w:date="2017-05-02T13:45:00Z"/>
+        </w:rPr>
+      </w:pPr>
+      <w:ins w:id="54" w:author="Colin Snook" w:date="2017-05-02T13:45:00Z">
+        <w:r>
+          <w:rPr>
+            <w:lang w:val="en-US"/>
+          </w:rPr>
+          <w:t>E6: [~A &amp; C &amp; E &amp; t]/ (T2 || T</w:t>
         </w:r>
         <w:proofErr w:type="gramStart"/>
         <w:r>
-          <w:t>:-</w:t>
+          <w:rPr>
+            <w:lang w:val="en-US"/>
+          </w:rPr>
+          <w:t>3 )</w:t>
+        </w:r>
+        <w:proofErr w:type="gramEnd"/>
+        <w:r>
+          <w:rPr>
+            <w:lang w:val="en-US"/>
+          </w:rPr>
+          <w:tab/>
         </w:r>
       </w:ins>
-      <w:proofErr w:type="gramEnd"/>
-    </w:p>
-    <w:p>
-      <w:pPr>
-        <w:rPr>
-          <w:ins w:id="55" w:author="Colin Snook" w:date="2017-04-26T17:47:00Z"/>
-        </w:rPr>
-      </w:pPr>
-      <w:ins w:id="56" w:author="Colin Snook" w:date="2017-04-26T17:45:00Z">
-        <w:r>
-          <w:t>We could generate an event for each combination of transitions</w:t>
+      <w:ins w:id="55" w:author="Colin Snook" w:date="2017-05-02T13:46:00Z">
+        <w:r>
+          <w:rPr>
+            <w:lang w:val="en-US"/>
+          </w:rPr>
+          <w:tab/>
         </w:r>
       </w:ins>
-      <w:ins w:id="57" w:author="Colin Snook" w:date="2017-04-26T17:46:00Z">
-        <w:r>
-          <w:t>. This will be ‘verbose’ but</w:t>
+      <w:ins w:id="56" w:author="Colin Snook" w:date="2017-05-02T13:45:00Z">
+        <w:r>
+          <w:rPr>
+            <w:lang w:val="en-US"/>
+          </w:rPr>
+          <w:t>(refines E2)</w:t>
         </w:r>
       </w:ins>
-      <w:ins w:id="58" w:author="Colin Snook" w:date="2017-04-26T17:35:00Z">
-        <w:r>
-          <w:t xml:space="preserve"> </w:t>
+    </w:p>
+    <w:p>
+      <w:pPr>
+        <w:rPr>
+          <w:ins w:id="57" w:author="Colin Snook" w:date="2017-05-02T13:46:00Z"/>
+          <w:lang w:val="en-US"/>
+        </w:rPr>
+      </w:pPr>
+      <w:ins w:id="58" w:author="Colin Snook" w:date="2017-05-02T13:45:00Z">
+        <w:r>
+          <w:rPr>
+            <w:lang w:val="en-US"/>
+          </w:rPr>
+          <w:t xml:space="preserve">E7: [A &amp; C &amp; E &amp; t]/ (T1 || T2 || T3) </w:t>
+        </w:r>
+        <w:r>
+          <w:rPr>
+            <w:lang w:val="en-US"/>
+          </w:rPr>
+          <w:tab/>
+          <w:t>(refines E3)</w:t>
         </w:r>
       </w:ins>
-      <w:ins w:id="59" w:author="Colin Snook" w:date="2017-04-26T17:46:00Z">
-        <w:r>
-          <w:t>many</w:t>
+    </w:p>
+    <w:p>
+      <w:pPr>
+        <w:rPr>
+          <w:ins w:id="59" w:author="Colin Snook" w:date="2017-05-02T13:45:00Z"/>
+        </w:rPr>
+      </w:pPr>
+    </w:p>
+    <w:p>
+      <w:pPr>
+        <w:rPr>
+          <w:ins w:id="60" w:author="Colin Snook" w:date="2017-05-02T13:45:00Z"/>
+        </w:rPr>
+      </w:pPr>
+      <w:ins w:id="61" w:author="Colin Snook" w:date="2017-05-02T13:45:00Z">
+        <w:r>
+          <w:rPr>
+            <w:lang w:val="en-US"/>
+          </w:rPr>
+          <w:t xml:space="preserve">In all </w:t>
+        </w:r>
+        <w:proofErr w:type="gramStart"/>
+        <w:r>
+          <w:rPr>
+            <w:lang w:val="en-US"/>
+          </w:rPr>
+          <w:t>cases</w:t>
+        </w:r>
+        <w:proofErr w:type="gramEnd"/>
+        <w:r>
+          <w:rPr>
+            <w:lang w:val="en-US"/>
+          </w:rPr>
+          <w:t xml:space="preserve"> additional clauses are added to guards hence strengthening them.</w:t>
         </w:r>
       </w:ins>
-      <w:ins w:id="60" w:author="Colin Snook" w:date="2017-04-26T17:39:00Z">
-        <w:r>
-          <w:t xml:space="preserve"> combinations are not possible because of the event triggering mechanism</w:t>
-        </w:r>
-        <w:r>
-          <w:t>. I.e. we only consume one trigger at a time and we can use this to reduce the combinations</w:t>
-        </w:r>
-      </w:ins>
-      <w:ins w:id="61" w:author="Colin Snook" w:date="2017-04-26T17:40:00Z">
-        <w:r>
-          <w:t xml:space="preserve"> that we need events for</w:t>
-        </w:r>
-      </w:ins>
-      <w:ins w:id="62" w:author="Colin Snook" w:date="2017-04-26T17:39:00Z">
-        <w:r>
-          <w:t xml:space="preserve">. </w:t>
-        </w:r>
-      </w:ins>
-      <w:ins w:id="63" w:author="Colin Snook" w:date="2017-04-26T17:47:00Z">
-        <w:r>
-          <w:t>F</w:t>
-        </w:r>
-      </w:ins>
-      <w:ins w:id="64" w:author="Colin Snook" w:date="2017-04-26T17:42:00Z">
-        <w:r>
-          <w:t xml:space="preserve">or each trigger, </w:t>
-        </w:r>
-      </w:ins>
-      <w:ins w:id="65" w:author="Colin Snook" w:date="2017-04-26T17:35:00Z">
-        <w:r>
-          <w:t xml:space="preserve">we could </w:t>
-        </w:r>
-      </w:ins>
-      <w:ins w:id="66" w:author="Colin Snook" w:date="2017-04-26T17:36:00Z">
-        <w:r>
-          <w:t xml:space="preserve">generate </w:t>
-        </w:r>
-        <w:r>
-          <w:t>event</w:t>
-        </w:r>
-      </w:ins>
-      <w:ins w:id="67" w:author="Colin Snook" w:date="2017-04-26T17:42:00Z">
-        <w:r>
-          <w:t>s</w:t>
-        </w:r>
-      </w:ins>
-      <w:ins w:id="68" w:author="Colin Snook" w:date="2017-04-26T17:36:00Z">
-        <w:r>
-          <w:t xml:space="preserve"> for </w:t>
-        </w:r>
-      </w:ins>
-      <w:ins w:id="69" w:author="Colin Snook" w:date="2017-04-26T17:41:00Z">
-        <w:r>
-          <w:t>all the</w:t>
-        </w:r>
-      </w:ins>
-      <w:ins w:id="70" w:author="Colin Snook" w:date="2017-04-26T17:36:00Z">
-        <w:r>
-          <w:t xml:space="preserve"> combination</w:t>
-        </w:r>
-      </w:ins>
-      <w:ins w:id="71" w:author="Colin Snook" w:date="2017-04-26T17:41:00Z">
-        <w:r>
-          <w:t>s</w:t>
-        </w:r>
-      </w:ins>
-      <w:ins w:id="72" w:author="Colin Snook" w:date="2017-04-26T17:36:00Z">
-        <w:r>
-          <w:t xml:space="preserve"> of </w:t>
-        </w:r>
-      </w:ins>
-      <w:ins w:id="73" w:author="Colin Snook" w:date="2017-04-26T17:37:00Z">
-        <w:r>
-          <w:t xml:space="preserve">transitions that </w:t>
-        </w:r>
-      </w:ins>
-      <w:ins w:id="74" w:author="Colin Snook" w:date="2017-04-26T17:41:00Z">
-        <w:r>
-          <w:t>are enabled</w:t>
-        </w:r>
-      </w:ins>
-      <w:ins w:id="75" w:author="Colin Snook" w:date="2017-04-26T17:37:00Z">
-        <w:r>
-          <w:t xml:space="preserve"> by </w:t>
-        </w:r>
-      </w:ins>
-      <w:ins w:id="76" w:author="Colin Snook" w:date="2017-04-26T17:43:00Z">
-        <w:r>
-          <w:t>that</w:t>
-        </w:r>
-      </w:ins>
-      <w:ins w:id="77" w:author="Colin Snook" w:date="2017-04-26T17:37:00Z">
-        <w:r>
-          <w:t xml:space="preserve"> trigger.</w:t>
-        </w:r>
-      </w:ins>
-      <w:ins w:id="78" w:author="Colin Snook" w:date="2017-04-26T17:41:00Z">
-        <w:r>
-          <w:t xml:space="preserve"> </w:t>
-        </w:r>
-      </w:ins>
-      <w:ins w:id="79" w:author="Colin Snook" w:date="2017-04-26T17:37:00Z">
-        <w:r>
-          <w:t xml:space="preserve"> </w:t>
-        </w:r>
-      </w:ins>
-      <w:ins w:id="80" w:author="Colin Snook" w:date="2017-04-26T17:36:00Z">
-        <w:r>
-          <w:t xml:space="preserve"> </w:t>
-        </w:r>
-      </w:ins>
-      <w:ins w:id="81" w:author="Colin Snook" w:date="2017-04-26T17:43:00Z">
-        <w:r>
-          <w:t>Then we also need events for all the combinations of transitions that are un-triggered.</w:t>
-        </w:r>
-      </w:ins>
-    </w:p>
-    <w:p>
-      <w:pPr>
-        <w:rPr>
-          <w:ins w:id="82" w:author="Colin Snook" w:date="2017-04-26T17:47:00Z"/>
-        </w:rPr>
-      </w:pPr>
-      <w:ins w:id="83" w:author="Colin Snook" w:date="2017-04-26T17:48:00Z">
-        <w:r>
-          <w:t xml:space="preserve">Note that these combinations must be transitions in different </w:t>
-        </w:r>
-      </w:ins>
-      <w:ins w:id="84" w:author="Colin Snook" w:date="2017-04-26T17:49:00Z">
-        <w:r>
-          <w:t xml:space="preserve">parallel </w:t>
-        </w:r>
-      </w:ins>
-      <w:ins w:id="85" w:author="Colin Snook" w:date="2017-04-26T17:48:00Z">
-        <w:r>
-          <w:t>machines</w:t>
-        </w:r>
-      </w:ins>
-      <w:ins w:id="86" w:author="Colin Snook" w:date="2017-04-26T17:49:00Z">
-        <w:r>
-          <w:t xml:space="preserve">. When </w:t>
-        </w:r>
-        <w:proofErr w:type="gramStart"/>
-        <w:r>
-          <w:t xml:space="preserve">two transitions in the same </w:t>
-        </w:r>
-        <w:proofErr w:type="spellStart"/>
-        <w:r>
-          <w:t>statemachine</w:t>
-        </w:r>
-        <w:proofErr w:type="spellEnd"/>
-        <w:r>
-          <w:t xml:space="preserve"> </w:t>
-        </w:r>
-        <w:r>
-          <w:t>are triggered by the same trigger</w:t>
-        </w:r>
-        <w:proofErr w:type="gramEnd"/>
-        <w:r>
-          <w:t xml:space="preserve">, only one of them can be taken at a time. If both are enabled, </w:t>
-        </w:r>
-      </w:ins>
-      <w:ins w:id="87" w:author="Colin Snook" w:date="2017-04-26T17:50:00Z">
-        <w:r>
-          <w:t>we could either make a choice based on priority, or enable both using the same flag. Whichever fires first will disable the other and enabled the next cycle.</w:t>
-        </w:r>
-      </w:ins>
-      <w:ins w:id="88" w:author="Colin Snook" w:date="2017-04-26T17:52:00Z">
-        <w:r>
-          <w:t xml:space="preserve"> We need to provide a set of combinations for each of these alternative transitions, but exclude combinations that involve them both.</w:t>
-        </w:r>
-      </w:ins>
-    </w:p>
-    <w:p>
-      <w:pPr>
-        <w:rPr>
-          <w:ins w:id="89" w:author="Colin Snook" w:date="2017-04-26T18:00:00Z"/>
-        </w:rPr>
-      </w:pPr>
-      <w:ins w:id="90" w:author="Colin Snook" w:date="2017-04-26T17:47:00Z">
-        <w:r>
-          <w:t xml:space="preserve">In a refinement we may </w:t>
-        </w:r>
-      </w:ins>
-      <w:ins w:id="91" w:author="Colin Snook" w:date="2017-04-26T17:52:00Z">
-        <w:r>
-          <w:t xml:space="preserve">add </w:t>
-        </w:r>
-      </w:ins>
-      <w:ins w:id="92" w:author="Colin Snook" w:date="2017-04-26T17:57:00Z">
-        <w:r>
-          <w:t xml:space="preserve">a parallel state-machine with </w:t>
-        </w:r>
-      </w:ins>
-      <w:ins w:id="93" w:author="Colin Snook" w:date="2017-04-26T17:52:00Z">
-        <w:r>
-          <w:t>more transitions that use the same trigger</w:t>
-        </w:r>
-      </w:ins>
-      <w:ins w:id="94" w:author="Colin Snook" w:date="2017-04-26T17:57:00Z">
-        <w:r>
-          <w:t xml:space="preserve">. This would mean adding more combinations to the set of events covering that trigger. These events would refine the corresponding </w:t>
-        </w:r>
-      </w:ins>
-      <w:ins w:id="95" w:author="Colin Snook" w:date="2017-04-26T18:00:00Z">
-        <w:r>
-          <w:t xml:space="preserve">combination </w:t>
-        </w:r>
-      </w:ins>
-      <w:ins w:id="96" w:author="Colin Snook" w:date="2017-04-26T17:57:00Z">
-        <w:r>
-          <w:t xml:space="preserve">event without the new transition. </w:t>
-        </w:r>
-      </w:ins>
-      <w:ins w:id="97" w:author="Colin Snook" w:date="2017-04-26T17:59:00Z">
-        <w:r>
-          <w:t>(</w:t>
-        </w:r>
-        <w:r>
-          <w:t>The event for the new transition alone would be a new event).</w:t>
-        </w:r>
-      </w:ins>
-    </w:p>
-    <w:p>
-      <w:pPr>
-        <w:rPr>
-          <w:ins w:id="98" w:author="Colin Snook" w:date="2017-04-26T18:00:00Z"/>
-        </w:rPr>
-      </w:pPr>
-    </w:p>
-    <w:p>
-      <w:pPr>
-        <w:rPr>
-          <w:ins w:id="99" w:author="Colin Snook" w:date="2017-04-26T18:52:00Z"/>
-        </w:rPr>
-      </w:pPr>
-      <w:ins w:id="100" w:author="Colin Snook" w:date="2017-04-26T18:51:00Z">
-        <w:r>
-          <w:t xml:space="preserve">TBD: </w:t>
-        </w:r>
-      </w:ins>
-    </w:p>
-    <w:p>
-      <w:pPr>
-        <w:pStyle w:val="ListParagraph"/>
-        <w:numPr>
-          <w:ilvl w:val="0"/>
-          <w:numId w:val="8"/>
-        </w:numPr>
-        <w:rPr>
-          <w:ins w:id="101" w:author="Colin Snook" w:date="2017-04-26T18:52:00Z"/>
-        </w:rPr>
-        <w:pPrChange w:id="102" w:author="Colin Snook" w:date="2017-04-26T18:52:00Z">
-          <w:pPr/>
-        </w:pPrChange>
-      </w:pPr>
-      <w:proofErr w:type="gramStart"/>
-      <w:ins w:id="103" w:author="Colin Snook" w:date="2017-04-26T18:51:00Z">
-        <w:r>
-          <w:t>try</w:t>
-        </w:r>
-        <w:proofErr w:type="gramEnd"/>
-        <w:r>
-          <w:t xml:space="preserve"> this strategy in a small abstract example</w:t>
-        </w:r>
-      </w:ins>
-      <w:ins w:id="104" w:author="Colin Snook" w:date="2017-04-26T18:52:00Z">
-        <w:r>
-          <w:t>,</w:t>
-        </w:r>
-      </w:ins>
-    </w:p>
-    <w:p>
-      <w:pPr>
-        <w:pStyle w:val="ListParagraph"/>
-        <w:numPr>
-          <w:ilvl w:val="0"/>
-          <w:numId w:val="8"/>
-        </w:numPr>
-        <w:rPr>
-          <w:ins w:id="105" w:author="Colin Snook" w:date="2017-04-19T15:45:00Z"/>
-        </w:rPr>
-        <w:pPrChange w:id="106" w:author="Colin Snook" w:date="2017-04-26T18:52:00Z">
-          <w:pPr/>
-        </w:pPrChange>
-      </w:pPr>
-      <w:proofErr w:type="gramStart"/>
-      <w:ins w:id="107" w:author="Colin Snook" w:date="2017-04-26T18:52:00Z">
-        <w:r>
-          <w:t>try</w:t>
-        </w:r>
-        <w:proofErr w:type="gramEnd"/>
-        <w:r>
-          <w:t xml:space="preserve"> this strategy in the </w:t>
-        </w:r>
-        <w:proofErr w:type="spellStart"/>
-        <w:r>
-          <w:t>SecBOT</w:t>
-        </w:r>
-        <w:proofErr w:type="spellEnd"/>
-        <w:r>
-          <w:t xml:space="preserve"> example (enhance the example to illustrate the point if necessary)</w:t>
-        </w:r>
-      </w:ins>
-      <w:bookmarkStart w:id="108" w:name="_GoBack"/>
-      <w:bookmarkEnd w:id="108"/>
-    </w:p>
-    <w:p>
-      <w:pPr>
-        <w:pStyle w:val="ListParagraph"/>
-        <w:numPr>
-          <w:ilvl w:val="0"/>
-          <w:numId w:val="7"/>
-        </w:numPr>
-        <w:rPr>
-          <w:ins w:id="109" w:author="Colin Snook" w:date="2017-04-26T17:43:00Z"/>
-        </w:rPr>
-        <w:pPrChange w:id="110" w:author="Colin Snook" w:date="2017-04-19T15:22:00Z">
-          <w:pPr/>
-        </w:pPrChange>
-      </w:pPr>
-      <w:ins w:id="111" w:author="Colin Snook" w:date="2017-04-19T14:00:00Z">
-        <w:r>
-          <w:br w:type="page"/>
-        </w:r>
-      </w:ins>
-    </w:p>
-    <w:p>
-      <w:pPr>
-        <w:rPr>
-          <w:ins w:id="112" w:author="Colin Snook" w:date="2017-04-26T17:43:00Z"/>
-        </w:rPr>
-        <w:pPrChange w:id="113" w:author="Colin Snook" w:date="2017-04-26T17:43:00Z">
+    </w:p>
+    <w:p>
+      <w:pPr>
+        <w:rPr>
+          <w:ins w:id="62" w:author="Colin Snook" w:date="2017-05-02T13:43:00Z"/>
+        </w:rPr>
+      </w:pPr>
+    </w:p>
+    <w:p>
+      <w:pPr>
+        <w:rPr>
+          <w:ins w:id="63" w:author="Colin Snook" w:date="2017-05-02T13:41:00Z"/>
+        </w:rPr>
+        <w:pPrChange w:id="64" w:author="Colin Snook" w:date="2017-05-02T13:42:00Z">
           <w:pPr>
             <w:pStyle w:val="ListParagraph"/>
             <w:numPr>
@@ -2626,28 +2804,492 @@
     </w:p>
     <w:p>
       <w:pPr>
-        <w:pStyle w:val="ListParagraph"/>
-        <w:numPr>
-          <w:ilvl w:val="0"/>
-          <w:numId w:val="7"/>
-        </w:numPr>
-        <w:rPr>
-          <w:ins w:id="114" w:author="Colin Snook" w:date="2017-04-19T14:00:00Z"/>
-          <w:rPrChange w:id="115" w:author="Colin Snook" w:date="2017-04-19T15:19:00Z">
-            <w:rPr>
-              <w:ins w:id="116" w:author="Colin Snook" w:date="2017-04-19T14:00:00Z"/>
-              <w:rFonts w:asciiTheme="majorHAnsi" w:eastAsiaTheme="majorEastAsia" w:hAnsiTheme="majorHAnsi" w:cstheme="majorBidi"/>
-              <w:color w:val="345A8A" w:themeColor="accent1" w:themeShade="B5"/>
-              <w:sz w:val="32"/>
-              <w:szCs w:val="32"/>
-            </w:rPr>
-          </w:rPrChange>
-        </w:rPr>
-        <w:pPrChange w:id="117" w:author="Colin Snook" w:date="2017-04-19T15:22:00Z">
-          <w:pPr/>
+        <w:rPr>
+          <w:ins w:id="65" w:author="Colin Snook" w:date="2017-05-02T13:49:00Z"/>
+        </w:rPr>
+      </w:pPr>
+      <w:ins w:id="66" w:author="Colin Snook" w:date="2017-05-02T13:41:00Z">
+        <w:r>
+          <w:drawing>
+            <wp:anchor distT="0" distB="0" distL="114300" distR="114300" simplePos="0" relativeHeight="251663360" behindDoc="0" locked="0" layoutInCell="1" allowOverlap="1" wp14:anchorId="04538331" wp14:editId="67CC0812">
+              <wp:simplePos x="0" y="0"/>
+              <wp:positionH relativeFrom="column">
+                <wp:posOffset>3175</wp:posOffset>
+              </wp:positionH>
+              <wp:positionV relativeFrom="paragraph">
+                <wp:posOffset>0</wp:posOffset>
+              </wp:positionV>
+              <wp:extent cx="2030616" cy="2239199"/>
+              <wp:effectExtent l="0" t="0" r="1905" b="0"/>
+              <wp:wrapTight wrapText="bothSides">
+                <wp:wrapPolygon edited="0">
+                  <wp:start x="0" y="0"/>
+                  <wp:lineTo x="0" y="21318"/>
+                  <wp:lineTo x="21350" y="21318"/>
+                  <wp:lineTo x="21350" y="0"/>
+                  <wp:lineTo x="0" y="0"/>
+                </wp:wrapPolygon>
+              </wp:wrapTight>
+              <wp:docPr id="2" name="Picture 1"/>
+              <wp:cNvGraphicFramePr>
+                <a:graphicFrameLocks xmlns:a="http://schemas.openxmlformats.org/drawingml/2006/main" noChangeAspect="1"/>
+              </wp:cNvGraphicFramePr>
+              <a:graphic xmlns:a="http://schemas.openxmlformats.org/drawingml/2006/main">
+                <a:graphicData uri="http://schemas.openxmlformats.org/drawingml/2006/picture">
+                  <pic:pic xmlns:pic="http://schemas.openxmlformats.org/drawingml/2006/picture">
+                    <pic:nvPicPr>
+                      <pic:cNvPr id="2" name="Picture 1"/>
+                      <pic:cNvPicPr>
+                        <a:picLocks noChangeAspect="1"/>
+                      </pic:cNvPicPr>
+                    </pic:nvPicPr>
+                    <pic:blipFill>
+                      <a:blip r:embed="rId17">
+                        <a:extLst>
+                          <a:ext uri="{28A0092B-C50C-407E-A947-70E740481C1C}">
+                            <a14:useLocalDpi xmlns:a14="http://schemas.microsoft.com/office/drawing/2010/main" val="0"/>
+                          </a:ext>
+                        </a:extLst>
+                      </a:blip>
+                      <a:stretch>
+                        <a:fillRect/>
+                      </a:stretch>
+                    </pic:blipFill>
+                    <pic:spPr>
+                      <a:xfrm>
+                        <a:off x="0" y="0"/>
+                        <a:ext cx="2030616" cy="2239199"/>
+                      </a:xfrm>
+                      <a:prstGeom prst="rect">
+                        <a:avLst/>
+                      </a:prstGeom>
+                    </pic:spPr>
+                  </pic:pic>
+                </a:graphicData>
+              </a:graphic>
+              <wp14:sizeRelH relativeFrom="page">
+                <wp14:pctWidth>0</wp14:pctWidth>
+              </wp14:sizeRelH>
+              <wp14:sizeRelV relativeFrom="page">
+                <wp14:pctHeight>0</wp14:pctHeight>
+              </wp14:sizeRelV>
+            </wp:anchor>
+          </w:drawing>
+        </w:r>
+      </w:ins>
+      <w:ins w:id="67" w:author="Colin Snook" w:date="2017-05-02T13:49:00Z">
+        <w:r>
+          <w:rPr>
+            <w:lang w:val="en-US"/>
+          </w:rPr>
+          <w:t xml:space="preserve">In </w:t>
+        </w:r>
+        <w:r>
+          <w:rPr>
+            <w:lang w:val="en-US"/>
+          </w:rPr>
+          <w:t>a further</w:t>
+        </w:r>
+        <w:r>
+          <w:rPr>
+            <w:lang w:val="en-US"/>
+          </w:rPr>
+          <w:t xml:space="preserve"> </w:t>
+        </w:r>
+        <w:proofErr w:type="gramStart"/>
+        <w:r>
+          <w:rPr>
+            <w:lang w:val="en-US"/>
+          </w:rPr>
+          <w:t>refinement</w:t>
+        </w:r>
+        <w:proofErr w:type="gramEnd"/>
+        <w:r>
+          <w:rPr>
+            <w:lang w:val="en-US"/>
+          </w:rPr>
+          <w:t xml:space="preserve"> a preliminary step T4 is added to T3 which strengths the guard of T3. Note that T4 cannot fire with any of T1-3 because it is not triggered by t.</w:t>
+        </w:r>
+      </w:ins>
+    </w:p>
+    <w:p>
+      <w:pPr>
+        <w:rPr>
+          <w:ins w:id="68" w:author="Colin Snook" w:date="2017-05-02T13:50:00Z"/>
+          <w:lang w:val="en-US"/>
+        </w:rPr>
+      </w:pPr>
+      <w:ins w:id="69" w:author="Colin Snook" w:date="2017-05-02T13:49:00Z">
+        <w:r>
+          <w:rPr>
+            <w:lang w:val="en-US"/>
+          </w:rPr>
+          <w:t>We need to strengthen the guard of all the ev</w:t>
+        </w:r>
+        <w:r>
+          <w:rPr>
+            <w:lang w:val="en-US"/>
+          </w:rPr>
+          <w:t>ents involving T3 to ensure they are</w:t>
+        </w:r>
+        <w:r>
+          <w:rPr>
+            <w:lang w:val="en-US"/>
+          </w:rPr>
+          <w:t xml:space="preserve"> not enabled until after T4. </w:t>
+        </w:r>
+      </w:ins>
+    </w:p>
+    <w:p>
+      <w:pPr>
+        <w:rPr>
+          <w:ins w:id="70" w:author="Colin Snook" w:date="2017-05-02T13:50:00Z"/>
+          <w:lang w:val="en-US"/>
+        </w:rPr>
+      </w:pPr>
+    </w:p>
+    <w:p>
+      <w:pPr>
+        <w:rPr>
+          <w:ins w:id="71" w:author="Colin Snook" w:date="2017-05-02T13:50:00Z"/>
+          <w:lang w:val="en-US"/>
+        </w:rPr>
+      </w:pPr>
+      <w:proofErr w:type="gramStart"/>
+      <w:ins w:id="72" w:author="Colin Snook" w:date="2017-05-02T13:49:00Z">
+        <w:r>
+          <w:rPr>
+            <w:lang w:val="en-US"/>
+          </w:rPr>
+          <w:t>Unfortunately</w:t>
+        </w:r>
+        <w:proofErr w:type="gramEnd"/>
+        <w:r>
+          <w:rPr>
+            <w:lang w:val="en-US"/>
+          </w:rPr>
+          <w:t xml:space="preserve"> this means that T1 and T2 have more scenarios where they can fire without T3. I.e. we should also weaken the guards of events that don’t involve T3:</w:t>
+        </w:r>
+      </w:ins>
+    </w:p>
+    <w:p>
+      <w:pPr>
+        <w:rPr>
+          <w:ins w:id="73" w:author="Colin Snook" w:date="2017-05-02T13:49:00Z"/>
+        </w:rPr>
+      </w:pPr>
+    </w:p>
+    <w:p>
+      <w:pPr>
+        <w:rPr>
+          <w:ins w:id="74" w:author="Colin Snook" w:date="2017-05-02T13:49:00Z"/>
+        </w:rPr>
+      </w:pPr>
+      <w:ins w:id="75" w:author="Colin Snook" w:date="2017-05-02T13:49:00Z">
+        <w:r>
+          <w:rPr>
+            <w:lang w:val="en-US"/>
+          </w:rPr>
+          <w:t xml:space="preserve">E1: [A &amp; ~C &amp; ~E2 </w:t>
+        </w:r>
+        <w:proofErr w:type="gramStart"/>
+        <w:r>
+          <w:rPr>
+            <w:lang w:val="en-US"/>
+          </w:rPr>
+          <w:t>&amp;  t</w:t>
+        </w:r>
+        <w:proofErr w:type="gramEnd"/>
+        <w:r>
+          <w:rPr>
+            <w:lang w:val="en-US"/>
+          </w:rPr>
+          <w:t xml:space="preserve">]/ T1 </w:t>
+        </w:r>
+      </w:ins>
+      <w:ins w:id="76" w:author="Colin Snook" w:date="2017-05-02T13:50:00Z">
+        <w:r>
+          <w:rPr>
+            <w:lang w:val="en-US"/>
+          </w:rPr>
+          <w:tab/>
+        </w:r>
+        <w:r>
+          <w:rPr>
+            <w:lang w:val="en-US"/>
+          </w:rPr>
+          <w:tab/>
+          <w:t>(NOT A REFINEM</w:t>
+        </w:r>
+      </w:ins>
+      <w:ins w:id="77" w:author="Colin Snook" w:date="2017-05-02T13:51:00Z">
+        <w:r>
+          <w:rPr>
+            <w:lang w:val="en-US"/>
+          </w:rPr>
+          <w:t>E</w:t>
+        </w:r>
+      </w:ins>
+      <w:ins w:id="78" w:author="Colin Snook" w:date="2017-05-02T13:50:00Z">
+        <w:r>
+          <w:rPr>
+            <w:lang w:val="en-US"/>
+          </w:rPr>
+          <w:t>NT)</w:t>
+        </w:r>
+      </w:ins>
+    </w:p>
+    <w:p>
+      <w:pPr>
+        <w:rPr>
+          <w:ins w:id="79" w:author="Colin Snook" w:date="2017-05-02T13:49:00Z"/>
+        </w:rPr>
+      </w:pPr>
+      <w:ins w:id="80" w:author="Colin Snook" w:date="2017-05-02T13:49:00Z">
+        <w:r>
+          <w:rPr>
+            <w:lang w:val="en-US"/>
+          </w:rPr>
+          <w:t>E2: [~A &amp; C &amp; ~E2 &amp; t]/ T2</w:t>
+        </w:r>
+      </w:ins>
+      <w:ins w:id="81" w:author="Colin Snook" w:date="2017-05-02T13:51:00Z">
+        <w:r>
+          <w:rPr>
+            <w:lang w:val="en-US"/>
+          </w:rPr>
+          <w:tab/>
+        </w:r>
+        <w:r>
+          <w:rPr>
+            <w:lang w:val="en-US"/>
+          </w:rPr>
+          <w:tab/>
+        </w:r>
+        <w:r>
+          <w:rPr>
+            <w:lang w:val="en-US"/>
+          </w:rPr>
+          <w:tab/>
+        </w:r>
+        <w:r>
+          <w:rPr>
+            <w:lang w:val="en-US"/>
+          </w:rPr>
+          <w:t>(NOT A REFINEMENT)</w:t>
+        </w:r>
+      </w:ins>
+    </w:p>
+    <w:p>
+      <w:pPr>
+        <w:rPr>
+          <w:ins w:id="82" w:author="Colin Snook" w:date="2017-05-02T13:49:00Z"/>
+        </w:rPr>
+      </w:pPr>
+      <w:ins w:id="83" w:author="Colin Snook" w:date="2017-05-02T13:49:00Z">
+        <w:r>
+          <w:rPr>
+            <w:lang w:val="en-US"/>
+          </w:rPr>
+          <w:t>E3: [A &amp; C &amp; ~E2 &amp; t]/ (T1 || T2)</w:t>
+        </w:r>
+      </w:ins>
+      <w:ins w:id="84" w:author="Colin Snook" w:date="2017-05-02T13:51:00Z">
+        <w:r>
+          <w:rPr>
+            <w:lang w:val="en-US"/>
+          </w:rPr>
+          <w:t xml:space="preserve"> </w:t>
+        </w:r>
+        <w:r>
+          <w:rPr>
+            <w:lang w:val="en-US"/>
+          </w:rPr>
+          <w:tab/>
+        </w:r>
+        <w:r>
+          <w:rPr>
+            <w:lang w:val="en-US"/>
+          </w:rPr>
+          <w:tab/>
+          <w:t>(NOT A REFINEMENT)</w:t>
+        </w:r>
+      </w:ins>
+    </w:p>
+    <w:p>
+      <w:pPr>
+        <w:rPr>
+          <w:ins w:id="85" w:author="Colin Snook" w:date="2017-05-02T13:49:00Z"/>
+        </w:rPr>
+      </w:pPr>
+      <w:ins w:id="86" w:author="Colin Snook" w:date="2017-05-02T13:49:00Z">
+        <w:r>
+          <w:rPr>
+            <w:lang w:val="en-US"/>
+          </w:rPr>
+          <w:t>E4: [~A &amp; ~C &amp; E2 &amp; t]/ T3</w:t>
+        </w:r>
+      </w:ins>
+    </w:p>
+    <w:p>
+      <w:pPr>
+        <w:rPr>
+          <w:ins w:id="87" w:author="Colin Snook" w:date="2017-05-02T13:49:00Z"/>
+        </w:rPr>
+      </w:pPr>
+      <w:ins w:id="88" w:author="Colin Snook" w:date="2017-05-02T13:49:00Z">
+        <w:r>
+          <w:rPr>
+            <w:lang w:val="en-US"/>
+          </w:rPr>
+          <w:t xml:space="preserve">E5: [A &amp; ~C &amp; E2 &amp; t]/ (T1 || T3) </w:t>
+        </w:r>
+        <w:r>
+          <w:rPr>
+            <w:lang w:val="en-US"/>
+          </w:rPr>
+          <w:tab/>
+        </w:r>
+      </w:ins>
+    </w:p>
+    <w:p>
+      <w:pPr>
+        <w:rPr>
+          <w:ins w:id="89" w:author="Colin Snook" w:date="2017-05-02T13:49:00Z"/>
+        </w:rPr>
+      </w:pPr>
+      <w:ins w:id="90" w:author="Colin Snook" w:date="2017-05-02T13:49:00Z">
+        <w:r>
+          <w:rPr>
+            <w:lang w:val="en-US"/>
+          </w:rPr>
+          <w:t>E6: [~A &amp; C &amp; E2 &amp; t]/ (T2 || T</w:t>
+        </w:r>
+        <w:proofErr w:type="gramStart"/>
+        <w:r>
+          <w:rPr>
+            <w:lang w:val="en-US"/>
+          </w:rPr>
+          <w:t>3 )</w:t>
+        </w:r>
+        <w:proofErr w:type="gramEnd"/>
+        <w:r>
+          <w:rPr>
+            <w:lang w:val="en-US"/>
+          </w:rPr>
+          <w:tab/>
+        </w:r>
+      </w:ins>
+    </w:p>
+    <w:p>
+      <w:pPr>
+        <w:rPr>
+          <w:ins w:id="91" w:author="Colin Snook" w:date="2017-05-02T13:49:00Z"/>
+        </w:rPr>
+      </w:pPr>
+      <w:ins w:id="92" w:author="Colin Snook" w:date="2017-05-02T13:49:00Z">
+        <w:r>
+          <w:rPr>
+            <w:lang w:val="en-US"/>
+          </w:rPr>
+          <w:t xml:space="preserve">E7: [A &amp; C &amp; E2 &amp; t]/ (T1 || T2 || T3) </w:t>
+        </w:r>
+        <w:r>
+          <w:rPr>
+            <w:lang w:val="en-US"/>
+          </w:rPr>
+          <w:tab/>
+        </w:r>
+      </w:ins>
+    </w:p>
+    <w:p>
+      <w:pPr>
+        <w:rPr>
+          <w:ins w:id="93" w:author="Colin Snook" w:date="2017-05-02T13:50:00Z"/>
+          <w:lang w:val="en-US"/>
+        </w:rPr>
+      </w:pPr>
+      <w:ins w:id="94" w:author="Colin Snook" w:date="2017-05-02T13:49:00Z">
+        <w:r>
+          <w:rPr>
+            <w:lang w:val="en-US"/>
+          </w:rPr>
+          <w:t>E8: [E1]/ T4</w:t>
+        </w:r>
+      </w:ins>
+    </w:p>
+    <w:p>
+      <w:pPr>
+        <w:rPr>
+          <w:ins w:id="95" w:author="Colin Snook" w:date="2017-05-02T13:49:00Z"/>
+        </w:rPr>
+      </w:pPr>
+    </w:p>
+    <w:p>
+      <w:pPr>
+        <w:rPr>
+          <w:ins w:id="96" w:author="Colin Snook" w:date="2017-05-02T13:49:00Z"/>
+        </w:rPr>
+      </w:pPr>
+      <w:proofErr w:type="spellStart"/>
+      <w:ins w:id="97" w:author="Colin Snook" w:date="2017-05-02T13:49:00Z">
+        <w:r>
+          <w:rPr>
+            <w:i/>
+            <w:iCs/>
+            <w:lang w:val="en-US"/>
+          </w:rPr>
+          <w:t>N.b.</w:t>
+        </w:r>
+        <w:proofErr w:type="spellEnd"/>
+        <w:r>
+          <w:rPr>
+            <w:i/>
+            <w:iCs/>
+            <w:lang w:val="en-US"/>
+          </w:rPr>
+          <w:t xml:space="preserve">   E2 =&gt; </w:t>
+        </w:r>
+        <w:proofErr w:type="gramStart"/>
+        <w:r>
+          <w:rPr>
+            <w:i/>
+            <w:iCs/>
+            <w:lang w:val="en-US"/>
+          </w:rPr>
+          <w:t xml:space="preserve">E,   </w:t>
+        </w:r>
+        <w:proofErr w:type="gramEnd"/>
+        <w:r>
+          <w:rPr>
+            <w:i/>
+            <w:iCs/>
+            <w:lang w:val="en-US"/>
+          </w:rPr>
+          <w:t>but ~E2 /=&gt; ~E    Hence E1-3 are not correct refinements</w:t>
+        </w:r>
+      </w:ins>
+    </w:p>
+    <w:p>
+      <w:pPr>
+        <w:pPrChange w:id="98" w:author="Colin Snook" w:date="2017-05-02T13:40:00Z">
+          <w:pPr>
+            <w:pStyle w:val="ListParagraph"/>
+            <w:numPr>
+              <w:numId w:val="7"/>
+            </w:numPr>
+            <w:ind w:hanging="360"/>
+          </w:pPr>
         </w:pPrChange>
       </w:pPr>
-    </w:p>
+      <w:r>
+        <w:br w:type="page"/>
+      </w:r>
+      <w:bookmarkStart w:id="99" w:name="_GoBack"/>
+      <w:bookmarkEnd w:id="99"/>
+    </w:p>
+    <w:p/>
+    <w:p/>
     <w:p>
       <w:pPr>
         <w:pStyle w:val="Heading1"/>
@@ -2766,15 +3408,15 @@
         <w:t xml:space="preserve"> refinement. (It might be possible to refine the event queues with new ones but the execution traces would also change). </w:t>
       </w:r>
       <w:r>
-        <w:t xml:space="preserve">In fact it is best to model it as an internal event right from the start and add an </w:t>
+        <w:t xml:space="preserve">In </w:t>
       </w:r>
       <w:proofErr w:type="gramStart"/>
       <w:r>
-        <w:t>always enabled</w:t>
+        <w:t>fact</w:t>
       </w:r>
       <w:proofErr w:type="gramEnd"/>
       <w:r>
-        <w:t xml:space="preserve"> transition to raise </w:t>
+        <w:t xml:space="preserve"> it is best to model it as an internal event right from the start and add an always enabled transition to raise </w:t>
       </w:r>
       <w:proofErr w:type="spellStart"/>
       <w:r>
@@ -3164,15 +3806,7 @@
     </w:p>
     <w:p>
       <w:r>
-        <w:t xml:space="preserve">Similarly if you respond to a trigger event you need to also introduce the raising of the event (external or internal). </w:t>
-      </w:r>
-      <w:proofErr w:type="gramStart"/>
-      <w:r>
-        <w:t>This can be done (in the Event-B representation) by introducing an Event-B event that raises the trigger event non-deterministically</w:t>
-      </w:r>
-      <w:proofErr w:type="gramEnd"/>
-      <w:r>
-        <w:t>. I am not sure how this could be shown in the SCXML.</w:t>
+        <w:t>Similarly if you respond to a trigger event you need to also introduce the raising of the event (external or internal). This can be done (in the Event-B representation) by introducing an Event-B event that raises the trigger event non-deterministically. I am not sure how this could be shown in the SCXML.</w:t>
       </w:r>
     </w:p>
     <w:p>
@@ -3219,11 +3853,11 @@
       </w:r>
       <w:proofErr w:type="spellEnd"/>
       <w:r>
-        <w:t>’ and ‘</w:t>
+        <w:t xml:space="preserve">’ and </w:t>
       </w:r>
       <w:proofErr w:type="gramStart"/>
       <w:r>
-        <w:t>!</w:t>
+        <w:t>‘!</w:t>
       </w:r>
       <w:proofErr w:type="spellStart"/>
       <w:r>
@@ -3235,23 +3869,15 @@
       </w:r>
       <w:proofErr w:type="spellEnd"/>
       <w:r>
-        <w:t>’ raised? Are events an appropriate way to model this? I assumed some local data and un-triggered guarded events here</w:t>
+        <w:t xml:space="preserve">’ raised? Are events an appropriate way to model this? I assumed some local data and un-triggered guarded events </w:t>
       </w:r>
       <w:proofErr w:type="gramStart"/>
       <w:r>
-        <w:t>..</w:t>
+        <w:t>here..</w:t>
       </w:r>
       <w:proofErr w:type="gramEnd"/>
       <w:r>
-        <w:t xml:space="preserve"> </w:t>
-      </w:r>
-      <w:proofErr w:type="gramStart"/>
-      <w:r>
-        <w:t>but</w:t>
-      </w:r>
-      <w:proofErr w:type="gramEnd"/>
-      <w:r>
-        <w:t xml:space="preserve"> I may have misunderstood the SCXML transition firing.</w:t>
+        <w:t xml:space="preserve"> but I may have misunderstood the SCXML transition firing.</w:t>
       </w:r>
     </w:p>
     <w:p>
@@ -3275,15 +3901,7 @@
     </w:p>
     <w:p>
       <w:r>
-        <w:t xml:space="preserve">Not sure I understand. Maybe we have different ideas of stuttering. How would you guard the transition to </w:t>
-      </w:r>
-      <w:proofErr w:type="gramStart"/>
-      <w:r>
-        <w:t>Go</w:t>
-      </w:r>
-      <w:proofErr w:type="gramEnd"/>
-      <w:r>
-        <w:t xml:space="preserve"> if you don’t have the count? Anyway, if it is hardware clocked it is probably better to model it as an external trigger event from the start (that’s what I did before I saw refinement 2).</w:t>
+        <w:t>Not sure I understand. Maybe we have different ideas of stuttering. How would you guard the transition to Go if you don’t have the count? Anyway, if it is hardware clocked it is probably better to model it as an external trigger event from the start (that’s what I did before I saw refinement 2).</w:t>
       </w:r>
     </w:p>
     <w:p>
@@ -3359,13 +3977,36 @@
           <w:lang w:val="en-US"/>
         </w:rPr>
       </w:pPr>
+      <w:r>
+        <w:rPr>
+          <w:rFonts w:ascii="Helvetica" w:hAnsi="Helvetica" w:cs="Helvetica"/>
+          <w:lang w:val="en-US"/>
+        </w:rPr>
+        <w:t>in the first refinement the user has strengthened the guard for ‘</w:t>
+      </w:r>
+      <w:proofErr w:type="spellStart"/>
+      <w:r>
+        <w:rPr>
+          <w:rFonts w:ascii="Helvetica" w:hAnsi="Helvetica" w:cs="Helvetica"/>
+          <w:lang w:val="en-US"/>
+        </w:rPr>
+        <w:t>userTransition</w:t>
+      </w:r>
+      <w:proofErr w:type="spellEnd"/>
+      <w:r>
+        <w:rPr>
+          <w:rFonts w:ascii="Helvetica" w:hAnsi="Helvetica" w:cs="Helvetica"/>
+          <w:lang w:val="en-US"/>
+        </w:rPr>
+        <w:t xml:space="preserve">’ by adding a second </w:t>
+      </w:r>
       <w:proofErr w:type="gramStart"/>
       <w:r>
         <w:rPr>
           <w:rFonts w:ascii="Helvetica" w:hAnsi="Helvetica" w:cs="Helvetica"/>
           <w:lang w:val="en-US"/>
         </w:rPr>
-        <w:t>in</w:t>
+        <w:t>conjunct..</w:t>
       </w:r>
       <w:proofErr w:type="gramEnd"/>
       <w:r>
@@ -3373,7 +4014,7 @@
           <w:rFonts w:ascii="Helvetica" w:hAnsi="Helvetica" w:cs="Helvetica"/>
           <w:lang w:val="en-US"/>
         </w:rPr>
-        <w:t xml:space="preserve"> the first refinement the user has strengthened the guard for ‘</w:t>
+        <w:t xml:space="preserve">  ‘</w:t>
       </w:r>
       <w:proofErr w:type="spellStart"/>
       <w:r>
@@ -3381,27 +4022,9 @@
           <w:rFonts w:ascii="Helvetica" w:hAnsi="Helvetica" w:cs="Helvetica"/>
           <w:lang w:val="en-US"/>
         </w:rPr>
-        <w:t>userTransition</w:t>
+        <w:t>userVar</w:t>
       </w:r>
       <w:proofErr w:type="spellEnd"/>
-      <w:r>
-        <w:rPr>
-          <w:rFonts w:ascii="Helvetica" w:hAnsi="Helvetica" w:cs="Helvetica"/>
-          <w:lang w:val="en-US"/>
-        </w:rPr>
-        <w:t>’ by adding a second conjunct..  ‘</w:t>
-      </w:r>
-      <w:proofErr w:type="spellStart"/>
-      <w:proofErr w:type="gramStart"/>
-      <w:r>
-        <w:rPr>
-          <w:rFonts w:ascii="Helvetica" w:hAnsi="Helvetica" w:cs="Helvetica"/>
-          <w:lang w:val="en-US"/>
-        </w:rPr>
-        <w:t>userVar</w:t>
-      </w:r>
-      <w:proofErr w:type="spellEnd"/>
-      <w:proofErr w:type="gramEnd"/>
       <w:r>
         <w:rPr>
           <w:rFonts w:ascii="Helvetica" w:hAnsi="Helvetica" w:cs="Helvetica"/>
@@ -3454,7 +4077,7 @@
           <w:rFonts w:ascii="Helvetica" w:hAnsi="Helvetica" w:cs="Helvetica"/>
           <w:lang w:val="en-US"/>
         </w:rPr>
-        <w:t>However, to simulate the run to completion big-step we introduce the following events</w:t>
+        <w:t xml:space="preserve">However, to simulate the run to completion big-step we introduce the following </w:t>
       </w:r>
       <w:proofErr w:type="gramStart"/>
       <w:r>
@@ -3462,7 +4085,7 @@
           <w:rFonts w:ascii="Helvetica" w:hAnsi="Helvetica" w:cs="Helvetica"/>
           <w:lang w:val="en-US"/>
         </w:rPr>
-        <w:t>:-</w:t>
+        <w:t>events:-</w:t>
       </w:r>
       <w:proofErr w:type="gramEnd"/>
     </w:p>
@@ -3485,7 +4108,6 @@
         <w:t>‘</w:t>
       </w:r>
       <w:proofErr w:type="spellStart"/>
-      <w:proofErr w:type="gramStart"/>
       <w:r>
         <w:rPr>
           <w:rFonts w:ascii="Helvetica" w:hAnsi="Helvetica" w:cs="Helvetica"/>
@@ -3499,31 +4121,7 @@
           <w:rFonts w:ascii="Helvetica" w:hAnsi="Helvetica" w:cs="Helvetica"/>
           <w:lang w:val="en-US"/>
         </w:rPr>
-        <w:t>'</w:t>
-      </w:r>
-      <w:proofErr w:type="gramEnd"/>
-      <w:r>
-        <w:rPr>
-          <w:rFonts w:ascii="Helvetica" w:hAnsi="Helvetica" w:cs="Helvetica"/>
-          <w:lang w:val="en-US"/>
-        </w:rPr>
-        <w:t xml:space="preserve"> which atomically evaluates the guards of all the user transitions and enables those that should fire using BOOL flags (e.g. ‘userGuard1'). [Normally this event would also consume a </w:t>
-      </w:r>
-      <w:proofErr w:type="gramStart"/>
-      <w:r>
-        <w:rPr>
-          <w:rFonts w:ascii="Helvetica" w:hAnsi="Helvetica" w:cs="Helvetica"/>
-          <w:lang w:val="en-US"/>
-        </w:rPr>
-        <w:t>trigger which affects the guards</w:t>
-      </w:r>
-      <w:proofErr w:type="gramEnd"/>
-      <w:r>
-        <w:rPr>
-          <w:rFonts w:ascii="Helvetica" w:hAnsi="Helvetica" w:cs="Helvetica"/>
-          <w:lang w:val="en-US"/>
-        </w:rPr>
-        <w:t xml:space="preserve"> but </w:t>
+        <w:t xml:space="preserve">' which atomically evaluates the guards of all the user transitions and enables those that should fire using BOOL flags (e.g. ‘userGuard1'). [Normally this event would also consume a trigger which affects the guards but </w:t>
       </w:r>
       <w:proofErr w:type="spellStart"/>
       <w:r>
@@ -3561,7 +4159,6 @@
         <w:t>‘</w:t>
       </w:r>
       <w:proofErr w:type="spellStart"/>
-      <w:proofErr w:type="gramStart"/>
       <w:r>
         <w:rPr>
           <w:rFonts w:ascii="Helvetica" w:hAnsi="Helvetica" w:cs="Helvetica"/>
@@ -3575,15 +4172,7 @@
           <w:rFonts w:ascii="Helvetica" w:hAnsi="Helvetica" w:cs="Helvetica"/>
           <w:lang w:val="en-US"/>
         </w:rPr>
-        <w:t>’</w:t>
-      </w:r>
-      <w:proofErr w:type="gramEnd"/>
-      <w:r>
-        <w:rPr>
-          <w:rFonts w:ascii="Helvetica" w:hAnsi="Helvetica" w:cs="Helvetica"/>
-          <w:lang w:val="en-US"/>
-        </w:rPr>
-        <w:t xml:space="preserve"> which waits for all the user transitions to be disabled (i.e. completion) before initiating a new big-step</w:t>
+        <w:t>’ which waits for all the user transitions to be disabled (i.e. completion) before initiating a new big-step</w:t>
       </w:r>
     </w:p>
     <w:p>
@@ -3630,23 +4219,7 @@
           <w:rFonts w:ascii="Helvetica" w:hAnsi="Helvetica" w:cs="Helvetica"/>
           <w:lang w:val="en-US"/>
         </w:rPr>
-        <w:t xml:space="preserve"> think is a problem for refinement because it is guarded by </w:t>
-      </w:r>
-      <w:proofErr w:type="gramStart"/>
-      <w:r>
-        <w:rPr>
-          <w:rFonts w:ascii="Helvetica" w:hAnsi="Helvetica" w:cs="Helvetica"/>
-          <w:lang w:val="en-US"/>
-        </w:rPr>
-        <w:t>'not(</w:t>
-      </w:r>
-      <w:proofErr w:type="gramEnd"/>
-      <w:r>
-        <w:rPr>
-          <w:rFonts w:ascii="Helvetica" w:hAnsi="Helvetica" w:cs="Helvetica"/>
-          <w:lang w:val="en-US"/>
-        </w:rPr>
-        <w:t>userGuard1=TRUE)' which is weaker than 'not(</w:t>
+        <w:t xml:space="preserve"> think is a problem for refinement because it is guarded by 'not(userGuard1=TRUE)' which is weaker than 'not(</w:t>
       </w:r>
       <w:proofErr w:type="spellStart"/>
       <w:r>
@@ -3689,7 +4262,6 @@
         </w:rPr>
       </w:pPr>
       <w:proofErr w:type="spellStart"/>
-      <w:proofErr w:type="gramStart"/>
       <w:r>
         <w:rPr>
           <w:rFonts w:ascii="Helvetica" w:hAnsi="Helvetica" w:cs="Helvetica"/>
@@ -3698,29 +4270,12 @@
         <w:t>i</w:t>
       </w:r>
       <w:proofErr w:type="spellEnd"/>
-      <w:proofErr w:type="gramEnd"/>
       <w:r>
         <w:rPr>
           <w:rFonts w:ascii="Helvetica" w:hAnsi="Helvetica" w:cs="Helvetica"/>
           <w:lang w:val="en-US"/>
         </w:rPr>
-        <w:t xml:space="preserve"> don’t think the problem is caused by my choice of encoding of the semantics, it was the same when we did a much more abstract representation. </w:t>
-      </w:r>
-      <w:proofErr w:type="gramStart"/>
-      <w:r>
-        <w:rPr>
-          <w:rFonts w:ascii="Helvetica" w:hAnsi="Helvetica" w:cs="Helvetica"/>
-          <w:lang w:val="en-US"/>
-        </w:rPr>
-        <w:t>Unless you can think of a way to represent this completion semantic without introducing an event that is guarded by the negation of the user guards?</w:t>
-      </w:r>
-      <w:proofErr w:type="gramEnd"/>
-      <w:r>
-        <w:rPr>
-          <w:rFonts w:ascii="Helvetica" w:hAnsi="Helvetica" w:cs="Helvetica"/>
-          <w:lang w:val="en-US"/>
-        </w:rPr>
-        <w:t xml:space="preserve"> </w:t>
+        <w:t xml:space="preserve"> don’t think the problem is caused by my choice of encoding of the semantics, it was the same when we did a much more abstract representation. Unless you can think of a way to represent this completion semantic without introducing an event that is guarded by the negation of the user guards? </w:t>
       </w:r>
     </w:p>
     <w:p>
@@ -3757,23 +4312,7 @@
           <w:rFonts w:ascii="Helvetica" w:hAnsi="Helvetica" w:cs="Helvetica"/>
           <w:lang w:val="en-US"/>
         </w:rPr>
-        <w:t xml:space="preserve"> state-chart </w:t>
-      </w:r>
-      <w:proofErr w:type="spellStart"/>
-      <w:r>
-        <w:rPr>
-          <w:rFonts w:ascii="Helvetica" w:hAnsi="Helvetica" w:cs="Helvetica"/>
-          <w:lang w:val="en-US"/>
-        </w:rPr>
-        <w:t>modelling</w:t>
-      </w:r>
-      <w:proofErr w:type="spellEnd"/>
-      <w:r>
-        <w:rPr>
-          <w:rFonts w:ascii="Helvetica" w:hAnsi="Helvetica" w:cs="Helvetica"/>
-          <w:lang w:val="en-US"/>
-        </w:rPr>
-        <w:t xml:space="preserve"> languages </w:t>
+        <w:t xml:space="preserve"> state-chart modelling languages </w:t>
       </w:r>
       <w:proofErr w:type="spellStart"/>
       <w:r>
@@ -3819,7 +4358,7 @@
 </file>
 
 <file path=word/numbering.xml><?xml version="1.0" encoding="utf-8"?>
-<w:numbering xmlns:wpc="http://schemas.microsoft.com/office/word/2010/wordprocessingCanvas" xmlns:mo="http://schemas.microsoft.com/office/mac/office/2008/main" xmlns:mc="http://schemas.openxmlformats.org/markup-compatibility/2006" xmlns:mv="urn:schemas-microsoft-com:mac:vml" xmlns:o="urn:schemas-microsoft-com:office:office" xmlns:r="http://schemas.openxmlformats.org/officeDocument/2006/relationships" xmlns:m="http://schemas.openxmlformats.org/officeDocument/2006/math" xmlns:v="urn:schemas-microsoft-com:vml" xmlns:wp14="http://schemas.microsoft.com/office/word/2010/wordprocessingDrawing" xmlns:wp="http://schemas.openxmlformats.org/drawingml/2006/wordprocessingDrawing" xmlns:w10="urn:schemas-microsoft-com:office:word" xmlns:w="http://schemas.openxmlformats.org/wordprocessingml/2006/main" xmlns:w14="http://schemas.microsoft.com/office/word/2010/wordml" xmlns:wpg="http://schemas.microsoft.com/office/word/2010/wordprocessingGroup" xmlns:wpi="http://schemas.microsoft.com/office/word/2010/wordprocessingInk" xmlns:wne="http://schemas.microsoft.com/office/word/2006/wordml" xmlns:wps="http://schemas.microsoft.com/office/word/2010/wordprocessingShape" mc:Ignorable="w14 wp14">
+<w:numbering xmlns:wpc="http://schemas.microsoft.com/office/word/2010/wordprocessingCanvas" xmlns:mo="http://schemas.microsoft.com/office/mac/office/2008/main" xmlns:mc="http://schemas.openxmlformats.org/markup-compatibility/2006" xmlns:mv="urn:schemas-microsoft-com:mac:vml" xmlns:o="urn:schemas-microsoft-com:office:office" xmlns:r="http://schemas.openxmlformats.org/officeDocument/2006/relationships" xmlns:m="http://schemas.openxmlformats.org/officeDocument/2006/math" xmlns:v="urn:schemas-microsoft-com:vml" xmlns:wp14="http://schemas.microsoft.com/office/word/2010/wordprocessingDrawing" xmlns:wp="http://schemas.openxmlformats.org/drawingml/2006/wordprocessingDrawing" xmlns:w10="urn:schemas-microsoft-com:office:word" xmlns:w="http://schemas.openxmlformats.org/wordprocessingml/2006/main" xmlns:w14="http://schemas.microsoft.com/office/word/2010/wordml" xmlns:w15="http://schemas.microsoft.com/office/word/2012/wordml" xmlns:wpg="http://schemas.microsoft.com/office/word/2010/wordprocessingGroup" xmlns:wpi="http://schemas.microsoft.com/office/word/2010/wordprocessingInk" xmlns:wne="http://schemas.microsoft.com/office/word/2006/wordml" xmlns:wps="http://schemas.microsoft.com/office/word/2010/wordprocessingShape" mc:Ignorable="w14 w15 wp14">
   <w:abstractNum w:abstractNumId="0">
     <w:nsid w:val="0EE10478"/>
     <w:multiLevelType w:val="hybridMultilevel"/>
@@ -4627,7 +5166,7 @@
 </file>
 
 <file path=word/styles.xml><?xml version="1.0" encoding="utf-8"?>
-<w:styles xmlns:mc="http://schemas.openxmlformats.org/markup-compatibility/2006" xmlns:r="http://schemas.openxmlformats.org/officeDocument/2006/relationships" xmlns:w="http://schemas.openxmlformats.org/wordprocessingml/2006/main" xmlns:w14="http://schemas.microsoft.com/office/word/2010/wordml" mc:Ignorable="w14">
+<w:styles xmlns:mc="http://schemas.openxmlformats.org/markup-compatibility/2006" xmlns:r="http://schemas.openxmlformats.org/officeDocument/2006/relationships" xmlns:w="http://schemas.openxmlformats.org/wordprocessingml/2006/main" xmlns:w14="http://schemas.microsoft.com/office/word/2010/wordml" xmlns:w15="http://schemas.microsoft.com/office/word/2012/wordml" mc:Ignorable="w14 w15">
   <w:docDefaults>
     <w:rPrDefault>
       <w:rPr>
@@ -4639,145 +5178,389 @@
     </w:rPrDefault>
     <w:pPrDefault/>
   </w:docDefaults>
-  <w:latentStyles w:defLockedState="0" w:defUIPriority="99" w:defSemiHidden="1" w:defUnhideWhenUsed="1" w:defQFormat="0" w:count="276">
-    <w:lsdException w:name="Normal" w:semiHidden="0" w:uiPriority="0" w:unhideWhenUsed="0" w:qFormat="1"/>
-    <w:lsdException w:name="heading 1" w:semiHidden="0" w:uiPriority="9" w:unhideWhenUsed="0" w:qFormat="1"/>
-    <w:lsdException w:name="heading 2" w:uiPriority="9" w:qFormat="1"/>
-    <w:lsdException w:name="heading 3" w:uiPriority="9" w:qFormat="1"/>
-    <w:lsdException w:name="heading 4" w:uiPriority="9" w:qFormat="1"/>
-    <w:lsdException w:name="heading 5" w:uiPriority="9" w:qFormat="1"/>
-    <w:lsdException w:name="heading 6" w:uiPriority="9" w:qFormat="1"/>
-    <w:lsdException w:name="heading 7" w:uiPriority="9" w:qFormat="1"/>
-    <w:lsdException w:name="heading 8" w:uiPriority="9" w:qFormat="1"/>
-    <w:lsdException w:name="heading 9" w:uiPriority="9" w:qFormat="1"/>
-    <w:lsdException w:name="toc 1" w:uiPriority="39"/>
-    <w:lsdException w:name="toc 2" w:uiPriority="39"/>
-    <w:lsdException w:name="toc 3" w:uiPriority="39"/>
-    <w:lsdException w:name="toc 4" w:uiPriority="39"/>
-    <w:lsdException w:name="toc 5" w:uiPriority="39"/>
-    <w:lsdException w:name="toc 6" w:uiPriority="39"/>
-    <w:lsdException w:name="toc 7" w:uiPriority="39"/>
-    <w:lsdException w:name="toc 8" w:uiPriority="39"/>
-    <w:lsdException w:name="toc 9" w:uiPriority="39"/>
-    <w:lsdException w:name="footnote text" w:qFormat="1"/>
-    <w:lsdException w:name="caption" w:uiPriority="35" w:qFormat="1"/>
-    <w:lsdException w:name="Title" w:semiHidden="0" w:uiPriority="10" w:unhideWhenUsed="0" w:qFormat="1"/>
-    <w:lsdException w:name="Default Paragraph Font" w:uiPriority="1"/>
-    <w:lsdException w:name="Subtitle" w:semiHidden="0" w:uiPriority="11" w:unhideWhenUsed="0" w:qFormat="1"/>
-    <w:lsdException w:name="Strong" w:semiHidden="0" w:uiPriority="22" w:unhideWhenUsed="0" w:qFormat="1"/>
-    <w:lsdException w:name="Emphasis" w:semiHidden="0" w:uiPriority="20" w:unhideWhenUsed="0" w:qFormat="1"/>
-    <w:lsdException w:name="Table Grid" w:semiHidden="0" w:uiPriority="59" w:unhideWhenUsed="0"/>
-    <w:lsdException w:name="Placeholder Text" w:unhideWhenUsed="0"/>
-    <w:lsdException w:name="No Spacing" w:semiHidden="0" w:uiPriority="1" w:unhideWhenUsed="0" w:qFormat="1"/>
-    <w:lsdException w:name="Light Shading" w:semiHidden="0" w:uiPriority="60" w:unhideWhenUsed="0"/>
-    <w:lsdException w:name="Light List" w:semiHidden="0" w:uiPriority="61" w:unhideWhenUsed="0"/>
-    <w:lsdException w:name="Light Grid" w:semiHidden="0" w:uiPriority="62" w:unhideWhenUsed="0"/>
-    <w:lsdException w:name="Medium Shading 1" w:semiHidden="0" w:uiPriority="63" w:unhideWhenUsed="0"/>
-    <w:lsdException w:name="Medium Shading 2" w:semiHidden="0" w:uiPriority="64" w:unhideWhenUsed="0"/>
-    <w:lsdException w:name="Medium List 1" w:semiHidden="0" w:uiPriority="65" w:unhideWhenUsed="0"/>
-    <w:lsdException w:name="Medium List 2" w:semiHidden="0" w:uiPriority="66" w:unhideWhenUsed="0"/>
-    <w:lsdException w:name="Medium Grid 1" w:semiHidden="0" w:uiPriority="67" w:unhideWhenUsed="0"/>
-    <w:lsdException w:name="Medium Grid 2" w:semiHidden="0" w:uiPriority="68" w:unhideWhenUsed="0"/>
-    <w:lsdException w:name="Medium Grid 3" w:semiHidden="0" w:uiPriority="69" w:unhideWhenUsed="0"/>
-    <w:lsdException w:name="Dark List" w:semiHidden="0" w:uiPriority="70" w:unhideWhenUsed="0"/>
-    <w:lsdException w:name="Colorful Shading" w:semiHidden="0" w:uiPriority="71" w:unhideWhenUsed="0"/>
-    <w:lsdException w:name="Colorful List" w:semiHidden="0" w:uiPriority="72" w:unhideWhenUsed="0"/>
-    <w:lsdException w:name="Colorful Grid" w:semiHidden="0" w:uiPriority="73" w:unhideWhenUsed="0"/>
-    <w:lsdException w:name="Light Shading Accent 1" w:semiHidden="0" w:uiPriority="60" w:unhideWhenUsed="0"/>
-    <w:lsdException w:name="Light List Accent 1" w:semiHidden="0" w:uiPriority="61" w:unhideWhenUsed="0"/>
-    <w:lsdException w:name="Light Grid Accent 1" w:semiHidden="0" w:uiPriority="62" w:unhideWhenUsed="0"/>
-    <w:lsdException w:name="Medium Shading 1 Accent 1" w:semiHidden="0" w:uiPriority="63" w:unhideWhenUsed="0"/>
-    <w:lsdException w:name="Medium Shading 2 Accent 1" w:semiHidden="0" w:uiPriority="64" w:unhideWhenUsed="0"/>
-    <w:lsdException w:name="Medium List 1 Accent 1" w:semiHidden="0" w:uiPriority="65" w:unhideWhenUsed="0"/>
-    <w:lsdException w:name="Revision" w:unhideWhenUsed="0"/>
-    <w:lsdException w:name="List Paragraph" w:semiHidden="0" w:uiPriority="34" w:unhideWhenUsed="0" w:qFormat="1"/>
-    <w:lsdException w:name="Quote" w:semiHidden="0" w:uiPriority="29" w:unhideWhenUsed="0" w:qFormat="1"/>
-    <w:lsdException w:name="Intense Quote" w:semiHidden="0" w:uiPriority="30" w:unhideWhenUsed="0" w:qFormat="1"/>
-    <w:lsdException w:name="Medium List 2 Accent 1" w:semiHidden="0" w:uiPriority="66" w:unhideWhenUsed="0"/>
-    <w:lsdException w:name="Medium Grid 1 Accent 1" w:semiHidden="0" w:uiPriority="67" w:unhideWhenUsed="0"/>
-    <w:lsdException w:name="Medium Grid 2 Accent 1" w:semiHidden="0" w:uiPriority="68" w:unhideWhenUsed="0"/>
-    <w:lsdException w:name="Medium Grid 3 Accent 1" w:semiHidden="0" w:uiPriority="69" w:unhideWhenUsed="0"/>
-    <w:lsdException w:name="Dark List Accent 1" w:semiHidden="0" w:uiPriority="70" w:unhideWhenUsed="0"/>
-    <w:lsdException w:name="Colorful Shading Accent 1" w:semiHidden="0" w:uiPriority="71" w:unhideWhenUsed="0"/>
-    <w:lsdException w:name="Colorful List Accent 1" w:semiHidden="0" w:uiPriority="72" w:unhideWhenUsed="0"/>
-    <w:lsdException w:name="Colorful Grid Accent 1" w:semiHidden="0" w:uiPriority="73" w:unhideWhenUsed="0"/>
-    <w:lsdException w:name="Light Shading Accent 2" w:semiHidden="0" w:uiPriority="60" w:unhideWhenUsed="0"/>
-    <w:lsdException w:name="Light List Accent 2" w:semiHidden="0" w:uiPriority="61" w:unhideWhenUsed="0"/>
-    <w:lsdException w:name="Light Grid Accent 2" w:semiHidden="0" w:uiPriority="62" w:unhideWhenUsed="0"/>
-    <w:lsdException w:name="Medium Shading 1 Accent 2" w:semiHidden="0" w:uiPriority="63" w:unhideWhenUsed="0"/>
-    <w:lsdException w:name="Medium Shading 2 Accent 2" w:semiHidden="0" w:uiPriority="64" w:unhideWhenUsed="0"/>
-    <w:lsdException w:name="Medium List 1 Accent 2" w:semiHidden="0" w:uiPriority="65" w:unhideWhenUsed="0"/>
-    <w:lsdException w:name="Medium List 2 Accent 2" w:semiHidden="0" w:uiPriority="66" w:unhideWhenUsed="0"/>
-    <w:lsdException w:name="Medium Grid 1 Accent 2" w:semiHidden="0" w:uiPriority="67" w:unhideWhenUsed="0"/>
-    <w:lsdException w:name="Medium Grid 2 Accent 2" w:semiHidden="0" w:uiPriority="68" w:unhideWhenUsed="0"/>
-    <w:lsdException w:name="Medium Grid 3 Accent 2" w:semiHidden="0" w:uiPriority="69" w:unhideWhenUsed="0"/>
-    <w:lsdException w:name="Dark List Accent 2" w:semiHidden="0" w:uiPriority="70" w:unhideWhenUsed="0"/>
-    <w:lsdException w:name="Colorful Shading Accent 2" w:semiHidden="0" w:uiPriority="71" w:unhideWhenUsed="0"/>
-    <w:lsdException w:name="Colorful List Accent 2" w:semiHidden="0" w:uiPriority="72" w:unhideWhenUsed="0"/>
-    <w:lsdException w:name="Colorful Grid Accent 2" w:semiHidden="0" w:uiPriority="73" w:unhideWhenUsed="0"/>
-    <w:lsdException w:name="Light Shading Accent 3" w:semiHidden="0" w:uiPriority="60" w:unhideWhenUsed="0"/>
-    <w:lsdException w:name="Light List Accent 3" w:semiHidden="0" w:uiPriority="61" w:unhideWhenUsed="0"/>
-    <w:lsdException w:name="Light Grid Accent 3" w:semiHidden="0" w:uiPriority="62" w:unhideWhenUsed="0"/>
-    <w:lsdException w:name="Medium Shading 1 Accent 3" w:semiHidden="0" w:uiPriority="63" w:unhideWhenUsed="0"/>
-    <w:lsdException w:name="Medium Shading 2 Accent 3" w:semiHidden="0" w:uiPriority="64" w:unhideWhenUsed="0"/>
-    <w:lsdException w:name="Medium List 1 Accent 3" w:semiHidden="0" w:uiPriority="65" w:unhideWhenUsed="0"/>
-    <w:lsdException w:name="Medium List 2 Accent 3" w:semiHidden="0" w:uiPriority="66" w:unhideWhenUsed="0"/>
-    <w:lsdException w:name="Medium Grid 1 Accent 3" w:semiHidden="0" w:uiPriority="67" w:unhideWhenUsed="0"/>
-    <w:lsdException w:name="Medium Grid 2 Accent 3" w:semiHidden="0" w:uiPriority="68" w:unhideWhenUsed="0"/>
-    <w:lsdException w:name="Medium Grid 3 Accent 3" w:semiHidden="0" w:uiPriority="69" w:unhideWhenUsed="0"/>
-    <w:lsdException w:name="Dark List Accent 3" w:semiHidden="0" w:uiPriority="70" w:unhideWhenUsed="0"/>
-    <w:lsdException w:name="Colorful Shading Accent 3" w:semiHidden="0" w:uiPriority="71" w:unhideWhenUsed="0"/>
-    <w:lsdException w:name="Colorful List Accent 3" w:semiHidden="0" w:uiPriority="72" w:unhideWhenUsed="0"/>
-    <w:lsdException w:name="Colorful Grid Accent 3" w:semiHidden="0" w:uiPriority="73" w:unhideWhenUsed="0"/>
-    <w:lsdException w:name="Light Shading Accent 4" w:semiHidden="0" w:uiPriority="60" w:unhideWhenUsed="0"/>
-    <w:lsdException w:name="Light List Accent 4" w:semiHidden="0" w:uiPriority="61" w:unhideWhenUsed="0"/>
-    <w:lsdException w:name="Light Grid Accent 4" w:semiHidden="0" w:uiPriority="62" w:unhideWhenUsed="0"/>
-    <w:lsdException w:name="Medium Shading 1 Accent 4" w:semiHidden="0" w:uiPriority="63" w:unhideWhenUsed="0"/>
-    <w:lsdException w:name="Medium Shading 2 Accent 4" w:semiHidden="0" w:uiPriority="64" w:unhideWhenUsed="0"/>
-    <w:lsdException w:name="Medium List 1 Accent 4" w:semiHidden="0" w:uiPriority="65" w:unhideWhenUsed="0"/>
-    <w:lsdException w:name="Medium List 2 Accent 4" w:semiHidden="0" w:uiPriority="66" w:unhideWhenUsed="0"/>
-    <w:lsdException w:name="Medium Grid 1 Accent 4" w:semiHidden="0" w:uiPriority="67" w:unhideWhenUsed="0"/>
-    <w:lsdException w:name="Medium Grid 2 Accent 4" w:semiHidden="0" w:uiPriority="68" w:unhideWhenUsed="0"/>
-    <w:lsdException w:name="Medium Grid 3 Accent 4" w:semiHidden="0" w:uiPriority="69" w:unhideWhenUsed="0"/>
-    <w:lsdException w:name="Dark List Accent 4" w:semiHidden="0" w:uiPriority="70" w:unhideWhenUsed="0"/>
-    <w:lsdException w:name="Colorful Shading Accent 4" w:semiHidden="0" w:uiPriority="71" w:unhideWhenUsed="0"/>
-    <w:lsdException w:name="Colorful List Accent 4" w:semiHidden="0" w:uiPriority="72" w:unhideWhenUsed="0"/>
-    <w:lsdException w:name="Colorful Grid Accent 4" w:semiHidden="0" w:uiPriority="73" w:unhideWhenUsed="0"/>
-    <w:lsdException w:name="Light Shading Accent 5" w:semiHidden="0" w:uiPriority="60" w:unhideWhenUsed="0"/>
-    <w:lsdException w:name="Light List Accent 5" w:semiHidden="0" w:uiPriority="61" w:unhideWhenUsed="0"/>
-    <w:lsdException w:name="Light Grid Accent 5" w:semiHidden="0" w:uiPriority="62" w:unhideWhenUsed="0"/>
-    <w:lsdException w:name="Medium Shading 1 Accent 5" w:semiHidden="0" w:uiPriority="63" w:unhideWhenUsed="0"/>
-    <w:lsdException w:name="Medium Shading 2 Accent 5" w:semiHidden="0" w:uiPriority="64" w:unhideWhenUsed="0"/>
-    <w:lsdException w:name="Medium List 1 Accent 5" w:semiHidden="0" w:uiPriority="65" w:unhideWhenUsed="0"/>
-    <w:lsdException w:name="Medium List 2 Accent 5" w:semiHidden="0" w:uiPriority="66" w:unhideWhenUsed="0"/>
-    <w:lsdException w:name="Medium Grid 1 Accent 5" w:semiHidden="0" w:uiPriority="67" w:unhideWhenUsed="0"/>
-    <w:lsdException w:name="Medium Grid 2 Accent 5" w:semiHidden="0" w:uiPriority="68" w:unhideWhenUsed="0"/>
-    <w:lsdException w:name="Medium Grid 3 Accent 5" w:semiHidden="0" w:uiPriority="69" w:unhideWhenUsed="0"/>
-    <w:lsdException w:name="Dark List Accent 5" w:semiHidden="0" w:uiPriority="70" w:unhideWhenUsed="0"/>
-    <w:lsdException w:name="Colorful Shading Accent 5" w:semiHidden="0" w:uiPriority="71" w:unhideWhenUsed="0"/>
-    <w:lsdException w:name="Colorful List Accent 5" w:semiHidden="0" w:uiPriority="72" w:unhideWhenUsed="0"/>
-    <w:lsdException w:name="Colorful Grid Accent 5" w:semiHidden="0" w:uiPriority="73" w:unhideWhenUsed="0"/>
-    <w:lsdException w:name="Light Shading Accent 6" w:semiHidden="0" w:uiPriority="60" w:unhideWhenUsed="0"/>
-    <w:lsdException w:name="Light List Accent 6" w:semiHidden="0" w:uiPriority="61" w:unhideWhenUsed="0"/>
-    <w:lsdException w:name="Light Grid Accent 6" w:semiHidden="0" w:uiPriority="62" w:unhideWhenUsed="0"/>
-    <w:lsdException w:name="Medium Shading 1 Accent 6" w:semiHidden="0" w:uiPriority="63" w:unhideWhenUsed="0"/>
-    <w:lsdException w:name="Medium Shading 2 Accent 6" w:semiHidden="0" w:uiPriority="64" w:unhideWhenUsed="0"/>
-    <w:lsdException w:name="Medium List 1 Accent 6" w:semiHidden="0" w:uiPriority="65" w:unhideWhenUsed="0"/>
-    <w:lsdException w:name="Medium List 2 Accent 6" w:semiHidden="0" w:uiPriority="66" w:unhideWhenUsed="0"/>
-    <w:lsdException w:name="Medium Grid 1 Accent 6" w:semiHidden="0" w:uiPriority="67" w:unhideWhenUsed="0"/>
-    <w:lsdException w:name="Medium Grid 2 Accent 6" w:semiHidden="0" w:uiPriority="68" w:unhideWhenUsed="0"/>
-    <w:lsdException w:name="Medium Grid 3 Accent 6" w:semiHidden="0" w:uiPriority="69" w:unhideWhenUsed="0"/>
-    <w:lsdException w:name="Dark List Accent 6" w:semiHidden="0" w:uiPriority="70" w:unhideWhenUsed="0"/>
-    <w:lsdException w:name="Colorful Shading Accent 6" w:semiHidden="0" w:uiPriority="71" w:unhideWhenUsed="0"/>
-    <w:lsdException w:name="Colorful List Accent 6" w:semiHidden="0" w:uiPriority="72" w:unhideWhenUsed="0"/>
-    <w:lsdException w:name="Colorful Grid Accent 6" w:semiHidden="0" w:uiPriority="73" w:unhideWhenUsed="0"/>
-    <w:lsdException w:name="Subtle Emphasis" w:semiHidden="0" w:uiPriority="19" w:unhideWhenUsed="0" w:qFormat="1"/>
-    <w:lsdException w:name="Intense Emphasis" w:semiHidden="0" w:uiPriority="21" w:unhideWhenUsed="0" w:qFormat="1"/>
-    <w:lsdException w:name="Subtle Reference" w:semiHidden="0" w:uiPriority="31" w:unhideWhenUsed="0" w:qFormat="1"/>
-    <w:lsdException w:name="Intense Reference" w:semiHidden="0" w:uiPriority="32" w:unhideWhenUsed="0" w:qFormat="1"/>
-    <w:lsdException w:name="Book Title" w:semiHidden="0" w:uiPriority="33" w:unhideWhenUsed="0" w:qFormat="1"/>
-    <w:lsdException w:name="Bibliography" w:uiPriority="37"/>
-    <w:lsdException w:name="TOC Heading" w:uiPriority="39" w:qFormat="1"/>
+  <w:latentStyles w:defLockedState="0" w:defUIPriority="99" w:defSemiHidden="0" w:defUnhideWhenUsed="0" w:defQFormat="0" w:count="382">
+    <w:lsdException w:name="Normal" w:uiPriority="0" w:qFormat="1"/>
+    <w:lsdException w:name="heading 1" w:uiPriority="9" w:qFormat="1"/>
+    <w:lsdException w:name="heading 2" w:semiHidden="1" w:uiPriority="9" w:unhideWhenUsed="1" w:qFormat="1"/>
+    <w:lsdException w:name="heading 3" w:semiHidden="1" w:uiPriority="9" w:unhideWhenUsed="1" w:qFormat="1"/>
+    <w:lsdException w:name="heading 4" w:semiHidden="1" w:uiPriority="9" w:unhideWhenUsed="1" w:qFormat="1"/>
+    <w:lsdException w:name="heading 5" w:semiHidden="1" w:uiPriority="9" w:unhideWhenUsed="1" w:qFormat="1"/>
+    <w:lsdException w:name="heading 6" w:semiHidden="1" w:uiPriority="9" w:unhideWhenUsed="1" w:qFormat="1"/>
+    <w:lsdException w:name="heading 7" w:semiHidden="1" w:uiPriority="9" w:unhideWhenUsed="1" w:qFormat="1"/>
+    <w:lsdException w:name="heading 8" w:semiHidden="1" w:uiPriority="9" w:unhideWhenUsed="1" w:qFormat="1"/>
+    <w:lsdException w:name="heading 9" w:semiHidden="1" w:uiPriority="9" w:unhideWhenUsed="1" w:qFormat="1"/>
+    <w:lsdException w:name="index 1" w:semiHidden="1" w:unhideWhenUsed="1"/>
+    <w:lsdException w:name="index 2" w:semiHidden="1" w:unhideWhenUsed="1"/>
+    <w:lsdException w:name="index 3" w:semiHidden="1" w:unhideWhenUsed="1"/>
+    <w:lsdException w:name="index 4" w:semiHidden="1" w:unhideWhenUsed="1"/>
+    <w:lsdException w:name="index 5" w:semiHidden="1" w:unhideWhenUsed="1"/>
+    <w:lsdException w:name="index 6" w:semiHidden="1" w:unhideWhenUsed="1"/>
+    <w:lsdException w:name="index 7" w:semiHidden="1" w:unhideWhenUsed="1"/>
+    <w:lsdException w:name="index 8" w:semiHidden="1" w:unhideWhenUsed="1"/>
+    <w:lsdException w:name="index 9" w:semiHidden="1" w:unhideWhenUsed="1"/>
+    <w:lsdException w:name="toc 1" w:semiHidden="1" w:uiPriority="39" w:unhideWhenUsed="1"/>
+    <w:lsdException w:name="toc 2" w:semiHidden="1" w:uiPriority="39" w:unhideWhenUsed="1"/>
+    <w:lsdException w:name="toc 3" w:semiHidden="1" w:uiPriority="39" w:unhideWhenUsed="1"/>
+    <w:lsdException w:name="toc 4" w:semiHidden="1" w:uiPriority="39" w:unhideWhenUsed="1"/>
+    <w:lsdException w:name="toc 5" w:semiHidden="1" w:uiPriority="39" w:unhideWhenUsed="1"/>
+    <w:lsdException w:name="toc 6" w:semiHidden="1" w:uiPriority="39" w:unhideWhenUsed="1"/>
+    <w:lsdException w:name="toc 7" w:semiHidden="1" w:uiPriority="39" w:unhideWhenUsed="1"/>
+    <w:lsdException w:name="toc 8" w:semiHidden="1" w:uiPriority="39" w:unhideWhenUsed="1"/>
+    <w:lsdException w:name="toc 9" w:semiHidden="1" w:uiPriority="39" w:unhideWhenUsed="1"/>
+    <w:lsdException w:name="Normal Indent" w:semiHidden="1" w:unhideWhenUsed="1"/>
+    <w:lsdException w:name="footnote text" w:semiHidden="1" w:unhideWhenUsed="1" w:qFormat="1"/>
+    <w:lsdException w:name="annotation text" w:semiHidden="1" w:unhideWhenUsed="1"/>
+    <w:lsdException w:name="header" w:semiHidden="1" w:unhideWhenUsed="1"/>
+    <w:lsdException w:name="footer" w:semiHidden="1" w:unhideWhenUsed="1"/>
+    <w:lsdException w:name="index heading" w:semiHidden="1" w:unhideWhenUsed="1"/>
+    <w:lsdException w:name="caption" w:semiHidden="1" w:uiPriority="35" w:unhideWhenUsed="1" w:qFormat="1"/>
+    <w:lsdException w:name="table of figures" w:semiHidden="1" w:unhideWhenUsed="1"/>
+    <w:lsdException w:name="envelope address" w:semiHidden="1" w:unhideWhenUsed="1"/>
+    <w:lsdException w:name="envelope return" w:semiHidden="1" w:unhideWhenUsed="1"/>
+    <w:lsdException w:name="footnote reference" w:semiHidden="1" w:unhideWhenUsed="1"/>
+    <w:lsdException w:name="annotation reference" w:semiHidden="1" w:unhideWhenUsed="1"/>
+    <w:lsdException w:name="line number" w:semiHidden="1" w:unhideWhenUsed="1"/>
+    <w:lsdException w:name="page number" w:semiHidden="1" w:unhideWhenUsed="1"/>
+    <w:lsdException w:name="endnote reference" w:semiHidden="1" w:unhideWhenUsed="1"/>
+    <w:lsdException w:name="endnote text" w:semiHidden="1" w:unhideWhenUsed="1"/>
+    <w:lsdException w:name="table of authorities" w:semiHidden="1" w:unhideWhenUsed="1"/>
+    <w:lsdException w:name="macro" w:semiHidden="1" w:unhideWhenUsed="1"/>
+    <w:lsdException w:name="toa heading" w:semiHidden="1" w:unhideWhenUsed="1"/>
+    <w:lsdException w:name="List" w:semiHidden="1" w:unhideWhenUsed="1"/>
+    <w:lsdException w:name="List Bullet" w:semiHidden="1" w:unhideWhenUsed="1"/>
+    <w:lsdException w:name="List Number" w:semiHidden="1" w:unhideWhenUsed="1"/>
+    <w:lsdException w:name="List 2" w:semiHidden="1" w:unhideWhenUsed="1"/>
+    <w:lsdException w:name="List 3" w:semiHidden="1" w:unhideWhenUsed="1"/>
+    <w:lsdException w:name="List 4" w:semiHidden="1" w:unhideWhenUsed="1"/>
+    <w:lsdException w:name="List 5" w:semiHidden="1" w:unhideWhenUsed="1"/>
+    <w:lsdException w:name="List Bullet 2" w:semiHidden="1" w:unhideWhenUsed="1"/>
+    <w:lsdException w:name="List Bullet 3" w:semiHidden="1" w:unhideWhenUsed="1"/>
+    <w:lsdException w:name="List Bullet 4" w:semiHidden="1" w:unhideWhenUsed="1"/>
+    <w:lsdException w:name="List Bullet 5" w:semiHidden="1" w:unhideWhenUsed="1"/>
+    <w:lsdException w:name="List Number 2" w:semiHidden="1" w:unhideWhenUsed="1"/>
+    <w:lsdException w:name="List Number 3" w:semiHidden="1" w:unhideWhenUsed="1"/>
+    <w:lsdException w:name="List Number 4" w:semiHidden="1" w:unhideWhenUsed="1"/>
+    <w:lsdException w:name="List Number 5" w:semiHidden="1" w:unhideWhenUsed="1"/>
+    <w:lsdException w:name="Title" w:uiPriority="10" w:qFormat="1"/>
+    <w:lsdException w:name="Closing" w:semiHidden="1" w:unhideWhenUsed="1"/>
+    <w:lsdException w:name="Signature" w:semiHidden="1" w:unhideWhenUsed="1"/>
+    <w:lsdException w:name="Default Paragraph Font" w:semiHidden="1" w:uiPriority="1" w:unhideWhenUsed="1"/>
+    <w:lsdException w:name="Body Text" w:semiHidden="1" w:unhideWhenUsed="1"/>
+    <w:lsdException w:name="Body Text Indent" w:semiHidden="1" w:unhideWhenUsed="1"/>
+    <w:lsdException w:name="List Continue" w:semiHidden="1" w:unhideWhenUsed="1"/>
+    <w:lsdException w:name="List Continue 2" w:semiHidden="1" w:unhideWhenUsed="1"/>
+    <w:lsdException w:name="List Continue 3" w:semiHidden="1" w:unhideWhenUsed="1"/>
+    <w:lsdException w:name="List Continue 4" w:semiHidden="1" w:unhideWhenUsed="1"/>
+    <w:lsdException w:name="List Continue 5" w:semiHidden="1" w:unhideWhenUsed="1"/>
+    <w:lsdException w:name="Message Header" w:semiHidden="1" w:unhideWhenUsed="1"/>
+    <w:lsdException w:name="Subtitle" w:uiPriority="11" w:qFormat="1"/>
+    <w:lsdException w:name="Salutation" w:semiHidden="1" w:unhideWhenUsed="1"/>
+    <w:lsdException w:name="Date" w:semiHidden="1" w:unhideWhenUsed="1"/>
+    <w:lsdException w:name="Body Text First Indent" w:semiHidden="1" w:unhideWhenUsed="1"/>
+    <w:lsdException w:name="Body Text First Indent 2" w:semiHidden="1" w:unhideWhenUsed="1"/>
+    <w:lsdException w:name="Note Heading" w:semiHidden="1" w:unhideWhenUsed="1"/>
+    <w:lsdException w:name="Body Text 2" w:semiHidden="1" w:unhideWhenUsed="1"/>
+    <w:lsdException w:name="Body Text 3" w:semiHidden="1" w:unhideWhenUsed="1"/>
+    <w:lsdException w:name="Body Text Indent 2" w:semiHidden="1" w:unhideWhenUsed="1"/>
+    <w:lsdException w:name="Body Text Indent 3" w:semiHidden="1" w:unhideWhenUsed="1"/>
+    <w:lsdException w:name="Block Text" w:semiHidden="1" w:unhideWhenUsed="1"/>
+    <w:lsdException w:name="Hyperlink" w:semiHidden="1" w:unhideWhenUsed="1"/>
+    <w:lsdException w:name="FollowedHyperlink" w:semiHidden="1" w:unhideWhenUsed="1"/>
+    <w:lsdException w:name="Strong" w:uiPriority="22" w:qFormat="1"/>
+    <w:lsdException w:name="Emphasis" w:uiPriority="20" w:qFormat="1"/>
+    <w:lsdException w:name="Document Map" w:semiHidden="1" w:unhideWhenUsed="1"/>
+    <w:lsdException w:name="Plain Text" w:semiHidden="1" w:unhideWhenUsed="1"/>
+    <w:lsdException w:name="E-mail Signature" w:semiHidden="1" w:unhideWhenUsed="1"/>
+    <w:lsdException w:name="HTML Top of Form" w:semiHidden="1" w:unhideWhenUsed="1"/>
+    <w:lsdException w:name="HTML Bottom of Form" w:semiHidden="1" w:unhideWhenUsed="1"/>
+    <w:lsdException w:name="Normal (Web)" w:semiHidden="1" w:unhideWhenUsed="1"/>
+    <w:lsdException w:name="HTML Acronym" w:semiHidden="1" w:unhideWhenUsed="1"/>
+    <w:lsdException w:name="HTML Address" w:semiHidden="1" w:unhideWhenUsed="1"/>
+    <w:lsdException w:name="HTML Cite" w:semiHidden="1" w:unhideWhenUsed="1"/>
+    <w:lsdException w:name="HTML Code" w:semiHidden="1" w:unhideWhenUsed="1"/>
+    <w:lsdException w:name="HTML Definition" w:semiHidden="1" w:unhideWhenUsed="1"/>
+    <w:lsdException w:name="HTML Keyboard" w:semiHidden="1" w:unhideWhenUsed="1"/>
+    <w:lsdException w:name="HTML Preformatted" w:semiHidden="1" w:unhideWhenUsed="1"/>
+    <w:lsdException w:name="HTML Sample" w:semiHidden="1" w:unhideWhenUsed="1"/>
+    <w:lsdException w:name="HTML Typewriter" w:semiHidden="1" w:unhideWhenUsed="1"/>
+    <w:lsdException w:name="HTML Variable" w:semiHidden="1" w:unhideWhenUsed="1"/>
+    <w:lsdException w:name="Normal Table" w:semiHidden="1" w:unhideWhenUsed="1"/>
+    <w:lsdException w:name="annotation subject" w:semiHidden="1" w:unhideWhenUsed="1"/>
+    <w:lsdException w:name="No List" w:semiHidden="1" w:unhideWhenUsed="1"/>
+    <w:lsdException w:name="Outline List 1" w:semiHidden="1" w:unhideWhenUsed="1"/>
+    <w:lsdException w:name="Outline List 2" w:semiHidden="1" w:unhideWhenUsed="1"/>
+    <w:lsdException w:name="Outline List 3" w:semiHidden="1" w:unhideWhenUsed="1"/>
+    <w:lsdException w:name="Table Simple 1" w:semiHidden="1" w:unhideWhenUsed="1"/>
+    <w:lsdException w:name="Table Simple 2" w:semiHidden="1" w:unhideWhenUsed="1"/>
+    <w:lsdException w:name="Table Simple 3" w:semiHidden="1" w:unhideWhenUsed="1"/>
+    <w:lsdException w:name="Table Classic 1" w:semiHidden="1" w:unhideWhenUsed="1"/>
+    <w:lsdException w:name="Table Classic 2" w:semiHidden="1" w:unhideWhenUsed="1"/>
+    <w:lsdException w:name="Table Classic 3" w:semiHidden="1" w:unhideWhenUsed="1"/>
+    <w:lsdException w:name="Table Classic 4" w:semiHidden="1" w:unhideWhenUsed="1"/>
+    <w:lsdException w:name="Table Colorful 1" w:semiHidden="1" w:unhideWhenUsed="1"/>
+    <w:lsdException w:name="Table Colorful 2" w:semiHidden="1" w:unhideWhenUsed="1"/>
+    <w:lsdException w:name="Table Colorful 3" w:semiHidden="1" w:unhideWhenUsed="1"/>
+    <w:lsdException w:name="Table Columns 1" w:semiHidden="1" w:unhideWhenUsed="1"/>
+    <w:lsdException w:name="Table Columns 2" w:semiHidden="1" w:unhideWhenUsed="1"/>
+    <w:lsdException w:name="Table Columns 3" w:semiHidden="1" w:unhideWhenUsed="1"/>
+    <w:lsdException w:name="Table Columns 4" w:semiHidden="1" w:unhideWhenUsed="1"/>
+    <w:lsdException w:name="Table Columns 5" w:semiHidden="1" w:unhideWhenUsed="1"/>
+    <w:lsdException w:name="Table Grid 1" w:semiHidden="1" w:unhideWhenUsed="1"/>
+    <w:lsdException w:name="Table Grid 2" w:semiHidden="1" w:unhideWhenUsed="1"/>
+    <w:lsdException w:name="Table Grid 3" w:semiHidden="1" w:unhideWhenUsed="1"/>
+    <w:lsdException w:name="Table Grid 4" w:semiHidden="1" w:unhideWhenUsed="1"/>
+    <w:lsdException w:name="Table Grid 5" w:semiHidden="1" w:unhideWhenUsed="1"/>
+    <w:lsdException w:name="Table Grid 6" w:semiHidden="1" w:unhideWhenUsed="1"/>
+    <w:lsdException w:name="Table Grid 7" w:semiHidden="1" w:unhideWhenUsed="1"/>
+    <w:lsdException w:name="Table Grid 8" w:semiHidden="1" w:unhideWhenUsed="1"/>
+    <w:lsdException w:name="Table List 1" w:semiHidden="1" w:unhideWhenUsed="1"/>
+    <w:lsdException w:name="Table List 2" w:semiHidden="1" w:unhideWhenUsed="1"/>
+    <w:lsdException w:name="Table List 3" w:semiHidden="1" w:unhideWhenUsed="1"/>
+    <w:lsdException w:name="Table List 4" w:semiHidden="1" w:unhideWhenUsed="1"/>
+    <w:lsdException w:name="Table List 5" w:semiHidden="1" w:unhideWhenUsed="1"/>
+    <w:lsdException w:name="Table List 6" w:semiHidden="1" w:unhideWhenUsed="1"/>
+    <w:lsdException w:name="Table List 7" w:semiHidden="1" w:unhideWhenUsed="1"/>
+    <w:lsdException w:name="Table List 8" w:semiHidden="1" w:unhideWhenUsed="1"/>
+    <w:lsdException w:name="Table 3D effects 1" w:semiHidden="1" w:unhideWhenUsed="1"/>
+    <w:lsdException w:name="Table 3D effects 2" w:semiHidden="1" w:unhideWhenUsed="1"/>
+    <w:lsdException w:name="Table 3D effects 3" w:semiHidden="1" w:unhideWhenUsed="1"/>
+    <w:lsdException w:name="Table Contemporary" w:semiHidden="1" w:unhideWhenUsed="1"/>
+    <w:lsdException w:name="Table Elegant" w:semiHidden="1" w:unhideWhenUsed="1"/>
+    <w:lsdException w:name="Table Professional" w:semiHidden="1" w:unhideWhenUsed="1"/>
+    <w:lsdException w:name="Table Subtle 1" w:semiHidden="1" w:unhideWhenUsed="1"/>
+    <w:lsdException w:name="Table Subtle 2" w:semiHidden="1" w:unhideWhenUsed="1"/>
+    <w:lsdException w:name="Table Web 1" w:semiHidden="1" w:unhideWhenUsed="1"/>
+    <w:lsdException w:name="Table Web 2" w:semiHidden="1" w:unhideWhenUsed="1"/>
+    <w:lsdException w:name="Table Web 3" w:semiHidden="1" w:unhideWhenUsed="1"/>
+    <w:lsdException w:name="Balloon Text" w:semiHidden="1" w:unhideWhenUsed="1"/>
+    <w:lsdException w:name="Table Grid" w:uiPriority="59"/>
+    <w:lsdException w:name="Table Theme" w:semiHidden="1" w:unhideWhenUsed="1"/>
+    <w:lsdException w:name="Note Level 1" w:semiHidden="1" w:unhideWhenUsed="1"/>
+    <w:lsdException w:name="Note Level 2" w:semiHidden="1" w:unhideWhenUsed="1"/>
+    <w:lsdException w:name="Note Level 3" w:semiHidden="1" w:unhideWhenUsed="1"/>
+    <w:lsdException w:name="Note Level 4" w:semiHidden="1" w:unhideWhenUsed="1"/>
+    <w:lsdException w:name="Note Level 5" w:semiHidden="1" w:unhideWhenUsed="1"/>
+    <w:lsdException w:name="Note Level 6" w:semiHidden="1" w:unhideWhenUsed="1"/>
+    <w:lsdException w:name="Note Level 7" w:semiHidden="1" w:unhideWhenUsed="1"/>
+    <w:lsdException w:name="Note Level 8" w:semiHidden="1" w:unhideWhenUsed="1"/>
+    <w:lsdException w:name="Note Level 9" w:semiHidden="1" w:unhideWhenUsed="1"/>
+    <w:lsdException w:name="Placeholder Text" w:semiHidden="1"/>
+    <w:lsdException w:name="No Spacing" w:uiPriority="1" w:qFormat="1"/>
+    <w:lsdException w:name="Light Shading" w:uiPriority="60"/>
+    <w:lsdException w:name="Light List" w:uiPriority="61"/>
+    <w:lsdException w:name="Light Grid" w:uiPriority="62"/>
+    <w:lsdException w:name="Medium Shading 1" w:uiPriority="63"/>
+    <w:lsdException w:name="Medium Shading 2" w:uiPriority="64"/>
+    <w:lsdException w:name="Medium List 1" w:uiPriority="65"/>
+    <w:lsdException w:name="Medium List 2" w:uiPriority="66"/>
+    <w:lsdException w:name="Medium Grid 1" w:uiPriority="67"/>
+    <w:lsdException w:name="Medium Grid 2" w:uiPriority="68"/>
+    <w:lsdException w:name="Medium Grid 3" w:uiPriority="69"/>
+    <w:lsdException w:name="Dark List" w:uiPriority="70"/>
+    <w:lsdException w:name="Colorful Shading" w:uiPriority="71"/>
+    <w:lsdException w:name="Colorful List" w:uiPriority="72"/>
+    <w:lsdException w:name="Colorful Grid" w:uiPriority="73"/>
+    <w:lsdException w:name="Light Shading Accent 1" w:uiPriority="60"/>
+    <w:lsdException w:name="Light List Accent 1" w:uiPriority="61"/>
+    <w:lsdException w:name="Light Grid Accent 1" w:uiPriority="62"/>
+    <w:lsdException w:name="Medium Shading 1 Accent 1" w:uiPriority="63"/>
+    <w:lsdException w:name="Medium Shading 2 Accent 1" w:uiPriority="64"/>
+    <w:lsdException w:name="Medium List 1 Accent 1" w:uiPriority="65"/>
+    <w:lsdException w:name="Revision" w:semiHidden="1"/>
+    <w:lsdException w:name="List Paragraph" w:uiPriority="34" w:qFormat="1"/>
+    <w:lsdException w:name="Quote" w:uiPriority="29" w:qFormat="1"/>
+    <w:lsdException w:name="Intense Quote" w:uiPriority="30" w:qFormat="1"/>
+    <w:lsdException w:name="Medium List 2 Accent 1" w:uiPriority="66"/>
+    <w:lsdException w:name="Medium Grid 1 Accent 1" w:uiPriority="67"/>
+    <w:lsdException w:name="Medium Grid 2 Accent 1" w:uiPriority="68"/>
+    <w:lsdException w:name="Medium Grid 3 Accent 1" w:uiPriority="69"/>
+    <w:lsdException w:name="Dark List Accent 1" w:uiPriority="70"/>
+    <w:lsdException w:name="Colorful Shading Accent 1" w:uiPriority="71"/>
+    <w:lsdException w:name="Colorful List Accent 1" w:uiPriority="72"/>
+    <w:lsdException w:name="Colorful Grid Accent 1" w:uiPriority="73"/>
+    <w:lsdException w:name="Light Shading Accent 2" w:uiPriority="60"/>
+    <w:lsdException w:name="Light List Accent 2" w:uiPriority="61"/>
+    <w:lsdException w:name="Light Grid Accent 2" w:uiPriority="62"/>
+    <w:lsdException w:name="Medium Shading 1 Accent 2" w:uiPriority="63"/>
+    <w:lsdException w:name="Medium Shading 2 Accent 2" w:uiPriority="64"/>
+    <w:lsdException w:name="Medium List 1 Accent 2" w:uiPriority="65"/>
+    <w:lsdException w:name="Medium List 2 Accent 2" w:uiPriority="66"/>
+    <w:lsdException w:name="Medium Grid 1 Accent 2" w:uiPriority="67"/>
+    <w:lsdException w:name="Medium Grid 2 Accent 2" w:uiPriority="68"/>
+    <w:lsdException w:name="Medium Grid 3 Accent 2" w:uiPriority="69"/>
+    <w:lsdException w:name="Dark List Accent 2" w:uiPriority="70"/>
+    <w:lsdException w:name="Colorful Shading Accent 2" w:uiPriority="71"/>
+    <w:lsdException w:name="Colorful List Accent 2" w:uiPriority="72"/>
+    <w:lsdException w:name="Colorful Grid Accent 2" w:uiPriority="73"/>
+    <w:lsdException w:name="Light Shading Accent 3" w:uiPriority="60"/>
+    <w:lsdException w:name="Light List Accent 3" w:uiPriority="61"/>
+    <w:lsdException w:name="Light Grid Accent 3" w:uiPriority="62"/>
+    <w:lsdException w:name="Medium Shading 1 Accent 3" w:uiPriority="63"/>
+    <w:lsdException w:name="Medium Shading 2 Accent 3" w:uiPriority="64"/>
+    <w:lsdException w:name="Medium List 1 Accent 3" w:uiPriority="65"/>
+    <w:lsdException w:name="Medium List 2 Accent 3" w:uiPriority="66"/>
+    <w:lsdException w:name="Medium Grid 1 Accent 3" w:uiPriority="67"/>
+    <w:lsdException w:name="Medium Grid 2 Accent 3" w:uiPriority="68"/>
+    <w:lsdException w:name="Medium Grid 3 Accent 3" w:uiPriority="69"/>
+    <w:lsdException w:name="Dark List Accent 3" w:uiPriority="70"/>
+    <w:lsdException w:name="Colorful Shading Accent 3" w:uiPriority="71"/>
+    <w:lsdException w:name="Colorful List Accent 3" w:uiPriority="72"/>
+    <w:lsdException w:name="Colorful Grid Accent 3" w:uiPriority="73"/>
+    <w:lsdException w:name="Light Shading Accent 4" w:uiPriority="60"/>
+    <w:lsdException w:name="Light List Accent 4" w:uiPriority="61"/>
+    <w:lsdException w:name="Light Grid Accent 4" w:uiPriority="62"/>
+    <w:lsdException w:name="Medium Shading 1 Accent 4" w:uiPriority="63"/>
+    <w:lsdException w:name="Medium Shading 2 Accent 4" w:uiPriority="64"/>
+    <w:lsdException w:name="Medium List 1 Accent 4" w:uiPriority="65"/>
+    <w:lsdException w:name="Medium List 2 Accent 4" w:uiPriority="66"/>
+    <w:lsdException w:name="Medium Grid 1 Accent 4" w:uiPriority="67"/>
+    <w:lsdException w:name="Medium Grid 2 Accent 4" w:uiPriority="68"/>
+    <w:lsdException w:name="Medium Grid 3 Accent 4" w:uiPriority="69"/>
+    <w:lsdException w:name="Dark List Accent 4" w:uiPriority="70"/>
+    <w:lsdException w:name="Colorful Shading Accent 4" w:uiPriority="71"/>
+    <w:lsdException w:name="Colorful List Accent 4" w:uiPriority="72"/>
+    <w:lsdException w:name="Colorful Grid Accent 4" w:uiPriority="73"/>
+    <w:lsdException w:name="Light Shading Accent 5" w:uiPriority="60"/>
+    <w:lsdException w:name="Light List Accent 5" w:uiPriority="61"/>
+    <w:lsdException w:name="Light Grid Accent 5" w:uiPriority="62"/>
+    <w:lsdException w:name="Medium Shading 1 Accent 5" w:uiPriority="63"/>
+    <w:lsdException w:name="Medium Shading 2 Accent 5" w:uiPriority="64"/>
+    <w:lsdException w:name="Medium List 1 Accent 5" w:uiPriority="65"/>
+    <w:lsdException w:name="Medium List 2 Accent 5" w:uiPriority="66"/>
+    <w:lsdException w:name="Medium Grid 1 Accent 5" w:uiPriority="67"/>
+    <w:lsdException w:name="Medium Grid 2 Accent 5" w:uiPriority="68"/>
+    <w:lsdException w:name="Medium Grid 3 Accent 5" w:uiPriority="69"/>
+    <w:lsdException w:name="Dark List Accent 5" w:uiPriority="70"/>
+    <w:lsdException w:name="Colorful Shading Accent 5" w:uiPriority="71"/>
+    <w:lsdException w:name="Colorful List Accent 5" w:uiPriority="72"/>
+    <w:lsdException w:name="Colorful Grid Accent 5" w:uiPriority="73"/>
+    <w:lsdException w:name="Light Shading Accent 6" w:uiPriority="60"/>
+    <w:lsdException w:name="Light List Accent 6" w:uiPriority="61"/>
+    <w:lsdException w:name="Light Grid Accent 6" w:uiPriority="62"/>
+    <w:lsdException w:name="Medium Shading 1 Accent 6" w:uiPriority="63"/>
+    <w:lsdException w:name="Medium Shading 2 Accent 6" w:uiPriority="64"/>
+    <w:lsdException w:name="Medium List 1 Accent 6" w:uiPriority="65"/>
+    <w:lsdException w:name="Medium List 2 Accent 6" w:uiPriority="66"/>
+    <w:lsdException w:name="Medium Grid 1 Accent 6" w:uiPriority="67"/>
+    <w:lsdException w:name="Medium Grid 2 Accent 6" w:uiPriority="68"/>
+    <w:lsdException w:name="Medium Grid 3 Accent 6" w:uiPriority="69"/>
+    <w:lsdException w:name="Dark List Accent 6" w:uiPriority="70"/>
+    <w:lsdException w:name="Colorful Shading Accent 6" w:uiPriority="71"/>
+    <w:lsdException w:name="Colorful List Accent 6" w:uiPriority="72"/>
+    <w:lsdException w:name="Colorful Grid Accent 6" w:uiPriority="73"/>
+    <w:lsdException w:name="Subtle Emphasis" w:uiPriority="19" w:qFormat="1"/>
+    <w:lsdException w:name="Intense Emphasis" w:uiPriority="21" w:qFormat="1"/>
+    <w:lsdException w:name="Subtle Reference" w:uiPriority="31" w:qFormat="1"/>
+    <w:lsdException w:name="Intense Reference" w:uiPriority="32" w:qFormat="1"/>
+    <w:lsdException w:name="Book Title" w:uiPriority="33" w:qFormat="1"/>
+    <w:lsdException w:name="Bibliography" w:semiHidden="1" w:uiPriority="37" w:unhideWhenUsed="1"/>
+    <w:lsdException w:name="TOC Heading" w:semiHidden="1" w:uiPriority="39" w:unhideWhenUsed="1" w:qFormat="1"/>
+    <w:lsdException w:name="Plain Table 1" w:uiPriority="41"/>
+    <w:lsdException w:name="Plain Table 2" w:uiPriority="42"/>
+    <w:lsdException w:name="Plain Table 3" w:uiPriority="43"/>
+    <w:lsdException w:name="Plain Table 4" w:uiPriority="44"/>
+    <w:lsdException w:name="Plain Table 5" w:uiPriority="45"/>
+    <w:lsdException w:name="Grid Table Light" w:uiPriority="40"/>
+    <w:lsdException w:name="Grid Table 1 Light" w:uiPriority="46"/>
+    <w:lsdException w:name="Grid Table 2" w:uiPriority="47"/>
+    <w:lsdException w:name="Grid Table 3" w:uiPriority="48"/>
+    <w:lsdException w:name="Grid Table 4" w:uiPriority="49"/>
+    <w:lsdException w:name="Grid Table 5 Dark" w:uiPriority="50"/>
+    <w:lsdException w:name="Grid Table 6 Colorful" w:uiPriority="51"/>
+    <w:lsdException w:name="Grid Table 7 Colorful" w:uiPriority="52"/>
+    <w:lsdException w:name="Grid Table 1 Light Accent 1" w:uiPriority="46"/>
+    <w:lsdException w:name="Grid Table 2 Accent 1" w:uiPriority="47"/>
+    <w:lsdException w:name="Grid Table 3 Accent 1" w:uiPriority="48"/>
+    <w:lsdException w:name="Grid Table 4 Accent 1" w:uiPriority="49"/>
+    <w:lsdException w:name="Grid Table 5 Dark Accent 1" w:uiPriority="50"/>
+    <w:lsdException w:name="Grid Table 6 Colorful Accent 1" w:uiPriority="51"/>
+    <w:lsdException w:name="Grid Table 7 Colorful Accent 1" w:uiPriority="52"/>
+    <w:lsdException w:name="Grid Table 1 Light Accent 2" w:uiPriority="46"/>
+    <w:lsdException w:name="Grid Table 2 Accent 2" w:uiPriority="47"/>
+    <w:lsdException w:name="Grid Table 3 Accent 2" w:uiPriority="48"/>
+    <w:lsdException w:name="Grid Table 4 Accent 2" w:uiPriority="49"/>
+    <w:lsdException w:name="Grid Table 5 Dark Accent 2" w:uiPriority="50"/>
+    <w:lsdException w:name="Grid Table 6 Colorful Accent 2" w:uiPriority="51"/>
+    <w:lsdException w:name="Grid Table 7 Colorful Accent 2" w:uiPriority="52"/>
+    <w:lsdException w:name="Grid Table 1 Light Accent 3" w:uiPriority="46"/>
+    <w:lsdException w:name="Grid Table 2 Accent 3" w:uiPriority="47"/>
+    <w:lsdException w:name="Grid Table 3 Accent 3" w:uiPriority="48"/>
+    <w:lsdException w:name="Grid Table 4 Accent 3" w:uiPriority="49"/>
+    <w:lsdException w:name="Grid Table 5 Dark Accent 3" w:uiPriority="50"/>
+    <w:lsdException w:name="Grid Table 6 Colorful Accent 3" w:uiPriority="51"/>
+    <w:lsdException w:name="Grid Table 7 Colorful Accent 3" w:uiPriority="52"/>
+    <w:lsdException w:name="Grid Table 1 Light Accent 4" w:uiPriority="46"/>
+    <w:lsdException w:name="Grid Table 2 Accent 4" w:uiPriority="47"/>
+    <w:lsdException w:name="Grid Table 3 Accent 4" w:uiPriority="48"/>
+    <w:lsdException w:name="Grid Table 4 Accent 4" w:uiPriority="49"/>
+    <w:lsdException w:name="Grid Table 5 Dark Accent 4" w:uiPriority="50"/>
+    <w:lsdException w:name="Grid Table 6 Colorful Accent 4" w:uiPriority="51"/>
+    <w:lsdException w:name="Grid Table 7 Colorful Accent 4" w:uiPriority="52"/>
+    <w:lsdException w:name="Grid Table 1 Light Accent 5" w:uiPriority="46"/>
+    <w:lsdException w:name="Grid Table 2 Accent 5" w:uiPriority="47"/>
+    <w:lsdException w:name="Grid Table 3 Accent 5" w:uiPriority="48"/>
+    <w:lsdException w:name="Grid Table 4 Accent 5" w:uiPriority="49"/>
+    <w:lsdException w:name="Grid Table 5 Dark Accent 5" w:uiPriority="50"/>
+    <w:lsdException w:name="Grid Table 6 Colorful Accent 5" w:uiPriority="51"/>
+    <w:lsdException w:name="Grid Table 7 Colorful Accent 5" w:uiPriority="52"/>
+    <w:lsdException w:name="Grid Table 1 Light Accent 6" w:uiPriority="46"/>
+    <w:lsdException w:name="Grid Table 2 Accent 6" w:uiPriority="47"/>
+    <w:lsdException w:name="Grid Table 3 Accent 6" w:uiPriority="48"/>
+    <w:lsdException w:name="Grid Table 4 Accent 6" w:uiPriority="49"/>
+    <w:lsdException w:name="Grid Table 5 Dark Accent 6" w:uiPriority="50"/>
+    <w:lsdException w:name="Grid Table 6 Colorful Accent 6" w:uiPriority="51"/>
+    <w:lsdException w:name="Grid Table 7 Colorful Accent 6" w:uiPriority="52"/>
+    <w:lsdException w:name="List Table 1 Light" w:uiPriority="46"/>
+    <w:lsdException w:name="List Table 2" w:uiPriority="47"/>
+    <w:lsdException w:name="List Table 3" w:uiPriority="48"/>
+    <w:lsdException w:name="List Table 4" w:uiPriority="49"/>
+    <w:lsdException w:name="List Table 5 Dark" w:uiPriority="50"/>
+    <w:lsdException w:name="List Table 6 Colorful" w:uiPriority="51"/>
+    <w:lsdException w:name="List Table 7 Colorful" w:uiPriority="52"/>
+    <w:lsdException w:name="List Table 1 Light Accent 1" w:uiPriority="46"/>
+    <w:lsdException w:name="List Table 2 Accent 1" w:uiPriority="47"/>
+    <w:lsdException w:name="List Table 3 Accent 1" w:uiPriority="48"/>
+    <w:lsdException w:name="List Table 4 Accent 1" w:uiPriority="49"/>
+    <w:lsdException w:name="List Table 5 Dark Accent 1" w:uiPriority="50"/>
+    <w:lsdException w:name="List Table 6 Colorful Accent 1" w:uiPriority="51"/>
+    <w:lsdException w:name="List Table 7 Colorful Accent 1" w:uiPriority="52"/>
+    <w:lsdException w:name="List Table 1 Light Accent 2" w:uiPriority="46"/>
+    <w:lsdException w:name="List Table 2 Accent 2" w:uiPriority="47"/>
+    <w:lsdException w:name="List Table 3 Accent 2" w:uiPriority="48"/>
+    <w:lsdException w:name="List Table 4 Accent 2" w:uiPriority="49"/>
+    <w:lsdException w:name="List Table 5 Dark Accent 2" w:uiPriority="50"/>
+    <w:lsdException w:name="List Table 6 Colorful Accent 2" w:uiPriority="51"/>
+    <w:lsdException w:name="List Table 7 Colorful Accent 2" w:uiPriority="52"/>
+    <w:lsdException w:name="List Table 1 Light Accent 3" w:uiPriority="46"/>
+    <w:lsdException w:name="List Table 2 Accent 3" w:uiPriority="47"/>
+    <w:lsdException w:name="List Table 3 Accent 3" w:uiPriority="48"/>
+    <w:lsdException w:name="List Table 4 Accent 3" w:uiPriority="49"/>
+    <w:lsdException w:name="List Table 5 Dark Accent 3" w:uiPriority="50"/>
+    <w:lsdException w:name="List Table 6 Colorful Accent 3" w:uiPriority="51"/>
+    <w:lsdException w:name="List Table 7 Colorful Accent 3" w:uiPriority="52"/>
+    <w:lsdException w:name="List Table 1 Light Accent 4" w:uiPriority="46"/>
+    <w:lsdException w:name="List Table 2 Accent 4" w:uiPriority="47"/>
+    <w:lsdException w:name="List Table 3 Accent 4" w:uiPriority="48"/>
+    <w:lsdException w:name="List Table 4 Accent 4" w:uiPriority="49"/>
+    <w:lsdException w:name="List Table 5 Dark Accent 4" w:uiPriority="50"/>
+    <w:lsdException w:name="List Table 6 Colorful Accent 4" w:uiPriority="51"/>
+    <w:lsdException w:name="List Table 7 Colorful Accent 4" w:uiPriority="52"/>
+    <w:lsdException w:name="List Table 1 Light Accent 5" w:uiPriority="46"/>
+    <w:lsdException w:name="List Table 2 Accent 5" w:uiPriority="47"/>
+    <w:lsdException w:name="List Table 3 Accent 5" w:uiPriority="48"/>
+    <w:lsdException w:name="List Table 4 Accent 5" w:uiPriority="49"/>
+    <w:lsdException w:name="List Table 5 Dark Accent 5" w:uiPriority="50"/>
+    <w:lsdException w:name="List Table 6 Colorful Accent 5" w:uiPriority="51"/>
+    <w:lsdException w:name="List Table 7 Colorful Accent 5" w:uiPriority="52"/>
+    <w:lsdException w:name="List Table 1 Light Accent 6" w:uiPriority="46"/>
+    <w:lsdException w:name="List Table 2 Accent 6" w:uiPriority="47"/>
+    <w:lsdException w:name="List Table 3 Accent 6" w:uiPriority="48"/>
+    <w:lsdException w:name="List Table 4 Accent 6" w:uiPriority="49"/>
+    <w:lsdException w:name="List Table 5 Dark Accent 6" w:uiPriority="50"/>
+    <w:lsdException w:name="List Table 6 Colorful Accent 6" w:uiPriority="51"/>
+    <w:lsdException w:name="List Table 7 Colorful Accent 6" w:uiPriority="52"/>
+    <w:lsdException w:name="Mention" w:semiHidden="1" w:unhideWhenUsed="1"/>
+    <w:lsdException w:name="Smart Hyperlink" w:semiHidden="1" w:unhideWhenUsed="1"/>
   </w:latentStyles>
   <w:style w:type="paragraph" w:default="1" w:styleId="Normal">
     <w:name w:val="Normal"/>
@@ -4830,10 +5613,29 @@
       <w:szCs w:val="26"/>
     </w:rPr>
   </w:style>
+  <w:style w:type="paragraph" w:styleId="Heading3">
+    <w:name w:val="heading 3"/>
+    <w:basedOn w:val="Normal"/>
+    <w:next w:val="Normal"/>
+    <w:link w:val="Heading3Char"/>
+    <w:uiPriority w:val="9"/>
+    <w:unhideWhenUsed/>
+    <w:qFormat/>
+    <w:rsid w:val="008E3D97"/>
+    <w:pPr>
+      <w:keepNext/>
+      <w:keepLines/>
+      <w:spacing w:before="40"/>
+      <w:outlineLvl w:val="2"/>
+    </w:pPr>
+    <w:rPr>
+      <w:rFonts w:asciiTheme="majorHAnsi" w:eastAsiaTheme="majorEastAsia" w:hAnsiTheme="majorHAnsi" w:cstheme="majorBidi"/>
+      <w:color w:val="243F60" w:themeColor="accent1" w:themeShade="7F"/>
+    </w:rPr>
+  </w:style>
   <w:style w:type="character" w:default="1" w:styleId="DefaultParagraphFont">
     <w:name w:val="Default Paragraph Font"/>
     <w:uiPriority w:val="1"/>
-    <w:semiHidden/>
     <w:unhideWhenUsed/>
   </w:style>
   <w:style w:type="table" w:default="1" w:styleId="TableNormal">
@@ -5063,444 +5865,37 @@
       <w:szCs w:val="20"/>
     </w:rPr>
   </w:style>
-</w:styles>
-</file>
-
-<file path=word/stylesWithEffects.xml><?xml version="1.0" encoding="utf-8"?>
-<w:styles xmlns:wpc="http://schemas.microsoft.com/office/word/2010/wordprocessingCanvas" xmlns:mo="http://schemas.microsoft.com/office/mac/office/2008/main" xmlns:mc="http://schemas.openxmlformats.org/markup-compatibility/2006" xmlns:mv="urn:schemas-microsoft-com:mac:vml" xmlns:o="urn:schemas-microsoft-com:office:office" xmlns:r="http://schemas.openxmlformats.org/officeDocument/2006/relationships" xmlns:m="http://schemas.openxmlformats.org/officeDocument/2006/math" xmlns:v="urn:schemas-microsoft-com:vml" xmlns:wp14="http://schemas.microsoft.com/office/word/2010/wordprocessingDrawing" xmlns:wp="http://schemas.openxmlformats.org/drawingml/2006/wordprocessingDrawing" xmlns:w10="urn:schemas-microsoft-com:office:word" xmlns:w="http://schemas.openxmlformats.org/wordprocessingml/2006/main" xmlns:w14="http://schemas.microsoft.com/office/word/2010/wordml" xmlns:wpg="http://schemas.microsoft.com/office/word/2010/wordprocessingGroup" xmlns:wpi="http://schemas.microsoft.com/office/word/2010/wordprocessingInk" xmlns:wne="http://schemas.microsoft.com/office/word/2006/wordml" xmlns:wps="http://schemas.microsoft.com/office/word/2010/wordprocessingShape" mc:Ignorable="w14 wp14">
-  <w:docDefaults>
-    <w:rPrDefault>
-      <w:rPr>
-        <w:rFonts w:asciiTheme="minorHAnsi" w:eastAsiaTheme="minorEastAsia" w:hAnsiTheme="minorHAnsi" w:cstheme="minorBidi"/>
-        <w:sz w:val="24"/>
-        <w:szCs w:val="24"/>
-        <w:lang w:val="en-GB" w:eastAsia="en-US" w:bidi="ar-SA"/>
-      </w:rPr>
-    </w:rPrDefault>
-    <w:pPrDefault/>
-  </w:docDefaults>
-  <w:latentStyles w:defLockedState="0" w:defUIPriority="99" w:defSemiHidden="1" w:defUnhideWhenUsed="1" w:defQFormat="0" w:count="276">
-    <w:lsdException w:name="Normal" w:semiHidden="0" w:uiPriority="0" w:unhideWhenUsed="0" w:qFormat="1"/>
-    <w:lsdException w:name="heading 1" w:semiHidden="0" w:uiPriority="9" w:unhideWhenUsed="0" w:qFormat="1"/>
-    <w:lsdException w:name="heading 2" w:uiPriority="9" w:qFormat="1"/>
-    <w:lsdException w:name="heading 3" w:uiPriority="9" w:qFormat="1"/>
-    <w:lsdException w:name="heading 4" w:uiPriority="9" w:qFormat="1"/>
-    <w:lsdException w:name="heading 5" w:uiPriority="9" w:qFormat="1"/>
-    <w:lsdException w:name="heading 6" w:uiPriority="9" w:qFormat="1"/>
-    <w:lsdException w:name="heading 7" w:uiPriority="9" w:qFormat="1"/>
-    <w:lsdException w:name="heading 8" w:uiPriority="9" w:qFormat="1"/>
-    <w:lsdException w:name="heading 9" w:uiPriority="9" w:qFormat="1"/>
-    <w:lsdException w:name="toc 1" w:uiPriority="39"/>
-    <w:lsdException w:name="toc 2" w:uiPriority="39"/>
-    <w:lsdException w:name="toc 3" w:uiPriority="39"/>
-    <w:lsdException w:name="toc 4" w:uiPriority="39"/>
-    <w:lsdException w:name="toc 5" w:uiPriority="39"/>
-    <w:lsdException w:name="toc 6" w:uiPriority="39"/>
-    <w:lsdException w:name="toc 7" w:uiPriority="39"/>
-    <w:lsdException w:name="toc 8" w:uiPriority="39"/>
-    <w:lsdException w:name="toc 9" w:uiPriority="39"/>
-    <w:lsdException w:name="footnote text" w:qFormat="1"/>
-    <w:lsdException w:name="caption" w:uiPriority="35" w:qFormat="1"/>
-    <w:lsdException w:name="Title" w:semiHidden="0" w:uiPriority="10" w:unhideWhenUsed="0" w:qFormat="1"/>
-    <w:lsdException w:name="Default Paragraph Font" w:uiPriority="1"/>
-    <w:lsdException w:name="Subtitle" w:semiHidden="0" w:uiPriority="11" w:unhideWhenUsed="0" w:qFormat="1"/>
-    <w:lsdException w:name="Strong" w:semiHidden="0" w:uiPriority="22" w:unhideWhenUsed="0" w:qFormat="1"/>
-    <w:lsdException w:name="Emphasis" w:semiHidden="0" w:uiPriority="20" w:unhideWhenUsed="0" w:qFormat="1"/>
-    <w:lsdException w:name="Table Grid" w:semiHidden="0" w:uiPriority="59" w:unhideWhenUsed="0"/>
-    <w:lsdException w:name="Placeholder Text" w:unhideWhenUsed="0"/>
-    <w:lsdException w:name="No Spacing" w:semiHidden="0" w:uiPriority="1" w:unhideWhenUsed="0" w:qFormat="1"/>
-    <w:lsdException w:name="Light Shading" w:semiHidden="0" w:uiPriority="60" w:unhideWhenUsed="0"/>
-    <w:lsdException w:name="Light List" w:semiHidden="0" w:uiPriority="61" w:unhideWhenUsed="0"/>
-    <w:lsdException w:name="Light Grid" w:semiHidden="0" w:uiPriority="62" w:unhideWhenUsed="0"/>
-    <w:lsdException w:name="Medium Shading 1" w:semiHidden="0" w:uiPriority="63" w:unhideWhenUsed="0"/>
-    <w:lsdException w:name="Medium Shading 2" w:semiHidden="0" w:uiPriority="64" w:unhideWhenUsed="0"/>
-    <w:lsdException w:name="Medium List 1" w:semiHidden="0" w:uiPriority="65" w:unhideWhenUsed="0"/>
-    <w:lsdException w:name="Medium List 2" w:semiHidden="0" w:uiPriority="66" w:unhideWhenUsed="0"/>
-    <w:lsdException w:name="Medium Grid 1" w:semiHidden="0" w:uiPriority="67" w:unhideWhenUsed="0"/>
-    <w:lsdException w:name="Medium Grid 2" w:semiHidden="0" w:uiPriority="68" w:unhideWhenUsed="0"/>
-    <w:lsdException w:name="Medium Grid 3" w:semiHidden="0" w:uiPriority="69" w:unhideWhenUsed="0"/>
-    <w:lsdException w:name="Dark List" w:semiHidden="0" w:uiPriority="70" w:unhideWhenUsed="0"/>
-    <w:lsdException w:name="Colorful Shading" w:semiHidden="0" w:uiPriority="71" w:unhideWhenUsed="0"/>
-    <w:lsdException w:name="Colorful List" w:semiHidden="0" w:uiPriority="72" w:unhideWhenUsed="0"/>
-    <w:lsdException w:name="Colorful Grid" w:semiHidden="0" w:uiPriority="73" w:unhideWhenUsed="0"/>
-    <w:lsdException w:name="Light Shading Accent 1" w:semiHidden="0" w:uiPriority="60" w:unhideWhenUsed="0"/>
-    <w:lsdException w:name="Light List Accent 1" w:semiHidden="0" w:uiPriority="61" w:unhideWhenUsed="0"/>
-    <w:lsdException w:name="Light Grid Accent 1" w:semiHidden="0" w:uiPriority="62" w:unhideWhenUsed="0"/>
-    <w:lsdException w:name="Medium Shading 1 Accent 1" w:semiHidden="0" w:uiPriority="63" w:unhideWhenUsed="0"/>
-    <w:lsdException w:name="Medium Shading 2 Accent 1" w:semiHidden="0" w:uiPriority="64" w:unhideWhenUsed="0"/>
-    <w:lsdException w:name="Medium List 1 Accent 1" w:semiHidden="0" w:uiPriority="65" w:unhideWhenUsed="0"/>
-    <w:lsdException w:name="Revision" w:unhideWhenUsed="0"/>
-    <w:lsdException w:name="List Paragraph" w:semiHidden="0" w:uiPriority="34" w:unhideWhenUsed="0" w:qFormat="1"/>
-    <w:lsdException w:name="Quote" w:semiHidden="0" w:uiPriority="29" w:unhideWhenUsed="0" w:qFormat="1"/>
-    <w:lsdException w:name="Intense Quote" w:semiHidden="0" w:uiPriority="30" w:unhideWhenUsed="0" w:qFormat="1"/>
-    <w:lsdException w:name="Medium List 2 Accent 1" w:semiHidden="0" w:uiPriority="66" w:unhideWhenUsed="0"/>
-    <w:lsdException w:name="Medium Grid 1 Accent 1" w:semiHidden="0" w:uiPriority="67" w:unhideWhenUsed="0"/>
-    <w:lsdException w:name="Medium Grid 2 Accent 1" w:semiHidden="0" w:uiPriority="68" w:unhideWhenUsed="0"/>
-    <w:lsdException w:name="Medium Grid 3 Accent 1" w:semiHidden="0" w:uiPriority="69" w:unhideWhenUsed="0"/>
-    <w:lsdException w:name="Dark List Accent 1" w:semiHidden="0" w:uiPriority="70" w:unhideWhenUsed="0"/>
-    <w:lsdException w:name="Colorful Shading Accent 1" w:semiHidden="0" w:uiPriority="71" w:unhideWhenUsed="0"/>
-    <w:lsdException w:name="Colorful List Accent 1" w:semiHidden="0" w:uiPriority="72" w:unhideWhenUsed="0"/>
-    <w:lsdException w:name="Colorful Grid Accent 1" w:semiHidden="0" w:uiPriority="73" w:unhideWhenUsed="0"/>
-    <w:lsdException w:name="Light Shading Accent 2" w:semiHidden="0" w:uiPriority="60" w:unhideWhenUsed="0"/>
-    <w:lsdException w:name="Light List Accent 2" w:semiHidden="0" w:uiPriority="61" w:unhideWhenUsed="0"/>
-    <w:lsdException w:name="Light Grid Accent 2" w:semiHidden="0" w:uiPriority="62" w:unhideWhenUsed="0"/>
-    <w:lsdException w:name="Medium Shading 1 Accent 2" w:semiHidden="0" w:uiPriority="63" w:unhideWhenUsed="0"/>
-    <w:lsdException w:name="Medium Shading 2 Accent 2" w:semiHidden="0" w:uiPriority="64" w:unhideWhenUsed="0"/>
-    <w:lsdException w:name="Medium List 1 Accent 2" w:semiHidden="0" w:uiPriority="65" w:unhideWhenUsed="0"/>
-    <w:lsdException w:name="Medium List 2 Accent 2" w:semiHidden="0" w:uiPriority="66" w:unhideWhenUsed="0"/>
-    <w:lsdException w:name="Medium Grid 1 Accent 2" w:semiHidden="0" w:uiPriority="67" w:unhideWhenUsed="0"/>
-    <w:lsdException w:name="Medium Grid 2 Accent 2" w:semiHidden="0" w:uiPriority="68" w:unhideWhenUsed="0"/>
-    <w:lsdException w:name="Medium Grid 3 Accent 2" w:semiHidden="0" w:uiPriority="69" w:unhideWhenUsed="0"/>
-    <w:lsdException w:name="Dark List Accent 2" w:semiHidden="0" w:uiPriority="70" w:unhideWhenUsed="0"/>
-    <w:lsdException w:name="Colorful Shading Accent 2" w:semiHidden="0" w:uiPriority="71" w:unhideWhenUsed="0"/>
-    <w:lsdException w:name="Colorful List Accent 2" w:semiHidden="0" w:uiPriority="72" w:unhideWhenUsed="0"/>
-    <w:lsdException w:name="Colorful Grid Accent 2" w:semiHidden="0" w:uiPriority="73" w:unhideWhenUsed="0"/>
-    <w:lsdException w:name="Light Shading Accent 3" w:semiHidden="0" w:uiPriority="60" w:unhideWhenUsed="0"/>
-    <w:lsdException w:name="Light List Accent 3" w:semiHidden="0" w:uiPriority="61" w:unhideWhenUsed="0"/>
-    <w:lsdException w:name="Light Grid Accent 3" w:semiHidden="0" w:uiPriority="62" w:unhideWhenUsed="0"/>
-    <w:lsdException w:name="Medium Shading 1 Accent 3" w:semiHidden="0" w:uiPriority="63" w:unhideWhenUsed="0"/>
-    <w:lsdException w:name="Medium Shading 2 Accent 3" w:semiHidden="0" w:uiPriority="64" w:unhideWhenUsed="0"/>
-    <w:lsdException w:name="Medium List 1 Accent 3" w:semiHidden="0" w:uiPriority="65" w:unhideWhenUsed="0"/>
-    <w:lsdException w:name="Medium List 2 Accent 3" w:semiHidden="0" w:uiPriority="66" w:unhideWhenUsed="0"/>
-    <w:lsdException w:name="Medium Grid 1 Accent 3" w:semiHidden="0" w:uiPriority="67" w:unhideWhenUsed="0"/>
-    <w:lsdException w:name="Medium Grid 2 Accent 3" w:semiHidden="0" w:uiPriority="68" w:unhideWhenUsed="0"/>
-    <w:lsdException w:name="Medium Grid 3 Accent 3" w:semiHidden="0" w:uiPriority="69" w:unhideWhenUsed="0"/>
-    <w:lsdException w:name="Dark List Accent 3" w:semiHidden="0" w:uiPriority="70" w:unhideWhenUsed="0"/>
-    <w:lsdException w:name="Colorful Shading Accent 3" w:semiHidden="0" w:uiPriority="71" w:unhideWhenUsed="0"/>
-    <w:lsdException w:name="Colorful List Accent 3" w:semiHidden="0" w:uiPriority="72" w:unhideWhenUsed="0"/>
-    <w:lsdException w:name="Colorful Grid Accent 3" w:semiHidden="0" w:uiPriority="73" w:unhideWhenUsed="0"/>
-    <w:lsdException w:name="Light Shading Accent 4" w:semiHidden="0" w:uiPriority="60" w:unhideWhenUsed="0"/>
-    <w:lsdException w:name="Light List Accent 4" w:semiHidden="0" w:uiPriority="61" w:unhideWhenUsed="0"/>
-    <w:lsdException w:name="Light Grid Accent 4" w:semiHidden="0" w:uiPriority="62" w:unhideWhenUsed="0"/>
-    <w:lsdException w:name="Medium Shading 1 Accent 4" w:semiHidden="0" w:uiPriority="63" w:unhideWhenUsed="0"/>
-    <w:lsdException w:name="Medium Shading 2 Accent 4" w:semiHidden="0" w:uiPriority="64" w:unhideWhenUsed="0"/>
-    <w:lsdException w:name="Medium List 1 Accent 4" w:semiHidden="0" w:uiPriority="65" w:unhideWhenUsed="0"/>
-    <w:lsdException w:name="Medium List 2 Accent 4" w:semiHidden="0" w:uiPriority="66" w:unhideWhenUsed="0"/>
-    <w:lsdException w:name="Medium Grid 1 Accent 4" w:semiHidden="0" w:uiPriority="67" w:unhideWhenUsed="0"/>
-    <w:lsdException w:name="Medium Grid 2 Accent 4" w:semiHidden="0" w:uiPriority="68" w:unhideWhenUsed="0"/>
-    <w:lsdException w:name="Medium Grid 3 Accent 4" w:semiHidden="0" w:uiPriority="69" w:unhideWhenUsed="0"/>
-    <w:lsdException w:name="Dark List Accent 4" w:semiHidden="0" w:uiPriority="70" w:unhideWhenUsed="0"/>
-    <w:lsdException w:name="Colorful Shading Accent 4" w:semiHidden="0" w:uiPriority="71" w:unhideWhenUsed="0"/>
-    <w:lsdException w:name="Colorful List Accent 4" w:semiHidden="0" w:uiPriority="72" w:unhideWhenUsed="0"/>
-    <w:lsdException w:name="Colorful Grid Accent 4" w:semiHidden="0" w:uiPriority="73" w:unhideWhenUsed="0"/>
-    <w:lsdException w:name="Light Shading Accent 5" w:semiHidden="0" w:uiPriority="60" w:unhideWhenUsed="0"/>
-    <w:lsdException w:name="Light List Accent 5" w:semiHidden="0" w:uiPriority="61" w:unhideWhenUsed="0"/>
-    <w:lsdException w:name="Light Grid Accent 5" w:semiHidden="0" w:uiPriority="62" w:unhideWhenUsed="0"/>
-    <w:lsdException w:name="Medium Shading 1 Accent 5" w:semiHidden="0" w:uiPriority="63" w:unhideWhenUsed="0"/>
-    <w:lsdException w:name="Medium Shading 2 Accent 5" w:semiHidden="0" w:uiPriority="64" w:unhideWhenUsed="0"/>
-    <w:lsdException w:name="Medium List 1 Accent 5" w:semiHidden="0" w:uiPriority="65" w:unhideWhenUsed="0"/>
-    <w:lsdException w:name="Medium List 2 Accent 5" w:semiHidden="0" w:uiPriority="66" w:unhideWhenUsed="0"/>
-    <w:lsdException w:name="Medium Grid 1 Accent 5" w:semiHidden="0" w:uiPriority="67" w:unhideWhenUsed="0"/>
-    <w:lsdException w:name="Medium Grid 2 Accent 5" w:semiHidden="0" w:uiPriority="68" w:unhideWhenUsed="0"/>
-    <w:lsdException w:name="Medium Grid 3 Accent 5" w:semiHidden="0" w:uiPriority="69" w:unhideWhenUsed="0"/>
-    <w:lsdException w:name="Dark List Accent 5" w:semiHidden="0" w:uiPriority="70" w:unhideWhenUsed="0"/>
-    <w:lsdException w:name="Colorful Shading Accent 5" w:semiHidden="0" w:uiPriority="71" w:unhideWhenUsed="0"/>
-    <w:lsdException w:name="Colorful List Accent 5" w:semiHidden="0" w:uiPriority="72" w:unhideWhenUsed="0"/>
-    <w:lsdException w:name="Colorful Grid Accent 5" w:semiHidden="0" w:uiPriority="73" w:unhideWhenUsed="0"/>
-    <w:lsdException w:name="Light Shading Accent 6" w:semiHidden="0" w:uiPriority="60" w:unhideWhenUsed="0"/>
-    <w:lsdException w:name="Light List Accent 6" w:semiHidden="0" w:uiPriority="61" w:unhideWhenUsed="0"/>
-    <w:lsdException w:name="Light Grid Accent 6" w:semiHidden="0" w:uiPriority="62" w:unhideWhenUsed="0"/>
-    <w:lsdException w:name="Medium Shading 1 Accent 6" w:semiHidden="0" w:uiPriority="63" w:unhideWhenUsed="0"/>
-    <w:lsdException w:name="Medium Shading 2 Accent 6" w:semiHidden="0" w:uiPriority="64" w:unhideWhenUsed="0"/>
-    <w:lsdException w:name="Medium List 1 Accent 6" w:semiHidden="0" w:uiPriority="65" w:unhideWhenUsed="0"/>
-    <w:lsdException w:name="Medium List 2 Accent 6" w:semiHidden="0" w:uiPriority="66" w:unhideWhenUsed="0"/>
-    <w:lsdException w:name="Medium Grid 1 Accent 6" w:semiHidden="0" w:uiPriority="67" w:unhideWhenUsed="0"/>
-    <w:lsdException w:name="Medium Grid 2 Accent 6" w:semiHidden="0" w:uiPriority="68" w:unhideWhenUsed="0"/>
-    <w:lsdException w:name="Medium Grid 3 Accent 6" w:semiHidden="0" w:uiPriority="69" w:unhideWhenUsed="0"/>
-    <w:lsdException w:name="Dark List Accent 6" w:semiHidden="0" w:uiPriority="70" w:unhideWhenUsed="0"/>
-    <w:lsdException w:name="Colorful Shading Accent 6" w:semiHidden="0" w:uiPriority="71" w:unhideWhenUsed="0"/>
-    <w:lsdException w:name="Colorful List Accent 6" w:semiHidden="0" w:uiPriority="72" w:unhideWhenUsed="0"/>
-    <w:lsdException w:name="Colorful Grid Accent 6" w:semiHidden="0" w:uiPriority="73" w:unhideWhenUsed="0"/>
-    <w:lsdException w:name="Subtle Emphasis" w:semiHidden="0" w:uiPriority="19" w:unhideWhenUsed="0" w:qFormat="1"/>
-    <w:lsdException w:name="Intense Emphasis" w:semiHidden="0" w:uiPriority="21" w:unhideWhenUsed="0" w:qFormat="1"/>
-    <w:lsdException w:name="Subtle Reference" w:semiHidden="0" w:uiPriority="31" w:unhideWhenUsed="0" w:qFormat="1"/>
-    <w:lsdException w:name="Intense Reference" w:semiHidden="0" w:uiPriority="32" w:unhideWhenUsed="0" w:qFormat="1"/>
-    <w:lsdException w:name="Book Title" w:semiHidden="0" w:uiPriority="33" w:unhideWhenUsed="0" w:qFormat="1"/>
-    <w:lsdException w:name="Bibliography" w:uiPriority="37"/>
-    <w:lsdException w:name="TOC Heading" w:uiPriority="39" w:qFormat="1"/>
-  </w:latentStyles>
-  <w:style w:type="paragraph" w:default="1" w:styleId="Normal">
-    <w:name w:val="Normal"/>
-    <w:qFormat/>
+  <w:style w:type="paragraph" w:styleId="Revision">
+    <w:name w:val="Revision"/>
+    <w:hidden/>
+    <w:uiPriority w:val="99"/>
+    <w:semiHidden/>
+    <w:rsid w:val="008E3D97"/>
   </w:style>
-  <w:style w:type="paragraph" w:styleId="Heading1">
-    <w:name w:val="heading 1"/>
-    <w:basedOn w:val="Normal"/>
-    <w:next w:val="Normal"/>
-    <w:link w:val="Heading1Char"/>
+  <w:style w:type="character" w:customStyle="1" w:styleId="Heading3Char">
+    <w:name w:val="Heading 3 Char"/>
+    <w:basedOn w:val="DefaultParagraphFont"/>
+    <w:link w:val="Heading3"/>
     <w:uiPriority w:val="9"/>
-    <w:qFormat/>
-    <w:rsid w:val="008445DD"/>
-    <w:pPr>
-      <w:keepNext/>
-      <w:keepLines/>
-      <w:spacing w:before="480"/>
-      <w:outlineLvl w:val="0"/>
-    </w:pPr>
+    <w:rsid w:val="008E3D97"/>
     <w:rPr>
       <w:rFonts w:asciiTheme="majorHAnsi" w:eastAsiaTheme="majorEastAsia" w:hAnsiTheme="majorHAnsi" w:cstheme="majorBidi"/>
-      <w:b/>
-      <w:bCs/>
-      <w:color w:val="345A8A" w:themeColor="accent1" w:themeShade="B5"/>
-      <w:sz w:val="32"/>
-      <w:szCs w:val="32"/>
+      <w:color w:val="243F60" w:themeColor="accent1" w:themeShade="7F"/>
     </w:rPr>
   </w:style>
-  <w:style w:type="paragraph" w:styleId="Heading2">
-    <w:name w:val="heading 2"/>
+  <w:style w:type="paragraph" w:styleId="NormalWeb">
+    <w:name w:val="Normal (Web)"/>
     <w:basedOn w:val="Normal"/>
-    <w:next w:val="Normal"/>
-    <w:link w:val="Heading2Char"/>
-    <w:uiPriority w:val="9"/>
-    <w:unhideWhenUsed/>
-    <w:qFormat/>
-    <w:rsid w:val="00DE0DEC"/>
-    <w:pPr>
-      <w:keepNext/>
-      <w:keepLines/>
-      <w:spacing w:before="200"/>
-      <w:outlineLvl w:val="1"/>
-    </w:pPr>
-    <w:rPr>
-      <w:rFonts w:asciiTheme="majorHAnsi" w:eastAsiaTheme="majorEastAsia" w:hAnsiTheme="majorHAnsi" w:cstheme="majorBidi"/>
-      <w:b/>
-      <w:bCs/>
-      <w:color w:val="4F81BD" w:themeColor="accent1"/>
-      <w:sz w:val="26"/>
-      <w:szCs w:val="26"/>
-    </w:rPr>
-  </w:style>
-  <w:style w:type="character" w:default="1" w:styleId="DefaultParagraphFont">
-    <w:name w:val="Default Paragraph Font"/>
-    <w:uiPriority w:val="1"/>
-    <w:semiHidden/>
-    <w:unhideWhenUsed/>
-  </w:style>
-  <w:style w:type="table" w:default="1" w:styleId="TableNormal">
-    <w:name w:val="Normal Table"/>
     <w:uiPriority w:val="99"/>
     <w:semiHidden/>
     <w:unhideWhenUsed/>
-    <w:tblPr>
-      <w:tblInd w:w="0" w:type="dxa"/>
-      <w:tblCellMar>
-        <w:top w:w="0" w:type="dxa"/>
-        <w:left w:w="108" w:type="dxa"/>
-        <w:bottom w:w="0" w:type="dxa"/>
-        <w:right w:w="108" w:type="dxa"/>
-      </w:tblCellMar>
-    </w:tblPr>
-  </w:style>
-  <w:style w:type="numbering" w:default="1" w:styleId="NoList">
-    <w:name w:val="No List"/>
-    <w:uiPriority w:val="99"/>
-    <w:semiHidden/>
-    <w:unhideWhenUsed/>
-  </w:style>
-  <w:style w:type="character" w:customStyle="1" w:styleId="code">
-    <w:name w:val="code"/>
-    <w:basedOn w:val="DefaultParagraphFont"/>
-    <w:uiPriority w:val="1"/>
-    <w:qFormat/>
-    <w:rsid w:val="00624673"/>
-    <w:rPr>
-      <w:rFonts w:ascii="Monaco" w:eastAsiaTheme="minorEastAsia" w:hAnsi="Monaco" w:cs="Monaco"/>
-      <w:color w:val="000000"/>
-      <w:sz w:val="20"/>
-      <w:szCs w:val="20"/>
-      <w:lang w:val="en-US"/>
-    </w:rPr>
-  </w:style>
-  <w:style w:type="paragraph" w:styleId="FootnoteText">
-    <w:name w:val="footnote text"/>
-    <w:basedOn w:val="Normal"/>
-    <w:link w:val="FootnoteTextChar"/>
-    <w:uiPriority w:val="99"/>
-    <w:unhideWhenUsed/>
-    <w:qFormat/>
-    <w:rsid w:val="00F33A0C"/>
-    <w:rPr>
-      <w:rFonts w:ascii="Cambria" w:eastAsia="Cambria" w:hAnsi="Cambria" w:cs="Times New Roman"/>
-      <w:sz w:val="16"/>
-      <w:szCs w:val="18"/>
-    </w:rPr>
-  </w:style>
-  <w:style w:type="character" w:customStyle="1" w:styleId="FootnoteTextChar">
-    <w:name w:val="Footnote Text Char"/>
-    <w:basedOn w:val="DefaultParagraphFont"/>
-    <w:link w:val="FootnoteText"/>
-    <w:uiPriority w:val="99"/>
-    <w:rsid w:val="00F33A0C"/>
-    <w:rPr>
-      <w:rFonts w:ascii="Cambria" w:eastAsia="Cambria" w:hAnsi="Cambria" w:cs="Times New Roman"/>
-      <w:sz w:val="16"/>
-      <w:szCs w:val="18"/>
-    </w:rPr>
-  </w:style>
-  <w:style w:type="paragraph" w:styleId="BalloonText">
-    <w:name w:val="Balloon Text"/>
-    <w:basedOn w:val="Normal"/>
-    <w:link w:val="BalloonTextChar"/>
-    <w:uiPriority w:val="99"/>
-    <w:semiHidden/>
-    <w:unhideWhenUsed/>
-    <w:rsid w:val="00644AD3"/>
-    <w:rPr>
-      <w:rFonts w:ascii="Lucida Grande" w:hAnsi="Lucida Grande" w:cs="Lucida Grande"/>
-      <w:sz w:val="18"/>
-      <w:szCs w:val="18"/>
-    </w:rPr>
-  </w:style>
-  <w:style w:type="character" w:customStyle="1" w:styleId="BalloonTextChar">
-    <w:name w:val="Balloon Text Char"/>
-    <w:basedOn w:val="DefaultParagraphFont"/>
-    <w:link w:val="BalloonText"/>
-    <w:uiPriority w:val="99"/>
-    <w:semiHidden/>
-    <w:rsid w:val="00644AD3"/>
-    <w:rPr>
-      <w:rFonts w:ascii="Lucida Grande" w:hAnsi="Lucida Grande" w:cs="Lucida Grande"/>
-      <w:sz w:val="18"/>
-      <w:szCs w:val="18"/>
-    </w:rPr>
-  </w:style>
-  <w:style w:type="character" w:customStyle="1" w:styleId="Heading2Char">
-    <w:name w:val="Heading 2 Char"/>
-    <w:basedOn w:val="DefaultParagraphFont"/>
-    <w:link w:val="Heading2"/>
-    <w:uiPriority w:val="9"/>
-    <w:rsid w:val="00DE0DEC"/>
-    <w:rPr>
-      <w:rFonts w:asciiTheme="majorHAnsi" w:eastAsiaTheme="majorEastAsia" w:hAnsiTheme="majorHAnsi" w:cstheme="majorBidi"/>
-      <w:b/>
-      <w:bCs/>
-      <w:color w:val="4F81BD" w:themeColor="accent1"/>
-      <w:sz w:val="26"/>
-      <w:szCs w:val="26"/>
-    </w:rPr>
-  </w:style>
-  <w:style w:type="paragraph" w:styleId="ListParagraph">
-    <w:name w:val="List Paragraph"/>
-    <w:basedOn w:val="Normal"/>
-    <w:uiPriority w:val="34"/>
-    <w:qFormat/>
-    <w:rsid w:val="00DF7A9F"/>
+    <w:rsid w:val="008E3D97"/>
     <w:pPr>
-      <w:ind w:left="720"/>
-      <w:contextualSpacing/>
-    </w:pPr>
-  </w:style>
-  <w:style w:type="character" w:customStyle="1" w:styleId="Heading1Char">
-    <w:name w:val="Heading 1 Char"/>
-    <w:basedOn w:val="DefaultParagraphFont"/>
-    <w:link w:val="Heading1"/>
-    <w:uiPriority w:val="9"/>
-    <w:rsid w:val="008445DD"/>
-    <w:rPr>
-      <w:rFonts w:asciiTheme="majorHAnsi" w:eastAsiaTheme="majorEastAsia" w:hAnsiTheme="majorHAnsi" w:cstheme="majorBidi"/>
-      <w:b/>
-      <w:bCs/>
-      <w:color w:val="345A8A" w:themeColor="accent1" w:themeShade="B5"/>
-      <w:sz w:val="32"/>
-      <w:szCs w:val="32"/>
-    </w:rPr>
-  </w:style>
-  <w:style w:type="paragraph" w:styleId="Title">
-    <w:name w:val="Title"/>
-    <w:basedOn w:val="Normal"/>
-    <w:next w:val="Normal"/>
-    <w:link w:val="TitleChar"/>
-    <w:uiPriority w:val="10"/>
-    <w:qFormat/>
-    <w:rsid w:val="00D55210"/>
-    <w:pPr>
-      <w:pBdr>
-        <w:bottom w:val="single" w:sz="8" w:space="4" w:color="4F81BD" w:themeColor="accent1"/>
-      </w:pBdr>
-      <w:spacing w:after="300"/>
-      <w:contextualSpacing/>
+      <w:spacing w:before="100" w:beforeAutospacing="1" w:after="100" w:afterAutospacing="1"/>
     </w:pPr>
     <w:rPr>
-      <w:rFonts w:asciiTheme="majorHAnsi" w:eastAsiaTheme="majorEastAsia" w:hAnsiTheme="majorHAnsi" w:cstheme="majorBidi"/>
-      <w:color w:val="17365D" w:themeColor="text2" w:themeShade="BF"/>
-      <w:spacing w:val="5"/>
-      <w:kern w:val="28"/>
-      <w:sz w:val="52"/>
-      <w:szCs w:val="52"/>
-    </w:rPr>
-  </w:style>
-  <w:style w:type="character" w:customStyle="1" w:styleId="TitleChar">
-    <w:name w:val="Title Char"/>
-    <w:basedOn w:val="DefaultParagraphFont"/>
-    <w:link w:val="Title"/>
-    <w:uiPriority w:val="10"/>
-    <w:rsid w:val="00D55210"/>
-    <w:rPr>
-      <w:rFonts w:asciiTheme="majorHAnsi" w:eastAsiaTheme="majorEastAsia" w:hAnsiTheme="majorHAnsi" w:cstheme="majorBidi"/>
-      <w:color w:val="17365D" w:themeColor="text2" w:themeShade="BF"/>
-      <w:spacing w:val="5"/>
-      <w:kern w:val="28"/>
-      <w:sz w:val="52"/>
-      <w:szCs w:val="52"/>
-    </w:rPr>
-  </w:style>
-  <w:style w:type="character" w:styleId="CommentReference">
-    <w:name w:val="annotation reference"/>
-    <w:basedOn w:val="DefaultParagraphFont"/>
-    <w:uiPriority w:val="99"/>
-    <w:semiHidden/>
-    <w:unhideWhenUsed/>
-    <w:rsid w:val="003D786C"/>
-    <w:rPr>
-      <w:sz w:val="18"/>
-      <w:szCs w:val="18"/>
-    </w:rPr>
-  </w:style>
-  <w:style w:type="paragraph" w:styleId="CommentText">
-    <w:name w:val="annotation text"/>
-    <w:basedOn w:val="Normal"/>
-    <w:link w:val="CommentTextChar"/>
-    <w:uiPriority w:val="99"/>
-    <w:semiHidden/>
-    <w:unhideWhenUsed/>
-    <w:rsid w:val="003D786C"/>
-  </w:style>
-  <w:style w:type="character" w:customStyle="1" w:styleId="CommentTextChar">
-    <w:name w:val="Comment Text Char"/>
-    <w:basedOn w:val="DefaultParagraphFont"/>
-    <w:link w:val="CommentText"/>
-    <w:uiPriority w:val="99"/>
-    <w:semiHidden/>
-    <w:rsid w:val="003D786C"/>
-  </w:style>
-  <w:style w:type="paragraph" w:styleId="CommentSubject">
-    <w:name w:val="annotation subject"/>
-    <w:basedOn w:val="CommentText"/>
-    <w:next w:val="CommentText"/>
-    <w:link w:val="CommentSubjectChar"/>
-    <w:uiPriority w:val="99"/>
-    <w:semiHidden/>
-    <w:unhideWhenUsed/>
-    <w:rsid w:val="003D786C"/>
-    <w:rPr>
-      <w:b/>
-      <w:bCs/>
-      <w:sz w:val="20"/>
-      <w:szCs w:val="20"/>
-    </w:rPr>
-  </w:style>
-  <w:style w:type="character" w:customStyle="1" w:styleId="CommentSubjectChar">
-    <w:name w:val="Comment Subject Char"/>
-    <w:basedOn w:val="CommentTextChar"/>
-    <w:link w:val="CommentSubject"/>
-    <w:uiPriority w:val="99"/>
-    <w:semiHidden/>
-    <w:rsid w:val="003D786C"/>
-    <w:rPr>
-      <w:b/>
-      <w:bCs/>
-      <w:sz w:val="20"/>
-      <w:szCs w:val="20"/>
+      <w:rFonts w:ascii="Times New Roman" w:hAnsi="Times New Roman" w:cs="Times New Roman"/>
+      <w:lang w:eastAsia="en-GB"/>
     </w:rPr>
   </w:style>
 </w:styles>

</xml_diff>

<commit_message>
update semantics description add outline for ACM tosem paper
</commit_message>
<xml_diff>
--- a/manuscripts/IFM2017/SCXMLsemanticsInEvent-B.docx
+++ b/manuscripts/IFM2017/SCXMLsemanticsInEvent-B.docx
@@ -71,6 +71,11 @@
       </w:r>
     </w:p>
     <w:p>
+      <w:pPr>
+        <w:rPr>
+          <w:ins w:id="0" w:author="Colin Snook" w:date="2017-05-19T09:39:00Z"/>
+        </w:rPr>
+      </w:pPr>
       <w:r>
         <w:t xml:space="preserve">Our </w:t>
       </w:r>
@@ -80,6 +85,25 @@
       <w:r>
         <w:t>interpretation is as follows</w:t>
       </w:r>
+    </w:p>
+    <w:p>
+      <w:pPr>
+        <w:rPr>
+          <w:ins w:id="1" w:author="Colin Snook" w:date="2017-05-19T09:39:00Z"/>
+        </w:rPr>
+      </w:pPr>
+    </w:p>
+    <w:p>
+      <w:pPr>
+        <w:rPr>
+          <w:ins w:id="2" w:author="Colin Snook" w:date="2017-05-19T09:39:00Z"/>
+        </w:rPr>
+      </w:pPr>
+      <w:ins w:id="3" w:author="Colin Snook" w:date="2017-05-19T09:39:00Z">
+        <w:r>
+          <w:t>OLD version:</w:t>
+        </w:r>
+      </w:ins>
     </w:p>
     <w:p>
       <w:pPr>
@@ -89,17 +113,133 @@
           <w:numId w:val="2"/>
         </w:numPr>
         <w:rPr>
-          <w:lang w:val="en-US"/>
-        </w:rPr>
-      </w:pPr>
-      <w:proofErr w:type="spellStart"/>
-      <w:r>
-        <w:rPr>
-          <w:lang w:val="en-US"/>
-        </w:rPr>
-        <w:t>Initialise</w:t>
-      </w:r>
-      <w:proofErr w:type="spellEnd"/>
+          <w:ins w:id="4" w:author="Colin Snook" w:date="2017-05-19T09:39:00Z"/>
+          <w:lang w:val="en-US"/>
+        </w:rPr>
+      </w:pPr>
+      <w:ins w:id="5" w:author="Colin Snook" w:date="2017-05-19T09:39:00Z">
+        <w:r>
+          <w:rPr>
+            <w:lang w:val="en-US"/>
+          </w:rPr>
+          <w:t>Take one of the following options:</w:t>
+        </w:r>
+      </w:ins>
+    </w:p>
+    <w:p>
+      <w:pPr>
+        <w:pStyle w:val="ListParagraph"/>
+        <w:numPr>
+          <w:ilvl w:val="1"/>
+          <w:numId w:val="2"/>
+        </w:numPr>
+        <w:rPr>
+          <w:ins w:id="6" w:author="Colin Snook" w:date="2017-05-19T09:39:00Z"/>
+          <w:lang w:val="en-US"/>
+        </w:rPr>
+      </w:pPr>
+      <w:ins w:id="7" w:author="Colin Snook" w:date="2017-05-19T09:39:00Z">
+        <w:r>
+          <w:rPr>
+            <w:lang w:val="en-US"/>
+          </w:rPr>
+          <w:t xml:space="preserve">If the external queue is not </w:t>
+        </w:r>
+        <w:proofErr w:type="gramStart"/>
+        <w:r>
+          <w:rPr>
+            <w:lang w:val="en-US"/>
+          </w:rPr>
+          <w:t xml:space="preserve">empty, </w:t>
+        </w:r>
+        <w:r>
+          <w:rPr>
+            <w:lang w:val="en-US"/>
+          </w:rPr>
+          <w:t xml:space="preserve"> t</w:t>
+        </w:r>
+        <w:r>
+          <w:rPr>
+            <w:lang w:val="en-US"/>
+          </w:rPr>
+          <w:t>ake</w:t>
+        </w:r>
+        <w:proofErr w:type="gramEnd"/>
+        <w:r>
+          <w:rPr>
+            <w:lang w:val="en-US"/>
+          </w:rPr>
+          <w:t xml:space="preserve"> one event from the internal queue and fire the set of transitions that are enabled by it at that time. I.e. they must be enabled at the time it checks, not subsequently after firing one or more of the set of transitions.</w:t>
+        </w:r>
+      </w:ins>
+    </w:p>
+    <w:p>
+      <w:pPr>
+        <w:pStyle w:val="ListParagraph"/>
+        <w:numPr>
+          <w:ilvl w:val="1"/>
+          <w:numId w:val="2"/>
+        </w:numPr>
+        <w:rPr>
+          <w:ins w:id="8" w:author="Colin Snook" w:date="2017-05-19T09:39:00Z"/>
+          <w:lang w:val="en-US"/>
+        </w:rPr>
+      </w:pPr>
+      <w:ins w:id="9" w:author="Colin Snook" w:date="2017-05-19T09:39:00Z">
+        <w:r>
+          <w:rPr>
+            <w:lang w:val="en-US"/>
+          </w:rPr>
+          <w:t xml:space="preserve">If </w:t>
+        </w:r>
+        <w:r>
+          <w:rPr>
+            <w:lang w:val="en-US"/>
+          </w:rPr>
+          <w:t xml:space="preserve">the internal queue is empty but </w:t>
+        </w:r>
+        <w:r>
+          <w:rPr>
+            <w:lang w:val="en-US"/>
+          </w:rPr>
+          <w:t xml:space="preserve">the external queue is not empty, take one event from the external queue and fire the set of transitions that are enabled by it at that time. </w:t>
+        </w:r>
+        <w:proofErr w:type="gramStart"/>
+        <w:r>
+          <w:rPr>
+            <w:lang w:val="en-US"/>
+          </w:rPr>
+          <w:t>Again</w:t>
+        </w:r>
+        <w:proofErr w:type="gramEnd"/>
+        <w:r>
+          <w:rPr>
+            <w:lang w:val="en-US"/>
+          </w:rPr>
+          <w:t xml:space="preserve"> they must be enabled at the time it checks, not subsequently after firing one or more of the set of transitions.</w:t>
+        </w:r>
+      </w:ins>
+    </w:p>
+    <w:p>
+      <w:pPr>
+        <w:pStyle w:val="ListParagraph"/>
+        <w:numPr>
+          <w:ilvl w:val="1"/>
+          <w:numId w:val="2"/>
+        </w:numPr>
+        <w:rPr>
+          <w:ins w:id="10" w:author="Colin Snook" w:date="2017-05-19T09:39:00Z"/>
+          <w:lang w:val="en-US"/>
+        </w:rPr>
+      </w:pPr>
+      <w:ins w:id="11" w:author="Colin Snook" w:date="2017-05-19T09:39:00Z">
+        <w:r>
+          <w:rPr>
+            <w:lang w:val="en-US"/>
+          </w:rPr>
+          <w:t>If the internal and external queues are both empty proceed to step 2)</w:t>
+        </w:r>
+      </w:ins>
     </w:p>
     <w:p>
       <w:pPr>
@@ -109,6 +249,89 @@
           <w:numId w:val="2"/>
         </w:numPr>
         <w:rPr>
+          <w:ins w:id="12" w:author="Colin Snook" w:date="2017-05-19T09:39:00Z"/>
+          <w:lang w:val="en-US"/>
+        </w:rPr>
+      </w:pPr>
+      <w:ins w:id="13" w:author="Colin Snook" w:date="2017-05-19T09:39:00Z">
+        <w:r>
+          <w:rPr>
+            <w:lang w:val="en-US"/>
+          </w:rPr>
+          <w:t xml:space="preserve">Fire the set of un-triggered transitions that are enabled after step 1). </w:t>
+        </w:r>
+        <w:proofErr w:type="gramStart"/>
+        <w:r>
+          <w:rPr>
+            <w:lang w:val="en-US"/>
+          </w:rPr>
+          <w:t>Again</w:t>
+        </w:r>
+        <w:proofErr w:type="gramEnd"/>
+        <w:r>
+          <w:rPr>
+            <w:lang w:val="en-US"/>
+          </w:rPr>
+          <w:t xml:space="preserve"> they must be enabled at the time it checks, not subsequently.</w:t>
+        </w:r>
+      </w:ins>
+    </w:p>
+    <w:p>
+      <w:pPr>
+        <w:pStyle w:val="ListParagraph"/>
+        <w:numPr>
+          <w:ilvl w:val="0"/>
+          <w:numId w:val="2"/>
+        </w:numPr>
+        <w:rPr>
+          <w:ins w:id="14" w:author="Colin Snook" w:date="2017-05-19T09:39:00Z"/>
+        </w:rPr>
+      </w:pPr>
+      <w:ins w:id="15" w:author="Colin Snook" w:date="2017-05-19T09:39:00Z">
+        <w:r>
+          <w:rPr>
+            <w:lang w:val="en-US"/>
+          </w:rPr>
+          <w:t>repeat from 1)  </w:t>
+        </w:r>
+      </w:ins>
+    </w:p>
+    <w:p>
+      <w:pPr>
+        <w:rPr>
+          <w:ins w:id="16" w:author="Colin Snook" w:date="2017-05-19T09:39:00Z"/>
+        </w:rPr>
+      </w:pPr>
+    </w:p>
+    <w:p/>
+    <w:p>
+      <w:pPr>
+        <w:pStyle w:val="ListParagraph"/>
+        <w:numPr>
+          <w:ilvl w:val="0"/>
+          <w:numId w:val="2"/>
+        </w:numPr>
+        <w:rPr>
+          <w:lang w:val="en-US"/>
+        </w:rPr>
+      </w:pPr>
+      <w:proofErr w:type="spellStart"/>
+      <w:r>
+        <w:rPr>
+          <w:lang w:val="en-US"/>
+        </w:rPr>
+        <w:t>Initialise</w:t>
+      </w:r>
+      <w:proofErr w:type="spellEnd"/>
+    </w:p>
+    <w:p>
+      <w:pPr>
+        <w:pStyle w:val="ListParagraph"/>
+        <w:numPr>
+          <w:ilvl w:val="0"/>
+          <w:numId w:val="2"/>
+        </w:numPr>
+        <w:rPr>
           <w:lang w:val="en-US"/>
         </w:rPr>
       </w:pPr>
@@ -134,39 +357,109 @@
         <w:rPr>
           <w:lang w:val="en-US"/>
         </w:rPr>
-        <w:t xml:space="preserve">If the external queue is not </w:t>
-      </w:r>
-      <w:proofErr w:type="gramStart"/>
-      <w:r>
-        <w:rPr>
-          <w:lang w:val="en-US"/>
-        </w:rPr>
-        <w:t xml:space="preserve">empty, </w:t>
-      </w:r>
-      <w:r>
-        <w:rPr>
-          <w:lang w:val="en-US"/>
-        </w:rPr>
-        <w:t xml:space="preserve"> t</w:t>
-      </w:r>
-      <w:r>
-        <w:rPr>
-          <w:lang w:val="en-US"/>
-        </w:rPr>
-        <w:t>ake</w:t>
-      </w:r>
-      <w:proofErr w:type="gramEnd"/>
-      <w:r>
-        <w:rPr>
-          <w:lang w:val="en-US"/>
-        </w:rPr>
-        <w:t xml:space="preserve"> one event from the internal queue and fire the set of transitions that are </w:t>
-      </w:r>
-      <w:r>
-        <w:rPr>
-          <w:lang w:val="en-US"/>
-        </w:rPr>
-        <w:t>enabled by it at that time. I.e. they must be enabled at the time it checks, not subsequently after firing one or more of the set of transitions.</w:t>
+        <w:t>If the</w:t>
+      </w:r>
+      <w:ins w:id="17" w:author="Colin Snook" w:date="2017-05-19T09:39:00Z">
+        <w:r>
+          <w:rPr>
+            <w:lang w:val="en-US"/>
+          </w:rPr>
+          <w:t xml:space="preserve">re are </w:t>
+        </w:r>
+      </w:ins>
+      <w:ins w:id="18" w:author="Colin Snook" w:date="2017-05-19T09:59:00Z">
+        <w:r>
+          <w:rPr>
+            <w:lang w:val="en-US"/>
+          </w:rPr>
+          <w:t xml:space="preserve">any </w:t>
+        </w:r>
+      </w:ins>
+      <w:proofErr w:type="spellStart"/>
+      <w:ins w:id="19" w:author="Colin Snook" w:date="2017-05-19T09:39:00Z">
+        <w:r>
+          <w:rPr>
+            <w:lang w:val="en-US"/>
+          </w:rPr>
+          <w:t>untriggered</w:t>
+        </w:r>
+        <w:proofErr w:type="spellEnd"/>
+        <w:r>
+          <w:rPr>
+            <w:lang w:val="en-US"/>
+          </w:rPr>
+          <w:t xml:space="preserve"> transitions that are enabled</w:t>
+        </w:r>
+      </w:ins>
+      <w:ins w:id="20" w:author="Colin Snook" w:date="2017-05-19T09:53:00Z">
+        <w:r>
+          <w:rPr>
+            <w:lang w:val="en-US"/>
+          </w:rPr>
+          <w:t xml:space="preserve"> </w:t>
+        </w:r>
+      </w:ins>
+      <w:ins w:id="21" w:author="Colin Snook" w:date="2017-05-19T10:00:00Z">
+        <w:r>
+          <w:rPr>
+            <w:lang w:val="en-US"/>
+          </w:rPr>
+          <w:t>fire</w:t>
+        </w:r>
+      </w:ins>
+      <w:ins w:id="22" w:author="Colin Snook" w:date="2017-05-19T09:53:00Z">
+        <w:r>
+          <w:rPr>
+            <w:lang w:val="en-US"/>
+          </w:rPr>
+          <w:t xml:space="preserve"> these </w:t>
+        </w:r>
+      </w:ins>
+      <w:del w:id="23" w:author="Colin Snook" w:date="2017-05-19T09:58:00Z">
+        <w:r>
+          <w:rPr>
+            <w:lang w:val="en-US"/>
+          </w:rPr>
+          <w:delText xml:space="preserve"> external queue is not empty, </w:delText>
+        </w:r>
+        <w:r>
+          <w:rPr>
+            <w:lang w:val="en-US"/>
+          </w:rPr>
+          <w:delText xml:space="preserve"> t</w:delText>
+        </w:r>
+        <w:r>
+          <w:rPr>
+            <w:lang w:val="en-US"/>
+          </w:rPr>
+          <w:delText xml:space="preserve">ake one event from the internal queue and fire the set of </w:delText>
+        </w:r>
+      </w:del>
+      <w:r>
+        <w:rPr>
+          <w:lang w:val="en-US"/>
+        </w:rPr>
+        <w:t xml:space="preserve">transitions that are </w:t>
+      </w:r>
+      <w:r>
+        <w:rPr>
+          <w:lang w:val="en-US"/>
+        </w:rPr>
+        <w:t xml:space="preserve">enabled </w:t>
+      </w:r>
+      <w:del w:id="24" w:author="Colin Snook" w:date="2017-05-19T09:58:00Z">
+        <w:r>
+          <w:rPr>
+            <w:lang w:val="en-US"/>
+          </w:rPr>
+          <w:delText xml:space="preserve">by it </w:delText>
+        </w:r>
+      </w:del>
+      <w:r>
+        <w:rPr>
+          <w:lang w:val="en-US"/>
+        </w:rPr>
+        <w:t>at that time. I.e. they must be enabled at the time it checks, not subsequently after firing one or more of the set of transitions.</w:t>
       </w:r>
     </w:p>
     <w:p>
@@ -190,13 +483,97 @@
         <w:rPr>
           <w:lang w:val="en-US"/>
         </w:rPr>
-        <w:t xml:space="preserve">the internal queue is empty but </w:t>
-      </w:r>
-      <w:r>
-        <w:rPr>
-          <w:lang w:val="en-US"/>
-        </w:rPr>
-        <w:t>the external queue is not empty, take one event from the external queue and fire the set of transitions that are enabled by it at that time. Again they must be enabled at the time it checks, not subsequently after firing one or more of the set of transitions.</w:t>
+        <w:t>the</w:t>
+      </w:r>
+      <w:ins w:id="25" w:author="Colin Snook" w:date="2017-05-19T09:59:00Z">
+        <w:r>
+          <w:rPr>
+            <w:lang w:val="en-US"/>
+          </w:rPr>
+          <w:t xml:space="preserve">re are no </w:t>
+        </w:r>
+        <w:proofErr w:type="spellStart"/>
+        <w:r>
+          <w:rPr>
+            <w:lang w:val="en-US"/>
+          </w:rPr>
+          <w:t>untriggered</w:t>
+        </w:r>
+        <w:proofErr w:type="spellEnd"/>
+        <w:r>
+          <w:rPr>
+            <w:lang w:val="en-US"/>
+          </w:rPr>
+          <w:t xml:space="preserve"> transitions that are enabled and the</w:t>
+        </w:r>
+      </w:ins>
+      <w:r>
+        <w:rPr>
+          <w:lang w:val="en-US"/>
+        </w:rPr>
+        <w:t xml:space="preserve"> internal queue is </w:t>
+      </w:r>
+      <w:ins w:id="26" w:author="Colin Snook" w:date="2017-05-19T09:59:00Z">
+        <w:r>
+          <w:rPr>
+            <w:lang w:val="en-US"/>
+          </w:rPr>
+          <w:t xml:space="preserve">not </w:t>
+        </w:r>
+      </w:ins>
+      <w:r>
+        <w:rPr>
+          <w:lang w:val="en-US"/>
+        </w:rPr>
+        <w:t>empty</w:t>
+      </w:r>
+      <w:del w:id="27" w:author="Colin Snook" w:date="2017-05-19T09:59:00Z">
+        <w:r>
+          <w:rPr>
+            <w:lang w:val="en-US"/>
+          </w:rPr>
+          <w:delText xml:space="preserve"> but </w:delText>
+        </w:r>
+        <w:r>
+          <w:rPr>
+            <w:lang w:val="en-US"/>
+          </w:rPr>
+          <w:delText>the external queue is not empty</w:delText>
+        </w:r>
+      </w:del>
+      <w:r>
+        <w:rPr>
+          <w:lang w:val="en-US"/>
+        </w:rPr>
+        <w:t xml:space="preserve">, take one event from the </w:t>
+      </w:r>
+      <w:del w:id="28" w:author="Colin Snook" w:date="2017-05-19T09:59:00Z">
+        <w:r>
+          <w:rPr>
+            <w:lang w:val="en-US"/>
+          </w:rPr>
+          <w:delText xml:space="preserve">external </w:delText>
+        </w:r>
+      </w:del>
+      <w:ins w:id="29" w:author="Colin Snook" w:date="2017-05-19T09:59:00Z">
+        <w:r>
+          <w:rPr>
+            <w:lang w:val="en-US"/>
+          </w:rPr>
+          <w:t>in</w:t>
+        </w:r>
+        <w:r>
+          <w:rPr>
+            <w:lang w:val="en-US"/>
+          </w:rPr>
+          <w:t xml:space="preserve">ternal </w:t>
+        </w:r>
+      </w:ins>
+      <w:r>
+        <w:rPr>
+          <w:lang w:val="en-US"/>
+        </w:rPr>
+        <w:t>queue and fire the set of transitions that are enabled by it at that time. Again they must be enabled at the time it checks, not subsequently after firing one or more of the set of transitions.</w:t>
       </w:r>
     </w:p>
     <w:p>
@@ -207,27 +584,146 @@
           <w:numId w:val="2"/>
         </w:numPr>
         <w:rPr>
-          <w:lang w:val="en-US"/>
-        </w:rPr>
-      </w:pPr>
-      <w:r>
-        <w:rPr>
-          <w:lang w:val="en-US"/>
-        </w:rPr>
-        <w:t xml:space="preserve">If the internal and external queues </w:t>
-      </w:r>
-      <w:r>
-        <w:rPr>
-          <w:lang w:val="en-US"/>
-        </w:rPr>
-        <w:t>are both empty proceed to step 2</w:t>
-      </w:r>
-      <w:r>
-        <w:rPr>
-          <w:lang w:val="en-US"/>
-        </w:rPr>
-        <w:t>)</w:t>
-      </w:r>
+          <w:ins w:id="30" w:author="Colin Snook" w:date="2017-05-19T10:00:00Z"/>
+          <w:lang w:val="en-US"/>
+        </w:rPr>
+      </w:pPr>
+      <w:ins w:id="31" w:author="Colin Snook" w:date="2017-05-19T10:00:00Z">
+        <w:r>
+          <w:rPr>
+            <w:lang w:val="en-US"/>
+          </w:rPr>
+          <w:t xml:space="preserve">If </w:t>
+        </w:r>
+        <w:r>
+          <w:rPr>
+            <w:lang w:val="en-US"/>
+          </w:rPr>
+          <w:t xml:space="preserve">there are no </w:t>
+        </w:r>
+        <w:proofErr w:type="spellStart"/>
+        <w:r>
+          <w:rPr>
+            <w:lang w:val="en-US"/>
+          </w:rPr>
+          <w:t>untriggered</w:t>
+        </w:r>
+        <w:proofErr w:type="spellEnd"/>
+        <w:r>
+          <w:rPr>
+            <w:lang w:val="en-US"/>
+          </w:rPr>
+          <w:t xml:space="preserve"> transitions</w:t>
+        </w:r>
+        <w:r>
+          <w:rPr>
+            <w:lang w:val="en-US"/>
+          </w:rPr>
+          <w:t xml:space="preserve"> </w:t>
+        </w:r>
+        <w:r>
+          <w:rPr>
+            <w:lang w:val="en-US"/>
+          </w:rPr>
+          <w:t>that are enabled and the internal queue is empty</w:t>
+        </w:r>
+      </w:ins>
+      <w:ins w:id="32" w:author="Colin Snook" w:date="2017-05-19T10:02:00Z">
+        <w:r>
+          <w:rPr>
+            <w:lang w:val="en-US"/>
+          </w:rPr>
+          <w:t xml:space="preserve"> and the external Q is not empty</w:t>
+        </w:r>
+      </w:ins>
+      <w:ins w:id="33" w:author="Colin Snook" w:date="2017-05-19T10:00:00Z">
+        <w:r>
+          <w:rPr>
+            <w:lang w:val="en-US"/>
+          </w:rPr>
+          <w:t xml:space="preserve">, take one event from the </w:t>
+        </w:r>
+        <w:r>
+          <w:rPr>
+            <w:lang w:val="en-US"/>
+          </w:rPr>
+          <w:t>ex</w:t>
+        </w:r>
+        <w:r>
+          <w:rPr>
+            <w:lang w:val="en-US"/>
+          </w:rPr>
+          <w:t xml:space="preserve">ternal </w:t>
+        </w:r>
+        <w:r>
+          <w:rPr>
+            <w:lang w:val="en-US"/>
+          </w:rPr>
+          <w:t xml:space="preserve">queue and fire the set of transitions that </w:t>
+        </w:r>
+        <w:bookmarkStart w:id="34" w:name="_GoBack"/>
+        <w:r>
+          <w:rPr>
+            <w:lang w:val="en-US"/>
+          </w:rPr>
+          <w:t xml:space="preserve">are enabled by it at that time. </w:t>
+        </w:r>
+        <w:proofErr w:type="gramStart"/>
+        <w:r>
+          <w:rPr>
+            <w:lang w:val="en-US"/>
+          </w:rPr>
+          <w:t>Again</w:t>
+        </w:r>
+        <w:proofErr w:type="gramEnd"/>
+        <w:r>
+          <w:rPr>
+            <w:lang w:val="en-US"/>
+          </w:rPr>
+          <w:t xml:space="preserve"> they must be enabled at the </w:t>
+        </w:r>
+        <w:bookmarkEnd w:id="34"/>
+        <w:r>
+          <w:rPr>
+            <w:lang w:val="en-US"/>
+          </w:rPr>
+          <w:lastRenderedPageBreak/>
+          <w:t>time it checks, not subsequently after firing one or more of the set of transitions.</w:t>
+        </w:r>
+      </w:ins>
+    </w:p>
+    <w:p>
+      <w:pPr>
+        <w:pStyle w:val="ListParagraph"/>
+        <w:numPr>
+          <w:ilvl w:val="1"/>
+          <w:numId w:val="2"/>
+        </w:numPr>
+        <w:rPr>
+          <w:del w:id="35" w:author="Colin Snook" w:date="2017-05-19T10:00:00Z"/>
+          <w:lang w:val="en-US"/>
+        </w:rPr>
+      </w:pPr>
+      <w:del w:id="36" w:author="Colin Snook" w:date="2017-05-19T10:00:00Z">
+        <w:r>
+          <w:rPr>
+            <w:lang w:val="en-US"/>
+          </w:rPr>
+          <w:delText xml:space="preserve">If the internal and external queues </w:delText>
+        </w:r>
+        <w:r>
+          <w:rPr>
+            <w:lang w:val="en-US"/>
+          </w:rPr>
+          <w:delText>are both empty proceed to step 2</w:delText>
+        </w:r>
+        <w:r>
+          <w:rPr>
+            <w:lang w:val="en-US"/>
+          </w:rPr>
+          <w:delText>)</w:delText>
+        </w:r>
+      </w:del>
     </w:p>
     <w:p>
       <w:pPr>
@@ -237,63 +733,66 @@
           <w:numId w:val="2"/>
         </w:numPr>
         <w:rPr>
-          <w:lang w:val="en-US"/>
-        </w:rPr>
-      </w:pPr>
-      <w:r>
-        <w:rPr>
-          <w:lang w:val="en-US"/>
-        </w:rPr>
-        <w:t>F</w:t>
-      </w:r>
-      <w:r>
-        <w:rPr>
-          <w:lang w:val="en-US"/>
-        </w:rPr>
-        <w:t xml:space="preserve">ire </w:t>
-      </w:r>
-      <w:r>
-        <w:rPr>
-          <w:lang w:val="en-US"/>
-        </w:rPr>
-        <w:t xml:space="preserve">the set of </w:t>
-      </w:r>
-      <w:r>
-        <w:rPr>
-          <w:lang w:val="en-US"/>
-        </w:rPr>
-        <w:t>un</w:t>
-      </w:r>
-      <w:r>
-        <w:rPr>
-          <w:lang w:val="en-US"/>
-        </w:rPr>
-        <w:t>-</w:t>
-      </w:r>
-      <w:r>
-        <w:rPr>
-          <w:lang w:val="en-US"/>
-        </w:rPr>
-        <w:t xml:space="preserve">triggered transitions </w:t>
-      </w:r>
-      <w:r>
-        <w:rPr>
-          <w:lang w:val="en-US"/>
-        </w:rPr>
-        <w:t>that are enabled after step 1). A</w:t>
-      </w:r>
-      <w:r>
-        <w:rPr>
-          <w:lang w:val="en-US"/>
-        </w:rPr>
-        <w:t>gain they must be enabled</w:t>
-      </w:r>
-      <w:r>
-        <w:rPr>
-          <w:lang w:val="en-US"/>
-        </w:rPr>
-        <w:t xml:space="preserve"> at the time it checks, not subsequently.</w:t>
-      </w:r>
+          <w:del w:id="37" w:author="Colin Snook" w:date="2017-05-19T10:03:00Z"/>
+          <w:lang w:val="en-US"/>
+        </w:rPr>
+      </w:pPr>
+      <w:del w:id="38" w:author="Colin Snook" w:date="2017-05-19T10:03:00Z">
+        <w:r>
+          <w:rPr>
+            <w:lang w:val="en-US"/>
+          </w:rPr>
+          <w:delText>F</w:delText>
+        </w:r>
+        <w:r>
+          <w:rPr>
+            <w:lang w:val="en-US"/>
+          </w:rPr>
+          <w:delText xml:space="preserve">ire </w:delText>
+        </w:r>
+        <w:r>
+          <w:rPr>
+            <w:lang w:val="en-US"/>
+          </w:rPr>
+          <w:delText xml:space="preserve">the set of </w:delText>
+        </w:r>
+        <w:r>
+          <w:rPr>
+            <w:lang w:val="en-US"/>
+          </w:rPr>
+          <w:delText>un</w:delText>
+        </w:r>
+        <w:r>
+          <w:rPr>
+            <w:lang w:val="en-US"/>
+          </w:rPr>
+          <w:delText>-</w:delText>
+        </w:r>
+        <w:r>
+          <w:rPr>
+            <w:lang w:val="en-US"/>
+          </w:rPr>
+          <w:delText xml:space="preserve">triggered transitions </w:delText>
+        </w:r>
+        <w:r>
+          <w:rPr>
+            <w:lang w:val="en-US"/>
+          </w:rPr>
+          <w:delText>that are enabled after step 1). A</w:delText>
+        </w:r>
+        <w:r>
+          <w:rPr>
+            <w:lang w:val="en-US"/>
+          </w:rPr>
+          <w:delText>gain they must be enabled</w:delText>
+        </w:r>
+        <w:r>
+          <w:rPr>
+            <w:lang w:val="en-US"/>
+          </w:rPr>
+          <w:delText xml:space="preserve"> at the time it checks, not subsequently.</w:delText>
+        </w:r>
+      </w:del>
     </w:p>
     <w:p>
       <w:pPr>
@@ -302,6 +801,15 @@
           <w:ilvl w:val="0"/>
           <w:numId w:val="2"/>
         </w:numPr>
+        <w:rPr>
+          <w:ins w:id="39" w:author="Colin Snook" w:date="2017-05-19T09:39:00Z"/>
+          <w:rPrChange w:id="40" w:author="Colin Snook" w:date="2017-05-19T09:39:00Z">
+            <w:rPr>
+              <w:ins w:id="41" w:author="Colin Snook" w:date="2017-05-19T09:39:00Z"/>
+              <w:lang w:val="en-US"/>
+            </w:rPr>
+          </w:rPrChange>
+        </w:rPr>
       </w:pPr>
       <w:r>
         <w:rPr>
@@ -315,6 +823,35 @@
         </w:rPr>
         <w:t xml:space="preserve"> 1)  </w:t>
       </w:r>
+    </w:p>
+    <w:p>
+      <w:pPr>
+        <w:rPr>
+          <w:ins w:id="42" w:author="Colin Snook" w:date="2017-05-19T09:39:00Z"/>
+        </w:rPr>
+        <w:pPrChange w:id="43" w:author="Colin Snook" w:date="2017-05-19T09:39:00Z">
+          <w:pPr>
+            <w:pStyle w:val="ListParagraph"/>
+            <w:numPr>
+              <w:numId w:val="2"/>
+            </w:numPr>
+            <w:ind w:hanging="360"/>
+          </w:pPr>
+        </w:pPrChange>
+      </w:pPr>
+    </w:p>
+    <w:p>
+      <w:pPr>
+        <w:pPrChange w:id="44" w:author="Colin Snook" w:date="2017-05-19T09:39:00Z">
+          <w:pPr>
+            <w:pStyle w:val="ListParagraph"/>
+            <w:numPr>
+              <w:numId w:val="2"/>
+            </w:numPr>
+            <w:ind w:hanging="360"/>
+          </w:pPr>
+        </w:pPrChange>
+      </w:pPr>
     </w:p>
     <w:p/>
     <w:p>
@@ -447,7 +984,6 @@
       </w:r>
       <w:proofErr w:type="spellStart"/>
       <w:r>
-        <w:lastRenderedPageBreak/>
         <w:t>enabledness</w:t>
       </w:r>
       <w:proofErr w:type="spellEnd"/>
@@ -2082,9 +2618,9 @@
     <w:p>
       <w:pPr>
         <w:rPr>
-          <w:ins w:id="0" w:author="Colin Snook" w:date="2017-05-02T13:41:00Z"/>
-        </w:rPr>
-        <w:pPrChange w:id="1" w:author="Colin Snook" w:date="2017-05-02T13:40:00Z">
+          <w:ins w:id="45" w:author="Colin Snook" w:date="2017-05-02T13:41:00Z"/>
+        </w:rPr>
+        <w:pPrChange w:id="46" w:author="Colin Snook" w:date="2017-05-02T13:40:00Z">
           <w:pPr>
             <w:pStyle w:val="ListParagraph"/>
             <w:numPr>
@@ -2098,9 +2634,9 @@
     <w:p>
       <w:pPr>
         <w:rPr>
-          <w:ins w:id="2" w:author="Colin Snook" w:date="2017-05-02T13:41:00Z"/>
-        </w:rPr>
-        <w:pPrChange w:id="3" w:author="Colin Snook" w:date="2017-05-02T13:40:00Z">
+          <w:ins w:id="47" w:author="Colin Snook" w:date="2017-05-02T13:41:00Z"/>
+        </w:rPr>
+        <w:pPrChange w:id="48" w:author="Colin Snook" w:date="2017-05-02T13:40:00Z">
           <w:pPr>
             <w:pStyle w:val="ListParagraph"/>
             <w:numPr>
@@ -2115,9 +2651,9 @@
       <w:pPr>
         <w:pStyle w:val="Heading2"/>
         <w:rPr>
-          <w:ins w:id="4" w:author="Colin Snook" w:date="2017-05-02T13:42:00Z"/>
-        </w:rPr>
-        <w:pPrChange w:id="5" w:author="Colin Snook" w:date="2017-05-02T13:43:00Z">
+          <w:ins w:id="49" w:author="Colin Snook" w:date="2017-05-02T13:42:00Z"/>
+        </w:rPr>
+        <w:pPrChange w:id="50" w:author="Colin Snook" w:date="2017-05-02T13:43:00Z">
           <w:pPr>
             <w:pStyle w:val="ListParagraph"/>
             <w:numPr>
@@ -2127,22 +2663,22 @@
           </w:pPr>
         </w:pPrChange>
       </w:pPr>
-      <w:ins w:id="6" w:author="Colin Snook" w:date="2017-05-02T13:41:00Z">
+      <w:ins w:id="51" w:author="Colin Snook" w:date="2017-05-02T13:41:00Z">
         <w:r>
           <w:t xml:space="preserve">Parallel Triggered Transitions </w:t>
         </w:r>
       </w:ins>
-      <w:ins w:id="7" w:author="Colin Snook" w:date="2017-05-02T13:42:00Z">
+      <w:ins w:id="52" w:author="Colin Snook" w:date="2017-05-02T13:42:00Z">
         <w:r>
           <w:t>–</w:t>
         </w:r>
       </w:ins>
-      <w:ins w:id="8" w:author="Colin Snook" w:date="2017-05-02T13:41:00Z">
+      <w:ins w:id="53" w:author="Colin Snook" w:date="2017-05-02T13:41:00Z">
         <w:r>
           <w:t xml:space="preserve"> Using </w:t>
         </w:r>
       </w:ins>
-      <w:ins w:id="9" w:author="Colin Snook" w:date="2017-05-02T13:42:00Z">
+      <w:ins w:id="54" w:author="Colin Snook" w:date="2017-05-02T13:42:00Z">
         <w:r>
           <w:t>transition combinations approach</w:t>
         </w:r>
@@ -2151,11 +2687,15 @@
     <w:p>
       <w:pPr>
         <w:rPr>
-          <w:ins w:id="10" w:author="Colin Snook" w:date="2017-05-02T13:43:00Z"/>
-        </w:rPr>
-      </w:pPr>
-      <w:ins w:id="11" w:author="Colin Snook" w:date="2017-05-02T13:43:00Z">
-        <w:r>
+          <w:ins w:id="55" w:author="Colin Snook" w:date="2017-05-02T13:43:00Z"/>
+        </w:rPr>
+      </w:pPr>
+      <w:ins w:id="56" w:author="Colin Snook" w:date="2017-05-02T13:43:00Z">
+        <w:r>
+          <w:rPr>
+            <w:noProof/>
+            <w:lang w:eastAsia="en-GB"/>
+          </w:rPr>
           <w:drawing>
             <wp:anchor distT="0" distB="0" distL="114300" distR="114300" simplePos="0" relativeHeight="251661312" behindDoc="0" locked="0" layoutInCell="1" allowOverlap="1" wp14:anchorId="341CB75D" wp14:editId="45F4B374">
               <wp:simplePos x="0" y="0"/>
@@ -2232,7 +2772,7 @@
           <w:rPr>
             <w:i/>
             <w:lang w:val="en-US"/>
-            <w:rPrChange w:id="12" w:author="Colin Snook" w:date="2017-05-02T13:43:00Z">
+            <w:rPrChange w:id="57" w:author="Colin Snook" w:date="2017-05-02T13:43:00Z">
               <w:rPr>
                 <w:lang w:val="en-US"/>
               </w:rPr>
@@ -2251,11 +2791,11 @@
     <w:p>
       <w:pPr>
         <w:rPr>
-          <w:ins w:id="13" w:author="Colin Snook" w:date="2017-05-02T13:44:00Z"/>
-          <w:lang w:val="en-US"/>
-        </w:rPr>
-      </w:pPr>
-      <w:ins w:id="14" w:author="Colin Snook" w:date="2017-05-02T13:43:00Z">
+          <w:ins w:id="58" w:author="Colin Snook" w:date="2017-05-02T13:44:00Z"/>
+          <w:lang w:val="en-US"/>
+        </w:rPr>
+      </w:pPr>
+      <w:ins w:id="59" w:author="Colin Snook" w:date="2017-05-02T13:43:00Z">
         <w:r>
           <w:rPr>
             <w:lang w:val="en-US"/>
@@ -2263,12 +2803,12 @@
           <w:t>They are in parallel state-machines so could be triggered together,</w:t>
         </w:r>
       </w:ins>
-      <w:ins w:id="15" w:author="Colin Snook" w:date="2017-05-02T13:44:00Z">
+      <w:ins w:id="60" w:author="Colin Snook" w:date="2017-05-02T13:44:00Z">
         <w:r>
           <w:t xml:space="preserve"> </w:t>
         </w:r>
       </w:ins>
-      <w:ins w:id="16" w:author="Colin Snook" w:date="2017-05-02T13:43:00Z">
+      <w:ins w:id="61" w:author="Colin Snook" w:date="2017-05-02T13:43:00Z">
         <w:r>
           <w:rPr>
             <w:lang w:val="en-US"/>
@@ -2282,12 +2822,12 @@
           <w:t>r one at a time depending on other guards such as source state.</w:t>
         </w:r>
       </w:ins>
-      <w:ins w:id="17" w:author="Colin Snook" w:date="2017-05-02T13:44:00Z">
+      <w:ins w:id="62" w:author="Colin Snook" w:date="2017-05-02T13:44:00Z">
         <w:r>
           <w:t xml:space="preserve"> </w:t>
         </w:r>
       </w:ins>
-      <w:ins w:id="18" w:author="Colin Snook" w:date="2017-05-02T13:43:00Z">
+      <w:ins w:id="63" w:author="Colin Snook" w:date="2017-05-02T13:43:00Z">
         <w:r>
           <w:rPr>
             <w:lang w:val="en-US"/>
@@ -2299,17 +2839,17 @@
     <w:p>
       <w:pPr>
         <w:rPr>
-          <w:ins w:id="19" w:author="Colin Snook" w:date="2017-05-02T13:43:00Z"/>
-        </w:rPr>
-      </w:pPr>
-    </w:p>
-    <w:p>
-      <w:pPr>
-        <w:rPr>
-          <w:ins w:id="20" w:author="Colin Snook" w:date="2017-05-02T13:43:00Z"/>
-        </w:rPr>
-      </w:pPr>
-      <w:ins w:id="21" w:author="Colin Snook" w:date="2017-05-02T13:43:00Z">
+          <w:ins w:id="64" w:author="Colin Snook" w:date="2017-05-02T13:43:00Z"/>
+        </w:rPr>
+      </w:pPr>
+    </w:p>
+    <w:p>
+      <w:pPr>
+        <w:rPr>
+          <w:ins w:id="65" w:author="Colin Snook" w:date="2017-05-02T13:43:00Z"/>
+        </w:rPr>
+      </w:pPr>
+      <w:ins w:id="66" w:author="Colin Snook" w:date="2017-05-02T13:43:00Z">
         <w:r>
           <w:rPr>
             <w:lang w:val="en-US"/>
@@ -2321,10 +2861,10 @@
     <w:p>
       <w:pPr>
         <w:rPr>
-          <w:ins w:id="22" w:author="Colin Snook" w:date="2017-05-02T13:43:00Z"/>
-        </w:rPr>
-      </w:pPr>
-      <w:ins w:id="23" w:author="Colin Snook" w:date="2017-05-02T13:43:00Z">
+          <w:ins w:id="67" w:author="Colin Snook" w:date="2017-05-02T13:43:00Z"/>
+        </w:rPr>
+      </w:pPr>
+      <w:ins w:id="68" w:author="Colin Snook" w:date="2017-05-02T13:43:00Z">
         <w:r>
           <w:rPr>
             <w:lang w:val="en-US"/>
@@ -2336,10 +2876,10 @@
     <w:p>
       <w:pPr>
         <w:rPr>
-          <w:ins w:id="24" w:author="Colin Snook" w:date="2017-05-02T13:43:00Z"/>
-        </w:rPr>
-      </w:pPr>
-      <w:ins w:id="25" w:author="Colin Snook" w:date="2017-05-02T13:43:00Z">
+          <w:ins w:id="69" w:author="Colin Snook" w:date="2017-05-02T13:43:00Z"/>
+        </w:rPr>
+      </w:pPr>
+      <w:ins w:id="70" w:author="Colin Snook" w:date="2017-05-02T13:43:00Z">
         <w:r>
           <w:rPr>
             <w:lang w:val="en-US"/>
@@ -2351,13 +2891,13 @@
     <w:p>
       <w:pPr>
         <w:rPr>
-          <w:ins w:id="26" w:author="Colin Snook" w:date="2017-05-02T13:44:00Z"/>
+          <w:ins w:id="71" w:author="Colin Snook" w:date="2017-05-02T13:44:00Z"/>
           <w:i/>
           <w:iCs/>
           <w:lang w:val="en-US"/>
         </w:rPr>
       </w:pPr>
-      <w:ins w:id="27" w:author="Colin Snook" w:date="2017-05-02T13:43:00Z">
+      <w:ins w:id="72" w:author="Colin Snook" w:date="2017-05-02T13:43:00Z">
         <w:r>
           <w:rPr>
             <w:i/>
@@ -2385,7 +2925,7 @@
           <w:t xml:space="preserve"> to do with the difficulty of refining SCXML semantics and is discussed </w:t>
         </w:r>
       </w:ins>
-      <w:ins w:id="28" w:author="Colin Snook" w:date="2017-05-02T13:44:00Z">
+      <w:ins w:id="73" w:author="Colin Snook" w:date="2017-05-02T13:44:00Z">
         <w:r>
           <w:rPr>
             <w:i/>
@@ -2395,7 +2935,7 @@
           <w:t>above</w:t>
         </w:r>
       </w:ins>
-      <w:ins w:id="29" w:author="Colin Snook" w:date="2017-05-02T13:43:00Z">
+      <w:ins w:id="74" w:author="Colin Snook" w:date="2017-05-02T13:43:00Z">
         <w:r>
           <w:rPr>
             <w:i/>
@@ -2409,14 +2949,18 @@
     <w:p>
       <w:pPr>
         <w:rPr>
-          <w:ins w:id="30" w:author="Colin Snook" w:date="2017-05-02T13:44:00Z"/>
+          <w:ins w:id="75" w:author="Colin Snook" w:date="2017-05-02T13:44:00Z"/>
           <w:i/>
           <w:iCs/>
           <w:lang w:val="en-US"/>
         </w:rPr>
       </w:pPr>
-      <w:ins w:id="31" w:author="Colin Snook" w:date="2017-05-02T13:44:00Z">
-        <w:r>
+      <w:ins w:id="76" w:author="Colin Snook" w:date="2017-05-02T13:44:00Z">
+        <w:r>
+          <w:rPr>
+            <w:noProof/>
+            <w:lang w:eastAsia="en-GB"/>
+          </w:rPr>
           <w:drawing>
             <wp:anchor distT="0" distB="0" distL="114300" distR="114300" simplePos="0" relativeHeight="251662336" behindDoc="0" locked="0" layoutInCell="1" allowOverlap="1" wp14:anchorId="4F0F39A3" wp14:editId="3BEECE92">
               <wp:simplePos x="0" y="0"/>
@@ -2488,11 +3032,11 @@
     <w:p>
       <w:pPr>
         <w:rPr>
-          <w:ins w:id="32" w:author="Colin Snook" w:date="2017-05-02T13:45:00Z"/>
-          <w:lang w:val="en-US"/>
-        </w:rPr>
-      </w:pPr>
-      <w:ins w:id="33" w:author="Colin Snook" w:date="2017-05-02T13:45:00Z">
+          <w:ins w:id="77" w:author="Colin Snook" w:date="2017-05-02T13:45:00Z"/>
+          <w:lang w:val="en-US"/>
+        </w:rPr>
+      </w:pPr>
+      <w:ins w:id="78" w:author="Colin Snook" w:date="2017-05-02T13:45:00Z">
         <w:r>
           <w:rPr>
             <w:lang w:val="en-US"/>
@@ -2503,7 +3047,7 @@
           <w:rPr>
             <w:i/>
             <w:lang w:val="en-US"/>
-            <w:rPrChange w:id="34" w:author="Colin Snook" w:date="2017-05-02T13:45:00Z">
+            <w:rPrChange w:id="79" w:author="Colin Snook" w:date="2017-05-02T13:45:00Z">
               <w:rPr>
                 <w:lang w:val="en-US"/>
               </w:rPr>
@@ -2527,7 +3071,7 @@
           <w:t>We need to add all of these options as a further 4 events</w:t>
         </w:r>
       </w:ins>
-      <w:ins w:id="35" w:author="Colin Snook" w:date="2017-05-02T13:47:00Z">
+      <w:ins w:id="80" w:author="Colin Snook" w:date="2017-05-02T13:47:00Z">
         <w:r>
           <w:rPr>
             <w:lang w:val="en-US"/>
@@ -2535,7 +3079,7 @@
           <w:t>. T3 alone refines skip while the other combinations are a case splitting of the three abstract events</w:t>
         </w:r>
       </w:ins>
-      <w:ins w:id="36" w:author="Colin Snook" w:date="2017-05-02T13:45:00Z">
+      <w:ins w:id="81" w:author="Colin Snook" w:date="2017-05-02T13:45:00Z">
         <w:r>
           <w:rPr>
             <w:lang w:val="en-US"/>
@@ -2547,17 +3091,17 @@
     <w:p>
       <w:pPr>
         <w:rPr>
-          <w:ins w:id="37" w:author="Colin Snook" w:date="2017-05-02T13:45:00Z"/>
-        </w:rPr>
-      </w:pPr>
-    </w:p>
-    <w:p>
-      <w:pPr>
-        <w:rPr>
-          <w:ins w:id="38" w:author="Colin Snook" w:date="2017-05-02T13:45:00Z"/>
-        </w:rPr>
-      </w:pPr>
-      <w:ins w:id="39" w:author="Colin Snook" w:date="2017-05-02T13:45:00Z">
+          <w:ins w:id="82" w:author="Colin Snook" w:date="2017-05-02T13:45:00Z"/>
+        </w:rPr>
+      </w:pPr>
+    </w:p>
+    <w:p>
+      <w:pPr>
+        <w:rPr>
+          <w:ins w:id="83" w:author="Colin Snook" w:date="2017-05-02T13:45:00Z"/>
+        </w:rPr>
+      </w:pPr>
+      <w:ins w:id="84" w:author="Colin Snook" w:date="2017-05-02T13:45:00Z">
         <w:r>
           <w:rPr>
             <w:lang w:val="en-US"/>
@@ -2583,10 +3127,10 @@
     <w:p>
       <w:pPr>
         <w:rPr>
-          <w:ins w:id="40" w:author="Colin Snook" w:date="2017-05-02T13:45:00Z"/>
-        </w:rPr>
-      </w:pPr>
-      <w:ins w:id="41" w:author="Colin Snook" w:date="2017-05-02T13:45:00Z">
+          <w:ins w:id="85" w:author="Colin Snook" w:date="2017-05-02T13:45:00Z"/>
+        </w:rPr>
+      </w:pPr>
+      <w:ins w:id="86" w:author="Colin Snook" w:date="2017-05-02T13:45:00Z">
         <w:r>
           <w:rPr>
             <w:lang w:val="en-US"/>
@@ -2598,10 +3142,10 @@
     <w:p>
       <w:pPr>
         <w:rPr>
-          <w:ins w:id="42" w:author="Colin Snook" w:date="2017-05-02T13:48:00Z"/>
-        </w:rPr>
-      </w:pPr>
-      <w:ins w:id="43" w:author="Colin Snook" w:date="2017-05-02T13:45:00Z">
+          <w:ins w:id="87" w:author="Colin Snook" w:date="2017-05-02T13:48:00Z"/>
+        </w:rPr>
+      </w:pPr>
+      <w:ins w:id="88" w:author="Colin Snook" w:date="2017-05-02T13:45:00Z">
         <w:r>
           <w:rPr>
             <w:lang w:val="en-US"/>
@@ -2613,10 +3157,10 @@
     <w:p>
       <w:pPr>
         <w:rPr>
-          <w:ins w:id="44" w:author="Colin Snook" w:date="2017-05-02T13:46:00Z"/>
-          <w:rPrChange w:id="45" w:author="Colin Snook" w:date="2017-05-02T13:48:00Z">
+          <w:ins w:id="89" w:author="Colin Snook" w:date="2017-05-02T13:46:00Z"/>
+          <w:rPrChange w:id="90" w:author="Colin Snook" w:date="2017-05-02T13:48:00Z">
             <w:rPr>
-              <w:ins w:id="46" w:author="Colin Snook" w:date="2017-05-02T13:46:00Z"/>
+              <w:ins w:id="91" w:author="Colin Snook" w:date="2017-05-02T13:46:00Z"/>
               <w:lang w:val="en-US"/>
             </w:rPr>
           </w:rPrChange>
@@ -2626,10 +3170,10 @@
     <w:p>
       <w:pPr>
         <w:rPr>
-          <w:ins w:id="47" w:author="Colin Snook" w:date="2017-05-02T13:45:00Z"/>
-        </w:rPr>
-      </w:pPr>
-      <w:ins w:id="48" w:author="Colin Snook" w:date="2017-05-02T13:45:00Z">
+          <w:ins w:id="92" w:author="Colin Snook" w:date="2017-05-02T13:45:00Z"/>
+        </w:rPr>
+      </w:pPr>
+      <w:ins w:id="93" w:author="Colin Snook" w:date="2017-05-02T13:45:00Z">
         <w:r>
           <w:rPr>
             <w:lang w:val="en-US"/>
@@ -2641,10 +3185,10 @@
     <w:p>
       <w:pPr>
         <w:rPr>
-          <w:ins w:id="49" w:author="Colin Snook" w:date="2017-05-02T13:45:00Z"/>
-        </w:rPr>
-      </w:pPr>
-      <w:ins w:id="50" w:author="Colin Snook" w:date="2017-05-02T13:45:00Z">
+          <w:ins w:id="94" w:author="Colin Snook" w:date="2017-05-02T13:45:00Z"/>
+        </w:rPr>
+      </w:pPr>
+      <w:ins w:id="95" w:author="Colin Snook" w:date="2017-05-02T13:45:00Z">
         <w:r>
           <w:rPr>
             <w:lang w:val="en-US"/>
@@ -2658,7 +3202,7 @@
           <w:tab/>
         </w:r>
       </w:ins>
-      <w:ins w:id="51" w:author="Colin Snook" w:date="2017-05-02T13:48:00Z">
+      <w:ins w:id="96" w:author="Colin Snook" w:date="2017-05-02T13:48:00Z">
         <w:r>
           <w:rPr>
             <w:lang w:val="en-US"/>
@@ -2666,7 +3210,7 @@
           <w:tab/>
         </w:r>
       </w:ins>
-      <w:ins w:id="52" w:author="Colin Snook" w:date="2017-05-02T13:45:00Z">
+      <w:ins w:id="97" w:author="Colin Snook" w:date="2017-05-02T13:45:00Z">
         <w:r>
           <w:rPr>
             <w:lang w:val="en-US"/>
@@ -2678,10 +3222,10 @@
     <w:p>
       <w:pPr>
         <w:rPr>
-          <w:ins w:id="53" w:author="Colin Snook" w:date="2017-05-02T13:45:00Z"/>
-        </w:rPr>
-      </w:pPr>
-      <w:ins w:id="54" w:author="Colin Snook" w:date="2017-05-02T13:45:00Z">
+          <w:ins w:id="98" w:author="Colin Snook" w:date="2017-05-02T13:45:00Z"/>
+        </w:rPr>
+      </w:pPr>
+      <w:ins w:id="99" w:author="Colin Snook" w:date="2017-05-02T13:45:00Z">
         <w:r>
           <w:rPr>
             <w:lang w:val="en-US"/>
@@ -2703,7 +3247,7 @@
           <w:tab/>
         </w:r>
       </w:ins>
-      <w:ins w:id="55" w:author="Colin Snook" w:date="2017-05-02T13:46:00Z">
+      <w:ins w:id="100" w:author="Colin Snook" w:date="2017-05-02T13:46:00Z">
         <w:r>
           <w:rPr>
             <w:lang w:val="en-US"/>
@@ -2711,7 +3255,7 @@
           <w:tab/>
         </w:r>
       </w:ins>
-      <w:ins w:id="56" w:author="Colin Snook" w:date="2017-05-02T13:45:00Z">
+      <w:ins w:id="101" w:author="Colin Snook" w:date="2017-05-02T13:45:00Z">
         <w:r>
           <w:rPr>
             <w:lang w:val="en-US"/>
@@ -2723,11 +3267,11 @@
     <w:p>
       <w:pPr>
         <w:rPr>
-          <w:ins w:id="57" w:author="Colin Snook" w:date="2017-05-02T13:46:00Z"/>
-          <w:lang w:val="en-US"/>
-        </w:rPr>
-      </w:pPr>
-      <w:ins w:id="58" w:author="Colin Snook" w:date="2017-05-02T13:45:00Z">
+          <w:ins w:id="102" w:author="Colin Snook" w:date="2017-05-02T13:46:00Z"/>
+          <w:lang w:val="en-US"/>
+        </w:rPr>
+      </w:pPr>
+      <w:ins w:id="103" w:author="Colin Snook" w:date="2017-05-02T13:45:00Z">
         <w:r>
           <w:rPr>
             <w:lang w:val="en-US"/>
@@ -2746,17 +3290,17 @@
     <w:p>
       <w:pPr>
         <w:rPr>
-          <w:ins w:id="59" w:author="Colin Snook" w:date="2017-05-02T13:45:00Z"/>
-        </w:rPr>
-      </w:pPr>
-    </w:p>
-    <w:p>
-      <w:pPr>
-        <w:rPr>
-          <w:ins w:id="60" w:author="Colin Snook" w:date="2017-05-02T13:45:00Z"/>
-        </w:rPr>
-      </w:pPr>
-      <w:ins w:id="61" w:author="Colin Snook" w:date="2017-05-02T13:45:00Z">
+          <w:ins w:id="104" w:author="Colin Snook" w:date="2017-05-02T13:45:00Z"/>
+        </w:rPr>
+      </w:pPr>
+    </w:p>
+    <w:p>
+      <w:pPr>
+        <w:rPr>
+          <w:ins w:id="105" w:author="Colin Snook" w:date="2017-05-02T13:45:00Z"/>
+        </w:rPr>
+      </w:pPr>
+      <w:ins w:id="106" w:author="Colin Snook" w:date="2017-05-02T13:45:00Z">
         <w:r>
           <w:rPr>
             <w:lang w:val="en-US"/>
@@ -2782,16 +3326,16 @@
     <w:p>
       <w:pPr>
         <w:rPr>
-          <w:ins w:id="62" w:author="Colin Snook" w:date="2017-05-02T13:43:00Z"/>
-        </w:rPr>
-      </w:pPr>
-    </w:p>
-    <w:p>
-      <w:pPr>
-        <w:rPr>
-          <w:ins w:id="63" w:author="Colin Snook" w:date="2017-05-02T13:41:00Z"/>
-        </w:rPr>
-        <w:pPrChange w:id="64" w:author="Colin Snook" w:date="2017-05-02T13:42:00Z">
+          <w:ins w:id="107" w:author="Colin Snook" w:date="2017-05-02T13:43:00Z"/>
+        </w:rPr>
+      </w:pPr>
+    </w:p>
+    <w:p>
+      <w:pPr>
+        <w:rPr>
+          <w:ins w:id="108" w:author="Colin Snook" w:date="2017-05-02T13:41:00Z"/>
+        </w:rPr>
+        <w:pPrChange w:id="109" w:author="Colin Snook" w:date="2017-05-02T13:42:00Z">
           <w:pPr>
             <w:pStyle w:val="ListParagraph"/>
             <w:numPr>
@@ -2805,11 +3349,15 @@
     <w:p>
       <w:pPr>
         <w:rPr>
-          <w:ins w:id="65" w:author="Colin Snook" w:date="2017-05-02T13:49:00Z"/>
-        </w:rPr>
-      </w:pPr>
-      <w:ins w:id="66" w:author="Colin Snook" w:date="2017-05-02T13:41:00Z">
-        <w:r>
+          <w:ins w:id="110" w:author="Colin Snook" w:date="2017-05-02T13:49:00Z"/>
+        </w:rPr>
+      </w:pPr>
+      <w:ins w:id="111" w:author="Colin Snook" w:date="2017-05-02T13:41:00Z">
+        <w:r>
+          <w:rPr>
+            <w:noProof/>
+            <w:lang w:eastAsia="en-GB"/>
+          </w:rPr>
           <w:drawing>
             <wp:anchor distT="0" distB="0" distL="114300" distR="114300" simplePos="0" relativeHeight="251663360" behindDoc="0" locked="0" layoutInCell="1" allowOverlap="1" wp14:anchorId="04538331" wp14:editId="67CC0812">
               <wp:simplePos x="0" y="0"/>
@@ -2877,7 +3425,7 @@
           </w:drawing>
         </w:r>
       </w:ins>
-      <w:ins w:id="67" w:author="Colin Snook" w:date="2017-05-02T13:49:00Z">
+      <w:ins w:id="112" w:author="Colin Snook" w:date="2017-05-02T13:49:00Z">
         <w:r>
           <w:rPr>
             <w:lang w:val="en-US"/>
@@ -2908,18 +3456,34 @@
           <w:rPr>
             <w:lang w:val="en-US"/>
           </w:rPr>
-          <w:t xml:space="preserve"> a preliminary step T4 is added to T3 which strengths the guard of T3. Note that T4 cannot fire with any of T1-3 because it is not triggered by t.</w:t>
-        </w:r>
-      </w:ins>
-    </w:p>
-    <w:p>
-      <w:pPr>
-        <w:rPr>
-          <w:ins w:id="68" w:author="Colin Snook" w:date="2017-05-02T13:50:00Z"/>
-          <w:lang w:val="en-US"/>
-        </w:rPr>
-      </w:pPr>
-      <w:ins w:id="69" w:author="Colin Snook" w:date="2017-05-02T13:49:00Z">
+          <w:t xml:space="preserve"> a preliminary step T4 is added to T3 which strength</w:t>
+        </w:r>
+      </w:ins>
+      <w:ins w:id="113" w:author="Colin Snook" w:date="2017-05-11T06:37:00Z">
+        <w:r>
+          <w:rPr>
+            <w:lang w:val="en-US"/>
+          </w:rPr>
+          <w:t>en</w:t>
+        </w:r>
+      </w:ins>
+      <w:ins w:id="114" w:author="Colin Snook" w:date="2017-05-02T13:49:00Z">
+        <w:r>
+          <w:rPr>
+            <w:lang w:val="en-US"/>
+          </w:rPr>
+          <w:t>s the guard of T3. Note that T4 cannot fire with any of T1-3 because it is not triggered by t.</w:t>
+        </w:r>
+      </w:ins>
+    </w:p>
+    <w:p>
+      <w:pPr>
+        <w:rPr>
+          <w:ins w:id="115" w:author="Colin Snook" w:date="2017-05-02T13:50:00Z"/>
+          <w:lang w:val="en-US"/>
+        </w:rPr>
+      </w:pPr>
+      <w:ins w:id="116" w:author="Colin Snook" w:date="2017-05-02T13:49:00Z">
         <w:r>
           <w:rPr>
             <w:lang w:val="en-US"/>
@@ -2943,20 +3507,20 @@
     <w:p>
       <w:pPr>
         <w:rPr>
-          <w:ins w:id="70" w:author="Colin Snook" w:date="2017-05-02T13:50:00Z"/>
-          <w:lang w:val="en-US"/>
-        </w:rPr>
-      </w:pPr>
-    </w:p>
-    <w:p>
-      <w:pPr>
-        <w:rPr>
-          <w:ins w:id="71" w:author="Colin Snook" w:date="2017-05-02T13:50:00Z"/>
+          <w:ins w:id="117" w:author="Colin Snook" w:date="2017-05-02T13:50:00Z"/>
+          <w:lang w:val="en-US"/>
+        </w:rPr>
+      </w:pPr>
+    </w:p>
+    <w:p>
+      <w:pPr>
+        <w:rPr>
+          <w:ins w:id="118" w:author="Colin Snook" w:date="2017-05-02T13:50:00Z"/>
           <w:lang w:val="en-US"/>
         </w:rPr>
       </w:pPr>
       <w:proofErr w:type="gramStart"/>
-      <w:ins w:id="72" w:author="Colin Snook" w:date="2017-05-02T13:49:00Z">
+      <w:ins w:id="119" w:author="Colin Snook" w:date="2017-05-02T13:49:00Z">
         <w:r>
           <w:rPr>
             <w:lang w:val="en-US"/>
@@ -2971,21 +3535,29 @@
           <w:t xml:space="preserve"> this means that T1 and T2 have more scenarios where they can fire without T3. I.e. we should also weaken the guards of events that don’t involve T3:</w:t>
         </w:r>
       </w:ins>
-    </w:p>
-    <w:p>
-      <w:pPr>
-        <w:rPr>
-          <w:ins w:id="73" w:author="Colin Snook" w:date="2017-05-02T13:49:00Z"/>
-        </w:rPr>
-      </w:pPr>
-    </w:p>
-    <w:p>
-      <w:pPr>
-        <w:rPr>
-          <w:ins w:id="74" w:author="Colin Snook" w:date="2017-05-02T13:49:00Z"/>
-        </w:rPr>
-      </w:pPr>
-      <w:ins w:id="75" w:author="Colin Snook" w:date="2017-05-02T13:49:00Z">
+      <w:ins w:id="120" w:author="Colin Snook" w:date="2017-05-11T06:39:00Z">
+        <w:r>
+          <w:rPr>
+            <w:lang w:val="en-US"/>
+          </w:rPr>
+          <w:t xml:space="preserve"> </w:t>
+        </w:r>
+      </w:ins>
+    </w:p>
+    <w:p>
+      <w:pPr>
+        <w:rPr>
+          <w:ins w:id="121" w:author="Colin Snook" w:date="2017-05-02T13:49:00Z"/>
+        </w:rPr>
+      </w:pPr>
+    </w:p>
+    <w:p>
+      <w:pPr>
+        <w:rPr>
+          <w:ins w:id="122" w:author="Colin Snook" w:date="2017-05-02T13:49:00Z"/>
+        </w:rPr>
+      </w:pPr>
+      <w:ins w:id="123" w:author="Colin Snook" w:date="2017-05-02T13:49:00Z">
         <w:r>
           <w:rPr>
             <w:lang w:val="en-US"/>
@@ -3007,7 +3579,7 @@
           <w:t xml:space="preserve">]/ T1 </w:t>
         </w:r>
       </w:ins>
-      <w:ins w:id="76" w:author="Colin Snook" w:date="2017-05-02T13:50:00Z">
+      <w:ins w:id="124" w:author="Colin Snook" w:date="2017-05-02T13:50:00Z">
         <w:r>
           <w:rPr>
             <w:lang w:val="en-US"/>
@@ -3022,7 +3594,7 @@
           <w:t>(NOT A REFINEM</w:t>
         </w:r>
       </w:ins>
-      <w:ins w:id="77" w:author="Colin Snook" w:date="2017-05-02T13:51:00Z">
+      <w:ins w:id="125" w:author="Colin Snook" w:date="2017-05-02T13:51:00Z">
         <w:r>
           <w:rPr>
             <w:lang w:val="en-US"/>
@@ -3030,7 +3602,7 @@
           <w:t>E</w:t>
         </w:r>
       </w:ins>
-      <w:ins w:id="78" w:author="Colin Snook" w:date="2017-05-02T13:50:00Z">
+      <w:ins w:id="126" w:author="Colin Snook" w:date="2017-05-02T13:50:00Z">
         <w:r>
           <w:rPr>
             <w:lang w:val="en-US"/>
@@ -3042,10 +3614,10 @@
     <w:p>
       <w:pPr>
         <w:rPr>
-          <w:ins w:id="79" w:author="Colin Snook" w:date="2017-05-02T13:49:00Z"/>
-        </w:rPr>
-      </w:pPr>
-      <w:ins w:id="80" w:author="Colin Snook" w:date="2017-05-02T13:49:00Z">
+          <w:ins w:id="127" w:author="Colin Snook" w:date="2017-05-02T13:49:00Z"/>
+        </w:rPr>
+      </w:pPr>
+      <w:ins w:id="128" w:author="Colin Snook" w:date="2017-05-02T13:49:00Z">
         <w:r>
           <w:rPr>
             <w:lang w:val="en-US"/>
@@ -3053,53 +3625,12 @@
           <w:t>E2: [~A &amp; C &amp; ~E2 &amp; t]/ T2</w:t>
         </w:r>
       </w:ins>
-      <w:ins w:id="81" w:author="Colin Snook" w:date="2017-05-02T13:51:00Z">
+      <w:ins w:id="129" w:author="Colin Snook" w:date="2017-05-02T13:51:00Z">
         <w:r>
           <w:rPr>
             <w:lang w:val="en-US"/>
           </w:rPr>
           <w:tab/>
-        </w:r>
-        <w:r>
-          <w:rPr>
-            <w:lang w:val="en-US"/>
-          </w:rPr>
-          <w:tab/>
-        </w:r>
-        <w:r>
-          <w:rPr>
-            <w:lang w:val="en-US"/>
-          </w:rPr>
-          <w:tab/>
-        </w:r>
-        <w:r>
-          <w:rPr>
-            <w:lang w:val="en-US"/>
-          </w:rPr>
-          <w:t>(NOT A REFINEMENT)</w:t>
-        </w:r>
-      </w:ins>
-    </w:p>
-    <w:p>
-      <w:pPr>
-        <w:rPr>
-          <w:ins w:id="82" w:author="Colin Snook" w:date="2017-05-02T13:49:00Z"/>
-        </w:rPr>
-      </w:pPr>
-      <w:ins w:id="83" w:author="Colin Snook" w:date="2017-05-02T13:49:00Z">
-        <w:r>
-          <w:rPr>
-            <w:lang w:val="en-US"/>
-          </w:rPr>
-          <w:t>E3: [A &amp; C &amp; ~E2 &amp; t]/ (T1 || T2)</w:t>
-        </w:r>
-      </w:ins>
-      <w:ins w:id="84" w:author="Colin Snook" w:date="2017-05-02T13:51:00Z">
-        <w:r>
-          <w:rPr>
-            <w:lang w:val="en-US"/>
-          </w:rPr>
-          <w:t xml:space="preserve"> </w:t>
         </w:r>
         <w:r>
           <w:rPr>
@@ -3119,10 +3650,46 @@
     <w:p>
       <w:pPr>
         <w:rPr>
-          <w:ins w:id="85" w:author="Colin Snook" w:date="2017-05-02T13:49:00Z"/>
-        </w:rPr>
-      </w:pPr>
-      <w:ins w:id="86" w:author="Colin Snook" w:date="2017-05-02T13:49:00Z">
+          <w:ins w:id="130" w:author="Colin Snook" w:date="2017-05-02T13:49:00Z"/>
+        </w:rPr>
+      </w:pPr>
+      <w:ins w:id="131" w:author="Colin Snook" w:date="2017-05-02T13:49:00Z">
+        <w:r>
+          <w:rPr>
+            <w:lang w:val="en-US"/>
+          </w:rPr>
+          <w:t>E3: [A &amp; C &amp; ~E2 &amp; t]/ (T1 || T2)</w:t>
+        </w:r>
+      </w:ins>
+      <w:ins w:id="132" w:author="Colin Snook" w:date="2017-05-02T13:51:00Z">
+        <w:r>
+          <w:rPr>
+            <w:lang w:val="en-US"/>
+          </w:rPr>
+          <w:t xml:space="preserve"> </w:t>
+        </w:r>
+        <w:r>
+          <w:rPr>
+            <w:lang w:val="en-US"/>
+          </w:rPr>
+          <w:tab/>
+        </w:r>
+        <w:r>
+          <w:rPr>
+            <w:lang w:val="en-US"/>
+          </w:rPr>
+          <w:tab/>
+          <w:t>(NOT A REFINEMENT)</w:t>
+        </w:r>
+      </w:ins>
+    </w:p>
+    <w:p>
+      <w:pPr>
+        <w:rPr>
+          <w:ins w:id="133" w:author="Colin Snook" w:date="2017-05-02T13:49:00Z"/>
+        </w:rPr>
+      </w:pPr>
+      <w:ins w:id="134" w:author="Colin Snook" w:date="2017-05-02T13:49:00Z">
         <w:r>
           <w:rPr>
             <w:lang w:val="en-US"/>
@@ -3134,10 +3701,10 @@
     <w:p>
       <w:pPr>
         <w:rPr>
-          <w:ins w:id="87" w:author="Colin Snook" w:date="2017-05-02T13:49:00Z"/>
-        </w:rPr>
-      </w:pPr>
-      <w:ins w:id="88" w:author="Colin Snook" w:date="2017-05-02T13:49:00Z">
+          <w:ins w:id="135" w:author="Colin Snook" w:date="2017-05-02T13:49:00Z"/>
+        </w:rPr>
+      </w:pPr>
+      <w:ins w:id="136" w:author="Colin Snook" w:date="2017-05-02T13:49:00Z">
         <w:r>
           <w:rPr>
             <w:lang w:val="en-US"/>
@@ -3155,10 +3722,10 @@
     <w:p>
       <w:pPr>
         <w:rPr>
-          <w:ins w:id="89" w:author="Colin Snook" w:date="2017-05-02T13:49:00Z"/>
-        </w:rPr>
-      </w:pPr>
-      <w:ins w:id="90" w:author="Colin Snook" w:date="2017-05-02T13:49:00Z">
+          <w:ins w:id="137" w:author="Colin Snook" w:date="2017-05-02T13:49:00Z"/>
+        </w:rPr>
+      </w:pPr>
+      <w:ins w:id="138" w:author="Colin Snook" w:date="2017-05-02T13:49:00Z">
         <w:r>
           <w:rPr>
             <w:lang w:val="en-US"/>
@@ -3184,10 +3751,10 @@
     <w:p>
       <w:pPr>
         <w:rPr>
-          <w:ins w:id="91" w:author="Colin Snook" w:date="2017-05-02T13:49:00Z"/>
-        </w:rPr>
-      </w:pPr>
-      <w:ins w:id="92" w:author="Colin Snook" w:date="2017-05-02T13:49:00Z">
+          <w:ins w:id="139" w:author="Colin Snook" w:date="2017-05-02T13:49:00Z"/>
+        </w:rPr>
+      </w:pPr>
+      <w:ins w:id="140" w:author="Colin Snook" w:date="2017-05-02T13:49:00Z">
         <w:r>
           <w:rPr>
             <w:lang w:val="en-US"/>
@@ -3205,11 +3772,11 @@
     <w:p>
       <w:pPr>
         <w:rPr>
-          <w:ins w:id="93" w:author="Colin Snook" w:date="2017-05-02T13:50:00Z"/>
-          <w:lang w:val="en-US"/>
-        </w:rPr>
-      </w:pPr>
-      <w:ins w:id="94" w:author="Colin Snook" w:date="2017-05-02T13:49:00Z">
+          <w:ins w:id="141" w:author="Colin Snook" w:date="2017-05-02T13:50:00Z"/>
+          <w:lang w:val="en-US"/>
+        </w:rPr>
+      </w:pPr>
+      <w:ins w:id="142" w:author="Colin Snook" w:date="2017-05-02T13:49:00Z">
         <w:r>
           <w:rPr>
             <w:lang w:val="en-US"/>
@@ -3221,18 +3788,18 @@
     <w:p>
       <w:pPr>
         <w:rPr>
-          <w:ins w:id="95" w:author="Colin Snook" w:date="2017-05-02T13:49:00Z"/>
-        </w:rPr>
-      </w:pPr>
-    </w:p>
-    <w:p>
-      <w:pPr>
-        <w:rPr>
-          <w:ins w:id="96" w:author="Colin Snook" w:date="2017-05-02T13:49:00Z"/>
+          <w:ins w:id="143" w:author="Colin Snook" w:date="2017-05-02T13:49:00Z"/>
+        </w:rPr>
+      </w:pPr>
+    </w:p>
+    <w:p>
+      <w:pPr>
+        <w:rPr>
+          <w:ins w:id="144" w:author="Colin Snook" w:date="2017-05-02T13:49:00Z"/>
         </w:rPr>
       </w:pPr>
       <w:proofErr w:type="spellStart"/>
-      <w:ins w:id="97" w:author="Colin Snook" w:date="2017-05-02T13:49:00Z">
+      <w:ins w:id="145" w:author="Colin Snook" w:date="2017-05-02T13:49:00Z">
         <w:r>
           <w:rPr>
             <w:i/>
@@ -3272,7 +3839,10 @@
     </w:p>
     <w:p>
       <w:pPr>
-        <w:pPrChange w:id="98" w:author="Colin Snook" w:date="2017-05-02T13:40:00Z">
+        <w:rPr>
+          <w:ins w:id="146" w:author="Colin Snook" w:date="2017-05-11T06:39:00Z"/>
+        </w:rPr>
+        <w:pPrChange w:id="147" w:author="Colin Snook" w:date="2017-05-02T13:40:00Z">
           <w:pPr>
             <w:pStyle w:val="ListParagraph"/>
             <w:numPr>
@@ -3282,11 +3852,66 @@
           </w:pPr>
         </w:pPrChange>
       </w:pPr>
+    </w:p>
+    <w:p>
+      <w:pPr>
+        <w:rPr>
+          <w:ins w:id="148" w:author="Colin Snook" w:date="2017-05-11T06:39:00Z"/>
+        </w:rPr>
+        <w:pPrChange w:id="149" w:author="Colin Snook" w:date="2017-05-02T13:40:00Z">
+          <w:pPr>
+            <w:pStyle w:val="ListParagraph"/>
+            <w:numPr>
+              <w:numId w:val="7"/>
+            </w:numPr>
+            <w:ind w:hanging="360"/>
+          </w:pPr>
+        </w:pPrChange>
+      </w:pPr>
+      <w:ins w:id="150" w:author="Colin Snook" w:date="2017-05-11T06:39:00Z">
+        <w:r>
+          <w:t>This is not solved by the previous strategy of allowing the cycle to continue without executing transitions</w:t>
+        </w:r>
+      </w:ins>
+      <w:ins w:id="151" w:author="Colin Snook" w:date="2017-05-11T06:41:00Z">
+        <w:r>
+          <w:t>. The weakening is now in the choice of what to enable.</w:t>
+        </w:r>
+      </w:ins>
+      <w:ins w:id="152" w:author="Colin Snook" w:date="2017-05-11T06:42:00Z">
+        <w:r>
+          <w:t xml:space="preserve"> </w:t>
+        </w:r>
+        <w:proofErr w:type="gramStart"/>
+        <w:r>
+          <w:t>Hence</w:t>
+        </w:r>
+        <w:proofErr w:type="gramEnd"/>
+        <w:r>
+          <w:t xml:space="preserve"> we need to refine the enable flag to the more permissive setting predicate. When the flag is used to enable the user transition e.g. E1, </w:t>
+        </w:r>
+      </w:ins>
+      <w:ins w:id="153" w:author="Colin Snook" w:date="2017-05-11T06:43:00Z">
+        <w:r>
+          <w:t>a PO is generated to prove that it implies the previous abstract enabling flag which is not true.</w:t>
+        </w:r>
+      </w:ins>
+    </w:p>
+    <w:p>
+      <w:pPr>
+        <w:pPrChange w:id="154" w:author="Colin Snook" w:date="2017-05-02T13:40:00Z">
+          <w:pPr>
+            <w:pStyle w:val="ListParagraph"/>
+            <w:numPr>
+              <w:numId w:val="7"/>
+            </w:numPr>
+            <w:ind w:hanging="360"/>
+          </w:pPr>
+        </w:pPrChange>
+      </w:pPr>
       <w:r>
         <w:br w:type="page"/>
       </w:r>
-      <w:bookmarkStart w:id="99" w:name="_GoBack"/>
-      <w:bookmarkEnd w:id="99"/>
     </w:p>
     <w:p/>
     <w:p/>
@@ -5636,6 +6261,7 @@
   <w:style w:type="character" w:default="1" w:styleId="DefaultParagraphFont">
     <w:name w:val="Default Paragraph Font"/>
     <w:uiPriority w:val="1"/>
+    <w:semiHidden/>
     <w:unhideWhenUsed/>
   </w:style>
   <w:style w:type="table" w:default="1" w:styleId="TableNormal">
@@ -5896,6 +6522,29 @@
     <w:rPr>
       <w:rFonts w:ascii="Times New Roman" w:hAnsi="Times New Roman" w:cs="Times New Roman"/>
       <w:lang w:eastAsia="en-GB"/>
+    </w:rPr>
+  </w:style>
+  <w:style w:type="paragraph" w:styleId="DocumentMap">
+    <w:name w:val="Document Map"/>
+    <w:basedOn w:val="Normal"/>
+    <w:link w:val="DocumentMapChar"/>
+    <w:uiPriority w:val="99"/>
+    <w:semiHidden/>
+    <w:unhideWhenUsed/>
+    <w:rsid w:val="0006198C"/>
+    <w:rPr>
+      <w:rFonts w:ascii="Times New Roman" w:hAnsi="Times New Roman" w:cs="Times New Roman"/>
+    </w:rPr>
+  </w:style>
+  <w:style w:type="character" w:customStyle="1" w:styleId="DocumentMapChar">
+    <w:name w:val="Document Map Char"/>
+    <w:basedOn w:val="DefaultParagraphFont"/>
+    <w:link w:val="DocumentMap"/>
+    <w:uiPriority w:val="99"/>
+    <w:semiHidden/>
+    <w:rsid w:val="0006198C"/>
+    <w:rPr>
+      <w:rFonts w:ascii="Times New Roman" w:hAnsi="Times New Roman" w:cs="Times New Roman"/>
     </w:rPr>
   </w:style>
 </w:styles>

</xml_diff>

<commit_message>
added a couple of points on combinations.
</commit_message>
<xml_diff>
--- a/manuscripts/IFM2017/SCXMLsemanticsInEvent-B.docx
+++ b/manuscripts/IFM2017/SCXMLsemanticsInEvent-B.docx
@@ -2578,10 +2578,28 @@
         <w:t xml:space="preserve"> </w:t>
       </w:r>
       <w:r>
-        <w:t>are triggered by the same trigger, only one of them can be taken at a time. If both are enabled, we could either make a choice based on priority, or enable both using the same flag. Whichever fires first will disable the other and enabled the next cycle. We need to provide a set of combinations for each of these alternative transitions, but exclude combinations that involve them both.</w:t>
-      </w:r>
-    </w:p>
-    <w:p>
+        <w:t xml:space="preserve">are triggered by the same trigger, only one of them can be taken at a time. If both are enabled, we could either make a choice based on priority, or </w:t>
+      </w:r>
+      <w:del w:id="45" w:author="Colin Snook" w:date="2017-06-01T09:29:00Z">
+        <w:r>
+          <w:delText>enable both using the same flag</w:delText>
+        </w:r>
+      </w:del>
+      <w:ins w:id="46" w:author="Colin Snook" w:date="2017-06-01T09:29:00Z">
+        <w:r>
+          <w:t>provide a non-deterministic choice</w:t>
+        </w:r>
+      </w:ins>
+      <w:r>
+        <w:t>. Whichever fires first will disable the other and enabled the next cycle. We need to provide a set of combinations for each of these alternative transitions, but exclude combinations that involve them both.</w:t>
+      </w:r>
+    </w:p>
+    <w:p>
+      <w:pPr>
+        <w:rPr>
+          <w:ins w:id="47" w:author="Colin Snook" w:date="2017-06-01T09:26:00Z"/>
+        </w:rPr>
+      </w:pPr>
       <w:r>
         <w:t xml:space="preserve">In a refinement we may </w:t>
       </w:r>
@@ -2601,7 +2619,35 @@
         <w:t>The event for the new transition alone would be a new event).</w:t>
       </w:r>
     </w:p>
-    <w:p/>
+    <w:p>
+      <w:ins w:id="48" w:author="Colin Snook" w:date="2017-06-01T09:26:00Z">
+        <w:r>
+          <w:t xml:space="preserve">For </w:t>
+        </w:r>
+        <w:proofErr w:type="spellStart"/>
+        <w:r>
+          <w:t>untriggered</w:t>
+        </w:r>
+        <w:proofErr w:type="spellEnd"/>
+        <w:r>
+          <w:t xml:space="preserve"> transitions we need to make the same analysis of combinations</w:t>
+        </w:r>
+      </w:ins>
+      <w:ins w:id="49" w:author="Colin Snook" w:date="2017-06-01T09:27:00Z">
+        <w:r>
+          <w:t xml:space="preserve"> as above but </w:t>
+        </w:r>
+      </w:ins>
+      <w:ins w:id="50" w:author="Colin Snook" w:date="2017-06-01T09:28:00Z">
+        <w:r>
+          <w:t>without the exclusions provided by triggering.</w:t>
+        </w:r>
+      </w:ins>
+    </w:p>
+    <w:p>
+      <w:bookmarkStart w:id="51" w:name="_GoBack"/>
+      <w:bookmarkEnd w:id="51"/>
+    </w:p>
     <w:p>
       <w:r>
         <w:t xml:space="preserve">TBD: </w:t>
@@ -2777,7 +2823,7 @@
         </w:rPr>
         <w:t>We could represent these options as 3 events:</w:t>
       </w:r>
-      <w:ins w:id="45" w:author="Colin Snook" w:date="2017-05-31T15:17:00Z">
+      <w:ins w:id="52" w:author="Colin Snook" w:date="2017-05-31T15:17:00Z">
         <w:r>
           <w:rPr>
             <w:lang w:val="en-US"/>
@@ -2788,7 +2834,7 @@
           <w:rPr>
             <w:i/>
             <w:lang w:val="en-US"/>
-            <w:rPrChange w:id="46" w:author="Colin Snook" w:date="2017-05-31T15:17:00Z">
+            <w:rPrChange w:id="53" w:author="Colin Snook" w:date="2017-05-31T15:17:00Z">
               <w:rPr>
                 <w:lang w:val="en-US"/>
               </w:rPr>
@@ -2804,7 +2850,7 @@
           <w:t xml:space="preserve"> the guards are shown with the events but</w:t>
         </w:r>
       </w:ins>
-      <w:ins w:id="47" w:author="Colin Snook" w:date="2017-05-31T20:11:00Z">
+      <w:ins w:id="54" w:author="Colin Snook" w:date="2017-05-31T20:11:00Z">
         <w:r>
           <w:rPr>
             <w:i/>
@@ -2813,7 +2859,7 @@
           <w:t>,</w:t>
         </w:r>
       </w:ins>
-      <w:ins w:id="48" w:author="Colin Snook" w:date="2017-05-31T15:17:00Z">
+      <w:ins w:id="55" w:author="Colin Snook" w:date="2017-05-31T15:17:00Z">
         <w:r>
           <w:rPr>
             <w:i/>
@@ -2822,7 +2868,7 @@
           <w:t xml:space="preserve"> </w:t>
         </w:r>
       </w:ins>
-      <w:ins w:id="49" w:author="Colin Snook" w:date="2017-05-31T20:11:00Z">
+      <w:ins w:id="56" w:author="Colin Snook" w:date="2017-05-31T20:11:00Z">
         <w:r>
           <w:rPr>
             <w:i/>
@@ -2831,7 +2877,7 @@
           <w:t xml:space="preserve">for now, </w:t>
         </w:r>
       </w:ins>
-      <w:ins w:id="50" w:author="Colin Snook" w:date="2017-05-31T15:17:00Z">
+      <w:ins w:id="57" w:author="Colin Snook" w:date="2017-05-31T15:17:00Z">
         <w:r>
           <w:rPr>
             <w:i/>
@@ -2840,7 +2886,7 @@
           <w:t>are actually used to calculate enabling flag as before</w:t>
         </w:r>
       </w:ins>
-      <w:ins w:id="51" w:author="Colin Snook" w:date="2017-05-31T15:29:00Z">
+      <w:ins w:id="58" w:author="Colin Snook" w:date="2017-05-31T15:29:00Z">
         <w:r>
           <w:rPr>
             <w:i/>
@@ -2849,7 +2895,7 @@
           <w:t xml:space="preserve">. The actions are shown as the transition name, e.g. T1. This is meant to represent all of the transitions actions including changing state, </w:t>
         </w:r>
       </w:ins>
-      <w:ins w:id="52" w:author="Colin Snook" w:date="2017-05-31T15:30:00Z">
+      <w:ins w:id="59" w:author="Colin Snook" w:date="2017-05-31T15:30:00Z">
         <w:r>
           <w:rPr>
             <w:i/>
@@ -2858,7 +2904,7 @@
           <w:t>consuming t and any explicitly added actions</w:t>
         </w:r>
       </w:ins>
-      <w:ins w:id="53" w:author="Colin Snook" w:date="2017-05-31T15:17:00Z">
+      <w:ins w:id="60" w:author="Colin Snook" w:date="2017-05-31T15:17:00Z">
         <w:r>
           <w:rPr>
             <w:i/>
@@ -2867,7 +2913,7 @@
           <w:t>)</w:t>
         </w:r>
       </w:ins>
-      <w:ins w:id="54" w:author="Colin Snook" w:date="2017-05-31T15:31:00Z">
+      <w:ins w:id="61" w:author="Colin Snook" w:date="2017-05-31T15:31:00Z">
         <w:r>
           <w:rPr>
             <w:i/>
@@ -2876,7 +2922,7 @@
           <w:t>.</w:t>
         </w:r>
       </w:ins>
-      <w:ins w:id="55" w:author="Colin Snook" w:date="2017-05-31T15:17:00Z">
+      <w:ins w:id="62" w:author="Colin Snook" w:date="2017-05-31T15:17:00Z">
         <w:r>
           <w:rPr>
             <w:lang w:val="en-US"/>
@@ -3135,7 +3181,7 @@
         </w:rPr>
         <w:t>E4: [~A &amp; ~C &amp; E &amp; t]/ T3</w:t>
       </w:r>
-      <w:ins w:id="56" w:author="Colin Snook" w:date="2017-05-31T15:13:00Z">
+      <w:ins w:id="63" w:author="Colin Snook" w:date="2017-05-31T15:13:00Z">
         <w:r>
           <w:rPr>
             <w:lang w:val="en-US"/>
@@ -3241,7 +3287,7 @@
     <w:p>
       <w:pPr>
         <w:rPr>
-          <w:ins w:id="57" w:author="Colin Snook" w:date="2017-05-31T15:56:00Z"/>
+          <w:ins w:id="64" w:author="Colin Snook" w:date="2017-05-31T15:56:00Z"/>
           <w:lang w:val="en-US"/>
         </w:rPr>
       </w:pPr>
@@ -3265,7 +3311,7 @@
         </w:rPr>
         <w:t xml:space="preserve"> additional clauses are added to guards hence strengthening them.</w:t>
       </w:r>
-      <w:ins w:id="58" w:author="Colin Snook" w:date="2017-05-31T15:14:00Z">
+      <w:ins w:id="65" w:author="Colin Snook" w:date="2017-05-31T15:14:00Z">
         <w:r>
           <w:rPr>
             <w:lang w:val="en-US"/>
@@ -3273,7 +3319,7 @@
           <w:t xml:space="preserve"> However, E4 consumes t (i.e. does not refine skip) </w:t>
         </w:r>
       </w:ins>
-      <w:ins w:id="59" w:author="Colin Snook" w:date="2017-05-31T15:24:00Z">
+      <w:ins w:id="66" w:author="Colin Snook" w:date="2017-05-31T15:24:00Z">
         <w:r>
           <w:rPr>
             <w:lang w:val="en-US"/>
@@ -3281,7 +3327,7 @@
           <w:t>but there is no abstract transition for it to refine. (Even if the consumption of t is done at the enabling step</w:t>
         </w:r>
       </w:ins>
-      <w:ins w:id="60" w:author="Colin Snook" w:date="2017-05-31T15:27:00Z">
+      <w:ins w:id="67" w:author="Colin Snook" w:date="2017-05-31T15:27:00Z">
         <w:r>
           <w:rPr>
             <w:lang w:val="en-US"/>
@@ -3289,7 +3335,7 @@
           <w:t xml:space="preserve"> resulting in nothing enabled</w:t>
         </w:r>
       </w:ins>
-      <w:ins w:id="61" w:author="Colin Snook" w:date="2017-05-31T15:24:00Z">
+      <w:ins w:id="68" w:author="Colin Snook" w:date="2017-05-31T15:24:00Z">
         <w:r>
           <w:rPr>
             <w:lang w:val="en-US"/>
@@ -3297,7 +3343,7 @@
           <w:t>, we need a</w:t>
         </w:r>
       </w:ins>
-      <w:ins w:id="62" w:author="Colin Snook" w:date="2017-05-31T15:26:00Z">
+      <w:ins w:id="69" w:author="Colin Snook" w:date="2017-05-31T15:26:00Z">
         <w:r>
           <w:rPr>
             <w:lang w:val="en-US"/>
@@ -3305,7 +3351,7 @@
           <w:t>n abstract</w:t>
         </w:r>
       </w:ins>
-      <w:ins w:id="63" w:author="Colin Snook" w:date="2017-05-31T15:24:00Z">
+      <w:ins w:id="70" w:author="Colin Snook" w:date="2017-05-31T15:24:00Z">
         <w:r>
           <w:rPr>
             <w:lang w:val="en-US"/>
@@ -3313,7 +3359,7 @@
           <w:t xml:space="preserve"> </w:t>
         </w:r>
       </w:ins>
-      <w:ins w:id="64" w:author="Colin Snook" w:date="2017-05-31T15:26:00Z">
+      <w:ins w:id="71" w:author="Colin Snook" w:date="2017-05-31T15:26:00Z">
         <w:r>
           <w:rPr>
             <w:lang w:val="en-US"/>
@@ -3321,7 +3367,7 @@
           <w:t xml:space="preserve">‘skip’ </w:t>
         </w:r>
       </w:ins>
-      <w:ins w:id="65" w:author="Colin Snook" w:date="2017-05-31T15:27:00Z">
+      <w:ins w:id="72" w:author="Colin Snook" w:date="2017-05-31T15:27:00Z">
         <w:r>
           <w:rPr>
             <w:lang w:val="en-US"/>
@@ -3329,7 +3375,7 @@
           <w:t xml:space="preserve">version of </w:t>
         </w:r>
       </w:ins>
-      <w:ins w:id="66" w:author="Colin Snook" w:date="2017-05-31T15:26:00Z">
+      <w:ins w:id="73" w:author="Colin Snook" w:date="2017-05-31T15:26:00Z">
         <w:r>
           <w:rPr>
             <w:lang w:val="en-US"/>
@@ -3341,11 +3387,11 @@
     <w:p>
       <w:pPr>
         <w:rPr>
-          <w:ins w:id="67" w:author="Colin Snook" w:date="2017-05-31T15:56:00Z"/>
-          <w:lang w:val="en-US"/>
-        </w:rPr>
-      </w:pPr>
-      <w:ins w:id="68" w:author="Colin Snook" w:date="2017-05-31T15:56:00Z">
+          <w:ins w:id="74" w:author="Colin Snook" w:date="2017-05-31T15:56:00Z"/>
+          <w:lang w:val="en-US"/>
+        </w:rPr>
+      </w:pPr>
+      <w:ins w:id="75" w:author="Colin Snook" w:date="2017-05-31T15:56:00Z">
         <w:r>
           <w:rPr>
             <w:lang w:val="en-US"/>
@@ -3358,14 +3404,14 @@
       <w:pPr>
         <w:ind w:firstLine="720"/>
         <w:rPr>
-          <w:ins w:id="69" w:author="Colin Snook" w:date="2017-05-31T15:56:00Z"/>
-          <w:lang w:val="en-US"/>
-        </w:rPr>
-        <w:pPrChange w:id="70" w:author="Colin Snook" w:date="2017-05-31T16:01:00Z">
+          <w:ins w:id="76" w:author="Colin Snook" w:date="2017-05-31T15:56:00Z"/>
+          <w:lang w:val="en-US"/>
+        </w:rPr>
+        <w:pPrChange w:id="77" w:author="Colin Snook" w:date="2017-05-31T16:01:00Z">
           <w:pPr/>
         </w:pPrChange>
       </w:pPr>
-      <w:ins w:id="71" w:author="Colin Snook" w:date="2017-05-31T15:56:00Z">
+      <w:ins w:id="78" w:author="Colin Snook" w:date="2017-05-31T15:56:00Z">
         <w:r>
           <w:rPr>
             <w:lang w:val="en-US"/>
@@ -3377,25 +3423,25 @@
     <w:p>
       <w:pPr>
         <w:rPr>
-          <w:ins w:id="72" w:author="Colin Snook" w:date="2017-05-31T15:57:00Z"/>
-        </w:rPr>
-      </w:pPr>
-      <w:ins w:id="73" w:author="Colin Snook" w:date="2017-05-31T15:56:00Z">
+          <w:ins w:id="79" w:author="Colin Snook" w:date="2017-05-31T15:57:00Z"/>
+        </w:rPr>
+      </w:pPr>
+      <w:ins w:id="80" w:author="Colin Snook" w:date="2017-05-31T15:56:00Z">
         <w:r>
           <w:t>Is refined by E4</w:t>
         </w:r>
       </w:ins>
-      <w:ins w:id="74" w:author="Colin Snook" w:date="2017-05-31T15:57:00Z">
+      <w:ins w:id="81" w:author="Colin Snook" w:date="2017-05-31T15:57:00Z">
         <w:r>
           <w:t xml:space="preserve">. </w:t>
         </w:r>
       </w:ins>
-      <w:ins w:id="75" w:author="Colin Snook" w:date="2017-05-31T16:01:00Z">
+      <w:ins w:id="82" w:author="Colin Snook" w:date="2017-05-31T16:01:00Z">
         <w:r>
           <w:t xml:space="preserve"> </w:t>
         </w:r>
       </w:ins>
-      <w:ins w:id="76" w:author="Colin Snook" w:date="2017-05-31T15:57:00Z">
+      <w:ins w:id="83" w:author="Colin Snook" w:date="2017-05-31T15:57:00Z">
         <w:r>
           <w:t>We also retain</w:t>
         </w:r>
@@ -3405,50 +3451,32 @@
       <w:pPr>
         <w:ind w:firstLine="720"/>
         <w:rPr>
-          <w:ins w:id="77" w:author="Colin Snook" w:date="2017-05-31T15:57:00Z"/>
-          <w:lang w:val="en-US"/>
-        </w:rPr>
-        <w:pPrChange w:id="78" w:author="Colin Snook" w:date="2017-05-31T16:01:00Z">
+          <w:ins w:id="84" w:author="Colin Snook" w:date="2017-05-31T15:57:00Z"/>
+          <w:lang w:val="en-US"/>
+        </w:rPr>
+        <w:pPrChange w:id="85" w:author="Colin Snook" w:date="2017-05-31T16:01:00Z">
           <w:pPr/>
         </w:pPrChange>
       </w:pPr>
-      <w:ins w:id="79" w:author="Colin Snook" w:date="2017-05-31T15:57:00Z">
-        <w:r>
-          <w:rPr>
-            <w:lang w:val="en-US"/>
-          </w:rPr>
-          <w:t>E0: [~A &amp; ~C &amp;</w:t>
-        </w:r>
-        <w:r>
-          <w:rPr>
-            <w:lang w:val="en-US"/>
-          </w:rPr>
-          <w:t xml:space="preserve"> ~E &amp;</w:t>
-        </w:r>
-        <w:r>
-          <w:rPr>
-            <w:lang w:val="en-US"/>
-          </w:rPr>
-          <w:t xml:space="preserve"> t]/skip</w:t>
-        </w:r>
-        <w:r>
-          <w:rPr>
-            <w:lang w:val="en-US"/>
-          </w:rPr>
-          <w:t xml:space="preserve"> </w:t>
-        </w:r>
-      </w:ins>
-    </w:p>
-    <w:p>
-      <w:pPr>
-        <w:rPr>
-          <w:lang w:val="en-US"/>
-          <w:rPrChange w:id="80" w:author="Colin Snook" w:date="2017-05-31T15:58:00Z">
+      <w:ins w:id="86" w:author="Colin Snook" w:date="2017-05-31T15:57:00Z">
+        <w:r>
+          <w:rPr>
+            <w:lang w:val="en-US"/>
+          </w:rPr>
+          <w:t xml:space="preserve">E0: [~A &amp; ~C &amp; ~E &amp; t]/skip </w:t>
+        </w:r>
+      </w:ins>
+    </w:p>
+    <w:p>
+      <w:pPr>
+        <w:rPr>
+          <w:lang w:val="en-US"/>
+          <w:rPrChange w:id="87" w:author="Colin Snook" w:date="2017-05-31T15:58:00Z">
             <w:rPr/>
           </w:rPrChange>
         </w:rPr>
       </w:pPr>
-      <w:ins w:id="81" w:author="Colin Snook" w:date="2017-05-31T15:57:00Z">
+      <w:ins w:id="88" w:author="Colin Snook" w:date="2017-05-31T15:57:00Z">
         <w:r>
           <w:rPr>
             <w:lang w:val="en-US"/>
@@ -3575,7 +3603,7 @@
         </w:rPr>
         <w:t>s the guard of T3. Note that T4 cannot fire with any of T1-3 because it is not triggered by t.</w:t>
       </w:r>
-      <w:ins w:id="82" w:author="Colin Snook" w:date="2017-06-01T00:25:00Z">
+      <w:ins w:id="89" w:author="Colin Snook" w:date="2017-06-01T00:25:00Z">
         <w:r>
           <w:rPr>
             <w:lang w:val="en-US"/>
@@ -3811,7 +3839,7 @@
           <w:lang w:val="en-US"/>
         </w:rPr>
       </w:pPr>
-      <w:del w:id="83" w:author="Colin Snook" w:date="2017-06-01T00:23:00Z">
+      <w:del w:id="90" w:author="Colin Snook" w:date="2017-06-01T00:23:00Z">
         <w:r>
           <w:rPr>
             <w:lang w:val="en-US"/>
@@ -3819,7 +3847,7 @@
           <w:delText>E8</w:delText>
         </w:r>
       </w:del>
-      <w:ins w:id="84" w:author="Colin Snook" w:date="2017-06-01T00:23:00Z">
+      <w:ins w:id="91" w:author="Colin Snook" w:date="2017-06-01T00:23:00Z">
         <w:r>
           <w:rPr>
             <w:lang w:val="en-US"/>
@@ -3877,7 +3905,7 @@
     <w:p>
       <w:pPr>
         <w:rPr>
-          <w:ins w:id="85" w:author="Colin Snook" w:date="2017-05-31T14:59:00Z"/>
+          <w:ins w:id="92" w:author="Colin Snook" w:date="2017-05-31T14:59:00Z"/>
         </w:rPr>
       </w:pPr>
       <w:r>
@@ -3886,27 +3914,27 @@
       <w:r>
         <w:t xml:space="preserve"> Hence</w:t>
       </w:r>
-      <w:ins w:id="86" w:author="Colin Snook" w:date="2017-05-31T14:57:00Z">
+      <w:ins w:id="93" w:author="Colin Snook" w:date="2017-05-31T14:57:00Z">
         <w:r>
           <w:t xml:space="preserve">, when we </w:t>
         </w:r>
       </w:ins>
-      <w:ins w:id="87" w:author="Colin Snook" w:date="2017-05-31T14:58:00Z">
+      <w:ins w:id="94" w:author="Colin Snook" w:date="2017-05-31T14:58:00Z">
         <w:r>
           <w:t>strengthen the condition for taking a transition</w:t>
         </w:r>
       </w:ins>
-      <w:ins w:id="88" w:author="Colin Snook" w:date="2017-05-31T14:57:00Z">
+      <w:ins w:id="95" w:author="Colin Snook" w:date="2017-05-31T14:57:00Z">
         <w:r>
           <w:t>, to include the option of not taking this new trans</w:t>
         </w:r>
       </w:ins>
-      <w:ins w:id="89" w:author="Colin Snook" w:date="2017-05-31T14:58:00Z">
+      <w:ins w:id="96" w:author="Colin Snook" w:date="2017-05-31T14:58:00Z">
         <w:r>
           <w:t>i</w:t>
         </w:r>
       </w:ins>
-      <w:ins w:id="90" w:author="Colin Snook" w:date="2017-05-31T14:57:00Z">
+      <w:ins w:id="97" w:author="Colin Snook" w:date="2017-05-31T14:57:00Z">
         <w:r>
           <w:t>tion,</w:t>
         </w:r>
@@ -3914,12 +3942,12 @@
       <w:r>
         <w:t xml:space="preserve"> we need to refine the enable flag to </w:t>
       </w:r>
-      <w:ins w:id="91" w:author="Colin Snook" w:date="2017-05-31T14:59:00Z">
+      <w:ins w:id="98" w:author="Colin Snook" w:date="2017-05-31T14:59:00Z">
         <w:r>
           <w:t>a</w:t>
         </w:r>
       </w:ins>
-      <w:del w:id="92" w:author="Colin Snook" w:date="2017-05-31T14:59:00Z">
+      <w:del w:id="99" w:author="Colin Snook" w:date="2017-05-31T14:59:00Z">
         <w:r>
           <w:delText>the</w:delText>
         </w:r>
@@ -3931,12 +3959,12 @@
     <w:p>
       <w:pPr>
         <w:rPr>
-          <w:ins w:id="93" w:author="Colin Snook" w:date="2017-05-31T14:59:00Z"/>
-        </w:rPr>
-      </w:pPr>
-    </w:p>
-    <w:p>
-      <w:ins w:id="94" w:author="Colin Snook" w:date="2017-05-31T14:59:00Z">
+          <w:ins w:id="100" w:author="Colin Snook" w:date="2017-05-31T14:59:00Z"/>
+        </w:rPr>
+      </w:pPr>
+    </w:p>
+    <w:p>
+      <w:ins w:id="101" w:author="Colin Snook" w:date="2017-05-31T14:59:00Z">
         <w:r>
           <w:t xml:space="preserve">To avoid this </w:t>
         </w:r>
@@ -3949,32 +3977,32 @@
           <w:t xml:space="preserve"> we propose to leave the choice</w:t>
         </w:r>
       </w:ins>
-      <w:ins w:id="95" w:author="Colin Snook" w:date="2017-05-31T15:00:00Z">
+      <w:ins w:id="102" w:author="Colin Snook" w:date="2017-05-31T15:00:00Z">
         <w:r>
           <w:t>s</w:t>
         </w:r>
       </w:ins>
-      <w:ins w:id="96" w:author="Colin Snook" w:date="2017-05-31T14:59:00Z">
+      <w:ins w:id="103" w:author="Colin Snook" w:date="2017-05-31T14:59:00Z">
         <w:r>
           <w:t xml:space="preserve"> for not taking a transition</w:t>
         </w:r>
       </w:ins>
-      <w:ins w:id="97" w:author="Colin Snook" w:date="2017-05-31T15:00:00Z">
+      <w:ins w:id="104" w:author="Colin Snook" w:date="2017-05-31T15:00:00Z">
         <w:r>
           <w:t xml:space="preserve"> non-deterministic until we are sure that </w:t>
         </w:r>
       </w:ins>
-      <w:ins w:id="98" w:author="Colin Snook" w:date="2017-05-31T15:01:00Z">
+      <w:ins w:id="105" w:author="Colin Snook" w:date="2017-05-31T15:01:00Z">
         <w:r>
           <w:t>the guard of that</w:t>
         </w:r>
       </w:ins>
-      <w:ins w:id="99" w:author="Colin Snook" w:date="2017-05-31T15:00:00Z">
+      <w:ins w:id="106" w:author="Colin Snook" w:date="2017-05-31T15:00:00Z">
         <w:r>
           <w:t xml:space="preserve"> transition will not be</w:t>
         </w:r>
       </w:ins>
-      <w:ins w:id="100" w:author="Colin Snook" w:date="2017-05-31T15:01:00Z">
+      <w:ins w:id="107" w:author="Colin Snook" w:date="2017-05-31T15:01:00Z">
         <w:r>
           <w:t xml:space="preserve"> strengthened any further.</w:t>
         </w:r>
@@ -3983,10 +4011,10 @@
     <w:p>
       <w:pPr>
         <w:rPr>
-          <w:del w:id="101" w:author="Colin Snook" w:date="2017-05-31T15:02:00Z"/>
-        </w:rPr>
-      </w:pPr>
-      <w:del w:id="102" w:author="Colin Snook" w:date="2017-05-31T15:02:00Z">
+          <w:del w:id="108" w:author="Colin Snook" w:date="2017-05-31T15:02:00Z"/>
+        </w:rPr>
+      </w:pPr>
+      <w:del w:id="109" w:author="Colin Snook" w:date="2017-05-31T15:02:00Z">
         <w:r>
           <w:br w:type="page"/>
         </w:r>
@@ -3995,7 +4023,7 @@
     <w:p>
       <w:pPr>
         <w:rPr>
-          <w:del w:id="103" w:author="Colin Snook" w:date="2017-05-31T15:02:00Z"/>
+          <w:del w:id="110" w:author="Colin Snook" w:date="2017-05-31T15:02:00Z"/>
         </w:rPr>
       </w:pPr>
     </w:p>
@@ -4003,20 +4031,20 @@
     <w:p>
       <w:pPr>
         <w:rPr>
-          <w:ins w:id="104" w:author="Colin Snook" w:date="2017-05-31T15:02:00Z"/>
-        </w:rPr>
-      </w:pPr>
-      <w:ins w:id="105" w:author="Colin Snook" w:date="2017-05-31T15:02:00Z">
+          <w:ins w:id="111" w:author="Colin Snook" w:date="2017-05-31T15:02:00Z"/>
+        </w:rPr>
+      </w:pPr>
+      <w:ins w:id="112" w:author="Colin Snook" w:date="2017-05-31T15:02:00Z">
         <w:r>
           <w:t>For example, if the guard of T3 will be strengthened further</w:t>
         </w:r>
       </w:ins>
-      <w:ins w:id="106" w:author="Colin Snook" w:date="2017-05-31T15:03:00Z">
+      <w:ins w:id="113" w:author="Colin Snook" w:date="2017-05-31T15:03:00Z">
         <w:r>
           <w:t>, we would omit ~E from the guards</w:t>
         </w:r>
       </w:ins>
-      <w:ins w:id="107" w:author="Colin Snook" w:date="2017-05-31T15:02:00Z">
+      <w:ins w:id="114" w:author="Colin Snook" w:date="2017-05-31T15:02:00Z">
         <w:r>
           <w:t>:</w:t>
         </w:r>
@@ -4025,18 +4053,18 @@
     <w:p>
       <w:pPr>
         <w:rPr>
-          <w:ins w:id="108" w:author="Colin Snook" w:date="2017-05-31T15:02:00Z"/>
-        </w:rPr>
-      </w:pPr>
-    </w:p>
-    <w:p>
-      <w:pPr>
-        <w:rPr>
-          <w:ins w:id="109" w:author="Colin Snook" w:date="2017-05-31T15:28:00Z"/>
-          <w:lang w:val="en-US"/>
-        </w:rPr>
-      </w:pPr>
-      <w:ins w:id="110" w:author="Colin Snook" w:date="2017-05-31T15:28:00Z">
+          <w:ins w:id="115" w:author="Colin Snook" w:date="2017-05-31T15:02:00Z"/>
+        </w:rPr>
+      </w:pPr>
+    </w:p>
+    <w:p>
+      <w:pPr>
+        <w:rPr>
+          <w:ins w:id="116" w:author="Colin Snook" w:date="2017-05-31T15:28:00Z"/>
+          <w:lang w:val="en-US"/>
+        </w:rPr>
+      </w:pPr>
+      <w:ins w:id="117" w:author="Colin Snook" w:date="2017-05-31T15:28:00Z">
         <w:r>
           <w:rPr>
             <w:lang w:val="en-US"/>
@@ -4048,10 +4076,10 @@
     <w:p>
       <w:pPr>
         <w:rPr>
-          <w:ins w:id="111" w:author="Colin Snook" w:date="2017-05-31T15:02:00Z"/>
-        </w:rPr>
-      </w:pPr>
-      <w:ins w:id="112" w:author="Colin Snook" w:date="2017-05-31T15:02:00Z">
+          <w:ins w:id="118" w:author="Colin Snook" w:date="2017-05-31T15:02:00Z"/>
+        </w:rPr>
+      </w:pPr>
+      <w:ins w:id="119" w:author="Colin Snook" w:date="2017-05-31T15:02:00Z">
         <w:r>
           <w:rPr>
             <w:lang w:val="en-US"/>
@@ -4077,10 +4105,10 @@
     <w:p>
       <w:pPr>
         <w:rPr>
-          <w:ins w:id="113" w:author="Colin Snook" w:date="2017-05-31T15:02:00Z"/>
-        </w:rPr>
-      </w:pPr>
-      <w:ins w:id="114" w:author="Colin Snook" w:date="2017-05-31T15:02:00Z">
+          <w:ins w:id="120" w:author="Colin Snook" w:date="2017-05-31T15:02:00Z"/>
+        </w:rPr>
+      </w:pPr>
+      <w:ins w:id="121" w:author="Colin Snook" w:date="2017-05-31T15:02:00Z">
         <w:r>
           <w:rPr>
             <w:lang w:val="en-US"/>
@@ -4098,10 +4126,10 @@
     <w:p>
       <w:pPr>
         <w:rPr>
-          <w:ins w:id="115" w:author="Colin Snook" w:date="2017-05-31T15:02:00Z"/>
-        </w:rPr>
-      </w:pPr>
-      <w:ins w:id="116" w:author="Colin Snook" w:date="2017-05-31T15:02:00Z">
+          <w:ins w:id="122" w:author="Colin Snook" w:date="2017-05-31T15:02:00Z"/>
+        </w:rPr>
+      </w:pPr>
+      <w:ins w:id="123" w:author="Colin Snook" w:date="2017-05-31T15:02:00Z">
         <w:r>
           <w:rPr>
             <w:lang w:val="en-US"/>
@@ -4119,17 +4147,17 @@
     <w:p>
       <w:pPr>
         <w:rPr>
-          <w:ins w:id="117" w:author="Colin Snook" w:date="2017-05-31T15:02:00Z"/>
-        </w:rPr>
-      </w:pPr>
-    </w:p>
-    <w:p>
-      <w:pPr>
-        <w:rPr>
-          <w:ins w:id="118" w:author="Colin Snook" w:date="2017-05-31T15:02:00Z"/>
-        </w:rPr>
-      </w:pPr>
-      <w:ins w:id="119" w:author="Colin Snook" w:date="2017-05-31T15:02:00Z">
+          <w:ins w:id="124" w:author="Colin Snook" w:date="2017-05-31T15:02:00Z"/>
+        </w:rPr>
+      </w:pPr>
+    </w:p>
+    <w:p>
+      <w:pPr>
+        <w:rPr>
+          <w:ins w:id="125" w:author="Colin Snook" w:date="2017-05-31T15:02:00Z"/>
+        </w:rPr>
+      </w:pPr>
+      <w:ins w:id="126" w:author="Colin Snook" w:date="2017-05-31T15:02:00Z">
         <w:r>
           <w:rPr>
             <w:lang w:val="en-US"/>
@@ -4141,10 +4169,10 @@
     <w:p>
       <w:pPr>
         <w:rPr>
-          <w:ins w:id="120" w:author="Colin Snook" w:date="2017-05-31T15:02:00Z"/>
-        </w:rPr>
-      </w:pPr>
-      <w:ins w:id="121" w:author="Colin Snook" w:date="2017-05-31T15:02:00Z">
+          <w:ins w:id="127" w:author="Colin Snook" w:date="2017-05-31T15:02:00Z"/>
+        </w:rPr>
+      </w:pPr>
+      <w:ins w:id="128" w:author="Colin Snook" w:date="2017-05-31T15:02:00Z">
         <w:r>
           <w:rPr>
             <w:lang w:val="en-US"/>
@@ -4174,10 +4202,10 @@
     <w:p>
       <w:pPr>
         <w:rPr>
-          <w:ins w:id="122" w:author="Colin Snook" w:date="2017-05-31T15:02:00Z"/>
-        </w:rPr>
-      </w:pPr>
-      <w:ins w:id="123" w:author="Colin Snook" w:date="2017-05-31T15:02:00Z">
+          <w:ins w:id="129" w:author="Colin Snook" w:date="2017-05-31T15:02:00Z"/>
+        </w:rPr>
+      </w:pPr>
+      <w:ins w:id="130" w:author="Colin Snook" w:date="2017-05-31T15:02:00Z">
         <w:r>
           <w:rPr>
             <w:lang w:val="en-US"/>
@@ -4215,11 +4243,11 @@
     <w:p>
       <w:pPr>
         <w:rPr>
-          <w:ins w:id="124" w:author="Colin Snook" w:date="2017-05-31T15:04:00Z"/>
-          <w:lang w:val="en-US"/>
-        </w:rPr>
-      </w:pPr>
-      <w:ins w:id="125" w:author="Colin Snook" w:date="2017-05-31T15:02:00Z">
+          <w:ins w:id="131" w:author="Colin Snook" w:date="2017-05-31T15:04:00Z"/>
+          <w:lang w:val="en-US"/>
+        </w:rPr>
+      </w:pPr>
+      <w:ins w:id="132" w:author="Colin Snook" w:date="2017-05-31T15:02:00Z">
         <w:r>
           <w:rPr>
             <w:lang w:val="en-US"/>
@@ -4238,19 +4266,19 @@
     <w:p>
       <w:pPr>
         <w:rPr>
-          <w:ins w:id="126" w:author="Colin Snook" w:date="2017-05-31T15:04:00Z"/>
-          <w:lang w:val="en-US"/>
-        </w:rPr>
-      </w:pPr>
-    </w:p>
-    <w:p>
-      <w:pPr>
-        <w:rPr>
-          <w:ins w:id="127" w:author="Colin Snook" w:date="2017-05-31T15:04:00Z"/>
-          <w:lang w:val="en-US"/>
-        </w:rPr>
-      </w:pPr>
-      <w:ins w:id="128" w:author="Colin Snook" w:date="2017-05-31T15:04:00Z">
+          <w:ins w:id="133" w:author="Colin Snook" w:date="2017-05-31T15:04:00Z"/>
+          <w:lang w:val="en-US"/>
+        </w:rPr>
+      </w:pPr>
+    </w:p>
+    <w:p>
+      <w:pPr>
+        <w:rPr>
+          <w:ins w:id="134" w:author="Colin Snook" w:date="2017-05-31T15:04:00Z"/>
+          <w:lang w:val="en-US"/>
+        </w:rPr>
+      </w:pPr>
+      <w:ins w:id="135" w:author="Colin Snook" w:date="2017-05-31T15:04:00Z">
         <w:r>
           <w:rPr>
             <w:lang w:val="en-US"/>
@@ -4258,7 +4286,7 @@
           <w:t>Hence, T3 can be refined to strengthen its guard from E &amp; t to E2 &amp; t</w:t>
         </w:r>
       </w:ins>
-      <w:ins w:id="129" w:author="Colin Snook" w:date="2017-05-31T15:05:00Z">
+      <w:ins w:id="136" w:author="Colin Snook" w:date="2017-05-31T15:05:00Z">
         <w:r>
           <w:rPr>
             <w:lang w:val="en-US"/>
@@ -4270,46 +4298,34 @@
     <w:p>
       <w:pPr>
         <w:rPr>
-          <w:ins w:id="130" w:author="Colin Snook" w:date="2017-05-31T16:02:00Z"/>
-          <w:lang w:val="en-US"/>
-        </w:rPr>
-      </w:pPr>
-    </w:p>
-    <w:p>
-      <w:pPr>
-        <w:rPr>
-          <w:ins w:id="131" w:author="Colin Snook" w:date="2017-05-31T15:04:00Z"/>
-          <w:lang w:val="en-US"/>
-        </w:rPr>
-      </w:pPr>
-      <w:ins w:id="132" w:author="Colin Snook" w:date="2017-05-31T16:02:00Z">
-        <w:r>
-          <w:rPr>
-            <w:lang w:val="en-US"/>
-          </w:rPr>
-          <w:t>E0: [~A &amp; ~C &amp;</w:t>
-        </w:r>
-        <w:r>
-          <w:rPr>
-            <w:lang w:val="en-US"/>
-          </w:rPr>
-          <w:t xml:space="preserve"> ~E2 &amp;</w:t>
-        </w:r>
-        <w:r>
-          <w:rPr>
-            <w:lang w:val="en-US"/>
-          </w:rPr>
-          <w:t xml:space="preserve"> t]/skip</w:t>
-        </w:r>
-      </w:ins>
-    </w:p>
-    <w:p>
-      <w:pPr>
-        <w:rPr>
-          <w:ins w:id="133" w:author="Colin Snook" w:date="2017-05-31T15:04:00Z"/>
-        </w:rPr>
-      </w:pPr>
-      <w:ins w:id="134" w:author="Colin Snook" w:date="2017-05-31T15:04:00Z">
+          <w:ins w:id="137" w:author="Colin Snook" w:date="2017-05-31T16:02:00Z"/>
+          <w:lang w:val="en-US"/>
+        </w:rPr>
+      </w:pPr>
+    </w:p>
+    <w:p>
+      <w:pPr>
+        <w:rPr>
+          <w:ins w:id="138" w:author="Colin Snook" w:date="2017-05-31T15:04:00Z"/>
+          <w:lang w:val="en-US"/>
+        </w:rPr>
+      </w:pPr>
+      <w:ins w:id="139" w:author="Colin Snook" w:date="2017-05-31T16:02:00Z">
+        <w:r>
+          <w:rPr>
+            <w:lang w:val="en-US"/>
+          </w:rPr>
+          <w:t>E0: [~A &amp; ~C &amp; ~E2 &amp; t]/skip</w:t>
+        </w:r>
+      </w:ins>
+    </w:p>
+    <w:p>
+      <w:pPr>
+        <w:rPr>
+          <w:ins w:id="140" w:author="Colin Snook" w:date="2017-05-31T15:04:00Z"/>
+        </w:rPr>
+      </w:pPr>
+      <w:ins w:id="141" w:author="Colin Snook" w:date="2017-05-31T15:04:00Z">
         <w:r>
           <w:rPr>
             <w:lang w:val="en-US"/>
@@ -4335,10 +4351,10 @@
     <w:p>
       <w:pPr>
         <w:rPr>
-          <w:ins w:id="135" w:author="Colin Snook" w:date="2017-05-31T15:04:00Z"/>
-        </w:rPr>
-      </w:pPr>
-      <w:ins w:id="136" w:author="Colin Snook" w:date="2017-05-31T15:04:00Z">
+          <w:ins w:id="142" w:author="Colin Snook" w:date="2017-05-31T15:04:00Z"/>
+        </w:rPr>
+      </w:pPr>
+      <w:ins w:id="143" w:author="Colin Snook" w:date="2017-05-31T15:04:00Z">
         <w:r>
           <w:rPr>
             <w:lang w:val="en-US"/>
@@ -4356,10 +4372,10 @@
     <w:p>
       <w:pPr>
         <w:rPr>
-          <w:ins w:id="137" w:author="Colin Snook" w:date="2017-05-31T15:04:00Z"/>
-        </w:rPr>
-      </w:pPr>
-      <w:ins w:id="138" w:author="Colin Snook" w:date="2017-05-31T15:04:00Z">
+          <w:ins w:id="144" w:author="Colin Snook" w:date="2017-05-31T15:04:00Z"/>
+        </w:rPr>
+      </w:pPr>
+      <w:ins w:id="145" w:author="Colin Snook" w:date="2017-05-31T15:04:00Z">
         <w:r>
           <w:rPr>
             <w:lang w:val="en-US"/>
@@ -4377,10 +4393,10 @@
     <w:p>
       <w:pPr>
         <w:rPr>
-          <w:ins w:id="139" w:author="Colin Snook" w:date="2017-05-31T15:04:00Z"/>
-        </w:rPr>
-      </w:pPr>
-      <w:ins w:id="140" w:author="Colin Snook" w:date="2017-05-31T15:04:00Z">
+          <w:ins w:id="146" w:author="Colin Snook" w:date="2017-05-31T15:04:00Z"/>
+        </w:rPr>
+      </w:pPr>
+      <w:ins w:id="147" w:author="Colin Snook" w:date="2017-05-31T15:04:00Z">
         <w:r>
           <w:rPr>
             <w:lang w:val="en-US"/>
@@ -4392,10 +4408,10 @@
     <w:p>
       <w:pPr>
         <w:rPr>
-          <w:ins w:id="141" w:author="Colin Snook" w:date="2017-05-31T15:04:00Z"/>
-        </w:rPr>
-      </w:pPr>
-      <w:ins w:id="142" w:author="Colin Snook" w:date="2017-05-31T15:04:00Z">
+          <w:ins w:id="148" w:author="Colin Snook" w:date="2017-05-31T15:04:00Z"/>
+        </w:rPr>
+      </w:pPr>
+      <w:ins w:id="149" w:author="Colin Snook" w:date="2017-05-31T15:04:00Z">
         <w:r>
           <w:rPr>
             <w:lang w:val="en-US"/>
@@ -4413,10 +4429,10 @@
     <w:p>
       <w:pPr>
         <w:rPr>
-          <w:ins w:id="143" w:author="Colin Snook" w:date="2017-05-31T15:04:00Z"/>
-        </w:rPr>
-      </w:pPr>
-      <w:ins w:id="144" w:author="Colin Snook" w:date="2017-05-31T15:04:00Z">
+          <w:ins w:id="150" w:author="Colin Snook" w:date="2017-05-31T15:04:00Z"/>
+        </w:rPr>
+      </w:pPr>
+      <w:ins w:id="151" w:author="Colin Snook" w:date="2017-05-31T15:04:00Z">
         <w:r>
           <w:rPr>
             <w:lang w:val="en-US"/>
@@ -4442,10 +4458,10 @@
     <w:p>
       <w:pPr>
         <w:rPr>
-          <w:ins w:id="145" w:author="Colin Snook" w:date="2017-05-31T15:04:00Z"/>
-        </w:rPr>
-      </w:pPr>
-      <w:ins w:id="146" w:author="Colin Snook" w:date="2017-05-31T15:04:00Z">
+          <w:ins w:id="152" w:author="Colin Snook" w:date="2017-05-31T15:04:00Z"/>
+        </w:rPr>
+      </w:pPr>
+      <w:ins w:id="153" w:author="Colin Snook" w:date="2017-05-31T15:04:00Z">
         <w:r>
           <w:rPr>
             <w:lang w:val="en-US"/>
@@ -4463,11 +4479,11 @@
     <w:p>
       <w:pPr>
         <w:rPr>
-          <w:ins w:id="147" w:author="Colin Snook" w:date="2017-06-01T00:25:00Z"/>
-          <w:lang w:val="en-US"/>
-        </w:rPr>
-      </w:pPr>
-      <w:ins w:id="148" w:author="Colin Snook" w:date="2017-05-31T15:04:00Z">
+          <w:ins w:id="154" w:author="Colin Snook" w:date="2017-06-01T00:25:00Z"/>
+          <w:lang w:val="en-US"/>
+        </w:rPr>
+      </w:pPr>
+      <w:ins w:id="155" w:author="Colin Snook" w:date="2017-05-31T15:04:00Z">
         <w:r>
           <w:rPr>
             <w:lang w:val="en-US"/>
@@ -4485,19 +4501,19 @@
     <w:p>
       <w:pPr>
         <w:rPr>
-          <w:ins w:id="149" w:author="Colin Snook" w:date="2017-05-31T15:04:00Z"/>
-          <w:lang w:val="en-US"/>
-        </w:rPr>
-      </w:pPr>
-    </w:p>
-    <w:p>
-      <w:pPr>
-        <w:rPr>
-          <w:ins w:id="150" w:author="Colin Snook" w:date="2017-05-31T16:39:00Z"/>
-          <w:lang w:val="en-US"/>
-        </w:rPr>
-      </w:pPr>
-      <w:ins w:id="151" w:author="Colin Snook" w:date="2017-05-31T15:02:00Z">
+          <w:ins w:id="156" w:author="Colin Snook" w:date="2017-05-31T15:04:00Z"/>
+          <w:lang w:val="en-US"/>
+        </w:rPr>
+      </w:pPr>
+    </w:p>
+    <w:p>
+      <w:pPr>
+        <w:rPr>
+          <w:ins w:id="157" w:author="Colin Snook" w:date="2017-05-31T16:39:00Z"/>
+          <w:lang w:val="en-US"/>
+        </w:rPr>
+      </w:pPr>
+      <w:ins w:id="158" w:author="Colin Snook" w:date="2017-05-31T15:02:00Z">
         <w:r>
           <w:rPr>
             <w:lang w:val="en-US"/>
@@ -4505,7 +4521,7 @@
           <w:t xml:space="preserve">While the above strategy works for </w:t>
         </w:r>
       </w:ins>
-      <w:ins w:id="152" w:author="Colin Snook" w:date="2017-05-31T16:11:00Z">
+      <w:ins w:id="159" w:author="Colin Snook" w:date="2017-05-31T16:11:00Z">
         <w:r>
           <w:rPr>
             <w:lang w:val="en-US"/>
@@ -4513,7 +4529,7 @@
           <w:t xml:space="preserve">both internal and external </w:t>
         </w:r>
       </w:ins>
-      <w:ins w:id="153" w:author="Colin Snook" w:date="2017-05-31T16:07:00Z">
+      <w:ins w:id="160" w:author="Colin Snook" w:date="2017-05-31T16:07:00Z">
         <w:r>
           <w:rPr>
             <w:lang w:val="en-US"/>
@@ -4521,7 +4537,7 @@
           <w:t>triggers</w:t>
         </w:r>
       </w:ins>
-      <w:ins w:id="154" w:author="Colin Snook" w:date="2017-05-31T16:11:00Z">
+      <w:ins w:id="161" w:author="Colin Snook" w:date="2017-05-31T16:11:00Z">
         <w:r>
           <w:rPr>
             <w:lang w:val="en-US"/>
@@ -4543,7 +4559,7 @@
           <w:t xml:space="preserve"> transitions present an additional problem. </w:t>
         </w:r>
       </w:ins>
-      <w:ins w:id="155" w:author="Colin Snook" w:date="2017-05-31T16:12:00Z">
+      <w:ins w:id="162" w:author="Colin Snook" w:date="2017-05-31T16:12:00Z">
         <w:r>
           <w:rPr>
             <w:lang w:val="en-US"/>
@@ -4551,7 +4567,7 @@
           <w:t xml:space="preserve">We can take the same approach regarding </w:t>
         </w:r>
       </w:ins>
-      <w:ins w:id="156" w:author="Colin Snook" w:date="2017-05-31T16:13:00Z">
+      <w:ins w:id="163" w:author="Colin Snook" w:date="2017-05-31T16:13:00Z">
         <w:r>
           <w:rPr>
             <w:lang w:val="en-US"/>
@@ -4559,7 +4575,7 @@
           <w:t xml:space="preserve">the </w:t>
         </w:r>
       </w:ins>
-      <w:ins w:id="157" w:author="Colin Snook" w:date="2017-05-31T16:12:00Z">
+      <w:ins w:id="164" w:author="Colin Snook" w:date="2017-05-31T16:12:00Z">
         <w:r>
           <w:rPr>
             <w:lang w:val="en-US"/>
@@ -4567,7 +4583,7 @@
           <w:t xml:space="preserve">construction of events for all combinations, but </w:t>
         </w:r>
       </w:ins>
-      <w:ins w:id="158" w:author="Colin Snook" w:date="2017-05-31T16:11:00Z">
+      <w:ins w:id="165" w:author="Colin Snook" w:date="2017-05-31T16:11:00Z">
         <w:r>
           <w:rPr>
             <w:lang w:val="en-US"/>
@@ -4575,7 +4591,7 @@
           <w:t xml:space="preserve">how do we know when </w:t>
         </w:r>
       </w:ins>
-      <w:ins w:id="159" w:author="Colin Snook" w:date="2017-05-31T16:13:00Z">
+      <w:ins w:id="166" w:author="Colin Snook" w:date="2017-05-31T16:13:00Z">
         <w:r>
           <w:rPr>
             <w:lang w:val="en-US"/>
@@ -4601,11 +4617,11 @@
     <w:p>
       <w:pPr>
         <w:rPr>
-          <w:ins w:id="160" w:author="Colin Snook" w:date="2017-05-31T16:46:00Z"/>
-          <w:lang w:val="en-US"/>
-        </w:rPr>
-      </w:pPr>
-      <w:ins w:id="161" w:author="Colin Snook" w:date="2017-05-31T16:40:00Z">
+          <w:ins w:id="167" w:author="Colin Snook" w:date="2017-05-31T16:46:00Z"/>
+          <w:lang w:val="en-US"/>
+        </w:rPr>
+      </w:pPr>
+      <w:ins w:id="168" w:author="Colin Snook" w:date="2017-05-31T16:40:00Z">
         <w:r>
           <w:rPr>
             <w:lang w:val="en-US"/>
@@ -4627,7 +4643,7 @@
           <w:t xml:space="preserve"> transitions we will a</w:t>
         </w:r>
       </w:ins>
-      <w:ins w:id="162" w:author="Colin Snook" w:date="2017-05-31T16:44:00Z">
+      <w:ins w:id="169" w:author="Colin Snook" w:date="2017-05-31T16:44:00Z">
         <w:r>
           <w:rPr>
             <w:lang w:val="en-US"/>
@@ -4649,7 +4665,7 @@
           <w:t xml:space="preserve"> transitions</w:t>
         </w:r>
       </w:ins>
-      <w:ins w:id="163" w:author="Colin Snook" w:date="2017-05-31T16:45:00Z">
+      <w:ins w:id="170" w:author="Colin Snook" w:date="2017-05-31T16:45:00Z">
         <w:r>
           <w:rPr>
             <w:lang w:val="en-US"/>
@@ -4657,7 +4673,7 @@
           <w:t>.</w:t>
         </w:r>
       </w:ins>
-      <w:ins w:id="164" w:author="Colin Snook" w:date="2017-05-31T16:40:00Z">
+      <w:ins w:id="171" w:author="Colin Snook" w:date="2017-05-31T16:40:00Z">
         <w:r>
           <w:rPr>
             <w:lang w:val="en-US"/>
@@ -4669,11 +4685,11 @@
     <w:p>
       <w:pPr>
         <w:rPr>
-          <w:ins w:id="165" w:author="Colin Snook" w:date="2017-05-31T16:54:00Z"/>
-          <w:lang w:val="en-US"/>
-        </w:rPr>
-      </w:pPr>
-      <w:ins w:id="166" w:author="Colin Snook" w:date="2017-05-31T16:45:00Z">
+          <w:ins w:id="172" w:author="Colin Snook" w:date="2017-05-31T16:54:00Z"/>
+          <w:lang w:val="en-US"/>
+        </w:rPr>
+      </w:pPr>
+      <w:ins w:id="173" w:author="Colin Snook" w:date="2017-05-31T16:45:00Z">
         <w:r>
           <w:rPr>
             <w:lang w:val="en-US"/>
@@ -4681,7 +4697,7 @@
           <w:t xml:space="preserve">We can also use </w:t>
         </w:r>
       </w:ins>
-      <w:ins w:id="167" w:author="Colin Snook" w:date="2017-05-31T16:46:00Z">
+      <w:ins w:id="174" w:author="Colin Snook" w:date="2017-05-31T16:46:00Z">
         <w:r>
           <w:rPr>
             <w:lang w:val="en-US"/>
@@ -4689,7 +4705,7 @@
           <w:t>a</w:t>
         </w:r>
       </w:ins>
-      <w:ins w:id="168" w:author="Colin Snook" w:date="2017-05-31T16:45:00Z">
+      <w:ins w:id="175" w:author="Colin Snook" w:date="2017-05-31T16:45:00Z">
         <w:r>
           <w:rPr>
             <w:lang w:val="en-US"/>
@@ -4697,7 +4713,7 @@
           <w:t xml:space="preserve"> skip </w:t>
         </w:r>
       </w:ins>
-      <w:ins w:id="169" w:author="Colin Snook" w:date="2017-05-31T16:46:00Z">
+      <w:ins w:id="176" w:author="Colin Snook" w:date="2017-05-31T16:46:00Z">
         <w:r>
           <w:rPr>
             <w:lang w:val="en-US"/>
@@ -4705,7 +4721,7 @@
           <w:t xml:space="preserve">transition </w:t>
         </w:r>
       </w:ins>
-      <w:ins w:id="170" w:author="Colin Snook" w:date="2017-05-31T16:53:00Z">
+      <w:ins w:id="177" w:author="Colin Snook" w:date="2017-05-31T16:53:00Z">
         <w:r>
           <w:rPr>
             <w:lang w:val="en-US"/>
@@ -4713,7 +4729,7 @@
           <w:t>as a</w:t>
         </w:r>
       </w:ins>
-      <w:ins w:id="171" w:author="Colin Snook" w:date="2017-05-31T16:46:00Z">
+      <w:ins w:id="178" w:author="Colin Snook" w:date="2017-05-31T16:46:00Z">
         <w:r>
           <w:rPr>
             <w:lang w:val="en-US"/>
@@ -4721,7 +4737,7 @@
           <w:t xml:space="preserve"> </w:t>
         </w:r>
       </w:ins>
-      <w:ins w:id="172" w:author="Colin Snook" w:date="2017-05-31T17:06:00Z">
+      <w:ins w:id="179" w:author="Colin Snook" w:date="2017-05-31T17:06:00Z">
         <w:r>
           <w:rPr>
             <w:lang w:val="en-US"/>
@@ -4729,7 +4745,7 @@
           <w:t xml:space="preserve">completion </w:t>
         </w:r>
       </w:ins>
-      <w:ins w:id="173" w:author="Colin Snook" w:date="2017-05-31T16:46:00Z">
+      <w:ins w:id="180" w:author="Colin Snook" w:date="2017-05-31T16:46:00Z">
         <w:r>
           <w:rPr>
             <w:lang w:val="en-US"/>
@@ -4737,7 +4753,7 @@
           <w:t>signal</w:t>
         </w:r>
       </w:ins>
-      <w:ins w:id="174" w:author="Colin Snook" w:date="2017-05-31T16:53:00Z">
+      <w:ins w:id="181" w:author="Colin Snook" w:date="2017-05-31T16:53:00Z">
         <w:r>
           <w:rPr>
             <w:lang w:val="en-US"/>
@@ -4745,7 +4761,7 @@
           <w:t xml:space="preserve"> event, to indicate</w:t>
         </w:r>
       </w:ins>
-      <w:ins w:id="175" w:author="Colin Snook" w:date="2017-05-31T16:46:00Z">
+      <w:ins w:id="182" w:author="Colin Snook" w:date="2017-05-31T16:46:00Z">
         <w:r>
           <w:rPr>
             <w:lang w:val="en-US"/>
@@ -4767,7 +4783,7 @@
           <w:t xml:space="preserve"> transitions are </w:t>
         </w:r>
       </w:ins>
-      <w:ins w:id="176" w:author="Colin Snook" w:date="2017-05-31T16:52:00Z">
+      <w:ins w:id="183" w:author="Colin Snook" w:date="2017-05-31T16:52:00Z">
         <w:r>
           <w:rPr>
             <w:lang w:val="en-US"/>
@@ -4775,7 +4791,7 @@
           <w:t>enabled</w:t>
         </w:r>
       </w:ins>
-      <w:ins w:id="177" w:author="Colin Snook" w:date="2017-05-31T16:46:00Z">
+      <w:ins w:id="184" w:author="Colin Snook" w:date="2017-05-31T16:46:00Z">
         <w:r>
           <w:rPr>
             <w:lang w:val="en-US"/>
@@ -4783,7 +4799,7 @@
           <w:t xml:space="preserve">. </w:t>
         </w:r>
       </w:ins>
-      <w:ins w:id="178" w:author="Colin Snook" w:date="2017-05-31T16:39:00Z">
+      <w:ins w:id="185" w:author="Colin Snook" w:date="2017-05-31T16:39:00Z">
         <w:r>
           <w:rPr>
             <w:lang w:val="en-US"/>
@@ -4804,7 +4820,7 @@
           <w:t>u</w:t>
         </w:r>
       </w:ins>
-      <w:ins w:id="179" w:author="Colin Snook" w:date="2017-05-31T16:48:00Z">
+      <w:ins w:id="186" w:author="Colin Snook" w:date="2017-05-31T16:48:00Z">
         <w:r>
           <w:rPr>
             <w:lang w:val="en-US"/>
@@ -4819,7 +4835,7 @@
           <w:t xml:space="preserve"> transitions are being fired. This flag </w:t>
         </w:r>
       </w:ins>
-      <w:ins w:id="180" w:author="Colin Snook" w:date="2017-05-31T16:49:00Z">
+      <w:ins w:id="187" w:author="Colin Snook" w:date="2017-05-31T16:49:00Z">
         <w:r>
           <w:rPr>
             <w:lang w:val="en-US"/>
@@ -4841,7 +4857,7 @@
           <w:t xml:space="preserve"> transition set (including the skip ones) to fire</w:t>
         </w:r>
       </w:ins>
-      <w:ins w:id="181" w:author="Colin Snook" w:date="2017-05-31T16:53:00Z">
+      <w:ins w:id="188" w:author="Colin Snook" w:date="2017-05-31T16:53:00Z">
         <w:r>
           <w:rPr>
             <w:lang w:val="en-US"/>
@@ -4849,7 +4865,7 @@
           <w:t xml:space="preserve"> and must be FALSE for any triggered transitions set to fire</w:t>
         </w:r>
       </w:ins>
-      <w:ins w:id="182" w:author="Colin Snook" w:date="2017-05-31T16:49:00Z">
+      <w:ins w:id="189" w:author="Colin Snook" w:date="2017-05-31T16:49:00Z">
         <w:r>
           <w:rPr>
             <w:lang w:val="en-US"/>
@@ -4869,7 +4885,7 @@
           <w:t xml:space="preserve"> </w:t>
         </w:r>
       </w:ins>
-      <w:ins w:id="183" w:author="Colin Snook" w:date="2017-05-31T16:51:00Z">
+      <w:ins w:id="190" w:author="Colin Snook" w:date="2017-05-31T16:51:00Z">
         <w:r>
           <w:rPr>
             <w:lang w:val="en-US"/>
@@ -4877,7 +4893,7 @@
           <w:t xml:space="preserve">whenever a trigger is consumed. I.e. </w:t>
         </w:r>
       </w:ins>
-      <w:ins w:id="184" w:author="Colin Snook" w:date="2017-05-31T16:49:00Z">
+      <w:ins w:id="191" w:author="Colin Snook" w:date="2017-05-31T16:49:00Z">
         <w:r>
           <w:rPr>
             <w:lang w:val="en-US"/>
@@ -4885,7 +4901,7 @@
           <w:t>by</w:t>
         </w:r>
       </w:ins>
-      <w:ins w:id="185" w:author="Colin Snook" w:date="2017-05-31T16:50:00Z">
+      <w:ins w:id="192" w:author="Colin Snook" w:date="2017-05-31T16:50:00Z">
         <w:r>
           <w:rPr>
             <w:lang w:val="en-US"/>
@@ -4893,7 +4909,7 @@
           <w:t xml:space="preserve"> the enabling of any triggered transition set (including the skip ones). </w:t>
         </w:r>
       </w:ins>
-      <w:ins w:id="186" w:author="Colin Snook" w:date="2017-05-31T16:49:00Z">
+      <w:ins w:id="193" w:author="Colin Snook" w:date="2017-05-31T16:49:00Z">
         <w:r>
           <w:rPr>
             <w:lang w:val="en-US"/>
@@ -4901,7 +4917,7 @@
           <w:t xml:space="preserve"> </w:t>
         </w:r>
       </w:ins>
-      <w:ins w:id="187" w:author="Colin Snook" w:date="2017-05-31T16:51:00Z">
+      <w:ins w:id="194" w:author="Colin Snook" w:date="2017-05-31T16:51:00Z">
         <w:r>
           <w:rPr>
             <w:lang w:val="en-US"/>
@@ -4923,7 +4939,7 @@
           <w:t xml:space="preserve"> signal </w:t>
         </w:r>
       </w:ins>
-      <w:ins w:id="188" w:author="Colin Snook" w:date="2017-05-31T16:53:00Z">
+      <w:ins w:id="195" w:author="Colin Snook" w:date="2017-05-31T16:53:00Z">
         <w:r>
           <w:rPr>
             <w:lang w:val="en-US"/>
@@ -4935,19 +4951,19 @@
     <w:p>
       <w:pPr>
         <w:rPr>
-          <w:ins w:id="189" w:author="Colin Snook" w:date="2017-05-31T16:54:00Z"/>
-          <w:lang w:val="en-US"/>
-        </w:rPr>
-      </w:pPr>
-    </w:p>
-    <w:p>
-      <w:pPr>
-        <w:rPr>
-          <w:ins w:id="190" w:author="Colin Snook" w:date="2017-05-31T15:02:00Z"/>
-          <w:lang w:val="en-US"/>
-          <w:rPrChange w:id="191" w:author="Colin Snook" w:date="2017-05-31T16:48:00Z">
+          <w:ins w:id="196" w:author="Colin Snook" w:date="2017-05-31T16:54:00Z"/>
+          <w:lang w:val="en-US"/>
+        </w:rPr>
+      </w:pPr>
+    </w:p>
+    <w:p>
+      <w:pPr>
+        <w:rPr>
+          <w:ins w:id="197" w:author="Colin Snook" w:date="2017-05-31T15:02:00Z"/>
+          <w:lang w:val="en-US"/>
+          <w:rPrChange w:id="198" w:author="Colin Snook" w:date="2017-05-31T16:48:00Z">
             <w:rPr>
-              <w:ins w:id="192" w:author="Colin Snook" w:date="2017-05-31T15:02:00Z"/>
+              <w:ins w:id="199" w:author="Colin Snook" w:date="2017-05-31T15:02:00Z"/>
               <w:rFonts w:asciiTheme="majorHAnsi" w:eastAsiaTheme="majorEastAsia" w:hAnsiTheme="majorHAnsi" w:cstheme="majorBidi"/>
               <w:b/>
               <w:bCs/>
@@ -4958,7 +4974,7 @@
           </w:rPrChange>
         </w:rPr>
       </w:pPr>
-      <w:ins w:id="193" w:author="Colin Snook" w:date="2017-05-31T17:07:00Z">
+      <w:ins w:id="200" w:author="Colin Snook" w:date="2017-05-31T17:07:00Z">
         <w:r>
           <w:rPr>
             <w:lang w:val="en-US"/>
@@ -4966,7 +4982,7 @@
           <w:t xml:space="preserve">The following table shows the four kinds of events that can fire and the </w:t>
         </w:r>
       </w:ins>
-      <w:ins w:id="194" w:author="Colin Snook" w:date="2017-05-31T17:09:00Z">
+      <w:ins w:id="201" w:author="Colin Snook" w:date="2017-05-31T17:09:00Z">
         <w:r>
           <w:rPr>
             <w:lang w:val="en-US"/>
@@ -4974,7 +4990,7 @@
           <w:t xml:space="preserve">generic guards and actions involved in the sequencing. </w:t>
         </w:r>
       </w:ins>
-      <w:ins w:id="195" w:author="Colin Snook" w:date="2017-05-31T20:12:00Z">
+      <w:ins w:id="202" w:author="Colin Snook" w:date="2017-05-31T20:12:00Z">
         <w:r>
           <w:rPr>
             <w:lang w:val="en-US"/>
@@ -4982,7 +4998,7 @@
           <w:t xml:space="preserve">There is </w:t>
         </w:r>
       </w:ins>
-      <w:ins w:id="196" w:author="Colin Snook" w:date="2017-05-31T20:14:00Z">
+      <w:ins w:id="203" w:author="Colin Snook" w:date="2017-05-31T20:14:00Z">
         <w:r>
           <w:rPr>
             <w:lang w:val="en-US"/>
@@ -4990,7 +5006,7 @@
           <w:t>a single</w:t>
         </w:r>
       </w:ins>
-      <w:ins w:id="197" w:author="Colin Snook" w:date="2017-05-31T20:12:00Z">
+      <w:ins w:id="204" w:author="Colin Snook" w:date="2017-05-31T20:12:00Z">
         <w:r>
           <w:rPr>
             <w:lang w:val="en-US"/>
@@ -5012,7 +5028,7 @@
           <w:t xml:space="preserve"> transitions, all the combinations of Transitions for each internal trigger and all the combinations of events for each external trigger. </w:t>
         </w:r>
       </w:ins>
-      <w:ins w:id="198" w:author="Colin Snook" w:date="2017-05-31T17:09:00Z">
+      <w:ins w:id="205" w:author="Colin Snook" w:date="2017-05-31T17:09:00Z">
         <w:r>
           <w:rPr>
             <w:lang w:val="en-US"/>
@@ -5020,7 +5036,7 @@
           <w:t>The table does not show</w:t>
         </w:r>
       </w:ins>
-      <w:ins w:id="199" w:author="Colin Snook" w:date="2017-05-31T20:14:00Z">
+      <w:ins w:id="206" w:author="Colin Snook" w:date="2017-05-31T20:14:00Z">
         <w:r>
           <w:rPr>
             <w:lang w:val="en-US"/>
@@ -5028,7 +5044,7 @@
           <w:t xml:space="preserve"> the individual events</w:t>
         </w:r>
       </w:ins>
-      <w:ins w:id="200" w:author="Colin Snook" w:date="2017-05-31T20:15:00Z">
+      <w:ins w:id="207" w:author="Colin Snook" w:date="2017-05-31T20:15:00Z">
         <w:r>
           <w:rPr>
             <w:lang w:val="en-US"/>
@@ -5036,7 +5052,7 @@
           <w:t xml:space="preserve"> nor</w:t>
         </w:r>
       </w:ins>
-      <w:ins w:id="201" w:author="Colin Snook" w:date="2017-05-31T17:09:00Z">
+      <w:ins w:id="208" w:author="Colin Snook" w:date="2017-05-31T17:09:00Z">
         <w:r>
           <w:rPr>
             <w:lang w:val="en-US"/>
@@ -5045,7 +5061,7 @@
         </w:r>
       </w:ins>
       <w:proofErr w:type="gramStart"/>
-      <w:ins w:id="202" w:author="Colin Snook" w:date="2017-05-31T20:24:00Z">
+      <w:ins w:id="209" w:author="Colin Snook" w:date="2017-05-31T20:24:00Z">
         <w:r>
           <w:rPr>
             <w:lang w:val="en-US"/>
@@ -5060,7 +5076,7 @@
           <w:t xml:space="preserve"> not shown are the events that model the arrival of a trigger into the</w:t>
         </w:r>
       </w:ins>
-      <w:ins w:id="203" w:author="Colin Snook" w:date="2017-05-31T20:25:00Z">
+      <w:ins w:id="210" w:author="Colin Snook" w:date="2017-05-31T20:25:00Z">
         <w:r>
           <w:rPr>
             <w:lang w:val="en-US"/>
@@ -5068,7 +5084,7 @@
           <w:t xml:space="preserve"> external</w:t>
         </w:r>
       </w:ins>
-      <w:ins w:id="204" w:author="Colin Snook" w:date="2017-05-31T20:24:00Z">
+      <w:ins w:id="211" w:author="Colin Snook" w:date="2017-05-31T20:24:00Z">
         <w:r>
           <w:rPr>
             <w:lang w:val="en-US"/>
@@ -5080,7 +5096,7 @@
     <w:p>
       <w:pPr>
         <w:rPr>
-          <w:ins w:id="205" w:author="Colin Snook" w:date="2017-05-31T17:00:00Z"/>
+          <w:ins w:id="212" w:author="Colin Snook" w:date="2017-05-31T17:00:00Z"/>
         </w:rPr>
       </w:pPr>
     </w:p>
@@ -5089,7 +5105,7 @@
         <w:tblStyle w:val="TableGrid"/>
         <w:tblW w:w="0" w:type="auto"/>
         <w:tblLook w:val="04A0" w:firstRow="1" w:lastRow="0" w:firstColumn="1" w:lastColumn="0" w:noHBand="0" w:noVBand="1"/>
-        <w:tblPrChange w:id="206" w:author="Colin Snook" w:date="2017-05-31T21:08:00Z">
+        <w:tblPrChange w:id="213" w:author="Colin Snook" w:date="2017-05-31T21:08:00Z">
           <w:tblPr>
             <w:tblStyle w:val="TableGrid"/>
             <w:tblW w:w="0" w:type="auto"/>
@@ -5103,7 +5119,7 @@
         <w:gridCol w:w="2153"/>
         <w:gridCol w:w="1687"/>
         <w:gridCol w:w="1690"/>
-        <w:tblGridChange w:id="207">
+        <w:tblGridChange w:id="214">
           <w:tblGrid>
             <w:gridCol w:w="1546"/>
             <w:gridCol w:w="1710"/>
@@ -5117,12 +5133,12 @@
       </w:tblGrid>
       <w:tr>
         <w:trPr>
-          <w:ins w:id="208" w:author="Colin Snook" w:date="2017-05-31T17:00:00Z"/>
+          <w:ins w:id="215" w:author="Colin Snook" w:date="2017-05-31T17:00:00Z"/>
         </w:trPr>
         <w:tc>
           <w:tcPr>
             <w:tcW w:w="1546" w:type="dxa"/>
-            <w:tcPrChange w:id="209" w:author="Colin Snook" w:date="2017-05-31T21:08:00Z">
+            <w:tcPrChange w:id="216" w:author="Colin Snook" w:date="2017-05-31T21:08:00Z">
               <w:tcPr>
                 <w:tcW w:w="1546" w:type="dxa"/>
               </w:tcPr>
@@ -5131,24 +5147,24 @@
           <w:p>
             <w:pPr>
               <w:rPr>
-                <w:ins w:id="210" w:author="Colin Snook" w:date="2017-05-31T17:00:00Z"/>
+                <w:ins w:id="217" w:author="Colin Snook" w:date="2017-05-31T17:00:00Z"/>
                 <w:b/>
                 <w:sz w:val="20"/>
                 <w:szCs w:val="20"/>
-                <w:rPrChange w:id="211" w:author="Colin Snook" w:date="2017-05-31T21:08:00Z">
+                <w:rPrChange w:id="218" w:author="Colin Snook" w:date="2017-05-31T21:08:00Z">
                   <w:rPr>
-                    <w:ins w:id="212" w:author="Colin Snook" w:date="2017-05-31T17:00:00Z"/>
+                    <w:ins w:id="219" w:author="Colin Snook" w:date="2017-05-31T17:00:00Z"/>
                   </w:rPr>
                 </w:rPrChange>
               </w:rPr>
             </w:pPr>
-            <w:ins w:id="213" w:author="Colin Snook" w:date="2017-05-31T20:15:00Z">
+            <w:ins w:id="220" w:author="Colin Snook" w:date="2017-05-31T20:15:00Z">
               <w:r>
                 <w:rPr>
                   <w:b/>
                   <w:sz w:val="20"/>
                   <w:szCs w:val="20"/>
-                  <w:rPrChange w:id="214" w:author="Colin Snook" w:date="2017-05-31T21:08:00Z">
+                  <w:rPrChange w:id="221" w:author="Colin Snook" w:date="2017-05-31T21:08:00Z">
                     <w:rPr>
                       <w:b/>
                     </w:rPr>
@@ -5157,26 +5173,26 @@
                 <w:t xml:space="preserve">Type of </w:t>
               </w:r>
             </w:ins>
-            <w:ins w:id="215" w:author="Colin Snook" w:date="2017-05-31T17:00:00Z">
+            <w:ins w:id="222" w:author="Colin Snook" w:date="2017-05-31T17:00:00Z">
               <w:r>
                 <w:rPr>
                   <w:b/>
                   <w:sz w:val="20"/>
                   <w:szCs w:val="20"/>
-                  <w:rPrChange w:id="216" w:author="Colin Snook" w:date="2017-05-31T21:08:00Z">
+                  <w:rPrChange w:id="223" w:author="Colin Snook" w:date="2017-05-31T21:08:00Z">
                     <w:rPr/>
                   </w:rPrChange>
                 </w:rPr>
                 <w:t>Event</w:t>
               </w:r>
             </w:ins>
-            <w:ins w:id="217" w:author="Colin Snook" w:date="2017-05-31T17:10:00Z">
+            <w:ins w:id="224" w:author="Colin Snook" w:date="2017-05-31T17:10:00Z">
               <w:r>
                 <w:rPr>
                   <w:b/>
                   <w:sz w:val="20"/>
                   <w:szCs w:val="20"/>
-                  <w:rPrChange w:id="218" w:author="Colin Snook" w:date="2017-05-31T21:08:00Z">
+                  <w:rPrChange w:id="225" w:author="Colin Snook" w:date="2017-05-31T21:08:00Z">
                     <w:rPr>
                       <w:b/>
                     </w:rPr>
@@ -5190,7 +5206,7 @@
         <w:tc>
           <w:tcPr>
             <w:tcW w:w="1440" w:type="dxa"/>
-            <w:tcPrChange w:id="219" w:author="Colin Snook" w:date="2017-05-31T21:08:00Z">
+            <w:tcPrChange w:id="226" w:author="Colin Snook" w:date="2017-05-31T21:08:00Z">
               <w:tcPr>
                 <w:tcW w:w="1898" w:type="dxa"/>
                 <w:gridSpan w:val="3"/>
@@ -5200,24 +5216,24 @@
           <w:p>
             <w:pPr>
               <w:rPr>
-                <w:ins w:id="220" w:author="Colin Snook" w:date="2017-05-31T17:00:00Z"/>
+                <w:ins w:id="227" w:author="Colin Snook" w:date="2017-05-31T17:00:00Z"/>
                 <w:b/>
                 <w:sz w:val="20"/>
                 <w:szCs w:val="20"/>
-                <w:rPrChange w:id="221" w:author="Colin Snook" w:date="2017-05-31T21:08:00Z">
+                <w:rPrChange w:id="228" w:author="Colin Snook" w:date="2017-05-31T21:08:00Z">
                   <w:rPr>
-                    <w:ins w:id="222" w:author="Colin Snook" w:date="2017-05-31T17:00:00Z"/>
+                    <w:ins w:id="229" w:author="Colin Snook" w:date="2017-05-31T17:00:00Z"/>
                   </w:rPr>
                 </w:rPrChange>
               </w:rPr>
             </w:pPr>
-            <w:ins w:id="223" w:author="Colin Snook" w:date="2017-05-31T17:06:00Z">
+            <w:ins w:id="230" w:author="Colin Snook" w:date="2017-05-31T17:06:00Z">
               <w:r>
                 <w:rPr>
                   <w:b/>
                   <w:sz w:val="20"/>
                   <w:szCs w:val="20"/>
-                  <w:rPrChange w:id="224" w:author="Colin Snook" w:date="2017-05-31T21:08:00Z">
+                  <w:rPrChange w:id="231" w:author="Colin Snook" w:date="2017-05-31T21:08:00Z">
                     <w:rPr/>
                   </w:rPrChange>
                 </w:rPr>
@@ -5229,7 +5245,7 @@
         <w:tc>
           <w:tcPr>
             <w:tcW w:w="2153" w:type="dxa"/>
-            <w:tcPrChange w:id="225" w:author="Colin Snook" w:date="2017-05-31T21:08:00Z">
+            <w:tcPrChange w:id="232" w:author="Colin Snook" w:date="2017-05-31T21:08:00Z">
               <w:tcPr>
                 <w:tcW w:w="1695" w:type="dxa"/>
               </w:tcPr>
@@ -5238,25 +5254,25 @@
           <w:p>
             <w:pPr>
               <w:rPr>
-                <w:ins w:id="226" w:author="Colin Snook" w:date="2017-05-31T17:00:00Z"/>
+                <w:ins w:id="233" w:author="Colin Snook" w:date="2017-05-31T17:00:00Z"/>
                 <w:b/>
                 <w:sz w:val="20"/>
                 <w:szCs w:val="20"/>
-                <w:rPrChange w:id="227" w:author="Colin Snook" w:date="2017-05-31T21:08:00Z">
+                <w:rPrChange w:id="234" w:author="Colin Snook" w:date="2017-05-31T21:08:00Z">
                   <w:rPr>
-                    <w:ins w:id="228" w:author="Colin Snook" w:date="2017-05-31T17:00:00Z"/>
+                    <w:ins w:id="235" w:author="Colin Snook" w:date="2017-05-31T17:00:00Z"/>
                   </w:rPr>
                 </w:rPrChange>
               </w:rPr>
             </w:pPr>
             <w:proofErr w:type="spellStart"/>
-            <w:ins w:id="229" w:author="Colin Snook" w:date="2017-05-31T17:01:00Z">
+            <w:ins w:id="236" w:author="Colin Snook" w:date="2017-05-31T17:01:00Z">
               <w:r>
                 <w:rPr>
                   <w:b/>
                   <w:sz w:val="20"/>
                   <w:szCs w:val="20"/>
-                  <w:rPrChange w:id="230" w:author="Colin Snook" w:date="2017-05-31T21:08:00Z">
+                  <w:rPrChange w:id="237" w:author="Colin Snook" w:date="2017-05-31T21:08:00Z">
                     <w:rPr/>
                   </w:rPrChange>
                 </w:rPr>
@@ -5264,13 +5280,13 @@
               </w:r>
             </w:ins>
             <w:proofErr w:type="spellEnd"/>
-            <w:ins w:id="231" w:author="Colin Snook" w:date="2017-05-31T21:05:00Z">
+            <w:ins w:id="238" w:author="Colin Snook" w:date="2017-05-31T21:05:00Z">
               <w:r>
                 <w:rPr>
                   <w:b/>
                   <w:sz w:val="20"/>
                   <w:szCs w:val="20"/>
-                  <w:rPrChange w:id="232" w:author="Colin Snook" w:date="2017-05-31T21:08:00Z">
+                  <w:rPrChange w:id="239" w:author="Colin Snook" w:date="2017-05-31T21:08:00Z">
                     <w:rPr>
                       <w:b/>
                     </w:rPr>
@@ -5284,7 +5300,7 @@
         <w:tc>
           <w:tcPr>
             <w:tcW w:w="1687" w:type="dxa"/>
-            <w:tcPrChange w:id="233" w:author="Colin Snook" w:date="2017-05-31T21:08:00Z">
+            <w:tcPrChange w:id="240" w:author="Colin Snook" w:date="2017-05-31T21:08:00Z">
               <w:tcPr>
                 <w:tcW w:w="1687" w:type="dxa"/>
               </w:tcPr>
@@ -5293,37 +5309,37 @@
           <w:p>
             <w:pPr>
               <w:rPr>
-                <w:ins w:id="234" w:author="Colin Snook" w:date="2017-05-31T17:00:00Z"/>
+                <w:ins w:id="241" w:author="Colin Snook" w:date="2017-05-31T17:00:00Z"/>
                 <w:b/>
                 <w:sz w:val="20"/>
                 <w:szCs w:val="20"/>
-                <w:rPrChange w:id="235" w:author="Colin Snook" w:date="2017-05-31T21:08:00Z">
+                <w:rPrChange w:id="242" w:author="Colin Snook" w:date="2017-05-31T21:08:00Z">
                   <w:rPr>
-                    <w:ins w:id="236" w:author="Colin Snook" w:date="2017-05-31T17:00:00Z"/>
+                    <w:ins w:id="243" w:author="Colin Snook" w:date="2017-05-31T17:00:00Z"/>
                   </w:rPr>
                 </w:rPrChange>
               </w:rPr>
             </w:pPr>
-            <w:ins w:id="237" w:author="Colin Snook" w:date="2017-05-31T17:02:00Z">
+            <w:ins w:id="244" w:author="Colin Snook" w:date="2017-05-31T17:02:00Z">
               <w:r>
                 <w:rPr>
                   <w:b/>
                   <w:sz w:val="20"/>
                   <w:szCs w:val="20"/>
-                  <w:rPrChange w:id="238" w:author="Colin Snook" w:date="2017-05-31T21:08:00Z">
+                  <w:rPrChange w:id="245" w:author="Colin Snook" w:date="2017-05-31T21:08:00Z">
                     <w:rPr/>
                   </w:rPrChange>
                 </w:rPr>
                 <w:t>Internal</w:t>
               </w:r>
             </w:ins>
-            <w:ins w:id="239" w:author="Colin Snook" w:date="2017-05-31T17:05:00Z">
+            <w:ins w:id="246" w:author="Colin Snook" w:date="2017-05-31T17:05:00Z">
               <w:r>
                 <w:rPr>
                   <w:b/>
                   <w:sz w:val="20"/>
                   <w:szCs w:val="20"/>
-                  <w:rPrChange w:id="240" w:author="Colin Snook" w:date="2017-05-31T21:08:00Z">
+                  <w:rPrChange w:id="247" w:author="Colin Snook" w:date="2017-05-31T21:08:00Z">
                     <w:rPr/>
                   </w:rPrChange>
                 </w:rPr>
@@ -5336,20 +5352,20 @@
                   <w:b/>
                   <w:sz w:val="20"/>
                   <w:szCs w:val="20"/>
-                  <w:rPrChange w:id="241" w:author="Colin Snook" w:date="2017-05-31T21:08:00Z">
+                  <w:rPrChange w:id="248" w:author="Colin Snook" w:date="2017-05-31T21:08:00Z">
                     <w:rPr/>
                   </w:rPrChange>
                 </w:rPr>
                 <w:t>t</w:t>
               </w:r>
             </w:ins>
-            <w:ins w:id="242" w:author="Colin Snook" w:date="2017-05-31T21:05:00Z">
+            <w:ins w:id="249" w:author="Colin Snook" w:date="2017-05-31T21:05:00Z">
               <w:r>
                 <w:rPr>
                   <w:b/>
                   <w:sz w:val="20"/>
                   <w:szCs w:val="20"/>
-                  <w:rPrChange w:id="243" w:author="Colin Snook" w:date="2017-05-31T21:08:00Z">
+                  <w:rPrChange w:id="250" w:author="Colin Snook" w:date="2017-05-31T21:08:00Z">
                     <w:rPr>
                       <w:b/>
                     </w:rPr>
@@ -5360,13 +5376,13 @@
             </w:ins>
             <w:proofErr w:type="spellEnd"/>
             <w:proofErr w:type="gramEnd"/>
-            <w:ins w:id="244" w:author="Colin Snook" w:date="2017-05-31T17:05:00Z">
+            <w:ins w:id="251" w:author="Colin Snook" w:date="2017-05-31T17:05:00Z">
               <w:r>
                 <w:rPr>
                   <w:b/>
                   <w:sz w:val="20"/>
                   <w:szCs w:val="20"/>
-                  <w:rPrChange w:id="245" w:author="Colin Snook" w:date="2017-05-31T21:08:00Z">
+                  <w:rPrChange w:id="252" w:author="Colin Snook" w:date="2017-05-31T21:08:00Z">
                     <w:rPr/>
                   </w:rPrChange>
                 </w:rPr>
@@ -5378,7 +5394,7 @@
         <w:tc>
           <w:tcPr>
             <w:tcW w:w="1690" w:type="dxa"/>
-            <w:tcPrChange w:id="246" w:author="Colin Snook" w:date="2017-05-31T21:08:00Z">
+            <w:tcPrChange w:id="253" w:author="Colin Snook" w:date="2017-05-31T21:08:00Z">
               <w:tcPr>
                 <w:tcW w:w="1690" w:type="dxa"/>
               </w:tcPr>
@@ -5387,37 +5403,37 @@
           <w:p>
             <w:pPr>
               <w:rPr>
-                <w:ins w:id="247" w:author="Colin Snook" w:date="2017-05-31T17:00:00Z"/>
+                <w:ins w:id="254" w:author="Colin Snook" w:date="2017-05-31T17:00:00Z"/>
                 <w:b/>
                 <w:sz w:val="20"/>
                 <w:szCs w:val="20"/>
-                <w:rPrChange w:id="248" w:author="Colin Snook" w:date="2017-05-31T21:08:00Z">
+                <w:rPrChange w:id="255" w:author="Colin Snook" w:date="2017-05-31T21:08:00Z">
                   <w:rPr>
-                    <w:ins w:id="249" w:author="Colin Snook" w:date="2017-05-31T17:00:00Z"/>
+                    <w:ins w:id="256" w:author="Colin Snook" w:date="2017-05-31T17:00:00Z"/>
                   </w:rPr>
                 </w:rPrChange>
               </w:rPr>
             </w:pPr>
-            <w:ins w:id="250" w:author="Colin Snook" w:date="2017-05-31T17:02:00Z">
+            <w:ins w:id="257" w:author="Colin Snook" w:date="2017-05-31T17:02:00Z">
               <w:r>
                 <w:rPr>
                   <w:b/>
                   <w:sz w:val="20"/>
                   <w:szCs w:val="20"/>
-                  <w:rPrChange w:id="251" w:author="Colin Snook" w:date="2017-05-31T21:08:00Z">
+                  <w:rPrChange w:id="258" w:author="Colin Snook" w:date="2017-05-31T21:08:00Z">
                     <w:rPr/>
                   </w:rPrChange>
                 </w:rPr>
                 <w:t>External</w:t>
               </w:r>
             </w:ins>
-            <w:ins w:id="252" w:author="Colin Snook" w:date="2017-05-31T17:05:00Z">
+            <w:ins w:id="259" w:author="Colin Snook" w:date="2017-05-31T17:05:00Z">
               <w:r>
                 <w:rPr>
                   <w:b/>
                   <w:sz w:val="20"/>
                   <w:szCs w:val="20"/>
-                  <w:rPrChange w:id="253" w:author="Colin Snook" w:date="2017-05-31T21:08:00Z">
+                  <w:rPrChange w:id="260" w:author="Colin Snook" w:date="2017-05-31T21:08:00Z">
                     <w:rPr/>
                   </w:rPrChange>
                 </w:rPr>
@@ -5430,20 +5446,20 @@
                   <w:b/>
                   <w:sz w:val="20"/>
                   <w:szCs w:val="20"/>
-                  <w:rPrChange w:id="254" w:author="Colin Snook" w:date="2017-05-31T21:08:00Z">
+                  <w:rPrChange w:id="261" w:author="Colin Snook" w:date="2017-05-31T21:08:00Z">
                     <w:rPr/>
                   </w:rPrChange>
                 </w:rPr>
                 <w:t>t</w:t>
               </w:r>
             </w:ins>
-            <w:ins w:id="255" w:author="Colin Snook" w:date="2017-05-31T21:05:00Z">
+            <w:ins w:id="262" w:author="Colin Snook" w:date="2017-05-31T21:05:00Z">
               <w:r>
                 <w:rPr>
                   <w:b/>
                   <w:sz w:val="20"/>
                   <w:szCs w:val="20"/>
-                  <w:rPrChange w:id="256" w:author="Colin Snook" w:date="2017-05-31T21:08:00Z">
+                  <w:rPrChange w:id="263" w:author="Colin Snook" w:date="2017-05-31T21:08:00Z">
                     <w:rPr>
                       <w:b/>
                     </w:rPr>
@@ -5454,13 +5470,13 @@
             </w:ins>
             <w:proofErr w:type="spellEnd"/>
             <w:proofErr w:type="gramEnd"/>
-            <w:ins w:id="257" w:author="Colin Snook" w:date="2017-05-31T17:05:00Z">
+            <w:ins w:id="264" w:author="Colin Snook" w:date="2017-05-31T17:05:00Z">
               <w:r>
                 <w:rPr>
                   <w:b/>
                   <w:sz w:val="20"/>
                   <w:szCs w:val="20"/>
-                  <w:rPrChange w:id="258" w:author="Colin Snook" w:date="2017-05-31T21:08:00Z">
+                  <w:rPrChange w:id="265" w:author="Colin Snook" w:date="2017-05-31T21:08:00Z">
                     <w:rPr/>
                   </w:rPrChange>
                 </w:rPr>
@@ -5472,12 +5488,12 @@
       </w:tr>
       <w:tr>
         <w:trPr>
-          <w:ins w:id="259" w:author="Colin Snook" w:date="2017-05-31T17:00:00Z"/>
+          <w:ins w:id="266" w:author="Colin Snook" w:date="2017-05-31T17:00:00Z"/>
         </w:trPr>
         <w:tc>
           <w:tcPr>
             <w:tcW w:w="1546" w:type="dxa"/>
-            <w:tcPrChange w:id="260" w:author="Colin Snook" w:date="2017-05-31T21:08:00Z">
+            <w:tcPrChange w:id="267" w:author="Colin Snook" w:date="2017-05-31T21:08:00Z">
               <w:tcPr>
                 <w:tcW w:w="1546" w:type="dxa"/>
               </w:tcPr>
@@ -5486,37 +5502,37 @@
           <w:p>
             <w:pPr>
               <w:rPr>
-                <w:ins w:id="261" w:author="Colin Snook" w:date="2017-05-31T17:00:00Z"/>
+                <w:ins w:id="268" w:author="Colin Snook" w:date="2017-05-31T17:00:00Z"/>
                 <w:b/>
                 <w:sz w:val="20"/>
                 <w:szCs w:val="20"/>
-                <w:rPrChange w:id="262" w:author="Colin Snook" w:date="2017-05-31T21:08:00Z">
+                <w:rPrChange w:id="269" w:author="Colin Snook" w:date="2017-05-31T21:08:00Z">
                   <w:rPr>
-                    <w:ins w:id="263" w:author="Colin Snook" w:date="2017-05-31T17:00:00Z"/>
+                    <w:ins w:id="270" w:author="Colin Snook" w:date="2017-05-31T17:00:00Z"/>
                   </w:rPr>
                 </w:rPrChange>
               </w:rPr>
             </w:pPr>
-            <w:ins w:id="264" w:author="Colin Snook" w:date="2017-05-31T17:00:00Z">
+            <w:ins w:id="271" w:author="Colin Snook" w:date="2017-05-31T17:00:00Z">
               <w:r>
                 <w:rPr>
                   <w:b/>
                   <w:sz w:val="20"/>
                   <w:szCs w:val="20"/>
-                  <w:rPrChange w:id="265" w:author="Colin Snook" w:date="2017-05-31T21:08:00Z">
+                  <w:rPrChange w:id="272" w:author="Colin Snook" w:date="2017-05-31T21:08:00Z">
                     <w:rPr/>
                   </w:rPrChange>
                 </w:rPr>
                 <w:t>Guard</w:t>
               </w:r>
             </w:ins>
-            <w:ins w:id="266" w:author="Colin Snook" w:date="2017-05-31T17:03:00Z">
+            <w:ins w:id="273" w:author="Colin Snook" w:date="2017-05-31T17:03:00Z">
               <w:r>
                 <w:rPr>
                   <w:b/>
                   <w:sz w:val="20"/>
                   <w:szCs w:val="20"/>
-                  <w:rPrChange w:id="267" w:author="Colin Snook" w:date="2017-05-31T21:08:00Z">
+                  <w:rPrChange w:id="274" w:author="Colin Snook" w:date="2017-05-31T21:08:00Z">
                     <w:rPr>
                       <w:b/>
                     </w:rPr>
@@ -5525,13 +5541,13 @@
                 <w:t>s</w:t>
               </w:r>
             </w:ins>
-            <w:ins w:id="268" w:author="Colin Snook" w:date="2017-05-31T17:10:00Z">
+            <w:ins w:id="275" w:author="Colin Snook" w:date="2017-05-31T17:10:00Z">
               <w:r>
                 <w:rPr>
                   <w:b/>
                   <w:sz w:val="20"/>
                   <w:szCs w:val="20"/>
-                  <w:rPrChange w:id="269" w:author="Colin Snook" w:date="2017-05-31T21:08:00Z">
+                  <w:rPrChange w:id="276" w:author="Colin Snook" w:date="2017-05-31T21:08:00Z">
                     <w:rPr>
                       <w:b/>
                     </w:rPr>
@@ -5545,7 +5561,7 @@
         <w:tc>
           <w:tcPr>
             <w:tcW w:w="1440" w:type="dxa"/>
-            <w:tcPrChange w:id="270" w:author="Colin Snook" w:date="2017-05-31T21:08:00Z">
+            <w:tcPrChange w:id="277" w:author="Colin Snook" w:date="2017-05-31T21:08:00Z">
               <w:tcPr>
                 <w:tcW w:w="1800" w:type="dxa"/>
                 <w:gridSpan w:val="2"/>
@@ -5555,58 +5571,58 @@
           <w:p>
             <w:pPr>
               <w:rPr>
-                <w:ins w:id="271" w:author="Colin Snook" w:date="2017-05-31T17:00:00Z"/>
+                <w:ins w:id="278" w:author="Colin Snook" w:date="2017-05-31T17:00:00Z"/>
                 <w:sz w:val="20"/>
                 <w:szCs w:val="20"/>
-                <w:rPrChange w:id="272" w:author="Colin Snook" w:date="2017-05-31T21:08:00Z">
+                <w:rPrChange w:id="279" w:author="Colin Snook" w:date="2017-05-31T21:08:00Z">
                   <w:rPr>
-                    <w:ins w:id="273" w:author="Colin Snook" w:date="2017-05-31T17:00:00Z"/>
+                    <w:ins w:id="280" w:author="Colin Snook" w:date="2017-05-31T17:00:00Z"/>
                   </w:rPr>
                 </w:rPrChange>
               </w:rPr>
             </w:pPr>
-            <w:ins w:id="274" w:author="Colin Snook" w:date="2017-05-31T17:01:00Z">
+            <w:ins w:id="281" w:author="Colin Snook" w:date="2017-05-31T17:01:00Z">
               <w:r>
                 <w:rPr>
                   <w:sz w:val="20"/>
                   <w:szCs w:val="20"/>
-                  <w:rPrChange w:id="275" w:author="Colin Snook" w:date="2017-05-31T21:08:00Z">
+                  <w:rPrChange w:id="282" w:author="Colin Snook" w:date="2017-05-31T21:08:00Z">
                     <w:rPr/>
                   </w:rPrChange>
                 </w:rPr>
                 <w:t>U</w:t>
               </w:r>
             </w:ins>
-            <w:ins w:id="276" w:author="Colin Snook" w:date="2017-05-31T20:39:00Z">
+            <w:ins w:id="283" w:author="Colin Snook" w:date="2017-05-31T20:39:00Z">
               <w:r>
                 <w:rPr>
                   <w:sz w:val="20"/>
                   <w:szCs w:val="20"/>
-                  <w:rPrChange w:id="277" w:author="Colin Snook" w:date="2017-05-31T21:08:00Z">
+                  <w:rPrChange w:id="284" w:author="Colin Snook" w:date="2017-05-31T21:08:00Z">
                     <w:rPr/>
                   </w:rPrChange>
                 </w:rPr>
                 <w:t>C</w:t>
               </w:r>
             </w:ins>
-            <w:ins w:id="278" w:author="Colin Snook" w:date="2017-05-31T17:01:00Z">
+            <w:ins w:id="285" w:author="Colin Snook" w:date="2017-05-31T17:01:00Z">
               <w:r>
                 <w:rPr>
                   <w:sz w:val="20"/>
                   <w:szCs w:val="20"/>
-                  <w:rPrChange w:id="279" w:author="Colin Snook" w:date="2017-05-31T21:08:00Z">
+                  <w:rPrChange w:id="286" w:author="Colin Snook" w:date="2017-05-31T21:08:00Z">
                     <w:rPr/>
                   </w:rPrChange>
                 </w:rPr>
                 <w:t xml:space="preserve"> = </w:t>
               </w:r>
             </w:ins>
-            <w:ins w:id="280" w:author="Colin Snook" w:date="2017-05-31T20:40:00Z">
+            <w:ins w:id="287" w:author="Colin Snook" w:date="2017-05-31T20:40:00Z">
               <w:r>
                 <w:rPr>
                   <w:sz w:val="20"/>
                   <w:szCs w:val="20"/>
-                  <w:rPrChange w:id="281" w:author="Colin Snook" w:date="2017-05-31T21:08:00Z">
+                  <w:rPrChange w:id="288" w:author="Colin Snook" w:date="2017-05-31T21:08:00Z">
                     <w:rPr/>
                   </w:rPrChange>
                 </w:rPr>
@@ -5618,7 +5634,7 @@
         <w:tc>
           <w:tcPr>
             <w:tcW w:w="2153" w:type="dxa"/>
-            <w:tcPrChange w:id="282" w:author="Colin Snook" w:date="2017-05-31T21:08:00Z">
+            <w:tcPrChange w:id="289" w:author="Colin Snook" w:date="2017-05-31T21:08:00Z">
               <w:tcPr>
                 <w:tcW w:w="1793" w:type="dxa"/>
                 <w:gridSpan w:val="2"/>
@@ -5628,46 +5644,46 @@
           <w:p>
             <w:pPr>
               <w:rPr>
-                <w:ins w:id="283" w:author="Colin Snook" w:date="2017-05-31T17:00:00Z"/>
+                <w:ins w:id="290" w:author="Colin Snook" w:date="2017-05-31T17:00:00Z"/>
                 <w:sz w:val="20"/>
                 <w:szCs w:val="20"/>
-                <w:rPrChange w:id="284" w:author="Colin Snook" w:date="2017-05-31T21:08:00Z">
+                <w:rPrChange w:id="291" w:author="Colin Snook" w:date="2017-05-31T21:08:00Z">
                   <w:rPr>
-                    <w:ins w:id="285" w:author="Colin Snook" w:date="2017-05-31T17:00:00Z"/>
+                    <w:ins w:id="292" w:author="Colin Snook" w:date="2017-05-31T17:00:00Z"/>
                   </w:rPr>
                 </w:rPrChange>
               </w:rPr>
             </w:pPr>
-            <w:ins w:id="286" w:author="Colin Snook" w:date="2017-05-31T20:39:00Z">
+            <w:ins w:id="293" w:author="Colin Snook" w:date="2017-05-31T20:39:00Z">
               <w:r>
                 <w:rPr>
                   <w:sz w:val="20"/>
                   <w:szCs w:val="20"/>
-                  <w:rPrChange w:id="287" w:author="Colin Snook" w:date="2017-05-31T21:08:00Z">
+                  <w:rPrChange w:id="294" w:author="Colin Snook" w:date="2017-05-31T21:08:00Z">
                     <w:rPr/>
                   </w:rPrChange>
                 </w:rPr>
                 <w:t>UC</w:t>
               </w:r>
             </w:ins>
-            <w:ins w:id="288" w:author="Colin Snook" w:date="2017-05-31T17:02:00Z">
+            <w:ins w:id="295" w:author="Colin Snook" w:date="2017-05-31T17:02:00Z">
               <w:r>
                 <w:rPr>
                   <w:sz w:val="20"/>
                   <w:szCs w:val="20"/>
-                  <w:rPrChange w:id="289" w:author="Colin Snook" w:date="2017-05-31T21:08:00Z">
+                  <w:rPrChange w:id="296" w:author="Colin Snook" w:date="2017-05-31T21:08:00Z">
                     <w:rPr/>
                   </w:rPrChange>
                 </w:rPr>
                 <w:t xml:space="preserve"> = </w:t>
               </w:r>
             </w:ins>
-            <w:ins w:id="290" w:author="Colin Snook" w:date="2017-05-31T20:40:00Z">
+            <w:ins w:id="297" w:author="Colin Snook" w:date="2017-05-31T20:40:00Z">
               <w:r>
                 <w:rPr>
                   <w:sz w:val="20"/>
                   <w:szCs w:val="20"/>
-                  <w:rPrChange w:id="291" w:author="Colin Snook" w:date="2017-05-31T21:08:00Z">
+                  <w:rPrChange w:id="298" w:author="Colin Snook" w:date="2017-05-31T21:08:00Z">
                     <w:rPr/>
                   </w:rPrChange>
                 </w:rPr>
@@ -5679,7 +5695,7 @@
         <w:tc>
           <w:tcPr>
             <w:tcW w:w="1687" w:type="dxa"/>
-            <w:tcPrChange w:id="292" w:author="Colin Snook" w:date="2017-05-31T21:08:00Z">
+            <w:tcPrChange w:id="299" w:author="Colin Snook" w:date="2017-05-31T21:08:00Z">
               <w:tcPr>
                 <w:tcW w:w="1687" w:type="dxa"/>
               </w:tcPr>
@@ -5688,58 +5704,58 @@
           <w:p>
             <w:pPr>
               <w:rPr>
-                <w:ins w:id="293" w:author="Colin Snook" w:date="2017-05-31T17:00:00Z"/>
+                <w:ins w:id="300" w:author="Colin Snook" w:date="2017-05-31T17:00:00Z"/>
                 <w:sz w:val="20"/>
                 <w:szCs w:val="20"/>
-                <w:rPrChange w:id="294" w:author="Colin Snook" w:date="2017-05-31T21:08:00Z">
+                <w:rPrChange w:id="301" w:author="Colin Snook" w:date="2017-05-31T21:08:00Z">
                   <w:rPr>
-                    <w:ins w:id="295" w:author="Colin Snook" w:date="2017-05-31T17:00:00Z"/>
+                    <w:ins w:id="302" w:author="Colin Snook" w:date="2017-05-31T17:00:00Z"/>
                   </w:rPr>
                 </w:rPrChange>
               </w:rPr>
             </w:pPr>
-            <w:ins w:id="296" w:author="Colin Snook" w:date="2017-05-31T17:02:00Z">
+            <w:ins w:id="303" w:author="Colin Snook" w:date="2017-05-31T17:02:00Z">
               <w:r>
                 <w:rPr>
                   <w:sz w:val="20"/>
                   <w:szCs w:val="20"/>
-                  <w:rPrChange w:id="297" w:author="Colin Snook" w:date="2017-05-31T21:08:00Z">
+                  <w:rPrChange w:id="304" w:author="Colin Snook" w:date="2017-05-31T21:08:00Z">
                     <w:rPr/>
                   </w:rPrChange>
                 </w:rPr>
                 <w:t>U</w:t>
               </w:r>
             </w:ins>
-            <w:ins w:id="298" w:author="Colin Snook" w:date="2017-05-31T20:39:00Z">
+            <w:ins w:id="305" w:author="Colin Snook" w:date="2017-05-31T20:39:00Z">
               <w:r>
                 <w:rPr>
                   <w:sz w:val="20"/>
                   <w:szCs w:val="20"/>
-                  <w:rPrChange w:id="299" w:author="Colin Snook" w:date="2017-05-31T21:08:00Z">
+                  <w:rPrChange w:id="306" w:author="Colin Snook" w:date="2017-05-31T21:08:00Z">
                     <w:rPr/>
                   </w:rPrChange>
                 </w:rPr>
                 <w:t xml:space="preserve">C </w:t>
               </w:r>
             </w:ins>
-            <w:ins w:id="300" w:author="Colin Snook" w:date="2017-05-31T17:02:00Z">
+            <w:ins w:id="307" w:author="Colin Snook" w:date="2017-05-31T17:02:00Z">
               <w:r>
                 <w:rPr>
                   <w:sz w:val="20"/>
                   <w:szCs w:val="20"/>
-                  <w:rPrChange w:id="301" w:author="Colin Snook" w:date="2017-05-31T21:08:00Z">
+                  <w:rPrChange w:id="308" w:author="Colin Snook" w:date="2017-05-31T21:08:00Z">
                     <w:rPr/>
                   </w:rPrChange>
                 </w:rPr>
                 <w:t xml:space="preserve">= </w:t>
               </w:r>
             </w:ins>
-            <w:ins w:id="302" w:author="Colin Snook" w:date="2017-05-31T20:39:00Z">
+            <w:ins w:id="309" w:author="Colin Snook" w:date="2017-05-31T20:39:00Z">
               <w:r>
                 <w:rPr>
                   <w:sz w:val="20"/>
                   <w:szCs w:val="20"/>
-                  <w:rPrChange w:id="303" w:author="Colin Snook" w:date="2017-05-31T21:08:00Z">
+                  <w:rPrChange w:id="310" w:author="Colin Snook" w:date="2017-05-31T21:08:00Z">
                     <w:rPr/>
                   </w:rPrChange>
                 </w:rPr>
@@ -5751,7 +5767,7 @@
         <w:tc>
           <w:tcPr>
             <w:tcW w:w="1690" w:type="dxa"/>
-            <w:tcPrChange w:id="304" w:author="Colin Snook" w:date="2017-05-31T21:08:00Z">
+            <w:tcPrChange w:id="311" w:author="Colin Snook" w:date="2017-05-31T21:08:00Z">
               <w:tcPr>
                 <w:tcW w:w="1690" w:type="dxa"/>
               </w:tcPr>
@@ -5760,58 +5776,58 @@
           <w:p>
             <w:pPr>
               <w:rPr>
-                <w:ins w:id="305" w:author="Colin Snook" w:date="2017-05-31T17:00:00Z"/>
+                <w:ins w:id="312" w:author="Colin Snook" w:date="2017-05-31T17:00:00Z"/>
                 <w:sz w:val="20"/>
                 <w:szCs w:val="20"/>
-                <w:rPrChange w:id="306" w:author="Colin Snook" w:date="2017-05-31T21:08:00Z">
+                <w:rPrChange w:id="313" w:author="Colin Snook" w:date="2017-05-31T21:08:00Z">
                   <w:rPr>
-                    <w:ins w:id="307" w:author="Colin Snook" w:date="2017-05-31T17:00:00Z"/>
+                    <w:ins w:id="314" w:author="Colin Snook" w:date="2017-05-31T17:00:00Z"/>
                   </w:rPr>
                 </w:rPrChange>
               </w:rPr>
             </w:pPr>
-            <w:ins w:id="308" w:author="Colin Snook" w:date="2017-05-31T17:02:00Z">
+            <w:ins w:id="315" w:author="Colin Snook" w:date="2017-05-31T17:02:00Z">
               <w:r>
                 <w:rPr>
                   <w:sz w:val="20"/>
                   <w:szCs w:val="20"/>
-                  <w:rPrChange w:id="309" w:author="Colin Snook" w:date="2017-05-31T21:08:00Z">
+                  <w:rPrChange w:id="316" w:author="Colin Snook" w:date="2017-05-31T21:08:00Z">
                     <w:rPr/>
                   </w:rPrChange>
                 </w:rPr>
                 <w:t>U</w:t>
               </w:r>
             </w:ins>
-            <w:ins w:id="310" w:author="Colin Snook" w:date="2017-05-31T20:39:00Z">
+            <w:ins w:id="317" w:author="Colin Snook" w:date="2017-05-31T20:39:00Z">
               <w:r>
                 <w:rPr>
                   <w:sz w:val="20"/>
                   <w:szCs w:val="20"/>
-                  <w:rPrChange w:id="311" w:author="Colin Snook" w:date="2017-05-31T21:08:00Z">
+                  <w:rPrChange w:id="318" w:author="Colin Snook" w:date="2017-05-31T21:08:00Z">
                     <w:rPr/>
                   </w:rPrChange>
                 </w:rPr>
                 <w:t>C</w:t>
               </w:r>
             </w:ins>
-            <w:ins w:id="312" w:author="Colin Snook" w:date="2017-05-31T17:02:00Z">
+            <w:ins w:id="319" w:author="Colin Snook" w:date="2017-05-31T17:02:00Z">
               <w:r>
                 <w:rPr>
                   <w:sz w:val="20"/>
                   <w:szCs w:val="20"/>
-                  <w:rPrChange w:id="313" w:author="Colin Snook" w:date="2017-05-31T21:08:00Z">
+                  <w:rPrChange w:id="320" w:author="Colin Snook" w:date="2017-05-31T21:08:00Z">
                     <w:rPr/>
                   </w:rPrChange>
                 </w:rPr>
                 <w:t xml:space="preserve"> = </w:t>
               </w:r>
             </w:ins>
-            <w:ins w:id="314" w:author="Colin Snook" w:date="2017-05-31T20:39:00Z">
+            <w:ins w:id="321" w:author="Colin Snook" w:date="2017-05-31T20:39:00Z">
               <w:r>
                 <w:rPr>
                   <w:sz w:val="20"/>
                   <w:szCs w:val="20"/>
-                  <w:rPrChange w:id="315" w:author="Colin Snook" w:date="2017-05-31T21:08:00Z">
+                  <w:rPrChange w:id="322" w:author="Colin Snook" w:date="2017-05-31T21:08:00Z">
                     <w:rPr/>
                   </w:rPrChange>
                 </w:rPr>
@@ -5823,12 +5839,12 @@
       </w:tr>
       <w:tr>
         <w:trPr>
-          <w:ins w:id="316" w:author="Colin Snook" w:date="2017-05-31T21:06:00Z"/>
+          <w:ins w:id="323" w:author="Colin Snook" w:date="2017-05-31T21:06:00Z"/>
         </w:trPr>
         <w:tc>
           <w:tcPr>
             <w:tcW w:w="1546" w:type="dxa"/>
-            <w:tcPrChange w:id="317" w:author="Colin Snook" w:date="2017-05-31T21:08:00Z">
+            <w:tcPrChange w:id="324" w:author="Colin Snook" w:date="2017-05-31T21:08:00Z">
               <w:tcPr>
                 <w:tcW w:w="1546" w:type="dxa"/>
               </w:tcPr>
@@ -5837,13 +5853,13 @@
           <w:p>
             <w:pPr>
               <w:rPr>
-                <w:ins w:id="318" w:author="Colin Snook" w:date="2017-05-31T21:06:00Z"/>
+                <w:ins w:id="325" w:author="Colin Snook" w:date="2017-05-31T21:06:00Z"/>
                 <w:b/>
                 <w:sz w:val="20"/>
                 <w:szCs w:val="20"/>
-                <w:rPrChange w:id="319" w:author="Colin Snook" w:date="2017-05-31T21:08:00Z">
+                <w:rPrChange w:id="326" w:author="Colin Snook" w:date="2017-05-31T21:08:00Z">
                   <w:rPr>
-                    <w:ins w:id="320" w:author="Colin Snook" w:date="2017-05-31T21:06:00Z"/>
+                    <w:ins w:id="327" w:author="Colin Snook" w:date="2017-05-31T21:06:00Z"/>
                     <w:b/>
                   </w:rPr>
                 </w:rPrChange>
@@ -5854,7 +5870,7 @@
         <w:tc>
           <w:tcPr>
             <w:tcW w:w="1440" w:type="dxa"/>
-            <w:tcPrChange w:id="321" w:author="Colin Snook" w:date="2017-05-31T21:08:00Z">
+            <w:tcPrChange w:id="328" w:author="Colin Snook" w:date="2017-05-31T21:08:00Z">
               <w:tcPr>
                 <w:tcW w:w="1898" w:type="dxa"/>
                 <w:gridSpan w:val="3"/>
@@ -5864,12 +5880,12 @@
           <w:p>
             <w:pPr>
               <w:rPr>
-                <w:ins w:id="322" w:author="Colin Snook" w:date="2017-05-31T21:06:00Z"/>
+                <w:ins w:id="329" w:author="Colin Snook" w:date="2017-05-31T21:06:00Z"/>
                 <w:sz w:val="20"/>
                 <w:szCs w:val="20"/>
-                <w:rPrChange w:id="323" w:author="Colin Snook" w:date="2017-05-31T21:08:00Z">
+                <w:rPrChange w:id="330" w:author="Colin Snook" w:date="2017-05-31T21:08:00Z">
                   <w:rPr>
-                    <w:ins w:id="324" w:author="Colin Snook" w:date="2017-05-31T21:06:00Z"/>
+                    <w:ins w:id="331" w:author="Colin Snook" w:date="2017-05-31T21:06:00Z"/>
                   </w:rPr>
                 </w:rPrChange>
               </w:rPr>
@@ -5879,7 +5895,7 @@
         <w:tc>
           <w:tcPr>
             <w:tcW w:w="2153" w:type="dxa"/>
-            <w:tcPrChange w:id="325" w:author="Colin Snook" w:date="2017-05-31T21:08:00Z">
+            <w:tcPrChange w:id="332" w:author="Colin Snook" w:date="2017-05-31T21:08:00Z">
               <w:tcPr>
                 <w:tcW w:w="1695" w:type="dxa"/>
               </w:tcPr>
@@ -5888,22 +5904,22 @@
           <w:p>
             <w:pPr>
               <w:rPr>
-                <w:ins w:id="326" w:author="Colin Snook" w:date="2017-05-31T21:06:00Z"/>
+                <w:ins w:id="333" w:author="Colin Snook" w:date="2017-05-31T21:06:00Z"/>
                 <w:sz w:val="20"/>
                 <w:szCs w:val="20"/>
-                <w:rPrChange w:id="327" w:author="Colin Snook" w:date="2017-05-31T21:08:00Z">
+                <w:rPrChange w:id="334" w:author="Colin Snook" w:date="2017-05-31T21:08:00Z">
                   <w:rPr>
-                    <w:ins w:id="328" w:author="Colin Snook" w:date="2017-05-31T21:06:00Z"/>
+                    <w:ins w:id="335" w:author="Colin Snook" w:date="2017-05-31T21:06:00Z"/>
                   </w:rPr>
                 </w:rPrChange>
               </w:rPr>
             </w:pPr>
-            <w:ins w:id="329" w:author="Colin Snook" w:date="2017-05-31T21:06:00Z">
+            <w:ins w:id="336" w:author="Colin Snook" w:date="2017-05-31T21:06:00Z">
               <w:r>
                 <w:rPr>
                   <w:sz w:val="20"/>
                   <w:szCs w:val="20"/>
-                  <w:rPrChange w:id="330" w:author="Colin Snook" w:date="2017-05-31T21:08:00Z">
+                  <w:rPrChange w:id="337" w:author="Colin Snook" w:date="2017-05-31T21:08:00Z">
                     <w:rPr/>
                   </w:rPrChange>
                 </w:rPr>
@@ -5915,7 +5931,7 @@
         <w:tc>
           <w:tcPr>
             <w:tcW w:w="1687" w:type="dxa"/>
-            <w:tcPrChange w:id="331" w:author="Colin Snook" w:date="2017-05-31T21:08:00Z">
+            <w:tcPrChange w:id="338" w:author="Colin Snook" w:date="2017-05-31T21:08:00Z">
               <w:tcPr>
                 <w:tcW w:w="1687" w:type="dxa"/>
               </w:tcPr>
@@ -5924,22 +5940,22 @@
           <w:p>
             <w:pPr>
               <w:rPr>
-                <w:ins w:id="332" w:author="Colin Snook" w:date="2017-05-31T21:06:00Z"/>
+                <w:ins w:id="339" w:author="Colin Snook" w:date="2017-05-31T21:06:00Z"/>
                 <w:sz w:val="20"/>
                 <w:szCs w:val="20"/>
-                <w:rPrChange w:id="333" w:author="Colin Snook" w:date="2017-05-31T21:08:00Z">
+                <w:rPrChange w:id="340" w:author="Colin Snook" w:date="2017-05-31T21:08:00Z">
                   <w:rPr>
-                    <w:ins w:id="334" w:author="Colin Snook" w:date="2017-05-31T21:06:00Z"/>
+                    <w:ins w:id="341" w:author="Colin Snook" w:date="2017-05-31T21:06:00Z"/>
                   </w:rPr>
                 </w:rPrChange>
               </w:rPr>
             </w:pPr>
-            <w:ins w:id="335" w:author="Colin Snook" w:date="2017-05-31T21:06:00Z">
+            <w:ins w:id="342" w:author="Colin Snook" w:date="2017-05-31T21:06:00Z">
               <w:r>
                 <w:rPr>
                   <w:sz w:val="20"/>
                   <w:szCs w:val="20"/>
-                  <w:rPrChange w:id="336" w:author="Colin Snook" w:date="2017-05-31T21:08:00Z">
+                  <w:rPrChange w:id="343" w:author="Colin Snook" w:date="2017-05-31T21:08:00Z">
                     <w:rPr/>
                   </w:rPrChange>
                 </w:rPr>
@@ -5951,7 +5967,7 @@
         <w:tc>
           <w:tcPr>
             <w:tcW w:w="1690" w:type="dxa"/>
-            <w:tcPrChange w:id="337" w:author="Colin Snook" w:date="2017-05-31T21:08:00Z">
+            <w:tcPrChange w:id="344" w:author="Colin Snook" w:date="2017-05-31T21:08:00Z">
               <w:tcPr>
                 <w:tcW w:w="1690" w:type="dxa"/>
               </w:tcPr>
@@ -5960,22 +5976,22 @@
           <w:p>
             <w:pPr>
               <w:rPr>
-                <w:ins w:id="338" w:author="Colin Snook" w:date="2017-05-31T21:06:00Z"/>
+                <w:ins w:id="345" w:author="Colin Snook" w:date="2017-05-31T21:06:00Z"/>
                 <w:sz w:val="20"/>
                 <w:szCs w:val="20"/>
-                <w:rPrChange w:id="339" w:author="Colin Snook" w:date="2017-05-31T21:08:00Z">
+                <w:rPrChange w:id="346" w:author="Colin Snook" w:date="2017-05-31T21:08:00Z">
                   <w:rPr>
-                    <w:ins w:id="340" w:author="Colin Snook" w:date="2017-05-31T21:06:00Z"/>
+                    <w:ins w:id="347" w:author="Colin Snook" w:date="2017-05-31T21:06:00Z"/>
                   </w:rPr>
                 </w:rPrChange>
               </w:rPr>
             </w:pPr>
-            <w:ins w:id="341" w:author="Colin Snook" w:date="2017-05-31T21:06:00Z">
+            <w:ins w:id="348" w:author="Colin Snook" w:date="2017-05-31T21:06:00Z">
               <w:r>
                 <w:rPr>
                   <w:sz w:val="20"/>
                   <w:szCs w:val="20"/>
-                  <w:rPrChange w:id="342" w:author="Colin Snook" w:date="2017-05-31T21:08:00Z">
+                  <w:rPrChange w:id="349" w:author="Colin Snook" w:date="2017-05-31T21:08:00Z">
                     <w:rPr/>
                   </w:rPrChange>
                 </w:rPr>
@@ -5987,12 +6003,12 @@
       </w:tr>
       <w:tr>
         <w:trPr>
-          <w:ins w:id="343" w:author="Colin Snook" w:date="2017-05-31T17:00:00Z"/>
+          <w:ins w:id="350" w:author="Colin Snook" w:date="2017-05-31T17:00:00Z"/>
         </w:trPr>
         <w:tc>
           <w:tcPr>
             <w:tcW w:w="1546" w:type="dxa"/>
-            <w:tcPrChange w:id="344" w:author="Colin Snook" w:date="2017-05-31T21:08:00Z">
+            <w:tcPrChange w:id="351" w:author="Colin Snook" w:date="2017-05-31T21:08:00Z">
               <w:tcPr>
                 <w:tcW w:w="1546" w:type="dxa"/>
               </w:tcPr>
@@ -6001,13 +6017,13 @@
           <w:p>
             <w:pPr>
               <w:rPr>
-                <w:ins w:id="345" w:author="Colin Snook" w:date="2017-05-31T17:00:00Z"/>
+                <w:ins w:id="352" w:author="Colin Snook" w:date="2017-05-31T17:00:00Z"/>
                 <w:b/>
                 <w:sz w:val="20"/>
                 <w:szCs w:val="20"/>
-                <w:rPrChange w:id="346" w:author="Colin Snook" w:date="2017-05-31T21:08:00Z">
+                <w:rPrChange w:id="353" w:author="Colin Snook" w:date="2017-05-31T21:08:00Z">
                   <w:rPr>
-                    <w:ins w:id="347" w:author="Colin Snook" w:date="2017-05-31T17:00:00Z"/>
+                    <w:ins w:id="354" w:author="Colin Snook" w:date="2017-05-31T17:00:00Z"/>
                   </w:rPr>
                 </w:rPrChange>
               </w:rPr>
@@ -6017,7 +6033,7 @@
         <w:tc>
           <w:tcPr>
             <w:tcW w:w="1440" w:type="dxa"/>
-            <w:tcPrChange w:id="348" w:author="Colin Snook" w:date="2017-05-31T21:08:00Z">
+            <w:tcPrChange w:id="355" w:author="Colin Snook" w:date="2017-05-31T21:08:00Z">
               <w:tcPr>
                 <w:tcW w:w="1800" w:type="dxa"/>
                 <w:gridSpan w:val="2"/>
@@ -6027,12 +6043,12 @@
           <w:p>
             <w:pPr>
               <w:rPr>
-                <w:ins w:id="349" w:author="Colin Snook" w:date="2017-05-31T17:00:00Z"/>
+                <w:ins w:id="356" w:author="Colin Snook" w:date="2017-05-31T17:00:00Z"/>
                 <w:sz w:val="20"/>
                 <w:szCs w:val="20"/>
-                <w:rPrChange w:id="350" w:author="Colin Snook" w:date="2017-05-31T21:08:00Z">
+                <w:rPrChange w:id="357" w:author="Colin Snook" w:date="2017-05-31T21:08:00Z">
                   <w:rPr>
-                    <w:ins w:id="351" w:author="Colin Snook" w:date="2017-05-31T17:00:00Z"/>
+                    <w:ins w:id="358" w:author="Colin Snook" w:date="2017-05-31T17:00:00Z"/>
                   </w:rPr>
                 </w:rPrChange>
               </w:rPr>
@@ -6042,7 +6058,7 @@
         <w:tc>
           <w:tcPr>
             <w:tcW w:w="2153" w:type="dxa"/>
-            <w:tcPrChange w:id="352" w:author="Colin Snook" w:date="2017-05-31T21:08:00Z">
+            <w:tcPrChange w:id="359" w:author="Colin Snook" w:date="2017-05-31T21:08:00Z">
               <w:tcPr>
                 <w:tcW w:w="1793" w:type="dxa"/>
                 <w:gridSpan w:val="2"/>
@@ -6052,12 +6068,12 @@
           <w:p>
             <w:pPr>
               <w:rPr>
-                <w:ins w:id="353" w:author="Colin Snook" w:date="2017-05-31T17:00:00Z"/>
+                <w:ins w:id="360" w:author="Colin Snook" w:date="2017-05-31T17:00:00Z"/>
                 <w:sz w:val="20"/>
                 <w:szCs w:val="20"/>
-                <w:rPrChange w:id="354" w:author="Colin Snook" w:date="2017-05-31T21:08:00Z">
+                <w:rPrChange w:id="361" w:author="Colin Snook" w:date="2017-05-31T21:08:00Z">
                   <w:rPr>
-                    <w:ins w:id="355" w:author="Colin Snook" w:date="2017-05-31T17:00:00Z"/>
+                    <w:ins w:id="362" w:author="Colin Snook" w:date="2017-05-31T17:00:00Z"/>
                   </w:rPr>
                 </w:rPrChange>
               </w:rPr>
@@ -6067,57 +6083,9 @@
         <w:tc>
           <w:tcPr>
             <w:tcW w:w="1687" w:type="dxa"/>
-            <w:tcPrChange w:id="356" w:author="Colin Snook" w:date="2017-05-31T21:08:00Z">
+            <w:tcPrChange w:id="363" w:author="Colin Snook" w:date="2017-05-31T21:08:00Z">
               <w:tcPr>
                 <w:tcW w:w="1687" w:type="dxa"/>
-              </w:tcPr>
-            </w:tcPrChange>
-          </w:tcPr>
-          <w:p>
-            <w:pPr>
-              <w:rPr>
-                <w:ins w:id="357" w:author="Colin Snook" w:date="2017-05-31T17:00:00Z"/>
-                <w:sz w:val="20"/>
-                <w:szCs w:val="20"/>
-                <w:rPrChange w:id="358" w:author="Colin Snook" w:date="2017-05-31T21:08:00Z">
-                  <w:rPr>
-                    <w:ins w:id="359" w:author="Colin Snook" w:date="2017-05-31T17:00:00Z"/>
-                  </w:rPr>
-                </w:rPrChange>
-              </w:rPr>
-            </w:pPr>
-            <w:proofErr w:type="gramStart"/>
-            <w:ins w:id="360" w:author="Colin Snook" w:date="2017-05-31T17:04:00Z">
-              <w:r>
-                <w:rPr>
-                  <w:sz w:val="20"/>
-                  <w:szCs w:val="20"/>
-                  <w:rPrChange w:id="361" w:author="Colin Snook" w:date="2017-05-31T21:08:00Z">
-                    <w:rPr/>
-                  </w:rPrChange>
-                </w:rPr>
-                <w:t>t :</w:t>
-              </w:r>
-              <w:proofErr w:type="gramEnd"/>
-              <w:r>
-                <w:rPr>
-                  <w:sz w:val="20"/>
-                  <w:szCs w:val="20"/>
-                  <w:rPrChange w:id="362" w:author="Colin Snook" w:date="2017-05-31T21:08:00Z">
-                    <w:rPr/>
-                  </w:rPrChange>
-                </w:rPr>
-                <w:t xml:space="preserve"> IQ</w:t>
-              </w:r>
-            </w:ins>
-          </w:p>
-        </w:tc>
-        <w:tc>
-          <w:tcPr>
-            <w:tcW w:w="1690" w:type="dxa"/>
-            <w:tcPrChange w:id="363" w:author="Colin Snook" w:date="2017-05-31T21:08:00Z">
-              <w:tcPr>
-                <w:tcW w:w="1690" w:type="dxa"/>
               </w:tcPr>
             </w:tcPrChange>
           </w:tcPr>
@@ -6134,12 +6102,60 @@
                 </w:rPrChange>
               </w:rPr>
             </w:pPr>
-            <w:ins w:id="367" w:author="Colin Snook" w:date="2017-05-31T17:03:00Z">
+            <w:proofErr w:type="gramStart"/>
+            <w:ins w:id="367" w:author="Colin Snook" w:date="2017-05-31T17:04:00Z">
               <w:r>
                 <w:rPr>
                   <w:sz w:val="20"/>
                   <w:szCs w:val="20"/>
                   <w:rPrChange w:id="368" w:author="Colin Snook" w:date="2017-05-31T21:08:00Z">
+                    <w:rPr/>
+                  </w:rPrChange>
+                </w:rPr>
+                <w:t>t :</w:t>
+              </w:r>
+              <w:proofErr w:type="gramEnd"/>
+              <w:r>
+                <w:rPr>
+                  <w:sz w:val="20"/>
+                  <w:szCs w:val="20"/>
+                  <w:rPrChange w:id="369" w:author="Colin Snook" w:date="2017-05-31T21:08:00Z">
+                    <w:rPr/>
+                  </w:rPrChange>
+                </w:rPr>
+                <w:t xml:space="preserve"> IQ</w:t>
+              </w:r>
+            </w:ins>
+          </w:p>
+        </w:tc>
+        <w:tc>
+          <w:tcPr>
+            <w:tcW w:w="1690" w:type="dxa"/>
+            <w:tcPrChange w:id="370" w:author="Colin Snook" w:date="2017-05-31T21:08:00Z">
+              <w:tcPr>
+                <w:tcW w:w="1690" w:type="dxa"/>
+              </w:tcPr>
+            </w:tcPrChange>
+          </w:tcPr>
+          <w:p>
+            <w:pPr>
+              <w:rPr>
+                <w:ins w:id="371" w:author="Colin Snook" w:date="2017-05-31T17:00:00Z"/>
+                <w:sz w:val="20"/>
+                <w:szCs w:val="20"/>
+                <w:rPrChange w:id="372" w:author="Colin Snook" w:date="2017-05-31T21:08:00Z">
+                  <w:rPr>
+                    <w:ins w:id="373" w:author="Colin Snook" w:date="2017-05-31T17:00:00Z"/>
+                  </w:rPr>
+                </w:rPrChange>
+              </w:rPr>
+            </w:pPr>
+            <w:ins w:id="374" w:author="Colin Snook" w:date="2017-05-31T17:03:00Z">
+              <w:r>
+                <w:rPr>
+                  <w:sz w:val="20"/>
+                  <w:szCs w:val="20"/>
+                  <w:rPrChange w:id="375" w:author="Colin Snook" w:date="2017-05-31T21:08:00Z">
                     <w:rPr/>
                   </w:rPrChange>
                 </w:rPr>
@@ -6151,12 +6167,12 @@
       </w:tr>
       <w:tr>
         <w:trPr>
-          <w:ins w:id="369" w:author="Colin Snook" w:date="2017-05-31T17:04:00Z"/>
+          <w:ins w:id="376" w:author="Colin Snook" w:date="2017-05-31T17:04:00Z"/>
         </w:trPr>
         <w:tc>
           <w:tcPr>
             <w:tcW w:w="1546" w:type="dxa"/>
-            <w:tcPrChange w:id="370" w:author="Colin Snook" w:date="2017-05-31T21:08:00Z">
+            <w:tcPrChange w:id="377" w:author="Colin Snook" w:date="2017-05-31T21:08:00Z">
               <w:tcPr>
                 <w:tcW w:w="1546" w:type="dxa"/>
               </w:tcPr>
@@ -6165,13 +6181,13 @@
           <w:p>
             <w:pPr>
               <w:rPr>
-                <w:ins w:id="371" w:author="Colin Snook" w:date="2017-05-31T17:04:00Z"/>
+                <w:ins w:id="378" w:author="Colin Snook" w:date="2017-05-31T17:04:00Z"/>
                 <w:b/>
                 <w:sz w:val="20"/>
                 <w:szCs w:val="20"/>
-                <w:rPrChange w:id="372" w:author="Colin Snook" w:date="2017-05-31T21:08:00Z">
+                <w:rPrChange w:id="379" w:author="Colin Snook" w:date="2017-05-31T21:08:00Z">
                   <w:rPr>
-                    <w:ins w:id="373" w:author="Colin Snook" w:date="2017-05-31T17:04:00Z"/>
+                    <w:ins w:id="380" w:author="Colin Snook" w:date="2017-05-31T17:04:00Z"/>
                     <w:b/>
                   </w:rPr>
                 </w:rPrChange>
@@ -6182,7 +6198,7 @@
         <w:tc>
           <w:tcPr>
             <w:tcW w:w="1440" w:type="dxa"/>
-            <w:tcPrChange w:id="374" w:author="Colin Snook" w:date="2017-05-31T21:08:00Z">
+            <w:tcPrChange w:id="381" w:author="Colin Snook" w:date="2017-05-31T21:08:00Z">
               <w:tcPr>
                 <w:tcW w:w="1710" w:type="dxa"/>
               </w:tcPr>
@@ -6191,12 +6207,12 @@
           <w:p>
             <w:pPr>
               <w:rPr>
-                <w:ins w:id="375" w:author="Colin Snook" w:date="2017-05-31T17:04:00Z"/>
+                <w:ins w:id="382" w:author="Colin Snook" w:date="2017-05-31T17:04:00Z"/>
                 <w:sz w:val="20"/>
                 <w:szCs w:val="20"/>
-                <w:rPrChange w:id="376" w:author="Colin Snook" w:date="2017-05-31T21:08:00Z">
+                <w:rPrChange w:id="383" w:author="Colin Snook" w:date="2017-05-31T21:08:00Z">
                   <w:rPr>
-                    <w:ins w:id="377" w:author="Colin Snook" w:date="2017-05-31T17:04:00Z"/>
+                    <w:ins w:id="384" w:author="Colin Snook" w:date="2017-05-31T17:04:00Z"/>
                   </w:rPr>
                 </w:rPrChange>
               </w:rPr>
@@ -6206,7 +6222,7 @@
         <w:tc>
           <w:tcPr>
             <w:tcW w:w="2153" w:type="dxa"/>
-            <w:tcPrChange w:id="378" w:author="Colin Snook" w:date="2017-05-31T21:08:00Z">
+            <w:tcPrChange w:id="385" w:author="Colin Snook" w:date="2017-05-31T21:08:00Z">
               <w:tcPr>
                 <w:tcW w:w="1883" w:type="dxa"/>
                 <w:gridSpan w:val="3"/>
@@ -6216,12 +6232,12 @@
           <w:p>
             <w:pPr>
               <w:rPr>
-                <w:ins w:id="379" w:author="Colin Snook" w:date="2017-05-31T17:04:00Z"/>
+                <w:ins w:id="386" w:author="Colin Snook" w:date="2017-05-31T17:04:00Z"/>
                 <w:sz w:val="20"/>
                 <w:szCs w:val="20"/>
-                <w:rPrChange w:id="380" w:author="Colin Snook" w:date="2017-05-31T21:08:00Z">
+                <w:rPrChange w:id="387" w:author="Colin Snook" w:date="2017-05-31T21:08:00Z">
                   <w:rPr>
-                    <w:ins w:id="381" w:author="Colin Snook" w:date="2017-05-31T17:04:00Z"/>
+                    <w:ins w:id="388" w:author="Colin Snook" w:date="2017-05-31T17:04:00Z"/>
                   </w:rPr>
                 </w:rPrChange>
               </w:rPr>
@@ -6231,7 +6247,7 @@
         <w:tc>
           <w:tcPr>
             <w:tcW w:w="1687" w:type="dxa"/>
-            <w:tcPrChange w:id="382" w:author="Colin Snook" w:date="2017-05-31T21:08:00Z">
+            <w:tcPrChange w:id="389" w:author="Colin Snook" w:date="2017-05-31T21:08:00Z">
               <w:tcPr>
                 <w:tcW w:w="1687" w:type="dxa"/>
               </w:tcPr>
@@ -6240,12 +6256,12 @@
           <w:p>
             <w:pPr>
               <w:rPr>
-                <w:ins w:id="383" w:author="Colin Snook" w:date="2017-05-31T17:04:00Z"/>
+                <w:ins w:id="390" w:author="Colin Snook" w:date="2017-05-31T17:04:00Z"/>
                 <w:sz w:val="20"/>
                 <w:szCs w:val="20"/>
-                <w:rPrChange w:id="384" w:author="Colin Snook" w:date="2017-05-31T21:08:00Z">
+                <w:rPrChange w:id="391" w:author="Colin Snook" w:date="2017-05-31T21:08:00Z">
                   <w:rPr>
-                    <w:ins w:id="385" w:author="Colin Snook" w:date="2017-05-31T17:04:00Z"/>
+                    <w:ins w:id="392" w:author="Colin Snook" w:date="2017-05-31T17:04:00Z"/>
                   </w:rPr>
                 </w:rPrChange>
               </w:rPr>
@@ -6255,7 +6271,7 @@
         <w:tc>
           <w:tcPr>
             <w:tcW w:w="1690" w:type="dxa"/>
-            <w:tcPrChange w:id="386" w:author="Colin Snook" w:date="2017-05-31T21:08:00Z">
+            <w:tcPrChange w:id="393" w:author="Colin Snook" w:date="2017-05-31T21:08:00Z">
               <w:tcPr>
                 <w:tcW w:w="1690" w:type="dxa"/>
               </w:tcPr>
@@ -6264,23 +6280,23 @@
           <w:p>
             <w:pPr>
               <w:rPr>
-                <w:ins w:id="387" w:author="Colin Snook" w:date="2017-05-31T17:04:00Z"/>
+                <w:ins w:id="394" w:author="Colin Snook" w:date="2017-05-31T17:04:00Z"/>
                 <w:sz w:val="20"/>
                 <w:szCs w:val="20"/>
-                <w:rPrChange w:id="388" w:author="Colin Snook" w:date="2017-05-31T21:08:00Z">
+                <w:rPrChange w:id="395" w:author="Colin Snook" w:date="2017-05-31T21:08:00Z">
                   <w:rPr>
-                    <w:ins w:id="389" w:author="Colin Snook" w:date="2017-05-31T17:04:00Z"/>
+                    <w:ins w:id="396" w:author="Colin Snook" w:date="2017-05-31T17:04:00Z"/>
                   </w:rPr>
                 </w:rPrChange>
               </w:rPr>
             </w:pPr>
             <w:proofErr w:type="gramStart"/>
-            <w:ins w:id="390" w:author="Colin Snook" w:date="2017-05-31T17:05:00Z">
+            <w:ins w:id="397" w:author="Colin Snook" w:date="2017-05-31T17:05:00Z">
               <w:r>
                 <w:rPr>
                   <w:sz w:val="20"/>
                   <w:szCs w:val="20"/>
-                  <w:rPrChange w:id="391" w:author="Colin Snook" w:date="2017-05-31T21:08:00Z">
+                  <w:rPrChange w:id="398" w:author="Colin Snook" w:date="2017-05-31T21:08:00Z">
                     <w:rPr/>
                   </w:rPrChange>
                 </w:rPr>
@@ -6291,7 +6307,7 @@
                 <w:rPr>
                   <w:sz w:val="20"/>
                   <w:szCs w:val="20"/>
-                  <w:rPrChange w:id="392" w:author="Colin Snook" w:date="2017-05-31T21:08:00Z">
+                  <w:rPrChange w:id="399" w:author="Colin Snook" w:date="2017-05-31T21:08:00Z">
                     <w:rPr/>
                   </w:rPrChange>
                 </w:rPr>
@@ -6303,12 +6319,12 @@
       </w:tr>
       <w:tr>
         <w:trPr>
-          <w:ins w:id="393" w:author="Colin Snook" w:date="2017-05-31T21:06:00Z"/>
+          <w:ins w:id="400" w:author="Colin Snook" w:date="2017-05-31T21:06:00Z"/>
         </w:trPr>
         <w:tc>
           <w:tcPr>
             <w:tcW w:w="1546" w:type="dxa"/>
-            <w:tcPrChange w:id="394" w:author="Colin Snook" w:date="2017-05-31T21:08:00Z">
+            <w:tcPrChange w:id="401" w:author="Colin Snook" w:date="2017-05-31T21:08:00Z">
               <w:tcPr>
                 <w:tcW w:w="1546" w:type="dxa"/>
               </w:tcPr>
@@ -6317,13 +6333,13 @@
           <w:p>
             <w:pPr>
               <w:rPr>
-                <w:ins w:id="395" w:author="Colin Snook" w:date="2017-05-31T21:06:00Z"/>
+                <w:ins w:id="402" w:author="Colin Snook" w:date="2017-05-31T21:06:00Z"/>
                 <w:b/>
                 <w:sz w:val="20"/>
                 <w:szCs w:val="20"/>
-                <w:rPrChange w:id="396" w:author="Colin Snook" w:date="2017-05-31T21:08:00Z">
+                <w:rPrChange w:id="403" w:author="Colin Snook" w:date="2017-05-31T21:08:00Z">
                   <w:rPr>
-                    <w:ins w:id="397" w:author="Colin Snook" w:date="2017-05-31T21:06:00Z"/>
+                    <w:ins w:id="404" w:author="Colin Snook" w:date="2017-05-31T21:06:00Z"/>
                     <w:b/>
                   </w:rPr>
                 </w:rPrChange>
@@ -6334,7 +6350,7 @@
         <w:tc>
           <w:tcPr>
             <w:tcW w:w="1440" w:type="dxa"/>
-            <w:tcPrChange w:id="398" w:author="Colin Snook" w:date="2017-05-31T21:08:00Z">
+            <w:tcPrChange w:id="405" w:author="Colin Snook" w:date="2017-05-31T21:08:00Z">
               <w:tcPr>
                 <w:tcW w:w="1898" w:type="dxa"/>
                 <w:gridSpan w:val="3"/>
@@ -6344,12 +6360,12 @@
           <w:p>
             <w:pPr>
               <w:rPr>
-                <w:ins w:id="399" w:author="Colin Snook" w:date="2017-05-31T21:06:00Z"/>
+                <w:ins w:id="406" w:author="Colin Snook" w:date="2017-05-31T21:06:00Z"/>
                 <w:sz w:val="20"/>
                 <w:szCs w:val="20"/>
-                <w:rPrChange w:id="400" w:author="Colin Snook" w:date="2017-05-31T21:08:00Z">
+                <w:rPrChange w:id="407" w:author="Colin Snook" w:date="2017-05-31T21:08:00Z">
                   <w:rPr>
-                    <w:ins w:id="401" w:author="Colin Snook" w:date="2017-05-31T21:06:00Z"/>
+                    <w:ins w:id="408" w:author="Colin Snook" w:date="2017-05-31T21:06:00Z"/>
                   </w:rPr>
                 </w:rPrChange>
               </w:rPr>
@@ -6359,7 +6375,7 @@
         <w:tc>
           <w:tcPr>
             <w:tcW w:w="2153" w:type="dxa"/>
-            <w:tcPrChange w:id="402" w:author="Colin Snook" w:date="2017-05-31T21:08:00Z">
+            <w:tcPrChange w:id="409" w:author="Colin Snook" w:date="2017-05-31T21:08:00Z">
               <w:tcPr>
                 <w:tcW w:w="1695" w:type="dxa"/>
               </w:tcPr>
@@ -6368,12 +6384,12 @@
           <w:p>
             <w:pPr>
               <w:rPr>
-                <w:ins w:id="403" w:author="Colin Snook" w:date="2017-05-31T21:06:00Z"/>
+                <w:ins w:id="410" w:author="Colin Snook" w:date="2017-05-31T21:06:00Z"/>
                 <w:sz w:val="20"/>
                 <w:szCs w:val="20"/>
-                <w:rPrChange w:id="404" w:author="Colin Snook" w:date="2017-05-31T21:08:00Z">
+                <w:rPrChange w:id="411" w:author="Colin Snook" w:date="2017-05-31T21:08:00Z">
                   <w:rPr>
-                    <w:ins w:id="405" w:author="Colin Snook" w:date="2017-05-31T21:06:00Z"/>
+                    <w:ins w:id="412" w:author="Colin Snook" w:date="2017-05-31T21:06:00Z"/>
                   </w:rPr>
                 </w:rPrChange>
               </w:rPr>
@@ -6383,7 +6399,7 @@
         <w:tc>
           <w:tcPr>
             <w:tcW w:w="1687" w:type="dxa"/>
-            <w:tcPrChange w:id="406" w:author="Colin Snook" w:date="2017-05-31T21:08:00Z">
+            <w:tcPrChange w:id="413" w:author="Colin Snook" w:date="2017-05-31T21:08:00Z">
               <w:tcPr>
                 <w:tcW w:w="1687" w:type="dxa"/>
               </w:tcPr>
@@ -6392,12 +6408,12 @@
           <w:p>
             <w:pPr>
               <w:rPr>
-                <w:ins w:id="407" w:author="Colin Snook" w:date="2017-05-31T21:06:00Z"/>
+                <w:ins w:id="414" w:author="Colin Snook" w:date="2017-05-31T21:06:00Z"/>
                 <w:sz w:val="20"/>
                 <w:szCs w:val="20"/>
-                <w:rPrChange w:id="408" w:author="Colin Snook" w:date="2017-05-31T21:08:00Z">
+                <w:rPrChange w:id="415" w:author="Colin Snook" w:date="2017-05-31T21:08:00Z">
                   <w:rPr>
-                    <w:ins w:id="409" w:author="Colin Snook" w:date="2017-05-31T21:06:00Z"/>
+                    <w:ins w:id="416" w:author="Colin Snook" w:date="2017-05-31T21:06:00Z"/>
                   </w:rPr>
                 </w:rPrChange>
               </w:rPr>
@@ -6407,7 +6423,7 @@
         <w:tc>
           <w:tcPr>
             <w:tcW w:w="1690" w:type="dxa"/>
-            <w:tcPrChange w:id="410" w:author="Colin Snook" w:date="2017-05-31T21:08:00Z">
+            <w:tcPrChange w:id="417" w:author="Colin Snook" w:date="2017-05-31T21:08:00Z">
               <w:tcPr>
                 <w:tcW w:w="1690" w:type="dxa"/>
               </w:tcPr>
@@ -6416,12 +6432,12 @@
           <w:p>
             <w:pPr>
               <w:rPr>
-                <w:ins w:id="411" w:author="Colin Snook" w:date="2017-05-31T21:06:00Z"/>
+                <w:ins w:id="418" w:author="Colin Snook" w:date="2017-05-31T21:06:00Z"/>
                 <w:sz w:val="20"/>
                 <w:szCs w:val="20"/>
-                <w:rPrChange w:id="412" w:author="Colin Snook" w:date="2017-05-31T21:08:00Z">
+                <w:rPrChange w:id="419" w:author="Colin Snook" w:date="2017-05-31T21:08:00Z">
                   <w:rPr>
-                    <w:ins w:id="413" w:author="Colin Snook" w:date="2017-05-31T21:06:00Z"/>
+                    <w:ins w:id="420" w:author="Colin Snook" w:date="2017-05-31T21:06:00Z"/>
                   </w:rPr>
                 </w:rPrChange>
               </w:rPr>
@@ -6431,12 +6447,12 @@
       </w:tr>
       <w:tr>
         <w:trPr>
-          <w:ins w:id="414" w:author="Colin Snook" w:date="2017-05-31T17:00:00Z"/>
+          <w:ins w:id="421" w:author="Colin Snook" w:date="2017-05-31T17:00:00Z"/>
         </w:trPr>
         <w:tc>
           <w:tcPr>
             <w:tcW w:w="1546" w:type="dxa"/>
-            <w:tcPrChange w:id="415" w:author="Colin Snook" w:date="2017-05-31T21:08:00Z">
+            <w:tcPrChange w:id="422" w:author="Colin Snook" w:date="2017-05-31T21:08:00Z">
               <w:tcPr>
                 <w:tcW w:w="1546" w:type="dxa"/>
               </w:tcPr>
@@ -6445,37 +6461,37 @@
           <w:p>
             <w:pPr>
               <w:rPr>
-                <w:ins w:id="416" w:author="Colin Snook" w:date="2017-05-31T17:00:00Z"/>
+                <w:ins w:id="423" w:author="Colin Snook" w:date="2017-05-31T17:00:00Z"/>
                 <w:b/>
                 <w:sz w:val="20"/>
                 <w:szCs w:val="20"/>
-                <w:rPrChange w:id="417" w:author="Colin Snook" w:date="2017-05-31T21:08:00Z">
+                <w:rPrChange w:id="424" w:author="Colin Snook" w:date="2017-05-31T21:08:00Z">
                   <w:rPr>
-                    <w:ins w:id="418" w:author="Colin Snook" w:date="2017-05-31T17:00:00Z"/>
+                    <w:ins w:id="425" w:author="Colin Snook" w:date="2017-05-31T17:00:00Z"/>
                   </w:rPr>
                 </w:rPrChange>
               </w:rPr>
             </w:pPr>
-            <w:ins w:id="419" w:author="Colin Snook" w:date="2017-05-31T17:00:00Z">
+            <w:ins w:id="426" w:author="Colin Snook" w:date="2017-05-31T17:00:00Z">
               <w:r>
                 <w:rPr>
                   <w:b/>
                   <w:sz w:val="20"/>
                   <w:szCs w:val="20"/>
-                  <w:rPrChange w:id="420" w:author="Colin Snook" w:date="2017-05-31T21:08:00Z">
+                  <w:rPrChange w:id="427" w:author="Colin Snook" w:date="2017-05-31T21:08:00Z">
                     <w:rPr/>
                   </w:rPrChange>
                 </w:rPr>
                 <w:t>Action</w:t>
               </w:r>
             </w:ins>
-            <w:ins w:id="421" w:author="Colin Snook" w:date="2017-05-31T17:06:00Z">
+            <w:ins w:id="428" w:author="Colin Snook" w:date="2017-05-31T17:06:00Z">
               <w:r>
                 <w:rPr>
                   <w:b/>
                   <w:sz w:val="20"/>
                   <w:szCs w:val="20"/>
-                  <w:rPrChange w:id="422" w:author="Colin Snook" w:date="2017-05-31T21:08:00Z">
+                  <w:rPrChange w:id="429" w:author="Colin Snook" w:date="2017-05-31T21:08:00Z">
                     <w:rPr>
                       <w:b/>
                     </w:rPr>
@@ -6484,13 +6500,13 @@
                 <w:t>s</w:t>
               </w:r>
             </w:ins>
-            <w:ins w:id="423" w:author="Colin Snook" w:date="2017-05-31T17:10:00Z">
+            <w:ins w:id="430" w:author="Colin Snook" w:date="2017-05-31T17:10:00Z">
               <w:r>
                 <w:rPr>
                   <w:b/>
                   <w:sz w:val="20"/>
                   <w:szCs w:val="20"/>
-                  <w:rPrChange w:id="424" w:author="Colin Snook" w:date="2017-05-31T21:08:00Z">
+                  <w:rPrChange w:id="431" w:author="Colin Snook" w:date="2017-05-31T21:08:00Z">
                     <w:rPr>
                       <w:b/>
                     </w:rPr>
@@ -6504,7 +6520,7 @@
         <w:tc>
           <w:tcPr>
             <w:tcW w:w="1440" w:type="dxa"/>
-            <w:tcPrChange w:id="425" w:author="Colin Snook" w:date="2017-05-31T21:08:00Z">
+            <w:tcPrChange w:id="432" w:author="Colin Snook" w:date="2017-05-31T21:08:00Z">
               <w:tcPr>
                 <w:tcW w:w="1800" w:type="dxa"/>
                 <w:gridSpan w:val="2"/>
@@ -6514,59 +6530,59 @@
           <w:p>
             <w:pPr>
               <w:rPr>
-                <w:ins w:id="426" w:author="Colin Snook" w:date="2017-05-31T17:00:00Z"/>
+                <w:ins w:id="433" w:author="Colin Snook" w:date="2017-05-31T17:00:00Z"/>
                 <w:sz w:val="20"/>
                 <w:szCs w:val="20"/>
-                <w:rPrChange w:id="427" w:author="Colin Snook" w:date="2017-05-31T21:08:00Z">
+                <w:rPrChange w:id="434" w:author="Colin Snook" w:date="2017-05-31T21:08:00Z">
                   <w:rPr>
-                    <w:ins w:id="428" w:author="Colin Snook" w:date="2017-05-31T17:00:00Z"/>
+                    <w:ins w:id="435" w:author="Colin Snook" w:date="2017-05-31T17:00:00Z"/>
                   </w:rPr>
                 </w:rPrChange>
               </w:rPr>
             </w:pPr>
             <w:proofErr w:type="gramStart"/>
-            <w:ins w:id="429" w:author="Colin Snook" w:date="2017-05-31T17:01:00Z">
+            <w:ins w:id="436" w:author="Colin Snook" w:date="2017-05-31T17:01:00Z">
               <w:r>
                 <w:rPr>
                   <w:sz w:val="20"/>
                   <w:szCs w:val="20"/>
-                  <w:rPrChange w:id="430" w:author="Colin Snook" w:date="2017-05-31T21:08:00Z">
+                  <w:rPrChange w:id="437" w:author="Colin Snook" w:date="2017-05-31T21:08:00Z">
                     <w:rPr/>
                   </w:rPrChange>
                 </w:rPr>
                 <w:t>U</w:t>
               </w:r>
             </w:ins>
-            <w:ins w:id="431" w:author="Colin Snook" w:date="2017-05-31T20:39:00Z">
+            <w:ins w:id="438" w:author="Colin Snook" w:date="2017-05-31T20:39:00Z">
               <w:r>
                 <w:rPr>
                   <w:sz w:val="20"/>
                   <w:szCs w:val="20"/>
-                  <w:rPrChange w:id="432" w:author="Colin Snook" w:date="2017-05-31T21:08:00Z">
+                  <w:rPrChange w:id="439" w:author="Colin Snook" w:date="2017-05-31T21:08:00Z">
                     <w:rPr/>
                   </w:rPrChange>
                 </w:rPr>
                 <w:t>C</w:t>
               </w:r>
             </w:ins>
-            <w:ins w:id="433" w:author="Colin Snook" w:date="2017-05-31T17:01:00Z">
+            <w:ins w:id="440" w:author="Colin Snook" w:date="2017-05-31T17:01:00Z">
               <w:r>
                 <w:rPr>
                   <w:sz w:val="20"/>
                   <w:szCs w:val="20"/>
-                  <w:rPrChange w:id="434" w:author="Colin Snook" w:date="2017-05-31T21:08:00Z">
+                  <w:rPrChange w:id="441" w:author="Colin Snook" w:date="2017-05-31T21:08:00Z">
                     <w:rPr/>
                   </w:rPrChange>
                 </w:rPr>
                 <w:t xml:space="preserve"> </w:t>
               </w:r>
             </w:ins>
-            <w:ins w:id="435" w:author="Colin Snook" w:date="2017-05-31T17:02:00Z">
+            <w:ins w:id="442" w:author="Colin Snook" w:date="2017-05-31T17:02:00Z">
               <w:r>
                 <w:rPr>
                   <w:sz w:val="20"/>
                   <w:szCs w:val="20"/>
-                  <w:rPrChange w:id="436" w:author="Colin Snook" w:date="2017-05-31T21:08:00Z">
+                  <w:rPrChange w:id="443" w:author="Colin Snook" w:date="2017-05-31T21:08:00Z">
                     <w:rPr/>
                   </w:rPrChange>
                 </w:rPr>
@@ -6574,24 +6590,24 @@
               </w:r>
             </w:ins>
             <w:proofErr w:type="gramEnd"/>
-            <w:ins w:id="437" w:author="Colin Snook" w:date="2017-05-31T17:01:00Z">
+            <w:ins w:id="444" w:author="Colin Snook" w:date="2017-05-31T17:01:00Z">
               <w:r>
                 <w:rPr>
                   <w:sz w:val="20"/>
                   <w:szCs w:val="20"/>
-                  <w:rPrChange w:id="438" w:author="Colin Snook" w:date="2017-05-31T21:08:00Z">
+                  <w:rPrChange w:id="445" w:author="Colin Snook" w:date="2017-05-31T21:08:00Z">
                     <w:rPr/>
                   </w:rPrChange>
                 </w:rPr>
                 <w:t xml:space="preserve">= </w:t>
               </w:r>
             </w:ins>
-            <w:ins w:id="439" w:author="Colin Snook" w:date="2017-05-31T20:39:00Z">
+            <w:ins w:id="446" w:author="Colin Snook" w:date="2017-05-31T20:39:00Z">
               <w:r>
                 <w:rPr>
                   <w:sz w:val="20"/>
                   <w:szCs w:val="20"/>
-                  <w:rPrChange w:id="440" w:author="Colin Snook" w:date="2017-05-31T21:08:00Z">
+                  <w:rPrChange w:id="447" w:author="Colin Snook" w:date="2017-05-31T21:08:00Z">
                     <w:rPr/>
                   </w:rPrChange>
                 </w:rPr>
@@ -6603,58 +6619,10 @@
         <w:tc>
           <w:tcPr>
             <w:tcW w:w="2153" w:type="dxa"/>
-            <w:tcPrChange w:id="441" w:author="Colin Snook" w:date="2017-05-31T21:08:00Z">
+            <w:tcPrChange w:id="448" w:author="Colin Snook" w:date="2017-05-31T21:08:00Z">
               <w:tcPr>
                 <w:tcW w:w="1793" w:type="dxa"/>
                 <w:gridSpan w:val="2"/>
-              </w:tcPr>
-            </w:tcPrChange>
-          </w:tcPr>
-          <w:p>
-            <w:pPr>
-              <w:rPr>
-                <w:ins w:id="442" w:author="Colin Snook" w:date="2017-05-31T17:00:00Z"/>
-                <w:sz w:val="20"/>
-                <w:szCs w:val="20"/>
-                <w:rPrChange w:id="443" w:author="Colin Snook" w:date="2017-05-31T21:08:00Z">
-                  <w:rPr>
-                    <w:ins w:id="444" w:author="Colin Snook" w:date="2017-05-31T17:00:00Z"/>
-                  </w:rPr>
-                </w:rPrChange>
-              </w:rPr>
-            </w:pPr>
-            <w:proofErr w:type="gramStart"/>
-            <w:ins w:id="445" w:author="Colin Snook" w:date="2017-05-31T20:40:00Z">
-              <w:r>
-                <w:rPr>
-                  <w:sz w:val="20"/>
-                  <w:szCs w:val="20"/>
-                  <w:rPrChange w:id="446" w:author="Colin Snook" w:date="2017-05-31T21:08:00Z">
-                    <w:rPr/>
-                  </w:rPrChange>
-                </w:rPr>
-                <w:t>UC :</w:t>
-              </w:r>
-              <w:proofErr w:type="gramEnd"/>
-              <w:r>
-                <w:rPr>
-                  <w:sz w:val="20"/>
-                  <w:szCs w:val="20"/>
-                  <w:rPrChange w:id="447" w:author="Colin Snook" w:date="2017-05-31T21:08:00Z">
-                    <w:rPr/>
-                  </w:rPrChange>
-                </w:rPr>
-                <w:t>= FALSE</w:t>
-              </w:r>
-            </w:ins>
-          </w:p>
-        </w:tc>
-        <w:tc>
-          <w:tcPr>
-            <w:tcW w:w="1687" w:type="dxa"/>
-            <w:tcPrChange w:id="448" w:author="Colin Snook" w:date="2017-05-31T21:08:00Z">
-              <w:tcPr>
-                <w:tcW w:w="1687" w:type="dxa"/>
               </w:tcPr>
             </w:tcPrChange>
           </w:tcPr>
@@ -6672,7 +6640,7 @@
               </w:rPr>
             </w:pPr>
             <w:proofErr w:type="gramStart"/>
-            <w:ins w:id="452" w:author="Colin Snook" w:date="2017-05-31T17:02:00Z">
+            <w:ins w:id="452" w:author="Colin Snook" w:date="2017-05-31T20:40:00Z">
               <w:r>
                 <w:rPr>
                   <w:sz w:val="20"/>
@@ -6681,27 +6649,75 @@
                     <w:rPr/>
                   </w:rPrChange>
                 </w:rPr>
-                <w:t>U</w:t>
+                <w:t>UC :</w:t>
               </w:r>
-            </w:ins>
-            <w:ins w:id="454" w:author="Colin Snook" w:date="2017-05-31T20:39:00Z">
+              <w:proofErr w:type="gramEnd"/>
               <w:r>
                 <w:rPr>
                   <w:sz w:val="20"/>
                   <w:szCs w:val="20"/>
-                  <w:rPrChange w:id="455" w:author="Colin Snook" w:date="2017-05-31T21:08:00Z">
+                  <w:rPrChange w:id="454" w:author="Colin Snook" w:date="2017-05-31T21:08:00Z">
+                    <w:rPr/>
+                  </w:rPrChange>
+                </w:rPr>
+                <w:t>= FALSE</w:t>
+              </w:r>
+            </w:ins>
+          </w:p>
+        </w:tc>
+        <w:tc>
+          <w:tcPr>
+            <w:tcW w:w="1687" w:type="dxa"/>
+            <w:tcPrChange w:id="455" w:author="Colin Snook" w:date="2017-05-31T21:08:00Z">
+              <w:tcPr>
+                <w:tcW w:w="1687" w:type="dxa"/>
+              </w:tcPr>
+            </w:tcPrChange>
+          </w:tcPr>
+          <w:p>
+            <w:pPr>
+              <w:rPr>
+                <w:ins w:id="456" w:author="Colin Snook" w:date="2017-05-31T17:00:00Z"/>
+                <w:sz w:val="20"/>
+                <w:szCs w:val="20"/>
+                <w:rPrChange w:id="457" w:author="Colin Snook" w:date="2017-05-31T21:08:00Z">
+                  <w:rPr>
+                    <w:ins w:id="458" w:author="Colin Snook" w:date="2017-05-31T17:00:00Z"/>
+                  </w:rPr>
+                </w:rPrChange>
+              </w:rPr>
+            </w:pPr>
+            <w:proofErr w:type="gramStart"/>
+            <w:ins w:id="459" w:author="Colin Snook" w:date="2017-05-31T17:02:00Z">
+              <w:r>
+                <w:rPr>
+                  <w:sz w:val="20"/>
+                  <w:szCs w:val="20"/>
+                  <w:rPrChange w:id="460" w:author="Colin Snook" w:date="2017-05-31T21:08:00Z">
+                    <w:rPr/>
+                  </w:rPrChange>
+                </w:rPr>
+                <w:t>U</w:t>
+              </w:r>
+            </w:ins>
+            <w:ins w:id="461" w:author="Colin Snook" w:date="2017-05-31T20:39:00Z">
+              <w:r>
+                <w:rPr>
+                  <w:sz w:val="20"/>
+                  <w:szCs w:val="20"/>
+                  <w:rPrChange w:id="462" w:author="Colin Snook" w:date="2017-05-31T21:08:00Z">
                     <w:rPr/>
                   </w:rPrChange>
                 </w:rPr>
                 <w:t>C</w:t>
               </w:r>
             </w:ins>
-            <w:ins w:id="456" w:author="Colin Snook" w:date="2017-05-31T17:02:00Z">
+            <w:ins w:id="463" w:author="Colin Snook" w:date="2017-05-31T17:02:00Z">
               <w:r>
                 <w:rPr>
                   <w:sz w:val="20"/>
                   <w:szCs w:val="20"/>
-                  <w:rPrChange w:id="457" w:author="Colin Snook" w:date="2017-05-31T21:08:00Z">
+                  <w:rPrChange w:id="464" w:author="Colin Snook" w:date="2017-05-31T21:08:00Z">
                     <w:rPr/>
                   </w:rPrChange>
                 </w:rPr>
@@ -6712,19 +6728,19 @@
                 <w:rPr>
                   <w:sz w:val="20"/>
                   <w:szCs w:val="20"/>
-                  <w:rPrChange w:id="458" w:author="Colin Snook" w:date="2017-05-31T21:08:00Z">
+                  <w:rPrChange w:id="465" w:author="Colin Snook" w:date="2017-05-31T21:08:00Z">
                     <w:rPr/>
                   </w:rPrChange>
                 </w:rPr>
                 <w:t xml:space="preserve">= </w:t>
               </w:r>
             </w:ins>
-            <w:ins w:id="459" w:author="Colin Snook" w:date="2017-05-31T20:39:00Z">
+            <w:ins w:id="466" w:author="Colin Snook" w:date="2017-05-31T20:39:00Z">
               <w:r>
                 <w:rPr>
                   <w:sz w:val="20"/>
                   <w:szCs w:val="20"/>
-                  <w:rPrChange w:id="460" w:author="Colin Snook" w:date="2017-05-31T21:08:00Z">
+                  <w:rPrChange w:id="467" w:author="Colin Snook" w:date="2017-05-31T21:08:00Z">
                     <w:rPr/>
                   </w:rPrChange>
                 </w:rPr>
@@ -6736,7 +6752,7 @@
         <w:tc>
           <w:tcPr>
             <w:tcW w:w="1690" w:type="dxa"/>
-            <w:tcPrChange w:id="461" w:author="Colin Snook" w:date="2017-05-31T21:08:00Z">
+            <w:tcPrChange w:id="468" w:author="Colin Snook" w:date="2017-05-31T21:08:00Z">
               <w:tcPr>
                 <w:tcW w:w="1690" w:type="dxa"/>
               </w:tcPr>
@@ -6745,47 +6761,47 @@
           <w:p>
             <w:pPr>
               <w:rPr>
-                <w:ins w:id="462" w:author="Colin Snook" w:date="2017-05-31T17:00:00Z"/>
+                <w:ins w:id="469" w:author="Colin Snook" w:date="2017-05-31T17:00:00Z"/>
                 <w:sz w:val="20"/>
                 <w:szCs w:val="20"/>
-                <w:rPrChange w:id="463" w:author="Colin Snook" w:date="2017-05-31T21:08:00Z">
+                <w:rPrChange w:id="470" w:author="Colin Snook" w:date="2017-05-31T21:08:00Z">
                   <w:rPr>
-                    <w:ins w:id="464" w:author="Colin Snook" w:date="2017-05-31T17:00:00Z"/>
+                    <w:ins w:id="471" w:author="Colin Snook" w:date="2017-05-31T17:00:00Z"/>
                   </w:rPr>
                 </w:rPrChange>
               </w:rPr>
             </w:pPr>
             <w:proofErr w:type="gramStart"/>
-            <w:ins w:id="465" w:author="Colin Snook" w:date="2017-05-31T17:02:00Z">
+            <w:ins w:id="472" w:author="Colin Snook" w:date="2017-05-31T17:02:00Z">
               <w:r>
                 <w:rPr>
                   <w:sz w:val="20"/>
                   <w:szCs w:val="20"/>
-                  <w:rPrChange w:id="466" w:author="Colin Snook" w:date="2017-05-31T21:08:00Z">
+                  <w:rPrChange w:id="473" w:author="Colin Snook" w:date="2017-05-31T21:08:00Z">
                     <w:rPr/>
                   </w:rPrChange>
                 </w:rPr>
                 <w:t>U</w:t>
               </w:r>
             </w:ins>
-            <w:ins w:id="467" w:author="Colin Snook" w:date="2017-05-31T20:39:00Z">
+            <w:ins w:id="474" w:author="Colin Snook" w:date="2017-05-31T20:39:00Z">
               <w:r>
                 <w:rPr>
                   <w:sz w:val="20"/>
                   <w:szCs w:val="20"/>
-                  <w:rPrChange w:id="468" w:author="Colin Snook" w:date="2017-05-31T21:08:00Z">
+                  <w:rPrChange w:id="475" w:author="Colin Snook" w:date="2017-05-31T21:08:00Z">
                     <w:rPr/>
                   </w:rPrChange>
                 </w:rPr>
                 <w:t>C</w:t>
               </w:r>
             </w:ins>
-            <w:ins w:id="469" w:author="Colin Snook" w:date="2017-05-31T17:02:00Z">
+            <w:ins w:id="476" w:author="Colin Snook" w:date="2017-05-31T17:02:00Z">
               <w:r>
                 <w:rPr>
                   <w:sz w:val="20"/>
                   <w:szCs w:val="20"/>
-                  <w:rPrChange w:id="470" w:author="Colin Snook" w:date="2017-05-31T21:08:00Z">
+                  <w:rPrChange w:id="477" w:author="Colin Snook" w:date="2017-05-31T21:08:00Z">
                     <w:rPr/>
                   </w:rPrChange>
                 </w:rPr>
@@ -6796,19 +6812,19 @@
                 <w:rPr>
                   <w:sz w:val="20"/>
                   <w:szCs w:val="20"/>
-                  <w:rPrChange w:id="471" w:author="Colin Snook" w:date="2017-05-31T21:08:00Z">
+                  <w:rPrChange w:id="478" w:author="Colin Snook" w:date="2017-05-31T21:08:00Z">
                     <w:rPr/>
                   </w:rPrChange>
                 </w:rPr>
                 <w:t xml:space="preserve">= </w:t>
               </w:r>
             </w:ins>
-            <w:ins w:id="472" w:author="Colin Snook" w:date="2017-05-31T20:40:00Z">
+            <w:ins w:id="479" w:author="Colin Snook" w:date="2017-05-31T20:40:00Z">
               <w:r>
                 <w:rPr>
                   <w:sz w:val="20"/>
                   <w:szCs w:val="20"/>
-                  <w:rPrChange w:id="473" w:author="Colin Snook" w:date="2017-05-31T21:08:00Z">
+                  <w:rPrChange w:id="480" w:author="Colin Snook" w:date="2017-05-31T21:08:00Z">
                     <w:rPr/>
                   </w:rPrChange>
                 </w:rPr>
@@ -6820,12 +6836,12 @@
       </w:tr>
       <w:tr>
         <w:trPr>
-          <w:ins w:id="474" w:author="Colin Snook" w:date="2017-05-31T21:06:00Z"/>
+          <w:ins w:id="481" w:author="Colin Snook" w:date="2017-05-31T21:06:00Z"/>
         </w:trPr>
         <w:tc>
           <w:tcPr>
             <w:tcW w:w="1546" w:type="dxa"/>
-            <w:tcPrChange w:id="475" w:author="Colin Snook" w:date="2017-05-31T21:08:00Z">
+            <w:tcPrChange w:id="482" w:author="Colin Snook" w:date="2017-05-31T21:08:00Z">
               <w:tcPr>
                 <w:tcW w:w="1546" w:type="dxa"/>
               </w:tcPr>
@@ -6834,13 +6850,13 @@
           <w:p>
             <w:pPr>
               <w:rPr>
-                <w:ins w:id="476" w:author="Colin Snook" w:date="2017-05-31T21:06:00Z"/>
+                <w:ins w:id="483" w:author="Colin Snook" w:date="2017-05-31T21:06:00Z"/>
                 <w:b/>
                 <w:sz w:val="20"/>
                 <w:szCs w:val="20"/>
-                <w:rPrChange w:id="477" w:author="Colin Snook" w:date="2017-05-31T21:08:00Z">
+                <w:rPrChange w:id="484" w:author="Colin Snook" w:date="2017-05-31T21:08:00Z">
                   <w:rPr>
-                    <w:ins w:id="478" w:author="Colin Snook" w:date="2017-05-31T21:06:00Z"/>
+                    <w:ins w:id="485" w:author="Colin Snook" w:date="2017-05-31T21:06:00Z"/>
                     <w:b/>
                   </w:rPr>
                 </w:rPrChange>
@@ -6851,7 +6867,7 @@
         <w:tc>
           <w:tcPr>
             <w:tcW w:w="1440" w:type="dxa"/>
-            <w:tcPrChange w:id="479" w:author="Colin Snook" w:date="2017-05-31T21:08:00Z">
+            <w:tcPrChange w:id="486" w:author="Colin Snook" w:date="2017-05-31T21:08:00Z">
               <w:tcPr>
                 <w:tcW w:w="1898" w:type="dxa"/>
                 <w:gridSpan w:val="3"/>
@@ -6861,12 +6877,12 @@
           <w:p>
             <w:pPr>
               <w:rPr>
-                <w:ins w:id="480" w:author="Colin Snook" w:date="2017-05-31T21:06:00Z"/>
+                <w:ins w:id="487" w:author="Colin Snook" w:date="2017-05-31T21:06:00Z"/>
                 <w:sz w:val="20"/>
                 <w:szCs w:val="20"/>
-                <w:rPrChange w:id="481" w:author="Colin Snook" w:date="2017-05-31T21:08:00Z">
+                <w:rPrChange w:id="488" w:author="Colin Snook" w:date="2017-05-31T21:08:00Z">
                   <w:rPr>
-                    <w:ins w:id="482" w:author="Colin Snook" w:date="2017-05-31T21:06:00Z"/>
+                    <w:ins w:id="489" w:author="Colin Snook" w:date="2017-05-31T21:06:00Z"/>
                   </w:rPr>
                 </w:rPrChange>
               </w:rPr>
@@ -6876,7 +6892,7 @@
         <w:tc>
           <w:tcPr>
             <w:tcW w:w="2153" w:type="dxa"/>
-            <w:tcPrChange w:id="483" w:author="Colin Snook" w:date="2017-05-31T21:08:00Z">
+            <w:tcPrChange w:id="490" w:author="Colin Snook" w:date="2017-05-31T21:08:00Z">
               <w:tcPr>
                 <w:tcW w:w="1695" w:type="dxa"/>
               </w:tcPr>
@@ -6885,23 +6901,23 @@
           <w:p>
             <w:pPr>
               <w:rPr>
-                <w:ins w:id="484" w:author="Colin Snook" w:date="2017-05-31T21:06:00Z"/>
+                <w:ins w:id="491" w:author="Colin Snook" w:date="2017-05-31T21:06:00Z"/>
                 <w:sz w:val="20"/>
                 <w:szCs w:val="20"/>
-                <w:rPrChange w:id="485" w:author="Colin Snook" w:date="2017-05-31T21:08:00Z">
+                <w:rPrChange w:id="492" w:author="Colin Snook" w:date="2017-05-31T21:08:00Z">
                   <w:rPr>
-                    <w:ins w:id="486" w:author="Colin Snook" w:date="2017-05-31T21:06:00Z"/>
+                    <w:ins w:id="493" w:author="Colin Snook" w:date="2017-05-31T21:06:00Z"/>
                   </w:rPr>
                 </w:rPrChange>
               </w:rPr>
             </w:pPr>
             <w:proofErr w:type="gramStart"/>
-            <w:ins w:id="487" w:author="Colin Snook" w:date="2017-05-31T21:07:00Z">
+            <w:ins w:id="494" w:author="Colin Snook" w:date="2017-05-31T21:07:00Z">
               <w:r>
                 <w:rPr>
                   <w:sz w:val="20"/>
                   <w:szCs w:val="20"/>
-                  <w:rPrChange w:id="488" w:author="Colin Snook" w:date="2017-05-31T21:08:00Z">
+                  <w:rPrChange w:id="495" w:author="Colin Snook" w:date="2017-05-31T21:08:00Z">
                     <w:rPr/>
                   </w:rPrChange>
                 </w:rPr>
@@ -6912,7 +6928,7 @@
                 <w:rPr>
                   <w:sz w:val="20"/>
                   <w:szCs w:val="20"/>
-                  <w:rPrChange w:id="489" w:author="Colin Snook" w:date="2017-05-31T21:08:00Z">
+                  <w:rPrChange w:id="496" w:author="Colin Snook" w:date="2017-05-31T21:08:00Z">
                     <w:rPr/>
                   </w:rPrChange>
                 </w:rPr>
@@ -6923,7 +6939,7 @@
                 <w:rPr>
                   <w:sz w:val="20"/>
                   <w:szCs w:val="20"/>
-                  <w:rPrChange w:id="490" w:author="Colin Snook" w:date="2017-05-31T21:08:00Z">
+                  <w:rPrChange w:id="497" w:author="Colin Snook" w:date="2017-05-31T21:08:00Z">
                     <w:rPr/>
                   </w:rPrChange>
                 </w:rPr>
@@ -6934,7 +6950,7 @@
                 <w:rPr>
                   <w:sz w:val="20"/>
                   <w:szCs w:val="20"/>
-                  <w:rPrChange w:id="491" w:author="Colin Snook" w:date="2017-05-31T21:08:00Z">
+                  <w:rPrChange w:id="498" w:author="Colin Snook" w:date="2017-05-31T21:08:00Z">
                     <w:rPr/>
                   </w:rPrChange>
                 </w:rPr>
@@ -6946,7 +6962,7 @@
         <w:tc>
           <w:tcPr>
             <w:tcW w:w="1687" w:type="dxa"/>
-            <w:tcPrChange w:id="492" w:author="Colin Snook" w:date="2017-05-31T21:08:00Z">
+            <w:tcPrChange w:id="499" w:author="Colin Snook" w:date="2017-05-31T21:08:00Z">
               <w:tcPr>
                 <w:tcW w:w="1687" w:type="dxa"/>
               </w:tcPr>
@@ -6955,23 +6971,23 @@
           <w:p>
             <w:pPr>
               <w:rPr>
-                <w:ins w:id="493" w:author="Colin Snook" w:date="2017-05-31T21:06:00Z"/>
+                <w:ins w:id="500" w:author="Colin Snook" w:date="2017-05-31T21:06:00Z"/>
                 <w:sz w:val="20"/>
                 <w:szCs w:val="20"/>
-                <w:rPrChange w:id="494" w:author="Colin Snook" w:date="2017-05-31T21:08:00Z">
+                <w:rPrChange w:id="501" w:author="Colin Snook" w:date="2017-05-31T21:08:00Z">
                   <w:rPr>
-                    <w:ins w:id="495" w:author="Colin Snook" w:date="2017-05-31T21:06:00Z"/>
+                    <w:ins w:id="502" w:author="Colin Snook" w:date="2017-05-31T21:06:00Z"/>
                   </w:rPr>
                 </w:rPrChange>
               </w:rPr>
             </w:pPr>
             <w:proofErr w:type="gramStart"/>
-            <w:ins w:id="496" w:author="Colin Snook" w:date="2017-05-31T21:07:00Z">
+            <w:ins w:id="503" w:author="Colin Snook" w:date="2017-05-31T21:07:00Z">
               <w:r>
                 <w:rPr>
                   <w:sz w:val="20"/>
                   <w:szCs w:val="20"/>
-                  <w:rPrChange w:id="497" w:author="Colin Snook" w:date="2017-05-31T21:08:00Z">
+                  <w:rPrChange w:id="504" w:author="Colin Snook" w:date="2017-05-31T21:08:00Z">
                     <w:rPr/>
                   </w:rPrChange>
                 </w:rPr>
@@ -6982,7 +6998,7 @@
                 <w:rPr>
                   <w:sz w:val="20"/>
                   <w:szCs w:val="20"/>
-                  <w:rPrChange w:id="498" w:author="Colin Snook" w:date="2017-05-31T21:08:00Z">
+                  <w:rPrChange w:id="505" w:author="Colin Snook" w:date="2017-05-31T21:08:00Z">
                     <w:rPr/>
                   </w:rPrChange>
                 </w:rPr>
@@ -6993,7 +7009,7 @@
                 <w:rPr>
                   <w:sz w:val="20"/>
                   <w:szCs w:val="20"/>
-                  <w:rPrChange w:id="499" w:author="Colin Snook" w:date="2017-05-31T21:08:00Z">
+                  <w:rPrChange w:id="506" w:author="Colin Snook" w:date="2017-05-31T21:08:00Z">
                     <w:rPr/>
                   </w:rPrChange>
                 </w:rPr>
@@ -7004,21 +7020,11 @@
                 <w:rPr>
                   <w:sz w:val="20"/>
                   <w:szCs w:val="20"/>
-                  <w:rPrChange w:id="500" w:author="Colin Snook" w:date="2017-05-31T21:08:00Z">
+                  <w:rPrChange w:id="507" w:author="Colin Snook" w:date="2017-05-31T21:08:00Z">
                     <w:rPr/>
                   </w:rPrChange>
                 </w:rPr>
-                <w:t xml:space="preserve"> \/ R</w:t>
-              </w:r>
-              <w:r>
-                <w:rPr>
-                  <w:sz w:val="20"/>
-                  <w:szCs w:val="20"/>
-                  <w:rPrChange w:id="501" w:author="Colin Snook" w:date="2017-05-31T21:08:00Z">
-                    <w:rPr/>
-                  </w:rPrChange>
-                </w:rPr>
-                <w:t xml:space="preserve"> \ {t}</w:t>
+                <w:t xml:space="preserve"> \/ R \ {t}</w:t>
               </w:r>
             </w:ins>
           </w:p>
@@ -7026,7 +7032,7 @@
         <w:tc>
           <w:tcPr>
             <w:tcW w:w="1690" w:type="dxa"/>
-            <w:tcPrChange w:id="502" w:author="Colin Snook" w:date="2017-05-31T21:08:00Z">
+            <w:tcPrChange w:id="508" w:author="Colin Snook" w:date="2017-05-31T21:08:00Z">
               <w:tcPr>
                 <w:tcW w:w="1690" w:type="dxa"/>
               </w:tcPr>
@@ -7035,23 +7041,23 @@
           <w:p>
             <w:pPr>
               <w:rPr>
-                <w:ins w:id="503" w:author="Colin Snook" w:date="2017-05-31T21:06:00Z"/>
+                <w:ins w:id="509" w:author="Colin Snook" w:date="2017-05-31T21:06:00Z"/>
                 <w:sz w:val="20"/>
                 <w:szCs w:val="20"/>
-                <w:rPrChange w:id="504" w:author="Colin Snook" w:date="2017-05-31T21:08:00Z">
+                <w:rPrChange w:id="510" w:author="Colin Snook" w:date="2017-05-31T21:08:00Z">
                   <w:rPr>
-                    <w:ins w:id="505" w:author="Colin Snook" w:date="2017-05-31T21:06:00Z"/>
+                    <w:ins w:id="511" w:author="Colin Snook" w:date="2017-05-31T21:06:00Z"/>
                   </w:rPr>
                 </w:rPrChange>
               </w:rPr>
             </w:pPr>
             <w:proofErr w:type="gramStart"/>
-            <w:ins w:id="506" w:author="Colin Snook" w:date="2017-05-31T21:07:00Z">
+            <w:ins w:id="512" w:author="Colin Snook" w:date="2017-05-31T21:07:00Z">
               <w:r>
                 <w:rPr>
                   <w:sz w:val="20"/>
                   <w:szCs w:val="20"/>
-                  <w:rPrChange w:id="507" w:author="Colin Snook" w:date="2017-05-31T21:08:00Z">
+                  <w:rPrChange w:id="513" w:author="Colin Snook" w:date="2017-05-31T21:08:00Z">
                     <w:rPr/>
                   </w:rPrChange>
                 </w:rPr>
@@ -7062,7 +7068,7 @@
                 <w:rPr>
                   <w:sz w:val="20"/>
                   <w:szCs w:val="20"/>
-                  <w:rPrChange w:id="508" w:author="Colin Snook" w:date="2017-05-31T21:08:00Z">
+                  <w:rPrChange w:id="514" w:author="Colin Snook" w:date="2017-05-31T21:08:00Z">
                     <w:rPr/>
                   </w:rPrChange>
                 </w:rPr>
@@ -7073,7 +7079,7 @@
                 <w:rPr>
                   <w:sz w:val="20"/>
                   <w:szCs w:val="20"/>
-                  <w:rPrChange w:id="509" w:author="Colin Snook" w:date="2017-05-31T21:08:00Z">
+                  <w:rPrChange w:id="515" w:author="Colin Snook" w:date="2017-05-31T21:08:00Z">
                     <w:rPr/>
                   </w:rPrChange>
                 </w:rPr>
@@ -7084,7 +7090,7 @@
                 <w:rPr>
                   <w:sz w:val="20"/>
                   <w:szCs w:val="20"/>
-                  <w:rPrChange w:id="510" w:author="Colin Snook" w:date="2017-05-31T21:08:00Z">
+                  <w:rPrChange w:id="516" w:author="Colin Snook" w:date="2017-05-31T21:08:00Z">
                     <w:rPr/>
                   </w:rPrChange>
                 </w:rPr>
@@ -7096,12 +7102,12 @@
       </w:tr>
       <w:tr>
         <w:trPr>
-          <w:ins w:id="511" w:author="Colin Snook" w:date="2017-05-31T17:00:00Z"/>
+          <w:ins w:id="517" w:author="Colin Snook" w:date="2017-05-31T17:00:00Z"/>
         </w:trPr>
         <w:tc>
           <w:tcPr>
             <w:tcW w:w="1546" w:type="dxa"/>
-            <w:tcPrChange w:id="512" w:author="Colin Snook" w:date="2017-05-31T21:08:00Z">
+            <w:tcPrChange w:id="518" w:author="Colin Snook" w:date="2017-05-31T21:08:00Z">
               <w:tcPr>
                 <w:tcW w:w="1546" w:type="dxa"/>
               </w:tcPr>
@@ -7110,13 +7116,13 @@
           <w:p>
             <w:pPr>
               <w:rPr>
-                <w:ins w:id="513" w:author="Colin Snook" w:date="2017-05-31T17:00:00Z"/>
+                <w:ins w:id="519" w:author="Colin Snook" w:date="2017-05-31T17:00:00Z"/>
                 <w:b/>
                 <w:sz w:val="20"/>
                 <w:szCs w:val="20"/>
-                <w:rPrChange w:id="514" w:author="Colin Snook" w:date="2017-05-31T21:08:00Z">
+                <w:rPrChange w:id="520" w:author="Colin Snook" w:date="2017-05-31T21:08:00Z">
                   <w:rPr>
-                    <w:ins w:id="515" w:author="Colin Snook" w:date="2017-05-31T17:00:00Z"/>
+                    <w:ins w:id="521" w:author="Colin Snook" w:date="2017-05-31T17:00:00Z"/>
                   </w:rPr>
                 </w:rPrChange>
               </w:rPr>
@@ -7126,7 +7132,7 @@
         <w:tc>
           <w:tcPr>
             <w:tcW w:w="1440" w:type="dxa"/>
-            <w:tcPrChange w:id="516" w:author="Colin Snook" w:date="2017-05-31T21:08:00Z">
+            <w:tcPrChange w:id="522" w:author="Colin Snook" w:date="2017-05-31T21:08:00Z">
               <w:tcPr>
                 <w:tcW w:w="1800" w:type="dxa"/>
                 <w:gridSpan w:val="2"/>
@@ -7136,12 +7142,12 @@
           <w:p>
             <w:pPr>
               <w:rPr>
-                <w:ins w:id="517" w:author="Colin Snook" w:date="2017-05-31T17:00:00Z"/>
+                <w:ins w:id="523" w:author="Colin Snook" w:date="2017-05-31T17:00:00Z"/>
                 <w:sz w:val="20"/>
                 <w:szCs w:val="20"/>
-                <w:rPrChange w:id="518" w:author="Colin Snook" w:date="2017-05-31T21:08:00Z">
+                <w:rPrChange w:id="524" w:author="Colin Snook" w:date="2017-05-31T21:08:00Z">
                   <w:rPr>
-                    <w:ins w:id="519" w:author="Colin Snook" w:date="2017-05-31T17:00:00Z"/>
+                    <w:ins w:id="525" w:author="Colin Snook" w:date="2017-05-31T17:00:00Z"/>
                   </w:rPr>
                 </w:rPrChange>
               </w:rPr>
@@ -7151,7 +7157,7 @@
         <w:tc>
           <w:tcPr>
             <w:tcW w:w="2153" w:type="dxa"/>
-            <w:tcPrChange w:id="520" w:author="Colin Snook" w:date="2017-05-31T21:08:00Z">
+            <w:tcPrChange w:id="526" w:author="Colin Snook" w:date="2017-05-31T21:08:00Z">
               <w:tcPr>
                 <w:tcW w:w="1793" w:type="dxa"/>
                 <w:gridSpan w:val="2"/>
@@ -7161,12 +7167,12 @@
           <w:p>
             <w:pPr>
               <w:rPr>
-                <w:ins w:id="521" w:author="Colin Snook" w:date="2017-05-31T17:00:00Z"/>
+                <w:ins w:id="527" w:author="Colin Snook" w:date="2017-05-31T17:00:00Z"/>
                 <w:sz w:val="20"/>
                 <w:szCs w:val="20"/>
-                <w:rPrChange w:id="522" w:author="Colin Snook" w:date="2017-05-31T21:08:00Z">
+                <w:rPrChange w:id="528" w:author="Colin Snook" w:date="2017-05-31T21:08:00Z">
                   <w:rPr>
-                    <w:ins w:id="523" w:author="Colin Snook" w:date="2017-05-31T17:00:00Z"/>
+                    <w:ins w:id="529" w:author="Colin Snook" w:date="2017-05-31T17:00:00Z"/>
                   </w:rPr>
                 </w:rPrChange>
               </w:rPr>
@@ -7176,7 +7182,7 @@
         <w:tc>
           <w:tcPr>
             <w:tcW w:w="1687" w:type="dxa"/>
-            <w:tcPrChange w:id="524" w:author="Colin Snook" w:date="2017-05-31T21:08:00Z">
+            <w:tcPrChange w:id="530" w:author="Colin Snook" w:date="2017-05-31T21:08:00Z">
               <w:tcPr>
                 <w:tcW w:w="1687" w:type="dxa"/>
               </w:tcPr>
@@ -7185,12 +7191,12 @@
           <w:p>
             <w:pPr>
               <w:rPr>
-                <w:ins w:id="525" w:author="Colin Snook" w:date="2017-05-31T17:00:00Z"/>
+                <w:ins w:id="531" w:author="Colin Snook" w:date="2017-05-31T17:00:00Z"/>
                 <w:sz w:val="20"/>
                 <w:szCs w:val="20"/>
-                <w:rPrChange w:id="526" w:author="Colin Snook" w:date="2017-05-31T21:08:00Z">
+                <w:rPrChange w:id="532" w:author="Colin Snook" w:date="2017-05-31T21:08:00Z">
                   <w:rPr>
-                    <w:ins w:id="527" w:author="Colin Snook" w:date="2017-05-31T17:00:00Z"/>
+                    <w:ins w:id="533" w:author="Colin Snook" w:date="2017-05-31T17:00:00Z"/>
                   </w:rPr>
                 </w:rPrChange>
               </w:rPr>
@@ -7200,7 +7206,7 @@
         <w:tc>
           <w:tcPr>
             <w:tcW w:w="1690" w:type="dxa"/>
-            <w:tcPrChange w:id="528" w:author="Colin Snook" w:date="2017-05-31T21:08:00Z">
+            <w:tcPrChange w:id="534" w:author="Colin Snook" w:date="2017-05-31T21:08:00Z">
               <w:tcPr>
                 <w:tcW w:w="1690" w:type="dxa"/>
               </w:tcPr>
@@ -7209,23 +7215,23 @@
           <w:p>
             <w:pPr>
               <w:rPr>
-                <w:ins w:id="529" w:author="Colin Snook" w:date="2017-05-31T17:00:00Z"/>
+                <w:ins w:id="535" w:author="Colin Snook" w:date="2017-05-31T17:00:00Z"/>
                 <w:sz w:val="20"/>
                 <w:szCs w:val="20"/>
-                <w:rPrChange w:id="530" w:author="Colin Snook" w:date="2017-05-31T21:08:00Z">
+                <w:rPrChange w:id="536" w:author="Colin Snook" w:date="2017-05-31T21:08:00Z">
                   <w:rPr>
-                    <w:ins w:id="531" w:author="Colin Snook" w:date="2017-05-31T17:00:00Z"/>
+                    <w:ins w:id="537" w:author="Colin Snook" w:date="2017-05-31T17:00:00Z"/>
                   </w:rPr>
                 </w:rPrChange>
               </w:rPr>
             </w:pPr>
             <w:proofErr w:type="gramStart"/>
-            <w:ins w:id="532" w:author="Colin Snook" w:date="2017-05-31T17:05:00Z">
+            <w:ins w:id="538" w:author="Colin Snook" w:date="2017-05-31T17:05:00Z">
               <w:r>
                 <w:rPr>
                   <w:sz w:val="20"/>
                   <w:szCs w:val="20"/>
-                  <w:rPrChange w:id="533" w:author="Colin Snook" w:date="2017-05-31T21:08:00Z">
+                  <w:rPrChange w:id="539" w:author="Colin Snook" w:date="2017-05-31T21:08:00Z">
                     <w:rPr/>
                   </w:rPrChange>
                 </w:rPr>
@@ -7236,7 +7242,7 @@
                 <w:rPr>
                   <w:sz w:val="20"/>
                   <w:szCs w:val="20"/>
-                  <w:rPrChange w:id="534" w:author="Colin Snook" w:date="2017-05-31T21:08:00Z">
+                  <w:rPrChange w:id="540" w:author="Colin Snook" w:date="2017-05-31T21:08:00Z">
                     <w:rPr/>
                   </w:rPrChange>
                 </w:rPr>
@@ -7247,28 +7253,18 @@
                 <w:rPr>
                   <w:sz w:val="20"/>
                   <w:szCs w:val="20"/>
-                  <w:rPrChange w:id="535" w:author="Colin Snook" w:date="2017-05-31T21:08:00Z">
+                  <w:rPrChange w:id="541" w:author="Colin Snook" w:date="2017-05-31T21:08:00Z">
                     <w:rPr/>
                   </w:rPrChange>
                 </w:rPr>
-                <w:t>E</w:t>
-              </w:r>
-              <w:r>
-                <w:rPr>
-                  <w:sz w:val="20"/>
-                  <w:szCs w:val="20"/>
-                  <w:rPrChange w:id="536" w:author="Colin Snook" w:date="2017-05-31T21:08:00Z">
-                    <w:rPr/>
-                  </w:rPrChange>
-                </w:rPr>
-                <w:t>Q</w:t>
+                <w:t>EQ</w:t>
               </w:r>
               <w:proofErr w:type="spellEnd"/>
               <w:r>
                 <w:rPr>
                   <w:sz w:val="20"/>
                   <w:szCs w:val="20"/>
-                  <w:rPrChange w:id="537" w:author="Colin Snook" w:date="2017-05-31T21:08:00Z">
+                  <w:rPrChange w:id="542" w:author="Colin Snook" w:date="2017-05-31T21:08:00Z">
                     <w:rPr/>
                   </w:rPrChange>
                 </w:rPr>
@@ -7280,12 +7276,12 @@
       </w:tr>
       <w:tr>
         <w:trPr>
-          <w:ins w:id="538" w:author="Colin Snook" w:date="2017-05-31T21:05:00Z"/>
+          <w:ins w:id="543" w:author="Colin Snook" w:date="2017-05-31T21:05:00Z"/>
         </w:trPr>
         <w:tc>
           <w:tcPr>
             <w:tcW w:w="1546" w:type="dxa"/>
-            <w:tcPrChange w:id="539" w:author="Colin Snook" w:date="2017-05-31T21:08:00Z">
+            <w:tcPrChange w:id="544" w:author="Colin Snook" w:date="2017-05-31T21:08:00Z">
               <w:tcPr>
                 <w:tcW w:w="1546" w:type="dxa"/>
               </w:tcPr>
@@ -7294,13 +7290,13 @@
           <w:p>
             <w:pPr>
               <w:rPr>
-                <w:ins w:id="540" w:author="Colin Snook" w:date="2017-05-31T21:05:00Z"/>
+                <w:ins w:id="545" w:author="Colin Snook" w:date="2017-05-31T21:05:00Z"/>
                 <w:b/>
                 <w:sz w:val="20"/>
                 <w:szCs w:val="20"/>
-                <w:rPrChange w:id="541" w:author="Colin Snook" w:date="2017-05-31T21:08:00Z">
+                <w:rPrChange w:id="546" w:author="Colin Snook" w:date="2017-05-31T21:08:00Z">
                   <w:rPr>
-                    <w:ins w:id="542" w:author="Colin Snook" w:date="2017-05-31T21:05:00Z"/>
+                    <w:ins w:id="547" w:author="Colin Snook" w:date="2017-05-31T21:05:00Z"/>
                     <w:b/>
                   </w:rPr>
                 </w:rPrChange>
@@ -7311,7 +7307,7 @@
         <w:tc>
           <w:tcPr>
             <w:tcW w:w="1440" w:type="dxa"/>
-            <w:tcPrChange w:id="543" w:author="Colin Snook" w:date="2017-05-31T21:08:00Z">
+            <w:tcPrChange w:id="548" w:author="Colin Snook" w:date="2017-05-31T21:08:00Z">
               <w:tcPr>
                 <w:tcW w:w="1898" w:type="dxa"/>
                 <w:gridSpan w:val="3"/>
@@ -7321,12 +7317,12 @@
           <w:p>
             <w:pPr>
               <w:rPr>
-                <w:ins w:id="544" w:author="Colin Snook" w:date="2017-05-31T21:05:00Z"/>
+                <w:ins w:id="549" w:author="Colin Snook" w:date="2017-05-31T21:05:00Z"/>
                 <w:sz w:val="20"/>
                 <w:szCs w:val="20"/>
-                <w:rPrChange w:id="545" w:author="Colin Snook" w:date="2017-05-31T21:08:00Z">
+                <w:rPrChange w:id="550" w:author="Colin Snook" w:date="2017-05-31T21:08:00Z">
                   <w:rPr>
-                    <w:ins w:id="546" w:author="Colin Snook" w:date="2017-05-31T21:05:00Z"/>
+                    <w:ins w:id="551" w:author="Colin Snook" w:date="2017-05-31T21:05:00Z"/>
                   </w:rPr>
                 </w:rPrChange>
               </w:rPr>
@@ -7336,7 +7332,7 @@
         <w:tc>
           <w:tcPr>
             <w:tcW w:w="2153" w:type="dxa"/>
-            <w:tcPrChange w:id="547" w:author="Colin Snook" w:date="2017-05-31T21:08:00Z">
+            <w:tcPrChange w:id="552" w:author="Colin Snook" w:date="2017-05-31T21:08:00Z">
               <w:tcPr>
                 <w:tcW w:w="1695" w:type="dxa"/>
               </w:tcPr>
@@ -7345,12 +7341,12 @@
           <w:p>
             <w:pPr>
               <w:rPr>
-                <w:ins w:id="548" w:author="Colin Snook" w:date="2017-05-31T21:05:00Z"/>
+                <w:ins w:id="553" w:author="Colin Snook" w:date="2017-05-31T21:05:00Z"/>
                 <w:sz w:val="20"/>
                 <w:szCs w:val="20"/>
-                <w:rPrChange w:id="549" w:author="Colin Snook" w:date="2017-05-31T21:08:00Z">
+                <w:rPrChange w:id="554" w:author="Colin Snook" w:date="2017-05-31T21:08:00Z">
                   <w:rPr>
-                    <w:ins w:id="550" w:author="Colin Snook" w:date="2017-05-31T21:05:00Z"/>
+                    <w:ins w:id="555" w:author="Colin Snook" w:date="2017-05-31T21:05:00Z"/>
                   </w:rPr>
                 </w:rPrChange>
               </w:rPr>
@@ -7360,7 +7356,7 @@
         <w:tc>
           <w:tcPr>
             <w:tcW w:w="1687" w:type="dxa"/>
-            <w:tcPrChange w:id="551" w:author="Colin Snook" w:date="2017-05-31T21:08:00Z">
+            <w:tcPrChange w:id="556" w:author="Colin Snook" w:date="2017-05-31T21:08:00Z">
               <w:tcPr>
                 <w:tcW w:w="1687" w:type="dxa"/>
               </w:tcPr>
@@ -7369,12 +7365,12 @@
           <w:p>
             <w:pPr>
               <w:rPr>
-                <w:ins w:id="552" w:author="Colin Snook" w:date="2017-05-31T21:05:00Z"/>
+                <w:ins w:id="557" w:author="Colin Snook" w:date="2017-05-31T21:05:00Z"/>
                 <w:sz w:val="20"/>
                 <w:szCs w:val="20"/>
-                <w:rPrChange w:id="553" w:author="Colin Snook" w:date="2017-05-31T21:08:00Z">
+                <w:rPrChange w:id="558" w:author="Colin Snook" w:date="2017-05-31T21:08:00Z">
                   <w:rPr>
-                    <w:ins w:id="554" w:author="Colin Snook" w:date="2017-05-31T21:05:00Z"/>
+                    <w:ins w:id="559" w:author="Colin Snook" w:date="2017-05-31T21:05:00Z"/>
                   </w:rPr>
                 </w:rPrChange>
               </w:rPr>
@@ -7384,7 +7380,7 @@
         <w:tc>
           <w:tcPr>
             <w:tcW w:w="1690" w:type="dxa"/>
-            <w:tcPrChange w:id="555" w:author="Colin Snook" w:date="2017-05-31T21:08:00Z">
+            <w:tcPrChange w:id="560" w:author="Colin Snook" w:date="2017-05-31T21:08:00Z">
               <w:tcPr>
                 <w:tcW w:w="1690" w:type="dxa"/>
               </w:tcPr>
@@ -7393,12 +7389,12 @@
           <w:p>
             <w:pPr>
               <w:rPr>
-                <w:ins w:id="556" w:author="Colin Snook" w:date="2017-05-31T21:05:00Z"/>
+                <w:ins w:id="561" w:author="Colin Snook" w:date="2017-05-31T21:05:00Z"/>
                 <w:sz w:val="20"/>
                 <w:szCs w:val="20"/>
-                <w:rPrChange w:id="557" w:author="Colin Snook" w:date="2017-05-31T21:08:00Z">
+                <w:rPrChange w:id="562" w:author="Colin Snook" w:date="2017-05-31T21:08:00Z">
                   <w:rPr>
-                    <w:ins w:id="558" w:author="Colin Snook" w:date="2017-05-31T21:05:00Z"/>
+                    <w:ins w:id="563" w:author="Colin Snook" w:date="2017-05-31T21:05:00Z"/>
                   </w:rPr>
                 </w:rPrChange>
               </w:rPr>
@@ -7410,52 +7406,52 @@
     <w:p>
       <w:pPr>
         <w:rPr>
-          <w:ins w:id="559" w:author="Colin Snook" w:date="2017-05-31T17:00:00Z"/>
-        </w:rPr>
-      </w:pPr>
-    </w:p>
-    <w:p>
-      <w:pPr>
-        <w:rPr>
-          <w:ins w:id="560" w:author="Colin Snook" w:date="2017-05-31T20:22:00Z"/>
-        </w:rPr>
-      </w:pPr>
-      <w:ins w:id="561" w:author="Colin Snook" w:date="2017-05-31T20:15:00Z">
+          <w:ins w:id="564" w:author="Colin Snook" w:date="2017-05-31T17:00:00Z"/>
+        </w:rPr>
+      </w:pPr>
+    </w:p>
+    <w:p>
+      <w:pPr>
+        <w:rPr>
+          <w:ins w:id="565" w:author="Colin Snook" w:date="2017-05-31T20:22:00Z"/>
+        </w:rPr>
+      </w:pPr>
+      <w:ins w:id="566" w:author="Colin Snook" w:date="2017-05-31T20:15:00Z">
         <w:r>
           <w:t xml:space="preserve">The strategy above has been developed and described based on the idea of a simulation engine that represents the run to completion semantics. We now observed that </w:t>
         </w:r>
       </w:ins>
-      <w:ins w:id="562" w:author="Colin Snook" w:date="2017-05-31T20:18:00Z">
+      <w:ins w:id="567" w:author="Colin Snook" w:date="2017-05-31T20:18:00Z">
         <w:r>
           <w:t>it may be possible to discard the ‘engine</w:t>
         </w:r>
       </w:ins>
-      <w:ins w:id="563" w:author="Colin Snook" w:date="2017-05-31T20:19:00Z">
+      <w:ins w:id="568" w:author="Colin Snook" w:date="2017-05-31T20:19:00Z">
         <w:r>
           <w:t xml:space="preserve">’ and just present the events as described above with the guards directly in the events that represent the transitions combinations removing the need for enabling flags. </w:t>
         </w:r>
       </w:ins>
-      <w:ins w:id="564" w:author="Colin Snook" w:date="2017-05-31T20:20:00Z">
+      <w:ins w:id="569" w:author="Colin Snook" w:date="2017-05-31T20:20:00Z">
         <w:r>
           <w:t xml:space="preserve">This will slightly increase the complexity of the guards because </w:t>
         </w:r>
       </w:ins>
-      <w:ins w:id="565" w:author="Colin Snook" w:date="2017-05-31T20:21:00Z">
+      <w:ins w:id="570" w:author="Colin Snook" w:date="2017-05-31T20:21:00Z">
         <w:r>
           <w:t xml:space="preserve">the guards of the event type (engine) will have to be repeated in with each combination guard, however, </w:t>
         </w:r>
       </w:ins>
-      <w:ins w:id="566" w:author="Colin Snook" w:date="2017-05-31T20:19:00Z">
+      <w:ins w:id="571" w:author="Colin Snook" w:date="2017-05-31T20:19:00Z">
         <w:r>
           <w:t xml:space="preserve">removing the </w:t>
         </w:r>
       </w:ins>
-      <w:ins w:id="567" w:author="Colin Snook" w:date="2017-05-31T20:20:00Z">
+      <w:ins w:id="572" w:author="Colin Snook" w:date="2017-05-31T20:20:00Z">
         <w:r>
           <w:t>‘engine’ will</w:t>
         </w:r>
       </w:ins>
-      <w:ins w:id="568" w:author="Colin Snook" w:date="2017-05-31T20:22:00Z">
+      <w:ins w:id="573" w:author="Colin Snook" w:date="2017-05-31T20:22:00Z">
         <w:r>
           <w:t xml:space="preserve"> simplify the model overall.</w:t>
         </w:r>
@@ -7464,14 +7460,14 @@
     <w:p>
       <w:pPr>
         <w:rPr>
-          <w:ins w:id="569" w:author="Colin Snook" w:date="2017-05-31T20:23:00Z"/>
-        </w:rPr>
-      </w:pPr>
-    </w:p>
-    <w:p>
-      <w:pPr>
-        <w:rPr>
-          <w:ins w:id="570" w:author="Colin Snook" w:date="2017-05-31T15:05:00Z"/>
+          <w:ins w:id="574" w:author="Colin Snook" w:date="2017-05-31T20:23:00Z"/>
+        </w:rPr>
+      </w:pPr>
+    </w:p>
+    <w:p>
+      <w:pPr>
+        <w:rPr>
+          <w:ins w:id="575" w:author="Colin Snook" w:date="2017-05-31T15:05:00Z"/>
           <w:rFonts w:asciiTheme="majorHAnsi" w:eastAsiaTheme="majorEastAsia" w:hAnsiTheme="majorHAnsi" w:cstheme="majorBidi"/>
           <w:b/>
           <w:bCs/>
@@ -7480,9 +7476,7 @@
           <w:szCs w:val="32"/>
         </w:rPr>
       </w:pPr>
-      <w:bookmarkStart w:id="571" w:name="_GoBack"/>
-      <w:bookmarkEnd w:id="571"/>
-      <w:ins w:id="572" w:author="Colin Snook" w:date="2017-05-31T15:05:00Z">
+      <w:ins w:id="576" w:author="Colin Snook" w:date="2017-05-31T15:05:00Z">
         <w:r>
           <w:br w:type="page"/>
         </w:r>

</xml_diff>